<commit_message>
Control Flow Statement : Switch
Control Flow Statement : Switch
</commit_message>
<xml_diff>
--- a/docs/CoreJava.docx
+++ b/docs/CoreJava.docx
@@ -45,7 +45,14 @@
       </w:r>
       <w:r>
         <w:tab/>
-        <w:t>Serlvet, JSP</w:t>
+      </w:r>
+      <w:proofErr w:type="spellStart"/>
+      <w:r>
+        <w:t>Serlvet</w:t>
+      </w:r>
+      <w:proofErr w:type="spellEnd"/>
+      <w:r>
+        <w:t>, JSP</w:t>
       </w:r>
     </w:p>
     <w:p>
@@ -94,8 +101,13 @@
       </w:pPr>
       <w:r>
         <w:tab/>
-        <w:t>Oracle, MySql</w:t>
-      </w:r>
+        <w:t xml:space="preserve">Oracle, </w:t>
+      </w:r>
+      <w:proofErr w:type="spellStart"/>
+      <w:r>
+        <w:t>MySql</w:t>
+      </w:r>
+      <w:proofErr w:type="spellEnd"/>
     </w:p>
     <w:p>
       <w:pPr>
@@ -533,7 +545,15 @@
         </w:numPr>
       </w:pPr>
       <w:r>
-        <w:t>You can verify the installation file into C:\Program File\java\&lt;jdk-version-folder&gt;</w:t>
+        <w:t>You can verify the installation file into C:\Program File\java\&lt;</w:t>
+      </w:r>
+      <w:proofErr w:type="spellStart"/>
+      <w:r>
+        <w:t>jdk</w:t>
+      </w:r>
+      <w:proofErr w:type="spellEnd"/>
+      <w:r>
+        <w:t>-version-folder&gt;</w:t>
       </w:r>
     </w:p>
     <w:p>
@@ -853,8 +873,17 @@
           <w:b/>
           <w:bCs/>
         </w:rPr>
-        <w:t>%JAVA_HOME%bin</w:t>
-      </w:r>
+        <w:t>%</w:t>
+      </w:r>
+      <w:proofErr w:type="spellStart"/>
+      <w:r>
+        <w:rPr>
+          <w:b/>
+          <w:bCs/>
+        </w:rPr>
+        <w:t>JAVA_HOME%bin</w:t>
+      </w:r>
+      <w:proofErr w:type="spellEnd"/>
     </w:p>
     <w:p>
       <w:pPr>
@@ -962,12 +991,21 @@
       <w:r>
         <w:t>“</w:t>
       </w:r>
-      <w:r>
-        <w:rPr>
-          <w:b/>
-          <w:bCs/>
-        </w:rPr>
-        <w:t>java -version</w:t>
+      <w:proofErr w:type="gramStart"/>
+      <w:r>
+        <w:rPr>
+          <w:b/>
+          <w:bCs/>
+        </w:rPr>
+        <w:t>java</w:t>
+      </w:r>
+      <w:proofErr w:type="gramEnd"/>
+      <w:r>
+        <w:rPr>
+          <w:b/>
+          <w:bCs/>
+        </w:rPr>
+        <w:t xml:space="preserve"> -version</w:t>
       </w:r>
       <w:r>
         <w:t>”</w:t>
@@ -984,6 +1022,7 @@
       <w:r>
         <w:t>“</w:t>
       </w:r>
+      <w:proofErr w:type="spellStart"/>
       <w:r>
         <w:rPr>
           <w:b/>
@@ -998,6 +1037,7 @@
         </w:rPr>
         <w:t>avac</w:t>
       </w:r>
+      <w:proofErr w:type="spellEnd"/>
       <w:r>
         <w:t>”</w:t>
       </w:r>
@@ -1142,7 +1182,23 @@
         </w:numPr>
       </w:pPr>
       <w:r>
-        <w:t>This is useful for the developer, it consists of all development tools like javac, javap, Javadoc, java</w:t>
+        <w:t xml:space="preserve">This is useful for the developer, it consists of all development tools like </w:t>
+      </w:r>
+      <w:proofErr w:type="spellStart"/>
+      <w:r>
+        <w:t>javac</w:t>
+      </w:r>
+      <w:proofErr w:type="spellEnd"/>
+      <w:r>
+        <w:t xml:space="preserve">, </w:t>
+      </w:r>
+      <w:proofErr w:type="spellStart"/>
+      <w:r>
+        <w:t>javap</w:t>
+      </w:r>
+      <w:proofErr w:type="spellEnd"/>
+      <w:r>
+        <w:t>, Javadoc, java</w:t>
       </w:r>
     </w:p>
     <w:p>
@@ -1358,7 +1414,23 @@
           <w:b/>
           <w:bCs/>
         </w:rPr>
-        <w:t>public class &lt;Class_Name&gt;</w:t>
+        <w:t>public class &lt;</w:t>
+      </w:r>
+      <w:proofErr w:type="spellStart"/>
+      <w:r>
+        <w:rPr>
+          <w:b/>
+          <w:bCs/>
+        </w:rPr>
+        <w:t>Class_Name</w:t>
+      </w:r>
+      <w:proofErr w:type="spellEnd"/>
+      <w:r>
+        <w:rPr>
+          <w:b/>
+          <w:bCs/>
+        </w:rPr>
+        <w:t>&gt;</w:t>
       </w:r>
     </w:p>
     <w:p>
@@ -1478,7 +1550,39 @@
           <w:b/>
           <w:bCs/>
         </w:rPr>
-        <w:t>public static void main(String args[])</w:t>
+        <w:t xml:space="preserve">public static void </w:t>
+      </w:r>
+      <w:proofErr w:type="gramStart"/>
+      <w:r>
+        <w:rPr>
+          <w:b/>
+          <w:bCs/>
+        </w:rPr>
+        <w:t>main(</w:t>
+      </w:r>
+      <w:proofErr w:type="gramEnd"/>
+      <w:r>
+        <w:rPr>
+          <w:b/>
+          <w:bCs/>
+        </w:rPr>
+        <w:t xml:space="preserve">String </w:t>
+      </w:r>
+      <w:proofErr w:type="spellStart"/>
+      <w:r>
+        <w:rPr>
+          <w:b/>
+          <w:bCs/>
+        </w:rPr>
+        <w:t>args</w:t>
+      </w:r>
+      <w:proofErr w:type="spellEnd"/>
+      <w:r>
+        <w:rPr>
+          <w:b/>
+          <w:bCs/>
+        </w:rPr>
+        <w:t>[])</w:t>
       </w:r>
     </w:p>
     <w:p>
@@ -1546,12 +1650,21 @@
           <w:bCs/>
         </w:rPr>
       </w:pPr>
-      <w:r>
-        <w:rPr>
-          <w:b/>
-          <w:bCs/>
-        </w:rPr>
-        <w:t>System.out.println(“Hello, Welcome to first java program”);</w:t>
+      <w:proofErr w:type="spellStart"/>
+      <w:r>
+        <w:rPr>
+          <w:b/>
+          <w:bCs/>
+        </w:rPr>
+        <w:t>System.out.println</w:t>
+      </w:r>
+      <w:proofErr w:type="spellEnd"/>
+      <w:r>
+        <w:rPr>
+          <w:b/>
+          <w:bCs/>
+        </w:rPr>
+        <w:t>(“Hello, Welcome to first java program”);</w:t>
       </w:r>
     </w:p>
     <w:p>
@@ -1669,7 +1782,23 @@
         </w:numPr>
       </w:pPr>
       <w:r>
-        <w:t>The path of the CMD must be pointing to a location where you save your java class. (to do this you can go to a folder where you save your java class, click on the address bar and type “cmd” and hit enter)</w:t>
+        <w:t>The path of the CMD must be pointing to a location where you save your java class. (</w:t>
+      </w:r>
+      <w:proofErr w:type="gramStart"/>
+      <w:r>
+        <w:t>to</w:t>
+      </w:r>
+      <w:proofErr w:type="gramEnd"/>
+      <w:r>
+        <w:t xml:space="preserve"> do this you can go to a folder where you save your java class, click on the address bar and type “</w:t>
+      </w:r>
+      <w:proofErr w:type="spellStart"/>
+      <w:r>
+        <w:t>cmd</w:t>
+      </w:r>
+      <w:proofErr w:type="spellEnd"/>
+      <w:r>
+        <w:t>” and hit enter)</w:t>
       </w:r>
     </w:p>
     <w:p>
@@ -1693,13 +1822,23 @@
           <w:bCs/>
         </w:rPr>
       </w:pPr>
+      <w:proofErr w:type="spellStart"/>
       <w:r>
         <w:rPr>
           <w:b/>
           <w:bCs/>
           <w:highlight w:val="yellow"/>
         </w:rPr>
-        <w:t>javac FileName.java</w:t>
+        <w:t>javac</w:t>
+      </w:r>
+      <w:proofErr w:type="spellEnd"/>
+      <w:r>
+        <w:rPr>
+          <w:b/>
+          <w:bCs/>
+          <w:highlight w:val="yellow"/>
+        </w:rPr>
+        <w:t xml:space="preserve"> FileName.java</w:t>
       </w:r>
     </w:p>
     <w:p>
@@ -1753,8 +1892,18 @@
           <w:bCs/>
           <w:highlight w:val="yellow"/>
         </w:rPr>
-        <w:t>java className</w:t>
-      </w:r>
+        <w:t xml:space="preserve">java </w:t>
+      </w:r>
+      <w:proofErr w:type="spellStart"/>
+      <w:r>
+        <w:rPr>
+          <w:b/>
+          <w:bCs/>
+          <w:highlight w:val="yellow"/>
+        </w:rPr>
+        <w:t>className</w:t>
+      </w:r>
+      <w:proofErr w:type="spellEnd"/>
     </w:p>
     <w:p>
       <w:pPr>
@@ -1875,7 +2024,15 @@
         <w:t xml:space="preserve"> (Source file)</w:t>
       </w:r>
       <w:r>
-        <w:t xml:space="preserve"> can have a multiple classes.</w:t>
+        <w:t xml:space="preserve"> can have a </w:t>
+      </w:r>
+      <w:proofErr w:type="gramStart"/>
+      <w:r>
+        <w:t>multiple classes</w:t>
+      </w:r>
+      <w:proofErr w:type="gramEnd"/>
+      <w:r>
+        <w:t>.</w:t>
       </w:r>
     </w:p>
     <w:p>
@@ -2033,7 +2190,15 @@
         </w:numPr>
       </w:pPr>
       <w:r>
-        <w:t>There are total 52 keywords are present inside java.</w:t>
+        <w:t xml:space="preserve">There </w:t>
+      </w:r>
+      <w:proofErr w:type="gramStart"/>
+      <w:r>
+        <w:t>are</w:t>
+      </w:r>
+      <w:proofErr w:type="gramEnd"/>
+      <w:r>
+        <w:t xml:space="preserve"> total 52 keywords are present inside java.</w:t>
       </w:r>
     </w:p>
     <w:p>
@@ -2129,7 +2294,15 @@
         <w:t>t</w:t>
       </w:r>
       <w:r>
-        <w:t xml:space="preserve">rue, false and null these literals are also consider as a keyword. </w:t>
+        <w:t xml:space="preserve">rue, false and null these literals are also </w:t>
+      </w:r>
+      <w:proofErr w:type="gramStart"/>
+      <w:r>
+        <w:t>consider</w:t>
+      </w:r>
+      <w:proofErr w:type="gramEnd"/>
+      <w:r>
+        <w:t xml:space="preserve"> as a keyword. </w:t>
       </w:r>
     </w:p>
     <w:p>
@@ -2397,9 +2570,11 @@
             <w:pPr>
               <w:pStyle w:val="NoSpacing"/>
             </w:pPr>
+            <w:proofErr w:type="spellStart"/>
             <w:r>
               <w:t>firstName</w:t>
             </w:r>
+            <w:proofErr w:type="spellEnd"/>
           </w:p>
         </w:tc>
         <w:tc>
@@ -2429,8 +2604,13 @@
               <w:pStyle w:val="NoSpacing"/>
             </w:pPr>
             <w:r>
-              <w:t>@email</w:t>
+              <w:t>@</w:t>
             </w:r>
+            <w:proofErr w:type="gramStart"/>
+            <w:r>
+              <w:t>email</w:t>
+            </w:r>
+            <w:proofErr w:type="gramEnd"/>
           </w:p>
         </w:tc>
         <w:tc>
@@ -2521,9 +2701,11 @@
             <w:pPr>
               <w:pStyle w:val="NoSpacing"/>
             </w:pPr>
+            <w:proofErr w:type="spellStart"/>
             <w:r>
               <w:t>Employee_Details</w:t>
             </w:r>
+            <w:proofErr w:type="spellEnd"/>
           </w:p>
         </w:tc>
         <w:tc>
@@ -2815,8 +2997,13 @@
         <w:pStyle w:val="NoSpacing"/>
         <w:ind w:left="720"/>
       </w:pPr>
-      <w:r>
-        <w:t>ProductDetails, Employee</w:t>
+      <w:proofErr w:type="spellStart"/>
+      <w:r>
+        <w:t>ProductDetails</w:t>
+      </w:r>
+      <w:proofErr w:type="spellEnd"/>
+      <w:r>
+        <w:t>, Employee</w:t>
       </w:r>
     </w:p>
     <w:p>
@@ -2918,9 +3105,11 @@
       <w:r>
         <w:t xml:space="preserve">main, </w:t>
       </w:r>
+      <w:proofErr w:type="spellStart"/>
       <w:r>
         <w:t>printEmployeeDetails</w:t>
       </w:r>
+      <w:proofErr w:type="spellEnd"/>
       <w:r>
         <w:tab/>
       </w:r>
@@ -3090,7 +3279,15 @@
         </w:tabs>
       </w:pPr>
       <w:r>
-        <w:t>Comments are use to skip the line from the execution process.</w:t>
+        <w:t xml:space="preserve">Comments are </w:t>
+      </w:r>
+      <w:proofErr w:type="spellStart"/>
+      <w:r>
+        <w:t>use</w:t>
+      </w:r>
+      <w:proofErr w:type="spellEnd"/>
+      <w:r>
+        <w:t xml:space="preserve"> to skip the line from the execution process.</w:t>
       </w:r>
     </w:p>
     <w:p>
@@ -3105,7 +3302,15 @@
         </w:tabs>
       </w:pPr>
       <w:r>
-        <w:t>You can also add the documentation or code level information using a comments.</w:t>
+        <w:t xml:space="preserve">You can also add the documentation or code level information using a </w:t>
+      </w:r>
+      <w:proofErr w:type="gramStart"/>
+      <w:r>
+        <w:t>comments</w:t>
+      </w:r>
+      <w:proofErr w:type="gramEnd"/>
+      <w:r>
+        <w:t>.</w:t>
       </w:r>
     </w:p>
     <w:p>
@@ -3351,7 +3556,15 @@
         </w:tabs>
       </w:pPr>
       <w:r>
-        <w:t>This is also use to comment out more that one line at a time.</w:t>
+        <w:t xml:space="preserve">This is also use to comment out more </w:t>
+      </w:r>
+      <w:proofErr w:type="spellStart"/>
+      <w:r>
+        <w:t>that</w:t>
+      </w:r>
+      <w:proofErr w:type="spellEnd"/>
+      <w:r>
+        <w:t xml:space="preserve"> one line at a time.</w:t>
       </w:r>
     </w:p>
     <w:p>
@@ -3665,7 +3878,15 @@
         </w:tabs>
       </w:pPr>
       <w:r>
-        <w:t>All Non-primitive data type are in Object format</w:t>
+        <w:t xml:space="preserve">All Non-primitive data type </w:t>
+      </w:r>
+      <w:proofErr w:type="gramStart"/>
+      <w:r>
+        <w:t>are</w:t>
+      </w:r>
+      <w:proofErr w:type="gramEnd"/>
+      <w:r>
+        <w:t xml:space="preserve"> in Object format</w:t>
       </w:r>
     </w:p>
     <w:p>
@@ -3845,7 +4066,15 @@
         </w:tabs>
       </w:pPr>
       <w:r>
-        <w:t xml:space="preserve">There are 4 option in the </w:t>
+        <w:t xml:space="preserve">There are 4 </w:t>
+      </w:r>
+      <w:proofErr w:type="gramStart"/>
+      <w:r>
+        <w:t>option</w:t>
+      </w:r>
+      <w:proofErr w:type="gramEnd"/>
+      <w:r>
+        <w:t xml:space="preserve"> in the </w:t>
       </w:r>
       <w:r>
         <w:t xml:space="preserve">integer type and </w:t>
@@ -3938,7 +4167,15 @@
         </w:tabs>
       </w:pPr>
       <w:r>
-        <w:t>There are 2 option in the float type and those are float and double</w:t>
+        <w:t xml:space="preserve">There are 2 </w:t>
+      </w:r>
+      <w:proofErr w:type="gramStart"/>
+      <w:r>
+        <w:t>option</w:t>
+      </w:r>
+      <w:proofErr w:type="gramEnd"/>
+      <w:r>
+        <w:t xml:space="preserve"> in the float type and those are float and double</w:t>
       </w:r>
     </w:p>
     <w:p>
@@ -4010,10 +4247,18 @@
         </w:tabs>
       </w:pPr>
       <w:r>
-        <w:t>In this type you can store a single character, symbol and also numeric value</w:t>
-      </w:r>
-      <w:r>
-        <w:t>(ASCII value)</w:t>
+        <w:t xml:space="preserve">In this type you can store a single character, symbol and also numeric </w:t>
+      </w:r>
+      <w:proofErr w:type="gramStart"/>
+      <w:r>
+        <w:t>value</w:t>
+      </w:r>
+      <w:r>
+        <w:t>(</w:t>
+      </w:r>
+      <w:proofErr w:type="gramEnd"/>
+      <w:r>
+        <w:t>ASCII value)</w:t>
       </w:r>
       <w:r>
         <w:t>.</w:t>
@@ -4215,7 +4460,15 @@
         </w:tabs>
       </w:pPr>
       <w:r>
-        <w:t xml:space="preserve">But in the code you must use true and false and 0,1 is not consider as a </w:t>
+        <w:t xml:space="preserve">But in the </w:t>
+      </w:r>
+      <w:proofErr w:type="gramStart"/>
+      <w:r>
+        <w:t>code</w:t>
+      </w:r>
+      <w:proofErr w:type="gramEnd"/>
+      <w:r>
+        <w:t xml:space="preserve"> you must use true and false and 0,1 is not consider as a </w:t>
       </w:r>
       <w:r>
         <w:t>Boolean</w:t>
@@ -4615,78 +4868,31 @@
           <w:szCs w:val="32"/>
           <w:vertAlign w:val="superscript"/>
         </w:rPr>
-        <w:t>n-1</w:t>
-      </w:r>
-      <w:r>
-        <w:rPr>
-          <w:sz w:val="32"/>
-          <w:szCs w:val="32"/>
-        </w:rPr>
-        <w:t xml:space="preserve">  to  2</w:t>
-      </w:r>
+        <w:t>n-</w:t>
+      </w:r>
+      <w:proofErr w:type="gramStart"/>
       <w:r>
         <w:rPr>
           <w:sz w:val="32"/>
           <w:szCs w:val="32"/>
           <w:vertAlign w:val="superscript"/>
         </w:rPr>
-        <w:t>n-1</w:t>
+        <w:t>1</w:t>
       </w:r>
       <w:r>
         <w:rPr>
           <w:sz w:val="32"/>
           <w:szCs w:val="32"/>
         </w:rPr>
-        <w:t xml:space="preserve"> - 1</w:t>
-      </w:r>
-    </w:p>
-    <w:p>
-      <w:pPr>
-        <w:pStyle w:val="NoSpacing"/>
-        <w:tabs>
-          <w:tab w:val="left" w:pos="3757"/>
-        </w:tabs>
-      </w:pPr>
-    </w:p>
-    <w:p>
-      <w:pPr>
-        <w:pStyle w:val="NoSpacing"/>
-        <w:tabs>
-          <w:tab w:val="left" w:pos="3757"/>
-        </w:tabs>
-      </w:pPr>
-      <w:r>
-        <w:t xml:space="preserve">n: number of Bits </w:t>
-      </w:r>
-    </w:p>
-    <w:p>
-      <w:pPr>
-        <w:pStyle w:val="NoSpacing"/>
-        <w:tabs>
-          <w:tab w:val="left" w:pos="3757"/>
-        </w:tabs>
-      </w:pPr>
-    </w:p>
-    <w:p>
-      <w:pPr>
-        <w:pStyle w:val="NoSpacing"/>
-        <w:tabs>
-          <w:tab w:val="left" w:pos="3757"/>
-        </w:tabs>
+        <w:t xml:space="preserve">  to</w:t>
+      </w:r>
+      <w:proofErr w:type="gramEnd"/>
+      <w:r>
         <w:rPr>
           <w:sz w:val="32"/>
           <w:szCs w:val="32"/>
         </w:rPr>
-      </w:pPr>
-      <w:r>
-        <w:t xml:space="preserve">byte : </w:t>
-      </w:r>
-      <w:r>
-        <w:rPr>
-          <w:sz w:val="32"/>
-          <w:szCs w:val="32"/>
-        </w:rPr>
-        <w:t>- 2</w:t>
+        <w:t xml:space="preserve">  2</w:t>
       </w:r>
       <w:r>
         <w:rPr>
@@ -4694,7 +4900,68 @@
           <w:szCs w:val="32"/>
           <w:vertAlign w:val="superscript"/>
         </w:rPr>
-        <w:t>8</w:t>
+        <w:t>n-1</w:t>
+      </w:r>
+      <w:r>
+        <w:rPr>
+          <w:sz w:val="32"/>
+          <w:szCs w:val="32"/>
+        </w:rPr>
+        <w:t xml:space="preserve"> - 1</w:t>
+      </w:r>
+    </w:p>
+    <w:p>
+      <w:pPr>
+        <w:pStyle w:val="NoSpacing"/>
+        <w:tabs>
+          <w:tab w:val="left" w:pos="3757"/>
+        </w:tabs>
+      </w:pPr>
+    </w:p>
+    <w:p>
+      <w:pPr>
+        <w:pStyle w:val="NoSpacing"/>
+        <w:tabs>
+          <w:tab w:val="left" w:pos="3757"/>
+        </w:tabs>
+      </w:pPr>
+      <w:r>
+        <w:t xml:space="preserve">n: number of Bits </w:t>
+      </w:r>
+    </w:p>
+    <w:p>
+      <w:pPr>
+        <w:pStyle w:val="NoSpacing"/>
+        <w:tabs>
+          <w:tab w:val="left" w:pos="3757"/>
+        </w:tabs>
+      </w:pPr>
+    </w:p>
+    <w:p>
+      <w:pPr>
+        <w:pStyle w:val="NoSpacing"/>
+        <w:tabs>
+          <w:tab w:val="left" w:pos="3757"/>
+        </w:tabs>
+        <w:rPr>
+          <w:sz w:val="32"/>
+          <w:szCs w:val="32"/>
+        </w:rPr>
+      </w:pPr>
+      <w:proofErr w:type="gramStart"/>
+      <w:r>
+        <w:t>byte :</w:t>
+      </w:r>
+      <w:proofErr w:type="gramEnd"/>
+      <w:r>
+        <w:t xml:space="preserve"> </w:t>
+      </w:r>
+      <w:r>
+        <w:rPr>
+          <w:sz w:val="32"/>
+          <w:szCs w:val="32"/>
+        </w:rPr>
+        <w:t>- 2</w:t>
       </w:r>
       <w:r>
         <w:rPr>
@@ -4702,14 +4969,7 @@
           <w:szCs w:val="32"/>
           <w:vertAlign w:val="superscript"/>
         </w:rPr>
-        <w:t>-1</w:t>
-      </w:r>
-      <w:r>
-        <w:rPr>
-          <w:sz w:val="32"/>
-          <w:szCs w:val="32"/>
-        </w:rPr>
-        <w:t xml:space="preserve">  to  2</w:t>
+        <w:t>8</w:t>
       </w:r>
       <w:r>
         <w:rPr>
@@ -4717,7 +4977,14 @@
           <w:szCs w:val="32"/>
           <w:vertAlign w:val="superscript"/>
         </w:rPr>
-        <w:t>8</w:t>
+        <w:t>-1</w:t>
+      </w:r>
+      <w:r>
+        <w:rPr>
+          <w:sz w:val="32"/>
+          <w:szCs w:val="32"/>
+        </w:rPr>
+        <w:t xml:space="preserve">  to  2</w:t>
       </w:r>
       <w:r>
         <w:rPr>
@@ -4725,34 +4992,42 @@
           <w:szCs w:val="32"/>
           <w:vertAlign w:val="superscript"/>
         </w:rPr>
-        <w:t>-1</w:t>
+        <w:t>8</w:t>
       </w:r>
       <w:r>
         <w:rPr>
           <w:sz w:val="32"/>
           <w:szCs w:val="32"/>
-        </w:rPr>
-        <w:t xml:space="preserve"> </w:t>
+          <w:vertAlign w:val="superscript"/>
+        </w:rPr>
+        <w:t>-1</w:t>
       </w:r>
       <w:r>
         <w:rPr>
           <w:sz w:val="32"/>
           <w:szCs w:val="32"/>
         </w:rPr>
-        <w:t>–</w:t>
+        <w:t xml:space="preserve"> </w:t>
       </w:r>
       <w:r>
         <w:rPr>
           <w:sz w:val="32"/>
           <w:szCs w:val="32"/>
         </w:rPr>
-        <w:t xml:space="preserve"> 1</w:t>
+        <w:t>–</w:t>
       </w:r>
       <w:r>
         <w:rPr>
           <w:sz w:val="32"/>
           <w:szCs w:val="32"/>
         </w:rPr>
+        <w:t xml:space="preserve"> 1</w:t>
+      </w:r>
+      <w:r>
+        <w:rPr>
+          <w:sz w:val="32"/>
+          <w:szCs w:val="32"/>
+        </w:rPr>
         <w:t xml:space="preserve">  =&gt; -128  to 127</w:t>
       </w:r>
     </w:p>
@@ -4862,6 +5137,7 @@
           <w:bCs/>
         </w:rPr>
       </w:pPr>
+      <w:proofErr w:type="gramStart"/>
       <w:r>
         <w:rPr>
           <w:b/>
@@ -4883,6 +5159,7 @@
         </w:rPr>
         <w:t xml:space="preserve"> :</w:t>
       </w:r>
+      <w:proofErr w:type="gramEnd"/>
     </w:p>
     <w:p>
       <w:pPr>
@@ -5374,7 +5651,15 @@
         </w:rPr>
       </w:pPr>
       <w:r>
-        <w:t>Explicit Casting can provides logically incorrect output if it is done in wrong way.</w:t>
+        <w:t xml:space="preserve">Explicit Casting can </w:t>
+      </w:r>
+      <w:proofErr w:type="gramStart"/>
+      <w:r>
+        <w:t>provides</w:t>
+      </w:r>
+      <w:proofErr w:type="gramEnd"/>
+      <w:r>
+        <w:t xml:space="preserve"> logically incorrect output if it is done in wrong way.</w:t>
       </w:r>
     </w:p>
     <w:p>
@@ -6064,12 +6349,14 @@
                 <w:tab w:val="left" w:pos="3757"/>
               </w:tabs>
             </w:pPr>
+            <w:proofErr w:type="spellStart"/>
             <w:r>
               <w:t>b</w:t>
             </w:r>
             <w:r>
               <w:t>oolean</w:t>
             </w:r>
+            <w:proofErr w:type="spellEnd"/>
           </w:p>
         </w:tc>
         <w:tc>
@@ -6503,7 +6790,15 @@
         </w:tabs>
       </w:pPr>
       <w:r>
-        <w:t>Equal to (=) operator is use to assign the value, and it can be use for any type of values.</w:t>
+        <w:t xml:space="preserve">Equal to (=) operator is use to assign the value, and it can be </w:t>
+      </w:r>
+      <w:proofErr w:type="spellStart"/>
+      <w:r>
+        <w:t>use</w:t>
+      </w:r>
+      <w:proofErr w:type="spellEnd"/>
+      <w:r>
+        <w:t xml:space="preserve"> for any type of values.</w:t>
       </w:r>
     </w:p>
     <w:p>
@@ -6637,8 +6932,17 @@
           <w:b/>
           <w:bCs/>
         </w:rPr>
-        <w:t>&amp;, I, !</w:t>
-      </w:r>
+        <w:t>&amp;, I</w:t>
+      </w:r>
+      <w:proofErr w:type="gramStart"/>
+      <w:r>
+        <w:rPr>
+          <w:b/>
+          <w:bCs/>
+        </w:rPr>
+        <w:t>, !</w:t>
+      </w:r>
+      <w:proofErr w:type="gramEnd"/>
     </w:p>
     <w:p>
       <w:pPr>
@@ -6794,7 +7098,15 @@
         </w:tabs>
       </w:pPr>
       <w:r>
-        <w:t>Post Operation: The values assigns first and updated later.</w:t>
+        <w:t xml:space="preserve">Post Operation: The values </w:t>
+      </w:r>
+      <w:proofErr w:type="gramStart"/>
+      <w:r>
+        <w:t>assigns</w:t>
+      </w:r>
+      <w:proofErr w:type="gramEnd"/>
+      <w:r>
+        <w:t xml:space="preserve"> first and updated later.</w:t>
       </w:r>
     </w:p>
     <w:p>
@@ -7154,7 +7466,15 @@
         </w:tabs>
       </w:pPr>
       <w:r>
-        <w:t xml:space="preserve">     if(condition</w:t>
+        <w:t xml:space="preserve">     </w:t>
+      </w:r>
+      <w:proofErr w:type="gramStart"/>
+      <w:r>
+        <w:t>if(</w:t>
+      </w:r>
+      <w:proofErr w:type="gramEnd"/>
+      <w:r>
+        <w:t>condition</w:t>
       </w:r>
       <w:r>
         <w:t>/Boolean Expression</w:t>
@@ -7296,7 +7616,15 @@
         </w:tabs>
       </w:pPr>
       <w:r>
-        <w:t xml:space="preserve">     if(condition/Boolean Expression)</w:t>
+        <w:t xml:space="preserve">     </w:t>
+      </w:r>
+      <w:proofErr w:type="gramStart"/>
+      <w:r>
+        <w:t>if(</w:t>
+      </w:r>
+      <w:proofErr w:type="gramEnd"/>
+      <w:r>
+        <w:t>condition/Boolean Expression)</w:t>
       </w:r>
     </w:p>
     <w:p>
@@ -7340,24 +7668,18 @@
         </w:tabs>
       </w:pPr>
       <w:r>
-        <w:t xml:space="preserve">     </w:t>
-      </w:r>
-      <w:r>
-        <w:t>else</w:t>
-      </w:r>
-    </w:p>
-    <w:p>
-      <w:pPr>
-        <w:pStyle w:val="NoSpacing"/>
-        <w:tabs>
-          <w:tab w:val="left" w:pos="3757"/>
-        </w:tabs>
-      </w:pPr>
-      <w:r>
-        <w:t xml:space="preserve">     </w:t>
-      </w:r>
-      <w:r>
-        <w:t>{</w:t>
+        <w:t xml:space="preserve">     else</w:t>
+      </w:r>
+    </w:p>
+    <w:p>
+      <w:pPr>
+        <w:pStyle w:val="NoSpacing"/>
+        <w:tabs>
+          <w:tab w:val="left" w:pos="3757"/>
+        </w:tabs>
+      </w:pPr>
+      <w:r>
+        <w:t xml:space="preserve">     {</w:t>
       </w:r>
     </w:p>
     <w:p>
@@ -7382,10 +7704,7 @@
         </w:tabs>
       </w:pPr>
       <w:r>
-        <w:t xml:space="preserve">     </w:t>
-      </w:r>
-      <w:r>
-        <w:t>}</w:t>
+        <w:t xml:space="preserve">     }</w:t>
       </w:r>
     </w:p>
     <w:p>
@@ -7455,7 +7774,15 @@
         </w:tabs>
       </w:pPr>
       <w:r>
-        <w:t>Condition check can be apply for the else block.</w:t>
+        <w:t xml:space="preserve">Condition check can be </w:t>
+      </w:r>
+      <w:proofErr w:type="gramStart"/>
+      <w:r>
+        <w:t>apply</w:t>
+      </w:r>
+      <w:proofErr w:type="gramEnd"/>
+      <w:r>
+        <w:t xml:space="preserve"> for the else block.</w:t>
       </w:r>
     </w:p>
     <w:p>
@@ -7522,7 +7849,15 @@
         </w:tabs>
       </w:pPr>
       <w:r>
-        <w:t xml:space="preserve">     if(condition/Boolean Expression)</w:t>
+        <w:t xml:space="preserve">     </w:t>
+      </w:r>
+      <w:proofErr w:type="gramStart"/>
+      <w:r>
+        <w:t>if(</w:t>
+      </w:r>
+      <w:proofErr w:type="gramEnd"/>
+      <w:r>
+        <w:t>condition/Boolean Expression)</w:t>
       </w:r>
     </w:p>
     <w:p>
@@ -7575,8 +7910,13 @@
         <w:t>lse</w:t>
       </w:r>
       <w:r>
-        <w:t xml:space="preserve"> if(</w:t>
-      </w:r>
+        <w:t xml:space="preserve"> </w:t>
+      </w:r>
+      <w:proofErr w:type="gramStart"/>
+      <w:r>
+        <w:t>if(</w:t>
+      </w:r>
+      <w:proofErr w:type="gramEnd"/>
       <w:r>
         <w:t>condition/Boolean Expression)</w:t>
       </w:r>
@@ -7622,10 +7962,15 @@
         </w:tabs>
       </w:pPr>
       <w:r>
-        <w:t xml:space="preserve">    </w:t>
-      </w:r>
-      <w:r>
-        <w:t>else if(condition/Boolean Expression)</w:t>
+        <w:t xml:space="preserve">    else </w:t>
+      </w:r>
+      <w:proofErr w:type="gramStart"/>
+      <w:r>
+        <w:t>if(</w:t>
+      </w:r>
+      <w:proofErr w:type="gramEnd"/>
+      <w:r>
+        <w:t>condition/Boolean Expression)</w:t>
       </w:r>
     </w:p>
     <w:p>
@@ -7809,13 +8154,7 @@
         <w:ind w:left="720"/>
       </w:pPr>
       <w:r>
-        <w:t xml:space="preserve">      if(</w:t>
-      </w:r>
-      <w:r>
-        <w:t>condition</w:t>
-      </w:r>
-      <w:r>
-        <w:t xml:space="preserve">) </w:t>
+        <w:t xml:space="preserve">      if(condition) </w:t>
       </w:r>
     </w:p>
     <w:p>
@@ -7839,13 +8178,7 @@
         <w:ind w:left="720"/>
       </w:pPr>
       <w:r>
-        <w:t xml:space="preserve">     </w:t>
-      </w:r>
-      <w:r>
-        <w:t xml:space="preserve">      </w:t>
-      </w:r>
-      <w:r>
-        <w:t xml:space="preserve"> Statement(s)</w:t>
+        <w:t xml:space="preserve">            Statement(s)</w:t>
       </w:r>
     </w:p>
     <w:p>
@@ -7940,57 +8273,18 @@
         </w:tabs>
       </w:pPr>
       <w:r>
-        <w:t>age</w:t>
-      </w:r>
-      <w:r>
-        <w:t xml:space="preserve"> between </w:t>
-      </w:r>
-      <w:r>
-        <w:t>18</w:t>
-      </w:r>
-      <w:r>
-        <w:t xml:space="preserve"> to </w:t>
-      </w:r>
-      <w:r>
-        <w:t>60</w:t>
-      </w:r>
-      <w:r>
-        <w:t xml:space="preserve"> -&gt; </w:t>
-      </w:r>
-      <w:r>
-        <w:t>Adult</w:t>
-      </w:r>
-      <w:r>
-        <w:t xml:space="preserve"> Age</w:t>
-      </w:r>
-    </w:p>
-    <w:p>
-      <w:pPr>
-        <w:pStyle w:val="NoSpacing"/>
-        <w:tabs>
-          <w:tab w:val="left" w:pos="3757"/>
-        </w:tabs>
-      </w:pPr>
-      <w:r>
-        <w:t xml:space="preserve">age between </w:t>
-      </w:r>
-      <w:r>
-        <w:t>60</w:t>
-      </w:r>
-      <w:r>
-        <w:t xml:space="preserve"> to </w:t>
-      </w:r>
-      <w:r>
-        <w:t>110</w:t>
-      </w:r>
-      <w:r>
-        <w:t xml:space="preserve"> -&gt; </w:t>
-      </w:r>
-      <w:r>
-        <w:t>Old</w:t>
-      </w:r>
-      <w:r>
-        <w:t xml:space="preserve"> Age</w:t>
+        <w:t>age between 18 to 60 -&gt; Adult Age</w:t>
+      </w:r>
+    </w:p>
+    <w:p>
+      <w:pPr>
+        <w:pStyle w:val="NoSpacing"/>
+        <w:tabs>
+          <w:tab w:val="left" w:pos="3757"/>
+        </w:tabs>
+      </w:pPr>
+      <w:r>
+        <w:t>age between 60 to 110 -&gt; Old Age</w:t>
       </w:r>
     </w:p>
     <w:p>
@@ -8013,12 +8307,807 @@
       </w:pPr>
     </w:p>
     <w:p>
-      <w:pPr>
-        <w:pStyle w:val="NoSpacing"/>
-        <w:tabs>
-          <w:tab w:val="left" w:pos="3757"/>
-        </w:tabs>
-      </w:pPr>
+      <w:r>
+        <w:br w:type="page"/>
+      </w:r>
+    </w:p>
+    <w:p>
+      <w:pPr>
+        <w:pStyle w:val="NoSpacing"/>
+        <w:tabs>
+          <w:tab w:val="left" w:pos="3757"/>
+        </w:tabs>
+        <w:rPr>
+          <w:b/>
+          <w:bCs/>
+          <w:u w:val="single"/>
+        </w:rPr>
+      </w:pPr>
+      <w:r>
+        <w:rPr>
+          <w:b/>
+          <w:bCs/>
+          <w:u w:val="single"/>
+        </w:rPr>
+        <w:lastRenderedPageBreak/>
+        <w:t>Switch Case</w:t>
+      </w:r>
+    </w:p>
+    <w:p>
+      <w:pPr>
+        <w:pStyle w:val="NoSpacing"/>
+        <w:numPr>
+          <w:ilvl w:val="0"/>
+          <w:numId w:val="33"/>
+        </w:numPr>
+        <w:tabs>
+          <w:tab w:val="left" w:pos="3757"/>
+        </w:tabs>
+      </w:pPr>
+      <w:r>
+        <w:t xml:space="preserve">It is also used to </w:t>
+      </w:r>
+      <w:proofErr w:type="spellStart"/>
+      <w:r>
+        <w:t>relace</w:t>
+      </w:r>
+      <w:proofErr w:type="spellEnd"/>
+      <w:r>
+        <w:t xml:space="preserve"> the else-if conditions.</w:t>
+      </w:r>
+    </w:p>
+    <w:p>
+      <w:pPr>
+        <w:pStyle w:val="NoSpacing"/>
+        <w:numPr>
+          <w:ilvl w:val="0"/>
+          <w:numId w:val="33"/>
+        </w:numPr>
+        <w:tabs>
+          <w:tab w:val="left" w:pos="3757"/>
+        </w:tabs>
+      </w:pPr>
+      <w:r>
+        <w:t>Switch is faster as compare to else-if</w:t>
+      </w:r>
+    </w:p>
+    <w:p>
+      <w:pPr>
+        <w:pStyle w:val="NoSpacing"/>
+        <w:numPr>
+          <w:ilvl w:val="0"/>
+          <w:numId w:val="33"/>
+        </w:numPr>
+        <w:tabs>
+          <w:tab w:val="left" w:pos="3757"/>
+        </w:tabs>
+      </w:pPr>
+      <w:r>
+        <w:t xml:space="preserve">It can be used when there is exact match check. </w:t>
+      </w:r>
+      <w:r>
+        <w:t xml:space="preserve">   </w:t>
+      </w:r>
+    </w:p>
+    <w:p>
+      <w:pPr>
+        <w:pStyle w:val="NoSpacing"/>
+        <w:numPr>
+          <w:ilvl w:val="0"/>
+          <w:numId w:val="33"/>
+        </w:numPr>
+        <w:tabs>
+          <w:tab w:val="left" w:pos="3757"/>
+        </w:tabs>
+      </w:pPr>
+      <w:r>
+        <w:t>Syntax:</w:t>
+      </w:r>
+    </w:p>
+    <w:p>
+      <w:pPr>
+        <w:pStyle w:val="NoSpacing"/>
+        <w:tabs>
+          <w:tab w:val="left" w:pos="3757"/>
+        </w:tabs>
+        <w:ind w:left="720"/>
+      </w:pPr>
+      <w:r>
+        <w:t xml:space="preserve">switch(value) </w:t>
+      </w:r>
+    </w:p>
+    <w:p>
+      <w:pPr>
+        <w:pStyle w:val="NoSpacing"/>
+        <w:tabs>
+          <w:tab w:val="left" w:pos="3757"/>
+        </w:tabs>
+        <w:ind w:left="720"/>
+      </w:pPr>
+      <w:r>
+        <w:t>{</w:t>
+      </w:r>
+    </w:p>
+    <w:p>
+      <w:pPr>
+        <w:pStyle w:val="NoSpacing"/>
+        <w:tabs>
+          <w:tab w:val="left" w:pos="3757"/>
+        </w:tabs>
+        <w:ind w:left="720"/>
+      </w:pPr>
+      <w:r>
+        <w:t xml:space="preserve">       case label (value):</w:t>
+      </w:r>
+    </w:p>
+    <w:p>
+      <w:pPr>
+        <w:pStyle w:val="NoSpacing"/>
+        <w:tabs>
+          <w:tab w:val="left" w:pos="3757"/>
+        </w:tabs>
+        <w:ind w:left="720"/>
+      </w:pPr>
+      <w:r>
+        <w:t xml:space="preserve">              statement(s)</w:t>
+      </w:r>
+    </w:p>
+    <w:p>
+      <w:pPr>
+        <w:pStyle w:val="NoSpacing"/>
+        <w:tabs>
+          <w:tab w:val="left" w:pos="3757"/>
+        </w:tabs>
+        <w:ind w:left="720"/>
+      </w:pPr>
+      <w:r>
+        <w:t xml:space="preserve">              break;</w:t>
+      </w:r>
+    </w:p>
+    <w:p>
+      <w:pPr>
+        <w:pStyle w:val="NoSpacing"/>
+        <w:tabs>
+          <w:tab w:val="left" w:pos="3757"/>
+        </w:tabs>
+        <w:ind w:left="720"/>
+      </w:pPr>
+    </w:p>
+    <w:p>
+      <w:pPr>
+        <w:pStyle w:val="NoSpacing"/>
+        <w:tabs>
+          <w:tab w:val="left" w:pos="3757"/>
+        </w:tabs>
+        <w:ind w:left="720"/>
+      </w:pPr>
+      <w:r>
+        <w:t xml:space="preserve">       case label:</w:t>
+      </w:r>
+    </w:p>
+    <w:p>
+      <w:pPr>
+        <w:pStyle w:val="NoSpacing"/>
+        <w:tabs>
+          <w:tab w:val="left" w:pos="3757"/>
+        </w:tabs>
+        <w:ind w:left="720"/>
+      </w:pPr>
+      <w:r>
+        <w:t xml:space="preserve">              statement(s)</w:t>
+      </w:r>
+    </w:p>
+    <w:p>
+      <w:pPr>
+        <w:pStyle w:val="NoSpacing"/>
+        <w:tabs>
+          <w:tab w:val="left" w:pos="3757"/>
+        </w:tabs>
+        <w:ind w:left="720"/>
+      </w:pPr>
+      <w:r>
+        <w:t xml:space="preserve">              break;</w:t>
+      </w:r>
+    </w:p>
+    <w:p>
+      <w:pPr>
+        <w:pStyle w:val="NoSpacing"/>
+        <w:tabs>
+          <w:tab w:val="left" w:pos="3757"/>
+        </w:tabs>
+        <w:ind w:left="720"/>
+      </w:pPr>
+    </w:p>
+    <w:p>
+      <w:pPr>
+        <w:pStyle w:val="NoSpacing"/>
+        <w:tabs>
+          <w:tab w:val="left" w:pos="3757"/>
+        </w:tabs>
+        <w:ind w:left="720"/>
+      </w:pPr>
+      <w:r>
+        <w:t xml:space="preserve">       case label:</w:t>
+      </w:r>
+    </w:p>
+    <w:p>
+      <w:pPr>
+        <w:pStyle w:val="NoSpacing"/>
+        <w:tabs>
+          <w:tab w:val="left" w:pos="3757"/>
+        </w:tabs>
+        <w:ind w:left="720"/>
+      </w:pPr>
+      <w:r>
+        <w:t xml:space="preserve">              statement(s)</w:t>
+      </w:r>
+    </w:p>
+    <w:p>
+      <w:pPr>
+        <w:pStyle w:val="NoSpacing"/>
+        <w:tabs>
+          <w:tab w:val="left" w:pos="3757"/>
+        </w:tabs>
+        <w:ind w:left="720"/>
+      </w:pPr>
+      <w:r>
+        <w:t xml:space="preserve">              break;</w:t>
+      </w:r>
+    </w:p>
+    <w:p>
+      <w:pPr>
+        <w:pStyle w:val="NoSpacing"/>
+        <w:tabs>
+          <w:tab w:val="left" w:pos="3757"/>
+        </w:tabs>
+        <w:ind w:left="720"/>
+      </w:pPr>
+    </w:p>
+    <w:p>
+      <w:pPr>
+        <w:pStyle w:val="NoSpacing"/>
+        <w:tabs>
+          <w:tab w:val="left" w:pos="3757"/>
+        </w:tabs>
+        <w:ind w:left="720"/>
+      </w:pPr>
+      <w:r>
+        <w:t xml:space="preserve">       </w:t>
+      </w:r>
+      <w:r>
+        <w:t>default</w:t>
+      </w:r>
+      <w:r>
+        <w:t>:</w:t>
+      </w:r>
+    </w:p>
+    <w:p>
+      <w:pPr>
+        <w:pStyle w:val="NoSpacing"/>
+        <w:tabs>
+          <w:tab w:val="left" w:pos="3757"/>
+        </w:tabs>
+        <w:ind w:left="720"/>
+      </w:pPr>
+      <w:r>
+        <w:t xml:space="preserve">              statement(s)</w:t>
+      </w:r>
+    </w:p>
+    <w:p>
+      <w:pPr>
+        <w:pStyle w:val="NoSpacing"/>
+        <w:tabs>
+          <w:tab w:val="left" w:pos="3757"/>
+        </w:tabs>
+        <w:ind w:left="720"/>
+      </w:pPr>
+      <w:r>
+        <w:t xml:space="preserve">              break;</w:t>
+      </w:r>
+    </w:p>
+    <w:p>
+      <w:pPr>
+        <w:pStyle w:val="NoSpacing"/>
+        <w:tabs>
+          <w:tab w:val="left" w:pos="3757"/>
+        </w:tabs>
+        <w:ind w:left="720"/>
+      </w:pPr>
+      <w:r>
+        <w:t>}</w:t>
+      </w:r>
+    </w:p>
+    <w:p>
+      <w:pPr>
+        <w:pStyle w:val="NoSpacing"/>
+        <w:numPr>
+          <w:ilvl w:val="0"/>
+          <w:numId w:val="33"/>
+        </w:numPr>
+        <w:tabs>
+          <w:tab w:val="left" w:pos="3757"/>
+        </w:tabs>
+      </w:pPr>
+      <w:r>
+        <w:t>Inside Switch case there will be no condition checks.</w:t>
+      </w:r>
+    </w:p>
+    <w:p>
+      <w:pPr>
+        <w:pStyle w:val="NoSpacing"/>
+        <w:numPr>
+          <w:ilvl w:val="0"/>
+          <w:numId w:val="33"/>
+        </w:numPr>
+        <w:tabs>
+          <w:tab w:val="left" w:pos="3757"/>
+        </w:tabs>
+      </w:pPr>
+      <w:r>
+        <w:t>Switch execute the matching case directly and it keep on executing until reaches to a</w:t>
+      </w:r>
+      <w:r>
+        <w:t>n</w:t>
+      </w:r>
+      <w:r>
+        <w:t xml:space="preserve"> end of switch or till the time break statement.</w:t>
+      </w:r>
+    </w:p>
+    <w:p>
+      <w:pPr>
+        <w:pStyle w:val="NoSpacing"/>
+        <w:numPr>
+          <w:ilvl w:val="0"/>
+          <w:numId w:val="33"/>
+        </w:numPr>
+        <w:tabs>
+          <w:tab w:val="left" w:pos="3757"/>
+        </w:tabs>
+      </w:pPr>
+      <w:r>
+        <w:t>Default is not mandatory inside switch case</w:t>
+      </w:r>
+      <w:r>
+        <w:t>.</w:t>
+      </w:r>
+    </w:p>
+    <w:p>
+      <w:pPr>
+        <w:pStyle w:val="NoSpacing"/>
+        <w:numPr>
+          <w:ilvl w:val="0"/>
+          <w:numId w:val="33"/>
+        </w:numPr>
+        <w:tabs>
+          <w:tab w:val="left" w:pos="3757"/>
+        </w:tabs>
+      </w:pPr>
+      <w:r>
+        <w:t>Break statement i</w:t>
+      </w:r>
+      <w:r>
+        <w:t xml:space="preserve">s </w:t>
+      </w:r>
+      <w:r>
+        <w:t>not mandatory in the case statement, but if you don’t provide the break then you may get a logically incorrect output.</w:t>
+      </w:r>
+    </w:p>
+    <w:p>
+      <w:pPr>
+        <w:pStyle w:val="NoSpacing"/>
+        <w:numPr>
+          <w:ilvl w:val="0"/>
+          <w:numId w:val="33"/>
+        </w:numPr>
+        <w:tabs>
+          <w:tab w:val="left" w:pos="3757"/>
+        </w:tabs>
+      </w:pPr>
+      <w:r>
+        <w:t>Rule to use Switch Case</w:t>
+      </w:r>
+    </w:p>
+    <w:p>
+      <w:pPr>
+        <w:pStyle w:val="NoSpacing"/>
+        <w:numPr>
+          <w:ilvl w:val="1"/>
+          <w:numId w:val="33"/>
+        </w:numPr>
+        <w:tabs>
+          <w:tab w:val="left" w:pos="3757"/>
+        </w:tabs>
+        <w:rPr>
+          <w:b/>
+          <w:bCs/>
+        </w:rPr>
+      </w:pPr>
+      <w:r>
+        <w:t xml:space="preserve">As a switch value you can only use the </w:t>
+      </w:r>
+      <w:r>
+        <w:rPr>
+          <w:b/>
+          <w:bCs/>
+        </w:rPr>
+        <w:t xml:space="preserve">byte, short, int, char, </w:t>
+      </w:r>
+      <w:proofErr w:type="spellStart"/>
+      <w:r>
+        <w:rPr>
+          <w:b/>
+          <w:bCs/>
+        </w:rPr>
+        <w:t>enum</w:t>
+      </w:r>
+      <w:proofErr w:type="spellEnd"/>
+      <w:r>
+        <w:rPr>
+          <w:b/>
+          <w:bCs/>
+        </w:rPr>
+        <w:t xml:space="preserve"> (jdk1.5), String (Jdk1.7) </w:t>
+      </w:r>
+    </w:p>
+    <w:p>
+      <w:pPr>
+        <w:pStyle w:val="NoSpacing"/>
+        <w:numPr>
+          <w:ilvl w:val="1"/>
+          <w:numId w:val="33"/>
+        </w:numPr>
+        <w:tabs>
+          <w:tab w:val="left" w:pos="3757"/>
+        </w:tabs>
+        <w:rPr>
+          <w:b/>
+          <w:bCs/>
+        </w:rPr>
+      </w:pPr>
+      <w:r>
+        <w:t>Data type of the switch value and the case label must be same</w:t>
+      </w:r>
+    </w:p>
+    <w:p>
+      <w:pPr>
+        <w:pStyle w:val="NoSpacing"/>
+        <w:numPr>
+          <w:ilvl w:val="1"/>
+          <w:numId w:val="33"/>
+        </w:numPr>
+        <w:tabs>
+          <w:tab w:val="left" w:pos="3757"/>
+        </w:tabs>
+        <w:rPr>
+          <w:b/>
+          <w:bCs/>
+        </w:rPr>
+      </w:pPr>
+      <w:r>
+        <w:t>Every case label must be unique</w:t>
+      </w:r>
+      <w:r>
+        <w:t>.</w:t>
+      </w:r>
+    </w:p>
+    <w:p>
+      <w:pPr>
+        <w:pStyle w:val="NoSpacing"/>
+        <w:numPr>
+          <w:ilvl w:val="1"/>
+          <w:numId w:val="33"/>
+        </w:numPr>
+        <w:tabs>
+          <w:tab w:val="left" w:pos="3757"/>
+        </w:tabs>
+        <w:rPr>
+          <w:b/>
+          <w:bCs/>
+        </w:rPr>
+      </w:pPr>
+      <w:r>
+        <w:t>You can combine multiple cases if their execution is same.</w:t>
+      </w:r>
+    </w:p>
+    <w:p>
+      <w:pPr>
+        <w:pStyle w:val="NoSpacing"/>
+        <w:tabs>
+          <w:tab w:val="left" w:pos="3757"/>
+        </w:tabs>
+      </w:pPr>
+    </w:p>
+    <w:p>
+      <w:pPr>
+        <w:rPr>
+          <w:b/>
+          <w:bCs/>
+        </w:rPr>
+      </w:pPr>
+      <w:r>
+        <w:rPr>
+          <w:b/>
+          <w:bCs/>
+        </w:rPr>
+        <w:br w:type="page"/>
+      </w:r>
+    </w:p>
+    <w:p>
+      <w:pPr>
+        <w:pStyle w:val="NoSpacing"/>
+        <w:tabs>
+          <w:tab w:val="left" w:pos="3757"/>
+        </w:tabs>
+        <w:rPr>
+          <w:b/>
+          <w:bCs/>
+        </w:rPr>
+      </w:pPr>
+      <w:r>
+        <w:rPr>
+          <w:b/>
+          <w:bCs/>
+        </w:rPr>
+        <w:lastRenderedPageBreak/>
+        <w:t>Task:</w:t>
+      </w:r>
+    </w:p>
+    <w:p>
+      <w:pPr>
+        <w:pStyle w:val="NoSpacing"/>
+        <w:numPr>
+          <w:ilvl w:val="0"/>
+          <w:numId w:val="34"/>
+        </w:numPr>
+        <w:tabs>
+          <w:tab w:val="left" w:pos="3757"/>
+        </w:tabs>
+      </w:pPr>
+      <w:r>
+        <w:t>Create a variable month and assign value to month.</w:t>
+      </w:r>
+    </w:p>
+    <w:p>
+      <w:pPr>
+        <w:pStyle w:val="NoSpacing"/>
+        <w:tabs>
+          <w:tab w:val="left" w:pos="3757"/>
+        </w:tabs>
+        <w:ind w:left="720"/>
+      </w:pPr>
+      <w:r>
+        <w:t>It should print following output</w:t>
+      </w:r>
+    </w:p>
+    <w:p>
+      <w:pPr>
+        <w:pStyle w:val="NoSpacing"/>
+        <w:tabs>
+          <w:tab w:val="left" w:pos="3757"/>
+        </w:tabs>
+        <w:ind w:left="720"/>
+      </w:pPr>
+      <w:r>
+        <w:t>If month = 1 then Print “Jan”</w:t>
+      </w:r>
+    </w:p>
+    <w:p>
+      <w:pPr>
+        <w:pStyle w:val="NoSpacing"/>
+        <w:tabs>
+          <w:tab w:val="left" w:pos="3757"/>
+        </w:tabs>
+        <w:ind w:left="720"/>
+      </w:pPr>
+      <w:r>
+        <w:t xml:space="preserve">If month = </w:t>
+      </w:r>
+      <w:r>
+        <w:t>2</w:t>
+      </w:r>
+      <w:r>
+        <w:t xml:space="preserve"> then Print “</w:t>
+      </w:r>
+      <w:r>
+        <w:t>Feb</w:t>
+      </w:r>
+      <w:r>
+        <w:t>”</w:t>
+      </w:r>
+    </w:p>
+    <w:p>
+      <w:pPr>
+        <w:pStyle w:val="NoSpacing"/>
+        <w:tabs>
+          <w:tab w:val="left" w:pos="3757"/>
+        </w:tabs>
+        <w:ind w:left="720"/>
+      </w:pPr>
+      <w:r>
+        <w:t xml:space="preserve">If month = </w:t>
+      </w:r>
+      <w:r>
+        <w:t>3</w:t>
+      </w:r>
+      <w:r>
+        <w:t xml:space="preserve"> then Print “</w:t>
+      </w:r>
+      <w:r>
+        <w:t>March</w:t>
+      </w:r>
+      <w:r>
+        <w:t>”</w:t>
+      </w:r>
+    </w:p>
+    <w:p>
+      <w:pPr>
+        <w:pStyle w:val="NoSpacing"/>
+        <w:tabs>
+          <w:tab w:val="left" w:pos="3757"/>
+        </w:tabs>
+        <w:ind w:left="720"/>
+      </w:pPr>
+      <w:r>
+        <w:t>.</w:t>
+      </w:r>
+    </w:p>
+    <w:p>
+      <w:pPr>
+        <w:pStyle w:val="NoSpacing"/>
+        <w:tabs>
+          <w:tab w:val="left" w:pos="3757"/>
+        </w:tabs>
+        <w:ind w:left="720"/>
+      </w:pPr>
+      <w:r>
+        <w:t>.</w:t>
+      </w:r>
+    </w:p>
+    <w:p>
+      <w:pPr>
+        <w:pStyle w:val="NoSpacing"/>
+        <w:tabs>
+          <w:tab w:val="left" w:pos="3757"/>
+        </w:tabs>
+        <w:ind w:left="720"/>
+      </w:pPr>
+      <w:r>
+        <w:t>.</w:t>
+      </w:r>
+    </w:p>
+    <w:p>
+      <w:pPr>
+        <w:pStyle w:val="NoSpacing"/>
+        <w:tabs>
+          <w:tab w:val="left" w:pos="3757"/>
+        </w:tabs>
+        <w:ind w:left="720"/>
+      </w:pPr>
+      <w:r>
+        <w:t>If month = 1</w:t>
+      </w:r>
+      <w:r>
+        <w:t>2</w:t>
+      </w:r>
+      <w:r>
+        <w:t xml:space="preserve"> then Print “</w:t>
+      </w:r>
+      <w:r>
+        <w:t>Dec</w:t>
+      </w:r>
+      <w:r>
+        <w:t>”</w:t>
+      </w:r>
+    </w:p>
+    <w:p>
+      <w:pPr>
+        <w:pStyle w:val="NoSpacing"/>
+        <w:tabs>
+          <w:tab w:val="left" w:pos="3757"/>
+        </w:tabs>
+        <w:ind w:left="720"/>
+      </w:pPr>
+      <w:r>
+        <w:t>Other than 1-12 print “Invalid Month”</w:t>
+      </w:r>
+    </w:p>
+    <w:p>
+      <w:pPr>
+        <w:pStyle w:val="NoSpacing"/>
+        <w:tabs>
+          <w:tab w:val="left" w:pos="3757"/>
+        </w:tabs>
+        <w:ind w:left="720"/>
+      </w:pPr>
+    </w:p>
+    <w:p>
+      <w:pPr>
+        <w:pStyle w:val="NoSpacing"/>
+        <w:numPr>
+          <w:ilvl w:val="0"/>
+          <w:numId w:val="34"/>
+        </w:numPr>
+        <w:tabs>
+          <w:tab w:val="left" w:pos="3757"/>
+        </w:tabs>
+      </w:pPr>
+      <w:r>
+        <w:t>Create a variable Day and assign value to da</w:t>
+      </w:r>
+      <w:r>
+        <w:t>y</w:t>
+      </w:r>
+      <w:r>
+        <w:t xml:space="preserve"> variable</w:t>
+      </w:r>
+    </w:p>
+    <w:p>
+      <w:pPr>
+        <w:pStyle w:val="NoSpacing"/>
+        <w:tabs>
+          <w:tab w:val="left" w:pos="3757"/>
+        </w:tabs>
+        <w:ind w:left="720"/>
+      </w:pPr>
+      <w:r>
+        <w:t>If Day value is 1,2,3,4,5 then print “It’s a Working Day”</w:t>
+      </w:r>
+    </w:p>
+    <w:p>
+      <w:pPr>
+        <w:pStyle w:val="NoSpacing"/>
+        <w:tabs>
+          <w:tab w:val="left" w:pos="3757"/>
+        </w:tabs>
+        <w:ind w:left="720"/>
+      </w:pPr>
+      <w:r>
+        <w:t xml:space="preserve">If Day value is </w:t>
+      </w:r>
+      <w:r>
+        <w:t>6,7</w:t>
+      </w:r>
+      <w:r>
+        <w:t xml:space="preserve"> then print “It’s a </w:t>
+      </w:r>
+      <w:r>
+        <w:t>weekend</w:t>
+      </w:r>
+      <w:r>
+        <w:t>”</w:t>
+      </w:r>
+    </w:p>
+    <w:p>
+      <w:pPr>
+        <w:pStyle w:val="NoSpacing"/>
+        <w:tabs>
+          <w:tab w:val="left" w:pos="3757"/>
+        </w:tabs>
+        <w:ind w:left="720"/>
+      </w:pPr>
+      <w:r>
+        <w:t xml:space="preserve">Other than 1-7 print “Invalid </w:t>
+      </w:r>
+      <w:proofErr w:type="gramStart"/>
+      <w:r>
+        <w:t>Day..</w:t>
+      </w:r>
+      <w:proofErr w:type="gramEnd"/>
+      <w:r>
+        <w:t>”</w:t>
+      </w:r>
+    </w:p>
+    <w:p>
+      <w:pPr>
+        <w:pStyle w:val="NoSpacing"/>
+        <w:tabs>
+          <w:tab w:val="left" w:pos="3757"/>
+        </w:tabs>
+        <w:ind w:left="720"/>
+      </w:pPr>
+      <w:r>
+        <w:t xml:space="preserve">Hint: Use Switch and combine cases for the values having similar output </w:t>
+      </w:r>
     </w:p>
     <w:sectPr>
       <w:pgSz w:w="12240" w:h="15840"/>
@@ -9421,6 +10510,95 @@
     </w:lvl>
   </w:abstractNum>
   <w:abstractNum w:abstractNumId="15" w15:restartNumberingAfterBreak="0">
+    <w:nsid w:val="4E183414"/>
+    <w:multiLevelType w:val="hybridMultilevel"/>
+    <w:tmpl w:val="1F66D384"/>
+    <w:lvl w:ilvl="0" w:tplc="B4B40A3C">
+      <w:start w:val="1"/>
+      <w:numFmt w:val="decimal"/>
+      <w:lvlText w:val="%1."/>
+      <w:lvlJc w:val="left"/>
+      <w:pPr>
+        <w:ind w:left="720" w:hanging="360"/>
+      </w:pPr>
+      <w:rPr>
+        <w:rFonts w:hint="default"/>
+      </w:rPr>
+    </w:lvl>
+    <w:lvl w:ilvl="1" w:tplc="04090019">
+      <w:start w:val="1"/>
+      <w:numFmt w:val="lowerLetter"/>
+      <w:lvlText w:val="%2."/>
+      <w:lvlJc w:val="left"/>
+      <w:pPr>
+        <w:ind w:left="1440" w:hanging="360"/>
+      </w:pPr>
+    </w:lvl>
+    <w:lvl w:ilvl="2" w:tplc="0409001B" w:tentative="1">
+      <w:start w:val="1"/>
+      <w:numFmt w:val="lowerRoman"/>
+      <w:lvlText w:val="%3."/>
+      <w:lvlJc w:val="right"/>
+      <w:pPr>
+        <w:ind w:left="2160" w:hanging="180"/>
+      </w:pPr>
+    </w:lvl>
+    <w:lvl w:ilvl="3" w:tplc="0409000F" w:tentative="1">
+      <w:start w:val="1"/>
+      <w:numFmt w:val="decimal"/>
+      <w:lvlText w:val="%4."/>
+      <w:lvlJc w:val="left"/>
+      <w:pPr>
+        <w:ind w:left="2880" w:hanging="360"/>
+      </w:pPr>
+    </w:lvl>
+    <w:lvl w:ilvl="4" w:tplc="04090019" w:tentative="1">
+      <w:start w:val="1"/>
+      <w:numFmt w:val="lowerLetter"/>
+      <w:lvlText w:val="%5."/>
+      <w:lvlJc w:val="left"/>
+      <w:pPr>
+        <w:ind w:left="3600" w:hanging="360"/>
+      </w:pPr>
+    </w:lvl>
+    <w:lvl w:ilvl="5" w:tplc="0409001B" w:tentative="1">
+      <w:start w:val="1"/>
+      <w:numFmt w:val="lowerRoman"/>
+      <w:lvlText w:val="%6."/>
+      <w:lvlJc w:val="right"/>
+      <w:pPr>
+        <w:ind w:left="4320" w:hanging="180"/>
+      </w:pPr>
+    </w:lvl>
+    <w:lvl w:ilvl="6" w:tplc="0409000F" w:tentative="1">
+      <w:start w:val="1"/>
+      <w:numFmt w:val="decimal"/>
+      <w:lvlText w:val="%7."/>
+      <w:lvlJc w:val="left"/>
+      <w:pPr>
+        <w:ind w:left="5040" w:hanging="360"/>
+      </w:pPr>
+    </w:lvl>
+    <w:lvl w:ilvl="7" w:tplc="04090019" w:tentative="1">
+      <w:start w:val="1"/>
+      <w:numFmt w:val="lowerLetter"/>
+      <w:lvlText w:val="%8."/>
+      <w:lvlJc w:val="left"/>
+      <w:pPr>
+        <w:ind w:left="5760" w:hanging="360"/>
+      </w:pPr>
+    </w:lvl>
+    <w:lvl w:ilvl="8" w:tplc="0409001B" w:tentative="1">
+      <w:start w:val="1"/>
+      <w:numFmt w:val="lowerRoman"/>
+      <w:lvlText w:val="%9."/>
+      <w:lvlJc w:val="right"/>
+      <w:pPr>
+        <w:ind w:left="6480" w:hanging="180"/>
+      </w:pPr>
+    </w:lvl>
+  </w:abstractNum>
+  <w:abstractNum w:abstractNumId="16" w15:restartNumberingAfterBreak="0">
     <w:nsid w:val="4F03590E"/>
     <w:multiLevelType w:val="hybridMultilevel"/>
     <w:tmpl w:val="3A4E49F6"/>
@@ -9509,7 +10687,7 @@
       </w:pPr>
     </w:lvl>
   </w:abstractNum>
-  <w:abstractNum w:abstractNumId="16" w15:restartNumberingAfterBreak="0">
+  <w:abstractNum w:abstractNumId="17" w15:restartNumberingAfterBreak="0">
     <w:nsid w:val="4FDF54E3"/>
     <w:multiLevelType w:val="hybridMultilevel"/>
     <w:tmpl w:val="65DC19CC"/>
@@ -9598,7 +10776,7 @@
       </w:pPr>
     </w:lvl>
   </w:abstractNum>
-  <w:abstractNum w:abstractNumId="17" w15:restartNumberingAfterBreak="0">
+  <w:abstractNum w:abstractNumId="18" w15:restartNumberingAfterBreak="0">
     <w:nsid w:val="57477FBA"/>
     <w:multiLevelType w:val="hybridMultilevel"/>
     <w:tmpl w:val="BFF83584"/>
@@ -9687,7 +10865,7 @@
       </w:pPr>
     </w:lvl>
   </w:abstractNum>
-  <w:abstractNum w:abstractNumId="18" w15:restartNumberingAfterBreak="0">
+  <w:abstractNum w:abstractNumId="19" w15:restartNumberingAfterBreak="0">
     <w:nsid w:val="59E57F81"/>
     <w:multiLevelType w:val="hybridMultilevel"/>
     <w:tmpl w:val="1EEEFF98"/>
@@ -9776,7 +10954,7 @@
       </w:pPr>
     </w:lvl>
   </w:abstractNum>
-  <w:abstractNum w:abstractNumId="19" w15:restartNumberingAfterBreak="0">
+  <w:abstractNum w:abstractNumId="20" w15:restartNumberingAfterBreak="0">
     <w:nsid w:val="5DA67F47"/>
     <w:multiLevelType w:val="hybridMultilevel"/>
     <w:tmpl w:val="6B9E1D96"/>
@@ -9867,7 +11045,7 @@
       </w:pPr>
     </w:lvl>
   </w:abstractNum>
-  <w:abstractNum w:abstractNumId="20" w15:restartNumberingAfterBreak="0">
+  <w:abstractNum w:abstractNumId="21" w15:restartNumberingAfterBreak="0">
     <w:nsid w:val="626F100B"/>
     <w:multiLevelType w:val="hybridMultilevel"/>
     <w:tmpl w:val="4F586AD4"/>
@@ -9956,7 +11134,7 @@
       </w:pPr>
     </w:lvl>
   </w:abstractNum>
-  <w:abstractNum w:abstractNumId="21" w15:restartNumberingAfterBreak="0">
+  <w:abstractNum w:abstractNumId="22" w15:restartNumberingAfterBreak="0">
     <w:nsid w:val="65455F61"/>
     <w:multiLevelType w:val="hybridMultilevel"/>
     <w:tmpl w:val="C15EC74C"/>
@@ -10046,7 +11224,7 @@
       </w:pPr>
     </w:lvl>
   </w:abstractNum>
-  <w:abstractNum w:abstractNumId="22" w15:restartNumberingAfterBreak="0">
+  <w:abstractNum w:abstractNumId="23" w15:restartNumberingAfterBreak="0">
     <w:nsid w:val="6AD37CB8"/>
     <w:multiLevelType w:val="hybridMultilevel"/>
     <w:tmpl w:val="298C5DDA"/>
@@ -10135,7 +11313,7 @@
       </w:pPr>
     </w:lvl>
   </w:abstractNum>
-  <w:abstractNum w:abstractNumId="23" w15:restartNumberingAfterBreak="0">
+  <w:abstractNum w:abstractNumId="24" w15:restartNumberingAfterBreak="0">
     <w:nsid w:val="71657772"/>
     <w:multiLevelType w:val="hybridMultilevel"/>
     <w:tmpl w:val="45761BDC"/>
@@ -10224,7 +11402,7 @@
       </w:pPr>
     </w:lvl>
   </w:abstractNum>
-  <w:abstractNum w:abstractNumId="24" w15:restartNumberingAfterBreak="0">
+  <w:abstractNum w:abstractNumId="25" w15:restartNumberingAfterBreak="0">
     <w:nsid w:val="73431739"/>
     <w:multiLevelType w:val="hybridMultilevel"/>
     <w:tmpl w:val="A102782A"/>
@@ -10313,7 +11491,7 @@
       </w:pPr>
     </w:lvl>
   </w:abstractNum>
-  <w:abstractNum w:abstractNumId="25" w15:restartNumberingAfterBreak="0">
+  <w:abstractNum w:abstractNumId="26" w15:restartNumberingAfterBreak="0">
     <w:nsid w:val="74471078"/>
     <w:multiLevelType w:val="hybridMultilevel"/>
     <w:tmpl w:val="7DE07DDC"/>
@@ -10402,7 +11580,7 @@
       </w:pPr>
     </w:lvl>
   </w:abstractNum>
-  <w:abstractNum w:abstractNumId="26" w15:restartNumberingAfterBreak="0">
+  <w:abstractNum w:abstractNumId="27" w15:restartNumberingAfterBreak="0">
     <w:nsid w:val="74813888"/>
     <w:multiLevelType w:val="hybridMultilevel"/>
     <w:tmpl w:val="339EB75E"/>
@@ -10491,7 +11669,7 @@
       </w:pPr>
     </w:lvl>
   </w:abstractNum>
-  <w:abstractNum w:abstractNumId="27" w15:restartNumberingAfterBreak="0">
+  <w:abstractNum w:abstractNumId="28" w15:restartNumberingAfterBreak="0">
     <w:nsid w:val="75411341"/>
     <w:multiLevelType w:val="hybridMultilevel"/>
     <w:tmpl w:val="26C6EC52"/>
@@ -10580,7 +11758,96 @@
       </w:pPr>
     </w:lvl>
   </w:abstractNum>
-  <w:abstractNum w:abstractNumId="28" w15:restartNumberingAfterBreak="0">
+  <w:abstractNum w:abstractNumId="29" w15:restartNumberingAfterBreak="0">
+    <w:nsid w:val="7572553F"/>
+    <w:multiLevelType w:val="hybridMultilevel"/>
+    <w:tmpl w:val="D8AC00E0"/>
+    <w:lvl w:ilvl="0" w:tplc="F416A9BA">
+      <w:start w:val="1"/>
+      <w:numFmt w:val="decimal"/>
+      <w:lvlText w:val="%1."/>
+      <w:lvlJc w:val="left"/>
+      <w:pPr>
+        <w:ind w:left="720" w:hanging="360"/>
+      </w:pPr>
+      <w:rPr>
+        <w:rFonts w:hint="default"/>
+      </w:rPr>
+    </w:lvl>
+    <w:lvl w:ilvl="1" w:tplc="04090019" w:tentative="1">
+      <w:start w:val="1"/>
+      <w:numFmt w:val="lowerLetter"/>
+      <w:lvlText w:val="%2."/>
+      <w:lvlJc w:val="left"/>
+      <w:pPr>
+        <w:ind w:left="1440" w:hanging="360"/>
+      </w:pPr>
+    </w:lvl>
+    <w:lvl w:ilvl="2" w:tplc="0409001B" w:tentative="1">
+      <w:start w:val="1"/>
+      <w:numFmt w:val="lowerRoman"/>
+      <w:lvlText w:val="%3."/>
+      <w:lvlJc w:val="right"/>
+      <w:pPr>
+        <w:ind w:left="2160" w:hanging="180"/>
+      </w:pPr>
+    </w:lvl>
+    <w:lvl w:ilvl="3" w:tplc="0409000F" w:tentative="1">
+      <w:start w:val="1"/>
+      <w:numFmt w:val="decimal"/>
+      <w:lvlText w:val="%4."/>
+      <w:lvlJc w:val="left"/>
+      <w:pPr>
+        <w:ind w:left="2880" w:hanging="360"/>
+      </w:pPr>
+    </w:lvl>
+    <w:lvl w:ilvl="4" w:tplc="04090019" w:tentative="1">
+      <w:start w:val="1"/>
+      <w:numFmt w:val="lowerLetter"/>
+      <w:lvlText w:val="%5."/>
+      <w:lvlJc w:val="left"/>
+      <w:pPr>
+        <w:ind w:left="3600" w:hanging="360"/>
+      </w:pPr>
+    </w:lvl>
+    <w:lvl w:ilvl="5" w:tplc="0409001B" w:tentative="1">
+      <w:start w:val="1"/>
+      <w:numFmt w:val="lowerRoman"/>
+      <w:lvlText w:val="%6."/>
+      <w:lvlJc w:val="right"/>
+      <w:pPr>
+        <w:ind w:left="4320" w:hanging="180"/>
+      </w:pPr>
+    </w:lvl>
+    <w:lvl w:ilvl="6" w:tplc="0409000F" w:tentative="1">
+      <w:start w:val="1"/>
+      <w:numFmt w:val="decimal"/>
+      <w:lvlText w:val="%7."/>
+      <w:lvlJc w:val="left"/>
+      <w:pPr>
+        <w:ind w:left="5040" w:hanging="360"/>
+      </w:pPr>
+    </w:lvl>
+    <w:lvl w:ilvl="7" w:tplc="04090019" w:tentative="1">
+      <w:start w:val="1"/>
+      <w:numFmt w:val="lowerLetter"/>
+      <w:lvlText w:val="%8."/>
+      <w:lvlJc w:val="left"/>
+      <w:pPr>
+        <w:ind w:left="5760" w:hanging="360"/>
+      </w:pPr>
+    </w:lvl>
+    <w:lvl w:ilvl="8" w:tplc="0409001B" w:tentative="1">
+      <w:start w:val="1"/>
+      <w:numFmt w:val="lowerRoman"/>
+      <w:lvlText w:val="%9."/>
+      <w:lvlJc w:val="right"/>
+      <w:pPr>
+        <w:ind w:left="6480" w:hanging="180"/>
+      </w:pPr>
+    </w:lvl>
+  </w:abstractNum>
+  <w:abstractNum w:abstractNumId="30" w15:restartNumberingAfterBreak="0">
     <w:nsid w:val="79702110"/>
     <w:multiLevelType w:val="hybridMultilevel"/>
     <w:tmpl w:val="4288BDB0"/>
@@ -10669,7 +11936,7 @@
       </w:pPr>
     </w:lvl>
   </w:abstractNum>
-  <w:abstractNum w:abstractNumId="29" w15:restartNumberingAfterBreak="0">
+  <w:abstractNum w:abstractNumId="31" w15:restartNumberingAfterBreak="0">
     <w:nsid w:val="79EB6EC9"/>
     <w:multiLevelType w:val="hybridMultilevel"/>
     <w:tmpl w:val="33A216EA"/>
@@ -10758,7 +12025,7 @@
       </w:pPr>
     </w:lvl>
   </w:abstractNum>
-  <w:abstractNum w:abstractNumId="30" w15:restartNumberingAfterBreak="0">
+  <w:abstractNum w:abstractNumId="32" w15:restartNumberingAfterBreak="0">
     <w:nsid w:val="7B0543D5"/>
     <w:multiLevelType w:val="hybridMultilevel"/>
     <w:tmpl w:val="A6ACBE7C"/>
@@ -10847,7 +12114,7 @@
       </w:pPr>
     </w:lvl>
   </w:abstractNum>
-  <w:abstractNum w:abstractNumId="31" w15:restartNumberingAfterBreak="0">
+  <w:abstractNum w:abstractNumId="33" w15:restartNumberingAfterBreak="0">
     <w:nsid w:val="7CD958F1"/>
     <w:multiLevelType w:val="hybridMultilevel"/>
     <w:tmpl w:val="8536C98A"/>
@@ -10937,7 +12204,7 @@
     </w:lvl>
   </w:abstractNum>
   <w:num w:numId="1" w16cid:durableId="236596149">
-    <w:abstractNumId w:val="22"/>
+    <w:abstractNumId w:val="23"/>
   </w:num>
   <w:num w:numId="2" w16cid:durableId="1163812318">
     <w:abstractNumId w:val="1"/>
@@ -10946,37 +12213,37 @@
     <w:abstractNumId w:val="9"/>
   </w:num>
   <w:num w:numId="4" w16cid:durableId="1996910989">
-    <w:abstractNumId w:val="15"/>
+    <w:abstractNumId w:val="16"/>
   </w:num>
   <w:num w:numId="5" w16cid:durableId="347605633">
     <w:abstractNumId w:val="14"/>
   </w:num>
   <w:num w:numId="6" w16cid:durableId="1171018684">
-    <w:abstractNumId w:val="29"/>
+    <w:abstractNumId w:val="31"/>
   </w:num>
   <w:num w:numId="7" w16cid:durableId="686060806">
     <w:abstractNumId w:val="6"/>
   </w:num>
   <w:num w:numId="8" w16cid:durableId="985083749">
-    <w:abstractNumId w:val="28"/>
+    <w:abstractNumId w:val="30"/>
   </w:num>
   <w:num w:numId="9" w16cid:durableId="236012251">
     <w:abstractNumId w:val="11"/>
   </w:num>
   <w:num w:numId="10" w16cid:durableId="1399474309">
-    <w:abstractNumId w:val="20"/>
+    <w:abstractNumId w:val="21"/>
   </w:num>
   <w:num w:numId="11" w16cid:durableId="1484271633">
     <w:abstractNumId w:val="8"/>
   </w:num>
   <w:num w:numId="12" w16cid:durableId="1757172962">
-    <w:abstractNumId w:val="30"/>
+    <w:abstractNumId w:val="32"/>
   </w:num>
   <w:num w:numId="13" w16cid:durableId="1728917833">
-    <w:abstractNumId w:val="31"/>
+    <w:abstractNumId w:val="33"/>
   </w:num>
   <w:num w:numId="14" w16cid:durableId="782268015">
-    <w:abstractNumId w:val="21"/>
+    <w:abstractNumId w:val="22"/>
   </w:num>
   <w:num w:numId="15" w16cid:durableId="77488018">
     <w:abstractNumId w:val="13"/>
@@ -10985,10 +12252,10 @@
     <w:abstractNumId w:val="10"/>
   </w:num>
   <w:num w:numId="17" w16cid:durableId="273559013">
-    <w:abstractNumId w:val="25"/>
+    <w:abstractNumId w:val="26"/>
   </w:num>
   <w:num w:numId="18" w16cid:durableId="775246182">
-    <w:abstractNumId w:val="18"/>
+    <w:abstractNumId w:val="19"/>
   </w:num>
   <w:num w:numId="19" w16cid:durableId="1418601163">
     <w:abstractNumId w:val="0"/>
@@ -10997,16 +12264,16 @@
     <w:abstractNumId w:val="7"/>
   </w:num>
   <w:num w:numId="21" w16cid:durableId="263926970">
-    <w:abstractNumId w:val="23"/>
+    <w:abstractNumId w:val="24"/>
   </w:num>
   <w:num w:numId="22" w16cid:durableId="1391726588">
-    <w:abstractNumId w:val="19"/>
+    <w:abstractNumId w:val="20"/>
   </w:num>
   <w:num w:numId="23" w16cid:durableId="373620917">
-    <w:abstractNumId w:val="16"/>
+    <w:abstractNumId w:val="17"/>
   </w:num>
   <w:num w:numId="24" w16cid:durableId="840510600">
-    <w:abstractNumId w:val="17"/>
+    <w:abstractNumId w:val="18"/>
   </w:num>
   <w:num w:numId="25" w16cid:durableId="1685935131">
     <w:abstractNumId w:val="12"/>
@@ -11018,7 +12285,7 @@
     <w:abstractNumId w:val="5"/>
   </w:num>
   <w:num w:numId="28" w16cid:durableId="267667478">
-    <w:abstractNumId w:val="27"/>
+    <w:abstractNumId w:val="28"/>
   </w:num>
   <w:num w:numId="29" w16cid:durableId="583075475">
     <w:abstractNumId w:val="2"/>
@@ -11027,10 +12294,16 @@
     <w:abstractNumId w:val="4"/>
   </w:num>
   <w:num w:numId="31" w16cid:durableId="168832892">
-    <w:abstractNumId w:val="24"/>
+    <w:abstractNumId w:val="25"/>
   </w:num>
   <w:num w:numId="32" w16cid:durableId="45570064">
-    <w:abstractNumId w:val="26"/>
+    <w:abstractNumId w:val="27"/>
+  </w:num>
+  <w:num w:numId="33" w16cid:durableId="1952317862">
+    <w:abstractNumId w:val="15"/>
+  </w:num>
+  <w:num w:numId="34" w16cid:durableId="1102535952">
+    <w:abstractNumId w:val="29"/>
   </w:num>
 </w:numbering>
 </file>

</xml_diff>

<commit_message>
Array Intro and 1-D Array
Array Intro and 1-D Array
</commit_message>
<xml_diff>
--- a/docs/CoreJava.docx
+++ b/docs/CoreJava.docx
@@ -9562,19 +9562,7 @@
       </w:r>
       <w:proofErr w:type="gramEnd"/>
       <w:r>
-        <w:t xml:space="preserve"> </w:t>
-      </w:r>
-      <w:r>
-        <w:t>declaration and initialization</w:t>
-      </w:r>
-      <w:r>
-        <w:t xml:space="preserve">, condition and </w:t>
-      </w:r>
-      <w:r>
-        <w:t>increment/decrement</w:t>
-      </w:r>
-      <w:r>
-        <w:t xml:space="preserve"> is optional.</w:t>
+        <w:t xml:space="preserve"> declaration and initialization, condition and increment/decrement is optional.</w:t>
       </w:r>
     </w:p>
     <w:p>
@@ -9633,7 +9621,7 @@
           <v:shape id="_x0000_i1025" type="#_x0000_t75" style="width:467.65pt;height:144.7pt" o:ole="">
             <v:imagedata r:id="rId21" o:title=""/>
           </v:shape>
-          <o:OLEObject Type="Embed" ProgID="Paint.Picture" ShapeID="_x0000_i1025" DrawAspect="Content" ObjectID="_1716180848" r:id="rId22"/>
+          <o:OLEObject Type="Embed" ProgID="Paint.Picture" ShapeID="_x0000_i1025" DrawAspect="Content" ObjectID="_1716266701" r:id="rId22"/>
         </w:object>
       </w:r>
     </w:p>
@@ -9909,10 +9897,10 @@
       </w:r>
       <w:r>
         <w:object w:dxaOrig="17250" w:dyaOrig="4340" w14:anchorId="2A55889B">
-          <v:shape id="_x0000_i1027" type="#_x0000_t75" style="width:467.65pt;height:117.6pt" o:ole="">
+          <v:shape id="_x0000_i1026" type="#_x0000_t75" style="width:467.65pt;height:117.6pt" o:ole="">
             <v:imagedata r:id="rId23" o:title=""/>
           </v:shape>
-          <o:OLEObject Type="Embed" ProgID="Paint.Picture" ShapeID="_x0000_i1027" DrawAspect="Content" ObjectID="_1716180849" r:id="rId24"/>
+          <o:OLEObject Type="Embed" ProgID="Paint.Picture" ShapeID="_x0000_i1026" DrawAspect="Content" ObjectID="_1716266702" r:id="rId24"/>
         </w:object>
       </w:r>
     </w:p>
@@ -10012,10 +10000,7 @@
         </w:tabs>
       </w:pPr>
       <w:r>
-        <w:t xml:space="preserve">         </w:t>
-      </w:r>
-      <w:r>
-        <w:t xml:space="preserve">     * * * * * *</w:t>
+        <w:t xml:space="preserve">              * * * * * *</w:t>
       </w:r>
     </w:p>
     <w:p>
@@ -10089,14 +10074,597 @@
       </w:r>
     </w:p>
     <w:p>
-      <w:pPr>
-        <w:pStyle w:val="NoSpacing"/>
-        <w:tabs>
-          <w:tab w:val="left" w:pos="3757"/>
-        </w:tabs>
-      </w:pPr>
-      <w:r>
-        <w:tab/>
+      <w:r>
+        <w:br w:type="page"/>
+      </w:r>
+    </w:p>
+    <w:p>
+      <w:pPr>
+        <w:pStyle w:val="NoSpacing"/>
+        <w:tabs>
+          <w:tab w:val="left" w:pos="3757"/>
+        </w:tabs>
+        <w:jc w:val="center"/>
+        <w:rPr>
+          <w:b/>
+          <w:bCs/>
+          <w:u w:val="single"/>
+        </w:rPr>
+      </w:pPr>
+      <w:r>
+        <w:rPr>
+          <w:b/>
+          <w:bCs/>
+          <w:u w:val="single"/>
+        </w:rPr>
+        <w:lastRenderedPageBreak/>
+        <w:t>Array</w:t>
+      </w:r>
+    </w:p>
+    <w:p>
+      <w:pPr>
+        <w:pStyle w:val="NoSpacing"/>
+        <w:numPr>
+          <w:ilvl w:val="0"/>
+          <w:numId w:val="41"/>
+        </w:numPr>
+        <w:tabs>
+          <w:tab w:val="left" w:pos="3757"/>
+        </w:tabs>
+      </w:pPr>
+      <w:r>
+        <w:t>Array is a group of values/Objects.</w:t>
+      </w:r>
+    </w:p>
+    <w:p>
+      <w:pPr>
+        <w:pStyle w:val="NoSpacing"/>
+        <w:numPr>
+          <w:ilvl w:val="0"/>
+          <w:numId w:val="41"/>
+        </w:numPr>
+        <w:tabs>
+          <w:tab w:val="left" w:pos="3757"/>
+        </w:tabs>
+      </w:pPr>
+      <w:r>
+        <w:t>Array is a group of similar type of values/object.</w:t>
+      </w:r>
+    </w:p>
+    <w:p>
+      <w:pPr>
+        <w:pStyle w:val="NoSpacing"/>
+        <w:numPr>
+          <w:ilvl w:val="0"/>
+          <w:numId w:val="41"/>
+        </w:numPr>
+        <w:tabs>
+          <w:tab w:val="left" w:pos="3757"/>
+        </w:tabs>
+      </w:pPr>
+      <w:r>
+        <w:t>Array is of fixed in size.</w:t>
+      </w:r>
+    </w:p>
+    <w:p>
+      <w:pPr>
+        <w:pStyle w:val="NoSpacing"/>
+        <w:numPr>
+          <w:ilvl w:val="0"/>
+          <w:numId w:val="41"/>
+        </w:numPr>
+        <w:tabs>
+          <w:tab w:val="left" w:pos="3757"/>
+        </w:tabs>
+      </w:pPr>
+      <w:r>
+        <w:t xml:space="preserve">You should know the size and the data type of values at the time of using array. </w:t>
+      </w:r>
+    </w:p>
+    <w:p>
+      <w:pPr>
+        <w:pStyle w:val="NoSpacing"/>
+        <w:numPr>
+          <w:ilvl w:val="0"/>
+          <w:numId w:val="41"/>
+        </w:numPr>
+        <w:tabs>
+          <w:tab w:val="left" w:pos="3757"/>
+        </w:tabs>
+      </w:pPr>
+      <w:r>
+        <w:t>Array is a non-primitive Data type.</w:t>
+      </w:r>
+    </w:p>
+    <w:p>
+      <w:pPr>
+        <w:pStyle w:val="NoSpacing"/>
+        <w:numPr>
+          <w:ilvl w:val="0"/>
+          <w:numId w:val="41"/>
+        </w:numPr>
+        <w:tabs>
+          <w:tab w:val="left" w:pos="3757"/>
+        </w:tabs>
+      </w:pPr>
+      <w:r>
+        <w:t>Array is indexed based.</w:t>
+      </w:r>
+    </w:p>
+    <w:p>
+      <w:pPr>
+        <w:pStyle w:val="NoSpacing"/>
+        <w:numPr>
+          <w:ilvl w:val="0"/>
+          <w:numId w:val="41"/>
+        </w:numPr>
+        <w:tabs>
+          <w:tab w:val="left" w:pos="3757"/>
+        </w:tabs>
+      </w:pPr>
+      <w:r>
+        <w:t>Index will be created and maintain internally.</w:t>
+      </w:r>
+    </w:p>
+    <w:p>
+      <w:pPr>
+        <w:pStyle w:val="NoSpacing"/>
+        <w:numPr>
+          <w:ilvl w:val="0"/>
+          <w:numId w:val="41"/>
+        </w:numPr>
+        <w:tabs>
+          <w:tab w:val="left" w:pos="3757"/>
+        </w:tabs>
+      </w:pPr>
+      <w:r>
+        <w:t>Index are always start from 0.</w:t>
+      </w:r>
+    </w:p>
+    <w:p>
+      <w:pPr>
+        <w:pStyle w:val="NoSpacing"/>
+        <w:numPr>
+          <w:ilvl w:val="0"/>
+          <w:numId w:val="41"/>
+        </w:numPr>
+        <w:tabs>
+          <w:tab w:val="left" w:pos="3757"/>
+        </w:tabs>
+      </w:pPr>
+      <w:r>
+        <w:t>If you want to get or set (access) the values from array you have to use index.</w:t>
+      </w:r>
+    </w:p>
+    <w:p>
+      <w:pPr>
+        <w:pStyle w:val="NoSpacing"/>
+        <w:numPr>
+          <w:ilvl w:val="0"/>
+          <w:numId w:val="41"/>
+        </w:numPr>
+        <w:tabs>
+          <w:tab w:val="left" w:pos="3757"/>
+        </w:tabs>
+      </w:pPr>
+      <w:r>
+        <w:t>Creating Array. Follow 3 steps to create array.</w:t>
+      </w:r>
+    </w:p>
+    <w:p>
+      <w:pPr>
+        <w:pStyle w:val="NoSpacing"/>
+        <w:numPr>
+          <w:ilvl w:val="1"/>
+          <w:numId w:val="41"/>
+        </w:numPr>
+        <w:tabs>
+          <w:tab w:val="left" w:pos="3757"/>
+        </w:tabs>
+      </w:pPr>
+      <w:r>
+        <w:t>Array Declaration.</w:t>
+      </w:r>
+    </w:p>
+    <w:p>
+      <w:pPr>
+        <w:pStyle w:val="NoSpacing"/>
+        <w:numPr>
+          <w:ilvl w:val="1"/>
+          <w:numId w:val="41"/>
+        </w:numPr>
+        <w:tabs>
+          <w:tab w:val="left" w:pos="3757"/>
+        </w:tabs>
+      </w:pPr>
+      <w:r>
+        <w:t>Array Instantiation. (Object creation)</w:t>
+      </w:r>
+    </w:p>
+    <w:p>
+      <w:pPr>
+        <w:pStyle w:val="NoSpacing"/>
+        <w:numPr>
+          <w:ilvl w:val="1"/>
+          <w:numId w:val="41"/>
+        </w:numPr>
+        <w:tabs>
+          <w:tab w:val="left" w:pos="3757"/>
+        </w:tabs>
+      </w:pPr>
+      <w:r>
+        <w:t>Array Initialization.</w:t>
+      </w:r>
+    </w:p>
+    <w:p>
+      <w:pPr>
+        <w:pStyle w:val="NoSpacing"/>
+        <w:numPr>
+          <w:ilvl w:val="0"/>
+          <w:numId w:val="41"/>
+        </w:numPr>
+        <w:tabs>
+          <w:tab w:val="left" w:pos="3757"/>
+        </w:tabs>
+      </w:pPr>
+      <w:r>
+        <w:t xml:space="preserve">There </w:t>
+      </w:r>
+      <w:proofErr w:type="gramStart"/>
+      <w:r>
+        <w:t>are</w:t>
+      </w:r>
+      <w:proofErr w:type="gramEnd"/>
+      <w:r>
+        <w:t xml:space="preserve"> different type of arrays available in java such as 1D Array, 2D Array, Multi-dimensional (Jagged Array). </w:t>
+      </w:r>
+    </w:p>
+    <w:p>
+      <w:pPr>
+        <w:pStyle w:val="NoSpacing"/>
+        <w:tabs>
+          <w:tab w:val="left" w:pos="3757"/>
+        </w:tabs>
+      </w:pPr>
+    </w:p>
+    <w:p>
+      <w:pPr>
+        <w:pStyle w:val="NoSpacing"/>
+        <w:tabs>
+          <w:tab w:val="left" w:pos="3757"/>
+        </w:tabs>
+      </w:pPr>
+    </w:p>
+    <w:p>
+      <w:pPr>
+        <w:pStyle w:val="NoSpacing"/>
+        <w:tabs>
+          <w:tab w:val="left" w:pos="3757"/>
+        </w:tabs>
+        <w:rPr>
+          <w:b/>
+          <w:bCs/>
+          <w:u w:val="single"/>
+        </w:rPr>
+      </w:pPr>
+      <w:r>
+        <w:rPr>
+          <w:b/>
+          <w:bCs/>
+          <w:u w:val="single"/>
+        </w:rPr>
+        <w:t>1-D Array</w:t>
+      </w:r>
+    </w:p>
+    <w:p>
+      <w:pPr>
+        <w:pStyle w:val="NoSpacing"/>
+        <w:numPr>
+          <w:ilvl w:val="0"/>
+          <w:numId w:val="42"/>
+        </w:numPr>
+        <w:tabs>
+          <w:tab w:val="left" w:pos="3757"/>
+        </w:tabs>
+      </w:pPr>
+      <w:r>
+        <w:t>The values will be store in the form of row.</w:t>
+      </w:r>
+    </w:p>
+    <w:p>
+      <w:pPr>
+        <w:pStyle w:val="NoSpacing"/>
+        <w:numPr>
+          <w:ilvl w:val="0"/>
+          <w:numId w:val="42"/>
+        </w:numPr>
+        <w:tabs>
+          <w:tab w:val="left" w:pos="3757"/>
+        </w:tabs>
+      </w:pPr>
+      <w:r>
+        <w:t>Syntax:</w:t>
+      </w:r>
+    </w:p>
+    <w:p>
+      <w:pPr>
+        <w:pStyle w:val="NoSpacing"/>
+        <w:tabs>
+          <w:tab w:val="left" w:pos="3757"/>
+        </w:tabs>
+        <w:ind w:left="720"/>
+        <w:rPr>
+          <w:b/>
+          <w:bCs/>
+        </w:rPr>
+      </w:pPr>
+      <w:r>
+        <w:rPr>
+          <w:b/>
+          <w:bCs/>
+        </w:rPr>
+        <w:t>Array Declaration</w:t>
+      </w:r>
+    </w:p>
+    <w:p>
+      <w:pPr>
+        <w:pStyle w:val="NoSpacing"/>
+        <w:tabs>
+          <w:tab w:val="left" w:pos="3757"/>
+        </w:tabs>
+        <w:ind w:left="1080"/>
+        <w:rPr>
+          <w:b/>
+          <w:bCs/>
+        </w:rPr>
+      </w:pPr>
+      <w:proofErr w:type="spellStart"/>
+      <w:proofErr w:type="gramStart"/>
+      <w:r>
+        <w:rPr>
+          <w:b/>
+          <w:bCs/>
+          <w:highlight w:val="yellow"/>
+        </w:rPr>
+        <w:t>DataType</w:t>
+      </w:r>
+      <w:proofErr w:type="spellEnd"/>
+      <w:r>
+        <w:rPr>
+          <w:b/>
+          <w:bCs/>
+          <w:highlight w:val="yellow"/>
+        </w:rPr>
+        <w:t xml:space="preserve">  identifier</w:t>
+      </w:r>
+      <w:proofErr w:type="gramEnd"/>
+      <w:r>
+        <w:rPr>
+          <w:b/>
+          <w:bCs/>
+          <w:highlight w:val="yellow"/>
+        </w:rPr>
+        <w:t>[];</w:t>
+      </w:r>
+      <w:r>
+        <w:rPr>
+          <w:b/>
+          <w:bCs/>
+        </w:rPr>
+        <w:t xml:space="preserve"> </w:t>
+      </w:r>
+    </w:p>
+    <w:p>
+      <w:pPr>
+        <w:pStyle w:val="NoSpacing"/>
+        <w:tabs>
+          <w:tab w:val="left" w:pos="3757"/>
+        </w:tabs>
+        <w:ind w:left="1080"/>
+        <w:rPr>
+          <w:b/>
+          <w:bCs/>
+        </w:rPr>
+      </w:pPr>
+    </w:p>
+    <w:p>
+      <w:pPr>
+        <w:pStyle w:val="NoSpacing"/>
+        <w:tabs>
+          <w:tab w:val="left" w:pos="3757"/>
+        </w:tabs>
+        <w:rPr>
+          <w:b/>
+          <w:bCs/>
+        </w:rPr>
+      </w:pPr>
+      <w:r>
+        <w:rPr>
+          <w:b/>
+          <w:bCs/>
+        </w:rPr>
+        <w:t xml:space="preserve">             </w:t>
+      </w:r>
+      <w:r>
+        <w:rPr>
+          <w:b/>
+          <w:bCs/>
+        </w:rPr>
+        <w:t>Array Instantiation (Object creation)</w:t>
+      </w:r>
+    </w:p>
+    <w:p>
+      <w:pPr>
+        <w:pStyle w:val="NoSpacing"/>
+        <w:tabs>
+          <w:tab w:val="left" w:pos="3757"/>
+        </w:tabs>
+        <w:rPr>
+          <w:b/>
+          <w:bCs/>
+        </w:rPr>
+      </w:pPr>
+      <w:r>
+        <w:rPr>
+          <w:b/>
+          <w:bCs/>
+        </w:rPr>
+        <w:t xml:space="preserve">                    </w:t>
+      </w:r>
+      <w:r>
+        <w:rPr>
+          <w:b/>
+          <w:bCs/>
+          <w:highlight w:val="yellow"/>
+        </w:rPr>
+        <w:t xml:space="preserve">identifier = </w:t>
+      </w:r>
+      <w:r>
+        <w:rPr>
+          <w:b/>
+          <w:bCs/>
+          <w:color w:val="FF0000"/>
+          <w:highlight w:val="yellow"/>
+        </w:rPr>
+        <w:t xml:space="preserve">new </w:t>
+      </w:r>
+      <w:proofErr w:type="spellStart"/>
+      <w:proofErr w:type="gramStart"/>
+      <w:r>
+        <w:rPr>
+          <w:b/>
+          <w:bCs/>
+          <w:highlight w:val="yellow"/>
+        </w:rPr>
+        <w:t>DataType</w:t>
+      </w:r>
+      <w:proofErr w:type="spellEnd"/>
+      <w:r>
+        <w:rPr>
+          <w:b/>
+          <w:bCs/>
+          <w:highlight w:val="yellow"/>
+        </w:rPr>
+        <w:t>[</w:t>
+      </w:r>
+      <w:proofErr w:type="gramEnd"/>
+      <w:r>
+        <w:rPr>
+          <w:b/>
+          <w:bCs/>
+          <w:highlight w:val="yellow"/>
+        </w:rPr>
+        <w:t>Size];</w:t>
+      </w:r>
+    </w:p>
+    <w:p>
+      <w:pPr>
+        <w:pStyle w:val="NoSpacing"/>
+        <w:tabs>
+          <w:tab w:val="left" w:pos="3757"/>
+        </w:tabs>
+        <w:rPr>
+          <w:b/>
+          <w:bCs/>
+        </w:rPr>
+      </w:pPr>
+    </w:p>
+    <w:p>
+      <w:pPr>
+        <w:pStyle w:val="NoSpacing"/>
+        <w:tabs>
+          <w:tab w:val="left" w:pos="3757"/>
+        </w:tabs>
+        <w:rPr>
+          <w:b/>
+          <w:bCs/>
+        </w:rPr>
+      </w:pPr>
+      <w:r>
+        <w:rPr>
+          <w:b/>
+          <w:bCs/>
+        </w:rPr>
+        <w:t xml:space="preserve">            Array Initialization</w:t>
+      </w:r>
+    </w:p>
+    <w:p>
+      <w:pPr>
+        <w:pStyle w:val="NoSpacing"/>
+        <w:tabs>
+          <w:tab w:val="left" w:pos="3757"/>
+        </w:tabs>
+        <w:rPr>
+          <w:b/>
+          <w:bCs/>
+        </w:rPr>
+      </w:pPr>
+      <w:r>
+        <w:rPr>
+          <w:b/>
+          <w:bCs/>
+        </w:rPr>
+        <w:t xml:space="preserve">                    </w:t>
+      </w:r>
+      <w:r>
+        <w:rPr>
+          <w:b/>
+          <w:bCs/>
+          <w:highlight w:val="yellow"/>
+        </w:rPr>
+        <w:t>Identifier[index] = value;</w:t>
+      </w:r>
+    </w:p>
+    <w:p>
+      <w:pPr>
+        <w:pStyle w:val="NoSpacing"/>
+        <w:tabs>
+          <w:tab w:val="left" w:pos="3757"/>
+        </w:tabs>
+        <w:rPr>
+          <w:b/>
+          <w:bCs/>
+        </w:rPr>
+      </w:pPr>
+    </w:p>
+    <w:p>
+      <w:pPr>
+        <w:pStyle w:val="NoSpacing"/>
+        <w:tabs>
+          <w:tab w:val="left" w:pos="3757"/>
+        </w:tabs>
+        <w:ind w:firstLine="720"/>
+        <w:rPr>
+          <w:b/>
+          <w:bCs/>
+        </w:rPr>
+      </w:pPr>
+      <w:r>
+        <w:object w:dxaOrig="14290" w:dyaOrig="6430" w14:anchorId="42EE940E">
+          <v:shape id="_x0000_i1031" type="#_x0000_t75" style="width:373.55pt;height:168.25pt" o:ole="">
+            <v:imagedata r:id="rId25" o:title=""/>
+          </v:shape>
+          <o:OLEObject Type="Embed" ProgID="Paint.Picture" ShapeID="_x0000_i1031" DrawAspect="Content" ObjectID="_1716266703" r:id="rId26"/>
+        </w:object>
+      </w:r>
+    </w:p>
+    <w:p>
+      <w:pPr>
+        <w:pStyle w:val="NoSpacing"/>
+        <w:tabs>
+          <w:tab w:val="left" w:pos="3757"/>
+        </w:tabs>
+        <w:rPr>
+          <w:b/>
+          <w:bCs/>
+        </w:rPr>
+      </w:pPr>
+      <w:r>
+        <w:rPr>
+          <w:b/>
+          <w:bCs/>
+        </w:rPr>
+        <w:t xml:space="preserve">         </w:t>
       </w:r>
     </w:p>
     <w:sectPr>
@@ -10162,6 +10730,95 @@
 <file path=word/numbering.xml><?xml version="1.0" encoding="utf-8"?>
 <w:numbering xmlns:wpc="http://schemas.microsoft.com/office/word/2010/wordprocessingCanvas" xmlns:cx="http://schemas.microsoft.com/office/drawing/2014/chartex" xmlns:cx1="http://schemas.microsoft.com/office/drawing/2015/9/8/chartex" xmlns:cx2="http://schemas.microsoft.com/office/drawing/2015/10/21/chartex" xmlns:cx3="http://schemas.microsoft.com/office/drawing/2016/5/9/chartex" xmlns:cx4="http://schemas.microsoft.com/office/drawing/2016/5/10/chartex" xmlns:cx5="http://schemas.microsoft.com/office/drawing/2016/5/11/chartex" xmlns:cx6="http://schemas.microsoft.com/office/drawing/2016/5/12/chartex" xmlns:cx7="http://schemas.microsoft.com/office/drawing/2016/5/13/chartex" xmlns:cx8="http://schemas.microsoft.com/office/drawing/2016/5/14/chartex" xmlns:mc="http://schemas.openxmlformats.org/markup-compatibility/2006" xmlns:aink="http://schemas.microsoft.com/office/drawing/2016/ink" xmlns:am3d="http://schemas.microsoft.com/office/drawing/2017/model3d" xmlns:o="urn:schemas-microsoft-com:office:office" xmlns:oel="http://schemas.microsoft.com/office/2019/extlst" xmlns:r="http://schemas.openxmlformats.org/officeDocument/2006/relationships" xmlns:m="http://schemas.openxmlformats.org/officeDocument/2006/math" xmlns:v="urn:schemas-microsoft-com:vml" xmlns:wp14="http://schemas.microsoft.com/office/word/2010/wordprocessingDrawing" xmlns:wp="http://schemas.openxmlformats.org/drawingml/2006/wordprocessingDrawing" xmlns:w10="urn:schemas-microsoft-com:office:word" xmlns:w="http://schemas.openxmlformats.org/wordprocessingml/2006/main" xmlns:w14="http://schemas.microsoft.com/office/word/2010/wordml" xmlns:w15="http://schemas.microsoft.com/office/word/2012/wordml" xmlns:w16cex="http://schemas.microsoft.com/office/word/2018/wordml/cex" xmlns:w16cid="http://schemas.microsoft.com/office/word/2016/wordml/cid" xmlns:w16="http://schemas.microsoft.com/office/word/2018/wordml" xmlns:w16sdtdh="http://schemas.microsoft.com/office/word/2020/wordml/sdtdatahash" xmlns:w16se="http://schemas.microsoft.com/office/word/2015/wordml/symex" xmlns:wpg="http://schemas.microsoft.com/office/word/2010/wordprocessingGroup" xmlns:wpi="http://schemas.microsoft.com/office/word/2010/wordprocessingInk" xmlns:wne="http://schemas.microsoft.com/office/word/2006/wordml" xmlns:wps="http://schemas.microsoft.com/office/word/2010/wordprocessingShape" mc:Ignorable="w14 w15 w16se w16cid w16 w16cex w16sdtdh wp14">
   <w:abstractNum w:abstractNumId="0" w15:restartNumberingAfterBreak="0">
+    <w:nsid w:val="02911487"/>
+    <w:multiLevelType w:val="hybridMultilevel"/>
+    <w:tmpl w:val="994690E8"/>
+    <w:lvl w:ilvl="0" w:tplc="9EE0A724">
+      <w:start w:val="1"/>
+      <w:numFmt w:val="decimal"/>
+      <w:lvlText w:val="%1."/>
+      <w:lvlJc w:val="left"/>
+      <w:pPr>
+        <w:ind w:left="1080" w:hanging="360"/>
+      </w:pPr>
+      <w:rPr>
+        <w:rFonts w:hint="default"/>
+      </w:rPr>
+    </w:lvl>
+    <w:lvl w:ilvl="1" w:tplc="04090019" w:tentative="1">
+      <w:start w:val="1"/>
+      <w:numFmt w:val="lowerLetter"/>
+      <w:lvlText w:val="%2."/>
+      <w:lvlJc w:val="left"/>
+      <w:pPr>
+        <w:ind w:left="1800" w:hanging="360"/>
+      </w:pPr>
+    </w:lvl>
+    <w:lvl w:ilvl="2" w:tplc="0409001B" w:tentative="1">
+      <w:start w:val="1"/>
+      <w:numFmt w:val="lowerRoman"/>
+      <w:lvlText w:val="%3."/>
+      <w:lvlJc w:val="right"/>
+      <w:pPr>
+        <w:ind w:left="2520" w:hanging="180"/>
+      </w:pPr>
+    </w:lvl>
+    <w:lvl w:ilvl="3" w:tplc="0409000F" w:tentative="1">
+      <w:start w:val="1"/>
+      <w:numFmt w:val="decimal"/>
+      <w:lvlText w:val="%4."/>
+      <w:lvlJc w:val="left"/>
+      <w:pPr>
+        <w:ind w:left="3240" w:hanging="360"/>
+      </w:pPr>
+    </w:lvl>
+    <w:lvl w:ilvl="4" w:tplc="04090019" w:tentative="1">
+      <w:start w:val="1"/>
+      <w:numFmt w:val="lowerLetter"/>
+      <w:lvlText w:val="%5."/>
+      <w:lvlJc w:val="left"/>
+      <w:pPr>
+        <w:ind w:left="3960" w:hanging="360"/>
+      </w:pPr>
+    </w:lvl>
+    <w:lvl w:ilvl="5" w:tplc="0409001B" w:tentative="1">
+      <w:start w:val="1"/>
+      <w:numFmt w:val="lowerRoman"/>
+      <w:lvlText w:val="%6."/>
+      <w:lvlJc w:val="right"/>
+      <w:pPr>
+        <w:ind w:left="4680" w:hanging="180"/>
+      </w:pPr>
+    </w:lvl>
+    <w:lvl w:ilvl="6" w:tplc="0409000F" w:tentative="1">
+      <w:start w:val="1"/>
+      <w:numFmt w:val="decimal"/>
+      <w:lvlText w:val="%7."/>
+      <w:lvlJc w:val="left"/>
+      <w:pPr>
+        <w:ind w:left="5400" w:hanging="360"/>
+      </w:pPr>
+    </w:lvl>
+    <w:lvl w:ilvl="7" w:tplc="04090019" w:tentative="1">
+      <w:start w:val="1"/>
+      <w:numFmt w:val="lowerLetter"/>
+      <w:lvlText w:val="%8."/>
+      <w:lvlJc w:val="left"/>
+      <w:pPr>
+        <w:ind w:left="6120" w:hanging="360"/>
+      </w:pPr>
+    </w:lvl>
+    <w:lvl w:ilvl="8" w:tplc="0409001B" w:tentative="1">
+      <w:start w:val="1"/>
+      <w:numFmt w:val="lowerRoman"/>
+      <w:lvlText w:val="%9."/>
+      <w:lvlJc w:val="right"/>
+      <w:pPr>
+        <w:ind w:left="6840" w:hanging="180"/>
+      </w:pPr>
+    </w:lvl>
+  </w:abstractNum>
+  <w:abstractNum w:abstractNumId="1" w15:restartNumberingAfterBreak="0">
     <w:nsid w:val="03EF0B0B"/>
     <w:multiLevelType w:val="hybridMultilevel"/>
     <w:tmpl w:val="BC00C09A"/>
@@ -10250,7 +10907,7 @@
       </w:pPr>
     </w:lvl>
   </w:abstractNum>
-  <w:abstractNum w:abstractNumId="1" w15:restartNumberingAfterBreak="0">
+  <w:abstractNum w:abstractNumId="2" w15:restartNumberingAfterBreak="0">
     <w:nsid w:val="05F77DD1"/>
     <w:multiLevelType w:val="hybridMultilevel"/>
     <w:tmpl w:val="58BEEA60"/>
@@ -10339,7 +10996,7 @@
       </w:pPr>
     </w:lvl>
   </w:abstractNum>
-  <w:abstractNum w:abstractNumId="2" w15:restartNumberingAfterBreak="0">
+  <w:abstractNum w:abstractNumId="3" w15:restartNumberingAfterBreak="0">
     <w:nsid w:val="08097506"/>
     <w:multiLevelType w:val="hybridMultilevel"/>
     <w:tmpl w:val="7BE6B85E"/>
@@ -10428,7 +11085,7 @@
       </w:pPr>
     </w:lvl>
   </w:abstractNum>
-  <w:abstractNum w:abstractNumId="3" w15:restartNumberingAfterBreak="0">
+  <w:abstractNum w:abstractNumId="4" w15:restartNumberingAfterBreak="0">
     <w:nsid w:val="09FC3020"/>
     <w:multiLevelType w:val="hybridMultilevel"/>
     <w:tmpl w:val="9216C450"/>
@@ -10517,7 +11174,7 @@
       </w:pPr>
     </w:lvl>
   </w:abstractNum>
-  <w:abstractNum w:abstractNumId="4" w15:restartNumberingAfterBreak="0">
+  <w:abstractNum w:abstractNumId="5" w15:restartNumberingAfterBreak="0">
     <w:nsid w:val="0C3F0EAD"/>
     <w:multiLevelType w:val="hybridMultilevel"/>
     <w:tmpl w:val="00AC0954"/>
@@ -10606,7 +11263,7 @@
       </w:pPr>
     </w:lvl>
   </w:abstractNum>
-  <w:abstractNum w:abstractNumId="5" w15:restartNumberingAfterBreak="0">
+  <w:abstractNum w:abstractNumId="6" w15:restartNumberingAfterBreak="0">
     <w:nsid w:val="0DC60B0C"/>
     <w:multiLevelType w:val="hybridMultilevel"/>
     <w:tmpl w:val="BB94A31E"/>
@@ -10695,7 +11352,7 @@
       </w:pPr>
     </w:lvl>
   </w:abstractNum>
-  <w:abstractNum w:abstractNumId="6" w15:restartNumberingAfterBreak="0">
+  <w:abstractNum w:abstractNumId="7" w15:restartNumberingAfterBreak="0">
     <w:nsid w:val="11907B92"/>
     <w:multiLevelType w:val="hybridMultilevel"/>
     <w:tmpl w:val="A386CF86"/>
@@ -10784,7 +11441,96 @@
       </w:pPr>
     </w:lvl>
   </w:abstractNum>
-  <w:abstractNum w:abstractNumId="7" w15:restartNumberingAfterBreak="0">
+  <w:abstractNum w:abstractNumId="8" w15:restartNumberingAfterBreak="0">
+    <w:nsid w:val="15E17F00"/>
+    <w:multiLevelType w:val="hybridMultilevel"/>
+    <w:tmpl w:val="4768CC9A"/>
+    <w:lvl w:ilvl="0" w:tplc="F18E5340">
+      <w:start w:val="1"/>
+      <w:numFmt w:val="decimal"/>
+      <w:lvlText w:val="%1."/>
+      <w:lvlJc w:val="left"/>
+      <w:pPr>
+        <w:ind w:left="720" w:hanging="360"/>
+      </w:pPr>
+      <w:rPr>
+        <w:rFonts w:hint="default"/>
+      </w:rPr>
+    </w:lvl>
+    <w:lvl w:ilvl="1" w:tplc="04090019" w:tentative="1">
+      <w:start w:val="1"/>
+      <w:numFmt w:val="lowerLetter"/>
+      <w:lvlText w:val="%2."/>
+      <w:lvlJc w:val="left"/>
+      <w:pPr>
+        <w:ind w:left="1440" w:hanging="360"/>
+      </w:pPr>
+    </w:lvl>
+    <w:lvl w:ilvl="2" w:tplc="0409001B" w:tentative="1">
+      <w:start w:val="1"/>
+      <w:numFmt w:val="lowerRoman"/>
+      <w:lvlText w:val="%3."/>
+      <w:lvlJc w:val="right"/>
+      <w:pPr>
+        <w:ind w:left="2160" w:hanging="180"/>
+      </w:pPr>
+    </w:lvl>
+    <w:lvl w:ilvl="3" w:tplc="0409000F" w:tentative="1">
+      <w:start w:val="1"/>
+      <w:numFmt w:val="decimal"/>
+      <w:lvlText w:val="%4."/>
+      <w:lvlJc w:val="left"/>
+      <w:pPr>
+        <w:ind w:left="2880" w:hanging="360"/>
+      </w:pPr>
+    </w:lvl>
+    <w:lvl w:ilvl="4" w:tplc="04090019" w:tentative="1">
+      <w:start w:val="1"/>
+      <w:numFmt w:val="lowerLetter"/>
+      <w:lvlText w:val="%5."/>
+      <w:lvlJc w:val="left"/>
+      <w:pPr>
+        <w:ind w:left="3600" w:hanging="360"/>
+      </w:pPr>
+    </w:lvl>
+    <w:lvl w:ilvl="5" w:tplc="0409001B" w:tentative="1">
+      <w:start w:val="1"/>
+      <w:numFmt w:val="lowerRoman"/>
+      <w:lvlText w:val="%6."/>
+      <w:lvlJc w:val="right"/>
+      <w:pPr>
+        <w:ind w:left="4320" w:hanging="180"/>
+      </w:pPr>
+    </w:lvl>
+    <w:lvl w:ilvl="6" w:tplc="0409000F" w:tentative="1">
+      <w:start w:val="1"/>
+      <w:numFmt w:val="decimal"/>
+      <w:lvlText w:val="%7."/>
+      <w:lvlJc w:val="left"/>
+      <w:pPr>
+        <w:ind w:left="5040" w:hanging="360"/>
+      </w:pPr>
+    </w:lvl>
+    <w:lvl w:ilvl="7" w:tplc="04090019" w:tentative="1">
+      <w:start w:val="1"/>
+      <w:numFmt w:val="lowerLetter"/>
+      <w:lvlText w:val="%8."/>
+      <w:lvlJc w:val="left"/>
+      <w:pPr>
+        <w:ind w:left="5760" w:hanging="360"/>
+      </w:pPr>
+    </w:lvl>
+    <w:lvl w:ilvl="8" w:tplc="0409001B" w:tentative="1">
+      <w:start w:val="1"/>
+      <w:numFmt w:val="lowerRoman"/>
+      <w:lvlText w:val="%9."/>
+      <w:lvlJc w:val="right"/>
+      <w:pPr>
+        <w:ind w:left="6480" w:hanging="180"/>
+      </w:pPr>
+    </w:lvl>
+  </w:abstractNum>
+  <w:abstractNum w:abstractNumId="9" w15:restartNumberingAfterBreak="0">
     <w:nsid w:val="16AA27CE"/>
     <w:multiLevelType w:val="hybridMultilevel"/>
     <w:tmpl w:val="D0722FB4"/>
@@ -10873,7 +11619,7 @@
       </w:pPr>
     </w:lvl>
   </w:abstractNum>
-  <w:abstractNum w:abstractNumId="8" w15:restartNumberingAfterBreak="0">
+  <w:abstractNum w:abstractNumId="10" w15:restartNumberingAfterBreak="0">
     <w:nsid w:val="183F5A98"/>
     <w:multiLevelType w:val="hybridMultilevel"/>
     <w:tmpl w:val="37F8ABCE"/>
@@ -10964,7 +11710,7 @@
       </w:pPr>
     </w:lvl>
   </w:abstractNum>
-  <w:abstractNum w:abstractNumId="9" w15:restartNumberingAfterBreak="0">
+  <w:abstractNum w:abstractNumId="11" w15:restartNumberingAfterBreak="0">
     <w:nsid w:val="229F6C2D"/>
     <w:multiLevelType w:val="hybridMultilevel"/>
     <w:tmpl w:val="E4A2BDA0"/>
@@ -11053,7 +11799,7 @@
       </w:pPr>
     </w:lvl>
   </w:abstractNum>
-  <w:abstractNum w:abstractNumId="10" w15:restartNumberingAfterBreak="0">
+  <w:abstractNum w:abstractNumId="12" w15:restartNumberingAfterBreak="0">
     <w:nsid w:val="23F766AB"/>
     <w:multiLevelType w:val="hybridMultilevel"/>
     <w:tmpl w:val="6F5690BA"/>
@@ -11142,7 +11888,7 @@
       </w:pPr>
     </w:lvl>
   </w:abstractNum>
-  <w:abstractNum w:abstractNumId="11" w15:restartNumberingAfterBreak="0">
+  <w:abstractNum w:abstractNumId="13" w15:restartNumberingAfterBreak="0">
     <w:nsid w:val="34643058"/>
     <w:multiLevelType w:val="hybridMultilevel"/>
     <w:tmpl w:val="0F6AACCA"/>
@@ -11231,7 +11977,7 @@
       </w:pPr>
     </w:lvl>
   </w:abstractNum>
-  <w:abstractNum w:abstractNumId="12" w15:restartNumberingAfterBreak="0">
+  <w:abstractNum w:abstractNumId="14" w15:restartNumberingAfterBreak="0">
     <w:nsid w:val="373948F8"/>
     <w:multiLevelType w:val="hybridMultilevel"/>
     <w:tmpl w:val="5A641DB2"/>
@@ -11320,7 +12066,96 @@
       </w:pPr>
     </w:lvl>
   </w:abstractNum>
-  <w:abstractNum w:abstractNumId="13" w15:restartNumberingAfterBreak="0">
+  <w:abstractNum w:abstractNumId="15" w15:restartNumberingAfterBreak="0">
+    <w:nsid w:val="3FD80ED5"/>
+    <w:multiLevelType w:val="hybridMultilevel"/>
+    <w:tmpl w:val="0AFE1C2C"/>
+    <w:lvl w:ilvl="0" w:tplc="11346A9A">
+      <w:start w:val="1"/>
+      <w:numFmt w:val="decimal"/>
+      <w:lvlText w:val="%1."/>
+      <w:lvlJc w:val="left"/>
+      <w:pPr>
+        <w:ind w:left="720" w:hanging="360"/>
+      </w:pPr>
+      <w:rPr>
+        <w:rFonts w:hint="default"/>
+      </w:rPr>
+    </w:lvl>
+    <w:lvl w:ilvl="1" w:tplc="04090019">
+      <w:start w:val="1"/>
+      <w:numFmt w:val="lowerLetter"/>
+      <w:lvlText w:val="%2."/>
+      <w:lvlJc w:val="left"/>
+      <w:pPr>
+        <w:ind w:left="1440" w:hanging="360"/>
+      </w:pPr>
+    </w:lvl>
+    <w:lvl w:ilvl="2" w:tplc="0409001B" w:tentative="1">
+      <w:start w:val="1"/>
+      <w:numFmt w:val="lowerRoman"/>
+      <w:lvlText w:val="%3."/>
+      <w:lvlJc w:val="right"/>
+      <w:pPr>
+        <w:ind w:left="2160" w:hanging="180"/>
+      </w:pPr>
+    </w:lvl>
+    <w:lvl w:ilvl="3" w:tplc="0409000F" w:tentative="1">
+      <w:start w:val="1"/>
+      <w:numFmt w:val="decimal"/>
+      <w:lvlText w:val="%4."/>
+      <w:lvlJc w:val="left"/>
+      <w:pPr>
+        <w:ind w:left="2880" w:hanging="360"/>
+      </w:pPr>
+    </w:lvl>
+    <w:lvl w:ilvl="4" w:tplc="04090019" w:tentative="1">
+      <w:start w:val="1"/>
+      <w:numFmt w:val="lowerLetter"/>
+      <w:lvlText w:val="%5."/>
+      <w:lvlJc w:val="left"/>
+      <w:pPr>
+        <w:ind w:left="3600" w:hanging="360"/>
+      </w:pPr>
+    </w:lvl>
+    <w:lvl w:ilvl="5" w:tplc="0409001B" w:tentative="1">
+      <w:start w:val="1"/>
+      <w:numFmt w:val="lowerRoman"/>
+      <w:lvlText w:val="%6."/>
+      <w:lvlJc w:val="right"/>
+      <w:pPr>
+        <w:ind w:left="4320" w:hanging="180"/>
+      </w:pPr>
+    </w:lvl>
+    <w:lvl w:ilvl="6" w:tplc="0409000F" w:tentative="1">
+      <w:start w:val="1"/>
+      <w:numFmt w:val="decimal"/>
+      <w:lvlText w:val="%7."/>
+      <w:lvlJc w:val="left"/>
+      <w:pPr>
+        <w:ind w:left="5040" w:hanging="360"/>
+      </w:pPr>
+    </w:lvl>
+    <w:lvl w:ilvl="7" w:tplc="04090019" w:tentative="1">
+      <w:start w:val="1"/>
+      <w:numFmt w:val="lowerLetter"/>
+      <w:lvlText w:val="%8."/>
+      <w:lvlJc w:val="left"/>
+      <w:pPr>
+        <w:ind w:left="5760" w:hanging="360"/>
+      </w:pPr>
+    </w:lvl>
+    <w:lvl w:ilvl="8" w:tplc="0409001B" w:tentative="1">
+      <w:start w:val="1"/>
+      <w:numFmt w:val="lowerRoman"/>
+      <w:lvlText w:val="%9."/>
+      <w:lvlJc w:val="right"/>
+      <w:pPr>
+        <w:ind w:left="6480" w:hanging="180"/>
+      </w:pPr>
+    </w:lvl>
+  </w:abstractNum>
+  <w:abstractNum w:abstractNumId="16" w15:restartNumberingAfterBreak="0">
     <w:nsid w:val="40BF179B"/>
     <w:multiLevelType w:val="hybridMultilevel"/>
     <w:tmpl w:val="2174A6CA"/>
@@ -11410,7 +12245,7 @@
       </w:pPr>
     </w:lvl>
   </w:abstractNum>
-  <w:abstractNum w:abstractNumId="14" w15:restartNumberingAfterBreak="0">
+  <w:abstractNum w:abstractNumId="17" w15:restartNumberingAfterBreak="0">
     <w:nsid w:val="4156338B"/>
     <w:multiLevelType w:val="hybridMultilevel"/>
     <w:tmpl w:val="ED0446EA"/>
@@ -11499,7 +12334,7 @@
       </w:pPr>
     </w:lvl>
   </w:abstractNum>
-  <w:abstractNum w:abstractNumId="15" w15:restartNumberingAfterBreak="0">
+  <w:abstractNum w:abstractNumId="18" w15:restartNumberingAfterBreak="0">
     <w:nsid w:val="434734A5"/>
     <w:multiLevelType w:val="hybridMultilevel"/>
     <w:tmpl w:val="2C9810D4"/>
@@ -11588,7 +12423,7 @@
       </w:pPr>
     </w:lvl>
   </w:abstractNum>
-  <w:abstractNum w:abstractNumId="16" w15:restartNumberingAfterBreak="0">
+  <w:abstractNum w:abstractNumId="19" w15:restartNumberingAfterBreak="0">
     <w:nsid w:val="47204A16"/>
     <w:multiLevelType w:val="hybridMultilevel"/>
     <w:tmpl w:val="E1B2EF2C"/>
@@ -11677,7 +12512,7 @@
       </w:pPr>
     </w:lvl>
   </w:abstractNum>
-  <w:abstractNum w:abstractNumId="17" w15:restartNumberingAfterBreak="0">
+  <w:abstractNum w:abstractNumId="20" w15:restartNumberingAfterBreak="0">
     <w:nsid w:val="488D1E01"/>
     <w:multiLevelType w:val="hybridMultilevel"/>
     <w:tmpl w:val="306E4BC8"/>
@@ -11766,7 +12601,7 @@
       </w:pPr>
     </w:lvl>
   </w:abstractNum>
-  <w:abstractNum w:abstractNumId="18" w15:restartNumberingAfterBreak="0">
+  <w:abstractNum w:abstractNumId="21" w15:restartNumberingAfterBreak="0">
     <w:nsid w:val="4B606594"/>
     <w:multiLevelType w:val="hybridMultilevel"/>
     <w:tmpl w:val="792AC3BA"/>
@@ -11855,7 +12690,7 @@
       </w:pPr>
     </w:lvl>
   </w:abstractNum>
-  <w:abstractNum w:abstractNumId="19" w15:restartNumberingAfterBreak="0">
+  <w:abstractNum w:abstractNumId="22" w15:restartNumberingAfterBreak="0">
     <w:nsid w:val="4E183414"/>
     <w:multiLevelType w:val="hybridMultilevel"/>
     <w:tmpl w:val="2E5E19AE"/>
@@ -11947,7 +12782,7 @@
       </w:pPr>
     </w:lvl>
   </w:abstractNum>
-  <w:abstractNum w:abstractNumId="20" w15:restartNumberingAfterBreak="0">
+  <w:abstractNum w:abstractNumId="23" w15:restartNumberingAfterBreak="0">
     <w:nsid w:val="4F03590E"/>
     <w:multiLevelType w:val="hybridMultilevel"/>
     <w:tmpl w:val="3A4E49F6"/>
@@ -12036,7 +12871,7 @@
       </w:pPr>
     </w:lvl>
   </w:abstractNum>
-  <w:abstractNum w:abstractNumId="21" w15:restartNumberingAfterBreak="0">
+  <w:abstractNum w:abstractNumId="24" w15:restartNumberingAfterBreak="0">
     <w:nsid w:val="4FDF54E3"/>
     <w:multiLevelType w:val="hybridMultilevel"/>
     <w:tmpl w:val="65DC19CC"/>
@@ -12125,7 +12960,7 @@
       </w:pPr>
     </w:lvl>
   </w:abstractNum>
-  <w:abstractNum w:abstractNumId="22" w15:restartNumberingAfterBreak="0">
+  <w:abstractNum w:abstractNumId="25" w15:restartNumberingAfterBreak="0">
     <w:nsid w:val="57477FBA"/>
     <w:multiLevelType w:val="hybridMultilevel"/>
     <w:tmpl w:val="BFF83584"/>
@@ -12214,7 +13049,7 @@
       </w:pPr>
     </w:lvl>
   </w:abstractNum>
-  <w:abstractNum w:abstractNumId="23" w15:restartNumberingAfterBreak="0">
+  <w:abstractNum w:abstractNumId="26" w15:restartNumberingAfterBreak="0">
     <w:nsid w:val="59E57F81"/>
     <w:multiLevelType w:val="hybridMultilevel"/>
     <w:tmpl w:val="1EEEFF98"/>
@@ -12303,7 +13138,7 @@
       </w:pPr>
     </w:lvl>
   </w:abstractNum>
-  <w:abstractNum w:abstractNumId="24" w15:restartNumberingAfterBreak="0">
+  <w:abstractNum w:abstractNumId="27" w15:restartNumberingAfterBreak="0">
     <w:nsid w:val="5DA67F47"/>
     <w:multiLevelType w:val="hybridMultilevel"/>
     <w:tmpl w:val="6B9E1D96"/>
@@ -12394,7 +13229,7 @@
       </w:pPr>
     </w:lvl>
   </w:abstractNum>
-  <w:abstractNum w:abstractNumId="25" w15:restartNumberingAfterBreak="0">
+  <w:abstractNum w:abstractNumId="28" w15:restartNumberingAfterBreak="0">
     <w:nsid w:val="626F100B"/>
     <w:multiLevelType w:val="hybridMultilevel"/>
     <w:tmpl w:val="4F586AD4"/>
@@ -12483,7 +13318,7 @@
       </w:pPr>
     </w:lvl>
   </w:abstractNum>
-  <w:abstractNum w:abstractNumId="26" w15:restartNumberingAfterBreak="0">
+  <w:abstractNum w:abstractNumId="29" w15:restartNumberingAfterBreak="0">
     <w:nsid w:val="65455F61"/>
     <w:multiLevelType w:val="hybridMultilevel"/>
     <w:tmpl w:val="C15EC74C"/>
@@ -12573,7 +13408,7 @@
       </w:pPr>
     </w:lvl>
   </w:abstractNum>
-  <w:abstractNum w:abstractNumId="27" w15:restartNumberingAfterBreak="0">
+  <w:abstractNum w:abstractNumId="30" w15:restartNumberingAfterBreak="0">
     <w:nsid w:val="6AD37CB8"/>
     <w:multiLevelType w:val="hybridMultilevel"/>
     <w:tmpl w:val="298C5DDA"/>
@@ -12662,7 +13497,7 @@
       </w:pPr>
     </w:lvl>
   </w:abstractNum>
-  <w:abstractNum w:abstractNumId="28" w15:restartNumberingAfterBreak="0">
+  <w:abstractNum w:abstractNumId="31" w15:restartNumberingAfterBreak="0">
     <w:nsid w:val="6C8876AA"/>
     <w:multiLevelType w:val="hybridMultilevel"/>
     <w:tmpl w:val="7570BCB4"/>
@@ -12751,7 +13586,7 @@
       </w:pPr>
     </w:lvl>
   </w:abstractNum>
-  <w:abstractNum w:abstractNumId="29" w15:restartNumberingAfterBreak="0">
+  <w:abstractNum w:abstractNumId="32" w15:restartNumberingAfterBreak="0">
     <w:nsid w:val="6D8C5C6C"/>
     <w:multiLevelType w:val="hybridMultilevel"/>
     <w:tmpl w:val="AD1A57EA"/>
@@ -12840,7 +13675,7 @@
       </w:pPr>
     </w:lvl>
   </w:abstractNum>
-  <w:abstractNum w:abstractNumId="30" w15:restartNumberingAfterBreak="0">
+  <w:abstractNum w:abstractNumId="33" w15:restartNumberingAfterBreak="0">
     <w:nsid w:val="71657772"/>
     <w:multiLevelType w:val="hybridMultilevel"/>
     <w:tmpl w:val="45761BDC"/>
@@ -12929,7 +13764,7 @@
       </w:pPr>
     </w:lvl>
   </w:abstractNum>
-  <w:abstractNum w:abstractNumId="31" w15:restartNumberingAfterBreak="0">
+  <w:abstractNum w:abstractNumId="34" w15:restartNumberingAfterBreak="0">
     <w:nsid w:val="73431739"/>
     <w:multiLevelType w:val="hybridMultilevel"/>
     <w:tmpl w:val="A102782A"/>
@@ -13018,7 +13853,7 @@
       </w:pPr>
     </w:lvl>
   </w:abstractNum>
-  <w:abstractNum w:abstractNumId="32" w15:restartNumberingAfterBreak="0">
+  <w:abstractNum w:abstractNumId="35" w15:restartNumberingAfterBreak="0">
     <w:nsid w:val="74471078"/>
     <w:multiLevelType w:val="hybridMultilevel"/>
     <w:tmpl w:val="7DE07DDC"/>
@@ -13107,7 +13942,7 @@
       </w:pPr>
     </w:lvl>
   </w:abstractNum>
-  <w:abstractNum w:abstractNumId="33" w15:restartNumberingAfterBreak="0">
+  <w:abstractNum w:abstractNumId="36" w15:restartNumberingAfterBreak="0">
     <w:nsid w:val="74813888"/>
     <w:multiLevelType w:val="hybridMultilevel"/>
     <w:tmpl w:val="339EB75E"/>
@@ -13196,7 +14031,7 @@
       </w:pPr>
     </w:lvl>
   </w:abstractNum>
-  <w:abstractNum w:abstractNumId="34" w15:restartNumberingAfterBreak="0">
+  <w:abstractNum w:abstractNumId="37" w15:restartNumberingAfterBreak="0">
     <w:nsid w:val="75411341"/>
     <w:multiLevelType w:val="hybridMultilevel"/>
     <w:tmpl w:val="26C6EC52"/>
@@ -13285,7 +14120,7 @@
       </w:pPr>
     </w:lvl>
   </w:abstractNum>
-  <w:abstractNum w:abstractNumId="35" w15:restartNumberingAfterBreak="0">
+  <w:abstractNum w:abstractNumId="38" w15:restartNumberingAfterBreak="0">
     <w:nsid w:val="7572553F"/>
     <w:multiLevelType w:val="hybridMultilevel"/>
     <w:tmpl w:val="D8AC00E0"/>
@@ -13374,7 +14209,7 @@
       </w:pPr>
     </w:lvl>
   </w:abstractNum>
-  <w:abstractNum w:abstractNumId="36" w15:restartNumberingAfterBreak="0">
+  <w:abstractNum w:abstractNumId="39" w15:restartNumberingAfterBreak="0">
     <w:nsid w:val="79702110"/>
     <w:multiLevelType w:val="hybridMultilevel"/>
     <w:tmpl w:val="4288BDB0"/>
@@ -13463,7 +14298,7 @@
       </w:pPr>
     </w:lvl>
   </w:abstractNum>
-  <w:abstractNum w:abstractNumId="37" w15:restartNumberingAfterBreak="0">
+  <w:abstractNum w:abstractNumId="40" w15:restartNumberingAfterBreak="0">
     <w:nsid w:val="79EB6EC9"/>
     <w:multiLevelType w:val="hybridMultilevel"/>
     <w:tmpl w:val="33A216EA"/>
@@ -13552,7 +14387,7 @@
       </w:pPr>
     </w:lvl>
   </w:abstractNum>
-  <w:abstractNum w:abstractNumId="38" w15:restartNumberingAfterBreak="0">
+  <w:abstractNum w:abstractNumId="41" w15:restartNumberingAfterBreak="0">
     <w:nsid w:val="7B0543D5"/>
     <w:multiLevelType w:val="hybridMultilevel"/>
     <w:tmpl w:val="A6ACBE7C"/>
@@ -13641,7 +14476,7 @@
       </w:pPr>
     </w:lvl>
   </w:abstractNum>
-  <w:abstractNum w:abstractNumId="39" w15:restartNumberingAfterBreak="0">
+  <w:abstractNum w:abstractNumId="42" w15:restartNumberingAfterBreak="0">
     <w:nsid w:val="7CD958F1"/>
     <w:multiLevelType w:val="hybridMultilevel"/>
     <w:tmpl w:val="8536C98A"/>
@@ -13731,124 +14566,133 @@
     </w:lvl>
   </w:abstractNum>
   <w:num w:numId="1" w16cid:durableId="236596149">
+    <w:abstractNumId w:val="30"/>
+  </w:num>
+  <w:num w:numId="2" w16cid:durableId="1163812318">
+    <w:abstractNumId w:val="2"/>
+  </w:num>
+  <w:num w:numId="3" w16cid:durableId="1758360612">
+    <w:abstractNumId w:val="13"/>
+  </w:num>
+  <w:num w:numId="4" w16cid:durableId="1996910989">
+    <w:abstractNumId w:val="23"/>
+  </w:num>
+  <w:num w:numId="5" w16cid:durableId="347605633">
+    <w:abstractNumId w:val="20"/>
+  </w:num>
+  <w:num w:numId="6" w16cid:durableId="1171018684">
+    <w:abstractNumId w:val="40"/>
+  </w:num>
+  <w:num w:numId="7" w16cid:durableId="686060806">
+    <w:abstractNumId w:val="10"/>
+  </w:num>
+  <w:num w:numId="8" w16cid:durableId="985083749">
+    <w:abstractNumId w:val="39"/>
+  </w:num>
+  <w:num w:numId="9" w16cid:durableId="236012251">
+    <w:abstractNumId w:val="16"/>
+  </w:num>
+  <w:num w:numId="10" w16cid:durableId="1399474309">
+    <w:abstractNumId w:val="28"/>
+  </w:num>
+  <w:num w:numId="11" w16cid:durableId="1484271633">
+    <w:abstractNumId w:val="12"/>
+  </w:num>
+  <w:num w:numId="12" w16cid:durableId="1757172962">
+    <w:abstractNumId w:val="41"/>
+  </w:num>
+  <w:num w:numId="13" w16cid:durableId="1728917833">
+    <w:abstractNumId w:val="42"/>
+  </w:num>
+  <w:num w:numId="14" w16cid:durableId="782268015">
+    <w:abstractNumId w:val="29"/>
+  </w:num>
+  <w:num w:numId="15" w16cid:durableId="77488018">
+    <w:abstractNumId w:val="18"/>
+  </w:num>
+  <w:num w:numId="16" w16cid:durableId="1885171671">
+    <w:abstractNumId w:val="14"/>
+  </w:num>
+  <w:num w:numId="17" w16cid:durableId="273559013">
+    <w:abstractNumId w:val="35"/>
+  </w:num>
+  <w:num w:numId="18" w16cid:durableId="775246182">
+    <w:abstractNumId w:val="26"/>
+  </w:num>
+  <w:num w:numId="19" w16cid:durableId="1418601163">
+    <w:abstractNumId w:val="1"/>
+  </w:num>
+  <w:num w:numId="20" w16cid:durableId="941456857">
+    <w:abstractNumId w:val="11"/>
+  </w:num>
+  <w:num w:numId="21" w16cid:durableId="263926970">
+    <w:abstractNumId w:val="33"/>
+  </w:num>
+  <w:num w:numId="22" w16cid:durableId="1391726588">
     <w:abstractNumId w:val="27"/>
   </w:num>
-  <w:num w:numId="2" w16cid:durableId="1163812318">
-    <w:abstractNumId w:val="1"/>
+  <w:num w:numId="23" w16cid:durableId="373620917">
+    <w:abstractNumId w:val="24"/>
   </w:num>
-  <w:num w:numId="3" w16cid:durableId="1758360612">
-    <w:abstractNumId w:val="11"/>
+  <w:num w:numId="24" w16cid:durableId="840510600">
+    <w:abstractNumId w:val="25"/>
   </w:num>
-  <w:num w:numId="4" w16cid:durableId="1996910989">
-    <w:abstractNumId w:val="20"/>
-  </w:num>
-  <w:num w:numId="5" w16cid:durableId="347605633">
+  <w:num w:numId="25" w16cid:durableId="1685935131">
     <w:abstractNumId w:val="17"/>
   </w:num>
-  <w:num w:numId="6" w16cid:durableId="1171018684">
+  <w:num w:numId="26" w16cid:durableId="1712916982">
+    <w:abstractNumId w:val="4"/>
+  </w:num>
+  <w:num w:numId="27" w16cid:durableId="1160653422">
+    <w:abstractNumId w:val="9"/>
+  </w:num>
+  <w:num w:numId="28" w16cid:durableId="267667478">
     <w:abstractNumId w:val="37"/>
   </w:num>
-  <w:num w:numId="7" w16cid:durableId="686060806">
+  <w:num w:numId="29" w16cid:durableId="583075475">
+    <w:abstractNumId w:val="3"/>
+  </w:num>
+  <w:num w:numId="30" w16cid:durableId="1854999671">
+    <w:abstractNumId w:val="6"/>
+  </w:num>
+  <w:num w:numId="31" w16cid:durableId="168832892">
+    <w:abstractNumId w:val="34"/>
+  </w:num>
+  <w:num w:numId="32" w16cid:durableId="45570064">
+    <w:abstractNumId w:val="36"/>
+  </w:num>
+  <w:num w:numId="33" w16cid:durableId="1952317862">
+    <w:abstractNumId w:val="22"/>
+  </w:num>
+  <w:num w:numId="34" w16cid:durableId="1102535952">
+    <w:abstractNumId w:val="38"/>
+  </w:num>
+  <w:num w:numId="35" w16cid:durableId="826629699">
+    <w:abstractNumId w:val="21"/>
+  </w:num>
+  <w:num w:numId="36" w16cid:durableId="248270966">
+    <w:abstractNumId w:val="7"/>
+  </w:num>
+  <w:num w:numId="37" w16cid:durableId="1954897454">
+    <w:abstractNumId w:val="5"/>
+  </w:num>
+  <w:num w:numId="38" w16cid:durableId="809978689">
+    <w:abstractNumId w:val="31"/>
+  </w:num>
+  <w:num w:numId="39" w16cid:durableId="2108311602">
+    <w:abstractNumId w:val="19"/>
+  </w:num>
+  <w:num w:numId="40" w16cid:durableId="261454530">
+    <w:abstractNumId w:val="32"/>
+  </w:num>
+  <w:num w:numId="41" w16cid:durableId="182207802">
+    <w:abstractNumId w:val="15"/>
+  </w:num>
+  <w:num w:numId="42" w16cid:durableId="686374992">
     <w:abstractNumId w:val="8"/>
   </w:num>
-  <w:num w:numId="8" w16cid:durableId="985083749">
-    <w:abstractNumId w:val="36"/>
-  </w:num>
-  <w:num w:numId="9" w16cid:durableId="236012251">
-    <w:abstractNumId w:val="13"/>
-  </w:num>
-  <w:num w:numId="10" w16cid:durableId="1399474309">
-    <w:abstractNumId w:val="25"/>
-  </w:num>
-  <w:num w:numId="11" w16cid:durableId="1484271633">
-    <w:abstractNumId w:val="10"/>
-  </w:num>
-  <w:num w:numId="12" w16cid:durableId="1757172962">
-    <w:abstractNumId w:val="38"/>
-  </w:num>
-  <w:num w:numId="13" w16cid:durableId="1728917833">
-    <w:abstractNumId w:val="39"/>
-  </w:num>
-  <w:num w:numId="14" w16cid:durableId="782268015">
-    <w:abstractNumId w:val="26"/>
-  </w:num>
-  <w:num w:numId="15" w16cid:durableId="77488018">
-    <w:abstractNumId w:val="15"/>
-  </w:num>
-  <w:num w:numId="16" w16cid:durableId="1885171671">
-    <w:abstractNumId w:val="12"/>
-  </w:num>
-  <w:num w:numId="17" w16cid:durableId="273559013">
-    <w:abstractNumId w:val="32"/>
-  </w:num>
-  <w:num w:numId="18" w16cid:durableId="775246182">
-    <w:abstractNumId w:val="23"/>
-  </w:num>
-  <w:num w:numId="19" w16cid:durableId="1418601163">
+  <w:num w:numId="43" w16cid:durableId="789277294">
     <w:abstractNumId w:val="0"/>
-  </w:num>
-  <w:num w:numId="20" w16cid:durableId="941456857">
-    <w:abstractNumId w:val="9"/>
-  </w:num>
-  <w:num w:numId="21" w16cid:durableId="263926970">
-    <w:abstractNumId w:val="30"/>
-  </w:num>
-  <w:num w:numId="22" w16cid:durableId="1391726588">
-    <w:abstractNumId w:val="24"/>
-  </w:num>
-  <w:num w:numId="23" w16cid:durableId="373620917">
-    <w:abstractNumId w:val="21"/>
-  </w:num>
-  <w:num w:numId="24" w16cid:durableId="840510600">
-    <w:abstractNumId w:val="22"/>
-  </w:num>
-  <w:num w:numId="25" w16cid:durableId="1685935131">
-    <w:abstractNumId w:val="14"/>
-  </w:num>
-  <w:num w:numId="26" w16cid:durableId="1712916982">
-    <w:abstractNumId w:val="3"/>
-  </w:num>
-  <w:num w:numId="27" w16cid:durableId="1160653422">
-    <w:abstractNumId w:val="7"/>
-  </w:num>
-  <w:num w:numId="28" w16cid:durableId="267667478">
-    <w:abstractNumId w:val="34"/>
-  </w:num>
-  <w:num w:numId="29" w16cid:durableId="583075475">
-    <w:abstractNumId w:val="2"/>
-  </w:num>
-  <w:num w:numId="30" w16cid:durableId="1854999671">
-    <w:abstractNumId w:val="5"/>
-  </w:num>
-  <w:num w:numId="31" w16cid:durableId="168832892">
-    <w:abstractNumId w:val="31"/>
-  </w:num>
-  <w:num w:numId="32" w16cid:durableId="45570064">
-    <w:abstractNumId w:val="33"/>
-  </w:num>
-  <w:num w:numId="33" w16cid:durableId="1952317862">
-    <w:abstractNumId w:val="19"/>
-  </w:num>
-  <w:num w:numId="34" w16cid:durableId="1102535952">
-    <w:abstractNumId w:val="35"/>
-  </w:num>
-  <w:num w:numId="35" w16cid:durableId="826629699">
-    <w:abstractNumId w:val="18"/>
-  </w:num>
-  <w:num w:numId="36" w16cid:durableId="248270966">
-    <w:abstractNumId w:val="6"/>
-  </w:num>
-  <w:num w:numId="37" w16cid:durableId="1954897454">
-    <w:abstractNumId w:val="4"/>
-  </w:num>
-  <w:num w:numId="38" w16cid:durableId="809978689">
-    <w:abstractNumId w:val="28"/>
-  </w:num>
-  <w:num w:numId="39" w16cid:durableId="2108311602">
-    <w:abstractNumId w:val="16"/>
-  </w:num>
-  <w:num w:numId="40" w16cid:durableId="261454530">
-    <w:abstractNumId w:val="29"/>
   </w:num>
 </w:numbering>
 </file>

</xml_diff>

<commit_message>
Class, Method, Object Intro
Class, Method, Object Intro
</commit_message>
<xml_diff>
--- a/docs/CoreJava.docx
+++ b/docs/CoreJava.docx
@@ -45,7 +45,14 @@
       </w:r>
       <w:r>
         <w:tab/>
-        <w:t>Serlvet, JSP</w:t>
+      </w:r>
+      <w:proofErr w:type="spellStart"/>
+      <w:r>
+        <w:t>Serlvet</w:t>
+      </w:r>
+      <w:proofErr w:type="spellEnd"/>
+      <w:r>
+        <w:t>, JSP</w:t>
       </w:r>
     </w:p>
     <w:p>
@@ -94,8 +101,13 @@
       </w:pPr>
       <w:r>
         <w:tab/>
-        <w:t>Oracle, MySql</w:t>
-      </w:r>
+        <w:t xml:space="preserve">Oracle, </w:t>
+      </w:r>
+      <w:proofErr w:type="spellStart"/>
+      <w:r>
+        <w:t>MySql</w:t>
+      </w:r>
+      <w:proofErr w:type="spellEnd"/>
     </w:p>
     <w:p>
       <w:pPr>
@@ -533,7 +545,15 @@
         </w:numPr>
       </w:pPr>
       <w:r>
-        <w:t>You can verify the installation file into C:\Program File\java\&lt;jdk-version-folder&gt;</w:t>
+        <w:t>You can verify the installation file into C:\Program File\java\&lt;</w:t>
+      </w:r>
+      <w:proofErr w:type="spellStart"/>
+      <w:r>
+        <w:t>jdk</w:t>
+      </w:r>
+      <w:proofErr w:type="spellEnd"/>
+      <w:r>
+        <w:t>-version-folder&gt;</w:t>
       </w:r>
     </w:p>
     <w:p>
@@ -853,8 +873,17 @@
           <w:b/>
           <w:bCs/>
         </w:rPr>
-        <w:t>%JAVA_HOME%bin</w:t>
-      </w:r>
+        <w:t>%</w:t>
+      </w:r>
+      <w:proofErr w:type="spellStart"/>
+      <w:r>
+        <w:rPr>
+          <w:b/>
+          <w:bCs/>
+        </w:rPr>
+        <w:t>JAVA_HOME%bin</w:t>
+      </w:r>
+      <w:proofErr w:type="spellEnd"/>
     </w:p>
     <w:p>
       <w:pPr>
@@ -984,6 +1013,7 @@
       <w:r>
         <w:t>“</w:t>
       </w:r>
+      <w:proofErr w:type="spellStart"/>
       <w:r>
         <w:rPr>
           <w:b/>
@@ -998,6 +1028,7 @@
         </w:rPr>
         <w:t>avac</w:t>
       </w:r>
+      <w:proofErr w:type="spellEnd"/>
       <w:r>
         <w:t>”</w:t>
       </w:r>
@@ -1142,7 +1173,23 @@
         </w:numPr>
       </w:pPr>
       <w:r>
-        <w:t>This is useful for the developer, it consists of all development tools like javac, javap, Javadoc, java</w:t>
+        <w:t xml:space="preserve">This is useful for the developer, it consists of all development tools like </w:t>
+      </w:r>
+      <w:proofErr w:type="spellStart"/>
+      <w:r>
+        <w:t>javac</w:t>
+      </w:r>
+      <w:proofErr w:type="spellEnd"/>
+      <w:r>
+        <w:t xml:space="preserve">, </w:t>
+      </w:r>
+      <w:proofErr w:type="spellStart"/>
+      <w:r>
+        <w:t>javap</w:t>
+      </w:r>
+      <w:proofErr w:type="spellEnd"/>
+      <w:r>
+        <w:t>, Javadoc, java</w:t>
       </w:r>
     </w:p>
     <w:p>
@@ -1358,7 +1405,23 @@
           <w:b/>
           <w:bCs/>
         </w:rPr>
-        <w:t>public class &lt;Class_Name&gt;</w:t>
+        <w:t>public class &lt;</w:t>
+      </w:r>
+      <w:proofErr w:type="spellStart"/>
+      <w:r>
+        <w:rPr>
+          <w:b/>
+          <w:bCs/>
+        </w:rPr>
+        <w:t>Class_Name</w:t>
+      </w:r>
+      <w:proofErr w:type="spellEnd"/>
+      <w:r>
+        <w:rPr>
+          <w:b/>
+          <w:bCs/>
+        </w:rPr>
+        <w:t>&gt;</w:t>
       </w:r>
     </w:p>
     <w:p>
@@ -1478,7 +1541,23 @@
           <w:b/>
           <w:bCs/>
         </w:rPr>
-        <w:t>public static void main(String args[])</w:t>
+        <w:t xml:space="preserve">public static void main(String </w:t>
+      </w:r>
+      <w:proofErr w:type="spellStart"/>
+      <w:r>
+        <w:rPr>
+          <w:b/>
+          <w:bCs/>
+        </w:rPr>
+        <w:t>args</w:t>
+      </w:r>
+      <w:proofErr w:type="spellEnd"/>
+      <w:r>
+        <w:rPr>
+          <w:b/>
+          <w:bCs/>
+        </w:rPr>
+        <w:t>[])</w:t>
       </w:r>
     </w:p>
     <w:p>
@@ -1546,12 +1625,21 @@
           <w:bCs/>
         </w:rPr>
       </w:pPr>
-      <w:r>
-        <w:rPr>
-          <w:b/>
-          <w:bCs/>
-        </w:rPr>
-        <w:t>System.out.println(“Hello, Welcome to first java program”);</w:t>
+      <w:proofErr w:type="spellStart"/>
+      <w:r>
+        <w:rPr>
+          <w:b/>
+          <w:bCs/>
+        </w:rPr>
+        <w:t>System.out.println</w:t>
+      </w:r>
+      <w:proofErr w:type="spellEnd"/>
+      <w:r>
+        <w:rPr>
+          <w:b/>
+          <w:bCs/>
+        </w:rPr>
+        <w:t>(“Hello, Welcome to first java program”);</w:t>
       </w:r>
     </w:p>
     <w:p>
@@ -1669,7 +1757,15 @@
         </w:numPr>
       </w:pPr>
       <w:r>
-        <w:t>The path of the CMD must be pointing to a location where you save your java class. (to do this you can go to a folder where you save your java class, click on the address bar and type “cmd” and hit enter)</w:t>
+        <w:t>The path of the CMD must be pointing to a location where you save your java class. (to do this you can go to a folder where you save your java class, click on the address bar and type “</w:t>
+      </w:r>
+      <w:proofErr w:type="spellStart"/>
+      <w:r>
+        <w:t>cmd</w:t>
+      </w:r>
+      <w:proofErr w:type="spellEnd"/>
+      <w:r>
+        <w:t>” and hit enter)</w:t>
       </w:r>
     </w:p>
     <w:p>
@@ -1693,13 +1789,23 @@
           <w:bCs/>
         </w:rPr>
       </w:pPr>
+      <w:proofErr w:type="spellStart"/>
       <w:r>
         <w:rPr>
           <w:b/>
           <w:bCs/>
           <w:highlight w:val="yellow"/>
         </w:rPr>
-        <w:t>javac FileName.java</w:t>
+        <w:t>javac</w:t>
+      </w:r>
+      <w:proofErr w:type="spellEnd"/>
+      <w:r>
+        <w:rPr>
+          <w:b/>
+          <w:bCs/>
+          <w:highlight w:val="yellow"/>
+        </w:rPr>
+        <w:t xml:space="preserve"> FileName.java</w:t>
       </w:r>
     </w:p>
     <w:p>
@@ -1753,8 +1859,18 @@
           <w:bCs/>
           <w:highlight w:val="yellow"/>
         </w:rPr>
-        <w:t>java className</w:t>
-      </w:r>
+        <w:t xml:space="preserve">java </w:t>
+      </w:r>
+      <w:proofErr w:type="spellStart"/>
+      <w:r>
+        <w:rPr>
+          <w:b/>
+          <w:bCs/>
+          <w:highlight w:val="yellow"/>
+        </w:rPr>
+        <w:t>className</w:t>
+      </w:r>
+      <w:proofErr w:type="spellEnd"/>
     </w:p>
     <w:p>
       <w:pPr>
@@ -2397,9 +2513,11 @@
             <w:pPr>
               <w:pStyle w:val="NoSpacing"/>
             </w:pPr>
+            <w:proofErr w:type="spellStart"/>
             <w:r>
               <w:t>firstName</w:t>
             </w:r>
+            <w:proofErr w:type="spellEnd"/>
           </w:p>
         </w:tc>
         <w:tc>
@@ -2521,9 +2639,11 @@
             <w:pPr>
               <w:pStyle w:val="NoSpacing"/>
             </w:pPr>
+            <w:proofErr w:type="spellStart"/>
             <w:r>
               <w:t>Employee_Details</w:t>
             </w:r>
+            <w:proofErr w:type="spellEnd"/>
           </w:p>
         </w:tc>
         <w:tc>
@@ -2815,8 +2935,13 @@
         <w:pStyle w:val="NoSpacing"/>
         <w:ind w:left="720"/>
       </w:pPr>
-      <w:r>
-        <w:t>ProductDetails, Employee</w:t>
+      <w:proofErr w:type="spellStart"/>
+      <w:r>
+        <w:t>ProductDetails</w:t>
+      </w:r>
+      <w:proofErr w:type="spellEnd"/>
+      <w:r>
+        <w:t>, Employee</w:t>
       </w:r>
     </w:p>
     <w:p>
@@ -2918,9 +3043,11 @@
       <w:r>
         <w:t xml:space="preserve">main, </w:t>
       </w:r>
+      <w:proofErr w:type="spellStart"/>
       <w:r>
         <w:t>printEmployeeDetails</w:t>
       </w:r>
+      <w:proofErr w:type="spellEnd"/>
       <w:r>
         <w:tab/>
       </w:r>
@@ -3090,7 +3217,15 @@
         </w:tabs>
       </w:pPr>
       <w:r>
-        <w:t>Comments are use to skip the line from the execution process.</w:t>
+        <w:t xml:space="preserve">Comments are </w:t>
+      </w:r>
+      <w:proofErr w:type="spellStart"/>
+      <w:r>
+        <w:t>use</w:t>
+      </w:r>
+      <w:proofErr w:type="spellEnd"/>
+      <w:r>
+        <w:t xml:space="preserve"> to skip the line from the execution process.</w:t>
       </w:r>
     </w:p>
     <w:p>
@@ -3351,7 +3486,15 @@
         </w:tabs>
       </w:pPr>
       <w:r>
-        <w:t>This is also use to comment out more that one line at a time.</w:t>
+        <w:t xml:space="preserve">This is also use to comment out more </w:t>
+      </w:r>
+      <w:proofErr w:type="spellStart"/>
+      <w:r>
+        <w:t>that</w:t>
+      </w:r>
+      <w:proofErr w:type="spellEnd"/>
+      <w:r>
+        <w:t xml:space="preserve"> one line at a time.</w:t>
       </w:r>
     </w:p>
     <w:p>
@@ -6064,12 +6207,14 @@
                 <w:tab w:val="left" w:pos="3757"/>
               </w:tabs>
             </w:pPr>
+            <w:proofErr w:type="spellStart"/>
             <w:r>
               <w:t>b</w:t>
             </w:r>
             <w:r>
               <w:t>oolean</w:t>
             </w:r>
+            <w:proofErr w:type="spellEnd"/>
           </w:p>
         </w:tc>
         <w:tc>
@@ -6503,7 +6648,15 @@
         </w:tabs>
       </w:pPr>
       <w:r>
-        <w:t>Equal to (=) operator is use to assign the value, and it can be use for any type of values.</w:t>
+        <w:t xml:space="preserve">Equal to (=) operator is use to assign the value, and it can be </w:t>
+      </w:r>
+      <w:proofErr w:type="spellStart"/>
+      <w:r>
+        <w:t>use</w:t>
+      </w:r>
+      <w:proofErr w:type="spellEnd"/>
+      <w:r>
+        <w:t xml:space="preserve"> for any type of values.</w:t>
       </w:r>
     </w:p>
     <w:p>
@@ -7985,7 +8138,15 @@
         </w:tabs>
       </w:pPr>
       <w:r>
-        <w:t>It is also used to relace the else-if conditions.</w:t>
+        <w:t xml:space="preserve">It is also used to </w:t>
+      </w:r>
+      <w:proofErr w:type="spellStart"/>
+      <w:r>
+        <w:t>relace</w:t>
+      </w:r>
+      <w:proofErr w:type="spellEnd"/>
+      <w:r>
+        <w:t xml:space="preserve"> the else-if conditions.</w:t>
       </w:r>
     </w:p>
     <w:p>
@@ -8356,7 +8517,23 @@
           <w:b/>
           <w:bCs/>
         </w:rPr>
-        <w:t xml:space="preserve">byte, short, int, char, enum (jdk1.5), String (Jdk1.7) </w:t>
+        <w:t xml:space="preserve">byte, short, int, char, </w:t>
+      </w:r>
+      <w:proofErr w:type="spellStart"/>
+      <w:r>
+        <w:rPr>
+          <w:b/>
+          <w:bCs/>
+        </w:rPr>
+        <w:t>enum</w:t>
+      </w:r>
+      <w:proofErr w:type="spellEnd"/>
+      <w:r>
+        <w:rPr>
+          <w:b/>
+          <w:bCs/>
+        </w:rPr>
+        <w:t xml:space="preserve"> (jdk1.5), String (Jdk1.7) </w:t>
       </w:r>
     </w:p>
     <w:p>
@@ -9213,10 +9390,10 @@
             <v:path o:extrusionok="f" gradientshapeok="t" o:connecttype="rect"/>
             <o:lock v:ext="edit" aspectratio="t"/>
           </v:shapetype>
-          <v:shape id="_x0000_i1025" type="#_x0000_t75" style="width:467.65pt;height:144.65pt" o:ole="">
+          <v:shape id="_x0000_i1025" type="#_x0000_t75" style="width:467.75pt;height:144.7pt" o:ole="">
             <v:imagedata r:id="rId21" o:title=""/>
           </v:shape>
-          <o:OLEObject Type="Embed" ProgID="Paint.Picture" ShapeID="_x0000_i1025" DrawAspect="Content" ObjectID="_1716612789" r:id="rId22"/>
+          <o:OLEObject Type="Embed" ProgID="Paint.Picture" ShapeID="_x0000_i1025" DrawAspect="Content" ObjectID="_1716784370" r:id="rId22"/>
         </w:object>
       </w:r>
     </w:p>
@@ -9479,10 +9656,10 @@
       </w:r>
       <w:r>
         <w:object w:dxaOrig="17250" w:dyaOrig="4340" w14:anchorId="2A55889B">
-          <v:shape id="_x0000_i1026" type="#_x0000_t75" style="width:467.35pt;height:117.65pt" o:ole="">
+          <v:shape id="_x0000_i1026" type="#_x0000_t75" style="width:467.5pt;height:117.55pt" o:ole="">
             <v:imagedata r:id="rId23" o:title=""/>
           </v:shape>
-          <o:OLEObject Type="Embed" ProgID="Paint.Picture" ShapeID="_x0000_i1026" DrawAspect="Content" ObjectID="_1716612790" r:id="rId24"/>
+          <o:OLEObject Type="Embed" ProgID="Paint.Picture" ShapeID="_x0000_i1026" DrawAspect="Content" ObjectID="_1716784371" r:id="rId24"/>
         </w:object>
       </w:r>
     </w:p>
@@ -9992,13 +10169,23 @@
           <w:bCs/>
         </w:rPr>
       </w:pPr>
+      <w:proofErr w:type="spellStart"/>
       <w:r>
         <w:rPr>
           <w:b/>
           <w:bCs/>
           <w:highlight w:val="yellow"/>
         </w:rPr>
-        <w:t>DataType  identifier[];</w:t>
+        <w:t>DataType</w:t>
+      </w:r>
+      <w:proofErr w:type="spellEnd"/>
+      <w:r>
+        <w:rPr>
+          <w:b/>
+          <w:bCs/>
+          <w:highlight w:val="yellow"/>
+        </w:rPr>
+        <w:t xml:space="preserve">  identifier[];</w:t>
       </w:r>
       <w:r>
         <w:rPr>
@@ -10075,13 +10262,23 @@
         </w:rPr>
         <w:t xml:space="preserve">new </w:t>
       </w:r>
+      <w:proofErr w:type="spellStart"/>
       <w:r>
         <w:rPr>
           <w:b/>
           <w:bCs/>
           <w:highlight w:val="yellow"/>
         </w:rPr>
-        <w:t>DataType[Size];</w:t>
+        <w:t>DataType</w:t>
+      </w:r>
+      <w:proofErr w:type="spellEnd"/>
+      <w:r>
+        <w:rPr>
+          <w:b/>
+          <w:bCs/>
+          <w:highlight w:val="yellow"/>
+        </w:rPr>
+        <w:t>[Size];</w:t>
       </w:r>
     </w:p>
     <w:p>
@@ -10168,10 +10365,10 @@
       </w:pPr>
       <w:r>
         <w:object w:dxaOrig="14290" w:dyaOrig="6430" w14:anchorId="42EE940E">
-          <v:shape id="_x0000_i1027" type="#_x0000_t75" style="width:319.35pt;height:143.65pt" o:ole="">
+          <v:shape id="_x0000_i1027" type="#_x0000_t75" style="width:319.45pt;height:143.75pt" o:ole="">
             <v:imagedata r:id="rId25" o:title=""/>
           </v:shape>
-          <o:OLEObject Type="Embed" ProgID="Paint.Picture" ShapeID="_x0000_i1027" DrawAspect="Content" ObjectID="_1716612791" r:id="rId26"/>
+          <o:OLEObject Type="Embed" ProgID="Paint.Picture" ShapeID="_x0000_i1027" DrawAspect="Content" ObjectID="_1716784372" r:id="rId26"/>
         </w:object>
       </w:r>
     </w:p>
@@ -10246,6 +10443,7 @@
           <w:tab w:val="left" w:pos="3757"/>
         </w:tabs>
       </w:pPr>
+      <w:proofErr w:type="spellStart"/>
       <w:r>
         <w:rPr>
           <w:b/>
@@ -10254,6 +10452,7 @@
         </w:rPr>
         <w:t>Array.length</w:t>
       </w:r>
+      <w:proofErr w:type="spellEnd"/>
       <w:r>
         <w:t xml:space="preserve"> will return the total number of values present inside array</w:t>
       </w:r>
@@ -10686,13 +10885,23 @@
         </w:rPr>
         <w:t xml:space="preserve">              </w:t>
       </w:r>
+      <w:proofErr w:type="spellStart"/>
       <w:r>
         <w:rPr>
           <w:b/>
           <w:bCs/>
           <w:highlight w:val="yellow"/>
         </w:rPr>
-        <w:t>DataType identifier[][];</w:t>
+        <w:t>DataType</w:t>
+      </w:r>
+      <w:proofErr w:type="spellEnd"/>
+      <w:r>
+        <w:rPr>
+          <w:b/>
+          <w:bCs/>
+          <w:highlight w:val="yellow"/>
+        </w:rPr>
+        <w:t xml:space="preserve"> identifier[][];</w:t>
       </w:r>
     </w:p>
     <w:p>
@@ -10751,13 +10960,23 @@
         </w:rPr>
         <w:t xml:space="preserve">new </w:t>
       </w:r>
+      <w:proofErr w:type="spellStart"/>
       <w:r>
         <w:rPr>
           <w:b/>
           <w:bCs/>
           <w:highlight w:val="yellow"/>
         </w:rPr>
-        <w:t>DataType[Row-Size][Column-Size];</w:t>
+        <w:t>DataType</w:t>
+      </w:r>
+      <w:proofErr w:type="spellEnd"/>
+      <w:r>
+        <w:rPr>
+          <w:b/>
+          <w:bCs/>
+          <w:highlight w:val="yellow"/>
+        </w:rPr>
+        <w:t>[Row-Size][Column-Size];</w:t>
       </w:r>
     </w:p>
     <w:p>
@@ -10861,10 +11080,10 @@
       </w:pPr>
       <w:r>
         <w:object w:dxaOrig="13410" w:dyaOrig="5910" w14:anchorId="287419C4">
-          <v:shape id="_x0000_i1028" type="#_x0000_t75" style="width:332pt;height:146.35pt" o:ole="">
+          <v:shape id="_x0000_i1028" type="#_x0000_t75" style="width:331.85pt;height:146.4pt" o:ole="">
             <v:imagedata r:id="rId27" o:title=""/>
           </v:shape>
-          <o:OLEObject Type="Embed" ProgID="Paint.Picture" ShapeID="_x0000_i1028" DrawAspect="Content" ObjectID="_1716612792" r:id="rId28"/>
+          <o:OLEObject Type="Embed" ProgID="Paint.Picture" ShapeID="_x0000_i1028" DrawAspect="Content" ObjectID="_1716784373" r:id="rId28"/>
         </w:object>
       </w:r>
     </w:p>
@@ -10895,8 +11114,13 @@
         </w:tabs>
         <w:ind w:left="720"/>
       </w:pPr>
-      <w:r>
-        <w:t>array.length = returns the total number of rows in array</w:t>
+      <w:proofErr w:type="spellStart"/>
+      <w:r>
+        <w:t>array.length</w:t>
+      </w:r>
+      <w:proofErr w:type="spellEnd"/>
+      <w:r>
+        <w:t xml:space="preserve"> = returns the total number of rows in array</w:t>
       </w:r>
     </w:p>
     <w:p>
@@ -10966,38 +11190,29 @@
         </w:tabs>
       </w:pPr>
       <w:r>
-        <w:t>double percent[][];</w:t>
-      </w:r>
-      <w:r>
-        <w:t xml:space="preserve"> // Declaration </w:t>
-      </w:r>
-    </w:p>
-    <w:p>
-      <w:pPr>
-        <w:pStyle w:val="NoSpacing"/>
-        <w:tabs>
-          <w:tab w:val="left" w:pos="3757"/>
-        </w:tabs>
-      </w:pPr>
-      <w:r>
-        <w:t xml:space="preserve">percent = new double[3][6]; </w:t>
-      </w:r>
-      <w:r>
-        <w:t xml:space="preserve"> // instantiation </w:t>
-      </w:r>
-    </w:p>
-    <w:p>
-      <w:pPr>
-        <w:pStyle w:val="NoSpacing"/>
-        <w:tabs>
-          <w:tab w:val="left" w:pos="3757"/>
-        </w:tabs>
-      </w:pPr>
-      <w:r>
-        <w:t>percent[1][1] = 67.76;</w:t>
-      </w:r>
-      <w:r>
-        <w:t xml:space="preserve"> // Initialization </w:t>
+        <w:t xml:space="preserve">double percent[][]; // Declaration </w:t>
+      </w:r>
+    </w:p>
+    <w:p>
+      <w:pPr>
+        <w:pStyle w:val="NoSpacing"/>
+        <w:tabs>
+          <w:tab w:val="left" w:pos="3757"/>
+        </w:tabs>
+      </w:pPr>
+      <w:r>
+        <w:t xml:space="preserve">percent = new double[3][6];  // instantiation </w:t>
+      </w:r>
+    </w:p>
+    <w:p>
+      <w:pPr>
+        <w:pStyle w:val="NoSpacing"/>
+        <w:tabs>
+          <w:tab w:val="left" w:pos="3757"/>
+        </w:tabs>
+      </w:pPr>
+      <w:r>
+        <w:t xml:space="preserve">percent[1][1] = 67.76; // Initialization </w:t>
       </w:r>
     </w:p>
     <w:p>
@@ -11124,10 +11339,7 @@
         </w:tabs>
       </w:pPr>
       <w:r>
-        <w:t>double percent[][] = new double[][]</w:t>
-      </w:r>
-      <w:r>
-        <w:t xml:space="preserve"> {  {67.76, 77.56, 77.66, 78}, {67.66, 56.54, 67.88, 89.88}, {66.76, 87.65, 69.66, 97.66}   };</w:t>
+        <w:t>double percent[][] = new double[][] {  {67.76, 77.56, 77.66, 78}, {67.66, 56.54, 67.88, 89.88}, {66.76, 87.65, 69.66, 97.66}   };</w:t>
       </w:r>
     </w:p>
     <w:p>
@@ -11193,6 +11405,7 @@
           <w:u w:val="single"/>
         </w:rPr>
       </w:pPr>
+      <w:proofErr w:type="spellStart"/>
       <w:r>
         <w:rPr>
           <w:b/>
@@ -11200,7 +11413,16 @@
           <w:u w:val="single"/>
         </w:rPr>
         <w:lastRenderedPageBreak/>
-        <w:t xml:space="preserve">Multi Dimensional Array (Jagged Array)  </w:t>
+        <w:t>Multi Dimensional</w:t>
+      </w:r>
+      <w:proofErr w:type="spellEnd"/>
+      <w:r>
+        <w:rPr>
+          <w:b/>
+          <w:bCs/>
+          <w:u w:val="single"/>
+        </w:rPr>
+        <w:t xml:space="preserve"> Array (Jagged Array)  </w:t>
       </w:r>
     </w:p>
     <w:p>
@@ -11264,7 +11486,15 @@
         <w:t>int</w:t>
       </w:r>
       <w:r>
-        <w:t xml:space="preserve"> studentId[][] = {</w:t>
+        <w:t xml:space="preserve"> </w:t>
+      </w:r>
+      <w:proofErr w:type="spellStart"/>
+      <w:r>
+        <w:t>studentId</w:t>
+      </w:r>
+      <w:proofErr w:type="spellEnd"/>
+      <w:r>
+        <w:t>[][] = {</w:t>
       </w:r>
     </w:p>
     <w:p>
@@ -11340,6 +11570,580 @@
           <w:bCs/>
         </w:rPr>
       </w:pPr>
+    </w:p>
+    <w:p>
+      <w:pPr>
+        <w:rPr>
+          <w:b/>
+          <w:bCs/>
+        </w:rPr>
+      </w:pPr>
+      <w:r>
+        <w:rPr>
+          <w:b/>
+          <w:bCs/>
+        </w:rPr>
+        <w:br w:type="page"/>
+      </w:r>
+    </w:p>
+    <w:p>
+      <w:pPr>
+        <w:pStyle w:val="NoSpacing"/>
+        <w:tabs>
+          <w:tab w:val="left" w:pos="3757"/>
+        </w:tabs>
+        <w:rPr>
+          <w:b/>
+          <w:bCs/>
+        </w:rPr>
+      </w:pPr>
+      <w:r>
+        <w:rPr>
+          <w:b/>
+          <w:bCs/>
+        </w:rPr>
+        <w:lastRenderedPageBreak/>
+        <w:t>Class, Method and Objects</w:t>
+      </w:r>
+    </w:p>
+    <w:p>
+      <w:pPr>
+        <w:pStyle w:val="NoSpacing"/>
+        <w:tabs>
+          <w:tab w:val="left" w:pos="3757"/>
+        </w:tabs>
+        <w:rPr>
+          <w:b/>
+          <w:bCs/>
+        </w:rPr>
+      </w:pPr>
+    </w:p>
+    <w:p>
+      <w:pPr>
+        <w:pStyle w:val="NoSpacing"/>
+        <w:tabs>
+          <w:tab w:val="left" w:pos="3757"/>
+        </w:tabs>
+        <w:rPr>
+          <w:b/>
+          <w:bCs/>
+        </w:rPr>
+      </w:pPr>
+      <w:r>
+        <w:rPr>
+          <w:b/>
+          <w:bCs/>
+        </w:rPr>
+        <w:t>Class</w:t>
+      </w:r>
+    </w:p>
+    <w:p>
+      <w:pPr>
+        <w:pStyle w:val="NoSpacing"/>
+        <w:numPr>
+          <w:ilvl w:val="0"/>
+          <w:numId w:val="46"/>
+        </w:numPr>
+        <w:tabs>
+          <w:tab w:val="left" w:pos="3757"/>
+        </w:tabs>
+      </w:pPr>
+      <w:r>
+        <w:t>Class is collection of state and behavior.</w:t>
+      </w:r>
+    </w:p>
+    <w:p>
+      <w:pPr>
+        <w:pStyle w:val="NoSpacing"/>
+        <w:numPr>
+          <w:ilvl w:val="0"/>
+          <w:numId w:val="46"/>
+        </w:numPr>
+        <w:tabs>
+          <w:tab w:val="left" w:pos="3757"/>
+        </w:tabs>
+        <w:rPr>
+          <w:b/>
+          <w:bCs/>
+        </w:rPr>
+      </w:pPr>
+      <w:r>
+        <w:t>Class is a collection of Data Member (</w:t>
+      </w:r>
+      <w:r>
+        <w:t>State</w:t>
+      </w:r>
+      <w:r>
+        <w:t>/</w:t>
+      </w:r>
+      <w:r>
+        <w:t>Variable) and Member function (</w:t>
+      </w:r>
+      <w:r>
+        <w:t>behavior/</w:t>
+      </w:r>
+      <w:r>
+        <w:t xml:space="preserve">Method) </w:t>
+      </w:r>
+    </w:p>
+    <w:p>
+      <w:pPr>
+        <w:pStyle w:val="NoSpacing"/>
+        <w:numPr>
+          <w:ilvl w:val="0"/>
+          <w:numId w:val="46"/>
+        </w:numPr>
+        <w:tabs>
+          <w:tab w:val="left" w:pos="3757"/>
+        </w:tabs>
+        <w:rPr>
+          <w:b/>
+          <w:bCs/>
+        </w:rPr>
+      </w:pPr>
+      <w:r>
+        <w:t>Variables and methods created inside class can be access</w:t>
+      </w:r>
+      <w:r>
+        <w:t>/used</w:t>
+      </w:r>
+      <w:r>
+        <w:t xml:space="preserve"> with </w:t>
+      </w:r>
+      <w:r>
+        <w:t xml:space="preserve">object </w:t>
+      </w:r>
+      <w:r>
+        <w:t xml:space="preserve">in to </w:t>
+      </w:r>
+      <w:r>
+        <w:t>another</w:t>
+      </w:r>
+      <w:r>
+        <w:t xml:space="preserve"> class</w:t>
+      </w:r>
+      <w:r>
+        <w:t>.</w:t>
+      </w:r>
+    </w:p>
+    <w:p>
+      <w:pPr>
+        <w:pStyle w:val="NoSpacing"/>
+        <w:tabs>
+          <w:tab w:val="left" w:pos="3757"/>
+        </w:tabs>
+        <w:rPr>
+          <w:b/>
+          <w:bCs/>
+        </w:rPr>
+      </w:pPr>
+    </w:p>
+    <w:p>
+      <w:pPr>
+        <w:pStyle w:val="NoSpacing"/>
+        <w:tabs>
+          <w:tab w:val="left" w:pos="3757"/>
+        </w:tabs>
+        <w:ind w:left="720"/>
+        <w:rPr>
+          <w:b/>
+          <w:bCs/>
+        </w:rPr>
+      </w:pPr>
+      <w:r>
+        <w:t>Syntax</w:t>
+      </w:r>
+      <w:r>
+        <w:rPr>
+          <w:b/>
+          <w:bCs/>
+        </w:rPr>
+        <w:tab/>
+      </w:r>
+      <w:r>
+        <w:rPr>
+          <w:noProof/>
+          <w:sz w:val="32"/>
+          <w:szCs w:val="32"/>
+        </w:rPr>
+        <w:drawing>
+          <wp:inline distT="0" distB="0" distL="0" distR="0" wp14:anchorId="6BA2349C" wp14:editId="48C925C8">
+            <wp:extent cx="5291750" cy="1399742"/>
+            <wp:effectExtent l="0" t="0" r="4445" b="0"/>
+            <wp:docPr id="13" name="Picture 13"/>
+            <wp:cNvGraphicFramePr>
+              <a:graphicFrameLocks xmlns:a="http://schemas.openxmlformats.org/drawingml/2006/main" noChangeAspect="1"/>
+            </wp:cNvGraphicFramePr>
+            <a:graphic xmlns:a="http://schemas.openxmlformats.org/drawingml/2006/main">
+              <a:graphicData uri="http://schemas.openxmlformats.org/drawingml/2006/picture">
+                <pic:pic xmlns:pic="http://schemas.openxmlformats.org/drawingml/2006/picture">
+                  <pic:nvPicPr>
+                    <pic:cNvPr id="0" name="Picture 1"/>
+                    <pic:cNvPicPr>
+                      <a:picLocks noChangeAspect="1" noChangeArrowheads="1"/>
+                    </pic:cNvPicPr>
+                  </pic:nvPicPr>
+                  <pic:blipFill>
+                    <a:blip r:embed="rId29" cstate="print">
+                      <a:extLst>
+                        <a:ext uri="{28A0092B-C50C-407E-A947-70E740481C1C}">
+                          <a14:useLocalDpi xmlns:a14="http://schemas.microsoft.com/office/drawing/2010/main" val="0"/>
+                        </a:ext>
+                      </a:extLst>
+                    </a:blip>
+                    <a:srcRect/>
+                    <a:stretch>
+                      <a:fillRect/>
+                    </a:stretch>
+                  </pic:blipFill>
+                  <pic:spPr bwMode="auto">
+                    <a:xfrm>
+                      <a:off x="0" y="0"/>
+                      <a:ext cx="5315949" cy="1406143"/>
+                    </a:xfrm>
+                    <a:prstGeom prst="rect">
+                      <a:avLst/>
+                    </a:prstGeom>
+                    <a:noFill/>
+                    <a:ln>
+                      <a:noFill/>
+                    </a:ln>
+                  </pic:spPr>
+                </pic:pic>
+              </a:graphicData>
+            </a:graphic>
+          </wp:inline>
+        </w:drawing>
+      </w:r>
+    </w:p>
+    <w:p>
+      <w:pPr>
+        <w:pStyle w:val="NoSpacing"/>
+        <w:tabs>
+          <w:tab w:val="left" w:pos="3757"/>
+        </w:tabs>
+        <w:rPr>
+          <w:b/>
+          <w:bCs/>
+        </w:rPr>
+      </w:pPr>
+    </w:p>
+    <w:p>
+      <w:pPr>
+        <w:pStyle w:val="NoSpacing"/>
+        <w:tabs>
+          <w:tab w:val="left" w:pos="3757"/>
+        </w:tabs>
+        <w:rPr>
+          <w:b/>
+          <w:bCs/>
+        </w:rPr>
+      </w:pPr>
+    </w:p>
+    <w:p>
+      <w:pPr>
+        <w:pStyle w:val="NoSpacing"/>
+        <w:tabs>
+          <w:tab w:val="left" w:pos="3757"/>
+        </w:tabs>
+        <w:rPr>
+          <w:b/>
+          <w:bCs/>
+        </w:rPr>
+      </w:pPr>
+      <w:r>
+        <w:rPr>
+          <w:b/>
+          <w:bCs/>
+        </w:rPr>
+        <w:t>Method</w:t>
+      </w:r>
+    </w:p>
+    <w:p>
+      <w:pPr>
+        <w:pStyle w:val="NoSpacing"/>
+        <w:numPr>
+          <w:ilvl w:val="0"/>
+          <w:numId w:val="47"/>
+        </w:numPr>
+        <w:tabs>
+          <w:tab w:val="left" w:pos="3757"/>
+        </w:tabs>
+        <w:rPr>
+          <w:b/>
+          <w:bCs/>
+        </w:rPr>
+      </w:pPr>
+      <w:r>
+        <w:t xml:space="preserve">Methods are the collection of </w:t>
+      </w:r>
+      <w:r>
+        <w:t>variable (</w:t>
+      </w:r>
+      <w:r>
+        <w:t>local variable) and the statement.</w:t>
+      </w:r>
+      <w:r>
+        <w:rPr>
+          <w:b/>
+          <w:bCs/>
+        </w:rPr>
+        <w:t xml:space="preserve"> </w:t>
+      </w:r>
+    </w:p>
+    <w:p>
+      <w:pPr>
+        <w:pStyle w:val="NoSpacing"/>
+        <w:numPr>
+          <w:ilvl w:val="0"/>
+          <w:numId w:val="47"/>
+        </w:numPr>
+        <w:tabs>
+          <w:tab w:val="left" w:pos="3757"/>
+        </w:tabs>
+      </w:pPr>
+      <w:r>
+        <w:t xml:space="preserve">In side method you can write a logical code. </w:t>
+      </w:r>
+    </w:p>
+    <w:p>
+      <w:pPr>
+        <w:pStyle w:val="NoSpacing"/>
+        <w:numPr>
+          <w:ilvl w:val="0"/>
+          <w:numId w:val="47"/>
+        </w:numPr>
+        <w:tabs>
+          <w:tab w:val="left" w:pos="3757"/>
+        </w:tabs>
+      </w:pPr>
+      <w:r>
+        <w:t>Methods has to call manually using Objects to execute it.</w:t>
+      </w:r>
+    </w:p>
+    <w:p>
+      <w:pPr>
+        <w:pStyle w:val="NoSpacing"/>
+        <w:numPr>
+          <w:ilvl w:val="0"/>
+          <w:numId w:val="47"/>
+        </w:numPr>
+        <w:tabs>
+          <w:tab w:val="left" w:pos="3757"/>
+        </w:tabs>
+      </w:pPr>
+      <w:r>
+        <w:t xml:space="preserve">Main method will execute/call by JVM internally.  </w:t>
+      </w:r>
+    </w:p>
+    <w:p>
+      <w:pPr>
+        <w:pStyle w:val="NoSpacing"/>
+        <w:numPr>
+          <w:ilvl w:val="0"/>
+          <w:numId w:val="47"/>
+        </w:numPr>
+        <w:tabs>
+          <w:tab w:val="left" w:pos="3757"/>
+        </w:tabs>
+      </w:pPr>
+      <w:r>
+        <w:t>Methods are used to divide the logical code into a smaller chunk of code.</w:t>
+      </w:r>
+    </w:p>
+    <w:p>
+      <w:pPr>
+        <w:pStyle w:val="NoSpacing"/>
+        <w:numPr>
+          <w:ilvl w:val="0"/>
+          <w:numId w:val="47"/>
+        </w:numPr>
+        <w:tabs>
+          <w:tab w:val="left" w:pos="3757"/>
+        </w:tabs>
+      </w:pPr>
+      <w:r>
+        <w:t>Return Data type is use to return the output of the method, you can return at a time only one value. If You mark return type as void then, that method will not return any value.</w:t>
+      </w:r>
+    </w:p>
+    <w:p>
+      <w:pPr>
+        <w:pStyle w:val="NoSpacing"/>
+        <w:numPr>
+          <w:ilvl w:val="0"/>
+          <w:numId w:val="47"/>
+        </w:numPr>
+        <w:tabs>
+          <w:tab w:val="left" w:pos="3757"/>
+        </w:tabs>
+      </w:pPr>
+      <w:r>
+        <w:t>Input parameter is used to accept the values from the caller of the method. The input parameter are the local variables.</w:t>
+      </w:r>
+      <w:r>
+        <w:t xml:space="preserve"> You can accept more that one values of different data type at a time.</w:t>
+      </w:r>
+    </w:p>
+    <w:p>
+      <w:pPr>
+        <w:pStyle w:val="NoSpacing"/>
+        <w:numPr>
+          <w:ilvl w:val="0"/>
+          <w:numId w:val="47"/>
+        </w:numPr>
+        <w:tabs>
+          <w:tab w:val="left" w:pos="3757"/>
+        </w:tabs>
+      </w:pPr>
+      <w:r>
+        <w:t>Syntax:</w:t>
+      </w:r>
+    </w:p>
+    <w:p>
+      <w:pPr>
+        <w:rPr>
+          <w:b/>
+          <w:bCs/>
+        </w:rPr>
+      </w:pPr>
+      <w:r>
+        <w:rPr>
+          <w:noProof/>
+          <w:sz w:val="32"/>
+          <w:szCs w:val="32"/>
+        </w:rPr>
+        <w:drawing>
+          <wp:inline distT="0" distB="0" distL="0" distR="0" wp14:anchorId="7E1FB95F" wp14:editId="22177E1E">
+            <wp:extent cx="5316220" cy="1018515"/>
+            <wp:effectExtent l="0" t="0" r="0" b="0"/>
+            <wp:docPr id="14" name="Picture 14"/>
+            <wp:cNvGraphicFramePr>
+              <a:graphicFrameLocks xmlns:a="http://schemas.openxmlformats.org/drawingml/2006/main" noChangeAspect="1"/>
+            </wp:cNvGraphicFramePr>
+            <a:graphic xmlns:a="http://schemas.openxmlformats.org/drawingml/2006/main">
+              <a:graphicData uri="http://schemas.openxmlformats.org/drawingml/2006/picture">
+                <pic:pic xmlns:pic="http://schemas.openxmlformats.org/drawingml/2006/picture">
+                  <pic:nvPicPr>
+                    <pic:cNvPr id="0" name="Picture 3"/>
+                    <pic:cNvPicPr>
+                      <a:picLocks noChangeAspect="1" noChangeArrowheads="1"/>
+                    </pic:cNvPicPr>
+                  </pic:nvPicPr>
+                  <pic:blipFill>
+                    <a:blip r:embed="rId30" cstate="print">
+                      <a:extLst>
+                        <a:ext uri="{28A0092B-C50C-407E-A947-70E740481C1C}">
+                          <a14:useLocalDpi xmlns:a14="http://schemas.microsoft.com/office/drawing/2010/main" val="0"/>
+                        </a:ext>
+                      </a:extLst>
+                    </a:blip>
+                    <a:srcRect/>
+                    <a:stretch>
+                      <a:fillRect/>
+                    </a:stretch>
+                  </pic:blipFill>
+                  <pic:spPr bwMode="auto">
+                    <a:xfrm>
+                      <a:off x="0" y="0"/>
+                      <a:ext cx="5343106" cy="1023666"/>
+                    </a:xfrm>
+                    <a:prstGeom prst="rect">
+                      <a:avLst/>
+                    </a:prstGeom>
+                    <a:noFill/>
+                    <a:ln>
+                      <a:noFill/>
+                    </a:ln>
+                  </pic:spPr>
+                </pic:pic>
+              </a:graphicData>
+            </a:graphic>
+          </wp:inline>
+        </w:drawing>
+      </w:r>
+    </w:p>
+    <w:p>
+      <w:pPr>
+        <w:rPr>
+          <w:b/>
+          <w:bCs/>
+        </w:rPr>
+      </w:pPr>
+      <w:r>
+        <w:rPr>
+          <w:b/>
+          <w:bCs/>
+        </w:rPr>
+        <w:br w:type="page"/>
+      </w:r>
+    </w:p>
+    <w:p>
+      <w:pPr>
+        <w:pStyle w:val="NoSpacing"/>
+        <w:tabs>
+          <w:tab w:val="left" w:pos="3757"/>
+        </w:tabs>
+        <w:rPr>
+          <w:b/>
+          <w:bCs/>
+        </w:rPr>
+      </w:pPr>
+      <w:r>
+        <w:rPr>
+          <w:noProof/>
+          <w:sz w:val="32"/>
+          <w:szCs w:val="32"/>
+        </w:rPr>
+        <w:lastRenderedPageBreak/>
+        <w:drawing>
+          <wp:inline distT="0" distB="0" distL="0" distR="0" wp14:anchorId="65C2097C" wp14:editId="5FF2D47B">
+            <wp:extent cx="3395207" cy="2051996"/>
+            <wp:effectExtent l="0" t="0" r="0" b="5715"/>
+            <wp:docPr id="15" name="Picture 15"/>
+            <wp:cNvGraphicFramePr>
+              <a:graphicFrameLocks xmlns:a="http://schemas.openxmlformats.org/drawingml/2006/main" noChangeAspect="1"/>
+            </wp:cNvGraphicFramePr>
+            <a:graphic xmlns:a="http://schemas.openxmlformats.org/drawingml/2006/main">
+              <a:graphicData uri="http://schemas.openxmlformats.org/drawingml/2006/picture">
+                <pic:pic xmlns:pic="http://schemas.openxmlformats.org/drawingml/2006/picture">
+                  <pic:nvPicPr>
+                    <pic:cNvPr id="0" name="Picture 3"/>
+                    <pic:cNvPicPr>
+                      <a:picLocks noChangeAspect="1" noChangeArrowheads="1"/>
+                    </pic:cNvPicPr>
+                  </pic:nvPicPr>
+                  <pic:blipFill>
+                    <a:blip r:embed="rId31" cstate="print">
+                      <a:extLst>
+                        <a:ext uri="{28A0092B-C50C-407E-A947-70E740481C1C}">
+                          <a14:useLocalDpi xmlns:a14="http://schemas.microsoft.com/office/drawing/2010/main" val="0"/>
+                        </a:ext>
+                      </a:extLst>
+                    </a:blip>
+                    <a:srcRect/>
+                    <a:stretch>
+                      <a:fillRect/>
+                    </a:stretch>
+                  </pic:blipFill>
+                  <pic:spPr bwMode="auto">
+                    <a:xfrm>
+                      <a:off x="0" y="0"/>
+                      <a:ext cx="3400933" cy="2055457"/>
+                    </a:xfrm>
+                    <a:prstGeom prst="rect">
+                      <a:avLst/>
+                    </a:prstGeom>
+                    <a:noFill/>
+                    <a:ln>
+                      <a:noFill/>
+                    </a:ln>
+                  </pic:spPr>
+                </pic:pic>
+              </a:graphicData>
+            </a:graphic>
+          </wp:inline>
+        </w:drawing>
+      </w:r>
     </w:p>
     <w:p>
       <w:pPr>
@@ -12575,6 +13379,95 @@
     </w:lvl>
   </w:abstractNum>
   <w:abstractNum w:abstractNumId="13" w15:restartNumberingAfterBreak="0">
+    <w:nsid w:val="239F4560"/>
+    <w:multiLevelType w:val="hybridMultilevel"/>
+    <w:tmpl w:val="305C91D6"/>
+    <w:lvl w:ilvl="0" w:tplc="B5B8D718">
+      <w:start w:val="1"/>
+      <w:numFmt w:val="decimal"/>
+      <w:lvlText w:val="%1."/>
+      <w:lvlJc w:val="left"/>
+      <w:pPr>
+        <w:ind w:left="720" w:hanging="360"/>
+      </w:pPr>
+      <w:rPr>
+        <w:rFonts w:hint="default"/>
+      </w:rPr>
+    </w:lvl>
+    <w:lvl w:ilvl="1" w:tplc="04090019" w:tentative="1">
+      <w:start w:val="1"/>
+      <w:numFmt w:val="lowerLetter"/>
+      <w:lvlText w:val="%2."/>
+      <w:lvlJc w:val="left"/>
+      <w:pPr>
+        <w:ind w:left="1440" w:hanging="360"/>
+      </w:pPr>
+    </w:lvl>
+    <w:lvl w:ilvl="2" w:tplc="0409001B" w:tentative="1">
+      <w:start w:val="1"/>
+      <w:numFmt w:val="lowerRoman"/>
+      <w:lvlText w:val="%3."/>
+      <w:lvlJc w:val="right"/>
+      <w:pPr>
+        <w:ind w:left="2160" w:hanging="180"/>
+      </w:pPr>
+    </w:lvl>
+    <w:lvl w:ilvl="3" w:tplc="0409000F" w:tentative="1">
+      <w:start w:val="1"/>
+      <w:numFmt w:val="decimal"/>
+      <w:lvlText w:val="%4."/>
+      <w:lvlJc w:val="left"/>
+      <w:pPr>
+        <w:ind w:left="2880" w:hanging="360"/>
+      </w:pPr>
+    </w:lvl>
+    <w:lvl w:ilvl="4" w:tplc="04090019" w:tentative="1">
+      <w:start w:val="1"/>
+      <w:numFmt w:val="lowerLetter"/>
+      <w:lvlText w:val="%5."/>
+      <w:lvlJc w:val="left"/>
+      <w:pPr>
+        <w:ind w:left="3600" w:hanging="360"/>
+      </w:pPr>
+    </w:lvl>
+    <w:lvl w:ilvl="5" w:tplc="0409001B" w:tentative="1">
+      <w:start w:val="1"/>
+      <w:numFmt w:val="lowerRoman"/>
+      <w:lvlText w:val="%6."/>
+      <w:lvlJc w:val="right"/>
+      <w:pPr>
+        <w:ind w:left="4320" w:hanging="180"/>
+      </w:pPr>
+    </w:lvl>
+    <w:lvl w:ilvl="6" w:tplc="0409000F" w:tentative="1">
+      <w:start w:val="1"/>
+      <w:numFmt w:val="decimal"/>
+      <w:lvlText w:val="%7."/>
+      <w:lvlJc w:val="left"/>
+      <w:pPr>
+        <w:ind w:left="5040" w:hanging="360"/>
+      </w:pPr>
+    </w:lvl>
+    <w:lvl w:ilvl="7" w:tplc="04090019" w:tentative="1">
+      <w:start w:val="1"/>
+      <w:numFmt w:val="lowerLetter"/>
+      <w:lvlText w:val="%8."/>
+      <w:lvlJc w:val="left"/>
+      <w:pPr>
+        <w:ind w:left="5760" w:hanging="360"/>
+      </w:pPr>
+    </w:lvl>
+    <w:lvl w:ilvl="8" w:tplc="0409001B" w:tentative="1">
+      <w:start w:val="1"/>
+      <w:numFmt w:val="lowerRoman"/>
+      <w:lvlText w:val="%9."/>
+      <w:lvlJc w:val="right"/>
+      <w:pPr>
+        <w:ind w:left="6480" w:hanging="180"/>
+      </w:pPr>
+    </w:lvl>
+  </w:abstractNum>
+  <w:abstractNum w:abstractNumId="14" w15:restartNumberingAfterBreak="0">
     <w:nsid w:val="23F766AB"/>
     <w:multiLevelType w:val="hybridMultilevel"/>
     <w:tmpl w:val="6F5690BA"/>
@@ -12663,7 +13556,7 @@
       </w:pPr>
     </w:lvl>
   </w:abstractNum>
-  <w:abstractNum w:abstractNumId="14" w15:restartNumberingAfterBreak="0">
+  <w:abstractNum w:abstractNumId="15" w15:restartNumberingAfterBreak="0">
     <w:nsid w:val="34643058"/>
     <w:multiLevelType w:val="hybridMultilevel"/>
     <w:tmpl w:val="0F6AACCA"/>
@@ -12752,7 +13645,7 @@
       </w:pPr>
     </w:lvl>
   </w:abstractNum>
-  <w:abstractNum w:abstractNumId="15" w15:restartNumberingAfterBreak="0">
+  <w:abstractNum w:abstractNumId="16" w15:restartNumberingAfterBreak="0">
     <w:nsid w:val="373948F8"/>
     <w:multiLevelType w:val="hybridMultilevel"/>
     <w:tmpl w:val="5A641DB2"/>
@@ -12841,7 +13734,7 @@
       </w:pPr>
     </w:lvl>
   </w:abstractNum>
-  <w:abstractNum w:abstractNumId="16" w15:restartNumberingAfterBreak="0">
+  <w:abstractNum w:abstractNumId="17" w15:restartNumberingAfterBreak="0">
     <w:nsid w:val="3FD80ED5"/>
     <w:multiLevelType w:val="hybridMultilevel"/>
     <w:tmpl w:val="0AFE1C2C"/>
@@ -12930,7 +13823,7 @@
       </w:pPr>
     </w:lvl>
   </w:abstractNum>
-  <w:abstractNum w:abstractNumId="17" w15:restartNumberingAfterBreak="0">
+  <w:abstractNum w:abstractNumId="18" w15:restartNumberingAfterBreak="0">
     <w:nsid w:val="40BF179B"/>
     <w:multiLevelType w:val="hybridMultilevel"/>
     <w:tmpl w:val="2174A6CA"/>
@@ -13020,7 +13913,7 @@
       </w:pPr>
     </w:lvl>
   </w:abstractNum>
-  <w:abstractNum w:abstractNumId="18" w15:restartNumberingAfterBreak="0">
+  <w:abstractNum w:abstractNumId="19" w15:restartNumberingAfterBreak="0">
     <w:nsid w:val="4156338B"/>
     <w:multiLevelType w:val="hybridMultilevel"/>
     <w:tmpl w:val="ED0446EA"/>
@@ -13109,7 +14002,7 @@
       </w:pPr>
     </w:lvl>
   </w:abstractNum>
-  <w:abstractNum w:abstractNumId="19" w15:restartNumberingAfterBreak="0">
+  <w:abstractNum w:abstractNumId="20" w15:restartNumberingAfterBreak="0">
     <w:nsid w:val="434734A5"/>
     <w:multiLevelType w:val="hybridMultilevel"/>
     <w:tmpl w:val="2C9810D4"/>
@@ -13198,7 +14091,7 @@
       </w:pPr>
     </w:lvl>
   </w:abstractNum>
-  <w:abstractNum w:abstractNumId="20" w15:restartNumberingAfterBreak="0">
+  <w:abstractNum w:abstractNumId="21" w15:restartNumberingAfterBreak="0">
     <w:nsid w:val="47204A16"/>
     <w:multiLevelType w:val="hybridMultilevel"/>
     <w:tmpl w:val="E1B2EF2C"/>
@@ -13287,7 +14180,7 @@
       </w:pPr>
     </w:lvl>
   </w:abstractNum>
-  <w:abstractNum w:abstractNumId="21" w15:restartNumberingAfterBreak="0">
+  <w:abstractNum w:abstractNumId="22" w15:restartNumberingAfterBreak="0">
     <w:nsid w:val="488D1E01"/>
     <w:multiLevelType w:val="hybridMultilevel"/>
     <w:tmpl w:val="306E4BC8"/>
@@ -13376,7 +14269,7 @@
       </w:pPr>
     </w:lvl>
   </w:abstractNum>
-  <w:abstractNum w:abstractNumId="22" w15:restartNumberingAfterBreak="0">
+  <w:abstractNum w:abstractNumId="23" w15:restartNumberingAfterBreak="0">
     <w:nsid w:val="4B606594"/>
     <w:multiLevelType w:val="hybridMultilevel"/>
     <w:tmpl w:val="792AC3BA"/>
@@ -13465,7 +14358,96 @@
       </w:pPr>
     </w:lvl>
   </w:abstractNum>
-  <w:abstractNum w:abstractNumId="23" w15:restartNumberingAfterBreak="0">
+  <w:abstractNum w:abstractNumId="24" w15:restartNumberingAfterBreak="0">
+    <w:nsid w:val="4CE41C62"/>
+    <w:multiLevelType w:val="hybridMultilevel"/>
+    <w:tmpl w:val="FEBACEF4"/>
+    <w:lvl w:ilvl="0" w:tplc="916A3A60">
+      <w:start w:val="1"/>
+      <w:numFmt w:val="decimal"/>
+      <w:lvlText w:val="%1."/>
+      <w:lvlJc w:val="left"/>
+      <w:pPr>
+        <w:ind w:left="720" w:hanging="360"/>
+      </w:pPr>
+      <w:rPr>
+        <w:rFonts w:hint="default"/>
+      </w:rPr>
+    </w:lvl>
+    <w:lvl w:ilvl="1" w:tplc="04090019" w:tentative="1">
+      <w:start w:val="1"/>
+      <w:numFmt w:val="lowerLetter"/>
+      <w:lvlText w:val="%2."/>
+      <w:lvlJc w:val="left"/>
+      <w:pPr>
+        <w:ind w:left="1440" w:hanging="360"/>
+      </w:pPr>
+    </w:lvl>
+    <w:lvl w:ilvl="2" w:tplc="0409001B" w:tentative="1">
+      <w:start w:val="1"/>
+      <w:numFmt w:val="lowerRoman"/>
+      <w:lvlText w:val="%3."/>
+      <w:lvlJc w:val="right"/>
+      <w:pPr>
+        <w:ind w:left="2160" w:hanging="180"/>
+      </w:pPr>
+    </w:lvl>
+    <w:lvl w:ilvl="3" w:tplc="0409000F" w:tentative="1">
+      <w:start w:val="1"/>
+      <w:numFmt w:val="decimal"/>
+      <w:lvlText w:val="%4."/>
+      <w:lvlJc w:val="left"/>
+      <w:pPr>
+        <w:ind w:left="2880" w:hanging="360"/>
+      </w:pPr>
+    </w:lvl>
+    <w:lvl w:ilvl="4" w:tplc="04090019" w:tentative="1">
+      <w:start w:val="1"/>
+      <w:numFmt w:val="lowerLetter"/>
+      <w:lvlText w:val="%5."/>
+      <w:lvlJc w:val="left"/>
+      <w:pPr>
+        <w:ind w:left="3600" w:hanging="360"/>
+      </w:pPr>
+    </w:lvl>
+    <w:lvl w:ilvl="5" w:tplc="0409001B" w:tentative="1">
+      <w:start w:val="1"/>
+      <w:numFmt w:val="lowerRoman"/>
+      <w:lvlText w:val="%6."/>
+      <w:lvlJc w:val="right"/>
+      <w:pPr>
+        <w:ind w:left="4320" w:hanging="180"/>
+      </w:pPr>
+    </w:lvl>
+    <w:lvl w:ilvl="6" w:tplc="0409000F" w:tentative="1">
+      <w:start w:val="1"/>
+      <w:numFmt w:val="decimal"/>
+      <w:lvlText w:val="%7."/>
+      <w:lvlJc w:val="left"/>
+      <w:pPr>
+        <w:ind w:left="5040" w:hanging="360"/>
+      </w:pPr>
+    </w:lvl>
+    <w:lvl w:ilvl="7" w:tplc="04090019" w:tentative="1">
+      <w:start w:val="1"/>
+      <w:numFmt w:val="lowerLetter"/>
+      <w:lvlText w:val="%8."/>
+      <w:lvlJc w:val="left"/>
+      <w:pPr>
+        <w:ind w:left="5760" w:hanging="360"/>
+      </w:pPr>
+    </w:lvl>
+    <w:lvl w:ilvl="8" w:tplc="0409001B" w:tentative="1">
+      <w:start w:val="1"/>
+      <w:numFmt w:val="lowerRoman"/>
+      <w:lvlText w:val="%9."/>
+      <w:lvlJc w:val="right"/>
+      <w:pPr>
+        <w:ind w:left="6480" w:hanging="180"/>
+      </w:pPr>
+    </w:lvl>
+  </w:abstractNum>
+  <w:abstractNum w:abstractNumId="25" w15:restartNumberingAfterBreak="0">
     <w:nsid w:val="4E183414"/>
     <w:multiLevelType w:val="hybridMultilevel"/>
     <w:tmpl w:val="2E5E19AE"/>
@@ -13557,7 +14539,7 @@
       </w:pPr>
     </w:lvl>
   </w:abstractNum>
-  <w:abstractNum w:abstractNumId="24" w15:restartNumberingAfterBreak="0">
+  <w:abstractNum w:abstractNumId="26" w15:restartNumberingAfterBreak="0">
     <w:nsid w:val="4F03590E"/>
     <w:multiLevelType w:val="hybridMultilevel"/>
     <w:tmpl w:val="3A4E49F6"/>
@@ -13646,7 +14628,7 @@
       </w:pPr>
     </w:lvl>
   </w:abstractNum>
-  <w:abstractNum w:abstractNumId="25" w15:restartNumberingAfterBreak="0">
+  <w:abstractNum w:abstractNumId="27" w15:restartNumberingAfterBreak="0">
     <w:nsid w:val="4FDF54E3"/>
     <w:multiLevelType w:val="hybridMultilevel"/>
     <w:tmpl w:val="65DC19CC"/>
@@ -13735,7 +14717,7 @@
       </w:pPr>
     </w:lvl>
   </w:abstractNum>
-  <w:abstractNum w:abstractNumId="26" w15:restartNumberingAfterBreak="0">
+  <w:abstractNum w:abstractNumId="28" w15:restartNumberingAfterBreak="0">
     <w:nsid w:val="57477FBA"/>
     <w:multiLevelType w:val="hybridMultilevel"/>
     <w:tmpl w:val="BFF83584"/>
@@ -13824,7 +14806,7 @@
       </w:pPr>
     </w:lvl>
   </w:abstractNum>
-  <w:abstractNum w:abstractNumId="27" w15:restartNumberingAfterBreak="0">
+  <w:abstractNum w:abstractNumId="29" w15:restartNumberingAfterBreak="0">
     <w:nsid w:val="59E57F81"/>
     <w:multiLevelType w:val="hybridMultilevel"/>
     <w:tmpl w:val="1EEEFF98"/>
@@ -13913,7 +14895,7 @@
       </w:pPr>
     </w:lvl>
   </w:abstractNum>
-  <w:abstractNum w:abstractNumId="28" w15:restartNumberingAfterBreak="0">
+  <w:abstractNum w:abstractNumId="30" w15:restartNumberingAfterBreak="0">
     <w:nsid w:val="5DA67F47"/>
     <w:multiLevelType w:val="hybridMultilevel"/>
     <w:tmpl w:val="6B9E1D96"/>
@@ -14004,7 +14986,7 @@
       </w:pPr>
     </w:lvl>
   </w:abstractNum>
-  <w:abstractNum w:abstractNumId="29" w15:restartNumberingAfterBreak="0">
+  <w:abstractNum w:abstractNumId="31" w15:restartNumberingAfterBreak="0">
     <w:nsid w:val="626F100B"/>
     <w:multiLevelType w:val="hybridMultilevel"/>
     <w:tmpl w:val="4F586AD4"/>
@@ -14093,7 +15075,7 @@
       </w:pPr>
     </w:lvl>
   </w:abstractNum>
-  <w:abstractNum w:abstractNumId="30" w15:restartNumberingAfterBreak="0">
+  <w:abstractNum w:abstractNumId="32" w15:restartNumberingAfterBreak="0">
     <w:nsid w:val="65455F61"/>
     <w:multiLevelType w:val="hybridMultilevel"/>
     <w:tmpl w:val="C15EC74C"/>
@@ -14183,7 +15165,7 @@
       </w:pPr>
     </w:lvl>
   </w:abstractNum>
-  <w:abstractNum w:abstractNumId="31" w15:restartNumberingAfterBreak="0">
+  <w:abstractNum w:abstractNumId="33" w15:restartNumberingAfterBreak="0">
     <w:nsid w:val="6AD37CB8"/>
     <w:multiLevelType w:val="hybridMultilevel"/>
     <w:tmpl w:val="298C5DDA"/>
@@ -14272,7 +15254,7 @@
       </w:pPr>
     </w:lvl>
   </w:abstractNum>
-  <w:abstractNum w:abstractNumId="32" w15:restartNumberingAfterBreak="0">
+  <w:abstractNum w:abstractNumId="34" w15:restartNumberingAfterBreak="0">
     <w:nsid w:val="6C8876AA"/>
     <w:multiLevelType w:val="hybridMultilevel"/>
     <w:tmpl w:val="7570BCB4"/>
@@ -14361,7 +15343,7 @@
       </w:pPr>
     </w:lvl>
   </w:abstractNum>
-  <w:abstractNum w:abstractNumId="33" w15:restartNumberingAfterBreak="0">
+  <w:abstractNum w:abstractNumId="35" w15:restartNumberingAfterBreak="0">
     <w:nsid w:val="6D8C5C6C"/>
     <w:multiLevelType w:val="hybridMultilevel"/>
     <w:tmpl w:val="AD1A57EA"/>
@@ -14450,7 +15432,7 @@
       </w:pPr>
     </w:lvl>
   </w:abstractNum>
-  <w:abstractNum w:abstractNumId="34" w15:restartNumberingAfterBreak="0">
+  <w:abstractNum w:abstractNumId="36" w15:restartNumberingAfterBreak="0">
     <w:nsid w:val="71657772"/>
     <w:multiLevelType w:val="hybridMultilevel"/>
     <w:tmpl w:val="45761BDC"/>
@@ -14539,7 +15521,7 @@
       </w:pPr>
     </w:lvl>
   </w:abstractNum>
-  <w:abstractNum w:abstractNumId="35" w15:restartNumberingAfterBreak="0">
+  <w:abstractNum w:abstractNumId="37" w15:restartNumberingAfterBreak="0">
     <w:nsid w:val="73431739"/>
     <w:multiLevelType w:val="hybridMultilevel"/>
     <w:tmpl w:val="A102782A"/>
@@ -14628,7 +15610,7 @@
       </w:pPr>
     </w:lvl>
   </w:abstractNum>
-  <w:abstractNum w:abstractNumId="36" w15:restartNumberingAfterBreak="0">
+  <w:abstractNum w:abstractNumId="38" w15:restartNumberingAfterBreak="0">
     <w:nsid w:val="74471078"/>
     <w:multiLevelType w:val="hybridMultilevel"/>
     <w:tmpl w:val="7DE07DDC"/>
@@ -14717,7 +15699,7 @@
       </w:pPr>
     </w:lvl>
   </w:abstractNum>
-  <w:abstractNum w:abstractNumId="37" w15:restartNumberingAfterBreak="0">
+  <w:abstractNum w:abstractNumId="39" w15:restartNumberingAfterBreak="0">
     <w:nsid w:val="74813888"/>
     <w:multiLevelType w:val="hybridMultilevel"/>
     <w:tmpl w:val="339EB75E"/>
@@ -14806,7 +15788,7 @@
       </w:pPr>
     </w:lvl>
   </w:abstractNum>
-  <w:abstractNum w:abstractNumId="38" w15:restartNumberingAfterBreak="0">
+  <w:abstractNum w:abstractNumId="40" w15:restartNumberingAfterBreak="0">
     <w:nsid w:val="75411341"/>
     <w:multiLevelType w:val="hybridMultilevel"/>
     <w:tmpl w:val="26C6EC52"/>
@@ -14895,7 +15877,7 @@
       </w:pPr>
     </w:lvl>
   </w:abstractNum>
-  <w:abstractNum w:abstractNumId="39" w15:restartNumberingAfterBreak="0">
+  <w:abstractNum w:abstractNumId="41" w15:restartNumberingAfterBreak="0">
     <w:nsid w:val="7572553F"/>
     <w:multiLevelType w:val="hybridMultilevel"/>
     <w:tmpl w:val="D8AC00E0"/>
@@ -14984,7 +15966,7 @@
       </w:pPr>
     </w:lvl>
   </w:abstractNum>
-  <w:abstractNum w:abstractNumId="40" w15:restartNumberingAfterBreak="0">
+  <w:abstractNum w:abstractNumId="42" w15:restartNumberingAfterBreak="0">
     <w:nsid w:val="79702110"/>
     <w:multiLevelType w:val="hybridMultilevel"/>
     <w:tmpl w:val="4288BDB0"/>
@@ -15073,7 +16055,7 @@
       </w:pPr>
     </w:lvl>
   </w:abstractNum>
-  <w:abstractNum w:abstractNumId="41" w15:restartNumberingAfterBreak="0">
+  <w:abstractNum w:abstractNumId="43" w15:restartNumberingAfterBreak="0">
     <w:nsid w:val="79EB6EC9"/>
     <w:multiLevelType w:val="hybridMultilevel"/>
     <w:tmpl w:val="33A216EA"/>
@@ -15162,7 +16144,7 @@
       </w:pPr>
     </w:lvl>
   </w:abstractNum>
-  <w:abstractNum w:abstractNumId="42" w15:restartNumberingAfterBreak="0">
+  <w:abstractNum w:abstractNumId="44" w15:restartNumberingAfterBreak="0">
     <w:nsid w:val="7B0543D5"/>
     <w:multiLevelType w:val="hybridMultilevel"/>
     <w:tmpl w:val="A6ACBE7C"/>
@@ -15251,7 +16233,7 @@
       </w:pPr>
     </w:lvl>
   </w:abstractNum>
-  <w:abstractNum w:abstractNumId="43" w15:restartNumberingAfterBreak="0">
+  <w:abstractNum w:abstractNumId="45" w15:restartNumberingAfterBreak="0">
     <w:nsid w:val="7CD958F1"/>
     <w:multiLevelType w:val="hybridMultilevel"/>
     <w:tmpl w:val="8536C98A"/>
@@ -15340,7 +16322,7 @@
       </w:pPr>
     </w:lvl>
   </w:abstractNum>
-  <w:abstractNum w:abstractNumId="44" w15:restartNumberingAfterBreak="0">
+  <w:abstractNum w:abstractNumId="46" w15:restartNumberingAfterBreak="0">
     <w:nsid w:val="7D160802"/>
     <w:multiLevelType w:val="hybridMultilevel"/>
     <w:tmpl w:val="310C1FF4"/>
@@ -15430,58 +16412,58 @@
     </w:lvl>
   </w:abstractNum>
   <w:num w:numId="1" w16cid:durableId="236596149">
-    <w:abstractNumId w:val="31"/>
+    <w:abstractNumId w:val="33"/>
   </w:num>
   <w:num w:numId="2" w16cid:durableId="1163812318">
     <w:abstractNumId w:val="3"/>
   </w:num>
   <w:num w:numId="3" w16cid:durableId="1758360612">
-    <w:abstractNumId w:val="14"/>
+    <w:abstractNumId w:val="15"/>
   </w:num>
   <w:num w:numId="4" w16cid:durableId="1996910989">
-    <w:abstractNumId w:val="24"/>
+    <w:abstractNumId w:val="26"/>
   </w:num>
   <w:num w:numId="5" w16cid:durableId="347605633">
-    <w:abstractNumId w:val="21"/>
+    <w:abstractNumId w:val="22"/>
   </w:num>
   <w:num w:numId="6" w16cid:durableId="1171018684">
-    <w:abstractNumId w:val="41"/>
+    <w:abstractNumId w:val="43"/>
   </w:num>
   <w:num w:numId="7" w16cid:durableId="686060806">
     <w:abstractNumId w:val="11"/>
   </w:num>
   <w:num w:numId="8" w16cid:durableId="985083749">
-    <w:abstractNumId w:val="40"/>
+    <w:abstractNumId w:val="42"/>
   </w:num>
   <w:num w:numId="9" w16cid:durableId="236012251">
-    <w:abstractNumId w:val="17"/>
+    <w:abstractNumId w:val="18"/>
   </w:num>
   <w:num w:numId="10" w16cid:durableId="1399474309">
-    <w:abstractNumId w:val="29"/>
+    <w:abstractNumId w:val="31"/>
   </w:num>
   <w:num w:numId="11" w16cid:durableId="1484271633">
-    <w:abstractNumId w:val="13"/>
+    <w:abstractNumId w:val="14"/>
   </w:num>
   <w:num w:numId="12" w16cid:durableId="1757172962">
-    <w:abstractNumId w:val="42"/>
+    <w:abstractNumId w:val="44"/>
   </w:num>
   <w:num w:numId="13" w16cid:durableId="1728917833">
-    <w:abstractNumId w:val="43"/>
+    <w:abstractNumId w:val="45"/>
   </w:num>
   <w:num w:numId="14" w16cid:durableId="782268015">
-    <w:abstractNumId w:val="30"/>
+    <w:abstractNumId w:val="32"/>
   </w:num>
   <w:num w:numId="15" w16cid:durableId="77488018">
-    <w:abstractNumId w:val="19"/>
+    <w:abstractNumId w:val="20"/>
   </w:num>
   <w:num w:numId="16" w16cid:durableId="1885171671">
-    <w:abstractNumId w:val="15"/>
+    <w:abstractNumId w:val="16"/>
   </w:num>
   <w:num w:numId="17" w16cid:durableId="273559013">
-    <w:abstractNumId w:val="36"/>
+    <w:abstractNumId w:val="38"/>
   </w:num>
   <w:num w:numId="18" w16cid:durableId="775246182">
-    <w:abstractNumId w:val="27"/>
+    <w:abstractNumId w:val="29"/>
   </w:num>
   <w:num w:numId="19" w16cid:durableId="1418601163">
     <w:abstractNumId w:val="1"/>
@@ -15490,19 +16472,19 @@
     <w:abstractNumId w:val="12"/>
   </w:num>
   <w:num w:numId="21" w16cid:durableId="263926970">
-    <w:abstractNumId w:val="34"/>
+    <w:abstractNumId w:val="36"/>
   </w:num>
   <w:num w:numId="22" w16cid:durableId="1391726588">
+    <w:abstractNumId w:val="30"/>
+  </w:num>
+  <w:num w:numId="23" w16cid:durableId="373620917">
+    <w:abstractNumId w:val="27"/>
+  </w:num>
+  <w:num w:numId="24" w16cid:durableId="840510600">
     <w:abstractNumId w:val="28"/>
   </w:num>
-  <w:num w:numId="23" w16cid:durableId="373620917">
-    <w:abstractNumId w:val="25"/>
-  </w:num>
-  <w:num w:numId="24" w16cid:durableId="840510600">
-    <w:abstractNumId w:val="26"/>
-  </w:num>
   <w:num w:numId="25" w16cid:durableId="1685935131">
-    <w:abstractNumId w:val="18"/>
+    <w:abstractNumId w:val="19"/>
   </w:num>
   <w:num w:numId="26" w16cid:durableId="1712916982">
     <w:abstractNumId w:val="5"/>
@@ -15511,7 +16493,7 @@
     <w:abstractNumId w:val="10"/>
   </w:num>
   <w:num w:numId="28" w16cid:durableId="267667478">
-    <w:abstractNumId w:val="38"/>
+    <w:abstractNumId w:val="40"/>
   </w:num>
   <w:num w:numId="29" w16cid:durableId="583075475">
     <w:abstractNumId w:val="4"/>
@@ -15520,19 +16502,19 @@
     <w:abstractNumId w:val="7"/>
   </w:num>
   <w:num w:numId="31" w16cid:durableId="168832892">
-    <w:abstractNumId w:val="35"/>
+    <w:abstractNumId w:val="37"/>
   </w:num>
   <w:num w:numId="32" w16cid:durableId="45570064">
-    <w:abstractNumId w:val="37"/>
+    <w:abstractNumId w:val="39"/>
   </w:num>
   <w:num w:numId="33" w16cid:durableId="1952317862">
-    <w:abstractNumId w:val="23"/>
+    <w:abstractNumId w:val="25"/>
   </w:num>
   <w:num w:numId="34" w16cid:durableId="1102535952">
-    <w:abstractNumId w:val="39"/>
+    <w:abstractNumId w:val="41"/>
   </w:num>
   <w:num w:numId="35" w16cid:durableId="826629699">
-    <w:abstractNumId w:val="22"/>
+    <w:abstractNumId w:val="23"/>
   </w:num>
   <w:num w:numId="36" w16cid:durableId="248270966">
     <w:abstractNumId w:val="8"/>
@@ -15541,16 +16523,16 @@
     <w:abstractNumId w:val="6"/>
   </w:num>
   <w:num w:numId="38" w16cid:durableId="809978689">
-    <w:abstractNumId w:val="32"/>
+    <w:abstractNumId w:val="34"/>
   </w:num>
   <w:num w:numId="39" w16cid:durableId="2108311602">
-    <w:abstractNumId w:val="20"/>
+    <w:abstractNumId w:val="21"/>
   </w:num>
   <w:num w:numId="40" w16cid:durableId="261454530">
-    <w:abstractNumId w:val="33"/>
+    <w:abstractNumId w:val="35"/>
   </w:num>
   <w:num w:numId="41" w16cid:durableId="182207802">
-    <w:abstractNumId w:val="16"/>
+    <w:abstractNumId w:val="17"/>
   </w:num>
   <w:num w:numId="42" w16cid:durableId="686374992">
     <w:abstractNumId w:val="9"/>
@@ -15559,10 +16541,16 @@
     <w:abstractNumId w:val="0"/>
   </w:num>
   <w:num w:numId="44" w16cid:durableId="879780251">
-    <w:abstractNumId w:val="44"/>
+    <w:abstractNumId w:val="46"/>
   </w:num>
   <w:num w:numId="45" w16cid:durableId="1657369251">
     <w:abstractNumId w:val="2"/>
+  </w:num>
+  <w:num w:numId="46" w16cid:durableId="662859658">
+    <w:abstractNumId w:val="24"/>
+  </w:num>
+  <w:num w:numId="47" w16cid:durableId="381563558">
+    <w:abstractNumId w:val="13"/>
   </w:num>
 </w:numbering>
 </file>

</xml_diff>

<commit_message>
User input in Java & Program Assignments
User input in Java & Program Assignments
</commit_message>
<xml_diff>
--- a/docs/CoreJava.docx
+++ b/docs/CoreJava.docx
@@ -45,7 +45,14 @@
       </w:r>
       <w:r>
         <w:tab/>
-        <w:t>Serlvet, JSP</w:t>
+      </w:r>
+      <w:proofErr w:type="spellStart"/>
+      <w:r>
+        <w:t>Serlvet</w:t>
+      </w:r>
+      <w:proofErr w:type="spellEnd"/>
+      <w:r>
+        <w:t>, JSP</w:t>
       </w:r>
     </w:p>
     <w:p>
@@ -94,8 +101,13 @@
       </w:pPr>
       <w:r>
         <w:tab/>
-        <w:t>Oracle, MySql</w:t>
-      </w:r>
+        <w:t xml:space="preserve">Oracle, </w:t>
+      </w:r>
+      <w:proofErr w:type="spellStart"/>
+      <w:r>
+        <w:t>MySql</w:t>
+      </w:r>
+      <w:proofErr w:type="spellEnd"/>
     </w:p>
     <w:p>
       <w:pPr>
@@ -533,7 +545,15 @@
         </w:numPr>
       </w:pPr>
       <w:r>
-        <w:t>You can verify the installation file into C:\Program File\java\&lt;jdk-version-folder&gt;</w:t>
+        <w:t>You can verify the installation file into C:\Program File\java\&lt;</w:t>
+      </w:r>
+      <w:proofErr w:type="spellStart"/>
+      <w:r>
+        <w:t>jdk</w:t>
+      </w:r>
+      <w:proofErr w:type="spellEnd"/>
+      <w:r>
+        <w:t>-version-folder&gt;</w:t>
       </w:r>
     </w:p>
     <w:p>
@@ -853,8 +873,17 @@
           <w:b/>
           <w:bCs/>
         </w:rPr>
-        <w:t>%JAVA_HOME%bin</w:t>
-      </w:r>
+        <w:t>%</w:t>
+      </w:r>
+      <w:proofErr w:type="spellStart"/>
+      <w:r>
+        <w:rPr>
+          <w:b/>
+          <w:bCs/>
+        </w:rPr>
+        <w:t>JAVA_HOME%bin</w:t>
+      </w:r>
+      <w:proofErr w:type="spellEnd"/>
     </w:p>
     <w:p>
       <w:pPr>
@@ -962,12 +991,21 @@
       <w:r>
         <w:t>“</w:t>
       </w:r>
-      <w:r>
-        <w:rPr>
-          <w:b/>
-          <w:bCs/>
-        </w:rPr>
-        <w:t>java -version</w:t>
+      <w:proofErr w:type="gramStart"/>
+      <w:r>
+        <w:rPr>
+          <w:b/>
+          <w:bCs/>
+        </w:rPr>
+        <w:t>java</w:t>
+      </w:r>
+      <w:proofErr w:type="gramEnd"/>
+      <w:r>
+        <w:rPr>
+          <w:b/>
+          <w:bCs/>
+        </w:rPr>
+        <w:t xml:space="preserve"> -version</w:t>
       </w:r>
       <w:r>
         <w:t>”</w:t>
@@ -984,6 +1022,7 @@
       <w:r>
         <w:t>“</w:t>
       </w:r>
+      <w:proofErr w:type="spellStart"/>
       <w:r>
         <w:rPr>
           <w:b/>
@@ -998,6 +1037,7 @@
         </w:rPr>
         <w:t>avac</w:t>
       </w:r>
+      <w:proofErr w:type="spellEnd"/>
       <w:r>
         <w:t>”</w:t>
       </w:r>
@@ -1142,7 +1182,23 @@
         </w:numPr>
       </w:pPr>
       <w:r>
-        <w:t>This is useful for the developer, it consists of all development tools like javac, javap, Javadoc, java</w:t>
+        <w:t xml:space="preserve">This is useful for the developer, it consists of all development tools like </w:t>
+      </w:r>
+      <w:proofErr w:type="spellStart"/>
+      <w:r>
+        <w:t>javac</w:t>
+      </w:r>
+      <w:proofErr w:type="spellEnd"/>
+      <w:r>
+        <w:t xml:space="preserve">, </w:t>
+      </w:r>
+      <w:proofErr w:type="spellStart"/>
+      <w:r>
+        <w:t>javap</w:t>
+      </w:r>
+      <w:proofErr w:type="spellEnd"/>
+      <w:r>
+        <w:t>, Javadoc, java</w:t>
       </w:r>
     </w:p>
     <w:p>
@@ -1358,7 +1414,23 @@
           <w:b/>
           <w:bCs/>
         </w:rPr>
-        <w:t>public class &lt;Class_Name&gt;</w:t>
+        <w:t>public class &lt;</w:t>
+      </w:r>
+      <w:proofErr w:type="spellStart"/>
+      <w:r>
+        <w:rPr>
+          <w:b/>
+          <w:bCs/>
+        </w:rPr>
+        <w:t>Class_Name</w:t>
+      </w:r>
+      <w:proofErr w:type="spellEnd"/>
+      <w:r>
+        <w:rPr>
+          <w:b/>
+          <w:bCs/>
+        </w:rPr>
+        <w:t>&gt;</w:t>
       </w:r>
     </w:p>
     <w:p>
@@ -1478,7 +1550,39 @@
           <w:b/>
           <w:bCs/>
         </w:rPr>
-        <w:t>public static void main(String args[])</w:t>
+        <w:t xml:space="preserve">public static void </w:t>
+      </w:r>
+      <w:proofErr w:type="gramStart"/>
+      <w:r>
+        <w:rPr>
+          <w:b/>
+          <w:bCs/>
+        </w:rPr>
+        <w:t>main(</w:t>
+      </w:r>
+      <w:proofErr w:type="gramEnd"/>
+      <w:r>
+        <w:rPr>
+          <w:b/>
+          <w:bCs/>
+        </w:rPr>
+        <w:t xml:space="preserve">String </w:t>
+      </w:r>
+      <w:proofErr w:type="spellStart"/>
+      <w:r>
+        <w:rPr>
+          <w:b/>
+          <w:bCs/>
+        </w:rPr>
+        <w:t>args</w:t>
+      </w:r>
+      <w:proofErr w:type="spellEnd"/>
+      <w:r>
+        <w:rPr>
+          <w:b/>
+          <w:bCs/>
+        </w:rPr>
+        <w:t>[])</w:t>
       </w:r>
     </w:p>
     <w:p>
@@ -1546,12 +1650,21 @@
           <w:bCs/>
         </w:rPr>
       </w:pPr>
-      <w:r>
-        <w:rPr>
-          <w:b/>
-          <w:bCs/>
-        </w:rPr>
-        <w:t>System.out.println(“Hello, Welcome to first java program”);</w:t>
+      <w:proofErr w:type="spellStart"/>
+      <w:r>
+        <w:rPr>
+          <w:b/>
+          <w:bCs/>
+        </w:rPr>
+        <w:t>System.out.println</w:t>
+      </w:r>
+      <w:proofErr w:type="spellEnd"/>
+      <w:r>
+        <w:rPr>
+          <w:b/>
+          <w:bCs/>
+        </w:rPr>
+        <w:t>(“Hello, Welcome to first java program”);</w:t>
       </w:r>
     </w:p>
     <w:p>
@@ -1669,7 +1782,23 @@
         </w:numPr>
       </w:pPr>
       <w:r>
-        <w:t>The path of the CMD must be pointing to a location where you save your java class. (to do this you can go to a folder where you save your java class, click on the address bar and type “cmd” and hit enter)</w:t>
+        <w:t>The path of the CMD must be pointing to a location where you save your java class. (</w:t>
+      </w:r>
+      <w:proofErr w:type="gramStart"/>
+      <w:r>
+        <w:t>to</w:t>
+      </w:r>
+      <w:proofErr w:type="gramEnd"/>
+      <w:r>
+        <w:t xml:space="preserve"> do this you can go to a folder where you save your java class, click on the address bar and type “</w:t>
+      </w:r>
+      <w:proofErr w:type="spellStart"/>
+      <w:r>
+        <w:t>cmd</w:t>
+      </w:r>
+      <w:proofErr w:type="spellEnd"/>
+      <w:r>
+        <w:t>” and hit enter)</w:t>
       </w:r>
     </w:p>
     <w:p>
@@ -1693,13 +1822,23 @@
           <w:bCs/>
         </w:rPr>
       </w:pPr>
+      <w:proofErr w:type="spellStart"/>
       <w:r>
         <w:rPr>
           <w:b/>
           <w:bCs/>
           <w:highlight w:val="yellow"/>
         </w:rPr>
-        <w:t>javac FileName.java</w:t>
+        <w:t>javac</w:t>
+      </w:r>
+      <w:proofErr w:type="spellEnd"/>
+      <w:r>
+        <w:rPr>
+          <w:b/>
+          <w:bCs/>
+          <w:highlight w:val="yellow"/>
+        </w:rPr>
+        <w:t xml:space="preserve"> FileName.java</w:t>
       </w:r>
     </w:p>
     <w:p>
@@ -1753,8 +1892,18 @@
           <w:bCs/>
           <w:highlight w:val="yellow"/>
         </w:rPr>
-        <w:t>java className</w:t>
-      </w:r>
+        <w:t xml:space="preserve">java </w:t>
+      </w:r>
+      <w:proofErr w:type="spellStart"/>
+      <w:r>
+        <w:rPr>
+          <w:b/>
+          <w:bCs/>
+          <w:highlight w:val="yellow"/>
+        </w:rPr>
+        <w:t>className</w:t>
+      </w:r>
+      <w:proofErr w:type="spellEnd"/>
     </w:p>
     <w:p>
       <w:pPr>
@@ -1875,7 +2024,15 @@
         <w:t xml:space="preserve"> (Source file)</w:t>
       </w:r>
       <w:r>
-        <w:t xml:space="preserve"> can have a multiple classes.</w:t>
+        <w:t xml:space="preserve"> can have a </w:t>
+      </w:r>
+      <w:proofErr w:type="gramStart"/>
+      <w:r>
+        <w:t>multiple classes</w:t>
+      </w:r>
+      <w:proofErr w:type="gramEnd"/>
+      <w:r>
+        <w:t>.</w:t>
       </w:r>
     </w:p>
     <w:p>
@@ -2033,7 +2190,15 @@
         </w:numPr>
       </w:pPr>
       <w:r>
-        <w:t>There are total 52 keywords are present inside java.</w:t>
+        <w:t xml:space="preserve">There </w:t>
+      </w:r>
+      <w:proofErr w:type="gramStart"/>
+      <w:r>
+        <w:t>are</w:t>
+      </w:r>
+      <w:proofErr w:type="gramEnd"/>
+      <w:r>
+        <w:t xml:space="preserve"> total 52 keywords are present inside java.</w:t>
       </w:r>
     </w:p>
     <w:p>
@@ -2129,7 +2294,15 @@
         <w:t>t</w:t>
       </w:r>
       <w:r>
-        <w:t xml:space="preserve">rue, false and null these literals are also consider as a keyword. </w:t>
+        <w:t xml:space="preserve">rue, false and null these literals are also </w:t>
+      </w:r>
+      <w:proofErr w:type="gramStart"/>
+      <w:r>
+        <w:t>consider</w:t>
+      </w:r>
+      <w:proofErr w:type="gramEnd"/>
+      <w:r>
+        <w:t xml:space="preserve"> as a keyword. </w:t>
       </w:r>
     </w:p>
     <w:p>
@@ -2397,9 +2570,11 @@
             <w:pPr>
               <w:pStyle w:val="NoSpacing"/>
             </w:pPr>
+            <w:proofErr w:type="spellStart"/>
             <w:r>
               <w:t>firstName</w:t>
             </w:r>
+            <w:proofErr w:type="spellEnd"/>
           </w:p>
         </w:tc>
         <w:tc>
@@ -2429,8 +2604,13 @@
               <w:pStyle w:val="NoSpacing"/>
             </w:pPr>
             <w:r>
-              <w:t>@email</w:t>
+              <w:t>@</w:t>
             </w:r>
+            <w:proofErr w:type="gramStart"/>
+            <w:r>
+              <w:t>email</w:t>
+            </w:r>
+            <w:proofErr w:type="gramEnd"/>
           </w:p>
         </w:tc>
         <w:tc>
@@ -2521,9 +2701,11 @@
             <w:pPr>
               <w:pStyle w:val="NoSpacing"/>
             </w:pPr>
+            <w:proofErr w:type="spellStart"/>
             <w:r>
               <w:t>Employee_Details</w:t>
             </w:r>
+            <w:proofErr w:type="spellEnd"/>
           </w:p>
         </w:tc>
         <w:tc>
@@ -2815,8 +2997,13 @@
         <w:pStyle w:val="NoSpacing"/>
         <w:ind w:left="720"/>
       </w:pPr>
-      <w:r>
-        <w:t>ProductDetails, Employee</w:t>
+      <w:proofErr w:type="spellStart"/>
+      <w:r>
+        <w:t>ProductDetails</w:t>
+      </w:r>
+      <w:proofErr w:type="spellEnd"/>
+      <w:r>
+        <w:t>, Employee</w:t>
       </w:r>
     </w:p>
     <w:p>
@@ -2918,9 +3105,11 @@
       <w:r>
         <w:t xml:space="preserve">main, </w:t>
       </w:r>
+      <w:proofErr w:type="spellStart"/>
       <w:r>
         <w:t>printEmployeeDetails</w:t>
       </w:r>
+      <w:proofErr w:type="spellEnd"/>
       <w:r>
         <w:tab/>
       </w:r>
@@ -3090,7 +3279,15 @@
         </w:tabs>
       </w:pPr>
       <w:r>
-        <w:t>Comments are use to skip the line from the execution process.</w:t>
+        <w:t xml:space="preserve">Comments are </w:t>
+      </w:r>
+      <w:proofErr w:type="spellStart"/>
+      <w:r>
+        <w:t>use</w:t>
+      </w:r>
+      <w:proofErr w:type="spellEnd"/>
+      <w:r>
+        <w:t xml:space="preserve"> to skip the line from the execution process.</w:t>
       </w:r>
     </w:p>
     <w:p>
@@ -3105,7 +3302,15 @@
         </w:tabs>
       </w:pPr>
       <w:r>
-        <w:t>You can also add the documentation or code level information using a comments.</w:t>
+        <w:t xml:space="preserve">You can also add the documentation or code level information using a </w:t>
+      </w:r>
+      <w:proofErr w:type="gramStart"/>
+      <w:r>
+        <w:t>comments</w:t>
+      </w:r>
+      <w:proofErr w:type="gramEnd"/>
+      <w:r>
+        <w:t>.</w:t>
       </w:r>
     </w:p>
     <w:p>
@@ -3351,7 +3556,15 @@
         </w:tabs>
       </w:pPr>
       <w:r>
-        <w:t>This is also use to comment out more that one line at a time.</w:t>
+        <w:t xml:space="preserve">This is also use to comment out more </w:t>
+      </w:r>
+      <w:proofErr w:type="spellStart"/>
+      <w:r>
+        <w:t>that</w:t>
+      </w:r>
+      <w:proofErr w:type="spellEnd"/>
+      <w:r>
+        <w:t xml:space="preserve"> one line at a time.</w:t>
       </w:r>
     </w:p>
     <w:p>
@@ -3665,7 +3878,15 @@
         </w:tabs>
       </w:pPr>
       <w:r>
-        <w:t>All Non-primitive data type are in Object format</w:t>
+        <w:t xml:space="preserve">All Non-primitive data type </w:t>
+      </w:r>
+      <w:proofErr w:type="gramStart"/>
+      <w:r>
+        <w:t>are</w:t>
+      </w:r>
+      <w:proofErr w:type="gramEnd"/>
+      <w:r>
+        <w:t xml:space="preserve"> in Object format</w:t>
       </w:r>
     </w:p>
     <w:p>
@@ -3845,7 +4066,15 @@
         </w:tabs>
       </w:pPr>
       <w:r>
-        <w:t xml:space="preserve">There are 4 option in the </w:t>
+        <w:t xml:space="preserve">There are 4 </w:t>
+      </w:r>
+      <w:proofErr w:type="gramStart"/>
+      <w:r>
+        <w:t>option</w:t>
+      </w:r>
+      <w:proofErr w:type="gramEnd"/>
+      <w:r>
+        <w:t xml:space="preserve"> in the </w:t>
       </w:r>
       <w:r>
         <w:t xml:space="preserve">integer type and </w:t>
@@ -3938,7 +4167,15 @@
         </w:tabs>
       </w:pPr>
       <w:r>
-        <w:t>There are 2 option in the float type and those are float and double</w:t>
+        <w:t xml:space="preserve">There are 2 </w:t>
+      </w:r>
+      <w:proofErr w:type="gramStart"/>
+      <w:r>
+        <w:t>option</w:t>
+      </w:r>
+      <w:proofErr w:type="gramEnd"/>
+      <w:r>
+        <w:t xml:space="preserve"> in the float type and those are float and double</w:t>
       </w:r>
     </w:p>
     <w:p>
@@ -4010,10 +4247,18 @@
         </w:tabs>
       </w:pPr>
       <w:r>
-        <w:t>In this type you can store a single character, symbol and also numeric value</w:t>
-      </w:r>
-      <w:r>
-        <w:t>(ASCII value)</w:t>
+        <w:t xml:space="preserve">In this type you can store a single character, symbol and also numeric </w:t>
+      </w:r>
+      <w:proofErr w:type="gramStart"/>
+      <w:r>
+        <w:t>value</w:t>
+      </w:r>
+      <w:r>
+        <w:t>(</w:t>
+      </w:r>
+      <w:proofErr w:type="gramEnd"/>
+      <w:r>
+        <w:t>ASCII value)</w:t>
       </w:r>
       <w:r>
         <w:t>.</w:t>
@@ -4215,7 +4460,15 @@
         </w:tabs>
       </w:pPr>
       <w:r>
-        <w:t xml:space="preserve">But in the code you must use true and false and 0,1 is not consider as a </w:t>
+        <w:t xml:space="preserve">But in the </w:t>
+      </w:r>
+      <w:proofErr w:type="gramStart"/>
+      <w:r>
+        <w:t>code</w:t>
+      </w:r>
+      <w:proofErr w:type="gramEnd"/>
+      <w:r>
+        <w:t xml:space="preserve"> you must use true and false and 0,1 is not consider as a </w:t>
       </w:r>
       <w:r>
         <w:t>Boolean</w:t>
@@ -4615,78 +4868,31 @@
           <w:szCs w:val="32"/>
           <w:vertAlign w:val="superscript"/>
         </w:rPr>
-        <w:t>n-1</w:t>
-      </w:r>
-      <w:r>
-        <w:rPr>
-          <w:sz w:val="32"/>
-          <w:szCs w:val="32"/>
-        </w:rPr>
-        <w:t xml:space="preserve">  to  2</w:t>
-      </w:r>
+        <w:t>n-</w:t>
+      </w:r>
+      <w:proofErr w:type="gramStart"/>
       <w:r>
         <w:rPr>
           <w:sz w:val="32"/>
           <w:szCs w:val="32"/>
           <w:vertAlign w:val="superscript"/>
         </w:rPr>
-        <w:t>n-1</w:t>
+        <w:t>1</w:t>
       </w:r>
       <w:r>
         <w:rPr>
           <w:sz w:val="32"/>
           <w:szCs w:val="32"/>
         </w:rPr>
-        <w:t xml:space="preserve"> - 1</w:t>
-      </w:r>
-    </w:p>
-    <w:p>
-      <w:pPr>
-        <w:pStyle w:val="NoSpacing"/>
-        <w:tabs>
-          <w:tab w:val="left" w:pos="3757"/>
-        </w:tabs>
-      </w:pPr>
-    </w:p>
-    <w:p>
-      <w:pPr>
-        <w:pStyle w:val="NoSpacing"/>
-        <w:tabs>
-          <w:tab w:val="left" w:pos="3757"/>
-        </w:tabs>
-      </w:pPr>
-      <w:r>
-        <w:t xml:space="preserve">n: number of Bits </w:t>
-      </w:r>
-    </w:p>
-    <w:p>
-      <w:pPr>
-        <w:pStyle w:val="NoSpacing"/>
-        <w:tabs>
-          <w:tab w:val="left" w:pos="3757"/>
-        </w:tabs>
-      </w:pPr>
-    </w:p>
-    <w:p>
-      <w:pPr>
-        <w:pStyle w:val="NoSpacing"/>
-        <w:tabs>
-          <w:tab w:val="left" w:pos="3757"/>
-        </w:tabs>
+        <w:t xml:space="preserve">  to</w:t>
+      </w:r>
+      <w:proofErr w:type="gramEnd"/>
+      <w:r>
         <w:rPr>
           <w:sz w:val="32"/>
           <w:szCs w:val="32"/>
         </w:rPr>
-      </w:pPr>
-      <w:r>
-        <w:t xml:space="preserve">byte : </w:t>
-      </w:r>
-      <w:r>
-        <w:rPr>
-          <w:sz w:val="32"/>
-          <w:szCs w:val="32"/>
-        </w:rPr>
-        <w:t>- 2</w:t>
+        <w:t xml:space="preserve">  2</w:t>
       </w:r>
       <w:r>
         <w:rPr>
@@ -4694,7 +4900,68 @@
           <w:szCs w:val="32"/>
           <w:vertAlign w:val="superscript"/>
         </w:rPr>
-        <w:t>8</w:t>
+        <w:t>n-1</w:t>
+      </w:r>
+      <w:r>
+        <w:rPr>
+          <w:sz w:val="32"/>
+          <w:szCs w:val="32"/>
+        </w:rPr>
+        <w:t xml:space="preserve"> - 1</w:t>
+      </w:r>
+    </w:p>
+    <w:p>
+      <w:pPr>
+        <w:pStyle w:val="NoSpacing"/>
+        <w:tabs>
+          <w:tab w:val="left" w:pos="3757"/>
+        </w:tabs>
+      </w:pPr>
+    </w:p>
+    <w:p>
+      <w:pPr>
+        <w:pStyle w:val="NoSpacing"/>
+        <w:tabs>
+          <w:tab w:val="left" w:pos="3757"/>
+        </w:tabs>
+      </w:pPr>
+      <w:r>
+        <w:t xml:space="preserve">n: number of Bits </w:t>
+      </w:r>
+    </w:p>
+    <w:p>
+      <w:pPr>
+        <w:pStyle w:val="NoSpacing"/>
+        <w:tabs>
+          <w:tab w:val="left" w:pos="3757"/>
+        </w:tabs>
+      </w:pPr>
+    </w:p>
+    <w:p>
+      <w:pPr>
+        <w:pStyle w:val="NoSpacing"/>
+        <w:tabs>
+          <w:tab w:val="left" w:pos="3757"/>
+        </w:tabs>
+        <w:rPr>
+          <w:sz w:val="32"/>
+          <w:szCs w:val="32"/>
+        </w:rPr>
+      </w:pPr>
+      <w:proofErr w:type="gramStart"/>
+      <w:r>
+        <w:t>byte :</w:t>
+      </w:r>
+      <w:proofErr w:type="gramEnd"/>
+      <w:r>
+        <w:t xml:space="preserve"> </w:t>
+      </w:r>
+      <w:r>
+        <w:rPr>
+          <w:sz w:val="32"/>
+          <w:szCs w:val="32"/>
+        </w:rPr>
+        <w:t>- 2</w:t>
       </w:r>
       <w:r>
         <w:rPr>
@@ -4702,14 +4969,7 @@
           <w:szCs w:val="32"/>
           <w:vertAlign w:val="superscript"/>
         </w:rPr>
-        <w:t>-1</w:t>
-      </w:r>
-      <w:r>
-        <w:rPr>
-          <w:sz w:val="32"/>
-          <w:szCs w:val="32"/>
-        </w:rPr>
-        <w:t xml:space="preserve">  to  2</w:t>
+        <w:t>8</w:t>
       </w:r>
       <w:r>
         <w:rPr>
@@ -4717,7 +4977,14 @@
           <w:szCs w:val="32"/>
           <w:vertAlign w:val="superscript"/>
         </w:rPr>
-        <w:t>8</w:t>
+        <w:t>-1</w:t>
+      </w:r>
+      <w:r>
+        <w:rPr>
+          <w:sz w:val="32"/>
+          <w:szCs w:val="32"/>
+        </w:rPr>
+        <w:t xml:space="preserve">  to  2</w:t>
       </w:r>
       <w:r>
         <w:rPr>
@@ -4725,34 +4992,42 @@
           <w:szCs w:val="32"/>
           <w:vertAlign w:val="superscript"/>
         </w:rPr>
-        <w:t>-1</w:t>
+        <w:t>8</w:t>
       </w:r>
       <w:r>
         <w:rPr>
           <w:sz w:val="32"/>
           <w:szCs w:val="32"/>
-        </w:rPr>
-        <w:t xml:space="preserve"> </w:t>
+          <w:vertAlign w:val="superscript"/>
+        </w:rPr>
+        <w:t>-1</w:t>
       </w:r>
       <w:r>
         <w:rPr>
           <w:sz w:val="32"/>
           <w:szCs w:val="32"/>
         </w:rPr>
-        <w:t>–</w:t>
+        <w:t xml:space="preserve"> </w:t>
       </w:r>
       <w:r>
         <w:rPr>
           <w:sz w:val="32"/>
           <w:szCs w:val="32"/>
         </w:rPr>
-        <w:t xml:space="preserve"> 1</w:t>
+        <w:t>–</w:t>
       </w:r>
       <w:r>
         <w:rPr>
           <w:sz w:val="32"/>
           <w:szCs w:val="32"/>
         </w:rPr>
+        <w:t xml:space="preserve"> 1</w:t>
+      </w:r>
+      <w:r>
+        <w:rPr>
+          <w:sz w:val="32"/>
+          <w:szCs w:val="32"/>
+        </w:rPr>
         <w:t xml:space="preserve">  =&gt; -128  to 127</w:t>
       </w:r>
     </w:p>
@@ -4862,6 +5137,7 @@
           <w:bCs/>
         </w:rPr>
       </w:pPr>
+      <w:proofErr w:type="gramStart"/>
       <w:r>
         <w:rPr>
           <w:b/>
@@ -4883,6 +5159,7 @@
         </w:rPr>
         <w:t xml:space="preserve"> :</w:t>
       </w:r>
+      <w:proofErr w:type="gramEnd"/>
     </w:p>
     <w:p>
       <w:pPr>
@@ -5374,7 +5651,15 @@
         </w:rPr>
       </w:pPr>
       <w:r>
-        <w:t>Explicit Casting can provides logically incorrect output if it is done in wrong way.</w:t>
+        <w:t xml:space="preserve">Explicit Casting can </w:t>
+      </w:r>
+      <w:proofErr w:type="gramStart"/>
+      <w:r>
+        <w:t>provides</w:t>
+      </w:r>
+      <w:proofErr w:type="gramEnd"/>
+      <w:r>
+        <w:t xml:space="preserve"> logically incorrect output if it is done in wrong way.</w:t>
       </w:r>
     </w:p>
     <w:p>
@@ -6064,12 +6349,14 @@
                 <w:tab w:val="left" w:pos="3757"/>
               </w:tabs>
             </w:pPr>
+            <w:proofErr w:type="spellStart"/>
             <w:r>
               <w:t>b</w:t>
             </w:r>
             <w:r>
               <w:t>oolean</w:t>
             </w:r>
+            <w:proofErr w:type="spellEnd"/>
           </w:p>
         </w:tc>
         <w:tc>
@@ -6503,7 +6790,15 @@
         </w:tabs>
       </w:pPr>
       <w:r>
-        <w:t>Equal to (=) operator is use to assign the value, and it can be use for any type of values.</w:t>
+        <w:t xml:space="preserve">Equal to (=) operator is use to assign the value, and it can be </w:t>
+      </w:r>
+      <w:proofErr w:type="spellStart"/>
+      <w:r>
+        <w:t>use</w:t>
+      </w:r>
+      <w:proofErr w:type="spellEnd"/>
+      <w:r>
+        <w:t xml:space="preserve"> for any type of values.</w:t>
       </w:r>
     </w:p>
     <w:p>
@@ -6637,8 +6932,17 @@
           <w:b/>
           <w:bCs/>
         </w:rPr>
-        <w:t>&amp;, I, !</w:t>
-      </w:r>
+        <w:t>&amp;, I</w:t>
+      </w:r>
+      <w:proofErr w:type="gramStart"/>
+      <w:r>
+        <w:rPr>
+          <w:b/>
+          <w:bCs/>
+        </w:rPr>
+        <w:t>, !</w:t>
+      </w:r>
+      <w:proofErr w:type="gramEnd"/>
     </w:p>
     <w:p>
       <w:pPr>
@@ -6794,7 +7098,15 @@
         </w:tabs>
       </w:pPr>
       <w:r>
-        <w:t>Post Operation: The values assigns first and updated later.</w:t>
+        <w:t xml:space="preserve">Post Operation: The values </w:t>
+      </w:r>
+      <w:proofErr w:type="gramStart"/>
+      <w:r>
+        <w:t>assigns</w:t>
+      </w:r>
+      <w:proofErr w:type="gramEnd"/>
+      <w:r>
+        <w:t xml:space="preserve"> first and updated later.</w:t>
       </w:r>
     </w:p>
     <w:p>
@@ -7154,7 +7466,15 @@
         </w:tabs>
       </w:pPr>
       <w:r>
-        <w:t xml:space="preserve">     if(condition</w:t>
+        <w:t xml:space="preserve">     </w:t>
+      </w:r>
+      <w:proofErr w:type="gramStart"/>
+      <w:r>
+        <w:t>if(</w:t>
+      </w:r>
+      <w:proofErr w:type="gramEnd"/>
+      <w:r>
+        <w:t>condition</w:t>
       </w:r>
       <w:r>
         <w:t>/Boolean Expression</w:t>
@@ -7296,7 +7616,15 @@
         </w:tabs>
       </w:pPr>
       <w:r>
-        <w:t xml:space="preserve">     if(condition/Boolean Expression)</w:t>
+        <w:t xml:space="preserve">     </w:t>
+      </w:r>
+      <w:proofErr w:type="gramStart"/>
+      <w:r>
+        <w:t>if(</w:t>
+      </w:r>
+      <w:proofErr w:type="gramEnd"/>
+      <w:r>
+        <w:t>condition/Boolean Expression)</w:t>
       </w:r>
     </w:p>
     <w:p>
@@ -7446,7 +7774,15 @@
         </w:tabs>
       </w:pPr>
       <w:r>
-        <w:t>Condition check can be apply for the else block.</w:t>
+        <w:t xml:space="preserve">Condition check can be </w:t>
+      </w:r>
+      <w:proofErr w:type="gramStart"/>
+      <w:r>
+        <w:t>apply</w:t>
+      </w:r>
+      <w:proofErr w:type="gramEnd"/>
+      <w:r>
+        <w:t xml:space="preserve"> for the else block.</w:t>
       </w:r>
     </w:p>
     <w:p>
@@ -7513,7 +7849,15 @@
         </w:tabs>
       </w:pPr>
       <w:r>
-        <w:t xml:space="preserve">     if(condition/Boolean Expression)</w:t>
+        <w:t xml:space="preserve">     </w:t>
+      </w:r>
+      <w:proofErr w:type="gramStart"/>
+      <w:r>
+        <w:t>if(</w:t>
+      </w:r>
+      <w:proofErr w:type="gramEnd"/>
+      <w:r>
+        <w:t>condition/Boolean Expression)</w:t>
       </w:r>
     </w:p>
     <w:p>
@@ -7566,7 +7910,15 @@
         <w:t>lse</w:t>
       </w:r>
       <w:r>
-        <w:t xml:space="preserve"> if(condition/Boolean Expression)</w:t>
+        <w:t xml:space="preserve"> </w:t>
+      </w:r>
+      <w:proofErr w:type="gramStart"/>
+      <w:r>
+        <w:t>if(</w:t>
+      </w:r>
+      <w:proofErr w:type="gramEnd"/>
+      <w:r>
+        <w:t>condition/Boolean Expression)</w:t>
       </w:r>
     </w:p>
     <w:p>
@@ -7610,7 +7962,15 @@
         </w:tabs>
       </w:pPr>
       <w:r>
-        <w:t xml:space="preserve">    else if(condition/Boolean Expression)</w:t>
+        <w:t xml:space="preserve">    else </w:t>
+      </w:r>
+      <w:proofErr w:type="gramStart"/>
+      <w:r>
+        <w:t>if(</w:t>
+      </w:r>
+      <w:proofErr w:type="gramEnd"/>
+      <w:r>
+        <w:t>condition/Boolean Expression)</w:t>
       </w:r>
     </w:p>
     <w:p>
@@ -7985,7 +8345,15 @@
         </w:tabs>
       </w:pPr>
       <w:r>
-        <w:t>It is also used to relace the else-if conditions.</w:t>
+        <w:t xml:space="preserve">It is also used to </w:t>
+      </w:r>
+      <w:proofErr w:type="spellStart"/>
+      <w:r>
+        <w:t>relace</w:t>
+      </w:r>
+      <w:proofErr w:type="spellEnd"/>
+      <w:r>
+        <w:t xml:space="preserve"> the else-if conditions.</w:t>
       </w:r>
     </w:p>
     <w:p>
@@ -8356,7 +8724,23 @@
           <w:b/>
           <w:bCs/>
         </w:rPr>
-        <w:t xml:space="preserve">byte, short, int, char, enum (jdk1.5), String (Jdk1.7) </w:t>
+        <w:t xml:space="preserve">byte, short, int, char, </w:t>
+      </w:r>
+      <w:proofErr w:type="spellStart"/>
+      <w:r>
+        <w:rPr>
+          <w:b/>
+          <w:bCs/>
+        </w:rPr>
+        <w:t>enum</w:t>
+      </w:r>
+      <w:proofErr w:type="spellEnd"/>
+      <w:r>
+        <w:rPr>
+          <w:b/>
+          <w:bCs/>
+        </w:rPr>
+        <w:t xml:space="preserve"> (jdk1.5), String (Jdk1.7) </w:t>
       </w:r>
     </w:p>
     <w:p>
@@ -8648,7 +9032,15 @@
         <w:ind w:left="720"/>
       </w:pPr>
       <w:r>
-        <w:t>Other than 1-7 print “Invalid Day..”</w:t>
+        <w:t xml:space="preserve">Other than 1-7 print “Invalid </w:t>
+      </w:r>
+      <w:proofErr w:type="gramStart"/>
+      <w:r>
+        <w:t>Day..</w:t>
+      </w:r>
+      <w:proofErr w:type="gramEnd"/>
+      <w:r>
+        <w:t>”</w:t>
       </w:r>
     </w:p>
     <w:p>
@@ -9082,8 +9474,13 @@
         </w:tabs>
         <w:ind w:left="720"/>
       </w:pPr>
-      <w:r>
-        <w:t>for(declaration and initialization</w:t>
+      <w:proofErr w:type="gramStart"/>
+      <w:r>
+        <w:t>for(</w:t>
+      </w:r>
+      <w:proofErr w:type="gramEnd"/>
+      <w:r>
+        <w:t>declaration and initialization</w:t>
       </w:r>
       <w:r>
         <w:rPr>
@@ -9157,7 +9554,15 @@
         </w:tabs>
       </w:pPr>
       <w:r>
-        <w:t>In the for loop declaration and initialization, condition and increment/decrement is optional.</w:t>
+        <w:t xml:space="preserve">In the </w:t>
+      </w:r>
+      <w:proofErr w:type="gramStart"/>
+      <w:r>
+        <w:t>for loop</w:t>
+      </w:r>
+      <w:proofErr w:type="gramEnd"/>
+      <w:r>
+        <w:t xml:space="preserve"> declaration and initialization, condition and increment/decrement is optional.</w:t>
       </w:r>
     </w:p>
     <w:p>
@@ -9213,10 +9618,10 @@
             <v:path o:extrusionok="f" gradientshapeok="t" o:connecttype="rect"/>
             <o:lock v:ext="edit" aspectratio="t"/>
           </v:shapetype>
-          <v:shape id="_x0000_i1025" type="#_x0000_t75" style="width:467.85pt;height:144.7pt" o:ole="">
+          <v:shape id="_x0000_i1025" type="#_x0000_t75" style="width:467.65pt;height:144.75pt" o:ole="">
             <v:imagedata r:id="rId21" o:title=""/>
           </v:shape>
-          <o:OLEObject Type="Embed" ProgID="Paint.Picture" ShapeID="_x0000_i1025" DrawAspect="Content" ObjectID="_1717390182" r:id="rId22"/>
+          <o:OLEObject Type="Embed" ProgID="Paint.Picture" ShapeID="_x0000_i1025" DrawAspect="Content" ObjectID="_1717475991" r:id="rId22"/>
         </w:object>
       </w:r>
     </w:p>
@@ -9262,8 +9667,13 @@
         </w:tabs>
         <w:ind w:left="720"/>
       </w:pPr>
-      <w:r>
-        <w:t>Output : 5</w:t>
+      <w:proofErr w:type="gramStart"/>
+      <w:r>
+        <w:t>Output :</w:t>
+      </w:r>
+      <w:proofErr w:type="gramEnd"/>
+      <w:r>
+        <w:t xml:space="preserve"> 5</w:t>
       </w:r>
     </w:p>
     <w:p>
@@ -9457,7 +9867,15 @@
         </w:tabs>
       </w:pPr>
       <w:r>
-        <w:t>You can use a nested looping when you wants to handle a table kind of structure.</w:t>
+        <w:t xml:space="preserve">You can use a nested looping when you </w:t>
+      </w:r>
+      <w:proofErr w:type="gramStart"/>
+      <w:r>
+        <w:t>wants</w:t>
+      </w:r>
+      <w:proofErr w:type="gramEnd"/>
+      <w:r>
+        <w:t xml:space="preserve"> to handle a table kind of structure.</w:t>
       </w:r>
     </w:p>
     <w:p>
@@ -9479,10 +9897,10 @@
       </w:r>
       <w:r>
         <w:object w:dxaOrig="17250" w:dyaOrig="4340" w14:anchorId="2A55889B">
-          <v:shape id="_x0000_i1026" type="#_x0000_t75" style="width:467.5pt;height:117.75pt" o:ole="">
+          <v:shape id="_x0000_i1026" type="#_x0000_t75" style="width:467.65pt;height:117.75pt" o:ole="">
             <v:imagedata r:id="rId23" o:title=""/>
           </v:shape>
-          <o:OLEObject Type="Embed" ProgID="Paint.Picture" ShapeID="_x0000_i1026" DrawAspect="Content" ObjectID="_1717390183" r:id="rId24"/>
+          <o:OLEObject Type="Embed" ProgID="Paint.Picture" ShapeID="_x0000_i1026" DrawAspect="Content" ObjectID="_1717475992" r:id="rId24"/>
         </w:object>
       </w:r>
     </w:p>
@@ -9890,7 +10308,15 @@
         </w:tabs>
       </w:pPr>
       <w:r>
-        <w:t xml:space="preserve">There are different type of arrays available in java such as 1D Array, 2D Array, Multi-dimensional (Jagged Array). </w:t>
+        <w:t xml:space="preserve">There </w:t>
+      </w:r>
+      <w:proofErr w:type="gramStart"/>
+      <w:r>
+        <w:t>are</w:t>
+      </w:r>
+      <w:proofErr w:type="gramEnd"/>
+      <w:r>
+        <w:t xml:space="preserve"> different type of arrays available in java such as 1D Array, 2D Array, Multi-dimensional (Jagged Array). </w:t>
       </w:r>
     </w:p>
     <w:p>
@@ -9992,13 +10418,33 @@
           <w:bCs/>
         </w:rPr>
       </w:pPr>
+      <w:proofErr w:type="spellStart"/>
+      <w:proofErr w:type="gramStart"/>
       <w:r>
         <w:rPr>
           <w:b/>
           <w:bCs/>
           <w:highlight w:val="yellow"/>
         </w:rPr>
-        <w:t>DataType  identifier[];</w:t>
+        <w:t>DataType</w:t>
+      </w:r>
+      <w:proofErr w:type="spellEnd"/>
+      <w:r>
+        <w:rPr>
+          <w:b/>
+          <w:bCs/>
+          <w:highlight w:val="yellow"/>
+        </w:rPr>
+        <w:t xml:space="preserve">  identifier</w:t>
+      </w:r>
+      <w:proofErr w:type="gramEnd"/>
+      <w:r>
+        <w:rPr>
+          <w:b/>
+          <w:bCs/>
+          <w:highlight w:val="yellow"/>
+        </w:rPr>
+        <w:t>[];</w:t>
       </w:r>
       <w:r>
         <w:rPr>
@@ -10075,13 +10521,33 @@
         </w:rPr>
         <w:t xml:space="preserve">new </w:t>
       </w:r>
+      <w:proofErr w:type="spellStart"/>
+      <w:proofErr w:type="gramStart"/>
       <w:r>
         <w:rPr>
           <w:b/>
           <w:bCs/>
           <w:highlight w:val="yellow"/>
         </w:rPr>
-        <w:t>DataType[Size];</w:t>
+        <w:t>DataType</w:t>
+      </w:r>
+      <w:proofErr w:type="spellEnd"/>
+      <w:r>
+        <w:rPr>
+          <w:b/>
+          <w:bCs/>
+          <w:highlight w:val="yellow"/>
+        </w:rPr>
+        <w:t>[</w:t>
+      </w:r>
+      <w:proofErr w:type="gramEnd"/>
+      <w:r>
+        <w:rPr>
+          <w:b/>
+          <w:bCs/>
+          <w:highlight w:val="yellow"/>
+        </w:rPr>
+        <w:t>Size];</w:t>
       </w:r>
     </w:p>
     <w:p>
@@ -10168,10 +10634,10 @@
       </w:pPr>
       <w:r>
         <w:object w:dxaOrig="14290" w:dyaOrig="6430" w14:anchorId="42EE940E">
-          <v:shape id="_x0000_i1027" type="#_x0000_t75" style="width:319.4pt;height:143.65pt" o:ole="">
+          <v:shape id="_x0000_i1027" type="#_x0000_t75" style="width:319.5pt;height:143.65pt" o:ole="">
             <v:imagedata r:id="rId25" o:title=""/>
           </v:shape>
-          <o:OLEObject Type="Embed" ProgID="Paint.Picture" ShapeID="_x0000_i1027" DrawAspect="Content" ObjectID="_1717390184" r:id="rId26"/>
+          <o:OLEObject Type="Embed" ProgID="Paint.Picture" ShapeID="_x0000_i1027" DrawAspect="Content" ObjectID="_1717475993" r:id="rId26"/>
         </w:object>
       </w:r>
     </w:p>
@@ -10217,7 +10683,15 @@
         </w:tabs>
       </w:pPr>
       <w:r>
-        <w:t>Declaration square bracket can be write at the end or in between datatype and identifier.</w:t>
+        <w:t xml:space="preserve">Declaration square bracket can be </w:t>
+      </w:r>
+      <w:proofErr w:type="gramStart"/>
+      <w:r>
+        <w:t>write</w:t>
+      </w:r>
+      <w:proofErr w:type="gramEnd"/>
+      <w:r>
+        <w:t xml:space="preserve"> at the end or in between datatype and identifier.</w:t>
       </w:r>
     </w:p>
     <w:p>
@@ -10246,6 +10720,7 @@
           <w:tab w:val="left" w:pos="3757"/>
         </w:tabs>
       </w:pPr>
+      <w:proofErr w:type="spellStart"/>
       <w:r>
         <w:rPr>
           <w:b/>
@@ -10254,6 +10729,7 @@
         </w:rPr>
         <w:t>Array.length</w:t>
       </w:r>
+      <w:proofErr w:type="spellEnd"/>
       <w:r>
         <w:t xml:space="preserve"> will return the total number of values present inside array</w:t>
       </w:r>
@@ -10327,84 +10803,148 @@
       </w:pPr>
       <w:r>
         <w:lastRenderedPageBreak/>
-        <w:t>double []percent; // Declaration of Array</w:t>
-      </w:r>
-    </w:p>
-    <w:p>
-      <w:pPr>
-        <w:pStyle w:val="NoSpacing"/>
-        <w:tabs>
-          <w:tab w:val="left" w:pos="3757"/>
-        </w:tabs>
-      </w:pPr>
-      <w:r>
-        <w:t xml:space="preserve">       percent = new double[6]; // Array Instantiation (Object creation)</w:t>
-      </w:r>
-    </w:p>
-    <w:p>
-      <w:pPr>
-        <w:pStyle w:val="NoSpacing"/>
-        <w:tabs>
-          <w:tab w:val="left" w:pos="3757"/>
-        </w:tabs>
-      </w:pPr>
-      <w:r>
-        <w:t xml:space="preserve">       percent[0] = 76.13; // Array Initialization</w:t>
-      </w:r>
-    </w:p>
-    <w:p>
-      <w:pPr>
-        <w:pStyle w:val="NoSpacing"/>
-        <w:tabs>
-          <w:tab w:val="left" w:pos="3757"/>
-        </w:tabs>
-      </w:pPr>
-      <w:r>
-        <w:t xml:space="preserve">       percent[1] = 77.23;</w:t>
-      </w:r>
-    </w:p>
-    <w:p>
-      <w:pPr>
-        <w:pStyle w:val="NoSpacing"/>
-        <w:tabs>
-          <w:tab w:val="left" w:pos="3757"/>
-        </w:tabs>
-      </w:pPr>
-      <w:r>
-        <w:t xml:space="preserve">       percent[2] = 71.23;</w:t>
-      </w:r>
-    </w:p>
-    <w:p>
-      <w:pPr>
-        <w:pStyle w:val="NoSpacing"/>
-        <w:tabs>
-          <w:tab w:val="left" w:pos="3757"/>
-        </w:tabs>
-      </w:pPr>
-      <w:r>
-        <w:t xml:space="preserve">       percent[3] = 68.43;</w:t>
-      </w:r>
-    </w:p>
-    <w:p>
-      <w:pPr>
-        <w:pStyle w:val="NoSpacing"/>
-        <w:tabs>
-          <w:tab w:val="left" w:pos="3757"/>
-        </w:tabs>
-      </w:pPr>
-      <w:r>
-        <w:t xml:space="preserve">       percent[4] = 88.87;</w:t>
-      </w:r>
-    </w:p>
-    <w:p>
-      <w:pPr>
-        <w:pStyle w:val="NoSpacing"/>
-        <w:tabs>
-          <w:tab w:val="left" w:pos="3757"/>
-        </w:tabs>
-      </w:pPr>
-      <w:r>
-        <w:t xml:space="preserve">       percent[5] = 78.33;</w:t>
+        <w:t xml:space="preserve">double </w:t>
+      </w:r>
+      <w:proofErr w:type="gramStart"/>
+      <w:r>
+        <w:t>[]percent</w:t>
+      </w:r>
+      <w:proofErr w:type="gramEnd"/>
+      <w:r>
+        <w:t>; // Declaration of Array</w:t>
+      </w:r>
+    </w:p>
+    <w:p>
+      <w:pPr>
+        <w:pStyle w:val="NoSpacing"/>
+        <w:tabs>
+          <w:tab w:val="left" w:pos="3757"/>
+        </w:tabs>
+      </w:pPr>
+      <w:r>
+        <w:t xml:space="preserve">       percent = new </w:t>
+      </w:r>
+      <w:proofErr w:type="gramStart"/>
+      <w:r>
+        <w:t>double[</w:t>
+      </w:r>
+      <w:proofErr w:type="gramEnd"/>
+      <w:r>
+        <w:t>6]; // Array Instantiation (Object creation)</w:t>
+      </w:r>
+    </w:p>
+    <w:p>
+      <w:pPr>
+        <w:pStyle w:val="NoSpacing"/>
+        <w:tabs>
+          <w:tab w:val="left" w:pos="3757"/>
+        </w:tabs>
+      </w:pPr>
+      <w:r>
+        <w:t xml:space="preserve">       </w:t>
+      </w:r>
+      <w:proofErr w:type="gramStart"/>
+      <w:r>
+        <w:t>percent[</w:t>
+      </w:r>
+      <w:proofErr w:type="gramEnd"/>
+      <w:r>
+        <w:t>0] = 76.13; // Array Initialization</w:t>
+      </w:r>
+    </w:p>
+    <w:p>
+      <w:pPr>
+        <w:pStyle w:val="NoSpacing"/>
+        <w:tabs>
+          <w:tab w:val="left" w:pos="3757"/>
+        </w:tabs>
+      </w:pPr>
+      <w:r>
+        <w:t xml:space="preserve">       </w:t>
+      </w:r>
+      <w:proofErr w:type="gramStart"/>
+      <w:r>
+        <w:t>percent[</w:t>
+      </w:r>
+      <w:proofErr w:type="gramEnd"/>
+      <w:r>
+        <w:t>1] = 77.23;</w:t>
+      </w:r>
+    </w:p>
+    <w:p>
+      <w:pPr>
+        <w:pStyle w:val="NoSpacing"/>
+        <w:tabs>
+          <w:tab w:val="left" w:pos="3757"/>
+        </w:tabs>
+      </w:pPr>
+      <w:r>
+        <w:t xml:space="preserve">       </w:t>
+      </w:r>
+      <w:proofErr w:type="gramStart"/>
+      <w:r>
+        <w:t>percent[</w:t>
+      </w:r>
+      <w:proofErr w:type="gramEnd"/>
+      <w:r>
+        <w:t>2] = 71.23;</w:t>
+      </w:r>
+    </w:p>
+    <w:p>
+      <w:pPr>
+        <w:pStyle w:val="NoSpacing"/>
+        <w:tabs>
+          <w:tab w:val="left" w:pos="3757"/>
+        </w:tabs>
+      </w:pPr>
+      <w:r>
+        <w:t xml:space="preserve">       </w:t>
+      </w:r>
+      <w:proofErr w:type="gramStart"/>
+      <w:r>
+        <w:t>percent[</w:t>
+      </w:r>
+      <w:proofErr w:type="gramEnd"/>
+      <w:r>
+        <w:t>3] = 68.43;</w:t>
+      </w:r>
+    </w:p>
+    <w:p>
+      <w:pPr>
+        <w:pStyle w:val="NoSpacing"/>
+        <w:tabs>
+          <w:tab w:val="left" w:pos="3757"/>
+        </w:tabs>
+      </w:pPr>
+      <w:r>
+        <w:t xml:space="preserve">       </w:t>
+      </w:r>
+      <w:proofErr w:type="gramStart"/>
+      <w:r>
+        <w:t>percent[</w:t>
+      </w:r>
+      <w:proofErr w:type="gramEnd"/>
+      <w:r>
+        <w:t>4] = 88.87;</w:t>
+      </w:r>
+    </w:p>
+    <w:p>
+      <w:pPr>
+        <w:pStyle w:val="NoSpacing"/>
+        <w:tabs>
+          <w:tab w:val="left" w:pos="3757"/>
+        </w:tabs>
+      </w:pPr>
+      <w:r>
+        <w:t xml:space="preserve">       </w:t>
+      </w:r>
+      <w:proofErr w:type="gramStart"/>
+      <w:r>
+        <w:t>percent[</w:t>
+      </w:r>
+      <w:proofErr w:type="gramEnd"/>
+      <w:r>
+        <w:t>5] = 78.33;</w:t>
       </w:r>
     </w:p>
     <w:p>
@@ -10432,73 +10972,129 @@
         <w:ind w:left="360"/>
       </w:pPr>
       <w:r>
-        <w:t>double []percent = new double[6]; // Declaration of Array and Array Instantiation (Object creation)</w:t>
-      </w:r>
-    </w:p>
-    <w:p>
-      <w:pPr>
-        <w:pStyle w:val="NoSpacing"/>
-        <w:tabs>
-          <w:tab w:val="left" w:pos="3757"/>
-        </w:tabs>
-      </w:pPr>
-      <w:r>
-        <w:t xml:space="preserve">       percent[0] = 76.13; // Array Initialization</w:t>
-      </w:r>
-    </w:p>
-    <w:p>
-      <w:pPr>
-        <w:pStyle w:val="NoSpacing"/>
-        <w:tabs>
-          <w:tab w:val="left" w:pos="3757"/>
-        </w:tabs>
-      </w:pPr>
-      <w:r>
-        <w:t xml:space="preserve">       percent[1] = 77.23;</w:t>
-      </w:r>
-    </w:p>
-    <w:p>
-      <w:pPr>
-        <w:pStyle w:val="NoSpacing"/>
-        <w:tabs>
-          <w:tab w:val="left" w:pos="3757"/>
-        </w:tabs>
-      </w:pPr>
-      <w:r>
-        <w:t xml:space="preserve">       percent[2] = 71.23;</w:t>
-      </w:r>
-    </w:p>
-    <w:p>
-      <w:pPr>
-        <w:pStyle w:val="NoSpacing"/>
-        <w:tabs>
-          <w:tab w:val="left" w:pos="3757"/>
-        </w:tabs>
-      </w:pPr>
-      <w:r>
-        <w:t xml:space="preserve">       percent[3] = 68.43;</w:t>
-      </w:r>
-    </w:p>
-    <w:p>
-      <w:pPr>
-        <w:pStyle w:val="NoSpacing"/>
-        <w:tabs>
-          <w:tab w:val="left" w:pos="3757"/>
-        </w:tabs>
-      </w:pPr>
-      <w:r>
-        <w:t xml:space="preserve">       percent[4] = 88.87;</w:t>
-      </w:r>
-    </w:p>
-    <w:p>
-      <w:pPr>
-        <w:pStyle w:val="NoSpacing"/>
-        <w:tabs>
-          <w:tab w:val="left" w:pos="3757"/>
-        </w:tabs>
-      </w:pPr>
-      <w:r>
-        <w:t xml:space="preserve">       percent[5] = 78.33;</w:t>
+        <w:t xml:space="preserve">double </w:t>
+      </w:r>
+      <w:proofErr w:type="gramStart"/>
+      <w:r>
+        <w:t>[]percent</w:t>
+      </w:r>
+      <w:proofErr w:type="gramEnd"/>
+      <w:r>
+        <w:t xml:space="preserve"> = new double[6]; // Declaration of Array and Array Instantiation (Object creation)</w:t>
+      </w:r>
+    </w:p>
+    <w:p>
+      <w:pPr>
+        <w:pStyle w:val="NoSpacing"/>
+        <w:tabs>
+          <w:tab w:val="left" w:pos="3757"/>
+        </w:tabs>
+      </w:pPr>
+      <w:r>
+        <w:t xml:space="preserve">       </w:t>
+      </w:r>
+      <w:proofErr w:type="gramStart"/>
+      <w:r>
+        <w:t>percent[</w:t>
+      </w:r>
+      <w:proofErr w:type="gramEnd"/>
+      <w:r>
+        <w:t>0] = 76.13; // Array Initialization</w:t>
+      </w:r>
+    </w:p>
+    <w:p>
+      <w:pPr>
+        <w:pStyle w:val="NoSpacing"/>
+        <w:tabs>
+          <w:tab w:val="left" w:pos="3757"/>
+        </w:tabs>
+      </w:pPr>
+      <w:r>
+        <w:t xml:space="preserve">       </w:t>
+      </w:r>
+      <w:proofErr w:type="gramStart"/>
+      <w:r>
+        <w:t>percent[</w:t>
+      </w:r>
+      <w:proofErr w:type="gramEnd"/>
+      <w:r>
+        <w:t>1] = 77.23;</w:t>
+      </w:r>
+    </w:p>
+    <w:p>
+      <w:pPr>
+        <w:pStyle w:val="NoSpacing"/>
+        <w:tabs>
+          <w:tab w:val="left" w:pos="3757"/>
+        </w:tabs>
+      </w:pPr>
+      <w:r>
+        <w:t xml:space="preserve">       </w:t>
+      </w:r>
+      <w:proofErr w:type="gramStart"/>
+      <w:r>
+        <w:t>percent[</w:t>
+      </w:r>
+      <w:proofErr w:type="gramEnd"/>
+      <w:r>
+        <w:t>2] = 71.23;</w:t>
+      </w:r>
+    </w:p>
+    <w:p>
+      <w:pPr>
+        <w:pStyle w:val="NoSpacing"/>
+        <w:tabs>
+          <w:tab w:val="left" w:pos="3757"/>
+        </w:tabs>
+      </w:pPr>
+      <w:r>
+        <w:t xml:space="preserve">       </w:t>
+      </w:r>
+      <w:proofErr w:type="gramStart"/>
+      <w:r>
+        <w:t>percent[</w:t>
+      </w:r>
+      <w:proofErr w:type="gramEnd"/>
+      <w:r>
+        <w:t>3] = 68.43;</w:t>
+      </w:r>
+    </w:p>
+    <w:p>
+      <w:pPr>
+        <w:pStyle w:val="NoSpacing"/>
+        <w:tabs>
+          <w:tab w:val="left" w:pos="3757"/>
+        </w:tabs>
+      </w:pPr>
+      <w:r>
+        <w:t xml:space="preserve">       </w:t>
+      </w:r>
+      <w:proofErr w:type="gramStart"/>
+      <w:r>
+        <w:t>percent[</w:t>
+      </w:r>
+      <w:proofErr w:type="gramEnd"/>
+      <w:r>
+        <w:t>4] = 88.87;</w:t>
+      </w:r>
+    </w:p>
+    <w:p>
+      <w:pPr>
+        <w:pStyle w:val="NoSpacing"/>
+        <w:tabs>
+          <w:tab w:val="left" w:pos="3757"/>
+        </w:tabs>
+      </w:pPr>
+      <w:r>
+        <w:t xml:space="preserve">       </w:t>
+      </w:r>
+      <w:proofErr w:type="gramStart"/>
+      <w:r>
+        <w:t>percent[</w:t>
+      </w:r>
+      <w:proofErr w:type="gramEnd"/>
+      <w:r>
+        <w:t>5] = 78.33;</w:t>
       </w:r>
     </w:p>
     <w:p>
@@ -10526,7 +11122,15 @@
         <w:ind w:left="360"/>
       </w:pPr>
       <w:r>
-        <w:t>double []percent = new double[] {76.13, 77.23, 71.23, 68.43, 88.87, 78.33};</w:t>
+        <w:t xml:space="preserve">double </w:t>
+      </w:r>
+      <w:proofErr w:type="gramStart"/>
+      <w:r>
+        <w:t>[]percent</w:t>
+      </w:r>
+      <w:proofErr w:type="gramEnd"/>
+      <w:r>
+        <w:t xml:space="preserve"> = new double[] {76.13, 77.23, 71.23, 68.43, 88.87, 78.33};</w:t>
       </w:r>
     </w:p>
     <w:p>
@@ -10556,7 +11160,15 @@
         <w:ind w:left="360"/>
       </w:pPr>
       <w:r>
-        <w:t xml:space="preserve">double []percent = {76.13, 77.23, 71.23, 68.43, 88.87, 78.33}; </w:t>
+        <w:t xml:space="preserve">double </w:t>
+      </w:r>
+      <w:proofErr w:type="gramStart"/>
+      <w:r>
+        <w:t>[]percent</w:t>
+      </w:r>
+      <w:proofErr w:type="gramEnd"/>
+      <w:r>
+        <w:t xml:space="preserve"> = {76.13, 77.23, 71.23, 68.43, 88.87, 78.33}; </w:t>
       </w:r>
     </w:p>
     <w:p>
@@ -10686,13 +11298,41 @@
         </w:rPr>
         <w:t xml:space="preserve">              </w:t>
       </w:r>
+      <w:proofErr w:type="spellStart"/>
       <w:r>
         <w:rPr>
           <w:b/>
           <w:bCs/>
           <w:highlight w:val="yellow"/>
         </w:rPr>
-        <w:t>DataType identifier[][];</w:t>
+        <w:t>DataType</w:t>
+      </w:r>
+      <w:proofErr w:type="spellEnd"/>
+      <w:r>
+        <w:rPr>
+          <w:b/>
+          <w:bCs/>
+          <w:highlight w:val="yellow"/>
+        </w:rPr>
+        <w:t xml:space="preserve"> </w:t>
+      </w:r>
+      <w:proofErr w:type="gramStart"/>
+      <w:r>
+        <w:rPr>
+          <w:b/>
+          <w:bCs/>
+          <w:highlight w:val="yellow"/>
+        </w:rPr>
+        <w:t>identifier[</w:t>
+      </w:r>
+      <w:proofErr w:type="gramEnd"/>
+      <w:r>
+        <w:rPr>
+          <w:b/>
+          <w:bCs/>
+          <w:highlight w:val="yellow"/>
+        </w:rPr>
+        <w:t>][];</w:t>
       </w:r>
     </w:p>
     <w:p>
@@ -10751,13 +11391,33 @@
         </w:rPr>
         <w:t xml:space="preserve">new </w:t>
       </w:r>
+      <w:proofErr w:type="spellStart"/>
+      <w:proofErr w:type="gramStart"/>
       <w:r>
         <w:rPr>
           <w:b/>
           <w:bCs/>
           <w:highlight w:val="yellow"/>
         </w:rPr>
-        <w:t>DataType[Row-Size][Column-Size];</w:t>
+        <w:t>DataType</w:t>
+      </w:r>
+      <w:proofErr w:type="spellEnd"/>
+      <w:r>
+        <w:rPr>
+          <w:b/>
+          <w:bCs/>
+          <w:highlight w:val="yellow"/>
+        </w:rPr>
+        <w:t>[</w:t>
+      </w:r>
+      <w:proofErr w:type="gramEnd"/>
+      <w:r>
+        <w:rPr>
+          <w:b/>
+          <w:bCs/>
+          <w:highlight w:val="yellow"/>
+        </w:rPr>
+        <w:t>Row-Size][Column-Size];</w:t>
       </w:r>
     </w:p>
     <w:p>
@@ -10806,6 +11466,7 @@
         </w:rPr>
         <w:t xml:space="preserve">              </w:t>
       </w:r>
+      <w:proofErr w:type="gramStart"/>
       <w:r>
         <w:rPr>
           <w:b/>
@@ -10820,14 +11481,23 @@
           <w:bCs/>
           <w:highlight w:val="yellow"/>
         </w:rPr>
-        <w:t>[Row-Size][Column-Size]</w:t>
-      </w:r>
+        <w:t>[</w:t>
+      </w:r>
+      <w:proofErr w:type="gramEnd"/>
       <w:r>
         <w:rPr>
           <w:b/>
           <w:bCs/>
           <w:highlight w:val="yellow"/>
         </w:rPr>
+        <w:t>Row-Size][Column-Size]</w:t>
+      </w:r>
+      <w:r>
+        <w:rPr>
+          <w:b/>
+          <w:bCs/>
+          <w:highlight w:val="yellow"/>
+        </w:rPr>
         <w:t xml:space="preserve"> = value</w:t>
       </w:r>
       <w:r>
@@ -10861,10 +11531,10 @@
       </w:pPr>
       <w:r>
         <w:object w:dxaOrig="13410" w:dyaOrig="5910" w14:anchorId="287419C4">
-          <v:shape id="_x0000_i1028" type="#_x0000_t75" style="width:332pt;height:146.4pt" o:ole="">
+          <v:shape id="_x0000_i1028" type="#_x0000_t75" style="width:331.9pt;height:146.25pt" o:ole="">
             <v:imagedata r:id="rId27" o:title=""/>
           </v:shape>
-          <o:OLEObject Type="Embed" ProgID="Paint.Picture" ShapeID="_x0000_i1028" DrawAspect="Content" ObjectID="_1717390185" r:id="rId28"/>
+          <o:OLEObject Type="Embed" ProgID="Paint.Picture" ShapeID="_x0000_i1028" DrawAspect="Content" ObjectID="_1717475994" r:id="rId28"/>
         </w:object>
       </w:r>
     </w:p>
@@ -10895,8 +11565,15 @@
         </w:tabs>
         <w:ind w:left="720"/>
       </w:pPr>
-      <w:r>
-        <w:t>array.length = returns the total number of rows in array</w:t>
+      <w:proofErr w:type="spellStart"/>
+      <w:proofErr w:type="gramStart"/>
+      <w:r>
+        <w:t>array.length</w:t>
+      </w:r>
+      <w:proofErr w:type="spellEnd"/>
+      <w:proofErr w:type="gramEnd"/>
+      <w:r>
+        <w:t xml:space="preserve"> = returns the total number of rows in array</w:t>
       </w:r>
     </w:p>
     <w:p>
@@ -10912,7 +11589,15 @@
         </w:rPr>
       </w:pPr>
       <w:r>
-        <w:t>array[index].length = returns the total number of column in provided row index of array</w:t>
+        <w:t>array[index</w:t>
+      </w:r>
+      <w:proofErr w:type="gramStart"/>
+      <w:r>
+        <w:t>].length</w:t>
+      </w:r>
+      <w:proofErr w:type="gramEnd"/>
+      <w:r>
+        <w:t xml:space="preserve"> = returns the total number of column in provided row index of array</w:t>
       </w:r>
     </w:p>
     <w:p>
@@ -10966,82 +11651,121 @@
         </w:tabs>
       </w:pPr>
       <w:r>
-        <w:t xml:space="preserve">double percent[][]; // Declaration </w:t>
-      </w:r>
-    </w:p>
-    <w:p>
-      <w:pPr>
-        <w:pStyle w:val="NoSpacing"/>
-        <w:tabs>
-          <w:tab w:val="left" w:pos="3757"/>
-        </w:tabs>
-      </w:pPr>
-      <w:r>
-        <w:t xml:space="preserve">percent = new double[3][6];  // instantiation </w:t>
-      </w:r>
-    </w:p>
-    <w:p>
-      <w:pPr>
-        <w:pStyle w:val="NoSpacing"/>
-        <w:tabs>
-          <w:tab w:val="left" w:pos="3757"/>
-        </w:tabs>
-      </w:pPr>
-      <w:r>
-        <w:t xml:space="preserve">percent[1][1] = 67.76; // Initialization </w:t>
-      </w:r>
-    </w:p>
-    <w:p>
-      <w:pPr>
-        <w:pStyle w:val="NoSpacing"/>
-        <w:tabs>
-          <w:tab w:val="left" w:pos="3757"/>
-        </w:tabs>
-      </w:pPr>
-      <w:r>
-        <w:t>percent[0][3] = 77.23;</w:t>
-      </w:r>
-    </w:p>
-    <w:p>
-      <w:pPr>
-        <w:pStyle w:val="NoSpacing"/>
-        <w:tabs>
-          <w:tab w:val="left" w:pos="3757"/>
-        </w:tabs>
-      </w:pPr>
-      <w:r>
-        <w:t>percent[2][2] = 81.12;</w:t>
-      </w:r>
-    </w:p>
-    <w:p>
-      <w:pPr>
-        <w:pStyle w:val="NoSpacing"/>
-        <w:tabs>
-          <w:tab w:val="left" w:pos="3757"/>
-        </w:tabs>
-      </w:pPr>
-    </w:p>
-    <w:p>
-      <w:pPr>
-        <w:pStyle w:val="NoSpacing"/>
-        <w:tabs>
-          <w:tab w:val="left" w:pos="3757"/>
-        </w:tabs>
-      </w:pPr>
-    </w:p>
-    <w:p>
-      <w:pPr>
-        <w:pStyle w:val="NoSpacing"/>
-        <w:tabs>
-          <w:tab w:val="left" w:pos="3757"/>
-        </w:tabs>
-        <w:rPr>
-          <w:b/>
-          <w:bCs/>
-        </w:rPr>
-      </w:pPr>
-      <w:r>
-        <w:t>double percent[][] = new double[3][6]; // declaration and instantiation</w:t>
+        <w:t xml:space="preserve">double </w:t>
+      </w:r>
+      <w:proofErr w:type="gramStart"/>
+      <w:r>
+        <w:t>percent[</w:t>
+      </w:r>
+      <w:proofErr w:type="gramEnd"/>
+      <w:r>
+        <w:t xml:space="preserve">][]; // Declaration </w:t>
+      </w:r>
+    </w:p>
+    <w:p>
+      <w:pPr>
+        <w:pStyle w:val="NoSpacing"/>
+        <w:tabs>
+          <w:tab w:val="left" w:pos="3757"/>
+        </w:tabs>
+      </w:pPr>
+      <w:r>
+        <w:t xml:space="preserve">percent = new </w:t>
+      </w:r>
+      <w:proofErr w:type="gramStart"/>
+      <w:r>
+        <w:t>double[</w:t>
+      </w:r>
+      <w:proofErr w:type="gramEnd"/>
+      <w:r>
+        <w:t xml:space="preserve">3][6];  // instantiation </w:t>
+      </w:r>
+    </w:p>
+    <w:p>
+      <w:pPr>
+        <w:pStyle w:val="NoSpacing"/>
+        <w:tabs>
+          <w:tab w:val="left" w:pos="3757"/>
+        </w:tabs>
+      </w:pPr>
+      <w:proofErr w:type="gramStart"/>
+      <w:r>
+        <w:t>percent[</w:t>
+      </w:r>
+      <w:proofErr w:type="gramEnd"/>
+      <w:r>
+        <w:t xml:space="preserve">1][1] = 67.76; // Initialization </w:t>
+      </w:r>
+    </w:p>
+    <w:p>
+      <w:pPr>
+        <w:pStyle w:val="NoSpacing"/>
+        <w:tabs>
+          <w:tab w:val="left" w:pos="3757"/>
+        </w:tabs>
+      </w:pPr>
+      <w:proofErr w:type="gramStart"/>
+      <w:r>
+        <w:t>percent[</w:t>
+      </w:r>
+      <w:proofErr w:type="gramEnd"/>
+      <w:r>
+        <w:t>0][3] = 77.23;</w:t>
+      </w:r>
+    </w:p>
+    <w:p>
+      <w:pPr>
+        <w:pStyle w:val="NoSpacing"/>
+        <w:tabs>
+          <w:tab w:val="left" w:pos="3757"/>
+        </w:tabs>
+      </w:pPr>
+      <w:proofErr w:type="gramStart"/>
+      <w:r>
+        <w:t>percent[</w:t>
+      </w:r>
+      <w:proofErr w:type="gramEnd"/>
+      <w:r>
+        <w:t>2][2] = 81.12;</w:t>
+      </w:r>
+    </w:p>
+    <w:p>
+      <w:pPr>
+        <w:pStyle w:val="NoSpacing"/>
+        <w:tabs>
+          <w:tab w:val="left" w:pos="3757"/>
+        </w:tabs>
+      </w:pPr>
+    </w:p>
+    <w:p>
+      <w:pPr>
+        <w:pStyle w:val="NoSpacing"/>
+        <w:tabs>
+          <w:tab w:val="left" w:pos="3757"/>
+        </w:tabs>
+      </w:pPr>
+    </w:p>
+    <w:p>
+      <w:pPr>
+        <w:pStyle w:val="NoSpacing"/>
+        <w:tabs>
+          <w:tab w:val="left" w:pos="3757"/>
+        </w:tabs>
+        <w:rPr>
+          <w:b/>
+          <w:bCs/>
+        </w:rPr>
+      </w:pPr>
+      <w:r>
+        <w:t xml:space="preserve">double </w:t>
+      </w:r>
+      <w:proofErr w:type="gramStart"/>
+      <w:r>
+        <w:t>percent[</w:t>
+      </w:r>
+      <w:proofErr w:type="gramEnd"/>
+      <w:r>
+        <w:t>][] = new double[3][6]; // declaration and instantiation</w:t>
       </w:r>
       <w:r>
         <w:rPr>
@@ -11065,92 +11789,123 @@
           <w:tab w:val="left" w:pos="3757"/>
         </w:tabs>
       </w:pPr>
-      <w:r>
-        <w:t xml:space="preserve">percent[1][1] = 67.76; // Initialization </w:t>
-      </w:r>
-    </w:p>
-    <w:p>
-      <w:pPr>
-        <w:pStyle w:val="NoSpacing"/>
-        <w:tabs>
-          <w:tab w:val="left" w:pos="3757"/>
-        </w:tabs>
-      </w:pPr>
-      <w:r>
-        <w:t>percent[0][3] = 77.23;</w:t>
-      </w:r>
-    </w:p>
-    <w:p>
-      <w:pPr>
-        <w:pStyle w:val="NoSpacing"/>
-        <w:tabs>
-          <w:tab w:val="left" w:pos="3757"/>
-        </w:tabs>
-      </w:pPr>
-      <w:r>
-        <w:t>percent[2][2] = 81.12;</w:t>
-      </w:r>
-    </w:p>
-    <w:p>
-      <w:pPr>
-        <w:pStyle w:val="NoSpacing"/>
-        <w:tabs>
-          <w:tab w:val="left" w:pos="3757"/>
-        </w:tabs>
-      </w:pPr>
-    </w:p>
-    <w:p>
-      <w:pPr>
-        <w:pStyle w:val="NoSpacing"/>
-        <w:tabs>
-          <w:tab w:val="left" w:pos="3757"/>
-        </w:tabs>
-      </w:pPr>
-    </w:p>
-    <w:p>
-      <w:pPr>
-        <w:pStyle w:val="NoSpacing"/>
-        <w:tabs>
-          <w:tab w:val="left" w:pos="3757"/>
-        </w:tabs>
-      </w:pPr>
-      <w:r>
-        <w:t>double percent[][] = new double[][] {  {67.76, 77.56, 77.66, 78}, {67.66, 56.54, 67.88, 89.88}, {66.76, 87.65, 69.66, 97.66}   };</w:t>
-      </w:r>
-    </w:p>
-    <w:p>
-      <w:pPr>
-        <w:pStyle w:val="NoSpacing"/>
-        <w:tabs>
-          <w:tab w:val="left" w:pos="3757"/>
-        </w:tabs>
-        <w:rPr>
-          <w:b/>
-          <w:bCs/>
-        </w:rPr>
-      </w:pPr>
-    </w:p>
-    <w:p>
-      <w:pPr>
-        <w:pStyle w:val="NoSpacing"/>
-        <w:tabs>
-          <w:tab w:val="left" w:pos="3757"/>
-        </w:tabs>
-        <w:rPr>
-          <w:b/>
-          <w:bCs/>
-        </w:rPr>
-      </w:pPr>
-    </w:p>
-    <w:p>
-      <w:pPr>
-        <w:pStyle w:val="NoSpacing"/>
-        <w:tabs>
-          <w:tab w:val="left" w:pos="3757"/>
-        </w:tabs>
-      </w:pPr>
-      <w:r>
-        <w:t>double percent[][] = {{67.76, 77.56, 77.66, 78}, {67.66, 56.54, 67.88, 89.88}, {66.76, 87.65, 69.66, 97.66}};</w:t>
+      <w:proofErr w:type="gramStart"/>
+      <w:r>
+        <w:t>percent[</w:t>
+      </w:r>
+      <w:proofErr w:type="gramEnd"/>
+      <w:r>
+        <w:t xml:space="preserve">1][1] = 67.76; // Initialization </w:t>
+      </w:r>
+    </w:p>
+    <w:p>
+      <w:pPr>
+        <w:pStyle w:val="NoSpacing"/>
+        <w:tabs>
+          <w:tab w:val="left" w:pos="3757"/>
+        </w:tabs>
+      </w:pPr>
+      <w:proofErr w:type="gramStart"/>
+      <w:r>
+        <w:t>percent[</w:t>
+      </w:r>
+      <w:proofErr w:type="gramEnd"/>
+      <w:r>
+        <w:t>0][3] = 77.23;</w:t>
+      </w:r>
+    </w:p>
+    <w:p>
+      <w:pPr>
+        <w:pStyle w:val="NoSpacing"/>
+        <w:tabs>
+          <w:tab w:val="left" w:pos="3757"/>
+        </w:tabs>
+      </w:pPr>
+      <w:proofErr w:type="gramStart"/>
+      <w:r>
+        <w:t>percent[</w:t>
+      </w:r>
+      <w:proofErr w:type="gramEnd"/>
+      <w:r>
+        <w:t>2][2] = 81.12;</w:t>
+      </w:r>
+    </w:p>
+    <w:p>
+      <w:pPr>
+        <w:pStyle w:val="NoSpacing"/>
+        <w:tabs>
+          <w:tab w:val="left" w:pos="3757"/>
+        </w:tabs>
+      </w:pPr>
+    </w:p>
+    <w:p>
+      <w:pPr>
+        <w:pStyle w:val="NoSpacing"/>
+        <w:tabs>
+          <w:tab w:val="left" w:pos="3757"/>
+        </w:tabs>
+      </w:pPr>
+    </w:p>
+    <w:p>
+      <w:pPr>
+        <w:pStyle w:val="NoSpacing"/>
+        <w:tabs>
+          <w:tab w:val="left" w:pos="3757"/>
+        </w:tabs>
+      </w:pPr>
+      <w:r>
+        <w:t xml:space="preserve">double </w:t>
+      </w:r>
+      <w:proofErr w:type="gramStart"/>
+      <w:r>
+        <w:t>percent[</w:t>
+      </w:r>
+      <w:proofErr w:type="gramEnd"/>
+      <w:r>
+        <w:t>][] = new double[][] {  {67.76, 77.56, 77.66, 78}, {67.66, 56.54, 67.88, 89.88}, {66.76, 87.65, 69.66, 97.66}   };</w:t>
+      </w:r>
+    </w:p>
+    <w:p>
+      <w:pPr>
+        <w:pStyle w:val="NoSpacing"/>
+        <w:tabs>
+          <w:tab w:val="left" w:pos="3757"/>
+        </w:tabs>
+        <w:rPr>
+          <w:b/>
+          <w:bCs/>
+        </w:rPr>
+      </w:pPr>
+    </w:p>
+    <w:p>
+      <w:pPr>
+        <w:pStyle w:val="NoSpacing"/>
+        <w:tabs>
+          <w:tab w:val="left" w:pos="3757"/>
+        </w:tabs>
+        <w:rPr>
+          <w:b/>
+          <w:bCs/>
+        </w:rPr>
+      </w:pPr>
+    </w:p>
+    <w:p>
+      <w:pPr>
+        <w:pStyle w:val="NoSpacing"/>
+        <w:tabs>
+          <w:tab w:val="left" w:pos="3757"/>
+        </w:tabs>
+      </w:pPr>
+      <w:r>
+        <w:t xml:space="preserve">double </w:t>
+      </w:r>
+      <w:proofErr w:type="gramStart"/>
+      <w:r>
+        <w:t>percent[</w:t>
+      </w:r>
+      <w:proofErr w:type="gramEnd"/>
+      <w:r>
+        <w:t>][] = {{67.76, 77.56, 77.66, 78}, {67.66, 56.54, 67.88, 89.88}, {66.76, 87.65, 69.66, 97.66}};</w:t>
       </w:r>
     </w:p>
     <w:p>
@@ -11181,6 +11936,7 @@
           <w:u w:val="single"/>
         </w:rPr>
       </w:pPr>
+      <w:proofErr w:type="spellStart"/>
       <w:r>
         <w:rPr>
           <w:b/>
@@ -11188,7 +11944,16 @@
           <w:u w:val="single"/>
         </w:rPr>
         <w:lastRenderedPageBreak/>
-        <w:t xml:space="preserve">Multi Dimensional Array (Jagged Array)  </w:t>
+        <w:t>Multi Dimensional</w:t>
+      </w:r>
+      <w:proofErr w:type="spellEnd"/>
+      <w:r>
+        <w:rPr>
+          <w:b/>
+          <w:bCs/>
+          <w:u w:val="single"/>
+        </w:rPr>
+        <w:t xml:space="preserve"> Array (Jagged Array)  </w:t>
       </w:r>
     </w:p>
     <w:p>
@@ -11208,7 +11973,15 @@
         </w:rPr>
       </w:pPr>
       <w:r>
-        <w:t>In the Multi-D array the number of rows will be fixed and the column number can be different for every row.</w:t>
+        <w:t xml:space="preserve">In the Multi-D </w:t>
+      </w:r>
+      <w:proofErr w:type="gramStart"/>
+      <w:r>
+        <w:t>array</w:t>
+      </w:r>
+      <w:proofErr w:type="gramEnd"/>
+      <w:r>
+        <w:t xml:space="preserve"> the number of rows will be fixed and the column number can be different for every row.</w:t>
       </w:r>
     </w:p>
     <w:p>
@@ -11252,7 +12025,20 @@
         <w:t>int</w:t>
       </w:r>
       <w:r>
-        <w:t xml:space="preserve"> studentId[][] = {</w:t>
+        <w:t xml:space="preserve"> </w:t>
+      </w:r>
+      <w:proofErr w:type="spellStart"/>
+      <w:proofErr w:type="gramStart"/>
+      <w:r>
+        <w:t>studentId</w:t>
+      </w:r>
+      <w:proofErr w:type="spellEnd"/>
+      <w:r>
+        <w:t>[</w:t>
+      </w:r>
+      <w:proofErr w:type="gramEnd"/>
+      <w:r>
+        <w:t>][] = {</w:t>
       </w:r>
     </w:p>
     <w:p>
@@ -11651,8 +12437,13 @@
       <w:r>
         <w:t xml:space="preserve">Methods are the collection of </w:t>
       </w:r>
-      <w:r>
-        <w:t>variable (</w:t>
+      <w:proofErr w:type="gramStart"/>
+      <w:r>
+        <w:t>variable</w:t>
+      </w:r>
+      <w:proofErr w:type="gramEnd"/>
+      <w:r>
+        <w:t xml:space="preserve"> (</w:t>
       </w:r>
       <w:r>
         <w:t>local variable) and the statement.</w:t>
@@ -11765,7 +12556,15 @@
         <w:t xml:space="preserve"> is used to accept the values from the caller of the method. The input parameter are the local variables.</w:t>
       </w:r>
       <w:r>
-        <w:t xml:space="preserve"> You can accept more that one values of different data type at a time.</w:t>
+        <w:t xml:space="preserve"> You can accept more </w:t>
+      </w:r>
+      <w:proofErr w:type="spellStart"/>
+      <w:r>
+        <w:t>that</w:t>
+      </w:r>
+      <w:proofErr w:type="spellEnd"/>
+      <w:r>
+        <w:t xml:space="preserve"> one values of different data type at a time.</w:t>
       </w:r>
     </w:p>
     <w:p>
@@ -11945,7 +12744,15 @@
         </w:tabs>
       </w:pPr>
       <w:r>
-        <w:t>After creating object the memory will be allocated inside the Heap memory.</w:t>
+        <w:t xml:space="preserve">After creating </w:t>
+      </w:r>
+      <w:proofErr w:type="gramStart"/>
+      <w:r>
+        <w:t>object</w:t>
+      </w:r>
+      <w:proofErr w:type="gramEnd"/>
+      <w:r>
+        <w:t xml:space="preserve"> the memory will be allocated inside the Heap memory.</w:t>
       </w:r>
     </w:p>
     <w:p>
@@ -12213,10 +13020,10 @@
       </w:r>
       <w:r>
         <w:object w:dxaOrig="4320" w:dyaOrig="1621" w14:anchorId="5B843704">
-          <v:shape id="_x0000_i1029" type="#_x0000_t75" style="width:497.85pt;height:186.65pt" o:ole="">
+          <v:shape id="_x0000_i1029" type="#_x0000_t75" style="width:498pt;height:186.75pt" o:ole="">
             <v:imagedata r:id="rId36" o:title=""/>
           </v:shape>
-          <o:OLEObject Type="Embed" ProgID="Paint.Picture" ShapeID="_x0000_i1029" DrawAspect="Content" ObjectID="_1717390186" r:id="rId37"/>
+          <o:OLEObject Type="Embed" ProgID="Paint.Picture" ShapeID="_x0000_i1029" DrawAspect="Content" ObjectID="_1717475995" r:id="rId37"/>
         </w:object>
       </w:r>
     </w:p>
@@ -12309,29 +13116,25 @@
           <w:sz w:val="20"/>
           <w:szCs w:val="20"/>
         </w:rPr>
-        <w:t>Stack is based on LIFO (Last In First Out) structure.</w:t>
-      </w:r>
-    </w:p>
-    <w:p>
-      <w:pPr>
-        <w:pStyle w:val="NoSpacing"/>
-        <w:numPr>
-          <w:ilvl w:val="0"/>
-          <w:numId w:val="45"/>
-        </w:numPr>
+        <w:t xml:space="preserve">Stack is based on LIFO (Last </w:t>
+      </w:r>
+      <w:proofErr w:type="gramStart"/>
+      <w:r>
         <w:rPr>
           <w:color w:val="000000" w:themeColor="text1"/>
           <w:sz w:val="20"/>
           <w:szCs w:val="20"/>
         </w:rPr>
-      </w:pPr>
+        <w:t>In</w:t>
+      </w:r>
+      <w:proofErr w:type="gramEnd"/>
       <w:r>
         <w:rPr>
           <w:color w:val="000000" w:themeColor="text1"/>
           <w:sz w:val="20"/>
           <w:szCs w:val="20"/>
         </w:rPr>
-        <w:t xml:space="preserve">Stack keep on clearing a memory after completing the execution of the method. </w:t>
+        <w:t xml:space="preserve"> First Out) structure.</w:t>
       </w:r>
     </w:p>
     <w:p>
@@ -12353,12 +13156,16 @@
           <w:sz w:val="20"/>
           <w:szCs w:val="20"/>
         </w:rPr>
-        <w:t xml:space="preserve">The method which enters last in the stack memory will clear first. </w:t>
-      </w:r>
-    </w:p>
-    <w:p>
-      <w:pPr>
-        <w:pStyle w:val="NoSpacing"/>
+        <w:t xml:space="preserve">Stack keep on clearing a memory after completing the execution of the method. </w:t>
+      </w:r>
+    </w:p>
+    <w:p>
+      <w:pPr>
+        <w:pStyle w:val="NoSpacing"/>
+        <w:numPr>
+          <w:ilvl w:val="0"/>
+          <w:numId w:val="45"/>
+        </w:numPr>
         <w:rPr>
           <w:color w:val="000000" w:themeColor="text1"/>
           <w:sz w:val="20"/>
@@ -12371,16 +13178,12 @@
           <w:sz w:val="20"/>
           <w:szCs w:val="20"/>
         </w:rPr>
-        <w:t>Heap Memory:</w:t>
-      </w:r>
-    </w:p>
-    <w:p>
-      <w:pPr>
-        <w:pStyle w:val="NoSpacing"/>
-        <w:numPr>
-          <w:ilvl w:val="0"/>
-          <w:numId w:val="46"/>
-        </w:numPr>
+        <w:t xml:space="preserve">The method which enters last in the stack memory will clear first. </w:t>
+      </w:r>
+    </w:p>
+    <w:p>
+      <w:pPr>
+        <w:pStyle w:val="NoSpacing"/>
         <w:rPr>
           <w:color w:val="000000" w:themeColor="text1"/>
           <w:sz w:val="20"/>
@@ -12393,7 +13196,7 @@
           <w:sz w:val="20"/>
           <w:szCs w:val="20"/>
         </w:rPr>
-        <w:t>All the objects will be created inside Heap Memory.</w:t>
+        <w:t>Heap Memory:</w:t>
       </w:r>
     </w:p>
     <w:p>
@@ -12415,7 +13218,7 @@
           <w:sz w:val="20"/>
           <w:szCs w:val="20"/>
         </w:rPr>
-        <w:t>This is the sharable memory between all the methods and all the threads.</w:t>
+        <w:t>All the objects will be created inside Heap Memory.</w:t>
       </w:r>
     </w:p>
     <w:p>
@@ -12437,6 +13240,28 @@
           <w:sz w:val="20"/>
           <w:szCs w:val="20"/>
         </w:rPr>
+        <w:t>This is the sharable memory between all the methods and all the threads.</w:t>
+      </w:r>
+    </w:p>
+    <w:p>
+      <w:pPr>
+        <w:pStyle w:val="NoSpacing"/>
+        <w:numPr>
+          <w:ilvl w:val="0"/>
+          <w:numId w:val="46"/>
+        </w:numPr>
+        <w:rPr>
+          <w:color w:val="000000" w:themeColor="text1"/>
+          <w:sz w:val="20"/>
+          <w:szCs w:val="20"/>
+        </w:rPr>
+      </w:pPr>
+      <w:r>
+        <w:rPr>
+          <w:color w:val="000000" w:themeColor="text1"/>
+          <w:sz w:val="20"/>
+          <w:szCs w:val="20"/>
+        </w:rPr>
         <w:t xml:space="preserve">Heap memory will be clean up using a special process called as Garbage Collection (GC) which is done by java internally after every interval of time.  </w:t>
       </w:r>
     </w:p>
@@ -12563,9 +13388,11 @@
           <w:tab w:val="left" w:pos="3757"/>
         </w:tabs>
       </w:pPr>
+      <w:proofErr w:type="spellStart"/>
       <w:r>
         <w:t>StringBuffer</w:t>
       </w:r>
+      <w:proofErr w:type="spellEnd"/>
     </w:p>
     <w:p>
       <w:pPr>
@@ -12593,8 +13420,13 @@
           <w:tab w:val="left" w:pos="3757"/>
         </w:tabs>
       </w:pPr>
-      <w:r>
-        <w:t xml:space="preserve">StringTokenizer </w:t>
+      <w:proofErr w:type="spellStart"/>
+      <w:r>
+        <w:t>StringTokenizer</w:t>
+      </w:r>
+      <w:proofErr w:type="spellEnd"/>
+      <w:r>
+        <w:t xml:space="preserve"> </w:t>
       </w:r>
     </w:p>
     <w:p>
@@ -12688,11 +13520,21 @@
       <w:r>
         <w:t xml:space="preserve">String class is present inside </w:t>
       </w:r>
+      <w:proofErr w:type="spellStart"/>
+      <w:proofErr w:type="gramStart"/>
       <w:r>
         <w:rPr>
           <w:highlight w:val="yellow"/>
         </w:rPr>
-        <w:t>java.lang package</w:t>
+        <w:t>java.lang</w:t>
+      </w:r>
+      <w:proofErr w:type="spellEnd"/>
+      <w:proofErr w:type="gramEnd"/>
+      <w:r>
+        <w:rPr>
+          <w:highlight w:val="yellow"/>
+        </w:rPr>
+        <w:t xml:space="preserve"> package</w:t>
       </w:r>
       <w:r>
         <w:t>.</w:t>
@@ -12749,7 +13591,15 @@
         <w:t xml:space="preserve"> </w:t>
       </w:r>
       <w:r>
-        <w:t>value it never change by any function of the string class.</w:t>
+        <w:t xml:space="preserve">value it never </w:t>
+      </w:r>
+      <w:proofErr w:type="gramStart"/>
+      <w:r>
+        <w:t>change</w:t>
+      </w:r>
+      <w:proofErr w:type="gramEnd"/>
+      <w:r>
+        <w:t xml:space="preserve"> by any function of the string class.</w:t>
       </w:r>
     </w:p>
     <w:p>
@@ -12764,7 +13614,15 @@
         </w:tabs>
       </w:pPr>
       <w:r>
-        <w:t>Using string class you can store a values which has multiple characters, and internally it store in the form of array.</w:t>
+        <w:t xml:space="preserve">Using string </w:t>
+      </w:r>
+      <w:proofErr w:type="gramStart"/>
+      <w:r>
+        <w:t>class</w:t>
+      </w:r>
+      <w:proofErr w:type="gramEnd"/>
+      <w:r>
+        <w:t xml:space="preserve"> you can store a values which has multiple characters, and internally it store in the form of array.</w:t>
       </w:r>
     </w:p>
     <w:p>
@@ -12938,10 +13796,10 @@
       </w:pPr>
       <w:r>
         <w:object w:dxaOrig="9810" w:dyaOrig="3320" w14:anchorId="538CACDF">
-          <v:shape id="_x0000_i1030" type="#_x0000_t75" style="width:209.5pt;height:71pt" o:ole="">
+          <v:shape id="_x0000_i1030" type="#_x0000_t75" style="width:209.65pt;height:70.9pt" o:ole="">
             <v:imagedata r:id="rId38" o:title=""/>
           </v:shape>
-          <o:OLEObject Type="Embed" ProgID="Paint.Picture" ShapeID="_x0000_i1030" DrawAspect="Content" ObjectID="_1717390187" r:id="rId39"/>
+          <o:OLEObject Type="Embed" ProgID="Paint.Picture" ShapeID="_x0000_i1030" DrawAspect="Content" ObjectID="_1717475996" r:id="rId39"/>
         </w:object>
       </w:r>
     </w:p>
@@ -12957,7 +13815,15 @@
         </w:tabs>
       </w:pPr>
       <w:r>
-        <w:t>SCP is a String Constant Pool. This is use to store the String objects created without new operator.</w:t>
+        <w:t xml:space="preserve">SCP is a String Constant Pool. This is </w:t>
+      </w:r>
+      <w:proofErr w:type="spellStart"/>
+      <w:r>
+        <w:t>use</w:t>
+      </w:r>
+      <w:proofErr w:type="spellEnd"/>
+      <w:r>
+        <w:t xml:space="preserve"> to store the String objects created without new operator.</w:t>
       </w:r>
     </w:p>
     <w:p>
@@ -12972,7 +13838,23 @@
         </w:tabs>
       </w:pPr>
       <w:r>
-        <w:t xml:space="preserve"> In SCP before creating an object it will first check if same value is present inside the SCP or not, If same value is present then it will not create new object other wise it will create a new Object.</w:t>
+        <w:t xml:space="preserve"> In SCP before creating an object it will first check if same value is present inside the SCP or not, </w:t>
+      </w:r>
+      <w:proofErr w:type="gramStart"/>
+      <w:r>
+        <w:t>If</w:t>
+      </w:r>
+      <w:proofErr w:type="gramEnd"/>
+      <w:r>
+        <w:t xml:space="preserve"> same value is present then it will not create new object </w:t>
+      </w:r>
+      <w:proofErr w:type="spellStart"/>
+      <w:r>
+        <w:t>other wise</w:t>
+      </w:r>
+      <w:proofErr w:type="spellEnd"/>
+      <w:r>
+        <w:t xml:space="preserve"> it will create a new Object.</w:t>
       </w:r>
     </w:p>
     <w:p>
@@ -12985,10 +13867,10 @@
       </w:pPr>
       <w:r>
         <w:object w:dxaOrig="16550" w:dyaOrig="6310" w14:anchorId="5802981F">
-          <v:shape id="_x0000_i1031" type="#_x0000_t75" style="width:281.5pt;height:106.8pt" o:ole="">
+          <v:shape id="_x0000_i1031" type="#_x0000_t75" style="width:281.25pt;height:106.9pt" o:ole="">
             <v:imagedata r:id="rId40" o:title=""/>
           </v:shape>
-          <o:OLEObject Type="Embed" ProgID="Paint.Picture" ShapeID="_x0000_i1031" DrawAspect="Content" ObjectID="_1717390188" r:id="rId41"/>
+          <o:OLEObject Type="Embed" ProgID="Paint.Picture" ShapeID="_x0000_i1031" DrawAspect="Content" ObjectID="_1717475997" r:id="rId41"/>
         </w:object>
       </w:r>
     </w:p>
@@ -13036,12 +13918,16 @@
       <w:r>
         <w:t xml:space="preserve">This class is present inside </w:t>
       </w:r>
+      <w:proofErr w:type="spellStart"/>
+      <w:proofErr w:type="gramStart"/>
       <w:r>
         <w:rPr>
           <w:highlight w:val="yellow"/>
         </w:rPr>
         <w:t>java.lang</w:t>
       </w:r>
+      <w:proofErr w:type="spellEnd"/>
+      <w:proofErr w:type="gramEnd"/>
       <w:r>
         <w:rPr>
           <w:highlight w:val="yellow"/>
@@ -13150,6 +14036,7 @@
           <w:u w:val="single"/>
         </w:rPr>
       </w:pPr>
+      <w:proofErr w:type="spellStart"/>
       <w:r>
         <w:rPr>
           <w:b/>
@@ -13174,6 +14061,7 @@
         </w:rPr>
         <w:t>er</w:t>
       </w:r>
+      <w:proofErr w:type="spellEnd"/>
     </w:p>
     <w:p>
       <w:pPr>
@@ -13183,6 +14071,7 @@
           <w:numId w:val="52"/>
         </w:numPr>
       </w:pPr>
+      <w:proofErr w:type="spellStart"/>
       <w:r>
         <w:t>StringBu</w:t>
       </w:r>
@@ -13190,7 +14079,11 @@
         <w:t>ff</w:t>
       </w:r>
       <w:r>
-        <w:t xml:space="preserve">er class is also used to store String value in java </w:t>
+        <w:t>er</w:t>
+      </w:r>
+      <w:proofErr w:type="spellEnd"/>
+      <w:r>
+        <w:t xml:space="preserve"> class is also used to store String value in java </w:t>
       </w:r>
     </w:p>
     <w:p>
@@ -13204,11 +14097,21 @@
       <w:r>
         <w:t xml:space="preserve">This class is present inside </w:t>
       </w:r>
+      <w:proofErr w:type="spellStart"/>
+      <w:proofErr w:type="gramStart"/>
       <w:r>
         <w:rPr>
           <w:highlight w:val="yellow"/>
         </w:rPr>
-        <w:t>java.lang package</w:t>
+        <w:t>java.lang</w:t>
+      </w:r>
+      <w:proofErr w:type="spellEnd"/>
+      <w:proofErr w:type="gramEnd"/>
+      <w:r>
+        <w:rPr>
+          <w:highlight w:val="yellow"/>
+        </w:rPr>
+        <w:t xml:space="preserve"> package</w:t>
       </w:r>
       <w:r>
         <w:t>.</w:t>
@@ -13244,7 +14147,15 @@
         </w:numPr>
       </w:pPr>
       <w:r>
-        <w:t>To store the string value and to perform operations on the string you can create object of StringBuffer and can set the value.</w:t>
+        <w:t xml:space="preserve">To store the string value and to perform operations on the string you can create object of </w:t>
+      </w:r>
+      <w:proofErr w:type="spellStart"/>
+      <w:r>
+        <w:t>StringBuffer</w:t>
+      </w:r>
+      <w:proofErr w:type="spellEnd"/>
+      <w:r>
+        <w:t xml:space="preserve"> and can set the value.</w:t>
       </w:r>
     </w:p>
     <w:p>
@@ -13255,8 +14166,13 @@
           <w:numId w:val="52"/>
         </w:numPr>
       </w:pPr>
-      <w:r>
-        <w:t xml:space="preserve">StringBuffer objects are created inside Heap and </w:t>
+      <w:proofErr w:type="spellStart"/>
+      <w:r>
+        <w:t>StringBuffer</w:t>
+      </w:r>
+      <w:proofErr w:type="spellEnd"/>
+      <w:r>
+        <w:t xml:space="preserve"> objects are created inside Heap and </w:t>
       </w:r>
       <w:r>
         <w:rPr>
@@ -13265,7 +14181,15 @@
         <w:t>SCP is not applicable</w:t>
       </w:r>
       <w:r>
-        <w:t xml:space="preserve"> for StringBuffer.</w:t>
+        <w:t xml:space="preserve"> for </w:t>
+      </w:r>
+      <w:proofErr w:type="spellStart"/>
+      <w:r>
+        <w:t>StringBuffer</w:t>
+      </w:r>
+      <w:proofErr w:type="spellEnd"/>
+      <w:r>
+        <w:t>.</w:t>
       </w:r>
     </w:p>
     <w:p>
@@ -13283,13 +14207,21 @@
         <w:t xml:space="preserve"> </w:t>
       </w:r>
       <w:r>
-        <w:t>of StringBu</w:t>
+        <w:t xml:space="preserve">of </w:t>
+      </w:r>
+      <w:proofErr w:type="spellStart"/>
+      <w:r>
+        <w:t>StringBu</w:t>
       </w:r>
       <w:r>
         <w:t>ff</w:t>
       </w:r>
       <w:r>
-        <w:t xml:space="preserve">er is </w:t>
+        <w:t>er</w:t>
+      </w:r>
+      <w:proofErr w:type="spellEnd"/>
+      <w:r>
+        <w:t xml:space="preserve"> is </w:t>
       </w:r>
       <w:r>
         <w:rPr>
@@ -13298,13 +14230,21 @@
         <w:t>mutable</w:t>
       </w:r>
       <w:r>
-        <w:t>.  Mutable means the original value changes by applying the method of StringBu</w:t>
+        <w:t xml:space="preserve">.  Mutable means the original value changes by applying the method of </w:t>
+      </w:r>
+      <w:proofErr w:type="spellStart"/>
+      <w:r>
+        <w:t>StringBu</w:t>
       </w:r>
       <w:r>
         <w:t>ff</w:t>
       </w:r>
       <w:r>
-        <w:t>er.</w:t>
+        <w:t>er</w:t>
+      </w:r>
+      <w:proofErr w:type="spellEnd"/>
+      <w:r>
+        <w:t>.</w:t>
       </w:r>
     </w:p>
     <w:p>
@@ -13315,8 +14255,21 @@
           <w:numId w:val="52"/>
         </w:numPr>
       </w:pPr>
-      <w:r>
-        <w:t>StringBuffer Objects are thread safe. Methods of StringBuffer are synchronized.</w:t>
+      <w:proofErr w:type="spellStart"/>
+      <w:r>
+        <w:t>StringBuffer</w:t>
+      </w:r>
+      <w:proofErr w:type="spellEnd"/>
+      <w:r>
+        <w:t xml:space="preserve"> Objects are thread safe. Methods of </w:t>
+      </w:r>
+      <w:proofErr w:type="spellStart"/>
+      <w:r>
+        <w:t>StringBuffer</w:t>
+      </w:r>
+      <w:proofErr w:type="spellEnd"/>
+      <w:r>
+        <w:t xml:space="preserve"> are synchronized.</w:t>
       </w:r>
     </w:p>
     <w:p>
@@ -13328,7 +14281,15 @@
         </w:numPr>
       </w:pPr>
       <w:r>
-        <w:t>That is StringBuffer object can be access by one thread at a time only and if one thread performing any operation then other threads has to wait.</w:t>
+        <w:t xml:space="preserve">That is </w:t>
+      </w:r>
+      <w:proofErr w:type="spellStart"/>
+      <w:r>
+        <w:t>StringBuffer</w:t>
+      </w:r>
+      <w:proofErr w:type="spellEnd"/>
+      <w:r>
+        <w:t xml:space="preserve"> object can be access by one thread at a time only and if one thread performing any operation then other threads has to wait.</w:t>
       </w:r>
     </w:p>
     <w:p>
@@ -13340,7 +14301,42 @@
         </w:numPr>
       </w:pPr>
       <w:r>
-        <w:t>Due to this the execution of the StringBuffer is slower than the StringBuilder.</w:t>
+        <w:t xml:space="preserve">Due to this the execution of the </w:t>
+      </w:r>
+      <w:proofErr w:type="spellStart"/>
+      <w:r>
+        <w:t>StringBuffer</w:t>
+      </w:r>
+      <w:proofErr w:type="spellEnd"/>
+      <w:r>
+        <w:t xml:space="preserve"> is slower than the StringBuilder.</w:t>
+      </w:r>
+    </w:p>
+    <w:p>
+      <w:pPr>
+        <w:rPr>
+          <w:b/>
+          <w:bCs/>
+          <w:u w:val="single"/>
+        </w:rPr>
+      </w:pPr>
+      <w:proofErr w:type="spellStart"/>
+      <w:r>
+        <w:rPr>
+          <w:b/>
+          <w:bCs/>
+          <w:u w:val="single"/>
+        </w:rPr>
+        <w:t>StringTokenizer</w:t>
+      </w:r>
+      <w:proofErr w:type="spellEnd"/>
+      <w:r>
+        <w:rPr>
+          <w:b/>
+          <w:bCs/>
+          <w:u w:val="single"/>
+        </w:rPr>
+        <w:t xml:space="preserve"> </w:t>
       </w:r>
     </w:p>
     <w:p>
@@ -13348,21 +14344,720 @@
         <w:pStyle w:val="ListParagraph"/>
         <w:numPr>
           <w:ilvl w:val="0"/>
-          <w:numId w:val="52"/>
-        </w:numPr>
-      </w:pPr>
+          <w:numId w:val="53"/>
+        </w:numPr>
+      </w:pPr>
+      <w:r>
+        <w:t xml:space="preserve">Using this </w:t>
+      </w:r>
+      <w:proofErr w:type="gramStart"/>
+      <w:r>
+        <w:t>class</w:t>
+      </w:r>
+      <w:proofErr w:type="gramEnd"/>
+      <w:r>
+        <w:t xml:space="preserve"> you can convert your string values into a tokens.</w:t>
+      </w:r>
+    </w:p>
+    <w:p>
+      <w:pPr>
+        <w:pStyle w:val="ListParagraph"/>
+        <w:numPr>
+          <w:ilvl w:val="0"/>
+          <w:numId w:val="53"/>
+        </w:numPr>
+      </w:pPr>
+      <w:r>
+        <w:t xml:space="preserve">This class is present inside </w:t>
+      </w:r>
+      <w:proofErr w:type="spellStart"/>
+      <w:proofErr w:type="gramStart"/>
+      <w:r>
+        <w:t>java.util</w:t>
+      </w:r>
+      <w:proofErr w:type="spellEnd"/>
+      <w:proofErr w:type="gramEnd"/>
+      <w:r>
+        <w:t xml:space="preserve"> package.</w:t>
+      </w:r>
+    </w:p>
+    <w:p>
+      <w:pPr>
+        <w:pStyle w:val="ListParagraph"/>
+        <w:numPr>
+          <w:ilvl w:val="0"/>
+          <w:numId w:val="53"/>
+        </w:numPr>
+      </w:pPr>
+      <w:r>
+        <w:t>You can provide a string into the object and the Delimiter using which you can tokenize the string.</w:t>
+      </w:r>
+    </w:p>
+    <w:p>
+      <w:pPr>
+        <w:pStyle w:val="ListParagraph"/>
+        <w:numPr>
+          <w:ilvl w:val="0"/>
+          <w:numId w:val="53"/>
+        </w:numPr>
+      </w:pPr>
+      <w:r>
+        <w:t>Example</w:t>
+      </w:r>
+    </w:p>
+    <w:p>
+      <w:pPr>
+        <w:pStyle w:val="ListParagraph"/>
+      </w:pPr>
+      <w:r>
+        <w:t xml:space="preserve">String: “This_is_Java_Program” </w:t>
+      </w:r>
+    </w:p>
+    <w:p>
+      <w:pPr>
+        <w:pStyle w:val="ListParagraph"/>
+      </w:pPr>
+      <w:r>
+        <w:t>Delimiter: “_”</w:t>
+      </w:r>
+    </w:p>
+    <w:p>
+      <w:pPr>
+        <w:pStyle w:val="ListParagraph"/>
+      </w:pPr>
+      <w:r>
+        <w:t>Tokens: This, is, Java, Program</w:t>
+      </w:r>
+    </w:p>
+    <w:p>
       <w:r>
         <w:br w:type="page"/>
       </w:r>
     </w:p>
-    <w:p/>
-    <w:p>
-      <w:pPr>
-        <w:pStyle w:val="NoSpacing"/>
-        <w:tabs>
-          <w:tab w:val="left" w:pos="3757"/>
-        </w:tabs>
-      </w:pPr>
+    <w:p>
+      <w:pPr>
+        <w:pStyle w:val="NoSpacing"/>
+        <w:tabs>
+          <w:tab w:val="left" w:pos="3757"/>
+        </w:tabs>
+        <w:rPr>
+          <w:b/>
+          <w:bCs/>
+          <w:sz w:val="28"/>
+          <w:szCs w:val="28"/>
+          <w:u w:val="single"/>
+        </w:rPr>
+      </w:pPr>
+      <w:r>
+        <w:rPr>
+          <w:b/>
+          <w:bCs/>
+          <w:sz w:val="28"/>
+          <w:szCs w:val="28"/>
+          <w:u w:val="single"/>
+        </w:rPr>
+        <w:lastRenderedPageBreak/>
+        <w:t>User Input in Java</w:t>
+      </w:r>
+    </w:p>
+    <w:p>
+      <w:pPr>
+        <w:pStyle w:val="NoSpacing"/>
+        <w:numPr>
+          <w:ilvl w:val="0"/>
+          <w:numId w:val="54"/>
+        </w:numPr>
+        <w:tabs>
+          <w:tab w:val="left" w:pos="3757"/>
+        </w:tabs>
+        <w:rPr>
+          <w:b/>
+          <w:bCs/>
+          <w:sz w:val="28"/>
+          <w:szCs w:val="28"/>
+        </w:rPr>
+      </w:pPr>
+      <w:r>
+        <w:rPr>
+          <w:b/>
+          <w:bCs/>
+          <w:sz w:val="28"/>
+          <w:szCs w:val="28"/>
+        </w:rPr>
+        <w:t>Using Command Line Argument</w:t>
+      </w:r>
+    </w:p>
+    <w:p>
+      <w:pPr>
+        <w:pStyle w:val="NoSpacing"/>
+        <w:numPr>
+          <w:ilvl w:val="1"/>
+          <w:numId w:val="54"/>
+        </w:numPr>
+        <w:tabs>
+          <w:tab w:val="left" w:pos="3757"/>
+        </w:tabs>
+        <w:rPr>
+          <w:sz w:val="28"/>
+          <w:szCs w:val="28"/>
+        </w:rPr>
+      </w:pPr>
+      <w:r>
+        <w:rPr>
+          <w:sz w:val="28"/>
+          <w:szCs w:val="28"/>
+        </w:rPr>
+        <w:t xml:space="preserve">In this option you can </w:t>
+      </w:r>
+      <w:r>
+        <w:rPr>
+          <w:sz w:val="28"/>
+          <w:szCs w:val="28"/>
+        </w:rPr>
+        <w:t>accept</w:t>
+      </w:r>
+      <w:r>
+        <w:rPr>
+          <w:sz w:val="28"/>
+          <w:szCs w:val="28"/>
+        </w:rPr>
+        <w:t xml:space="preserve"> the values from the user at the time of writing command for the execution. </w:t>
+      </w:r>
+    </w:p>
+    <w:p>
+      <w:pPr>
+        <w:pStyle w:val="NoSpacing"/>
+        <w:numPr>
+          <w:ilvl w:val="1"/>
+          <w:numId w:val="54"/>
+        </w:numPr>
+        <w:tabs>
+          <w:tab w:val="left" w:pos="3757"/>
+        </w:tabs>
+        <w:rPr>
+          <w:sz w:val="28"/>
+          <w:szCs w:val="28"/>
+        </w:rPr>
+      </w:pPr>
+      <w:r>
+        <w:rPr>
+          <w:sz w:val="28"/>
+          <w:szCs w:val="28"/>
+        </w:rPr>
+        <w:t xml:space="preserve">That is passing a </w:t>
+      </w:r>
+      <w:proofErr w:type="gramStart"/>
+      <w:r>
+        <w:rPr>
+          <w:sz w:val="28"/>
+          <w:szCs w:val="28"/>
+        </w:rPr>
+        <w:t>values</w:t>
+      </w:r>
+      <w:proofErr w:type="gramEnd"/>
+      <w:r>
+        <w:rPr>
+          <w:sz w:val="28"/>
+          <w:szCs w:val="28"/>
+        </w:rPr>
+        <w:t xml:space="preserve"> from the command (execution command) is known as command line arguments.</w:t>
+      </w:r>
+    </w:p>
+    <w:p>
+      <w:pPr>
+        <w:pStyle w:val="NoSpacing"/>
+        <w:numPr>
+          <w:ilvl w:val="1"/>
+          <w:numId w:val="54"/>
+        </w:numPr>
+        <w:tabs>
+          <w:tab w:val="left" w:pos="3757"/>
+        </w:tabs>
+        <w:rPr>
+          <w:sz w:val="28"/>
+          <w:szCs w:val="28"/>
+        </w:rPr>
+      </w:pPr>
+      <w:r>
+        <w:rPr>
+          <w:sz w:val="28"/>
+          <w:szCs w:val="28"/>
+        </w:rPr>
+        <w:t>These values</w:t>
+      </w:r>
+      <w:r>
+        <w:rPr>
+          <w:sz w:val="28"/>
+          <w:szCs w:val="28"/>
+        </w:rPr>
+        <w:t xml:space="preserve"> will be accessible inside java program from the String array parameter of the main method</w:t>
+      </w:r>
+      <w:r>
+        <w:rPr>
+          <w:sz w:val="28"/>
+          <w:szCs w:val="28"/>
+        </w:rPr>
+        <w:t>.</w:t>
+      </w:r>
+    </w:p>
+    <w:p>
+      <w:pPr>
+        <w:pStyle w:val="NoSpacing"/>
+        <w:numPr>
+          <w:ilvl w:val="1"/>
+          <w:numId w:val="54"/>
+        </w:numPr>
+        <w:tabs>
+          <w:tab w:val="left" w:pos="3757"/>
+        </w:tabs>
+        <w:rPr>
+          <w:sz w:val="28"/>
+          <w:szCs w:val="28"/>
+        </w:rPr>
+      </w:pPr>
+      <w:r>
+        <w:rPr>
+          <w:sz w:val="28"/>
+          <w:szCs w:val="28"/>
+        </w:rPr>
+        <w:t>The values which you pass from the command line will always be in the string format</w:t>
+      </w:r>
+      <w:r>
+        <w:rPr>
+          <w:sz w:val="28"/>
+          <w:szCs w:val="28"/>
+        </w:rPr>
+        <w:t>.</w:t>
+      </w:r>
+    </w:p>
+    <w:p>
+      <w:pPr>
+        <w:pStyle w:val="NoSpacing"/>
+        <w:tabs>
+          <w:tab w:val="left" w:pos="3757"/>
+        </w:tabs>
+        <w:ind w:left="1440"/>
+        <w:rPr>
+          <w:sz w:val="28"/>
+          <w:szCs w:val="28"/>
+        </w:rPr>
+      </w:pPr>
+      <w:r>
+        <w:rPr>
+          <w:sz w:val="28"/>
+          <w:szCs w:val="28"/>
+        </w:rPr>
+        <w:drawing>
+          <wp:inline distT="0" distB="0" distL="0" distR="0" wp14:anchorId="21598071" wp14:editId="059169FF">
+            <wp:extent cx="4795837" cy="1628843"/>
+            <wp:effectExtent l="0" t="0" r="5080" b="0"/>
+            <wp:docPr id="16" name="Picture 16"/>
+            <wp:cNvGraphicFramePr>
+              <a:graphicFrameLocks xmlns:a="http://schemas.openxmlformats.org/drawingml/2006/main" noChangeAspect="1"/>
+            </wp:cNvGraphicFramePr>
+            <a:graphic xmlns:a="http://schemas.openxmlformats.org/drawingml/2006/main">
+              <a:graphicData uri="http://schemas.openxmlformats.org/drawingml/2006/picture">
+                <pic:pic xmlns:pic="http://schemas.openxmlformats.org/drawingml/2006/picture">
+                  <pic:nvPicPr>
+                    <pic:cNvPr id="1" name=""/>
+                    <pic:cNvPicPr/>
+                  </pic:nvPicPr>
+                  <pic:blipFill>
+                    <a:blip r:embed="rId42"/>
+                    <a:stretch>
+                      <a:fillRect/>
+                    </a:stretch>
+                  </pic:blipFill>
+                  <pic:spPr>
+                    <a:xfrm>
+                      <a:off x="0" y="0"/>
+                      <a:ext cx="4814361" cy="1635135"/>
+                    </a:xfrm>
+                    <a:prstGeom prst="rect">
+                      <a:avLst/>
+                    </a:prstGeom>
+                  </pic:spPr>
+                </pic:pic>
+              </a:graphicData>
+            </a:graphic>
+          </wp:inline>
+        </w:drawing>
+      </w:r>
+    </w:p>
+    <w:p>
+      <w:pPr>
+        <w:pStyle w:val="NoSpacing"/>
+        <w:numPr>
+          <w:ilvl w:val="1"/>
+          <w:numId w:val="54"/>
+        </w:numPr>
+        <w:tabs>
+          <w:tab w:val="left" w:pos="3757"/>
+        </w:tabs>
+        <w:rPr>
+          <w:sz w:val="28"/>
+          <w:szCs w:val="28"/>
+        </w:rPr>
+      </w:pPr>
+      <w:r>
+        <w:rPr>
+          <w:sz w:val="28"/>
+          <w:szCs w:val="28"/>
+        </w:rPr>
+        <w:t>Issues with command line argument</w:t>
+      </w:r>
+    </w:p>
+    <w:p>
+      <w:pPr>
+        <w:pStyle w:val="NoSpacing"/>
+        <w:numPr>
+          <w:ilvl w:val="2"/>
+          <w:numId w:val="54"/>
+        </w:numPr>
+        <w:tabs>
+          <w:tab w:val="left" w:pos="3757"/>
+        </w:tabs>
+        <w:rPr>
+          <w:sz w:val="28"/>
+          <w:szCs w:val="28"/>
+        </w:rPr>
+      </w:pPr>
+      <w:r>
+        <w:rPr>
+          <w:sz w:val="28"/>
+          <w:szCs w:val="28"/>
+        </w:rPr>
+        <w:t>The values have to provide at the time of writing command.</w:t>
+      </w:r>
+    </w:p>
+    <w:p>
+      <w:pPr>
+        <w:pStyle w:val="NoSpacing"/>
+        <w:numPr>
+          <w:ilvl w:val="2"/>
+          <w:numId w:val="54"/>
+        </w:numPr>
+        <w:tabs>
+          <w:tab w:val="left" w:pos="3757"/>
+        </w:tabs>
+        <w:rPr>
+          <w:sz w:val="28"/>
+          <w:szCs w:val="28"/>
+        </w:rPr>
+      </w:pPr>
+      <w:r>
+        <w:rPr>
+          <w:sz w:val="28"/>
+          <w:szCs w:val="28"/>
+        </w:rPr>
+        <w:t>All the values are in string format, you have to convert it into a specific data type manually.</w:t>
+      </w:r>
+    </w:p>
+    <w:p>
+      <w:pPr>
+        <w:pStyle w:val="NoSpacing"/>
+        <w:numPr>
+          <w:ilvl w:val="2"/>
+          <w:numId w:val="54"/>
+        </w:numPr>
+        <w:tabs>
+          <w:tab w:val="left" w:pos="3757"/>
+        </w:tabs>
+        <w:rPr>
+          <w:sz w:val="28"/>
+          <w:szCs w:val="28"/>
+        </w:rPr>
+      </w:pPr>
+      <w:r>
+        <w:rPr>
+          <w:sz w:val="28"/>
+          <w:szCs w:val="28"/>
+        </w:rPr>
+        <w:t>User has to pass the values of all the parameter used in the program and also in the same sequence which is used in the code.</w:t>
+      </w:r>
+    </w:p>
+    <w:p>
+      <w:pPr>
+        <w:pStyle w:val="NoSpacing"/>
+        <w:tabs>
+          <w:tab w:val="left" w:pos="3757"/>
+        </w:tabs>
+        <w:ind w:left="2160"/>
+        <w:rPr>
+          <w:sz w:val="28"/>
+          <w:szCs w:val="28"/>
+        </w:rPr>
+      </w:pPr>
+    </w:p>
+    <w:p>
+      <w:pPr>
+        <w:pStyle w:val="NoSpacing"/>
+        <w:numPr>
+          <w:ilvl w:val="0"/>
+          <w:numId w:val="54"/>
+        </w:numPr>
+        <w:tabs>
+          <w:tab w:val="left" w:pos="3757"/>
+        </w:tabs>
+        <w:rPr>
+          <w:b/>
+          <w:bCs/>
+          <w:sz w:val="28"/>
+          <w:szCs w:val="28"/>
+        </w:rPr>
+      </w:pPr>
+      <w:r>
+        <w:rPr>
+          <w:b/>
+          <w:bCs/>
+          <w:sz w:val="28"/>
+          <w:szCs w:val="28"/>
+        </w:rPr>
+        <w:t>Scanner Clas</w:t>
+      </w:r>
+      <w:r>
+        <w:rPr>
+          <w:b/>
+          <w:bCs/>
+          <w:sz w:val="28"/>
+          <w:szCs w:val="28"/>
+        </w:rPr>
+        <w:t>s</w:t>
+      </w:r>
+    </w:p>
+    <w:p>
+      <w:pPr>
+        <w:pStyle w:val="NoSpacing"/>
+        <w:numPr>
+          <w:ilvl w:val="1"/>
+          <w:numId w:val="54"/>
+        </w:numPr>
+        <w:tabs>
+          <w:tab w:val="left" w:pos="3757"/>
+        </w:tabs>
+        <w:rPr>
+          <w:b/>
+          <w:bCs/>
+          <w:sz w:val="28"/>
+          <w:szCs w:val="28"/>
+        </w:rPr>
+      </w:pPr>
+      <w:r>
+        <w:rPr>
+          <w:sz w:val="28"/>
+          <w:szCs w:val="28"/>
+        </w:rPr>
+        <w:t>This class is the build-in class.</w:t>
+      </w:r>
+    </w:p>
+    <w:p>
+      <w:pPr>
+        <w:pStyle w:val="NoSpacing"/>
+        <w:numPr>
+          <w:ilvl w:val="1"/>
+          <w:numId w:val="54"/>
+        </w:numPr>
+        <w:tabs>
+          <w:tab w:val="left" w:pos="3757"/>
+        </w:tabs>
+        <w:rPr>
+          <w:b/>
+          <w:bCs/>
+          <w:sz w:val="28"/>
+          <w:szCs w:val="28"/>
+        </w:rPr>
+      </w:pPr>
+      <w:r>
+        <w:rPr>
+          <w:sz w:val="28"/>
+          <w:szCs w:val="28"/>
+        </w:rPr>
+        <w:t xml:space="preserve">Scanner is present inside </w:t>
+      </w:r>
+      <w:proofErr w:type="spellStart"/>
+      <w:proofErr w:type="gramStart"/>
+      <w:r>
+        <w:rPr>
+          <w:sz w:val="28"/>
+          <w:szCs w:val="28"/>
+        </w:rPr>
+        <w:t>java.util</w:t>
+      </w:r>
+      <w:proofErr w:type="spellEnd"/>
+      <w:proofErr w:type="gramEnd"/>
+      <w:r>
+        <w:rPr>
+          <w:sz w:val="28"/>
+          <w:szCs w:val="28"/>
+        </w:rPr>
+        <w:t xml:space="preserve"> package.</w:t>
+      </w:r>
+    </w:p>
+    <w:p>
+      <w:pPr>
+        <w:pStyle w:val="NoSpacing"/>
+        <w:numPr>
+          <w:ilvl w:val="1"/>
+          <w:numId w:val="54"/>
+        </w:numPr>
+        <w:tabs>
+          <w:tab w:val="left" w:pos="3757"/>
+        </w:tabs>
+        <w:rPr>
+          <w:b/>
+          <w:bCs/>
+          <w:sz w:val="28"/>
+          <w:szCs w:val="28"/>
+        </w:rPr>
+      </w:pPr>
+      <w:r>
+        <w:rPr>
+          <w:sz w:val="28"/>
+          <w:szCs w:val="28"/>
+        </w:rPr>
+        <w:t xml:space="preserve">Using this </w:t>
+      </w:r>
+      <w:proofErr w:type="gramStart"/>
+      <w:r>
+        <w:rPr>
+          <w:sz w:val="28"/>
+          <w:szCs w:val="28"/>
+        </w:rPr>
+        <w:t>class</w:t>
+      </w:r>
+      <w:proofErr w:type="gramEnd"/>
+      <w:r>
+        <w:rPr>
+          <w:sz w:val="28"/>
+          <w:szCs w:val="28"/>
+        </w:rPr>
+        <w:t xml:space="preserve"> you can accept the values from the user at run time.</w:t>
+      </w:r>
+    </w:p>
+    <w:p>
+      <w:pPr>
+        <w:pStyle w:val="NoSpacing"/>
+        <w:numPr>
+          <w:ilvl w:val="1"/>
+          <w:numId w:val="54"/>
+        </w:numPr>
+        <w:tabs>
+          <w:tab w:val="left" w:pos="3757"/>
+        </w:tabs>
+        <w:rPr>
+          <w:sz w:val="28"/>
+          <w:szCs w:val="28"/>
+        </w:rPr>
+      </w:pPr>
+      <w:r>
+        <w:rPr>
+          <w:sz w:val="28"/>
+          <w:szCs w:val="28"/>
+        </w:rPr>
+        <w:t>In this class there are multiple methods provided to accept the value of different data type from the user.</w:t>
+      </w:r>
+    </w:p>
+    <w:p>
+      <w:pPr>
+        <w:pStyle w:val="NoSpacing"/>
+        <w:numPr>
+          <w:ilvl w:val="1"/>
+          <w:numId w:val="54"/>
+        </w:numPr>
+        <w:tabs>
+          <w:tab w:val="left" w:pos="3757"/>
+        </w:tabs>
+        <w:rPr>
+          <w:sz w:val="28"/>
+          <w:szCs w:val="28"/>
+        </w:rPr>
+      </w:pPr>
+      <w:r>
+        <w:rPr>
+          <w:sz w:val="28"/>
+          <w:szCs w:val="28"/>
+        </w:rPr>
+        <w:t>There is no need of converting values from one data type to another.</w:t>
+      </w:r>
+    </w:p>
+    <w:p>
+      <w:pPr>
+        <w:pStyle w:val="NoSpacing"/>
+        <w:numPr>
+          <w:ilvl w:val="1"/>
+          <w:numId w:val="54"/>
+        </w:numPr>
+        <w:tabs>
+          <w:tab w:val="left" w:pos="3757"/>
+        </w:tabs>
+        <w:rPr>
+          <w:sz w:val="28"/>
+          <w:szCs w:val="28"/>
+        </w:rPr>
+      </w:pPr>
+      <w:r>
+        <w:rPr>
+          <w:sz w:val="28"/>
+          <w:szCs w:val="28"/>
+        </w:rPr>
+        <w:t xml:space="preserve">There are method with name </w:t>
+      </w:r>
+      <w:proofErr w:type="spellStart"/>
+      <w:proofErr w:type="gramStart"/>
+      <w:r>
+        <w:rPr>
+          <w:b/>
+          <w:bCs/>
+          <w:sz w:val="28"/>
+          <w:szCs w:val="28"/>
+        </w:rPr>
+        <w:t>next</w:t>
+      </w:r>
+      <w:r>
+        <w:rPr>
+          <w:b/>
+          <w:bCs/>
+          <w:sz w:val="28"/>
+          <w:szCs w:val="28"/>
+        </w:rPr>
+        <w:t>XXX</w:t>
+      </w:r>
+      <w:proofErr w:type="spellEnd"/>
+      <w:r>
+        <w:rPr>
+          <w:b/>
+          <w:bCs/>
+          <w:sz w:val="28"/>
+          <w:szCs w:val="28"/>
+        </w:rPr>
+        <w:t>(</w:t>
+      </w:r>
+      <w:proofErr w:type="gramEnd"/>
+      <w:r>
+        <w:rPr>
+          <w:b/>
+          <w:bCs/>
+          <w:sz w:val="28"/>
+          <w:szCs w:val="28"/>
+        </w:rPr>
+        <w:t>)</w:t>
+      </w:r>
+      <w:r>
+        <w:rPr>
+          <w:b/>
+          <w:bCs/>
+          <w:sz w:val="28"/>
+          <w:szCs w:val="28"/>
+        </w:rPr>
+        <w:t xml:space="preserve"> </w:t>
+      </w:r>
+      <w:r>
+        <w:rPr>
+          <w:sz w:val="28"/>
+          <w:szCs w:val="28"/>
+        </w:rPr>
+        <w:t>which are used to accept values from the user.</w:t>
+      </w:r>
     </w:p>
     <w:sectPr>
       <w:pgSz w:w="12240" w:h="15840"/>
@@ -15659,6 +17354,95 @@
     </w:lvl>
   </w:abstractNum>
   <w:abstractNum w:abstractNumId="25" w15:restartNumberingAfterBreak="0">
+    <w:nsid w:val="4A2703A1"/>
+    <w:multiLevelType w:val="hybridMultilevel"/>
+    <w:tmpl w:val="40EE3934"/>
+    <w:lvl w:ilvl="0" w:tplc="BB64A2B4">
+      <w:start w:val="1"/>
+      <w:numFmt w:val="decimal"/>
+      <w:lvlText w:val="%1."/>
+      <w:lvlJc w:val="left"/>
+      <w:pPr>
+        <w:ind w:left="720" w:hanging="360"/>
+      </w:pPr>
+      <w:rPr>
+        <w:rFonts w:hint="default"/>
+      </w:rPr>
+    </w:lvl>
+    <w:lvl w:ilvl="1" w:tplc="04090019">
+      <w:start w:val="1"/>
+      <w:numFmt w:val="lowerLetter"/>
+      <w:lvlText w:val="%2."/>
+      <w:lvlJc w:val="left"/>
+      <w:pPr>
+        <w:ind w:left="1440" w:hanging="360"/>
+      </w:pPr>
+    </w:lvl>
+    <w:lvl w:ilvl="2" w:tplc="0409001B">
+      <w:start w:val="1"/>
+      <w:numFmt w:val="lowerRoman"/>
+      <w:lvlText w:val="%3."/>
+      <w:lvlJc w:val="right"/>
+      <w:pPr>
+        <w:ind w:left="2160" w:hanging="180"/>
+      </w:pPr>
+    </w:lvl>
+    <w:lvl w:ilvl="3" w:tplc="0409000F" w:tentative="1">
+      <w:start w:val="1"/>
+      <w:numFmt w:val="decimal"/>
+      <w:lvlText w:val="%4."/>
+      <w:lvlJc w:val="left"/>
+      <w:pPr>
+        <w:ind w:left="2880" w:hanging="360"/>
+      </w:pPr>
+    </w:lvl>
+    <w:lvl w:ilvl="4" w:tplc="04090019" w:tentative="1">
+      <w:start w:val="1"/>
+      <w:numFmt w:val="lowerLetter"/>
+      <w:lvlText w:val="%5."/>
+      <w:lvlJc w:val="left"/>
+      <w:pPr>
+        <w:ind w:left="3600" w:hanging="360"/>
+      </w:pPr>
+    </w:lvl>
+    <w:lvl w:ilvl="5" w:tplc="0409001B" w:tentative="1">
+      <w:start w:val="1"/>
+      <w:numFmt w:val="lowerRoman"/>
+      <w:lvlText w:val="%6."/>
+      <w:lvlJc w:val="right"/>
+      <w:pPr>
+        <w:ind w:left="4320" w:hanging="180"/>
+      </w:pPr>
+    </w:lvl>
+    <w:lvl w:ilvl="6" w:tplc="0409000F" w:tentative="1">
+      <w:start w:val="1"/>
+      <w:numFmt w:val="decimal"/>
+      <w:lvlText w:val="%7."/>
+      <w:lvlJc w:val="left"/>
+      <w:pPr>
+        <w:ind w:left="5040" w:hanging="360"/>
+      </w:pPr>
+    </w:lvl>
+    <w:lvl w:ilvl="7" w:tplc="04090019" w:tentative="1">
+      <w:start w:val="1"/>
+      <w:numFmt w:val="lowerLetter"/>
+      <w:lvlText w:val="%8."/>
+      <w:lvlJc w:val="left"/>
+      <w:pPr>
+        <w:ind w:left="5760" w:hanging="360"/>
+      </w:pPr>
+    </w:lvl>
+    <w:lvl w:ilvl="8" w:tplc="0409001B" w:tentative="1">
+      <w:start w:val="1"/>
+      <w:numFmt w:val="lowerRoman"/>
+      <w:lvlText w:val="%9."/>
+      <w:lvlJc w:val="right"/>
+      <w:pPr>
+        <w:ind w:left="6480" w:hanging="180"/>
+      </w:pPr>
+    </w:lvl>
+  </w:abstractNum>
+  <w:abstractNum w:abstractNumId="26" w15:restartNumberingAfterBreak="0">
     <w:nsid w:val="4B606594"/>
     <w:multiLevelType w:val="hybridMultilevel"/>
     <w:tmpl w:val="792AC3BA"/>
@@ -15747,7 +17531,7 @@
       </w:pPr>
     </w:lvl>
   </w:abstractNum>
-  <w:abstractNum w:abstractNumId="26" w15:restartNumberingAfterBreak="0">
+  <w:abstractNum w:abstractNumId="27" w15:restartNumberingAfterBreak="0">
     <w:nsid w:val="4CB32C88"/>
     <w:multiLevelType w:val="hybridMultilevel"/>
     <w:tmpl w:val="1474EA28"/>
@@ -15836,7 +17620,7 @@
       </w:pPr>
     </w:lvl>
   </w:abstractNum>
-  <w:abstractNum w:abstractNumId="27" w15:restartNumberingAfterBreak="0">
+  <w:abstractNum w:abstractNumId="28" w15:restartNumberingAfterBreak="0">
     <w:nsid w:val="4CE41C62"/>
     <w:multiLevelType w:val="hybridMultilevel"/>
     <w:tmpl w:val="FEBACEF4"/>
@@ -15925,7 +17709,7 @@
       </w:pPr>
     </w:lvl>
   </w:abstractNum>
-  <w:abstractNum w:abstractNumId="28" w15:restartNumberingAfterBreak="0">
+  <w:abstractNum w:abstractNumId="29" w15:restartNumberingAfterBreak="0">
     <w:nsid w:val="4E183414"/>
     <w:multiLevelType w:val="hybridMultilevel"/>
     <w:tmpl w:val="2E5E19AE"/>
@@ -16017,7 +17801,7 @@
       </w:pPr>
     </w:lvl>
   </w:abstractNum>
-  <w:abstractNum w:abstractNumId="29" w15:restartNumberingAfterBreak="0">
+  <w:abstractNum w:abstractNumId="30" w15:restartNumberingAfterBreak="0">
     <w:nsid w:val="4F03590E"/>
     <w:multiLevelType w:val="hybridMultilevel"/>
     <w:tmpl w:val="3A4E49F6"/>
@@ -16106,7 +17890,7 @@
       </w:pPr>
     </w:lvl>
   </w:abstractNum>
-  <w:abstractNum w:abstractNumId="30" w15:restartNumberingAfterBreak="0">
+  <w:abstractNum w:abstractNumId="31" w15:restartNumberingAfterBreak="0">
     <w:nsid w:val="4FDF54E3"/>
     <w:multiLevelType w:val="hybridMultilevel"/>
     <w:tmpl w:val="65DC19CC"/>
@@ -16195,7 +17979,7 @@
       </w:pPr>
     </w:lvl>
   </w:abstractNum>
-  <w:abstractNum w:abstractNumId="31" w15:restartNumberingAfterBreak="0">
+  <w:abstractNum w:abstractNumId="32" w15:restartNumberingAfterBreak="0">
     <w:nsid w:val="537335BD"/>
     <w:multiLevelType w:val="hybridMultilevel"/>
     <w:tmpl w:val="3FF8A094"/>
@@ -16284,7 +18068,7 @@
       </w:pPr>
     </w:lvl>
   </w:abstractNum>
-  <w:abstractNum w:abstractNumId="32" w15:restartNumberingAfterBreak="0">
+  <w:abstractNum w:abstractNumId="33" w15:restartNumberingAfterBreak="0">
     <w:nsid w:val="57477FBA"/>
     <w:multiLevelType w:val="hybridMultilevel"/>
     <w:tmpl w:val="BFF83584"/>
@@ -16373,7 +18157,7 @@
       </w:pPr>
     </w:lvl>
   </w:abstractNum>
-  <w:abstractNum w:abstractNumId="33" w15:restartNumberingAfterBreak="0">
+  <w:abstractNum w:abstractNumId="34" w15:restartNumberingAfterBreak="0">
     <w:nsid w:val="59CE0C17"/>
     <w:multiLevelType w:val="hybridMultilevel"/>
     <w:tmpl w:val="B45CAC78"/>
@@ -16462,7 +18246,7 @@
       </w:pPr>
     </w:lvl>
   </w:abstractNum>
-  <w:abstractNum w:abstractNumId="34" w15:restartNumberingAfterBreak="0">
+  <w:abstractNum w:abstractNumId="35" w15:restartNumberingAfterBreak="0">
     <w:nsid w:val="59E57F81"/>
     <w:multiLevelType w:val="hybridMultilevel"/>
     <w:tmpl w:val="1EEEFF98"/>
@@ -16551,7 +18335,7 @@
       </w:pPr>
     </w:lvl>
   </w:abstractNum>
-  <w:abstractNum w:abstractNumId="35" w15:restartNumberingAfterBreak="0">
+  <w:abstractNum w:abstractNumId="36" w15:restartNumberingAfterBreak="0">
     <w:nsid w:val="5DA67F47"/>
     <w:multiLevelType w:val="hybridMultilevel"/>
     <w:tmpl w:val="6B9E1D96"/>
@@ -16642,7 +18426,7 @@
       </w:pPr>
     </w:lvl>
   </w:abstractNum>
-  <w:abstractNum w:abstractNumId="36" w15:restartNumberingAfterBreak="0">
+  <w:abstractNum w:abstractNumId="37" w15:restartNumberingAfterBreak="0">
     <w:nsid w:val="5ECD2D13"/>
     <w:multiLevelType w:val="hybridMultilevel"/>
     <w:tmpl w:val="A6AED13A"/>
@@ -16731,7 +18515,7 @@
       </w:pPr>
     </w:lvl>
   </w:abstractNum>
-  <w:abstractNum w:abstractNumId="37" w15:restartNumberingAfterBreak="0">
+  <w:abstractNum w:abstractNumId="38" w15:restartNumberingAfterBreak="0">
     <w:nsid w:val="626F100B"/>
     <w:multiLevelType w:val="hybridMultilevel"/>
     <w:tmpl w:val="4F586AD4"/>
@@ -16820,7 +18604,7 @@
       </w:pPr>
     </w:lvl>
   </w:abstractNum>
-  <w:abstractNum w:abstractNumId="38" w15:restartNumberingAfterBreak="0">
+  <w:abstractNum w:abstractNumId="39" w15:restartNumberingAfterBreak="0">
     <w:nsid w:val="65455F61"/>
     <w:multiLevelType w:val="hybridMultilevel"/>
     <w:tmpl w:val="C15EC74C"/>
@@ -16910,7 +18694,7 @@
       </w:pPr>
     </w:lvl>
   </w:abstractNum>
-  <w:abstractNum w:abstractNumId="39" w15:restartNumberingAfterBreak="0">
+  <w:abstractNum w:abstractNumId="40" w15:restartNumberingAfterBreak="0">
     <w:nsid w:val="6AD37CB8"/>
     <w:multiLevelType w:val="hybridMultilevel"/>
     <w:tmpl w:val="298C5DDA"/>
@@ -16999,7 +18783,7 @@
       </w:pPr>
     </w:lvl>
   </w:abstractNum>
-  <w:abstractNum w:abstractNumId="40" w15:restartNumberingAfterBreak="0">
+  <w:abstractNum w:abstractNumId="41" w15:restartNumberingAfterBreak="0">
     <w:nsid w:val="6C8876AA"/>
     <w:multiLevelType w:val="hybridMultilevel"/>
     <w:tmpl w:val="7570BCB4"/>
@@ -17088,7 +18872,7 @@
       </w:pPr>
     </w:lvl>
   </w:abstractNum>
-  <w:abstractNum w:abstractNumId="41" w15:restartNumberingAfterBreak="0">
+  <w:abstractNum w:abstractNumId="42" w15:restartNumberingAfterBreak="0">
     <w:nsid w:val="6D8C5C6C"/>
     <w:multiLevelType w:val="hybridMultilevel"/>
     <w:tmpl w:val="AD1A57EA"/>
@@ -17177,7 +18961,7 @@
       </w:pPr>
     </w:lvl>
   </w:abstractNum>
-  <w:abstractNum w:abstractNumId="42" w15:restartNumberingAfterBreak="0">
+  <w:abstractNum w:abstractNumId="43" w15:restartNumberingAfterBreak="0">
     <w:nsid w:val="71657772"/>
     <w:multiLevelType w:val="hybridMultilevel"/>
     <w:tmpl w:val="45761BDC"/>
@@ -17266,7 +19050,7 @@
       </w:pPr>
     </w:lvl>
   </w:abstractNum>
-  <w:abstractNum w:abstractNumId="43" w15:restartNumberingAfterBreak="0">
+  <w:abstractNum w:abstractNumId="44" w15:restartNumberingAfterBreak="0">
     <w:nsid w:val="74471078"/>
     <w:multiLevelType w:val="hybridMultilevel"/>
     <w:tmpl w:val="7DE07DDC"/>
@@ -17355,7 +19139,7 @@
       </w:pPr>
     </w:lvl>
   </w:abstractNum>
-  <w:abstractNum w:abstractNumId="44" w15:restartNumberingAfterBreak="0">
+  <w:abstractNum w:abstractNumId="45" w15:restartNumberingAfterBreak="0">
     <w:nsid w:val="74813888"/>
     <w:multiLevelType w:val="hybridMultilevel"/>
     <w:tmpl w:val="339EB75E"/>
@@ -17444,7 +19228,7 @@
       </w:pPr>
     </w:lvl>
   </w:abstractNum>
-  <w:abstractNum w:abstractNumId="45" w15:restartNumberingAfterBreak="0">
+  <w:abstractNum w:abstractNumId="46" w15:restartNumberingAfterBreak="0">
     <w:nsid w:val="75411341"/>
     <w:multiLevelType w:val="hybridMultilevel"/>
     <w:tmpl w:val="26C6EC52"/>
@@ -17533,7 +19317,7 @@
       </w:pPr>
     </w:lvl>
   </w:abstractNum>
-  <w:abstractNum w:abstractNumId="46" w15:restartNumberingAfterBreak="0">
+  <w:abstractNum w:abstractNumId="47" w15:restartNumberingAfterBreak="0">
     <w:nsid w:val="7572553F"/>
     <w:multiLevelType w:val="hybridMultilevel"/>
     <w:tmpl w:val="D8AC00E0"/>
@@ -17622,7 +19406,7 @@
       </w:pPr>
     </w:lvl>
   </w:abstractNum>
-  <w:abstractNum w:abstractNumId="47" w15:restartNumberingAfterBreak="0">
+  <w:abstractNum w:abstractNumId="48" w15:restartNumberingAfterBreak="0">
     <w:nsid w:val="79702110"/>
     <w:multiLevelType w:val="hybridMultilevel"/>
     <w:tmpl w:val="4288BDB0"/>
@@ -17711,7 +19495,7 @@
       </w:pPr>
     </w:lvl>
   </w:abstractNum>
-  <w:abstractNum w:abstractNumId="48" w15:restartNumberingAfterBreak="0">
+  <w:abstractNum w:abstractNumId="49" w15:restartNumberingAfterBreak="0">
     <w:nsid w:val="79EB6EC9"/>
     <w:multiLevelType w:val="hybridMultilevel"/>
     <w:tmpl w:val="33A216EA"/>
@@ -17800,7 +19584,7 @@
       </w:pPr>
     </w:lvl>
   </w:abstractNum>
-  <w:abstractNum w:abstractNumId="49" w15:restartNumberingAfterBreak="0">
+  <w:abstractNum w:abstractNumId="50" w15:restartNumberingAfterBreak="0">
     <w:nsid w:val="7B0543D5"/>
     <w:multiLevelType w:val="hybridMultilevel"/>
     <w:tmpl w:val="A6ACBE7C"/>
@@ -17889,7 +19673,7 @@
       </w:pPr>
     </w:lvl>
   </w:abstractNum>
-  <w:abstractNum w:abstractNumId="50" w15:restartNumberingAfterBreak="0">
+  <w:abstractNum w:abstractNumId="51" w15:restartNumberingAfterBreak="0">
     <w:nsid w:val="7CD958F1"/>
     <w:multiLevelType w:val="hybridMultilevel"/>
     <w:tmpl w:val="8536C98A"/>
@@ -17978,7 +19762,7 @@
       </w:pPr>
     </w:lvl>
   </w:abstractNum>
-  <w:abstractNum w:abstractNumId="51" w15:restartNumberingAfterBreak="0">
+  <w:abstractNum w:abstractNumId="52" w15:restartNumberingAfterBreak="0">
     <w:nsid w:val="7D160802"/>
     <w:multiLevelType w:val="hybridMultilevel"/>
     <w:tmpl w:val="310C1FF4"/>
@@ -18067,8 +19851,97 @@
       </w:pPr>
     </w:lvl>
   </w:abstractNum>
+  <w:abstractNum w:abstractNumId="53" w15:restartNumberingAfterBreak="0">
+    <w:nsid w:val="7F0B1E80"/>
+    <w:multiLevelType w:val="hybridMultilevel"/>
+    <w:tmpl w:val="9BF21E4E"/>
+    <w:lvl w:ilvl="0" w:tplc="3632A014">
+      <w:start w:val="1"/>
+      <w:numFmt w:val="decimal"/>
+      <w:lvlText w:val="%1."/>
+      <w:lvlJc w:val="left"/>
+      <w:pPr>
+        <w:ind w:left="720" w:hanging="360"/>
+      </w:pPr>
+      <w:rPr>
+        <w:rFonts w:hint="default"/>
+      </w:rPr>
+    </w:lvl>
+    <w:lvl w:ilvl="1" w:tplc="04090019" w:tentative="1">
+      <w:start w:val="1"/>
+      <w:numFmt w:val="lowerLetter"/>
+      <w:lvlText w:val="%2."/>
+      <w:lvlJc w:val="left"/>
+      <w:pPr>
+        <w:ind w:left="1440" w:hanging="360"/>
+      </w:pPr>
+    </w:lvl>
+    <w:lvl w:ilvl="2" w:tplc="0409001B" w:tentative="1">
+      <w:start w:val="1"/>
+      <w:numFmt w:val="lowerRoman"/>
+      <w:lvlText w:val="%3."/>
+      <w:lvlJc w:val="right"/>
+      <w:pPr>
+        <w:ind w:left="2160" w:hanging="180"/>
+      </w:pPr>
+    </w:lvl>
+    <w:lvl w:ilvl="3" w:tplc="0409000F" w:tentative="1">
+      <w:start w:val="1"/>
+      <w:numFmt w:val="decimal"/>
+      <w:lvlText w:val="%4."/>
+      <w:lvlJc w:val="left"/>
+      <w:pPr>
+        <w:ind w:left="2880" w:hanging="360"/>
+      </w:pPr>
+    </w:lvl>
+    <w:lvl w:ilvl="4" w:tplc="04090019" w:tentative="1">
+      <w:start w:val="1"/>
+      <w:numFmt w:val="lowerLetter"/>
+      <w:lvlText w:val="%5."/>
+      <w:lvlJc w:val="left"/>
+      <w:pPr>
+        <w:ind w:left="3600" w:hanging="360"/>
+      </w:pPr>
+    </w:lvl>
+    <w:lvl w:ilvl="5" w:tplc="0409001B" w:tentative="1">
+      <w:start w:val="1"/>
+      <w:numFmt w:val="lowerRoman"/>
+      <w:lvlText w:val="%6."/>
+      <w:lvlJc w:val="right"/>
+      <w:pPr>
+        <w:ind w:left="4320" w:hanging="180"/>
+      </w:pPr>
+    </w:lvl>
+    <w:lvl w:ilvl="6" w:tplc="0409000F" w:tentative="1">
+      <w:start w:val="1"/>
+      <w:numFmt w:val="decimal"/>
+      <w:lvlText w:val="%7."/>
+      <w:lvlJc w:val="left"/>
+      <w:pPr>
+        <w:ind w:left="5040" w:hanging="360"/>
+      </w:pPr>
+    </w:lvl>
+    <w:lvl w:ilvl="7" w:tplc="04090019" w:tentative="1">
+      <w:start w:val="1"/>
+      <w:numFmt w:val="lowerLetter"/>
+      <w:lvlText w:val="%8."/>
+      <w:lvlJc w:val="left"/>
+      <w:pPr>
+        <w:ind w:left="5760" w:hanging="360"/>
+      </w:pPr>
+    </w:lvl>
+    <w:lvl w:ilvl="8" w:tplc="0409001B" w:tentative="1">
+      <w:start w:val="1"/>
+      <w:numFmt w:val="lowerRoman"/>
+      <w:lvlText w:val="%9."/>
+      <w:lvlJc w:val="right"/>
+      <w:pPr>
+        <w:ind w:left="6480" w:hanging="180"/>
+      </w:pPr>
+    </w:lvl>
+  </w:abstractNum>
   <w:num w:numId="1" w16cid:durableId="236596149">
-    <w:abstractNumId w:val="39"/>
+    <w:abstractNumId w:val="40"/>
   </w:num>
   <w:num w:numId="2" w16cid:durableId="1163812318">
     <w:abstractNumId w:val="2"/>
@@ -18077,37 +19950,37 @@
     <w:abstractNumId w:val="15"/>
   </w:num>
   <w:num w:numId="4" w16cid:durableId="1996910989">
-    <w:abstractNumId w:val="29"/>
+    <w:abstractNumId w:val="30"/>
   </w:num>
   <w:num w:numId="5" w16cid:durableId="347605633">
     <w:abstractNumId w:val="24"/>
   </w:num>
   <w:num w:numId="6" w16cid:durableId="1171018684">
-    <w:abstractNumId w:val="48"/>
+    <w:abstractNumId w:val="49"/>
   </w:num>
   <w:num w:numId="7" w16cid:durableId="686060806">
     <w:abstractNumId w:val="10"/>
   </w:num>
   <w:num w:numId="8" w16cid:durableId="985083749">
-    <w:abstractNumId w:val="47"/>
+    <w:abstractNumId w:val="48"/>
   </w:num>
   <w:num w:numId="9" w16cid:durableId="236012251">
     <w:abstractNumId w:val="20"/>
   </w:num>
   <w:num w:numId="10" w16cid:durableId="1399474309">
-    <w:abstractNumId w:val="37"/>
+    <w:abstractNumId w:val="38"/>
   </w:num>
   <w:num w:numId="11" w16cid:durableId="1484271633">
     <w:abstractNumId w:val="13"/>
   </w:num>
   <w:num w:numId="12" w16cid:durableId="1757172962">
-    <w:abstractNumId w:val="49"/>
+    <w:abstractNumId w:val="50"/>
   </w:num>
   <w:num w:numId="13" w16cid:durableId="1728917833">
-    <w:abstractNumId w:val="50"/>
+    <w:abstractNumId w:val="51"/>
   </w:num>
   <w:num w:numId="14" w16cid:durableId="782268015">
-    <w:abstractNumId w:val="38"/>
+    <w:abstractNumId w:val="39"/>
   </w:num>
   <w:num w:numId="15" w16cid:durableId="77488018">
     <w:abstractNumId w:val="22"/>
@@ -18116,10 +19989,10 @@
     <w:abstractNumId w:val="16"/>
   </w:num>
   <w:num w:numId="17" w16cid:durableId="273559013">
-    <w:abstractNumId w:val="43"/>
+    <w:abstractNumId w:val="44"/>
   </w:num>
   <w:num w:numId="18" w16cid:durableId="775246182">
-    <w:abstractNumId w:val="34"/>
+    <w:abstractNumId w:val="35"/>
   </w:num>
   <w:num w:numId="19" w16cid:durableId="1418601163">
     <w:abstractNumId w:val="0"/>
@@ -18128,16 +20001,16 @@
     <w:abstractNumId w:val="11"/>
   </w:num>
   <w:num w:numId="21" w16cid:durableId="263926970">
-    <w:abstractNumId w:val="42"/>
+    <w:abstractNumId w:val="43"/>
   </w:num>
   <w:num w:numId="22" w16cid:durableId="1391726588">
-    <w:abstractNumId w:val="35"/>
+    <w:abstractNumId w:val="36"/>
   </w:num>
   <w:num w:numId="23" w16cid:durableId="373620917">
-    <w:abstractNumId w:val="30"/>
+    <w:abstractNumId w:val="31"/>
   </w:num>
   <w:num w:numId="24" w16cid:durableId="840510600">
-    <w:abstractNumId w:val="32"/>
+    <w:abstractNumId w:val="33"/>
   </w:num>
   <w:num w:numId="25" w16cid:durableId="1685935131">
     <w:abstractNumId w:val="21"/>
@@ -18146,22 +20019,22 @@
     <w:abstractNumId w:val="3"/>
   </w:num>
   <w:num w:numId="27" w16cid:durableId="267667478">
-    <w:abstractNumId w:val="45"/>
+    <w:abstractNumId w:val="46"/>
   </w:num>
   <w:num w:numId="28" w16cid:durableId="1854999671">
     <w:abstractNumId w:val="6"/>
   </w:num>
   <w:num w:numId="29" w16cid:durableId="45570064">
-    <w:abstractNumId w:val="44"/>
+    <w:abstractNumId w:val="45"/>
   </w:num>
   <w:num w:numId="30" w16cid:durableId="1952317862">
-    <w:abstractNumId w:val="28"/>
+    <w:abstractNumId w:val="29"/>
   </w:num>
   <w:num w:numId="31" w16cid:durableId="1102535952">
-    <w:abstractNumId w:val="46"/>
+    <w:abstractNumId w:val="47"/>
   </w:num>
   <w:num w:numId="32" w16cid:durableId="826629699">
-    <w:abstractNumId w:val="25"/>
+    <w:abstractNumId w:val="26"/>
   </w:num>
   <w:num w:numId="33" w16cid:durableId="248270966">
     <w:abstractNumId w:val="7"/>
@@ -18170,13 +20043,13 @@
     <w:abstractNumId w:val="4"/>
   </w:num>
   <w:num w:numId="35" w16cid:durableId="809978689">
-    <w:abstractNumId w:val="40"/>
+    <w:abstractNumId w:val="41"/>
   </w:num>
   <w:num w:numId="36" w16cid:durableId="2108311602">
     <w:abstractNumId w:val="23"/>
   </w:num>
   <w:num w:numId="37" w16cid:durableId="261454530">
-    <w:abstractNumId w:val="41"/>
+    <w:abstractNumId w:val="42"/>
   </w:num>
   <w:num w:numId="38" w16cid:durableId="182207802">
     <w:abstractNumId w:val="19"/>
@@ -18185,13 +20058,13 @@
     <w:abstractNumId w:val="9"/>
   </w:num>
   <w:num w:numId="40" w16cid:durableId="879780251">
-    <w:abstractNumId w:val="51"/>
+    <w:abstractNumId w:val="52"/>
   </w:num>
   <w:num w:numId="41" w16cid:durableId="1657369251">
     <w:abstractNumId w:val="1"/>
   </w:num>
   <w:num w:numId="42" w16cid:durableId="662859658">
-    <w:abstractNumId w:val="27"/>
+    <w:abstractNumId w:val="28"/>
   </w:num>
   <w:num w:numId="43" w16cid:durableId="381563558">
     <w:abstractNumId w:val="12"/>
@@ -18200,19 +20073,19 @@
     <w:abstractNumId w:val="17"/>
   </w:num>
   <w:num w:numId="45" w16cid:durableId="558176948">
-    <w:abstractNumId w:val="36"/>
+    <w:abstractNumId w:val="37"/>
   </w:num>
   <w:num w:numId="46" w16cid:durableId="348221221">
-    <w:abstractNumId w:val="31"/>
+    <w:abstractNumId w:val="32"/>
   </w:num>
   <w:num w:numId="47" w16cid:durableId="1336029964">
     <w:abstractNumId w:val="14"/>
   </w:num>
   <w:num w:numId="48" w16cid:durableId="1601376425">
-    <w:abstractNumId w:val="26"/>
+    <w:abstractNumId w:val="27"/>
   </w:num>
   <w:num w:numId="49" w16cid:durableId="557325988">
-    <w:abstractNumId w:val="33"/>
+    <w:abstractNumId w:val="34"/>
   </w:num>
   <w:num w:numId="50" w16cid:durableId="1469590927">
     <w:abstractNumId w:val="8"/>
@@ -18222,6 +20095,12 @@
   </w:num>
   <w:num w:numId="52" w16cid:durableId="1507554717">
     <w:abstractNumId w:val="5"/>
+  </w:num>
+  <w:num w:numId="53" w16cid:durableId="1983149307">
+    <w:abstractNumId w:val="53"/>
+  </w:num>
+  <w:num w:numId="54" w16cid:durableId="1256941520">
+    <w:abstractNumId w:val="25"/>
   </w:num>
   <w:numIdMacAtCleanup w:val="48"/>
 </w:numbering>

</xml_diff>

<commit_message>
OOPs : Inheritance and Constructor
OOPs : Inheritance and Constructor
</commit_message>
<xml_diff>
--- a/docs/CoreJava.docx
+++ b/docs/CoreJava.docx
@@ -45,14 +45,7 @@
       </w:r>
       <w:r>
         <w:tab/>
-      </w:r>
-      <w:proofErr w:type="spellStart"/>
-      <w:r>
-        <w:t>Serlvet</w:t>
-      </w:r>
-      <w:proofErr w:type="spellEnd"/>
-      <w:r>
-        <w:t>, JSP</w:t>
+        <w:t>Serlvet, JSP</w:t>
       </w:r>
     </w:p>
     <w:p>
@@ -101,13 +94,8 @@
       </w:pPr>
       <w:r>
         <w:tab/>
-        <w:t xml:space="preserve">Oracle, </w:t>
-      </w:r>
-      <w:proofErr w:type="spellStart"/>
-      <w:r>
-        <w:t>MySql</w:t>
-      </w:r>
-      <w:proofErr w:type="spellEnd"/>
+        <w:t>Oracle, MySql</w:t>
+      </w:r>
     </w:p>
     <w:p>
       <w:pPr>
@@ -545,15 +533,7 @@
         </w:numPr>
       </w:pPr>
       <w:r>
-        <w:t>You can verify the installation file into C:\Program File\java\&lt;</w:t>
-      </w:r>
-      <w:proofErr w:type="spellStart"/>
-      <w:r>
-        <w:t>jdk</w:t>
-      </w:r>
-      <w:proofErr w:type="spellEnd"/>
-      <w:r>
-        <w:t>-version-folder&gt;</w:t>
+        <w:t>You can verify the installation file into C:\Program File\java\&lt;jdk-version-folder&gt;</w:t>
       </w:r>
     </w:p>
     <w:p>
@@ -873,17 +853,8 @@
           <w:b/>
           <w:bCs/>
         </w:rPr>
-        <w:t>%</w:t>
-      </w:r>
-      <w:proofErr w:type="spellStart"/>
-      <w:r>
-        <w:rPr>
-          <w:b/>
-          <w:bCs/>
-        </w:rPr>
-        <w:t>JAVA_HOME%bin</w:t>
-      </w:r>
-      <w:proofErr w:type="spellEnd"/>
+        <w:t>%JAVA_HOME%bin</w:t>
+      </w:r>
     </w:p>
     <w:p>
       <w:pPr>
@@ -991,21 +962,12 @@
       <w:r>
         <w:t>“</w:t>
       </w:r>
-      <w:proofErr w:type="gramStart"/>
-      <w:r>
-        <w:rPr>
-          <w:b/>
-          <w:bCs/>
-        </w:rPr>
-        <w:t>java</w:t>
-      </w:r>
-      <w:proofErr w:type="gramEnd"/>
-      <w:r>
-        <w:rPr>
-          <w:b/>
-          <w:bCs/>
-        </w:rPr>
-        <w:t xml:space="preserve"> -version</w:t>
+      <w:r>
+        <w:rPr>
+          <w:b/>
+          <w:bCs/>
+        </w:rPr>
+        <w:t>java -version</w:t>
       </w:r>
       <w:r>
         <w:t>”</w:t>
@@ -1022,7 +984,6 @@
       <w:r>
         <w:t>“</w:t>
       </w:r>
-      <w:proofErr w:type="spellStart"/>
       <w:r>
         <w:rPr>
           <w:b/>
@@ -1037,7 +998,6 @@
         </w:rPr>
         <w:t>avac</w:t>
       </w:r>
-      <w:proofErr w:type="spellEnd"/>
       <w:r>
         <w:t>”</w:t>
       </w:r>
@@ -1182,23 +1142,7 @@
         </w:numPr>
       </w:pPr>
       <w:r>
-        <w:t xml:space="preserve">This is useful for the developer, it consists of all development tools like </w:t>
-      </w:r>
-      <w:proofErr w:type="spellStart"/>
-      <w:r>
-        <w:t>javac</w:t>
-      </w:r>
-      <w:proofErr w:type="spellEnd"/>
-      <w:r>
-        <w:t xml:space="preserve">, </w:t>
-      </w:r>
-      <w:proofErr w:type="spellStart"/>
-      <w:r>
-        <w:t>javap</w:t>
-      </w:r>
-      <w:proofErr w:type="spellEnd"/>
-      <w:r>
-        <w:t>, Javadoc, java</w:t>
+        <w:t>This is useful for the developer, it consists of all development tools like javac, javap, Javadoc, java</w:t>
       </w:r>
     </w:p>
     <w:p>
@@ -1414,23 +1358,7 @@
           <w:b/>
           <w:bCs/>
         </w:rPr>
-        <w:t>public class &lt;</w:t>
-      </w:r>
-      <w:proofErr w:type="spellStart"/>
-      <w:r>
-        <w:rPr>
-          <w:b/>
-          <w:bCs/>
-        </w:rPr>
-        <w:t>Class_Name</w:t>
-      </w:r>
-      <w:proofErr w:type="spellEnd"/>
-      <w:r>
-        <w:rPr>
-          <w:b/>
-          <w:bCs/>
-        </w:rPr>
-        <w:t>&gt;</w:t>
+        <w:t>public class &lt;Class_Name&gt;</w:t>
       </w:r>
     </w:p>
     <w:p>
@@ -1550,39 +1478,7 @@
           <w:b/>
           <w:bCs/>
         </w:rPr>
-        <w:t xml:space="preserve">public static void </w:t>
-      </w:r>
-      <w:proofErr w:type="gramStart"/>
-      <w:r>
-        <w:rPr>
-          <w:b/>
-          <w:bCs/>
-        </w:rPr>
-        <w:t>main(</w:t>
-      </w:r>
-      <w:proofErr w:type="gramEnd"/>
-      <w:r>
-        <w:rPr>
-          <w:b/>
-          <w:bCs/>
-        </w:rPr>
-        <w:t xml:space="preserve">String </w:t>
-      </w:r>
-      <w:proofErr w:type="spellStart"/>
-      <w:r>
-        <w:rPr>
-          <w:b/>
-          <w:bCs/>
-        </w:rPr>
-        <w:t>args</w:t>
-      </w:r>
-      <w:proofErr w:type="spellEnd"/>
-      <w:r>
-        <w:rPr>
-          <w:b/>
-          <w:bCs/>
-        </w:rPr>
-        <w:t>[])</w:t>
+        <w:t>public static void main(String args[])</w:t>
       </w:r>
     </w:p>
     <w:p>
@@ -1650,21 +1546,12 @@
           <w:bCs/>
         </w:rPr>
       </w:pPr>
-      <w:proofErr w:type="spellStart"/>
-      <w:r>
-        <w:rPr>
-          <w:b/>
-          <w:bCs/>
-        </w:rPr>
-        <w:t>System.out.println</w:t>
-      </w:r>
-      <w:proofErr w:type="spellEnd"/>
-      <w:r>
-        <w:rPr>
-          <w:b/>
-          <w:bCs/>
-        </w:rPr>
-        <w:t>(“Hello, Welcome to first java program”);</w:t>
+      <w:r>
+        <w:rPr>
+          <w:b/>
+          <w:bCs/>
+        </w:rPr>
+        <w:t>System.out.println(“Hello, Welcome to first java program”);</w:t>
       </w:r>
     </w:p>
     <w:p>
@@ -1782,23 +1669,7 @@
         </w:numPr>
       </w:pPr>
       <w:r>
-        <w:t>The path of the CMD must be pointing to a location where you save your java class. (</w:t>
-      </w:r>
-      <w:proofErr w:type="gramStart"/>
-      <w:r>
-        <w:t>to</w:t>
-      </w:r>
-      <w:proofErr w:type="gramEnd"/>
-      <w:r>
-        <w:t xml:space="preserve"> do this you can go to a folder where you save your java class, click on the address bar and type “</w:t>
-      </w:r>
-      <w:proofErr w:type="spellStart"/>
-      <w:r>
-        <w:t>cmd</w:t>
-      </w:r>
-      <w:proofErr w:type="spellEnd"/>
-      <w:r>
-        <w:t>” and hit enter)</w:t>
+        <w:t>The path of the CMD must be pointing to a location where you save your java class. (to do this you can go to a folder where you save your java class, click on the address bar and type “cmd” and hit enter)</w:t>
       </w:r>
     </w:p>
     <w:p>
@@ -1822,23 +1693,13 @@
           <w:bCs/>
         </w:rPr>
       </w:pPr>
-      <w:proofErr w:type="spellStart"/>
       <w:r>
         <w:rPr>
           <w:b/>
           <w:bCs/>
           <w:highlight w:val="yellow"/>
         </w:rPr>
-        <w:t>javac</w:t>
-      </w:r>
-      <w:proofErr w:type="spellEnd"/>
-      <w:r>
-        <w:rPr>
-          <w:b/>
-          <w:bCs/>
-          <w:highlight w:val="yellow"/>
-        </w:rPr>
-        <w:t xml:space="preserve"> FileName.java</w:t>
+        <w:t>javac FileName.java</w:t>
       </w:r>
     </w:p>
     <w:p>
@@ -1892,18 +1753,8 @@
           <w:bCs/>
           <w:highlight w:val="yellow"/>
         </w:rPr>
-        <w:t xml:space="preserve">java </w:t>
-      </w:r>
-      <w:proofErr w:type="spellStart"/>
-      <w:r>
-        <w:rPr>
-          <w:b/>
-          <w:bCs/>
-          <w:highlight w:val="yellow"/>
-        </w:rPr>
-        <w:t>className</w:t>
-      </w:r>
-      <w:proofErr w:type="spellEnd"/>
+        <w:t>java className</w:t>
+      </w:r>
     </w:p>
     <w:p>
       <w:pPr>
@@ -2024,15 +1875,7 @@
         <w:t xml:space="preserve"> (Source file)</w:t>
       </w:r>
       <w:r>
-        <w:t xml:space="preserve"> can have a </w:t>
-      </w:r>
-      <w:proofErr w:type="gramStart"/>
-      <w:r>
-        <w:t>multiple classes</w:t>
-      </w:r>
-      <w:proofErr w:type="gramEnd"/>
-      <w:r>
-        <w:t>.</w:t>
+        <w:t xml:space="preserve"> can have a multiple classes.</w:t>
       </w:r>
     </w:p>
     <w:p>
@@ -2190,15 +2033,7 @@
         </w:numPr>
       </w:pPr>
       <w:r>
-        <w:t xml:space="preserve">There </w:t>
-      </w:r>
-      <w:proofErr w:type="gramStart"/>
-      <w:r>
-        <w:t>are</w:t>
-      </w:r>
-      <w:proofErr w:type="gramEnd"/>
-      <w:r>
-        <w:t xml:space="preserve"> total 52 keywords are present inside java.</w:t>
+        <w:t>There are total 52 keywords are present inside java.</w:t>
       </w:r>
     </w:p>
     <w:p>
@@ -2294,15 +2129,7 @@
         <w:t>t</w:t>
       </w:r>
       <w:r>
-        <w:t xml:space="preserve">rue, false and null these literals are also </w:t>
-      </w:r>
-      <w:proofErr w:type="gramStart"/>
-      <w:r>
-        <w:t>consider</w:t>
-      </w:r>
-      <w:proofErr w:type="gramEnd"/>
-      <w:r>
-        <w:t xml:space="preserve"> as a keyword. </w:t>
+        <w:t xml:space="preserve">rue, false and null these literals are also consider as a keyword. </w:t>
       </w:r>
     </w:p>
     <w:p>
@@ -2570,11 +2397,9 @@
             <w:pPr>
               <w:pStyle w:val="NoSpacing"/>
             </w:pPr>
-            <w:proofErr w:type="spellStart"/>
             <w:r>
               <w:t>firstName</w:t>
             </w:r>
-            <w:proofErr w:type="spellEnd"/>
           </w:p>
         </w:tc>
         <w:tc>
@@ -2604,13 +2429,8 @@
               <w:pStyle w:val="NoSpacing"/>
             </w:pPr>
             <w:r>
-              <w:t>@</w:t>
+              <w:t>@email</w:t>
             </w:r>
-            <w:proofErr w:type="gramStart"/>
-            <w:r>
-              <w:t>email</w:t>
-            </w:r>
-            <w:proofErr w:type="gramEnd"/>
           </w:p>
         </w:tc>
         <w:tc>
@@ -2701,11 +2521,9 @@
             <w:pPr>
               <w:pStyle w:val="NoSpacing"/>
             </w:pPr>
-            <w:proofErr w:type="spellStart"/>
             <w:r>
               <w:t>Employee_Details</w:t>
             </w:r>
-            <w:proofErr w:type="spellEnd"/>
           </w:p>
         </w:tc>
         <w:tc>
@@ -2997,13 +2815,8 @@
         <w:pStyle w:val="NoSpacing"/>
         <w:ind w:left="720"/>
       </w:pPr>
-      <w:proofErr w:type="spellStart"/>
-      <w:r>
-        <w:t>ProductDetails</w:t>
-      </w:r>
-      <w:proofErr w:type="spellEnd"/>
-      <w:r>
-        <w:t>, Employee</w:t>
+      <w:r>
+        <w:t>ProductDetails, Employee</w:t>
       </w:r>
     </w:p>
     <w:p>
@@ -3105,11 +2918,9 @@
       <w:r>
         <w:t xml:space="preserve">main, </w:t>
       </w:r>
-      <w:proofErr w:type="spellStart"/>
       <w:r>
         <w:t>printEmployeeDetails</w:t>
       </w:r>
-      <w:proofErr w:type="spellEnd"/>
       <w:r>
         <w:tab/>
       </w:r>
@@ -3279,15 +3090,7 @@
         </w:tabs>
       </w:pPr>
       <w:r>
-        <w:t xml:space="preserve">Comments are </w:t>
-      </w:r>
-      <w:proofErr w:type="spellStart"/>
-      <w:r>
-        <w:t>use</w:t>
-      </w:r>
-      <w:proofErr w:type="spellEnd"/>
-      <w:r>
-        <w:t xml:space="preserve"> to skip the line from the execution process.</w:t>
+        <w:t>Comments are use to skip the line from the execution process.</w:t>
       </w:r>
     </w:p>
     <w:p>
@@ -3302,15 +3105,7 @@
         </w:tabs>
       </w:pPr>
       <w:r>
-        <w:t xml:space="preserve">You can also add the documentation or code level information using a </w:t>
-      </w:r>
-      <w:proofErr w:type="gramStart"/>
-      <w:r>
-        <w:t>comments</w:t>
-      </w:r>
-      <w:proofErr w:type="gramEnd"/>
-      <w:r>
-        <w:t>.</w:t>
+        <w:t>You can also add the documentation or code level information using a comments.</w:t>
       </w:r>
     </w:p>
     <w:p>
@@ -3556,15 +3351,7 @@
         </w:tabs>
       </w:pPr>
       <w:r>
-        <w:t xml:space="preserve">This is also use to comment out more </w:t>
-      </w:r>
-      <w:proofErr w:type="spellStart"/>
-      <w:r>
-        <w:t>that</w:t>
-      </w:r>
-      <w:proofErr w:type="spellEnd"/>
-      <w:r>
-        <w:t xml:space="preserve"> one line at a time.</w:t>
+        <w:t>This is also use to comment out more that one line at a time.</w:t>
       </w:r>
     </w:p>
     <w:p>
@@ -3878,15 +3665,7 @@
         </w:tabs>
       </w:pPr>
       <w:r>
-        <w:t xml:space="preserve">All Non-primitive data type </w:t>
-      </w:r>
-      <w:proofErr w:type="gramStart"/>
-      <w:r>
-        <w:t>are</w:t>
-      </w:r>
-      <w:proofErr w:type="gramEnd"/>
-      <w:r>
-        <w:t xml:space="preserve"> in Object format</w:t>
+        <w:t>All Non-primitive data type are in Object format</w:t>
       </w:r>
     </w:p>
     <w:p>
@@ -4066,15 +3845,7 @@
         </w:tabs>
       </w:pPr>
       <w:r>
-        <w:t xml:space="preserve">There are 4 </w:t>
-      </w:r>
-      <w:proofErr w:type="gramStart"/>
-      <w:r>
-        <w:t>option</w:t>
-      </w:r>
-      <w:proofErr w:type="gramEnd"/>
-      <w:r>
-        <w:t xml:space="preserve"> in the </w:t>
+        <w:t xml:space="preserve">There are 4 option in the </w:t>
       </w:r>
       <w:r>
         <w:t xml:space="preserve">integer type and </w:t>
@@ -4167,15 +3938,7 @@
         </w:tabs>
       </w:pPr>
       <w:r>
-        <w:t xml:space="preserve">There are 2 </w:t>
-      </w:r>
-      <w:proofErr w:type="gramStart"/>
-      <w:r>
-        <w:t>option</w:t>
-      </w:r>
-      <w:proofErr w:type="gramEnd"/>
-      <w:r>
-        <w:t xml:space="preserve"> in the float type and those are float and double</w:t>
+        <w:t>There are 2 option in the float type and those are float and double</w:t>
       </w:r>
     </w:p>
     <w:p>
@@ -4247,18 +4010,10 @@
         </w:tabs>
       </w:pPr>
       <w:r>
-        <w:t xml:space="preserve">In this type you can store a single character, symbol and also numeric </w:t>
-      </w:r>
-      <w:proofErr w:type="gramStart"/>
-      <w:r>
-        <w:t>value</w:t>
-      </w:r>
-      <w:r>
-        <w:t>(</w:t>
-      </w:r>
-      <w:proofErr w:type="gramEnd"/>
-      <w:r>
-        <w:t>ASCII value)</w:t>
+        <w:t>In this type you can store a single character, symbol and also numeric value</w:t>
+      </w:r>
+      <w:r>
+        <w:t>(ASCII value)</w:t>
       </w:r>
       <w:r>
         <w:t>.</w:t>
@@ -4460,15 +4215,7 @@
         </w:tabs>
       </w:pPr>
       <w:r>
-        <w:t xml:space="preserve">But in the </w:t>
-      </w:r>
-      <w:proofErr w:type="gramStart"/>
-      <w:r>
-        <w:t>code</w:t>
-      </w:r>
-      <w:proofErr w:type="gramEnd"/>
-      <w:r>
-        <w:t xml:space="preserve"> you must use true and false and 0,1 is not consider as a </w:t>
+        <w:t xml:space="preserve">But in the code you must use true and false and 0,1 is not consider as a </w:t>
       </w:r>
       <w:r>
         <w:t>Boolean</w:t>
@@ -4868,31 +4615,78 @@
           <w:szCs w:val="32"/>
           <w:vertAlign w:val="superscript"/>
         </w:rPr>
-        <w:t>n-</w:t>
-      </w:r>
-      <w:proofErr w:type="gramStart"/>
+        <w:t>n-1</w:t>
+      </w:r>
+      <w:r>
+        <w:rPr>
+          <w:sz w:val="32"/>
+          <w:szCs w:val="32"/>
+        </w:rPr>
+        <w:t xml:space="preserve">  to  2</w:t>
+      </w:r>
       <w:r>
         <w:rPr>
           <w:sz w:val="32"/>
           <w:szCs w:val="32"/>
           <w:vertAlign w:val="superscript"/>
         </w:rPr>
-        <w:t>1</w:t>
+        <w:t>n-1</w:t>
       </w:r>
       <w:r>
         <w:rPr>
           <w:sz w:val="32"/>
           <w:szCs w:val="32"/>
         </w:rPr>
-        <w:t xml:space="preserve">  to</w:t>
-      </w:r>
-      <w:proofErr w:type="gramEnd"/>
-      <w:r>
+        <w:t xml:space="preserve"> - 1</w:t>
+      </w:r>
+    </w:p>
+    <w:p>
+      <w:pPr>
+        <w:pStyle w:val="NoSpacing"/>
+        <w:tabs>
+          <w:tab w:val="left" w:pos="3757"/>
+        </w:tabs>
+      </w:pPr>
+    </w:p>
+    <w:p>
+      <w:pPr>
+        <w:pStyle w:val="NoSpacing"/>
+        <w:tabs>
+          <w:tab w:val="left" w:pos="3757"/>
+        </w:tabs>
+      </w:pPr>
+      <w:r>
+        <w:t xml:space="preserve">n: number of Bits </w:t>
+      </w:r>
+    </w:p>
+    <w:p>
+      <w:pPr>
+        <w:pStyle w:val="NoSpacing"/>
+        <w:tabs>
+          <w:tab w:val="left" w:pos="3757"/>
+        </w:tabs>
+      </w:pPr>
+    </w:p>
+    <w:p>
+      <w:pPr>
+        <w:pStyle w:val="NoSpacing"/>
+        <w:tabs>
+          <w:tab w:val="left" w:pos="3757"/>
+        </w:tabs>
         <w:rPr>
           <w:sz w:val="32"/>
           <w:szCs w:val="32"/>
         </w:rPr>
-        <w:t xml:space="preserve">  2</w:t>
+      </w:pPr>
+      <w:r>
+        <w:t xml:space="preserve">byte : </w:t>
+      </w:r>
+      <w:r>
+        <w:rPr>
+          <w:sz w:val="32"/>
+          <w:szCs w:val="32"/>
+        </w:rPr>
+        <w:t>- 2</w:t>
       </w:r>
       <w:r>
         <w:rPr>
@@ -4900,68 +4694,7 @@
           <w:szCs w:val="32"/>
           <w:vertAlign w:val="superscript"/>
         </w:rPr>
-        <w:t>n-1</w:t>
-      </w:r>
-      <w:r>
-        <w:rPr>
-          <w:sz w:val="32"/>
-          <w:szCs w:val="32"/>
-        </w:rPr>
-        <w:t xml:space="preserve"> - 1</w:t>
-      </w:r>
-    </w:p>
-    <w:p>
-      <w:pPr>
-        <w:pStyle w:val="NoSpacing"/>
-        <w:tabs>
-          <w:tab w:val="left" w:pos="3757"/>
-        </w:tabs>
-      </w:pPr>
-    </w:p>
-    <w:p>
-      <w:pPr>
-        <w:pStyle w:val="NoSpacing"/>
-        <w:tabs>
-          <w:tab w:val="left" w:pos="3757"/>
-        </w:tabs>
-      </w:pPr>
-      <w:r>
-        <w:t xml:space="preserve">n: number of Bits </w:t>
-      </w:r>
-    </w:p>
-    <w:p>
-      <w:pPr>
-        <w:pStyle w:val="NoSpacing"/>
-        <w:tabs>
-          <w:tab w:val="left" w:pos="3757"/>
-        </w:tabs>
-      </w:pPr>
-    </w:p>
-    <w:p>
-      <w:pPr>
-        <w:pStyle w:val="NoSpacing"/>
-        <w:tabs>
-          <w:tab w:val="left" w:pos="3757"/>
-        </w:tabs>
-        <w:rPr>
-          <w:sz w:val="32"/>
-          <w:szCs w:val="32"/>
-        </w:rPr>
-      </w:pPr>
-      <w:proofErr w:type="gramStart"/>
-      <w:r>
-        <w:t>byte :</w:t>
-      </w:r>
-      <w:proofErr w:type="gramEnd"/>
-      <w:r>
-        <w:t xml:space="preserve"> </w:t>
-      </w:r>
-      <w:r>
-        <w:rPr>
-          <w:sz w:val="32"/>
-          <w:szCs w:val="32"/>
-        </w:rPr>
-        <w:t>- 2</w:t>
+        <w:t>8</w:t>
       </w:r>
       <w:r>
         <w:rPr>
@@ -4969,7 +4702,14 @@
           <w:szCs w:val="32"/>
           <w:vertAlign w:val="superscript"/>
         </w:rPr>
-        <w:t>8</w:t>
+        <w:t>-1</w:t>
+      </w:r>
+      <w:r>
+        <w:rPr>
+          <w:sz w:val="32"/>
+          <w:szCs w:val="32"/>
+        </w:rPr>
+        <w:t xml:space="preserve">  to  2</w:t>
       </w:r>
       <w:r>
         <w:rPr>
@@ -4977,14 +4717,7 @@
           <w:szCs w:val="32"/>
           <w:vertAlign w:val="superscript"/>
         </w:rPr>
-        <w:t>-1</w:t>
-      </w:r>
-      <w:r>
-        <w:rPr>
-          <w:sz w:val="32"/>
-          <w:szCs w:val="32"/>
-        </w:rPr>
-        <w:t xml:space="preserve">  to  2</w:t>
+        <w:t>8</w:t>
       </w:r>
       <w:r>
         <w:rPr>
@@ -4992,42 +4725,34 @@
           <w:szCs w:val="32"/>
           <w:vertAlign w:val="superscript"/>
         </w:rPr>
-        <w:t>8</w:t>
+        <w:t>-1</w:t>
       </w:r>
       <w:r>
         <w:rPr>
           <w:sz w:val="32"/>
           <w:szCs w:val="32"/>
-          <w:vertAlign w:val="superscript"/>
-        </w:rPr>
-        <w:t>-1</w:t>
+        </w:rPr>
+        <w:t xml:space="preserve"> </w:t>
       </w:r>
       <w:r>
         <w:rPr>
           <w:sz w:val="32"/>
           <w:szCs w:val="32"/>
         </w:rPr>
-        <w:t xml:space="preserve"> </w:t>
+        <w:t>–</w:t>
       </w:r>
       <w:r>
         <w:rPr>
           <w:sz w:val="32"/>
           <w:szCs w:val="32"/>
         </w:rPr>
-        <w:t>–</w:t>
+        <w:t xml:space="preserve"> 1</w:t>
       </w:r>
       <w:r>
         <w:rPr>
           <w:sz w:val="32"/>
           <w:szCs w:val="32"/>
         </w:rPr>
-        <w:t xml:space="preserve"> 1</w:t>
-      </w:r>
-      <w:r>
-        <w:rPr>
-          <w:sz w:val="32"/>
-          <w:szCs w:val="32"/>
-        </w:rPr>
         <w:t xml:space="preserve">  =&gt; -128  to 127</w:t>
       </w:r>
     </w:p>
@@ -5137,7 +4862,6 @@
           <w:bCs/>
         </w:rPr>
       </w:pPr>
-      <w:proofErr w:type="gramStart"/>
       <w:r>
         <w:rPr>
           <w:b/>
@@ -5159,7 +4883,6 @@
         </w:rPr>
         <w:t xml:space="preserve"> :</w:t>
       </w:r>
-      <w:proofErr w:type="gramEnd"/>
     </w:p>
     <w:p>
       <w:pPr>
@@ -5651,15 +5374,7 @@
         </w:rPr>
       </w:pPr>
       <w:r>
-        <w:t xml:space="preserve">Explicit Casting can </w:t>
-      </w:r>
-      <w:proofErr w:type="gramStart"/>
-      <w:r>
-        <w:t>provides</w:t>
-      </w:r>
-      <w:proofErr w:type="gramEnd"/>
-      <w:r>
-        <w:t xml:space="preserve"> logically incorrect output if it is done in wrong way.</w:t>
+        <w:t>Explicit Casting can provides logically incorrect output if it is done in wrong way.</w:t>
       </w:r>
     </w:p>
     <w:p>
@@ -6349,14 +6064,12 @@
                 <w:tab w:val="left" w:pos="3757"/>
               </w:tabs>
             </w:pPr>
-            <w:proofErr w:type="spellStart"/>
             <w:r>
               <w:t>b</w:t>
             </w:r>
             <w:r>
               <w:t>oolean</w:t>
             </w:r>
-            <w:proofErr w:type="spellEnd"/>
           </w:p>
         </w:tc>
         <w:tc>
@@ -6790,15 +6503,7 @@
         </w:tabs>
       </w:pPr>
       <w:r>
-        <w:t xml:space="preserve">Equal to (=) operator is use to assign the value, and it can be </w:t>
-      </w:r>
-      <w:proofErr w:type="spellStart"/>
-      <w:r>
-        <w:t>use</w:t>
-      </w:r>
-      <w:proofErr w:type="spellEnd"/>
-      <w:r>
-        <w:t xml:space="preserve"> for any type of values.</w:t>
+        <w:t>Equal to (=) operator is use to assign the value, and it can be use for any type of values.</w:t>
       </w:r>
     </w:p>
     <w:p>
@@ -6932,17 +6637,8 @@
           <w:b/>
           <w:bCs/>
         </w:rPr>
-        <w:t>&amp;, I</w:t>
-      </w:r>
-      <w:proofErr w:type="gramStart"/>
-      <w:r>
-        <w:rPr>
-          <w:b/>
-          <w:bCs/>
-        </w:rPr>
-        <w:t>, !</w:t>
-      </w:r>
-      <w:proofErr w:type="gramEnd"/>
+        <w:t>&amp;, I, !</w:t>
+      </w:r>
     </w:p>
     <w:p>
       <w:pPr>
@@ -7098,15 +6794,7 @@
         </w:tabs>
       </w:pPr>
       <w:r>
-        <w:t xml:space="preserve">Post Operation: The values </w:t>
-      </w:r>
-      <w:proofErr w:type="gramStart"/>
-      <w:r>
-        <w:t>assigns</w:t>
-      </w:r>
-      <w:proofErr w:type="gramEnd"/>
-      <w:r>
-        <w:t xml:space="preserve"> first and updated later.</w:t>
+        <w:t>Post Operation: The values assigns first and updated later.</w:t>
       </w:r>
     </w:p>
     <w:p>
@@ -7466,15 +7154,7 @@
         </w:tabs>
       </w:pPr>
       <w:r>
-        <w:t xml:space="preserve">     </w:t>
-      </w:r>
-      <w:proofErr w:type="gramStart"/>
-      <w:r>
-        <w:t>if(</w:t>
-      </w:r>
-      <w:proofErr w:type="gramEnd"/>
-      <w:r>
-        <w:t>condition</w:t>
+        <w:t xml:space="preserve">     if(condition</w:t>
       </w:r>
       <w:r>
         <w:t>/Boolean Expression</w:t>
@@ -7616,15 +7296,7 @@
         </w:tabs>
       </w:pPr>
       <w:r>
-        <w:t xml:space="preserve">     </w:t>
-      </w:r>
-      <w:proofErr w:type="gramStart"/>
-      <w:r>
-        <w:t>if(</w:t>
-      </w:r>
-      <w:proofErr w:type="gramEnd"/>
-      <w:r>
-        <w:t>condition/Boolean Expression)</w:t>
+        <w:t xml:space="preserve">     if(condition/Boolean Expression)</w:t>
       </w:r>
     </w:p>
     <w:p>
@@ -7774,15 +7446,7 @@
         </w:tabs>
       </w:pPr>
       <w:r>
-        <w:t xml:space="preserve">Condition check can be </w:t>
-      </w:r>
-      <w:proofErr w:type="gramStart"/>
-      <w:r>
-        <w:t>apply</w:t>
-      </w:r>
-      <w:proofErr w:type="gramEnd"/>
-      <w:r>
-        <w:t xml:space="preserve"> for the else block.</w:t>
+        <w:t>Condition check can be apply for the else block.</w:t>
       </w:r>
     </w:p>
     <w:p>
@@ -7849,15 +7513,60 @@
         </w:tabs>
       </w:pPr>
       <w:r>
+        <w:t xml:space="preserve">     if(condition/Boolean Expression)</w:t>
+      </w:r>
+    </w:p>
+    <w:p>
+      <w:pPr>
+        <w:pStyle w:val="NoSpacing"/>
+        <w:tabs>
+          <w:tab w:val="left" w:pos="3757"/>
+        </w:tabs>
+      </w:pPr>
+      <w:r>
+        <w:t xml:space="preserve">     {</w:t>
+      </w:r>
+    </w:p>
+    <w:p>
+      <w:pPr>
+        <w:pStyle w:val="NoSpacing"/>
+        <w:tabs>
+          <w:tab w:val="left" w:pos="3757"/>
+        </w:tabs>
+      </w:pPr>
+      <w:r>
+        <w:t xml:space="preserve">              Statement(s) // this statements only executes if the condition is true.</w:t>
+      </w:r>
+    </w:p>
+    <w:p>
+      <w:pPr>
+        <w:pStyle w:val="NoSpacing"/>
+        <w:tabs>
+          <w:tab w:val="left" w:pos="3757"/>
+        </w:tabs>
+      </w:pPr>
+      <w:r>
+        <w:t xml:space="preserve">     }</w:t>
+      </w:r>
+    </w:p>
+    <w:p>
+      <w:pPr>
+        <w:pStyle w:val="NoSpacing"/>
+        <w:tabs>
+          <w:tab w:val="left" w:pos="3757"/>
+        </w:tabs>
+      </w:pPr>
+      <w:r>
         <w:t xml:space="preserve">     </w:t>
       </w:r>
-      <w:proofErr w:type="gramStart"/>
-      <w:r>
-        <w:t>if(</w:t>
-      </w:r>
-      <w:proofErr w:type="gramEnd"/>
-      <w:r>
-        <w:t>condition/Boolean Expression)</w:t>
+      <w:r>
+        <w:t>e</w:t>
+      </w:r>
+      <w:r>
+        <w:t>lse</w:t>
+      </w:r>
+      <w:r>
+        <w:t xml:space="preserve"> if(condition/Boolean Expression)</w:t>
       </w:r>
     </w:p>
     <w:p>
@@ -7879,7 +7588,7 @@
         </w:tabs>
       </w:pPr>
       <w:r>
-        <w:t xml:space="preserve">              Statement(s) // this statements only executes if the condition is true.</w:t>
+        <w:t xml:space="preserve">              Statement(s)</w:t>
       </w:r>
     </w:p>
     <w:p>
@@ -7901,76 +7610,7 @@
         </w:tabs>
       </w:pPr>
       <w:r>
-        <w:t xml:space="preserve">     </w:t>
-      </w:r>
-      <w:r>
-        <w:t>e</w:t>
-      </w:r>
-      <w:r>
-        <w:t>lse</w:t>
-      </w:r>
-      <w:r>
-        <w:t xml:space="preserve"> </w:t>
-      </w:r>
-      <w:proofErr w:type="gramStart"/>
-      <w:r>
-        <w:t>if(</w:t>
-      </w:r>
-      <w:proofErr w:type="gramEnd"/>
-      <w:r>
-        <w:t>condition/Boolean Expression)</w:t>
-      </w:r>
-    </w:p>
-    <w:p>
-      <w:pPr>
-        <w:pStyle w:val="NoSpacing"/>
-        <w:tabs>
-          <w:tab w:val="left" w:pos="3757"/>
-        </w:tabs>
-      </w:pPr>
-      <w:r>
-        <w:t xml:space="preserve">     {</w:t>
-      </w:r>
-    </w:p>
-    <w:p>
-      <w:pPr>
-        <w:pStyle w:val="NoSpacing"/>
-        <w:tabs>
-          <w:tab w:val="left" w:pos="3757"/>
-        </w:tabs>
-      </w:pPr>
-      <w:r>
-        <w:t xml:space="preserve">              Statement(s)</w:t>
-      </w:r>
-    </w:p>
-    <w:p>
-      <w:pPr>
-        <w:pStyle w:val="NoSpacing"/>
-        <w:tabs>
-          <w:tab w:val="left" w:pos="3757"/>
-        </w:tabs>
-      </w:pPr>
-      <w:r>
-        <w:t xml:space="preserve">     }</w:t>
-      </w:r>
-    </w:p>
-    <w:p>
-      <w:pPr>
-        <w:pStyle w:val="NoSpacing"/>
-        <w:tabs>
-          <w:tab w:val="left" w:pos="3757"/>
-        </w:tabs>
-      </w:pPr>
-      <w:r>
-        <w:t xml:space="preserve">    else </w:t>
-      </w:r>
-      <w:proofErr w:type="gramStart"/>
-      <w:r>
-        <w:t>if(</w:t>
-      </w:r>
-      <w:proofErr w:type="gramEnd"/>
-      <w:r>
-        <w:t>condition/Boolean Expression)</w:t>
+        <w:t xml:space="preserve">    else if(condition/Boolean Expression)</w:t>
       </w:r>
     </w:p>
     <w:p>
@@ -8345,15 +7985,7 @@
         </w:tabs>
       </w:pPr>
       <w:r>
-        <w:t xml:space="preserve">It is also used to </w:t>
-      </w:r>
-      <w:proofErr w:type="spellStart"/>
-      <w:r>
-        <w:t>relace</w:t>
-      </w:r>
-      <w:proofErr w:type="spellEnd"/>
-      <w:r>
-        <w:t xml:space="preserve"> the else-if conditions.</w:t>
+        <w:t>It is also used to relace the else-if conditions.</w:t>
       </w:r>
     </w:p>
     <w:p>
@@ -8724,23 +8356,7 @@
           <w:b/>
           <w:bCs/>
         </w:rPr>
-        <w:t xml:space="preserve">byte, short, int, char, </w:t>
-      </w:r>
-      <w:proofErr w:type="spellStart"/>
-      <w:r>
-        <w:rPr>
-          <w:b/>
-          <w:bCs/>
-        </w:rPr>
-        <w:t>enum</w:t>
-      </w:r>
-      <w:proofErr w:type="spellEnd"/>
-      <w:r>
-        <w:rPr>
-          <w:b/>
-          <w:bCs/>
-        </w:rPr>
-        <w:t xml:space="preserve"> (jdk1.5), String (Jdk1.7) </w:t>
+        <w:t xml:space="preserve">byte, short, int, char, enum (jdk1.5), String (Jdk1.7) </w:t>
       </w:r>
     </w:p>
     <w:p>
@@ -9032,15 +8648,7 @@
         <w:ind w:left="720"/>
       </w:pPr>
       <w:r>
-        <w:t xml:space="preserve">Other than 1-7 print “Invalid </w:t>
-      </w:r>
-      <w:proofErr w:type="gramStart"/>
-      <w:r>
-        <w:t>Day..</w:t>
-      </w:r>
-      <w:proofErr w:type="gramEnd"/>
-      <w:r>
-        <w:t>”</w:t>
+        <w:t>Other than 1-7 print “Invalid Day..”</w:t>
       </w:r>
     </w:p>
     <w:p>
@@ -9474,13 +9082,8 @@
         </w:tabs>
         <w:ind w:left="720"/>
       </w:pPr>
-      <w:proofErr w:type="gramStart"/>
-      <w:r>
-        <w:t>for(</w:t>
-      </w:r>
-      <w:proofErr w:type="gramEnd"/>
-      <w:r>
-        <w:t>declaration and initialization</w:t>
+      <w:r>
+        <w:t>for(declaration and initialization</w:t>
       </w:r>
       <w:r>
         <w:rPr>
@@ -9554,15 +9157,7 @@
         </w:tabs>
       </w:pPr>
       <w:r>
-        <w:t xml:space="preserve">In the </w:t>
-      </w:r>
-      <w:proofErr w:type="gramStart"/>
-      <w:r>
-        <w:t>for loop</w:t>
-      </w:r>
-      <w:proofErr w:type="gramEnd"/>
-      <w:r>
-        <w:t xml:space="preserve"> declaration and initialization, condition and increment/decrement is optional.</w:t>
+        <w:t>In the for loop declaration and initialization, condition and increment/decrement is optional.</w:t>
       </w:r>
     </w:p>
     <w:p>
@@ -9618,10 +9213,10 @@
             <v:path o:extrusionok="f" gradientshapeok="t" o:connecttype="rect"/>
             <o:lock v:ext="edit" aspectratio="t"/>
           </v:shapetype>
-          <v:shape id="_x0000_i1025" type="#_x0000_t75" style="width:467.7pt;height:144.95pt" o:ole="">
+          <v:shape id="_x0000_i1025" type="#_x0000_t75" style="width:467.65pt;height:145pt" o:ole="">
             <v:imagedata r:id="rId21" o:title=""/>
           </v:shape>
-          <o:OLEObject Type="Embed" ProgID="Paint.Picture" ShapeID="_x0000_i1025" DrawAspect="Content" ObjectID="_1717997167" r:id="rId22"/>
+          <o:OLEObject Type="Embed" ProgID="Paint.Picture" ShapeID="_x0000_i1025" DrawAspect="Content" ObjectID="_1718083269" r:id="rId22"/>
         </w:object>
       </w:r>
     </w:p>
@@ -9667,13 +9262,8 @@
         </w:tabs>
         <w:ind w:left="720"/>
       </w:pPr>
-      <w:proofErr w:type="gramStart"/>
-      <w:r>
-        <w:t>Output :</w:t>
-      </w:r>
-      <w:proofErr w:type="gramEnd"/>
-      <w:r>
-        <w:t xml:space="preserve"> 5</w:t>
+      <w:r>
+        <w:t>Output : 5</w:t>
       </w:r>
     </w:p>
     <w:p>
@@ -9867,15 +9457,7 @@
         </w:tabs>
       </w:pPr>
       <w:r>
-        <w:t xml:space="preserve">You can use a nested looping when you </w:t>
-      </w:r>
-      <w:proofErr w:type="gramStart"/>
-      <w:r>
-        <w:t>wants</w:t>
-      </w:r>
-      <w:proofErr w:type="gramEnd"/>
-      <w:r>
-        <w:t xml:space="preserve"> to handle a table kind of structure.</w:t>
+        <w:t>You can use a nested looping when you wants to handle a table kind of structure.</w:t>
       </w:r>
     </w:p>
     <w:p>
@@ -9897,10 +9479,10 @@
       </w:r>
       <w:r>
         <w:object w:dxaOrig="17250" w:dyaOrig="4340" w14:anchorId="2A55889B">
-          <v:shape id="_x0000_i1026" type="#_x0000_t75" style="width:467.35pt;height:117.4pt" o:ole="">
+          <v:shape id="_x0000_i1026" type="#_x0000_t75" style="width:467.35pt;height:117.35pt" o:ole="">
             <v:imagedata r:id="rId23" o:title=""/>
           </v:shape>
-          <o:OLEObject Type="Embed" ProgID="Paint.Picture" ShapeID="_x0000_i1026" DrawAspect="Content" ObjectID="_1717997168" r:id="rId24"/>
+          <o:OLEObject Type="Embed" ProgID="Paint.Picture" ShapeID="_x0000_i1026" DrawAspect="Content" ObjectID="_1718083270" r:id="rId24"/>
         </w:object>
       </w:r>
     </w:p>
@@ -10308,15 +9890,7 @@
         </w:tabs>
       </w:pPr>
       <w:r>
-        <w:t xml:space="preserve">There </w:t>
-      </w:r>
-      <w:proofErr w:type="gramStart"/>
-      <w:r>
-        <w:t>are</w:t>
-      </w:r>
-      <w:proofErr w:type="gramEnd"/>
-      <w:r>
-        <w:t xml:space="preserve"> different type of arrays available in java such as 1D Array, 2D Array, Multi-dimensional (Jagged Array). </w:t>
+        <w:t xml:space="preserve">There are different type of arrays available in java such as 1D Array, 2D Array, Multi-dimensional (Jagged Array). </w:t>
       </w:r>
     </w:p>
     <w:p>
@@ -10418,33 +9992,13 @@
           <w:bCs/>
         </w:rPr>
       </w:pPr>
-      <w:proofErr w:type="spellStart"/>
-      <w:proofErr w:type="gramStart"/>
       <w:r>
         <w:rPr>
           <w:b/>
           <w:bCs/>
           <w:highlight w:val="yellow"/>
         </w:rPr>
-        <w:t>DataType</w:t>
-      </w:r>
-      <w:proofErr w:type="spellEnd"/>
-      <w:r>
-        <w:rPr>
-          <w:b/>
-          <w:bCs/>
-          <w:highlight w:val="yellow"/>
-        </w:rPr>
-        <w:t xml:space="preserve">  identifier</w:t>
-      </w:r>
-      <w:proofErr w:type="gramEnd"/>
-      <w:r>
-        <w:rPr>
-          <w:b/>
-          <w:bCs/>
-          <w:highlight w:val="yellow"/>
-        </w:rPr>
-        <w:t>[];</w:t>
+        <w:t>DataType  identifier[];</w:t>
       </w:r>
       <w:r>
         <w:rPr>
@@ -10521,90 +10075,70 @@
         </w:rPr>
         <w:t xml:space="preserve">new </w:t>
       </w:r>
-      <w:proofErr w:type="spellStart"/>
-      <w:proofErr w:type="gramStart"/>
       <w:r>
         <w:rPr>
           <w:b/>
           <w:bCs/>
           <w:highlight w:val="yellow"/>
         </w:rPr>
-        <w:t>DataType</w:t>
-      </w:r>
-      <w:proofErr w:type="spellEnd"/>
+        <w:t>DataType[Size];</w:t>
+      </w:r>
+    </w:p>
+    <w:p>
+      <w:pPr>
+        <w:pStyle w:val="NoSpacing"/>
+        <w:tabs>
+          <w:tab w:val="left" w:pos="3757"/>
+        </w:tabs>
+        <w:rPr>
+          <w:b/>
+          <w:bCs/>
+        </w:rPr>
+      </w:pPr>
+    </w:p>
+    <w:p>
+      <w:pPr>
+        <w:pStyle w:val="NoSpacing"/>
+        <w:tabs>
+          <w:tab w:val="left" w:pos="3757"/>
+        </w:tabs>
+        <w:rPr>
+          <w:b/>
+          <w:bCs/>
+        </w:rPr>
+      </w:pPr>
+      <w:r>
+        <w:rPr>
+          <w:b/>
+          <w:bCs/>
+        </w:rPr>
+        <w:t xml:space="preserve">            Array Initialization</w:t>
+      </w:r>
+    </w:p>
+    <w:p>
+      <w:pPr>
+        <w:pStyle w:val="NoSpacing"/>
+        <w:tabs>
+          <w:tab w:val="left" w:pos="3757"/>
+        </w:tabs>
+        <w:rPr>
+          <w:b/>
+          <w:bCs/>
+        </w:rPr>
+      </w:pPr>
+      <w:r>
+        <w:rPr>
+          <w:b/>
+          <w:bCs/>
+        </w:rPr>
+        <w:t xml:space="preserve">                    </w:t>
+      </w:r>
       <w:r>
         <w:rPr>
           <w:b/>
           <w:bCs/>
           <w:highlight w:val="yellow"/>
         </w:rPr>
-        <w:t>[</w:t>
-      </w:r>
-      <w:proofErr w:type="gramEnd"/>
-      <w:r>
-        <w:rPr>
-          <w:b/>
-          <w:bCs/>
-          <w:highlight w:val="yellow"/>
-        </w:rPr>
-        <w:t>Size];</w:t>
-      </w:r>
-    </w:p>
-    <w:p>
-      <w:pPr>
-        <w:pStyle w:val="NoSpacing"/>
-        <w:tabs>
-          <w:tab w:val="left" w:pos="3757"/>
-        </w:tabs>
-        <w:rPr>
-          <w:b/>
-          <w:bCs/>
-        </w:rPr>
-      </w:pPr>
-    </w:p>
-    <w:p>
-      <w:pPr>
-        <w:pStyle w:val="NoSpacing"/>
-        <w:tabs>
-          <w:tab w:val="left" w:pos="3757"/>
-        </w:tabs>
-        <w:rPr>
-          <w:b/>
-          <w:bCs/>
-        </w:rPr>
-      </w:pPr>
-      <w:r>
-        <w:rPr>
-          <w:b/>
-          <w:bCs/>
-        </w:rPr>
-        <w:t xml:space="preserve">            Array Initialization</w:t>
-      </w:r>
-    </w:p>
-    <w:p>
-      <w:pPr>
-        <w:pStyle w:val="NoSpacing"/>
-        <w:tabs>
-          <w:tab w:val="left" w:pos="3757"/>
-        </w:tabs>
-        <w:rPr>
-          <w:b/>
-          <w:bCs/>
-        </w:rPr>
-      </w:pPr>
-      <w:r>
-        <w:rPr>
-          <w:b/>
-          <w:bCs/>
-        </w:rPr>
-        <w:t xml:space="preserve">                    </w:t>
-      </w:r>
-      <w:r>
-        <w:rPr>
-          <w:b/>
-          <w:bCs/>
-          <w:highlight w:val="yellow"/>
-        </w:rPr>
         <w:t>Identifier[index] = value;</w:t>
       </w:r>
     </w:p>
@@ -10634,10 +10168,10 @@
       </w:pPr>
       <w:r>
         <w:object w:dxaOrig="14290" w:dyaOrig="6430" w14:anchorId="42EE940E">
-          <v:shape id="_x0000_i1027" type="#_x0000_t75" style="width:319.3pt;height:143.7pt" o:ole="">
+          <v:shape id="_x0000_i1027" type="#_x0000_t75" style="width:319.35pt;height:143.65pt" o:ole="">
             <v:imagedata r:id="rId25" o:title=""/>
           </v:shape>
-          <o:OLEObject Type="Embed" ProgID="Paint.Picture" ShapeID="_x0000_i1027" DrawAspect="Content" ObjectID="_1717997169" r:id="rId26"/>
+          <o:OLEObject Type="Embed" ProgID="Paint.Picture" ShapeID="_x0000_i1027" DrawAspect="Content" ObjectID="_1718083271" r:id="rId26"/>
         </w:object>
       </w:r>
     </w:p>
@@ -10683,15 +10217,7 @@
         </w:tabs>
       </w:pPr>
       <w:r>
-        <w:t xml:space="preserve">Declaration square bracket can be </w:t>
-      </w:r>
-      <w:proofErr w:type="gramStart"/>
-      <w:r>
-        <w:t>write</w:t>
-      </w:r>
-      <w:proofErr w:type="gramEnd"/>
-      <w:r>
-        <w:t xml:space="preserve"> at the end or in between datatype and identifier.</w:t>
+        <w:t>Declaration square bracket can be write at the end or in between datatype and identifier.</w:t>
       </w:r>
     </w:p>
     <w:p>
@@ -10720,7 +10246,6 @@
           <w:tab w:val="left" w:pos="3757"/>
         </w:tabs>
       </w:pPr>
-      <w:proofErr w:type="spellStart"/>
       <w:r>
         <w:rPr>
           <w:b/>
@@ -10729,7 +10254,6 @@
         </w:rPr>
         <w:t>Array.length</w:t>
       </w:r>
-      <w:proofErr w:type="spellEnd"/>
       <w:r>
         <w:t xml:space="preserve"> will return the total number of values present inside array</w:t>
       </w:r>
@@ -10803,148 +10327,84 @@
       </w:pPr>
       <w:r>
         <w:lastRenderedPageBreak/>
-        <w:t xml:space="preserve">double </w:t>
-      </w:r>
-      <w:proofErr w:type="gramStart"/>
-      <w:r>
-        <w:t>[]percent</w:t>
-      </w:r>
-      <w:proofErr w:type="gramEnd"/>
-      <w:r>
-        <w:t>; // Declaration of Array</w:t>
-      </w:r>
-    </w:p>
-    <w:p>
-      <w:pPr>
-        <w:pStyle w:val="NoSpacing"/>
-        <w:tabs>
-          <w:tab w:val="left" w:pos="3757"/>
-        </w:tabs>
-      </w:pPr>
-      <w:r>
-        <w:t xml:space="preserve">       percent = new </w:t>
-      </w:r>
-      <w:proofErr w:type="gramStart"/>
-      <w:r>
-        <w:t>double[</w:t>
-      </w:r>
-      <w:proofErr w:type="gramEnd"/>
-      <w:r>
-        <w:t>6]; // Array Instantiation (Object creation)</w:t>
-      </w:r>
-    </w:p>
-    <w:p>
-      <w:pPr>
-        <w:pStyle w:val="NoSpacing"/>
-        <w:tabs>
-          <w:tab w:val="left" w:pos="3757"/>
-        </w:tabs>
-      </w:pPr>
-      <w:r>
-        <w:t xml:space="preserve">       </w:t>
-      </w:r>
-      <w:proofErr w:type="gramStart"/>
-      <w:r>
-        <w:t>percent[</w:t>
-      </w:r>
-      <w:proofErr w:type="gramEnd"/>
-      <w:r>
-        <w:t>0] = 76.13; // Array Initialization</w:t>
-      </w:r>
-    </w:p>
-    <w:p>
-      <w:pPr>
-        <w:pStyle w:val="NoSpacing"/>
-        <w:tabs>
-          <w:tab w:val="left" w:pos="3757"/>
-        </w:tabs>
-      </w:pPr>
-      <w:r>
-        <w:t xml:space="preserve">       </w:t>
-      </w:r>
-      <w:proofErr w:type="gramStart"/>
-      <w:r>
-        <w:t>percent[</w:t>
-      </w:r>
-      <w:proofErr w:type="gramEnd"/>
-      <w:r>
-        <w:t>1] = 77.23;</w:t>
-      </w:r>
-    </w:p>
-    <w:p>
-      <w:pPr>
-        <w:pStyle w:val="NoSpacing"/>
-        <w:tabs>
-          <w:tab w:val="left" w:pos="3757"/>
-        </w:tabs>
-      </w:pPr>
-      <w:r>
-        <w:t xml:space="preserve">       </w:t>
-      </w:r>
-      <w:proofErr w:type="gramStart"/>
-      <w:r>
-        <w:t>percent[</w:t>
-      </w:r>
-      <w:proofErr w:type="gramEnd"/>
-      <w:r>
-        <w:t>2] = 71.23;</w:t>
-      </w:r>
-    </w:p>
-    <w:p>
-      <w:pPr>
-        <w:pStyle w:val="NoSpacing"/>
-        <w:tabs>
-          <w:tab w:val="left" w:pos="3757"/>
-        </w:tabs>
-      </w:pPr>
-      <w:r>
-        <w:t xml:space="preserve">       </w:t>
-      </w:r>
-      <w:proofErr w:type="gramStart"/>
-      <w:r>
-        <w:t>percent[</w:t>
-      </w:r>
-      <w:proofErr w:type="gramEnd"/>
-      <w:r>
-        <w:t>3] = 68.43;</w:t>
-      </w:r>
-    </w:p>
-    <w:p>
-      <w:pPr>
-        <w:pStyle w:val="NoSpacing"/>
-        <w:tabs>
-          <w:tab w:val="left" w:pos="3757"/>
-        </w:tabs>
-      </w:pPr>
-      <w:r>
-        <w:t xml:space="preserve">       </w:t>
-      </w:r>
-      <w:proofErr w:type="gramStart"/>
-      <w:r>
-        <w:t>percent[</w:t>
-      </w:r>
-      <w:proofErr w:type="gramEnd"/>
-      <w:r>
-        <w:t>4] = 88.87;</w:t>
-      </w:r>
-    </w:p>
-    <w:p>
-      <w:pPr>
-        <w:pStyle w:val="NoSpacing"/>
-        <w:tabs>
-          <w:tab w:val="left" w:pos="3757"/>
-        </w:tabs>
-      </w:pPr>
-      <w:r>
-        <w:t xml:space="preserve">       </w:t>
-      </w:r>
-      <w:proofErr w:type="gramStart"/>
-      <w:r>
-        <w:t>percent[</w:t>
-      </w:r>
-      <w:proofErr w:type="gramEnd"/>
-      <w:r>
-        <w:t>5] = 78.33;</w:t>
+        <w:t>double []percent; // Declaration of Array</w:t>
+      </w:r>
+    </w:p>
+    <w:p>
+      <w:pPr>
+        <w:pStyle w:val="NoSpacing"/>
+        <w:tabs>
+          <w:tab w:val="left" w:pos="3757"/>
+        </w:tabs>
+      </w:pPr>
+      <w:r>
+        <w:t xml:space="preserve">       percent = new double[6]; // Array Instantiation (Object creation)</w:t>
+      </w:r>
+    </w:p>
+    <w:p>
+      <w:pPr>
+        <w:pStyle w:val="NoSpacing"/>
+        <w:tabs>
+          <w:tab w:val="left" w:pos="3757"/>
+        </w:tabs>
+      </w:pPr>
+      <w:r>
+        <w:t xml:space="preserve">       percent[0] = 76.13; // Array Initialization</w:t>
+      </w:r>
+    </w:p>
+    <w:p>
+      <w:pPr>
+        <w:pStyle w:val="NoSpacing"/>
+        <w:tabs>
+          <w:tab w:val="left" w:pos="3757"/>
+        </w:tabs>
+      </w:pPr>
+      <w:r>
+        <w:t xml:space="preserve">       percent[1] = 77.23;</w:t>
+      </w:r>
+    </w:p>
+    <w:p>
+      <w:pPr>
+        <w:pStyle w:val="NoSpacing"/>
+        <w:tabs>
+          <w:tab w:val="left" w:pos="3757"/>
+        </w:tabs>
+      </w:pPr>
+      <w:r>
+        <w:t xml:space="preserve">       percent[2] = 71.23;</w:t>
+      </w:r>
+    </w:p>
+    <w:p>
+      <w:pPr>
+        <w:pStyle w:val="NoSpacing"/>
+        <w:tabs>
+          <w:tab w:val="left" w:pos="3757"/>
+        </w:tabs>
+      </w:pPr>
+      <w:r>
+        <w:t xml:space="preserve">       percent[3] = 68.43;</w:t>
+      </w:r>
+    </w:p>
+    <w:p>
+      <w:pPr>
+        <w:pStyle w:val="NoSpacing"/>
+        <w:tabs>
+          <w:tab w:val="left" w:pos="3757"/>
+        </w:tabs>
+      </w:pPr>
+      <w:r>
+        <w:t xml:space="preserve">       percent[4] = 88.87;</w:t>
+      </w:r>
+    </w:p>
+    <w:p>
+      <w:pPr>
+        <w:pStyle w:val="NoSpacing"/>
+        <w:tabs>
+          <w:tab w:val="left" w:pos="3757"/>
+        </w:tabs>
+      </w:pPr>
+      <w:r>
+        <w:t xml:space="preserve">       percent[5] = 78.33;</w:t>
       </w:r>
     </w:p>
     <w:p>
@@ -10972,129 +10432,73 @@
         <w:ind w:left="360"/>
       </w:pPr>
       <w:r>
-        <w:t xml:space="preserve">double </w:t>
-      </w:r>
-      <w:proofErr w:type="gramStart"/>
-      <w:r>
-        <w:t>[]percent</w:t>
-      </w:r>
-      <w:proofErr w:type="gramEnd"/>
-      <w:r>
-        <w:t xml:space="preserve"> = new double[6]; // Declaration of Array and Array Instantiation (Object creation)</w:t>
-      </w:r>
-    </w:p>
-    <w:p>
-      <w:pPr>
-        <w:pStyle w:val="NoSpacing"/>
-        <w:tabs>
-          <w:tab w:val="left" w:pos="3757"/>
-        </w:tabs>
-      </w:pPr>
-      <w:r>
-        <w:t xml:space="preserve">       </w:t>
-      </w:r>
-      <w:proofErr w:type="gramStart"/>
-      <w:r>
-        <w:t>percent[</w:t>
-      </w:r>
-      <w:proofErr w:type="gramEnd"/>
-      <w:r>
-        <w:t>0] = 76.13; // Array Initialization</w:t>
-      </w:r>
-    </w:p>
-    <w:p>
-      <w:pPr>
-        <w:pStyle w:val="NoSpacing"/>
-        <w:tabs>
-          <w:tab w:val="left" w:pos="3757"/>
-        </w:tabs>
-      </w:pPr>
-      <w:r>
-        <w:t xml:space="preserve">       </w:t>
-      </w:r>
-      <w:proofErr w:type="gramStart"/>
-      <w:r>
-        <w:t>percent[</w:t>
-      </w:r>
-      <w:proofErr w:type="gramEnd"/>
-      <w:r>
-        <w:t>1] = 77.23;</w:t>
-      </w:r>
-    </w:p>
-    <w:p>
-      <w:pPr>
-        <w:pStyle w:val="NoSpacing"/>
-        <w:tabs>
-          <w:tab w:val="left" w:pos="3757"/>
-        </w:tabs>
-      </w:pPr>
-      <w:r>
-        <w:t xml:space="preserve">       </w:t>
-      </w:r>
-      <w:proofErr w:type="gramStart"/>
-      <w:r>
-        <w:t>percent[</w:t>
-      </w:r>
-      <w:proofErr w:type="gramEnd"/>
-      <w:r>
-        <w:t>2] = 71.23;</w:t>
-      </w:r>
-    </w:p>
-    <w:p>
-      <w:pPr>
-        <w:pStyle w:val="NoSpacing"/>
-        <w:tabs>
-          <w:tab w:val="left" w:pos="3757"/>
-        </w:tabs>
-      </w:pPr>
-      <w:r>
-        <w:t xml:space="preserve">       </w:t>
-      </w:r>
-      <w:proofErr w:type="gramStart"/>
-      <w:r>
-        <w:t>percent[</w:t>
-      </w:r>
-      <w:proofErr w:type="gramEnd"/>
-      <w:r>
-        <w:t>3] = 68.43;</w:t>
-      </w:r>
-    </w:p>
-    <w:p>
-      <w:pPr>
-        <w:pStyle w:val="NoSpacing"/>
-        <w:tabs>
-          <w:tab w:val="left" w:pos="3757"/>
-        </w:tabs>
-      </w:pPr>
-      <w:r>
-        <w:t xml:space="preserve">       </w:t>
-      </w:r>
-      <w:proofErr w:type="gramStart"/>
-      <w:r>
-        <w:t>percent[</w:t>
-      </w:r>
-      <w:proofErr w:type="gramEnd"/>
-      <w:r>
-        <w:t>4] = 88.87;</w:t>
-      </w:r>
-    </w:p>
-    <w:p>
-      <w:pPr>
-        <w:pStyle w:val="NoSpacing"/>
-        <w:tabs>
-          <w:tab w:val="left" w:pos="3757"/>
-        </w:tabs>
-      </w:pPr>
-      <w:r>
-        <w:t xml:space="preserve">       </w:t>
-      </w:r>
-      <w:proofErr w:type="gramStart"/>
-      <w:r>
-        <w:t>percent[</w:t>
-      </w:r>
-      <w:proofErr w:type="gramEnd"/>
-      <w:r>
-        <w:t>5] = 78.33;</w:t>
+        <w:t>double []percent = new double[6]; // Declaration of Array and Array Instantiation (Object creation)</w:t>
+      </w:r>
+    </w:p>
+    <w:p>
+      <w:pPr>
+        <w:pStyle w:val="NoSpacing"/>
+        <w:tabs>
+          <w:tab w:val="left" w:pos="3757"/>
+        </w:tabs>
+      </w:pPr>
+      <w:r>
+        <w:t xml:space="preserve">       percent[0] = 76.13; // Array Initialization</w:t>
+      </w:r>
+    </w:p>
+    <w:p>
+      <w:pPr>
+        <w:pStyle w:val="NoSpacing"/>
+        <w:tabs>
+          <w:tab w:val="left" w:pos="3757"/>
+        </w:tabs>
+      </w:pPr>
+      <w:r>
+        <w:t xml:space="preserve">       percent[1] = 77.23;</w:t>
+      </w:r>
+    </w:p>
+    <w:p>
+      <w:pPr>
+        <w:pStyle w:val="NoSpacing"/>
+        <w:tabs>
+          <w:tab w:val="left" w:pos="3757"/>
+        </w:tabs>
+      </w:pPr>
+      <w:r>
+        <w:t xml:space="preserve">       percent[2] = 71.23;</w:t>
+      </w:r>
+    </w:p>
+    <w:p>
+      <w:pPr>
+        <w:pStyle w:val="NoSpacing"/>
+        <w:tabs>
+          <w:tab w:val="left" w:pos="3757"/>
+        </w:tabs>
+      </w:pPr>
+      <w:r>
+        <w:t xml:space="preserve">       percent[3] = 68.43;</w:t>
+      </w:r>
+    </w:p>
+    <w:p>
+      <w:pPr>
+        <w:pStyle w:val="NoSpacing"/>
+        <w:tabs>
+          <w:tab w:val="left" w:pos="3757"/>
+        </w:tabs>
+      </w:pPr>
+      <w:r>
+        <w:t xml:space="preserve">       percent[4] = 88.87;</w:t>
+      </w:r>
+    </w:p>
+    <w:p>
+      <w:pPr>
+        <w:pStyle w:val="NoSpacing"/>
+        <w:tabs>
+          <w:tab w:val="left" w:pos="3757"/>
+        </w:tabs>
+      </w:pPr>
+      <w:r>
+        <w:t xml:space="preserve">       percent[5] = 78.33;</w:t>
       </w:r>
     </w:p>
     <w:p>
@@ -11122,15 +10526,7 @@
         <w:ind w:left="360"/>
       </w:pPr>
       <w:r>
-        <w:t xml:space="preserve">double </w:t>
-      </w:r>
-      <w:proofErr w:type="gramStart"/>
-      <w:r>
-        <w:t>[]percent</w:t>
-      </w:r>
-      <w:proofErr w:type="gramEnd"/>
-      <w:r>
-        <w:t xml:space="preserve"> = new double[] {76.13, 77.23, 71.23, 68.43, 88.87, 78.33};</w:t>
+        <w:t>double []percent = new double[] {76.13, 77.23, 71.23, 68.43, 88.87, 78.33};</w:t>
       </w:r>
     </w:p>
     <w:p>
@@ -11160,15 +10556,7 @@
         <w:ind w:left="360"/>
       </w:pPr>
       <w:r>
-        <w:t xml:space="preserve">double </w:t>
-      </w:r>
-      <w:proofErr w:type="gramStart"/>
-      <w:r>
-        <w:t>[]percent</w:t>
-      </w:r>
-      <w:proofErr w:type="gramEnd"/>
-      <w:r>
-        <w:t xml:space="preserve"> = {76.13, 77.23, 71.23, 68.43, 88.87, 78.33}; </w:t>
+        <w:t xml:space="preserve">double []percent = {76.13, 77.23, 71.23, 68.43, 88.87, 78.33}; </w:t>
       </w:r>
     </w:p>
     <w:p>
@@ -11298,41 +10686,13 @@
         </w:rPr>
         <w:t xml:space="preserve">              </w:t>
       </w:r>
-      <w:proofErr w:type="spellStart"/>
       <w:r>
         <w:rPr>
           <w:b/>
           <w:bCs/>
           <w:highlight w:val="yellow"/>
         </w:rPr>
-        <w:t>DataType</w:t>
-      </w:r>
-      <w:proofErr w:type="spellEnd"/>
-      <w:r>
-        <w:rPr>
-          <w:b/>
-          <w:bCs/>
-          <w:highlight w:val="yellow"/>
-        </w:rPr>
-        <w:t xml:space="preserve"> </w:t>
-      </w:r>
-      <w:proofErr w:type="gramStart"/>
-      <w:r>
-        <w:rPr>
-          <w:b/>
-          <w:bCs/>
-          <w:highlight w:val="yellow"/>
-        </w:rPr>
-        <w:t>identifier[</w:t>
-      </w:r>
-      <w:proofErr w:type="gramEnd"/>
-      <w:r>
-        <w:rPr>
-          <w:b/>
-          <w:bCs/>
-          <w:highlight w:val="yellow"/>
-        </w:rPr>
-        <w:t>][];</w:t>
+        <w:t>DataType identifier[][];</w:t>
       </w:r>
     </w:p>
     <w:p>
@@ -11391,34 +10751,105 @@
         </w:rPr>
         <w:t xml:space="preserve">new </w:t>
       </w:r>
-      <w:proofErr w:type="spellStart"/>
-      <w:proofErr w:type="gramStart"/>
       <w:r>
         <w:rPr>
           <w:b/>
           <w:bCs/>
           <w:highlight w:val="yellow"/>
         </w:rPr>
-        <w:t>DataType</w:t>
-      </w:r>
-      <w:proofErr w:type="spellEnd"/>
+        <w:t>DataType[Row-Size][Column-Size];</w:t>
+      </w:r>
+    </w:p>
+    <w:p>
+      <w:pPr>
+        <w:pStyle w:val="NoSpacing"/>
+        <w:tabs>
+          <w:tab w:val="left" w:pos="3757"/>
+        </w:tabs>
+        <w:ind w:left="720"/>
+        <w:rPr>
+          <w:b/>
+          <w:bCs/>
+        </w:rPr>
+      </w:pPr>
+      <w:r>
+        <w:rPr>
+          <w:b/>
+          <w:bCs/>
+        </w:rPr>
+        <w:t>Array Initialization</w:t>
+      </w:r>
+      <w:r>
+        <w:rPr>
+          <w:b/>
+          <w:bCs/>
+        </w:rPr>
+        <w:t xml:space="preserve"> </w:t>
+      </w:r>
+    </w:p>
+    <w:p>
+      <w:pPr>
+        <w:pStyle w:val="NoSpacing"/>
+        <w:tabs>
+          <w:tab w:val="left" w:pos="3757"/>
+        </w:tabs>
+        <w:ind w:left="720"/>
+        <w:rPr>
+          <w:b/>
+          <w:bCs/>
+        </w:rPr>
+      </w:pPr>
+      <w:r>
+        <w:rPr>
+          <w:b/>
+          <w:bCs/>
+        </w:rPr>
+        <w:t xml:space="preserve">              </w:t>
+      </w:r>
       <w:r>
         <w:rPr>
           <w:b/>
           <w:bCs/>
           <w:highlight w:val="yellow"/>
         </w:rPr>
-        <w:t>[</w:t>
-      </w:r>
-      <w:proofErr w:type="gramEnd"/>
+        <w:t>Identifier</w:t>
+      </w:r>
       <w:r>
         <w:rPr>
           <w:b/>
           <w:bCs/>
           <w:highlight w:val="yellow"/>
         </w:rPr>
-        <w:t>Row-Size][Column-Size];</w:t>
-      </w:r>
+        <w:t>[Row-Size][Column-Size]</w:t>
+      </w:r>
+      <w:r>
+        <w:rPr>
+          <w:b/>
+          <w:bCs/>
+          <w:highlight w:val="yellow"/>
+        </w:rPr>
+        <w:t xml:space="preserve"> = value</w:t>
+      </w:r>
+      <w:r>
+        <w:rPr>
+          <w:b/>
+          <w:bCs/>
+          <w:highlight w:val="yellow"/>
+        </w:rPr>
+        <w:t>;</w:t>
+      </w:r>
+    </w:p>
+    <w:p>
+      <w:pPr>
+        <w:pStyle w:val="NoSpacing"/>
+        <w:tabs>
+          <w:tab w:val="left" w:pos="3757"/>
+        </w:tabs>
+        <w:rPr>
+          <w:b/>
+          <w:bCs/>
+        </w:rPr>
+      </w:pPr>
     </w:p>
     <w:p>
       <w:pPr>
@@ -11427,114 +10858,13 @@
           <w:tab w:val="left" w:pos="3757"/>
         </w:tabs>
         <w:ind w:left="720"/>
-        <w:rPr>
-          <w:b/>
-          <w:bCs/>
-        </w:rPr>
-      </w:pPr>
-      <w:r>
-        <w:rPr>
-          <w:b/>
-          <w:bCs/>
-        </w:rPr>
-        <w:t>Array Initialization</w:t>
-      </w:r>
-      <w:r>
-        <w:rPr>
-          <w:b/>
-          <w:bCs/>
-        </w:rPr>
-        <w:t xml:space="preserve"> </w:t>
-      </w:r>
-    </w:p>
-    <w:p>
-      <w:pPr>
-        <w:pStyle w:val="NoSpacing"/>
-        <w:tabs>
-          <w:tab w:val="left" w:pos="3757"/>
-        </w:tabs>
-        <w:ind w:left="720"/>
-        <w:rPr>
-          <w:b/>
-          <w:bCs/>
-        </w:rPr>
-      </w:pPr>
-      <w:r>
-        <w:rPr>
-          <w:b/>
-          <w:bCs/>
-        </w:rPr>
-        <w:t xml:space="preserve">              </w:t>
-      </w:r>
-      <w:proofErr w:type="gramStart"/>
-      <w:r>
-        <w:rPr>
-          <w:b/>
-          <w:bCs/>
-          <w:highlight w:val="yellow"/>
-        </w:rPr>
-        <w:t>Identifier</w:t>
-      </w:r>
-      <w:r>
-        <w:rPr>
-          <w:b/>
-          <w:bCs/>
-          <w:highlight w:val="yellow"/>
-        </w:rPr>
-        <w:t>[</w:t>
-      </w:r>
-      <w:proofErr w:type="gramEnd"/>
-      <w:r>
-        <w:rPr>
-          <w:b/>
-          <w:bCs/>
-          <w:highlight w:val="yellow"/>
-        </w:rPr>
-        <w:t>Row-Size][Column-Size]</w:t>
-      </w:r>
-      <w:r>
-        <w:rPr>
-          <w:b/>
-          <w:bCs/>
-          <w:highlight w:val="yellow"/>
-        </w:rPr>
-        <w:t xml:space="preserve"> = value</w:t>
-      </w:r>
-      <w:r>
-        <w:rPr>
-          <w:b/>
-          <w:bCs/>
-          <w:highlight w:val="yellow"/>
-        </w:rPr>
-        <w:t>;</w:t>
-      </w:r>
-    </w:p>
-    <w:p>
-      <w:pPr>
-        <w:pStyle w:val="NoSpacing"/>
-        <w:tabs>
-          <w:tab w:val="left" w:pos="3757"/>
-        </w:tabs>
-        <w:rPr>
-          <w:b/>
-          <w:bCs/>
-        </w:rPr>
-      </w:pPr>
-    </w:p>
-    <w:p>
-      <w:pPr>
-        <w:pStyle w:val="NoSpacing"/>
-        <w:tabs>
-          <w:tab w:val="left" w:pos="3757"/>
-        </w:tabs>
-        <w:ind w:left="720"/>
       </w:pPr>
       <w:r>
         <w:object w:dxaOrig="13410" w:dyaOrig="5910" w14:anchorId="287419C4">
-          <v:shape id="_x0000_i1028" type="#_x0000_t75" style="width:331.85pt;height:146.2pt" o:ole="">
+          <v:shape id="_x0000_i1028" type="#_x0000_t75" style="width:332pt;height:146.35pt" o:ole="">
             <v:imagedata r:id="rId27" o:title=""/>
           </v:shape>
-          <o:OLEObject Type="Embed" ProgID="Paint.Picture" ShapeID="_x0000_i1028" DrawAspect="Content" ObjectID="_1717997170" r:id="rId28"/>
+          <o:OLEObject Type="Embed" ProgID="Paint.Picture" ShapeID="_x0000_i1028" DrawAspect="Content" ObjectID="_1718083272" r:id="rId28"/>
         </w:object>
       </w:r>
     </w:p>
@@ -11565,15 +10895,8 @@
         </w:tabs>
         <w:ind w:left="720"/>
       </w:pPr>
-      <w:proofErr w:type="spellStart"/>
-      <w:proofErr w:type="gramStart"/>
-      <w:r>
-        <w:t>array.length</w:t>
-      </w:r>
-      <w:proofErr w:type="spellEnd"/>
-      <w:proofErr w:type="gramEnd"/>
-      <w:r>
-        <w:t xml:space="preserve"> = returns the total number of rows in array</w:t>
+      <w:r>
+        <w:t>array.length = returns the total number of rows in array</w:t>
       </w:r>
     </w:p>
     <w:p>
@@ -11589,15 +10912,7 @@
         </w:rPr>
       </w:pPr>
       <w:r>
-        <w:t>array[index</w:t>
-      </w:r>
-      <w:proofErr w:type="gramStart"/>
-      <w:r>
-        <w:t>].length</w:t>
-      </w:r>
-      <w:proofErr w:type="gramEnd"/>
-      <w:r>
-        <w:t xml:space="preserve"> = returns the total number of column in provided row index of array</w:t>
+        <w:t>array[index].length = returns the total number of column in provided row index of array</w:t>
       </w:r>
     </w:p>
     <w:p>
@@ -11651,121 +10966,82 @@
         </w:tabs>
       </w:pPr>
       <w:r>
-        <w:t xml:space="preserve">double </w:t>
-      </w:r>
-      <w:proofErr w:type="gramStart"/>
-      <w:r>
-        <w:t>percent[</w:t>
-      </w:r>
-      <w:proofErr w:type="gramEnd"/>
-      <w:r>
-        <w:t xml:space="preserve">][]; // Declaration </w:t>
-      </w:r>
-    </w:p>
-    <w:p>
-      <w:pPr>
-        <w:pStyle w:val="NoSpacing"/>
-        <w:tabs>
-          <w:tab w:val="left" w:pos="3757"/>
-        </w:tabs>
-      </w:pPr>
-      <w:r>
-        <w:t xml:space="preserve">percent = new </w:t>
-      </w:r>
-      <w:proofErr w:type="gramStart"/>
-      <w:r>
-        <w:t>double[</w:t>
-      </w:r>
-      <w:proofErr w:type="gramEnd"/>
-      <w:r>
-        <w:t xml:space="preserve">3][6];  // instantiation </w:t>
-      </w:r>
-    </w:p>
-    <w:p>
-      <w:pPr>
-        <w:pStyle w:val="NoSpacing"/>
-        <w:tabs>
-          <w:tab w:val="left" w:pos="3757"/>
-        </w:tabs>
-      </w:pPr>
-      <w:proofErr w:type="gramStart"/>
-      <w:r>
-        <w:t>percent[</w:t>
-      </w:r>
-      <w:proofErr w:type="gramEnd"/>
-      <w:r>
-        <w:t xml:space="preserve">1][1] = 67.76; // Initialization </w:t>
-      </w:r>
-    </w:p>
-    <w:p>
-      <w:pPr>
-        <w:pStyle w:val="NoSpacing"/>
-        <w:tabs>
-          <w:tab w:val="left" w:pos="3757"/>
-        </w:tabs>
-      </w:pPr>
-      <w:proofErr w:type="gramStart"/>
-      <w:r>
-        <w:t>percent[</w:t>
-      </w:r>
-      <w:proofErr w:type="gramEnd"/>
-      <w:r>
-        <w:t>0][3] = 77.23;</w:t>
-      </w:r>
-    </w:p>
-    <w:p>
-      <w:pPr>
-        <w:pStyle w:val="NoSpacing"/>
-        <w:tabs>
-          <w:tab w:val="left" w:pos="3757"/>
-        </w:tabs>
-      </w:pPr>
-      <w:proofErr w:type="gramStart"/>
-      <w:r>
-        <w:t>percent[</w:t>
-      </w:r>
-      <w:proofErr w:type="gramEnd"/>
-      <w:r>
-        <w:t>2][2] = 81.12;</w:t>
-      </w:r>
-    </w:p>
-    <w:p>
-      <w:pPr>
-        <w:pStyle w:val="NoSpacing"/>
-        <w:tabs>
-          <w:tab w:val="left" w:pos="3757"/>
-        </w:tabs>
-      </w:pPr>
-    </w:p>
-    <w:p>
-      <w:pPr>
-        <w:pStyle w:val="NoSpacing"/>
-        <w:tabs>
-          <w:tab w:val="left" w:pos="3757"/>
-        </w:tabs>
-      </w:pPr>
-    </w:p>
-    <w:p>
-      <w:pPr>
-        <w:pStyle w:val="NoSpacing"/>
-        <w:tabs>
-          <w:tab w:val="left" w:pos="3757"/>
-        </w:tabs>
-        <w:rPr>
-          <w:b/>
-          <w:bCs/>
-        </w:rPr>
-      </w:pPr>
-      <w:r>
-        <w:t xml:space="preserve">double </w:t>
-      </w:r>
-      <w:proofErr w:type="gramStart"/>
-      <w:r>
-        <w:t>percent[</w:t>
-      </w:r>
-      <w:proofErr w:type="gramEnd"/>
-      <w:r>
-        <w:t>][] = new double[3][6]; // declaration and instantiation</w:t>
+        <w:t xml:space="preserve">double percent[][]; // Declaration </w:t>
+      </w:r>
+    </w:p>
+    <w:p>
+      <w:pPr>
+        <w:pStyle w:val="NoSpacing"/>
+        <w:tabs>
+          <w:tab w:val="left" w:pos="3757"/>
+        </w:tabs>
+      </w:pPr>
+      <w:r>
+        <w:t xml:space="preserve">percent = new double[3][6];  // instantiation </w:t>
+      </w:r>
+    </w:p>
+    <w:p>
+      <w:pPr>
+        <w:pStyle w:val="NoSpacing"/>
+        <w:tabs>
+          <w:tab w:val="left" w:pos="3757"/>
+        </w:tabs>
+      </w:pPr>
+      <w:r>
+        <w:t xml:space="preserve">percent[1][1] = 67.76; // Initialization </w:t>
+      </w:r>
+    </w:p>
+    <w:p>
+      <w:pPr>
+        <w:pStyle w:val="NoSpacing"/>
+        <w:tabs>
+          <w:tab w:val="left" w:pos="3757"/>
+        </w:tabs>
+      </w:pPr>
+      <w:r>
+        <w:t>percent[0][3] = 77.23;</w:t>
+      </w:r>
+    </w:p>
+    <w:p>
+      <w:pPr>
+        <w:pStyle w:val="NoSpacing"/>
+        <w:tabs>
+          <w:tab w:val="left" w:pos="3757"/>
+        </w:tabs>
+      </w:pPr>
+      <w:r>
+        <w:t>percent[2][2] = 81.12;</w:t>
+      </w:r>
+    </w:p>
+    <w:p>
+      <w:pPr>
+        <w:pStyle w:val="NoSpacing"/>
+        <w:tabs>
+          <w:tab w:val="left" w:pos="3757"/>
+        </w:tabs>
+      </w:pPr>
+    </w:p>
+    <w:p>
+      <w:pPr>
+        <w:pStyle w:val="NoSpacing"/>
+        <w:tabs>
+          <w:tab w:val="left" w:pos="3757"/>
+        </w:tabs>
+      </w:pPr>
+    </w:p>
+    <w:p>
+      <w:pPr>
+        <w:pStyle w:val="NoSpacing"/>
+        <w:tabs>
+          <w:tab w:val="left" w:pos="3757"/>
+        </w:tabs>
+        <w:rPr>
+          <w:b/>
+          <w:bCs/>
+        </w:rPr>
+      </w:pPr>
+      <w:r>
+        <w:t>double percent[][] = new double[3][6]; // declaration and instantiation</w:t>
       </w:r>
       <w:r>
         <w:rPr>
@@ -11789,123 +11065,92 @@
           <w:tab w:val="left" w:pos="3757"/>
         </w:tabs>
       </w:pPr>
-      <w:proofErr w:type="gramStart"/>
-      <w:r>
-        <w:t>percent[</w:t>
-      </w:r>
-      <w:proofErr w:type="gramEnd"/>
-      <w:r>
-        <w:t xml:space="preserve">1][1] = 67.76; // Initialization </w:t>
-      </w:r>
-    </w:p>
-    <w:p>
-      <w:pPr>
-        <w:pStyle w:val="NoSpacing"/>
-        <w:tabs>
-          <w:tab w:val="left" w:pos="3757"/>
-        </w:tabs>
-      </w:pPr>
-      <w:proofErr w:type="gramStart"/>
-      <w:r>
-        <w:t>percent[</w:t>
-      </w:r>
-      <w:proofErr w:type="gramEnd"/>
-      <w:r>
-        <w:t>0][3] = 77.23;</w:t>
-      </w:r>
-    </w:p>
-    <w:p>
-      <w:pPr>
-        <w:pStyle w:val="NoSpacing"/>
-        <w:tabs>
-          <w:tab w:val="left" w:pos="3757"/>
-        </w:tabs>
-      </w:pPr>
-      <w:proofErr w:type="gramStart"/>
-      <w:r>
-        <w:t>percent[</w:t>
-      </w:r>
-      <w:proofErr w:type="gramEnd"/>
-      <w:r>
-        <w:t>2][2] = 81.12;</w:t>
-      </w:r>
-    </w:p>
-    <w:p>
-      <w:pPr>
-        <w:pStyle w:val="NoSpacing"/>
-        <w:tabs>
-          <w:tab w:val="left" w:pos="3757"/>
-        </w:tabs>
-      </w:pPr>
-    </w:p>
-    <w:p>
-      <w:pPr>
-        <w:pStyle w:val="NoSpacing"/>
-        <w:tabs>
-          <w:tab w:val="left" w:pos="3757"/>
-        </w:tabs>
-      </w:pPr>
-    </w:p>
-    <w:p>
-      <w:pPr>
-        <w:pStyle w:val="NoSpacing"/>
-        <w:tabs>
-          <w:tab w:val="left" w:pos="3757"/>
-        </w:tabs>
-      </w:pPr>
-      <w:r>
-        <w:t xml:space="preserve">double </w:t>
-      </w:r>
-      <w:proofErr w:type="gramStart"/>
-      <w:r>
-        <w:t>percent[</w:t>
-      </w:r>
-      <w:proofErr w:type="gramEnd"/>
-      <w:r>
-        <w:t>][] = new double[][] {  {67.76, 77.56, 77.66, 78}, {67.66, 56.54, 67.88, 89.88}, {66.76, 87.65, 69.66, 97.66}   };</w:t>
-      </w:r>
-    </w:p>
-    <w:p>
-      <w:pPr>
-        <w:pStyle w:val="NoSpacing"/>
-        <w:tabs>
-          <w:tab w:val="left" w:pos="3757"/>
-        </w:tabs>
-        <w:rPr>
-          <w:b/>
-          <w:bCs/>
-        </w:rPr>
-      </w:pPr>
-    </w:p>
-    <w:p>
-      <w:pPr>
-        <w:pStyle w:val="NoSpacing"/>
-        <w:tabs>
-          <w:tab w:val="left" w:pos="3757"/>
-        </w:tabs>
-        <w:rPr>
-          <w:b/>
-          <w:bCs/>
-        </w:rPr>
-      </w:pPr>
-    </w:p>
-    <w:p>
-      <w:pPr>
-        <w:pStyle w:val="NoSpacing"/>
-        <w:tabs>
-          <w:tab w:val="left" w:pos="3757"/>
-        </w:tabs>
-      </w:pPr>
-      <w:r>
-        <w:t xml:space="preserve">double </w:t>
-      </w:r>
-      <w:proofErr w:type="gramStart"/>
-      <w:r>
-        <w:t>percent[</w:t>
-      </w:r>
-      <w:proofErr w:type="gramEnd"/>
-      <w:r>
-        <w:t>][] = {{67.76, 77.56, 77.66, 78}, {67.66, 56.54, 67.88, 89.88}, {66.76, 87.65, 69.66, 97.66}};</w:t>
+      <w:r>
+        <w:t xml:space="preserve">percent[1][1] = 67.76; // Initialization </w:t>
+      </w:r>
+    </w:p>
+    <w:p>
+      <w:pPr>
+        <w:pStyle w:val="NoSpacing"/>
+        <w:tabs>
+          <w:tab w:val="left" w:pos="3757"/>
+        </w:tabs>
+      </w:pPr>
+      <w:r>
+        <w:t>percent[0][3] = 77.23;</w:t>
+      </w:r>
+    </w:p>
+    <w:p>
+      <w:pPr>
+        <w:pStyle w:val="NoSpacing"/>
+        <w:tabs>
+          <w:tab w:val="left" w:pos="3757"/>
+        </w:tabs>
+      </w:pPr>
+      <w:r>
+        <w:t>percent[2][2] = 81.12;</w:t>
+      </w:r>
+    </w:p>
+    <w:p>
+      <w:pPr>
+        <w:pStyle w:val="NoSpacing"/>
+        <w:tabs>
+          <w:tab w:val="left" w:pos="3757"/>
+        </w:tabs>
+      </w:pPr>
+    </w:p>
+    <w:p>
+      <w:pPr>
+        <w:pStyle w:val="NoSpacing"/>
+        <w:tabs>
+          <w:tab w:val="left" w:pos="3757"/>
+        </w:tabs>
+      </w:pPr>
+    </w:p>
+    <w:p>
+      <w:pPr>
+        <w:pStyle w:val="NoSpacing"/>
+        <w:tabs>
+          <w:tab w:val="left" w:pos="3757"/>
+        </w:tabs>
+      </w:pPr>
+      <w:r>
+        <w:t>double percent[][] = new double[][] {  {67.76, 77.56, 77.66, 78}, {67.66, 56.54, 67.88, 89.88}, {66.76, 87.65, 69.66, 97.66}   };</w:t>
+      </w:r>
+    </w:p>
+    <w:p>
+      <w:pPr>
+        <w:pStyle w:val="NoSpacing"/>
+        <w:tabs>
+          <w:tab w:val="left" w:pos="3757"/>
+        </w:tabs>
+        <w:rPr>
+          <w:b/>
+          <w:bCs/>
+        </w:rPr>
+      </w:pPr>
+    </w:p>
+    <w:p>
+      <w:pPr>
+        <w:pStyle w:val="NoSpacing"/>
+        <w:tabs>
+          <w:tab w:val="left" w:pos="3757"/>
+        </w:tabs>
+        <w:rPr>
+          <w:b/>
+          <w:bCs/>
+        </w:rPr>
+      </w:pPr>
+    </w:p>
+    <w:p>
+      <w:pPr>
+        <w:pStyle w:val="NoSpacing"/>
+        <w:tabs>
+          <w:tab w:val="left" w:pos="3757"/>
+        </w:tabs>
+      </w:pPr>
+      <w:r>
+        <w:t>double percent[][] = {{67.76, 77.56, 77.66, 78}, {67.66, 56.54, 67.88, 89.88}, {66.76, 87.65, 69.66, 97.66}};</w:t>
       </w:r>
     </w:p>
     <w:p>
@@ -11936,7 +11181,6 @@
           <w:u w:val="single"/>
         </w:rPr>
       </w:pPr>
-      <w:proofErr w:type="spellStart"/>
       <w:r>
         <w:rPr>
           <w:b/>
@@ -11944,16 +11188,27 @@
           <w:u w:val="single"/>
         </w:rPr>
         <w:lastRenderedPageBreak/>
-        <w:t>Multi Dimensional</w:t>
-      </w:r>
-      <w:proofErr w:type="spellEnd"/>
-      <w:r>
+        <w:t xml:space="preserve">Multi Dimensional Array (Jagged Array)  </w:t>
+      </w:r>
+    </w:p>
+    <w:p>
+      <w:pPr>
+        <w:pStyle w:val="NoSpacing"/>
+        <w:numPr>
+          <w:ilvl w:val="0"/>
+          <w:numId w:val="41"/>
+        </w:numPr>
+        <w:tabs>
+          <w:tab w:val="left" w:pos="3757"/>
+        </w:tabs>
         <w:rPr>
           <w:b/>
           <w:bCs/>
           <w:u w:val="single"/>
         </w:rPr>
-        <w:t xml:space="preserve"> Array (Jagged Array)  </w:t>
+      </w:pPr>
+      <w:r>
+        <w:t>In the Multi-D array the number of rows will be fixed and the column number can be different for every row.</w:t>
       </w:r>
     </w:p>
     <w:p>
@@ -11973,34 +11228,6 @@
         </w:rPr>
       </w:pPr>
       <w:r>
-        <w:t xml:space="preserve">In the Multi-D </w:t>
-      </w:r>
-      <w:proofErr w:type="gramStart"/>
-      <w:r>
-        <w:t>array</w:t>
-      </w:r>
-      <w:proofErr w:type="gramEnd"/>
-      <w:r>
-        <w:t xml:space="preserve"> the number of rows will be fixed and the column number can be different for every row.</w:t>
-      </w:r>
-    </w:p>
-    <w:p>
-      <w:pPr>
-        <w:pStyle w:val="NoSpacing"/>
-        <w:numPr>
-          <w:ilvl w:val="0"/>
-          <w:numId w:val="41"/>
-        </w:numPr>
-        <w:tabs>
-          <w:tab w:val="left" w:pos="3757"/>
-        </w:tabs>
-        <w:rPr>
-          <w:b/>
-          <w:bCs/>
-          <w:u w:val="single"/>
-        </w:rPr>
-      </w:pPr>
-      <w:r>
         <w:t>Syntax:</w:t>
       </w:r>
     </w:p>
@@ -12025,20 +11252,7 @@
         <w:t>int</w:t>
       </w:r>
       <w:r>
-        <w:t xml:space="preserve"> </w:t>
-      </w:r>
-      <w:proofErr w:type="spellStart"/>
-      <w:proofErr w:type="gramStart"/>
-      <w:r>
-        <w:t>studentId</w:t>
-      </w:r>
-      <w:proofErr w:type="spellEnd"/>
-      <w:r>
-        <w:t>[</w:t>
-      </w:r>
-      <w:proofErr w:type="gramEnd"/>
-      <w:r>
-        <w:t>][] = {</w:t>
+        <w:t xml:space="preserve"> studentId[][] = {</w:t>
       </w:r>
     </w:p>
     <w:p>
@@ -12437,13 +11651,8 @@
       <w:r>
         <w:t xml:space="preserve">Methods are the collection of </w:t>
       </w:r>
-      <w:proofErr w:type="gramStart"/>
-      <w:r>
-        <w:t>variable</w:t>
-      </w:r>
-      <w:proofErr w:type="gramEnd"/>
-      <w:r>
-        <w:t xml:space="preserve"> (</w:t>
+      <w:r>
+        <w:t>variable (</w:t>
       </w:r>
       <w:r>
         <w:t>local variable) and the statement.</w:t>
@@ -12556,15 +11765,7 @@
         <w:t xml:space="preserve"> is used to accept the values from the caller of the method. The input parameter are the local variables.</w:t>
       </w:r>
       <w:r>
-        <w:t xml:space="preserve"> You can accept more </w:t>
-      </w:r>
-      <w:proofErr w:type="spellStart"/>
-      <w:r>
-        <w:t>that</w:t>
-      </w:r>
-      <w:proofErr w:type="spellEnd"/>
-      <w:r>
-        <w:t xml:space="preserve"> one values of different data type at a time.</w:t>
+        <w:t xml:space="preserve"> You can accept more that one values of different data type at a time.</w:t>
       </w:r>
     </w:p>
     <w:p>
@@ -12744,15 +11945,7 @@
         </w:tabs>
       </w:pPr>
       <w:r>
-        <w:t xml:space="preserve">After creating </w:t>
-      </w:r>
-      <w:proofErr w:type="gramStart"/>
-      <w:r>
-        <w:t>object</w:t>
-      </w:r>
-      <w:proofErr w:type="gramEnd"/>
-      <w:r>
-        <w:t xml:space="preserve"> the memory will be allocated inside the Heap memory.</w:t>
+        <w:t>After creating object the memory will be allocated inside the Heap memory.</w:t>
       </w:r>
     </w:p>
     <w:p>
@@ -13020,10 +12213,10 @@
       </w:r>
       <w:r>
         <w:object w:dxaOrig="4320" w:dyaOrig="1621" w14:anchorId="5B843704">
-          <v:shape id="_x0000_i1029" type="#_x0000_t75" style="width:498.05pt;height:186.9pt" o:ole="">
+          <v:shape id="_x0000_i1029" type="#_x0000_t75" style="width:498pt;height:187pt" o:ole="">
             <v:imagedata r:id="rId36" o:title=""/>
           </v:shape>
-          <o:OLEObject Type="Embed" ProgID="Paint.Picture" ShapeID="_x0000_i1029" DrawAspect="Content" ObjectID="_1717997171" r:id="rId37"/>
+          <o:OLEObject Type="Embed" ProgID="Paint.Picture" ShapeID="_x0000_i1029" DrawAspect="Content" ObjectID="_1718083273" r:id="rId37"/>
         </w:object>
       </w:r>
     </w:p>
@@ -13116,25 +12309,29 @@
           <w:sz w:val="20"/>
           <w:szCs w:val="20"/>
         </w:rPr>
-        <w:t xml:space="preserve">Stack is based on LIFO (Last </w:t>
-      </w:r>
-      <w:proofErr w:type="gramStart"/>
-      <w:r>
+        <w:t>Stack is based on LIFO (Last In First Out) structure.</w:t>
+      </w:r>
+    </w:p>
+    <w:p>
+      <w:pPr>
+        <w:pStyle w:val="NoSpacing"/>
+        <w:numPr>
+          <w:ilvl w:val="0"/>
+          <w:numId w:val="45"/>
+        </w:numPr>
         <w:rPr>
           <w:color w:val="000000" w:themeColor="text1"/>
           <w:sz w:val="20"/>
           <w:szCs w:val="20"/>
         </w:rPr>
-        <w:t>In</w:t>
-      </w:r>
-      <w:proofErr w:type="gramEnd"/>
+      </w:pPr>
       <w:r>
         <w:rPr>
           <w:color w:val="000000" w:themeColor="text1"/>
           <w:sz w:val="20"/>
           <w:szCs w:val="20"/>
         </w:rPr>
-        <w:t xml:space="preserve"> First Out) structure.</w:t>
+        <w:t xml:space="preserve">Stack keep on clearing a memory after completing the execution of the method. </w:t>
       </w:r>
     </w:p>
     <w:p>
@@ -13156,16 +12353,12 @@
           <w:sz w:val="20"/>
           <w:szCs w:val="20"/>
         </w:rPr>
-        <w:t xml:space="preserve">Stack keep on clearing a memory after completing the execution of the method. </w:t>
-      </w:r>
-    </w:p>
-    <w:p>
-      <w:pPr>
-        <w:pStyle w:val="NoSpacing"/>
-        <w:numPr>
-          <w:ilvl w:val="0"/>
-          <w:numId w:val="45"/>
-        </w:numPr>
+        <w:t xml:space="preserve">The method which enters last in the stack memory will clear first. </w:t>
+      </w:r>
+    </w:p>
+    <w:p>
+      <w:pPr>
+        <w:pStyle w:val="NoSpacing"/>
         <w:rPr>
           <w:color w:val="000000" w:themeColor="text1"/>
           <w:sz w:val="20"/>
@@ -13178,12 +12371,16 @@
           <w:sz w:val="20"/>
           <w:szCs w:val="20"/>
         </w:rPr>
-        <w:t xml:space="preserve">The method which enters last in the stack memory will clear first. </w:t>
-      </w:r>
-    </w:p>
-    <w:p>
-      <w:pPr>
-        <w:pStyle w:val="NoSpacing"/>
+        <w:t>Heap Memory:</w:t>
+      </w:r>
+    </w:p>
+    <w:p>
+      <w:pPr>
+        <w:pStyle w:val="NoSpacing"/>
+        <w:numPr>
+          <w:ilvl w:val="0"/>
+          <w:numId w:val="46"/>
+        </w:numPr>
         <w:rPr>
           <w:color w:val="000000" w:themeColor="text1"/>
           <w:sz w:val="20"/>
@@ -13196,7 +12393,7 @@
           <w:sz w:val="20"/>
           <w:szCs w:val="20"/>
         </w:rPr>
-        <w:t>Heap Memory:</w:t>
+        <w:t>All the objects will be created inside Heap Memory.</w:t>
       </w:r>
     </w:p>
     <w:p>
@@ -13218,7 +12415,7 @@
           <w:sz w:val="20"/>
           <w:szCs w:val="20"/>
         </w:rPr>
-        <w:t>All the objects will be created inside Heap Memory.</w:t>
+        <w:t>This is the sharable memory between all the methods and all the threads.</w:t>
       </w:r>
     </w:p>
     <w:p>
@@ -13240,28 +12437,6 @@
           <w:sz w:val="20"/>
           <w:szCs w:val="20"/>
         </w:rPr>
-        <w:t>This is the sharable memory between all the methods and all the threads.</w:t>
-      </w:r>
-    </w:p>
-    <w:p>
-      <w:pPr>
-        <w:pStyle w:val="NoSpacing"/>
-        <w:numPr>
-          <w:ilvl w:val="0"/>
-          <w:numId w:val="46"/>
-        </w:numPr>
-        <w:rPr>
-          <w:color w:val="000000" w:themeColor="text1"/>
-          <w:sz w:val="20"/>
-          <w:szCs w:val="20"/>
-        </w:rPr>
-      </w:pPr>
-      <w:r>
-        <w:rPr>
-          <w:color w:val="000000" w:themeColor="text1"/>
-          <w:sz w:val="20"/>
-          <w:szCs w:val="20"/>
-        </w:rPr>
         <w:t xml:space="preserve">Heap memory will be clean up using a special process called as Garbage Collection (GC) which is done by java internally after every interval of time.  </w:t>
       </w:r>
     </w:p>
@@ -13388,11 +12563,9 @@
           <w:tab w:val="left" w:pos="3757"/>
         </w:tabs>
       </w:pPr>
-      <w:proofErr w:type="spellStart"/>
       <w:r>
         <w:t>StringBuffer</w:t>
       </w:r>
-      <w:proofErr w:type="spellEnd"/>
     </w:p>
     <w:p>
       <w:pPr>
@@ -13420,66 +12593,163 @@
           <w:tab w:val="left" w:pos="3757"/>
         </w:tabs>
       </w:pPr>
-      <w:proofErr w:type="spellStart"/>
-      <w:r>
-        <w:t>StringTokenizer</w:t>
-      </w:r>
-      <w:proofErr w:type="spellEnd"/>
+      <w:r>
+        <w:t xml:space="preserve">StringTokenizer </w:t>
+      </w:r>
+    </w:p>
+    <w:p>
+      <w:pPr>
+        <w:pStyle w:val="NoSpacing"/>
+        <w:numPr>
+          <w:ilvl w:val="0"/>
+          <w:numId w:val="47"/>
+        </w:numPr>
+        <w:tabs>
+          <w:tab w:val="left" w:pos="3757"/>
+        </w:tabs>
+      </w:pPr>
+      <w:r>
+        <w:t>These classes are the build-in (already provided) classes</w:t>
+      </w:r>
+      <w:r>
+        <w:t>. In th</w:t>
+      </w:r>
+      <w:r>
+        <w:t>ese</w:t>
+      </w:r>
+      <w:r>
+        <w:t xml:space="preserve"> classes there are multiple method/functionalities to store and perform operation on string.</w:t>
+      </w:r>
+    </w:p>
+    <w:p>
+      <w:pPr>
+        <w:pStyle w:val="NoSpacing"/>
+        <w:tabs>
+          <w:tab w:val="left" w:pos="3757"/>
+        </w:tabs>
+      </w:pPr>
+    </w:p>
+    <w:p>
+      <w:pPr>
+        <w:pStyle w:val="NoSpacing"/>
+        <w:tabs>
+          <w:tab w:val="left" w:pos="3757"/>
+        </w:tabs>
+        <w:rPr>
+          <w:b/>
+          <w:bCs/>
+          <w:u w:val="single"/>
+        </w:rPr>
+      </w:pPr>
+      <w:r>
+        <w:rPr>
+          <w:b/>
+          <w:bCs/>
+          <w:u w:val="single"/>
+        </w:rPr>
+        <w:t>String class</w:t>
+      </w:r>
+    </w:p>
+    <w:p>
+      <w:pPr>
+        <w:pStyle w:val="NoSpacing"/>
+        <w:numPr>
+          <w:ilvl w:val="0"/>
+          <w:numId w:val="48"/>
+        </w:numPr>
+        <w:tabs>
+          <w:tab w:val="left" w:pos="3757"/>
+        </w:tabs>
+      </w:pPr>
+      <w:r>
+        <w:t xml:space="preserve">String class is </w:t>
+      </w:r>
+      <w:r>
+        <w:rPr>
+          <w:highlight w:val="yellow"/>
+        </w:rPr>
+        <w:t>build-in class</w:t>
+      </w:r>
+      <w:r>
+        <w:t>.</w:t>
+      </w:r>
+    </w:p>
+    <w:p>
+      <w:pPr>
+        <w:pStyle w:val="NoSpacing"/>
+        <w:numPr>
+          <w:ilvl w:val="0"/>
+          <w:numId w:val="48"/>
+        </w:numPr>
+        <w:tabs>
+          <w:tab w:val="left" w:pos="3757"/>
+        </w:tabs>
+      </w:pPr>
+      <w:r>
+        <w:t xml:space="preserve">String class is present inside </w:t>
+      </w:r>
+      <w:r>
+        <w:rPr>
+          <w:highlight w:val="yellow"/>
+        </w:rPr>
+        <w:t>java.lang package</w:t>
+      </w:r>
+      <w:r>
+        <w:t>.</w:t>
+      </w:r>
+    </w:p>
+    <w:p>
+      <w:pPr>
+        <w:pStyle w:val="NoSpacing"/>
+        <w:numPr>
+          <w:ilvl w:val="0"/>
+          <w:numId w:val="48"/>
+        </w:numPr>
+        <w:tabs>
+          <w:tab w:val="left" w:pos="3757"/>
+        </w:tabs>
+      </w:pPr>
+      <w:r>
+        <w:t xml:space="preserve">String class is a </w:t>
+      </w:r>
+      <w:r>
+        <w:rPr>
+          <w:highlight w:val="yellow"/>
+        </w:rPr>
+        <w:t>final class</w:t>
+      </w:r>
+      <w:r>
+        <w:t>.</w:t>
+      </w:r>
+    </w:p>
+    <w:p>
+      <w:pPr>
+        <w:pStyle w:val="NoSpacing"/>
+        <w:numPr>
+          <w:ilvl w:val="0"/>
+          <w:numId w:val="48"/>
+        </w:numPr>
+        <w:tabs>
+          <w:tab w:val="left" w:pos="3757"/>
+        </w:tabs>
+      </w:pPr>
+      <w:r>
+        <w:t xml:space="preserve">String Objects are </w:t>
+      </w:r>
+      <w:r>
+        <w:rPr>
+          <w:highlight w:val="yellow"/>
+        </w:rPr>
+        <w:t>immutable</w:t>
+      </w:r>
+      <w:r>
+        <w:t>. Once you assign a String</w:t>
+      </w:r>
       <w:r>
         <w:t xml:space="preserve"> </w:t>
       </w:r>
-    </w:p>
-    <w:p>
-      <w:pPr>
-        <w:pStyle w:val="NoSpacing"/>
-        <w:numPr>
-          <w:ilvl w:val="0"/>
-          <w:numId w:val="47"/>
-        </w:numPr>
-        <w:tabs>
-          <w:tab w:val="left" w:pos="3757"/>
-        </w:tabs>
-      </w:pPr>
-      <w:r>
-        <w:t>These classes are the build-in (already provided) classes</w:t>
-      </w:r>
-      <w:r>
-        <w:t>. In th</w:t>
-      </w:r>
-      <w:r>
-        <w:t>ese</w:t>
-      </w:r>
-      <w:r>
-        <w:t xml:space="preserve"> classes there are multiple method/functionalities to store and perform operation on string.</w:t>
-      </w:r>
-    </w:p>
-    <w:p>
-      <w:pPr>
-        <w:pStyle w:val="NoSpacing"/>
-        <w:tabs>
-          <w:tab w:val="left" w:pos="3757"/>
-        </w:tabs>
-      </w:pPr>
-    </w:p>
-    <w:p>
-      <w:pPr>
-        <w:pStyle w:val="NoSpacing"/>
-        <w:tabs>
-          <w:tab w:val="left" w:pos="3757"/>
-        </w:tabs>
-        <w:rPr>
-          <w:b/>
-          <w:bCs/>
-          <w:u w:val="single"/>
-        </w:rPr>
-      </w:pPr>
-      <w:r>
-        <w:rPr>
-          <w:b/>
-          <w:bCs/>
-          <w:u w:val="single"/>
-        </w:rPr>
-        <w:t>String class</w:t>
+      <w:r>
+        <w:t>value it never change by any function of the string class.</w:t>
       </w:r>
     </w:p>
     <w:p>
@@ -13494,135 +12764,7 @@
         </w:tabs>
       </w:pPr>
       <w:r>
-        <w:t xml:space="preserve">String class is </w:t>
-      </w:r>
-      <w:r>
-        <w:rPr>
-          <w:highlight w:val="yellow"/>
-        </w:rPr>
-        <w:t>build-in class</w:t>
-      </w:r>
-      <w:r>
-        <w:t>.</w:t>
-      </w:r>
-    </w:p>
-    <w:p>
-      <w:pPr>
-        <w:pStyle w:val="NoSpacing"/>
-        <w:numPr>
-          <w:ilvl w:val="0"/>
-          <w:numId w:val="48"/>
-        </w:numPr>
-        <w:tabs>
-          <w:tab w:val="left" w:pos="3757"/>
-        </w:tabs>
-      </w:pPr>
-      <w:r>
-        <w:t xml:space="preserve">String class is present inside </w:t>
-      </w:r>
-      <w:proofErr w:type="spellStart"/>
-      <w:proofErr w:type="gramStart"/>
-      <w:r>
-        <w:rPr>
-          <w:highlight w:val="yellow"/>
-        </w:rPr>
-        <w:t>java.lang</w:t>
-      </w:r>
-      <w:proofErr w:type="spellEnd"/>
-      <w:proofErr w:type="gramEnd"/>
-      <w:r>
-        <w:rPr>
-          <w:highlight w:val="yellow"/>
-        </w:rPr>
-        <w:t xml:space="preserve"> package</w:t>
-      </w:r>
-      <w:r>
-        <w:t>.</w:t>
-      </w:r>
-    </w:p>
-    <w:p>
-      <w:pPr>
-        <w:pStyle w:val="NoSpacing"/>
-        <w:numPr>
-          <w:ilvl w:val="0"/>
-          <w:numId w:val="48"/>
-        </w:numPr>
-        <w:tabs>
-          <w:tab w:val="left" w:pos="3757"/>
-        </w:tabs>
-      </w:pPr>
-      <w:r>
-        <w:t xml:space="preserve">String class is a </w:t>
-      </w:r>
-      <w:r>
-        <w:rPr>
-          <w:highlight w:val="yellow"/>
-        </w:rPr>
-        <w:t>final class</w:t>
-      </w:r>
-      <w:r>
-        <w:t>.</w:t>
-      </w:r>
-    </w:p>
-    <w:p>
-      <w:pPr>
-        <w:pStyle w:val="NoSpacing"/>
-        <w:numPr>
-          <w:ilvl w:val="0"/>
-          <w:numId w:val="48"/>
-        </w:numPr>
-        <w:tabs>
-          <w:tab w:val="left" w:pos="3757"/>
-        </w:tabs>
-      </w:pPr>
-      <w:r>
-        <w:t xml:space="preserve">String Objects are </w:t>
-      </w:r>
-      <w:r>
-        <w:rPr>
-          <w:highlight w:val="yellow"/>
-        </w:rPr>
-        <w:t>immutable</w:t>
-      </w:r>
-      <w:r>
-        <w:t>. Once you assign a String</w:t>
-      </w:r>
-      <w:r>
-        <w:t xml:space="preserve"> </w:t>
-      </w:r>
-      <w:r>
-        <w:t xml:space="preserve">value it never </w:t>
-      </w:r>
-      <w:proofErr w:type="gramStart"/>
-      <w:r>
-        <w:t>change</w:t>
-      </w:r>
-      <w:proofErr w:type="gramEnd"/>
-      <w:r>
-        <w:t xml:space="preserve"> by any function of the string class.</w:t>
-      </w:r>
-    </w:p>
-    <w:p>
-      <w:pPr>
-        <w:pStyle w:val="NoSpacing"/>
-        <w:numPr>
-          <w:ilvl w:val="0"/>
-          <w:numId w:val="48"/>
-        </w:numPr>
-        <w:tabs>
-          <w:tab w:val="left" w:pos="3757"/>
-        </w:tabs>
-      </w:pPr>
-      <w:r>
-        <w:t xml:space="preserve">Using string </w:t>
-      </w:r>
-      <w:proofErr w:type="gramStart"/>
-      <w:r>
-        <w:t>class</w:t>
-      </w:r>
-      <w:proofErr w:type="gramEnd"/>
-      <w:r>
-        <w:t xml:space="preserve"> you can store a values which has multiple characters, and internally it store in the form of array.</w:t>
+        <w:t>Using string class you can store a values which has multiple characters, and internally it store in the form of array.</w:t>
       </w:r>
     </w:p>
     <w:p>
@@ -13796,10 +12938,10 @@
       </w:pPr>
       <w:r>
         <w:object w:dxaOrig="9810" w:dyaOrig="3320" w14:anchorId="538CACDF">
-          <v:shape id="_x0000_i1030" type="#_x0000_t75" style="width:209.45pt;height:71.05pt" o:ole="">
+          <v:shape id="_x0000_i1030" type="#_x0000_t75" style="width:209.35pt;height:71pt" o:ole="">
             <v:imagedata r:id="rId38" o:title=""/>
           </v:shape>
-          <o:OLEObject Type="Embed" ProgID="Paint.Picture" ShapeID="_x0000_i1030" DrawAspect="Content" ObjectID="_1717997172" r:id="rId39"/>
+          <o:OLEObject Type="Embed" ProgID="Paint.Picture" ShapeID="_x0000_i1030" DrawAspect="Content" ObjectID="_1718083274" r:id="rId39"/>
         </w:object>
       </w:r>
     </w:p>
@@ -13815,15 +12957,7 @@
         </w:tabs>
       </w:pPr>
       <w:r>
-        <w:t xml:space="preserve">SCP is a String Constant Pool. This is </w:t>
-      </w:r>
-      <w:proofErr w:type="spellStart"/>
-      <w:r>
-        <w:t>use</w:t>
-      </w:r>
-      <w:proofErr w:type="spellEnd"/>
-      <w:r>
-        <w:t xml:space="preserve"> to store the String objects created without new operator.</w:t>
+        <w:t>SCP is a String Constant Pool. This is use to store the String objects created without new operator.</w:t>
       </w:r>
     </w:p>
     <w:p>
@@ -13838,23 +12972,7 @@
         </w:tabs>
       </w:pPr>
       <w:r>
-        <w:t xml:space="preserve"> In SCP before creating an object it will first check if same value is present inside the SCP or not, </w:t>
-      </w:r>
-      <w:proofErr w:type="gramStart"/>
-      <w:r>
-        <w:t>If</w:t>
-      </w:r>
-      <w:proofErr w:type="gramEnd"/>
-      <w:r>
-        <w:t xml:space="preserve"> same value is present then it will not create new object </w:t>
-      </w:r>
-      <w:proofErr w:type="spellStart"/>
-      <w:r>
-        <w:t>other wise</w:t>
-      </w:r>
-      <w:proofErr w:type="spellEnd"/>
-      <w:r>
-        <w:t xml:space="preserve"> it will create a new Object.</w:t>
+        <w:t xml:space="preserve"> In SCP before creating an object it will first check if same value is present inside the SCP or not, If same value is present then it will not create new object other wise it will create a new Object.</w:t>
       </w:r>
     </w:p>
     <w:p>
@@ -13867,10 +12985,10 @@
       </w:pPr>
       <w:r>
         <w:object w:dxaOrig="16550" w:dyaOrig="6310" w14:anchorId="5802981F">
-          <v:shape id="_x0000_i1031" type="#_x0000_t75" style="width:281.45pt;height:107.05pt" o:ole="">
+          <v:shape id="_x0000_i1031" type="#_x0000_t75" style="width:281.35pt;height:107pt" o:ole="">
             <v:imagedata r:id="rId40" o:title=""/>
           </v:shape>
-          <o:OLEObject Type="Embed" ProgID="Paint.Picture" ShapeID="_x0000_i1031" DrawAspect="Content" ObjectID="_1717997173" r:id="rId41"/>
+          <o:OLEObject Type="Embed" ProgID="Paint.Picture" ShapeID="_x0000_i1031" DrawAspect="Content" ObjectID="_1718083275" r:id="rId41"/>
         </w:object>
       </w:r>
     </w:p>
@@ -13888,6 +13006,7 @@
           <w:bCs/>
           <w:u w:val="single"/>
         </w:rPr>
+        <w:lastRenderedPageBreak/>
         <w:t>StringBuilder</w:t>
       </w:r>
     </w:p>
@@ -13917,16 +13036,12 @@
       <w:r>
         <w:t xml:space="preserve">This class is present inside </w:t>
       </w:r>
-      <w:proofErr w:type="spellStart"/>
-      <w:proofErr w:type="gramStart"/>
       <w:r>
         <w:rPr>
           <w:highlight w:val="yellow"/>
         </w:rPr>
         <w:t>java.lang</w:t>
       </w:r>
-      <w:proofErr w:type="spellEnd"/>
-      <w:proofErr w:type="gramEnd"/>
       <w:r>
         <w:rPr>
           <w:highlight w:val="yellow"/>
@@ -14035,7 +13150,6 @@
           <w:u w:val="single"/>
         </w:rPr>
       </w:pPr>
-      <w:proofErr w:type="spellStart"/>
       <w:r>
         <w:rPr>
           <w:b/>
@@ -14060,7 +13174,6 @@
         </w:rPr>
         <w:t>er</w:t>
       </w:r>
-      <w:proofErr w:type="spellEnd"/>
     </w:p>
     <w:p>
       <w:pPr>
@@ -14070,7 +13183,6 @@
           <w:numId w:val="50"/>
         </w:numPr>
       </w:pPr>
-      <w:proofErr w:type="spellStart"/>
       <w:r>
         <w:t>StringBu</w:t>
       </w:r>
@@ -14078,11 +13190,7 @@
         <w:t>ff</w:t>
       </w:r>
       <w:r>
-        <w:t>er</w:t>
-      </w:r>
-      <w:proofErr w:type="spellEnd"/>
-      <w:r>
-        <w:t xml:space="preserve"> class is also used to store String value in java </w:t>
+        <w:t xml:space="preserve">er class is also used to store String value in java </w:t>
       </w:r>
     </w:p>
     <w:p>
@@ -14096,24 +13204,35 @@
       <w:r>
         <w:t xml:space="preserve">This class is present inside </w:t>
       </w:r>
-      <w:proofErr w:type="spellStart"/>
-      <w:proofErr w:type="gramStart"/>
       <w:r>
         <w:rPr>
           <w:highlight w:val="yellow"/>
         </w:rPr>
-        <w:t>java.lang</w:t>
-      </w:r>
-      <w:proofErr w:type="spellEnd"/>
-      <w:proofErr w:type="gramEnd"/>
+        <w:t>java.lang package</w:t>
+      </w:r>
+      <w:r>
+        <w:t>.</w:t>
+      </w:r>
+    </w:p>
+    <w:p>
+      <w:pPr>
+        <w:pStyle w:val="ListParagraph"/>
+        <w:numPr>
+          <w:ilvl w:val="0"/>
+          <w:numId w:val="50"/>
+        </w:numPr>
+      </w:pPr>
+      <w:r>
+        <w:t xml:space="preserve">This is a </w:t>
+      </w:r>
       <w:r>
         <w:rPr>
           <w:highlight w:val="yellow"/>
         </w:rPr>
-        <w:t xml:space="preserve"> package</w:t>
-      </w:r>
-      <w:r>
-        <w:t>.</w:t>
+        <w:t>build-in class</w:t>
+      </w:r>
+      <w:r>
+        <w:t xml:space="preserve"> provided by java.</w:t>
       </w:r>
     </w:p>
     <w:p>
@@ -14125,16 +13244,28 @@
         </w:numPr>
       </w:pPr>
       <w:r>
-        <w:t xml:space="preserve">This is a </w:t>
+        <w:t>To store the string value and to perform operations on the string you can create object of StringBuffer and can set the value.</w:t>
+      </w:r>
+    </w:p>
+    <w:p>
+      <w:pPr>
+        <w:pStyle w:val="ListParagraph"/>
+        <w:numPr>
+          <w:ilvl w:val="0"/>
+          <w:numId w:val="50"/>
+        </w:numPr>
+      </w:pPr>
+      <w:r>
+        <w:t xml:space="preserve">StringBuffer objects are created inside Heap and </w:t>
       </w:r>
       <w:r>
         <w:rPr>
           <w:highlight w:val="yellow"/>
         </w:rPr>
-        <w:t>build-in class</w:t>
-      </w:r>
-      <w:r>
-        <w:t xml:space="preserve"> provided by java.</w:t>
+        <w:t>SCP is not applicable</w:t>
+      </w:r>
+      <w:r>
+        <w:t xml:space="preserve"> for StringBuffer.</w:t>
       </w:r>
     </w:p>
     <w:p>
@@ -14146,15 +13277,34 @@
         </w:numPr>
       </w:pPr>
       <w:r>
-        <w:t xml:space="preserve">To store the string value and to perform operations on the string you can create object of </w:t>
-      </w:r>
-      <w:proofErr w:type="spellStart"/>
-      <w:r>
-        <w:t>StringBuffer</w:t>
-      </w:r>
-      <w:proofErr w:type="spellEnd"/>
-      <w:r>
-        <w:t xml:space="preserve"> and can set the value.</w:t>
+        <w:t>The Object</w:t>
+      </w:r>
+      <w:r>
+        <w:t xml:space="preserve"> </w:t>
+      </w:r>
+      <w:r>
+        <w:t>of StringBu</w:t>
+      </w:r>
+      <w:r>
+        <w:t>ff</w:t>
+      </w:r>
+      <w:r>
+        <w:t xml:space="preserve">er is </w:t>
+      </w:r>
+      <w:r>
+        <w:rPr>
+          <w:highlight w:val="yellow"/>
+        </w:rPr>
+        <w:t>mutable</w:t>
+      </w:r>
+      <w:r>
+        <w:t>.  Mutable means the original value changes by applying the method of StringBu</w:t>
+      </w:r>
+      <w:r>
+        <w:t>ff</w:t>
+      </w:r>
+      <w:r>
+        <w:t>er.</w:t>
       </w:r>
     </w:p>
     <w:p>
@@ -14165,30 +13315,8 @@
           <w:numId w:val="50"/>
         </w:numPr>
       </w:pPr>
-      <w:proofErr w:type="spellStart"/>
-      <w:r>
-        <w:t>StringBuffer</w:t>
-      </w:r>
-      <w:proofErr w:type="spellEnd"/>
-      <w:r>
-        <w:t xml:space="preserve"> objects are created inside Heap and </w:t>
-      </w:r>
-      <w:r>
-        <w:rPr>
-          <w:highlight w:val="yellow"/>
-        </w:rPr>
-        <w:t>SCP is not applicable</w:t>
-      </w:r>
-      <w:r>
-        <w:t xml:space="preserve"> for </w:t>
-      </w:r>
-      <w:proofErr w:type="spellStart"/>
-      <w:r>
-        <w:t>StringBuffer</w:t>
-      </w:r>
-      <w:proofErr w:type="spellEnd"/>
-      <w:r>
-        <w:t>.</w:t>
+      <w:r>
+        <w:t>StringBuffer Objects are thread safe. Methods of StringBuffer are synchronized.</w:t>
       </w:r>
     </w:p>
     <w:p>
@@ -14200,50 +13328,7 @@
         </w:numPr>
       </w:pPr>
       <w:r>
-        <w:t>The Object</w:t>
-      </w:r>
-      <w:r>
-        <w:t xml:space="preserve"> </w:t>
-      </w:r>
-      <w:r>
-        <w:t xml:space="preserve">of </w:t>
-      </w:r>
-      <w:proofErr w:type="spellStart"/>
-      <w:r>
-        <w:t>StringBu</w:t>
-      </w:r>
-      <w:r>
-        <w:t>ff</w:t>
-      </w:r>
-      <w:r>
-        <w:t>er</w:t>
-      </w:r>
-      <w:proofErr w:type="spellEnd"/>
-      <w:r>
-        <w:t xml:space="preserve"> is </w:t>
-      </w:r>
-      <w:r>
-        <w:rPr>
-          <w:highlight w:val="yellow"/>
-        </w:rPr>
-        <w:t>mutable</w:t>
-      </w:r>
-      <w:r>
-        <w:t xml:space="preserve">.  Mutable means the original value changes by applying the method of </w:t>
-      </w:r>
-      <w:proofErr w:type="spellStart"/>
-      <w:r>
-        <w:t>StringBu</w:t>
-      </w:r>
-      <w:r>
-        <w:t>ff</w:t>
-      </w:r>
-      <w:r>
-        <w:t>er</w:t>
-      </w:r>
-      <w:proofErr w:type="spellEnd"/>
-      <w:r>
-        <w:t>.</w:t>
+        <w:t>That is StringBuffer object can be access by one thread at a time only and if one thread performing any operation then other threads has to wait.</w:t>
       </w:r>
     </w:p>
     <w:p>
@@ -14254,21 +13339,25 @@
           <w:numId w:val="50"/>
         </w:numPr>
       </w:pPr>
-      <w:proofErr w:type="spellStart"/>
-      <w:r>
-        <w:t>StringBuffer</w:t>
-      </w:r>
-      <w:proofErr w:type="spellEnd"/>
-      <w:r>
-        <w:t xml:space="preserve"> Objects are thread safe. Methods of </w:t>
-      </w:r>
-      <w:proofErr w:type="spellStart"/>
-      <w:r>
-        <w:t>StringBuffer</w:t>
-      </w:r>
-      <w:proofErr w:type="spellEnd"/>
-      <w:r>
-        <w:t xml:space="preserve"> are synchronized.</w:t>
+      <w:r>
+        <w:t>Due to this the execution of the StringBuffer is slower than the StringBuilder.</w:t>
+      </w:r>
+    </w:p>
+    <w:p>
+      <w:pPr>
+        <w:rPr>
+          <w:b/>
+          <w:bCs/>
+          <w:u w:val="single"/>
+        </w:rPr>
+      </w:pPr>
+      <w:r>
+        <w:rPr>
+          <w:b/>
+          <w:bCs/>
+          <w:u w:val="single"/>
+        </w:rPr>
+        <w:t xml:space="preserve">StringTokenizer </w:t>
       </w:r>
     </w:p>
     <w:p>
@@ -14276,19 +13365,11 @@
         <w:pStyle w:val="ListParagraph"/>
         <w:numPr>
           <w:ilvl w:val="0"/>
-          <w:numId w:val="50"/>
-        </w:numPr>
-      </w:pPr>
-      <w:r>
-        <w:t xml:space="preserve">That is </w:t>
-      </w:r>
-      <w:proofErr w:type="spellStart"/>
-      <w:r>
-        <w:t>StringBuffer</w:t>
-      </w:r>
-      <w:proofErr w:type="spellEnd"/>
-      <w:r>
-        <w:t xml:space="preserve"> object can be access by one thread at a time only and if one thread performing any operation then other threads has to wait.</w:t>
+          <w:numId w:val="51"/>
+        </w:numPr>
+      </w:pPr>
+      <w:r>
+        <w:t>Using this class you can convert your string values into a tokens.</w:t>
       </w:r>
     </w:p>
     <w:p>
@@ -14296,46 +13377,11 @@
         <w:pStyle w:val="ListParagraph"/>
         <w:numPr>
           <w:ilvl w:val="0"/>
-          <w:numId w:val="50"/>
-        </w:numPr>
-      </w:pPr>
-      <w:r>
-        <w:t xml:space="preserve">Due to this the execution of the </w:t>
-      </w:r>
-      <w:proofErr w:type="spellStart"/>
-      <w:r>
-        <w:t>StringBuffer</w:t>
-      </w:r>
-      <w:proofErr w:type="spellEnd"/>
-      <w:r>
-        <w:t xml:space="preserve"> is slower than the StringBuilder.</w:t>
-      </w:r>
-    </w:p>
-    <w:p>
-      <w:pPr>
-        <w:rPr>
-          <w:b/>
-          <w:bCs/>
-          <w:u w:val="single"/>
-        </w:rPr>
-      </w:pPr>
-      <w:proofErr w:type="spellStart"/>
-      <w:r>
-        <w:rPr>
-          <w:b/>
-          <w:bCs/>
-          <w:u w:val="single"/>
-        </w:rPr>
-        <w:t>StringTokenizer</w:t>
-      </w:r>
-      <w:proofErr w:type="spellEnd"/>
-      <w:r>
-        <w:rPr>
-          <w:b/>
-          <w:bCs/>
-          <w:u w:val="single"/>
-        </w:rPr>
-        <w:t xml:space="preserve"> </w:t>
+          <w:numId w:val="51"/>
+        </w:numPr>
+      </w:pPr>
+      <w:r>
+        <w:t>This class is present inside java.util package.</w:t>
       </w:r>
     </w:p>
     <w:p>
@@ -14347,15 +13393,7 @@
         </w:numPr>
       </w:pPr>
       <w:r>
-        <w:t xml:space="preserve">Using this </w:t>
-      </w:r>
-      <w:proofErr w:type="gramStart"/>
-      <w:r>
-        <w:t>class</w:t>
-      </w:r>
-      <w:proofErr w:type="gramEnd"/>
-      <w:r>
-        <w:t xml:space="preserve"> you can convert your string values into a tokens.</w:t>
+        <w:t>You can provide a string into the object and the Delimiter using which you can tokenize the string.</w:t>
       </w:r>
     </w:p>
     <w:p>
@@ -14367,57 +13405,15 @@
         </w:numPr>
       </w:pPr>
       <w:r>
-        <w:t xml:space="preserve">This class is present inside </w:t>
-      </w:r>
-      <w:proofErr w:type="spellStart"/>
-      <w:proofErr w:type="gramStart"/>
-      <w:r>
-        <w:t>java.util</w:t>
-      </w:r>
-      <w:proofErr w:type="spellEnd"/>
-      <w:proofErr w:type="gramEnd"/>
-      <w:r>
-        <w:t xml:space="preserve"> package.</w:t>
+        <w:t>Example</w:t>
       </w:r>
     </w:p>
     <w:p>
       <w:pPr>
         <w:pStyle w:val="ListParagraph"/>
-        <w:numPr>
-          <w:ilvl w:val="0"/>
-          <w:numId w:val="51"/>
-        </w:numPr>
-      </w:pPr>
-      <w:r>
-        <w:t>You can provide a string into the object and the Delimiter using which you can tokenize the string.</w:t>
-      </w:r>
-    </w:p>
-    <w:p>
-      <w:pPr>
-        <w:pStyle w:val="ListParagraph"/>
-        <w:numPr>
-          <w:ilvl w:val="0"/>
-          <w:numId w:val="51"/>
-        </w:numPr>
-      </w:pPr>
-      <w:r>
-        <w:t>Example</w:t>
-      </w:r>
-    </w:p>
-    <w:p>
-      <w:pPr>
-        <w:pStyle w:val="ListParagraph"/>
-      </w:pPr>
-      <w:r>
-        <w:t>String: “</w:t>
-      </w:r>
-      <w:proofErr w:type="spellStart"/>
-      <w:r>
-        <w:t>This_is_Java_Program</w:t>
-      </w:r>
-      <w:proofErr w:type="spellEnd"/>
-      <w:r>
-        <w:t xml:space="preserve">” </w:t>
+      </w:pPr>
+      <w:r>
+        <w:t xml:space="preserve">String: “This_is_Java_Program” </w:t>
       </w:r>
     </w:p>
     <w:p>
@@ -14551,23 +13547,7 @@
           <w:sz w:val="28"/>
           <w:szCs w:val="28"/>
         </w:rPr>
-        <w:t xml:space="preserve">That is passing a </w:t>
-      </w:r>
-      <w:proofErr w:type="gramStart"/>
-      <w:r>
-        <w:rPr>
-          <w:sz w:val="28"/>
-          <w:szCs w:val="28"/>
-        </w:rPr>
-        <w:t>values</w:t>
-      </w:r>
-      <w:proofErr w:type="gramEnd"/>
-      <w:r>
-        <w:rPr>
-          <w:sz w:val="28"/>
-          <w:szCs w:val="28"/>
-        </w:rPr>
-        <w:t xml:space="preserve"> from the command (execution command) is known as command line arguments.</w:t>
+        <w:t>That is passing a values from the command (execution command) is known as command line arguments.</w:t>
       </w:r>
     </w:p>
     <w:p>
@@ -14880,25 +13860,7 @@
           <w:sz w:val="28"/>
           <w:szCs w:val="28"/>
         </w:rPr>
-        <w:t xml:space="preserve">Scanner is present inside </w:t>
-      </w:r>
-      <w:proofErr w:type="spellStart"/>
-      <w:proofErr w:type="gramStart"/>
-      <w:r>
-        <w:rPr>
-          <w:sz w:val="28"/>
-          <w:szCs w:val="28"/>
-        </w:rPr>
-        <w:t>java.util</w:t>
-      </w:r>
-      <w:proofErr w:type="spellEnd"/>
-      <w:proofErr w:type="gramEnd"/>
-      <w:r>
-        <w:rPr>
-          <w:sz w:val="28"/>
-          <w:szCs w:val="28"/>
-        </w:rPr>
-        <w:t xml:space="preserve"> package.</w:t>
+        <w:t>Scanner is present inside java.util package.</w:t>
       </w:r>
     </w:p>
     <w:p>
@@ -14923,23 +13885,7 @@
           <w:sz w:val="28"/>
           <w:szCs w:val="28"/>
         </w:rPr>
-        <w:t xml:space="preserve">Using this </w:t>
-      </w:r>
-      <w:proofErr w:type="gramStart"/>
-      <w:r>
-        <w:rPr>
-          <w:sz w:val="28"/>
-          <w:szCs w:val="28"/>
-        </w:rPr>
-        <w:t>class</w:t>
-      </w:r>
-      <w:proofErr w:type="gramEnd"/>
-      <w:r>
-        <w:rPr>
-          <w:sz w:val="28"/>
-          <w:szCs w:val="28"/>
-        </w:rPr>
-        <w:t xml:space="preserve"> you can accept the values from the user at run time.</w:t>
+        <w:t>Using this class you can accept the values from the user at run time.</w:t>
       </w:r>
     </w:p>
     <w:p>
@@ -15010,8 +13956,6 @@
         </w:rPr>
         <w:t xml:space="preserve">There are method with name </w:t>
       </w:r>
-      <w:proofErr w:type="spellStart"/>
-      <w:proofErr w:type="gramStart"/>
       <w:r>
         <w:rPr>
           <w:b/>
@@ -15030,25 +13974,14 @@
         </w:rPr>
         <w:t>XXX</w:t>
       </w:r>
-      <w:proofErr w:type="spellEnd"/>
-      <w:r>
-        <w:rPr>
-          <w:b/>
-          <w:bCs/>
-          <w:sz w:val="28"/>
-          <w:szCs w:val="28"/>
-        </w:rPr>
-        <w:t>(</w:t>
-      </w:r>
-      <w:proofErr w:type="gramEnd"/>
-      <w:r>
-        <w:rPr>
-          <w:b/>
-          <w:bCs/>
-          <w:sz w:val="28"/>
-          <w:szCs w:val="28"/>
-        </w:rPr>
-        <w:t>)</w:t>
+      <w:r>
+        <w:rPr>
+          <w:b/>
+          <w:bCs/>
+          <w:sz w:val="28"/>
+          <w:szCs w:val="28"/>
+        </w:rPr>
+        <w:t>()</w:t>
       </w:r>
       <w:r>
         <w:rPr>
@@ -15589,23 +14522,7 @@
           <w:sz w:val="28"/>
           <w:szCs w:val="28"/>
         </w:rPr>
-        <w:t xml:space="preserve">Class is also </w:t>
-      </w:r>
-      <w:proofErr w:type="gramStart"/>
-      <w:r>
-        <w:rPr>
-          <w:sz w:val="28"/>
-          <w:szCs w:val="28"/>
-        </w:rPr>
-        <w:t>consider</w:t>
-      </w:r>
-      <w:proofErr w:type="gramEnd"/>
-      <w:r>
-        <w:rPr>
-          <w:sz w:val="28"/>
-          <w:szCs w:val="28"/>
-        </w:rPr>
-        <w:t xml:space="preserve"> as a encapsulation.</w:t>
+        <w:t>Class is also consider as a encapsulation.</w:t>
       </w:r>
       <w:r>
         <w:rPr>
@@ -15645,23 +14562,7 @@
           <w:sz w:val="28"/>
           <w:szCs w:val="28"/>
         </w:rPr>
-        <w:t xml:space="preserve">, all instance variable should be private and provide access to it using getters and </w:t>
-      </w:r>
-      <w:proofErr w:type="gramStart"/>
-      <w:r>
-        <w:rPr>
-          <w:sz w:val="28"/>
-          <w:szCs w:val="28"/>
-        </w:rPr>
-        <w:t>setters</w:t>
-      </w:r>
-      <w:proofErr w:type="gramEnd"/>
-      <w:r>
-        <w:rPr>
-          <w:sz w:val="28"/>
-          <w:szCs w:val="28"/>
-        </w:rPr>
-        <w:t xml:space="preserve"> method. </w:t>
+        <w:t xml:space="preserve">, all instance variable should be private and provide access to it using getters and setters method. </w:t>
       </w:r>
     </w:p>
     <w:p>
@@ -15863,23 +14764,7 @@
           <w:sz w:val="28"/>
           <w:szCs w:val="28"/>
         </w:rPr>
-        <w:t xml:space="preserve">It is one of the </w:t>
-      </w:r>
-      <w:proofErr w:type="gramStart"/>
-      <w:r>
-        <w:rPr>
-          <w:sz w:val="28"/>
-          <w:szCs w:val="28"/>
-        </w:rPr>
-        <w:t>way</w:t>
-      </w:r>
-      <w:proofErr w:type="gramEnd"/>
-      <w:r>
-        <w:rPr>
-          <w:sz w:val="28"/>
-          <w:szCs w:val="28"/>
-        </w:rPr>
-        <w:t xml:space="preserve"> to achieve loose coupling.</w:t>
+        <w:t>It is one of the way to achieve loose coupling.</w:t>
       </w:r>
     </w:p>
     <w:p>
@@ -15902,23 +14787,7 @@
           <w:sz w:val="28"/>
           <w:szCs w:val="28"/>
         </w:rPr>
-        <w:t xml:space="preserve">Code is flexible so that if you change one part of code it will not </w:t>
-      </w:r>
-      <w:proofErr w:type="spellStart"/>
-      <w:r>
-        <w:rPr>
-          <w:sz w:val="28"/>
-          <w:szCs w:val="28"/>
-        </w:rPr>
-        <w:t>affect</w:t>
-      </w:r>
-      <w:proofErr w:type="spellEnd"/>
-      <w:r>
-        <w:rPr>
-          <w:sz w:val="28"/>
-          <w:szCs w:val="28"/>
-        </w:rPr>
-        <w:t xml:space="preserve"> on another part.</w:t>
+        <w:t>Code is flexible so that if you change one part of code it will not affect on another part.</w:t>
       </w:r>
     </w:p>
     <w:p>
@@ -16167,23 +15036,7 @@
           <w:sz w:val="28"/>
           <w:szCs w:val="28"/>
         </w:rPr>
-        <w:t xml:space="preserve">In Java, </w:t>
-      </w:r>
-      <w:proofErr w:type="gramStart"/>
-      <w:r>
-        <w:rPr>
-          <w:sz w:val="28"/>
-          <w:szCs w:val="28"/>
-        </w:rPr>
-        <w:t>One</w:t>
-      </w:r>
-      <w:proofErr w:type="gramEnd"/>
-      <w:r>
-        <w:rPr>
-          <w:sz w:val="28"/>
-          <w:szCs w:val="28"/>
-        </w:rPr>
-        <w:t xml:space="preserve"> class can have only one parent class at a time.</w:t>
+        <w:t>In Java, One class can have only one parent class at a time.</w:t>
       </w:r>
     </w:p>
     <w:p>
@@ -16218,9 +15071,9 @@
           <w:szCs w:val="32"/>
         </w:rPr>
         <w:drawing>
-          <wp:inline distT="0" distB="0" distL="0" distR="0" wp14:anchorId="49EFF061" wp14:editId="52918943">
-            <wp:extent cx="5943600" cy="2546985"/>
-            <wp:effectExtent l="0" t="0" r="0" b="5715"/>
+          <wp:inline distT="0" distB="0" distL="0" distR="0" wp14:anchorId="49EFF061" wp14:editId="639C9442">
+            <wp:extent cx="5126567" cy="2196865"/>
+            <wp:effectExtent l="0" t="0" r="0" b="0"/>
             <wp:docPr id="22" name="Picture 22"/>
             <wp:cNvGraphicFramePr>
               <a:graphicFrameLocks xmlns:a="http://schemas.openxmlformats.org/drawingml/2006/main" noChangeAspect="1"/>
@@ -16250,7 +15103,7 @@
                   <pic:spPr bwMode="auto">
                     <a:xfrm>
                       <a:off x="0" y="0"/>
-                      <a:ext cx="5943600" cy="2546985"/>
+                      <a:ext cx="5142161" cy="2203547"/>
                     </a:xfrm>
                     <a:prstGeom prst="rect">
                       <a:avLst/>
@@ -16267,6 +15120,736 @@
         </w:drawing>
       </w:r>
     </w:p>
+    <w:p>
+      <w:pPr>
+        <w:pStyle w:val="NoSpacing"/>
+        <w:numPr>
+          <w:ilvl w:val="0"/>
+          <w:numId w:val="56"/>
+        </w:numPr>
+        <w:tabs>
+          <w:tab w:val="left" w:pos="3757"/>
+        </w:tabs>
+        <w:rPr>
+          <w:sz w:val="28"/>
+          <w:szCs w:val="28"/>
+        </w:rPr>
+      </w:pPr>
+      <w:r>
+        <w:rPr>
+          <w:sz w:val="28"/>
+          <w:szCs w:val="28"/>
+        </w:rPr>
+        <w:t xml:space="preserve">By Inheritance </w:t>
+      </w:r>
+      <w:r>
+        <w:rPr>
+          <w:sz w:val="28"/>
+          <w:szCs w:val="28"/>
+          <w:highlight w:val="yellow"/>
+        </w:rPr>
+        <w:t>IS-A relation</w:t>
+      </w:r>
+      <w:r>
+        <w:rPr>
+          <w:sz w:val="28"/>
+          <w:szCs w:val="28"/>
+        </w:rPr>
+        <w:t xml:space="preserve"> will be established between two class.</w:t>
+      </w:r>
+    </w:p>
+    <w:p>
+      <w:pPr>
+        <w:pStyle w:val="NoSpacing"/>
+        <w:numPr>
+          <w:ilvl w:val="0"/>
+          <w:numId w:val="56"/>
+        </w:numPr>
+        <w:tabs>
+          <w:tab w:val="left" w:pos="3757"/>
+        </w:tabs>
+        <w:rPr>
+          <w:sz w:val="28"/>
+          <w:szCs w:val="28"/>
+        </w:rPr>
+      </w:pPr>
+      <w:r>
+        <w:rPr>
+          <w:sz w:val="28"/>
+          <w:szCs w:val="28"/>
+        </w:rPr>
+        <w:t>While creating Object in case of inheritance you can use a reference of parent class and Object of Sub class which is called as Polymorphic Object.</w:t>
+      </w:r>
+    </w:p>
+    <w:p>
+      <w:pPr>
+        <w:pStyle w:val="NoSpacing"/>
+        <w:numPr>
+          <w:ilvl w:val="0"/>
+          <w:numId w:val="56"/>
+        </w:numPr>
+        <w:tabs>
+          <w:tab w:val="left" w:pos="3757"/>
+        </w:tabs>
+        <w:rPr>
+          <w:sz w:val="28"/>
+          <w:szCs w:val="28"/>
+        </w:rPr>
+      </w:pPr>
+      <w:r>
+        <w:rPr>
+          <w:sz w:val="28"/>
+          <w:szCs w:val="28"/>
+        </w:rPr>
+        <w:t>Object class is a super class of all the Java classes if you not provided parent class explicitly.</w:t>
+      </w:r>
+    </w:p>
+    <w:p>
+      <w:pPr>
+        <w:pStyle w:val="NoSpacing"/>
+        <w:numPr>
+          <w:ilvl w:val="0"/>
+          <w:numId w:val="56"/>
+        </w:numPr>
+        <w:tabs>
+          <w:tab w:val="left" w:pos="3757"/>
+        </w:tabs>
+        <w:rPr>
+          <w:sz w:val="28"/>
+          <w:szCs w:val="28"/>
+        </w:rPr>
+      </w:pPr>
+      <w:r>
+        <w:rPr>
+          <w:sz w:val="28"/>
+          <w:szCs w:val="28"/>
+        </w:rPr>
+        <w:t xml:space="preserve">There are some common methods present inside Object class which can be used for different implementations. </w:t>
+      </w:r>
+    </w:p>
+    <w:p>
+      <w:pPr>
+        <w:pStyle w:val="NoSpacing"/>
+        <w:numPr>
+          <w:ilvl w:val="1"/>
+          <w:numId w:val="56"/>
+        </w:numPr>
+        <w:tabs>
+          <w:tab w:val="left" w:pos="3757"/>
+        </w:tabs>
+        <w:rPr>
+          <w:sz w:val="28"/>
+          <w:szCs w:val="28"/>
+        </w:rPr>
+      </w:pPr>
+      <w:r>
+        <w:rPr>
+          <w:sz w:val="28"/>
+          <w:szCs w:val="28"/>
+        </w:rPr>
+        <w:t>toString()</w:t>
+      </w:r>
+      <w:r>
+        <w:rPr>
+          <w:sz w:val="28"/>
+          <w:szCs w:val="28"/>
+        </w:rPr>
+        <w:t xml:space="preserve"> : This method gets called whenever you try to print the Object of class. By default this method return String “ClassName@HashCode”</w:t>
+      </w:r>
+    </w:p>
+    <w:p>
+      <w:pPr>
+        <w:pStyle w:val="NoSpacing"/>
+        <w:numPr>
+          <w:ilvl w:val="1"/>
+          <w:numId w:val="56"/>
+        </w:numPr>
+        <w:tabs>
+          <w:tab w:val="left" w:pos="3757"/>
+        </w:tabs>
+        <w:rPr>
+          <w:sz w:val="28"/>
+          <w:szCs w:val="28"/>
+        </w:rPr>
+      </w:pPr>
+      <w:r>
+        <w:rPr>
+          <w:sz w:val="28"/>
+          <w:szCs w:val="28"/>
+        </w:rPr>
+        <w:t>hashCode()</w:t>
+      </w:r>
+      <w:r>
+        <w:rPr>
+          <w:sz w:val="28"/>
+          <w:szCs w:val="28"/>
+        </w:rPr>
+        <w:t xml:space="preserve"> : is the proxy location of the object. </w:t>
+      </w:r>
+    </w:p>
+    <w:p>
+      <w:pPr>
+        <w:pStyle w:val="NoSpacing"/>
+        <w:numPr>
+          <w:ilvl w:val="1"/>
+          <w:numId w:val="56"/>
+        </w:numPr>
+        <w:tabs>
+          <w:tab w:val="left" w:pos="3757"/>
+        </w:tabs>
+        <w:rPr>
+          <w:sz w:val="28"/>
+          <w:szCs w:val="28"/>
+        </w:rPr>
+      </w:pPr>
+      <w:r>
+        <w:rPr>
+          <w:sz w:val="28"/>
+          <w:szCs w:val="28"/>
+        </w:rPr>
+        <w:t>equals()</w:t>
+      </w:r>
+      <w:r>
+        <w:rPr>
+          <w:sz w:val="28"/>
+          <w:szCs w:val="28"/>
+        </w:rPr>
+        <w:t xml:space="preserve"> : it Used to compare 2 java objects.</w:t>
+      </w:r>
+    </w:p>
+    <w:p>
+      <w:pPr>
+        <w:pStyle w:val="NoSpacing"/>
+        <w:numPr>
+          <w:ilvl w:val="1"/>
+          <w:numId w:val="56"/>
+        </w:numPr>
+        <w:tabs>
+          <w:tab w:val="left" w:pos="3757"/>
+        </w:tabs>
+        <w:rPr>
+          <w:sz w:val="28"/>
+          <w:szCs w:val="28"/>
+        </w:rPr>
+      </w:pPr>
+      <w:r>
+        <w:rPr>
+          <w:sz w:val="28"/>
+          <w:szCs w:val="28"/>
+        </w:rPr>
+        <w:t>wait()</w:t>
+      </w:r>
+    </w:p>
+    <w:p>
+      <w:pPr>
+        <w:pStyle w:val="NoSpacing"/>
+        <w:numPr>
+          <w:ilvl w:val="1"/>
+          <w:numId w:val="56"/>
+        </w:numPr>
+        <w:tabs>
+          <w:tab w:val="left" w:pos="3757"/>
+        </w:tabs>
+        <w:rPr>
+          <w:sz w:val="28"/>
+          <w:szCs w:val="28"/>
+        </w:rPr>
+      </w:pPr>
+      <w:r>
+        <w:rPr>
+          <w:sz w:val="28"/>
+          <w:szCs w:val="28"/>
+        </w:rPr>
+        <w:t>wait(long)</w:t>
+      </w:r>
+    </w:p>
+    <w:p>
+      <w:pPr>
+        <w:pStyle w:val="NoSpacing"/>
+        <w:numPr>
+          <w:ilvl w:val="1"/>
+          <w:numId w:val="56"/>
+        </w:numPr>
+        <w:tabs>
+          <w:tab w:val="left" w:pos="3757"/>
+        </w:tabs>
+        <w:rPr>
+          <w:sz w:val="28"/>
+          <w:szCs w:val="28"/>
+        </w:rPr>
+      </w:pPr>
+      <w:r>
+        <w:rPr>
+          <w:sz w:val="28"/>
+          <w:szCs w:val="28"/>
+        </w:rPr>
+        <w:t>wait(long, int)</w:t>
+      </w:r>
+    </w:p>
+    <w:p>
+      <w:pPr>
+        <w:pStyle w:val="NoSpacing"/>
+        <w:numPr>
+          <w:ilvl w:val="1"/>
+          <w:numId w:val="56"/>
+        </w:numPr>
+        <w:tabs>
+          <w:tab w:val="left" w:pos="3757"/>
+        </w:tabs>
+        <w:rPr>
+          <w:sz w:val="28"/>
+          <w:szCs w:val="28"/>
+        </w:rPr>
+      </w:pPr>
+      <w:r>
+        <w:rPr>
+          <w:sz w:val="28"/>
+          <w:szCs w:val="28"/>
+        </w:rPr>
+        <w:t>notify()</w:t>
+      </w:r>
+    </w:p>
+    <w:p>
+      <w:pPr>
+        <w:pStyle w:val="NoSpacing"/>
+        <w:numPr>
+          <w:ilvl w:val="1"/>
+          <w:numId w:val="56"/>
+        </w:numPr>
+        <w:tabs>
+          <w:tab w:val="left" w:pos="3757"/>
+        </w:tabs>
+        <w:rPr>
+          <w:sz w:val="28"/>
+          <w:szCs w:val="28"/>
+        </w:rPr>
+      </w:pPr>
+      <w:r>
+        <w:rPr>
+          <w:sz w:val="28"/>
+          <w:szCs w:val="28"/>
+        </w:rPr>
+        <w:t>notifyAll()</w:t>
+      </w:r>
+    </w:p>
+    <w:p>
+      <w:pPr>
+        <w:pStyle w:val="NoSpacing"/>
+        <w:numPr>
+          <w:ilvl w:val="1"/>
+          <w:numId w:val="56"/>
+        </w:numPr>
+        <w:tabs>
+          <w:tab w:val="left" w:pos="3757"/>
+        </w:tabs>
+        <w:rPr>
+          <w:sz w:val="28"/>
+          <w:szCs w:val="28"/>
+        </w:rPr>
+      </w:pPr>
+      <w:r>
+        <w:rPr>
+          <w:sz w:val="28"/>
+          <w:szCs w:val="28"/>
+        </w:rPr>
+        <w:t>finalized()</w:t>
+      </w:r>
+      <w:r>
+        <w:rPr>
+          <w:sz w:val="28"/>
+          <w:szCs w:val="28"/>
+        </w:rPr>
+        <w:t xml:space="preserve"> : is called before Garbage collection (GC) process.</w:t>
+      </w:r>
+    </w:p>
+    <w:p>
+      <w:pPr>
+        <w:rPr>
+          <w:b/>
+          <w:bCs/>
+          <w:sz w:val="28"/>
+          <w:szCs w:val="28"/>
+          <w:u w:val="single"/>
+        </w:rPr>
+      </w:pPr>
+      <w:r>
+        <w:rPr>
+          <w:b/>
+          <w:bCs/>
+          <w:sz w:val="28"/>
+          <w:szCs w:val="28"/>
+          <w:u w:val="single"/>
+        </w:rPr>
+        <w:lastRenderedPageBreak/>
+        <w:t>Constructor</w:t>
+      </w:r>
+    </w:p>
+    <w:p>
+      <w:pPr>
+        <w:pStyle w:val="ListParagraph"/>
+        <w:numPr>
+          <w:ilvl w:val="0"/>
+          <w:numId w:val="57"/>
+        </w:numPr>
+        <w:rPr>
+          <w:b/>
+          <w:bCs/>
+          <w:sz w:val="28"/>
+          <w:szCs w:val="28"/>
+          <w:u w:val="single"/>
+        </w:rPr>
+      </w:pPr>
+      <w:r>
+        <w:rPr>
+          <w:sz w:val="28"/>
+          <w:szCs w:val="28"/>
+        </w:rPr>
+        <w:t>Constructor are used to create a memory by assigning the values for instance variable at the time of object creation.</w:t>
+      </w:r>
+      <w:r>
+        <w:rPr>
+          <w:b/>
+          <w:bCs/>
+          <w:sz w:val="28"/>
+          <w:szCs w:val="28"/>
+          <w:u w:val="single"/>
+        </w:rPr>
+        <w:t xml:space="preserve"> </w:t>
+      </w:r>
+    </w:p>
+    <w:p>
+      <w:pPr>
+        <w:pStyle w:val="ListParagraph"/>
+        <w:numPr>
+          <w:ilvl w:val="0"/>
+          <w:numId w:val="57"/>
+        </w:numPr>
+        <w:rPr>
+          <w:sz w:val="28"/>
+          <w:szCs w:val="28"/>
+        </w:rPr>
+      </w:pPr>
+      <w:r>
+        <w:rPr>
+          <w:sz w:val="28"/>
+          <w:szCs w:val="28"/>
+        </w:rPr>
+        <w:t>By default every class has a constructor</w:t>
+      </w:r>
+      <w:r>
+        <w:rPr>
+          <w:sz w:val="28"/>
+          <w:szCs w:val="28"/>
+        </w:rPr>
+        <w:t xml:space="preserve">, if you not created constructor manually then java will add a default </w:t>
+      </w:r>
+      <w:r>
+        <w:rPr>
+          <w:sz w:val="28"/>
+          <w:szCs w:val="28"/>
+        </w:rPr>
+        <w:t xml:space="preserve">constructor </w:t>
+      </w:r>
+      <w:r>
+        <w:rPr>
+          <w:sz w:val="28"/>
+          <w:szCs w:val="28"/>
+        </w:rPr>
+        <w:t>inside class</w:t>
+      </w:r>
+      <w:r>
+        <w:rPr>
+          <w:sz w:val="28"/>
+          <w:szCs w:val="28"/>
+        </w:rPr>
+        <w:t xml:space="preserve">. And if you create </w:t>
+      </w:r>
+      <w:r>
+        <w:rPr>
+          <w:sz w:val="28"/>
+          <w:szCs w:val="28"/>
+        </w:rPr>
+        <w:t xml:space="preserve">constructor </w:t>
+      </w:r>
+      <w:r>
+        <w:rPr>
+          <w:sz w:val="28"/>
+          <w:szCs w:val="28"/>
+        </w:rPr>
+        <w:t xml:space="preserve">explicitly then java is not responsible to provide any </w:t>
+      </w:r>
+      <w:r>
+        <w:rPr>
+          <w:sz w:val="28"/>
+          <w:szCs w:val="28"/>
+        </w:rPr>
+        <w:t>constructor</w:t>
+      </w:r>
+      <w:r>
+        <w:rPr>
+          <w:sz w:val="28"/>
+          <w:szCs w:val="28"/>
+        </w:rPr>
+        <w:t>.</w:t>
+      </w:r>
+    </w:p>
+    <w:p>
+      <w:pPr>
+        <w:pStyle w:val="ListParagraph"/>
+        <w:numPr>
+          <w:ilvl w:val="0"/>
+          <w:numId w:val="57"/>
+        </w:numPr>
+        <w:rPr>
+          <w:sz w:val="28"/>
+          <w:szCs w:val="28"/>
+        </w:rPr>
+      </w:pPr>
+      <w:r>
+        <w:rPr>
+          <w:sz w:val="28"/>
+          <w:szCs w:val="28"/>
+        </w:rPr>
+        <w:t>Rules to create constructor</w:t>
+      </w:r>
+    </w:p>
+    <w:p>
+      <w:pPr>
+        <w:pStyle w:val="ListParagraph"/>
+        <w:numPr>
+          <w:ilvl w:val="1"/>
+          <w:numId w:val="57"/>
+        </w:numPr>
+        <w:rPr>
+          <w:sz w:val="28"/>
+          <w:szCs w:val="28"/>
+        </w:rPr>
+      </w:pPr>
+      <w:r>
+        <w:rPr>
+          <w:sz w:val="28"/>
+          <w:szCs w:val="28"/>
+        </w:rPr>
+        <w:t>constructor</w:t>
+      </w:r>
+      <w:r>
+        <w:rPr>
+          <w:sz w:val="28"/>
+          <w:szCs w:val="28"/>
+        </w:rPr>
+        <w:t xml:space="preserve"> name must be same as class Name</w:t>
+      </w:r>
+    </w:p>
+    <w:p>
+      <w:pPr>
+        <w:pStyle w:val="ListParagraph"/>
+        <w:numPr>
+          <w:ilvl w:val="1"/>
+          <w:numId w:val="57"/>
+        </w:numPr>
+        <w:rPr>
+          <w:sz w:val="28"/>
+          <w:szCs w:val="28"/>
+        </w:rPr>
+      </w:pPr>
+      <w:r>
+        <w:rPr>
+          <w:sz w:val="28"/>
+          <w:szCs w:val="28"/>
+        </w:rPr>
+        <w:t>constructor</w:t>
+      </w:r>
+      <w:r>
+        <w:rPr>
+          <w:sz w:val="28"/>
+          <w:szCs w:val="28"/>
+        </w:rPr>
+        <w:t xml:space="preserve"> </w:t>
+      </w:r>
+      <w:r>
+        <w:rPr>
+          <w:sz w:val="28"/>
+          <w:szCs w:val="28"/>
+        </w:rPr>
+        <w:t>must not have a return data type.</w:t>
+      </w:r>
+    </w:p>
+    <w:p>
+      <w:pPr>
+        <w:pStyle w:val="ListParagraph"/>
+        <w:numPr>
+          <w:ilvl w:val="1"/>
+          <w:numId w:val="57"/>
+        </w:numPr>
+        <w:rPr>
+          <w:sz w:val="28"/>
+          <w:szCs w:val="28"/>
+        </w:rPr>
+      </w:pPr>
+      <w:r>
+        <w:rPr>
+          <w:sz w:val="28"/>
+          <w:szCs w:val="28"/>
+        </w:rPr>
+        <w:t>C</w:t>
+      </w:r>
+      <w:r>
+        <w:rPr>
+          <w:sz w:val="28"/>
+          <w:szCs w:val="28"/>
+        </w:rPr>
+        <w:t>onstructor</w:t>
+      </w:r>
+      <w:r>
+        <w:rPr>
+          <w:sz w:val="28"/>
+          <w:szCs w:val="28"/>
+        </w:rPr>
+        <w:t xml:space="preserve"> can be create using any access modifier such as private, public, protected and default.</w:t>
+      </w:r>
+    </w:p>
+    <w:p>
+      <w:pPr>
+        <w:pStyle w:val="ListParagraph"/>
+        <w:numPr>
+          <w:ilvl w:val="1"/>
+          <w:numId w:val="57"/>
+        </w:numPr>
+        <w:rPr>
+          <w:sz w:val="28"/>
+          <w:szCs w:val="28"/>
+        </w:rPr>
+      </w:pPr>
+      <w:r>
+        <w:rPr>
+          <w:sz w:val="28"/>
+          <w:szCs w:val="28"/>
+        </w:rPr>
+        <w:t>There can be more than one constructor created inside a class.</w:t>
+      </w:r>
+    </w:p>
+    <w:p>
+      <w:pPr>
+        <w:pStyle w:val="ListParagraph"/>
+        <w:numPr>
+          <w:ilvl w:val="1"/>
+          <w:numId w:val="57"/>
+        </w:numPr>
+        <w:rPr>
+          <w:sz w:val="28"/>
+          <w:szCs w:val="28"/>
+        </w:rPr>
+      </w:pPr>
+      <w:r>
+        <w:rPr>
+          <w:sz w:val="28"/>
+          <w:szCs w:val="28"/>
+        </w:rPr>
+        <w:t xml:space="preserve">Constructors gets called at the time of object creation only or one </w:t>
+      </w:r>
+      <w:r>
+        <w:rPr>
+          <w:sz w:val="28"/>
+          <w:szCs w:val="28"/>
+        </w:rPr>
+        <w:t>constructor</w:t>
+      </w:r>
+      <w:r>
+        <w:rPr>
+          <w:sz w:val="28"/>
+          <w:szCs w:val="28"/>
+        </w:rPr>
+        <w:t xml:space="preserve"> </w:t>
+      </w:r>
+      <w:r>
+        <w:rPr>
+          <w:sz w:val="28"/>
+          <w:szCs w:val="28"/>
+        </w:rPr>
+        <w:t>call</w:t>
+      </w:r>
+      <w:r>
+        <w:rPr>
+          <w:sz w:val="28"/>
+          <w:szCs w:val="28"/>
+        </w:rPr>
+        <w:t>s</w:t>
+      </w:r>
+      <w:r>
+        <w:rPr>
+          <w:sz w:val="28"/>
+          <w:szCs w:val="28"/>
+        </w:rPr>
+        <w:t xml:space="preserve"> another constructor using this or super keyword.</w:t>
+      </w:r>
+    </w:p>
+    <w:p>
+      <w:pPr>
+        <w:pStyle w:val="ListParagraph"/>
+        <w:numPr>
+          <w:ilvl w:val="0"/>
+          <w:numId w:val="57"/>
+        </w:numPr>
+        <w:rPr>
+          <w:sz w:val="28"/>
+          <w:szCs w:val="28"/>
+        </w:rPr>
+      </w:pPr>
+      <w:r>
+        <w:rPr>
+          <w:sz w:val="28"/>
+          <w:szCs w:val="28"/>
+        </w:rPr>
+        <w:t xml:space="preserve">All the sub class </w:t>
+      </w:r>
+      <w:r>
+        <w:rPr>
+          <w:sz w:val="28"/>
+          <w:szCs w:val="28"/>
+        </w:rPr>
+        <w:t xml:space="preserve">constructor </w:t>
+      </w:r>
+      <w:r>
+        <w:rPr>
+          <w:sz w:val="28"/>
+          <w:szCs w:val="28"/>
+        </w:rPr>
+        <w:t>c</w:t>
+      </w:r>
+      <w:r>
+        <w:rPr>
+          <w:sz w:val="28"/>
+          <w:szCs w:val="28"/>
+        </w:rPr>
+        <w:t>alles</w:t>
+      </w:r>
+      <w:r>
+        <w:rPr>
+          <w:sz w:val="28"/>
+          <w:szCs w:val="28"/>
+        </w:rPr>
+        <w:t xml:space="preserve"> super class default or no parameterized constructor by default using super keyword.</w:t>
+      </w:r>
+      <w:r>
+        <w:rPr>
+          <w:sz w:val="28"/>
+          <w:szCs w:val="28"/>
+        </w:rPr>
+        <w:br w:type="page"/>
+      </w:r>
+    </w:p>
+    <w:p>
+      <w:pPr>
+        <w:pStyle w:val="NoSpacing"/>
+        <w:tabs>
+          <w:tab w:val="left" w:pos="3757"/>
+        </w:tabs>
+        <w:rPr>
+          <w:sz w:val="28"/>
+          <w:szCs w:val="28"/>
+        </w:rPr>
+      </w:pPr>
+    </w:p>
     <w:sectPr>
       <w:pgSz w:w="12240" w:h="15840"/>
       <w:pgMar w:top="1440" w:right="1440" w:bottom="1440" w:left="1440" w:header="720" w:footer="720" w:gutter="0"/>
@@ -16972,7 +16555,7 @@
         <w:u w:val="none"/>
       </w:rPr>
     </w:lvl>
-    <w:lvl w:ilvl="1" w:tplc="04090019" w:tentative="1">
+    <w:lvl w:ilvl="1" w:tplc="04090019">
       <w:start w:val="1"/>
       <w:numFmt w:val="lowerLetter"/>
       <w:lvlText w:val="%2."/>
@@ -21258,6 +20841,95 @@
       </w:rPr>
     </w:lvl>
     <w:lvl w:ilvl="1" w:tplc="04090019" w:tentative="1">
+      <w:start w:val="1"/>
+      <w:numFmt w:val="lowerLetter"/>
+      <w:lvlText w:val="%2."/>
+      <w:lvlJc w:val="left"/>
+      <w:pPr>
+        <w:ind w:left="1440" w:hanging="360"/>
+      </w:pPr>
+    </w:lvl>
+    <w:lvl w:ilvl="2" w:tplc="0409001B" w:tentative="1">
+      <w:start w:val="1"/>
+      <w:numFmt w:val="lowerRoman"/>
+      <w:lvlText w:val="%3."/>
+      <w:lvlJc w:val="right"/>
+      <w:pPr>
+        <w:ind w:left="2160" w:hanging="180"/>
+      </w:pPr>
+    </w:lvl>
+    <w:lvl w:ilvl="3" w:tplc="0409000F" w:tentative="1">
+      <w:start w:val="1"/>
+      <w:numFmt w:val="decimal"/>
+      <w:lvlText w:val="%4."/>
+      <w:lvlJc w:val="left"/>
+      <w:pPr>
+        <w:ind w:left="2880" w:hanging="360"/>
+      </w:pPr>
+    </w:lvl>
+    <w:lvl w:ilvl="4" w:tplc="04090019" w:tentative="1">
+      <w:start w:val="1"/>
+      <w:numFmt w:val="lowerLetter"/>
+      <w:lvlText w:val="%5."/>
+      <w:lvlJc w:val="left"/>
+      <w:pPr>
+        <w:ind w:left="3600" w:hanging="360"/>
+      </w:pPr>
+    </w:lvl>
+    <w:lvl w:ilvl="5" w:tplc="0409001B" w:tentative="1">
+      <w:start w:val="1"/>
+      <w:numFmt w:val="lowerRoman"/>
+      <w:lvlText w:val="%6."/>
+      <w:lvlJc w:val="right"/>
+      <w:pPr>
+        <w:ind w:left="4320" w:hanging="180"/>
+      </w:pPr>
+    </w:lvl>
+    <w:lvl w:ilvl="6" w:tplc="0409000F" w:tentative="1">
+      <w:start w:val="1"/>
+      <w:numFmt w:val="decimal"/>
+      <w:lvlText w:val="%7."/>
+      <w:lvlJc w:val="left"/>
+      <w:pPr>
+        <w:ind w:left="5040" w:hanging="360"/>
+      </w:pPr>
+    </w:lvl>
+    <w:lvl w:ilvl="7" w:tplc="04090019" w:tentative="1">
+      <w:start w:val="1"/>
+      <w:numFmt w:val="lowerLetter"/>
+      <w:lvlText w:val="%8."/>
+      <w:lvlJc w:val="left"/>
+      <w:pPr>
+        <w:ind w:left="5760" w:hanging="360"/>
+      </w:pPr>
+    </w:lvl>
+    <w:lvl w:ilvl="8" w:tplc="0409001B" w:tentative="1">
+      <w:start w:val="1"/>
+      <w:numFmt w:val="lowerRoman"/>
+      <w:lvlText w:val="%9."/>
+      <w:lvlJc w:val="right"/>
+      <w:pPr>
+        <w:ind w:left="6480" w:hanging="180"/>
+      </w:pPr>
+    </w:lvl>
+  </w:abstractNum>
+  <w:abstractNum w:abstractNumId="56" w15:restartNumberingAfterBreak="0">
+    <w:nsid w:val="7F3607A9"/>
+    <w:multiLevelType w:val="hybridMultilevel"/>
+    <w:tmpl w:val="D108B9B4"/>
+    <w:lvl w:ilvl="0" w:tplc="FD38D138">
+      <w:start w:val="1"/>
+      <w:numFmt w:val="decimal"/>
+      <w:lvlText w:val="%1."/>
+      <w:lvlJc w:val="left"/>
+      <w:pPr>
+        <w:ind w:left="720" w:hanging="360"/>
+      </w:pPr>
+      <w:rPr>
+        <w:rFonts w:hint="default"/>
+      </w:rPr>
+    </w:lvl>
+    <w:lvl w:ilvl="1" w:tplc="04090019">
       <w:start w:val="1"/>
       <w:numFmt w:val="lowerLetter"/>
       <w:lvlText w:val="%2."/>
@@ -21497,6 +21169,9 @@
   </w:num>
   <w:num w:numId="56" w16cid:durableId="628586880">
     <w:abstractNumId w:val="7"/>
+  </w:num>
+  <w:num w:numId="57" w16cid:durableId="611210168">
+    <w:abstractNumId w:val="56"/>
   </w:num>
   <w:numIdMacAtCleanup w:val="56"/>
 </w:numbering>

</xml_diff>

<commit_message>
this, super, final keyword
this, super, final keyword
</commit_message>
<xml_diff>
--- a/docs/CoreJava.docx
+++ b/docs/CoreJava.docx
@@ -9216,7 +9216,7 @@
           <v:shape id="_x0000_i1025" type="#_x0000_t75" style="width:467.65pt;height:145pt" o:ole="">
             <v:imagedata r:id="rId21" o:title=""/>
           </v:shape>
-          <o:OLEObject Type="Embed" ProgID="Paint.Picture" ShapeID="_x0000_i1025" DrawAspect="Content" ObjectID="_1718083269" r:id="rId22"/>
+          <o:OLEObject Type="Embed" ProgID="Paint.Picture" ShapeID="_x0000_i1025" DrawAspect="Content" ObjectID="_1718168830" r:id="rId22"/>
         </w:object>
       </w:r>
     </w:p>
@@ -9482,7 +9482,7 @@
           <v:shape id="_x0000_i1026" type="#_x0000_t75" style="width:467.35pt;height:117.35pt" o:ole="">
             <v:imagedata r:id="rId23" o:title=""/>
           </v:shape>
-          <o:OLEObject Type="Embed" ProgID="Paint.Picture" ShapeID="_x0000_i1026" DrawAspect="Content" ObjectID="_1718083270" r:id="rId24"/>
+          <o:OLEObject Type="Embed" ProgID="Paint.Picture" ShapeID="_x0000_i1026" DrawAspect="Content" ObjectID="_1718168831" r:id="rId24"/>
         </w:object>
       </w:r>
     </w:p>
@@ -10171,7 +10171,7 @@
           <v:shape id="_x0000_i1027" type="#_x0000_t75" style="width:319.35pt;height:143.65pt" o:ole="">
             <v:imagedata r:id="rId25" o:title=""/>
           </v:shape>
-          <o:OLEObject Type="Embed" ProgID="Paint.Picture" ShapeID="_x0000_i1027" DrawAspect="Content" ObjectID="_1718083271" r:id="rId26"/>
+          <o:OLEObject Type="Embed" ProgID="Paint.Picture" ShapeID="_x0000_i1027" DrawAspect="Content" ObjectID="_1718168832" r:id="rId26"/>
         </w:object>
       </w:r>
     </w:p>
@@ -10864,7 +10864,7 @@
           <v:shape id="_x0000_i1028" type="#_x0000_t75" style="width:332pt;height:146.35pt" o:ole="">
             <v:imagedata r:id="rId27" o:title=""/>
           </v:shape>
-          <o:OLEObject Type="Embed" ProgID="Paint.Picture" ShapeID="_x0000_i1028" DrawAspect="Content" ObjectID="_1718083272" r:id="rId28"/>
+          <o:OLEObject Type="Embed" ProgID="Paint.Picture" ShapeID="_x0000_i1028" DrawAspect="Content" ObjectID="_1718168833" r:id="rId28"/>
         </w:object>
       </w:r>
     </w:p>
@@ -12216,7 +12216,7 @@
           <v:shape id="_x0000_i1029" type="#_x0000_t75" style="width:498pt;height:187pt" o:ole="">
             <v:imagedata r:id="rId36" o:title=""/>
           </v:shape>
-          <o:OLEObject Type="Embed" ProgID="Paint.Picture" ShapeID="_x0000_i1029" DrawAspect="Content" ObjectID="_1718083273" r:id="rId37"/>
+          <o:OLEObject Type="Embed" ProgID="Paint.Picture" ShapeID="_x0000_i1029" DrawAspect="Content" ObjectID="_1718168834" r:id="rId37"/>
         </w:object>
       </w:r>
     </w:p>
@@ -12941,7 +12941,7 @@
           <v:shape id="_x0000_i1030" type="#_x0000_t75" style="width:209.35pt;height:71pt" o:ole="">
             <v:imagedata r:id="rId38" o:title=""/>
           </v:shape>
-          <o:OLEObject Type="Embed" ProgID="Paint.Picture" ShapeID="_x0000_i1030" DrawAspect="Content" ObjectID="_1718083274" r:id="rId39"/>
+          <o:OLEObject Type="Embed" ProgID="Paint.Picture" ShapeID="_x0000_i1030" DrawAspect="Content" ObjectID="_1718168835" r:id="rId39"/>
         </w:object>
       </w:r>
     </w:p>
@@ -12988,7 +12988,7 @@
           <v:shape id="_x0000_i1031" type="#_x0000_t75" style="width:281.35pt;height:107pt" o:ole="">
             <v:imagedata r:id="rId40" o:title=""/>
           </v:shape>
-          <o:OLEObject Type="Embed" ProgID="Paint.Picture" ShapeID="_x0000_i1031" DrawAspect="Content" ObjectID="_1718083275" r:id="rId41"/>
+          <o:OLEObject Type="Embed" ProgID="Paint.Picture" ShapeID="_x0000_i1031" DrawAspect="Content" ObjectID="_1718168836" r:id="rId41"/>
         </w:object>
       </w:r>
     </w:p>
@@ -15541,56 +15541,14 @@
           <w:sz w:val="28"/>
           <w:szCs w:val="28"/>
         </w:rPr>
-        <w:t xml:space="preserve">, if you not created constructor manually then java will add a default </w:t>
-      </w:r>
-      <w:r>
-        <w:rPr>
-          <w:sz w:val="28"/>
-          <w:szCs w:val="28"/>
-        </w:rPr>
-        <w:t xml:space="preserve">constructor </w:t>
-      </w:r>
-      <w:r>
-        <w:rPr>
-          <w:sz w:val="28"/>
-          <w:szCs w:val="28"/>
-        </w:rPr>
-        <w:t>inside class</w:t>
-      </w:r>
-      <w:r>
-        <w:rPr>
-          <w:sz w:val="28"/>
-          <w:szCs w:val="28"/>
-        </w:rPr>
-        <w:t xml:space="preserve">. And if you create </w:t>
-      </w:r>
-      <w:r>
-        <w:rPr>
-          <w:sz w:val="28"/>
-          <w:szCs w:val="28"/>
-        </w:rPr>
-        <w:t xml:space="preserve">constructor </w:t>
-      </w:r>
-      <w:r>
-        <w:rPr>
-          <w:sz w:val="28"/>
-          <w:szCs w:val="28"/>
-        </w:rPr>
-        <w:t xml:space="preserve">explicitly then java is not responsible to provide any </w:t>
-      </w:r>
-      <w:r>
-        <w:rPr>
-          <w:sz w:val="28"/>
-          <w:szCs w:val="28"/>
-        </w:rPr>
-        <w:t>constructor</w:t>
-      </w:r>
-      <w:r>
-        <w:rPr>
-          <w:sz w:val="28"/>
-          <w:szCs w:val="28"/>
-        </w:rPr>
-        <w:t>.</w:t>
+        <w:t>, if you not created constructor manually then java will add a default constructor inside class</w:t>
+      </w:r>
+      <w:r>
+        <w:rPr>
+          <w:sz w:val="28"/>
+          <w:szCs w:val="28"/>
+        </w:rPr>
+        <w:t>. And if you create constructor explicitly then java is not responsible to provide any constructor.</w:t>
       </w:r>
     </w:p>
     <w:p>
@@ -15630,14 +15588,7 @@
           <w:sz w:val="28"/>
           <w:szCs w:val="28"/>
         </w:rPr>
-        <w:t>constructor</w:t>
-      </w:r>
-      <w:r>
-        <w:rPr>
-          <w:sz w:val="28"/>
-          <w:szCs w:val="28"/>
-        </w:rPr>
-        <w:t xml:space="preserve"> name must be same as class Name</w:t>
+        <w:t>constructor name must be same as class Name</w:t>
       </w:r>
     </w:p>
     <w:p>
@@ -15691,21 +15642,7 @@
           <w:sz w:val="28"/>
           <w:szCs w:val="28"/>
         </w:rPr>
-        <w:t>C</w:t>
-      </w:r>
-      <w:r>
-        <w:rPr>
-          <w:sz w:val="28"/>
-          <w:szCs w:val="28"/>
-        </w:rPr>
-        <w:t>onstructor</w:t>
-      </w:r>
-      <w:r>
-        <w:rPr>
-          <w:sz w:val="28"/>
-          <w:szCs w:val="28"/>
-        </w:rPr>
-        <w:t xml:space="preserve"> can be create using any access modifier such as private, public, protected and default.</w:t>
+        <w:t>Constructor can be create using any access modifier such as private, public, protected and default.</w:t>
       </w:r>
     </w:p>
     <w:p>
@@ -15745,14 +15682,7 @@
           <w:sz w:val="28"/>
           <w:szCs w:val="28"/>
         </w:rPr>
-        <w:t xml:space="preserve">Constructors gets called at the time of object creation only or one </w:t>
-      </w:r>
-      <w:r>
-        <w:rPr>
-          <w:sz w:val="28"/>
-          <w:szCs w:val="28"/>
-        </w:rPr>
-        <w:t>constructor</w:t>
+        <w:t>Constructors gets called at the time of object creation only or one constructor</w:t>
       </w:r>
       <w:r>
         <w:rPr>
@@ -15800,7 +15730,311 @@
           <w:sz w:val="28"/>
           <w:szCs w:val="28"/>
         </w:rPr>
-        <w:t xml:space="preserve">All the sub class </w:t>
+        <w:t>All the sub class constructor</w:t>
+      </w:r>
+      <w:r>
+        <w:rPr>
+          <w:sz w:val="28"/>
+          <w:szCs w:val="28"/>
+        </w:rPr>
+        <w:t>,</w:t>
+      </w:r>
+      <w:r>
+        <w:rPr>
+          <w:sz w:val="28"/>
+          <w:szCs w:val="28"/>
+        </w:rPr>
+        <w:t xml:space="preserve"> </w:t>
+      </w:r>
+      <w:r>
+        <w:rPr>
+          <w:sz w:val="28"/>
+          <w:szCs w:val="28"/>
+        </w:rPr>
+        <w:t>calls</w:t>
+      </w:r>
+      <w:r>
+        <w:rPr>
+          <w:sz w:val="28"/>
+          <w:szCs w:val="28"/>
+        </w:rPr>
+        <w:t xml:space="preserve"> super class default or no parameterized constructor by default using super keyword.</w:t>
+      </w:r>
+      <w:r>
+        <w:rPr>
+          <w:sz w:val="28"/>
+          <w:szCs w:val="28"/>
+        </w:rPr>
+        <w:br w:type="page"/>
+      </w:r>
+    </w:p>
+    <w:p>
+      <w:pPr>
+        <w:pStyle w:val="NoSpacing"/>
+        <w:tabs>
+          <w:tab w:val="left" w:pos="3757"/>
+        </w:tabs>
+        <w:rPr>
+          <w:b/>
+          <w:bCs/>
+          <w:sz w:val="28"/>
+          <w:szCs w:val="28"/>
+          <w:u w:val="single"/>
+        </w:rPr>
+      </w:pPr>
+      <w:r>
+        <w:rPr>
+          <w:b/>
+          <w:bCs/>
+          <w:sz w:val="28"/>
+          <w:szCs w:val="28"/>
+          <w:u w:val="single"/>
+        </w:rPr>
+        <w:lastRenderedPageBreak/>
+        <w:t>super, this, static, final Keywords in Java</w:t>
+      </w:r>
+    </w:p>
+    <w:p>
+      <w:pPr>
+        <w:pStyle w:val="NoSpacing"/>
+        <w:tabs>
+          <w:tab w:val="left" w:pos="3757"/>
+        </w:tabs>
+        <w:rPr>
+          <w:sz w:val="28"/>
+          <w:szCs w:val="28"/>
+        </w:rPr>
+      </w:pPr>
+    </w:p>
+    <w:p>
+      <w:pPr>
+        <w:pStyle w:val="NoSpacing"/>
+        <w:tabs>
+          <w:tab w:val="left" w:pos="3757"/>
+        </w:tabs>
+        <w:rPr>
+          <w:b/>
+          <w:bCs/>
+          <w:sz w:val="28"/>
+          <w:szCs w:val="28"/>
+        </w:rPr>
+      </w:pPr>
+      <w:r>
+        <w:rPr>
+          <w:b/>
+          <w:bCs/>
+          <w:sz w:val="28"/>
+          <w:szCs w:val="28"/>
+        </w:rPr>
+        <w:t>super Keyword</w:t>
+      </w:r>
+    </w:p>
+    <w:p>
+      <w:pPr>
+        <w:pStyle w:val="NoSpacing"/>
+        <w:numPr>
+          <w:ilvl w:val="0"/>
+          <w:numId w:val="58"/>
+        </w:numPr>
+        <w:tabs>
+          <w:tab w:val="left" w:pos="3757"/>
+        </w:tabs>
+        <w:rPr>
+          <w:sz w:val="28"/>
+          <w:szCs w:val="28"/>
+        </w:rPr>
+      </w:pPr>
+      <w:r>
+        <w:rPr>
+          <w:sz w:val="28"/>
+          <w:szCs w:val="28"/>
+        </w:rPr>
+        <w:t>Is used to access the properties of super class inside sub class.</w:t>
+      </w:r>
+    </w:p>
+    <w:p>
+      <w:pPr>
+        <w:pStyle w:val="NoSpacing"/>
+        <w:numPr>
+          <w:ilvl w:val="0"/>
+          <w:numId w:val="58"/>
+        </w:numPr>
+        <w:tabs>
+          <w:tab w:val="left" w:pos="3757"/>
+        </w:tabs>
+        <w:rPr>
+          <w:sz w:val="28"/>
+          <w:szCs w:val="28"/>
+        </w:rPr>
+      </w:pPr>
+      <w:r>
+        <w:rPr>
+          <w:sz w:val="28"/>
+          <w:szCs w:val="28"/>
+        </w:rPr>
+        <w:t>You can access the variables, methods and constructor of the super class.</w:t>
+      </w:r>
+    </w:p>
+    <w:p>
+      <w:pPr>
+        <w:pStyle w:val="NoSpacing"/>
+        <w:numPr>
+          <w:ilvl w:val="0"/>
+          <w:numId w:val="58"/>
+        </w:numPr>
+        <w:tabs>
+          <w:tab w:val="left" w:pos="3757"/>
+        </w:tabs>
+        <w:rPr>
+          <w:sz w:val="28"/>
+          <w:szCs w:val="28"/>
+        </w:rPr>
+      </w:pPr>
+      <w:r>
+        <w:rPr>
+          <w:sz w:val="28"/>
+          <w:szCs w:val="28"/>
+        </w:rPr>
+        <w:t xml:space="preserve">Super class constructor must be call from the sub class constructure as a first line using super keyword. </w:t>
+      </w:r>
+    </w:p>
+    <w:p>
+      <w:pPr>
+        <w:pStyle w:val="NoSpacing"/>
+        <w:tabs>
+          <w:tab w:val="left" w:pos="3757"/>
+        </w:tabs>
+        <w:rPr>
+          <w:sz w:val="28"/>
+          <w:szCs w:val="28"/>
+        </w:rPr>
+      </w:pPr>
+    </w:p>
+    <w:p>
+      <w:pPr>
+        <w:pStyle w:val="NoSpacing"/>
+        <w:tabs>
+          <w:tab w:val="left" w:pos="3757"/>
+        </w:tabs>
+        <w:rPr>
+          <w:sz w:val="28"/>
+          <w:szCs w:val="28"/>
+        </w:rPr>
+      </w:pPr>
+    </w:p>
+    <w:p>
+      <w:pPr>
+        <w:pStyle w:val="NoSpacing"/>
+        <w:tabs>
+          <w:tab w:val="left" w:pos="3757"/>
+        </w:tabs>
+        <w:rPr>
+          <w:b/>
+          <w:bCs/>
+          <w:sz w:val="28"/>
+          <w:szCs w:val="28"/>
+        </w:rPr>
+      </w:pPr>
+      <w:r>
+        <w:rPr>
+          <w:b/>
+          <w:bCs/>
+          <w:sz w:val="28"/>
+          <w:szCs w:val="28"/>
+        </w:rPr>
+        <w:t>this keyword</w:t>
+      </w:r>
+    </w:p>
+    <w:p>
+      <w:pPr>
+        <w:pStyle w:val="NoSpacing"/>
+        <w:numPr>
+          <w:ilvl w:val="0"/>
+          <w:numId w:val="59"/>
+        </w:numPr>
+        <w:tabs>
+          <w:tab w:val="left" w:pos="3757"/>
+        </w:tabs>
+        <w:rPr>
+          <w:sz w:val="28"/>
+          <w:szCs w:val="28"/>
+        </w:rPr>
+      </w:pPr>
+      <w:r>
+        <w:rPr>
+          <w:sz w:val="28"/>
+          <w:szCs w:val="28"/>
+        </w:rPr>
+        <w:t>Is used to access the properties of same class.</w:t>
+      </w:r>
+    </w:p>
+    <w:p>
+      <w:pPr>
+        <w:pStyle w:val="NoSpacing"/>
+        <w:numPr>
+          <w:ilvl w:val="0"/>
+          <w:numId w:val="59"/>
+        </w:numPr>
+        <w:tabs>
+          <w:tab w:val="left" w:pos="3757"/>
+        </w:tabs>
+        <w:rPr>
+          <w:sz w:val="28"/>
+          <w:szCs w:val="28"/>
+        </w:rPr>
+      </w:pPr>
+      <w:r>
+        <w:rPr>
+          <w:sz w:val="28"/>
+          <w:szCs w:val="28"/>
+        </w:rPr>
+        <w:t>this keyword is the current object of same class.</w:t>
+      </w:r>
+    </w:p>
+    <w:p>
+      <w:pPr>
+        <w:pStyle w:val="NoSpacing"/>
+        <w:numPr>
+          <w:ilvl w:val="0"/>
+          <w:numId w:val="59"/>
+        </w:numPr>
+        <w:tabs>
+          <w:tab w:val="left" w:pos="3757"/>
+        </w:tabs>
+        <w:rPr>
+          <w:sz w:val="28"/>
+          <w:szCs w:val="28"/>
+        </w:rPr>
+      </w:pPr>
+      <w:r>
+        <w:rPr>
+          <w:sz w:val="28"/>
+          <w:szCs w:val="28"/>
+        </w:rPr>
+        <w:t>You can access the Variable, method and constructor of the same class.</w:t>
+      </w:r>
+    </w:p>
+    <w:p>
+      <w:pPr>
+        <w:pStyle w:val="NoSpacing"/>
+        <w:numPr>
+          <w:ilvl w:val="0"/>
+          <w:numId w:val="59"/>
+        </w:numPr>
+        <w:tabs>
+          <w:tab w:val="left" w:pos="3757"/>
+        </w:tabs>
+        <w:rPr>
+          <w:sz w:val="28"/>
+          <w:szCs w:val="28"/>
+        </w:rPr>
+      </w:pPr>
+      <w:r>
+        <w:rPr>
+          <w:sz w:val="28"/>
+          <w:szCs w:val="28"/>
+        </w:rPr>
+        <w:t xml:space="preserve">One </w:t>
       </w:r>
       <w:r>
         <w:rPr>
@@ -15814,41 +16048,207 @@
           <w:sz w:val="28"/>
           <w:szCs w:val="28"/>
         </w:rPr>
-        <w:t>c</w:t>
-      </w:r>
-      <w:r>
-        <w:rPr>
-          <w:sz w:val="28"/>
-          <w:szCs w:val="28"/>
-        </w:rPr>
-        <w:t>alles</w:t>
-      </w:r>
-      <w:r>
-        <w:rPr>
-          <w:sz w:val="28"/>
-          <w:szCs w:val="28"/>
-        </w:rPr>
-        <w:t xml:space="preserve"> super class default or no parameterized constructor by default using super keyword.</w:t>
-      </w:r>
-      <w:r>
-        <w:rPr>
-          <w:sz w:val="28"/>
-          <w:szCs w:val="28"/>
-        </w:rPr>
-        <w:br w:type="page"/>
-      </w:r>
-    </w:p>
-    <w:p>
-      <w:pPr>
-        <w:pStyle w:val="NoSpacing"/>
-        <w:tabs>
-          <w:tab w:val="left" w:pos="3757"/>
-        </w:tabs>
-        <w:rPr>
-          <w:sz w:val="28"/>
-          <w:szCs w:val="28"/>
-        </w:rPr>
-      </w:pPr>
+        <w:t xml:space="preserve">of the </w:t>
+      </w:r>
+      <w:r>
+        <w:rPr>
+          <w:sz w:val="28"/>
+          <w:szCs w:val="28"/>
+        </w:rPr>
+        <w:t>class can</w:t>
+      </w:r>
+      <w:r>
+        <w:rPr>
+          <w:sz w:val="28"/>
+          <w:szCs w:val="28"/>
+        </w:rPr>
+        <w:t xml:space="preserve"> be called form another constructor of the same class using this keyword. Use this keyword as a first line in a constructor.</w:t>
+      </w:r>
+    </w:p>
+    <w:p>
+      <w:pPr>
+        <w:pStyle w:val="NoSpacing"/>
+        <w:tabs>
+          <w:tab w:val="left" w:pos="3757"/>
+        </w:tabs>
+        <w:rPr>
+          <w:sz w:val="28"/>
+          <w:szCs w:val="28"/>
+        </w:rPr>
+      </w:pPr>
+    </w:p>
+    <w:p>
+      <w:pPr>
+        <w:pStyle w:val="NoSpacing"/>
+        <w:tabs>
+          <w:tab w:val="left" w:pos="3757"/>
+        </w:tabs>
+        <w:rPr>
+          <w:sz w:val="28"/>
+          <w:szCs w:val="28"/>
+        </w:rPr>
+      </w:pPr>
+    </w:p>
+    <w:p>
+      <w:pPr>
+        <w:pStyle w:val="NoSpacing"/>
+        <w:tabs>
+          <w:tab w:val="left" w:pos="3757"/>
+        </w:tabs>
+        <w:rPr>
+          <w:b/>
+          <w:bCs/>
+          <w:sz w:val="28"/>
+          <w:szCs w:val="28"/>
+        </w:rPr>
+      </w:pPr>
+      <w:r>
+        <w:rPr>
+          <w:b/>
+          <w:bCs/>
+          <w:sz w:val="28"/>
+          <w:szCs w:val="28"/>
+        </w:rPr>
+        <w:t xml:space="preserve">final Keyword </w:t>
+      </w:r>
+    </w:p>
+    <w:p>
+      <w:pPr>
+        <w:pStyle w:val="NoSpacing"/>
+        <w:numPr>
+          <w:ilvl w:val="0"/>
+          <w:numId w:val="60"/>
+        </w:numPr>
+        <w:tabs>
+          <w:tab w:val="left" w:pos="3757"/>
+        </w:tabs>
+        <w:rPr>
+          <w:sz w:val="28"/>
+          <w:szCs w:val="28"/>
+        </w:rPr>
+      </w:pPr>
+      <w:r>
+        <w:rPr>
+          <w:sz w:val="28"/>
+          <w:szCs w:val="28"/>
+        </w:rPr>
+        <w:t>Final Keyword is used to create constants.</w:t>
+      </w:r>
+    </w:p>
+    <w:p>
+      <w:pPr>
+        <w:pStyle w:val="NoSpacing"/>
+        <w:numPr>
+          <w:ilvl w:val="0"/>
+          <w:numId w:val="60"/>
+        </w:numPr>
+        <w:tabs>
+          <w:tab w:val="left" w:pos="3757"/>
+        </w:tabs>
+        <w:rPr>
+          <w:sz w:val="28"/>
+          <w:szCs w:val="28"/>
+        </w:rPr>
+      </w:pPr>
+      <w:r>
+        <w:rPr>
+          <w:sz w:val="28"/>
+          <w:szCs w:val="28"/>
+        </w:rPr>
+        <w:t>Constant are the fixed values. Which is once assigned it can never be changes.</w:t>
+      </w:r>
+    </w:p>
+    <w:p>
+      <w:pPr>
+        <w:pStyle w:val="NoSpacing"/>
+        <w:numPr>
+          <w:ilvl w:val="0"/>
+          <w:numId w:val="60"/>
+        </w:numPr>
+        <w:tabs>
+          <w:tab w:val="left" w:pos="3757"/>
+        </w:tabs>
+        <w:rPr>
+          <w:sz w:val="28"/>
+          <w:szCs w:val="28"/>
+        </w:rPr>
+      </w:pPr>
+      <w:r>
+        <w:rPr>
+          <w:sz w:val="28"/>
+          <w:szCs w:val="28"/>
+        </w:rPr>
+        <w:t>Final keyword can be used for a variable, method and class.</w:t>
+      </w:r>
+    </w:p>
+    <w:p>
+      <w:pPr>
+        <w:pStyle w:val="NoSpacing"/>
+        <w:numPr>
+          <w:ilvl w:val="0"/>
+          <w:numId w:val="60"/>
+        </w:numPr>
+        <w:tabs>
+          <w:tab w:val="left" w:pos="3757"/>
+        </w:tabs>
+        <w:rPr>
+          <w:sz w:val="28"/>
+          <w:szCs w:val="28"/>
+        </w:rPr>
+      </w:pPr>
+      <w:r>
+        <w:rPr>
+          <w:sz w:val="28"/>
+          <w:szCs w:val="28"/>
+        </w:rPr>
+        <w:t>Final variable has a fixed values, once assign a values for final variable it never changed.</w:t>
+      </w:r>
+    </w:p>
+    <w:p>
+      <w:pPr>
+        <w:pStyle w:val="NoSpacing"/>
+        <w:numPr>
+          <w:ilvl w:val="0"/>
+          <w:numId w:val="60"/>
+        </w:numPr>
+        <w:tabs>
+          <w:tab w:val="left" w:pos="3757"/>
+        </w:tabs>
+        <w:rPr>
+          <w:sz w:val="28"/>
+          <w:szCs w:val="28"/>
+        </w:rPr>
+      </w:pPr>
+      <w:r>
+        <w:rPr>
+          <w:sz w:val="28"/>
+          <w:szCs w:val="28"/>
+        </w:rPr>
+        <w:t>Final methods cannot be override.</w:t>
+      </w:r>
+    </w:p>
+    <w:p>
+      <w:pPr>
+        <w:pStyle w:val="NoSpacing"/>
+        <w:numPr>
+          <w:ilvl w:val="0"/>
+          <w:numId w:val="60"/>
+        </w:numPr>
+        <w:tabs>
+          <w:tab w:val="left" w:pos="3757"/>
+        </w:tabs>
+        <w:rPr>
+          <w:sz w:val="28"/>
+          <w:szCs w:val="28"/>
+        </w:rPr>
+      </w:pPr>
+      <w:r>
+        <w:rPr>
+          <w:sz w:val="28"/>
+          <w:szCs w:val="28"/>
+        </w:rPr>
+        <w:t>Final class cannot be used as a super class (cannot be inherit)</w:t>
+      </w:r>
     </w:p>
     <w:sectPr>
       <w:pgSz w:w="12240" w:h="15840"/>
@@ -17254,6 +17654,95 @@
     </w:lvl>
   </w:abstractNum>
   <w:abstractNum w:abstractNumId="15" w15:restartNumberingAfterBreak="0">
+    <w:nsid w:val="28730955"/>
+    <w:multiLevelType w:val="hybridMultilevel"/>
+    <w:tmpl w:val="FF805910"/>
+    <w:lvl w:ilvl="0" w:tplc="9EB65096">
+      <w:start w:val="1"/>
+      <w:numFmt w:val="decimal"/>
+      <w:lvlText w:val="%1."/>
+      <w:lvlJc w:val="left"/>
+      <w:pPr>
+        <w:ind w:left="720" w:hanging="360"/>
+      </w:pPr>
+      <w:rPr>
+        <w:rFonts w:hint="default"/>
+      </w:rPr>
+    </w:lvl>
+    <w:lvl w:ilvl="1" w:tplc="04090019" w:tentative="1">
+      <w:start w:val="1"/>
+      <w:numFmt w:val="lowerLetter"/>
+      <w:lvlText w:val="%2."/>
+      <w:lvlJc w:val="left"/>
+      <w:pPr>
+        <w:ind w:left="1440" w:hanging="360"/>
+      </w:pPr>
+    </w:lvl>
+    <w:lvl w:ilvl="2" w:tplc="0409001B" w:tentative="1">
+      <w:start w:val="1"/>
+      <w:numFmt w:val="lowerRoman"/>
+      <w:lvlText w:val="%3."/>
+      <w:lvlJc w:val="right"/>
+      <w:pPr>
+        <w:ind w:left="2160" w:hanging="180"/>
+      </w:pPr>
+    </w:lvl>
+    <w:lvl w:ilvl="3" w:tplc="0409000F" w:tentative="1">
+      <w:start w:val="1"/>
+      <w:numFmt w:val="decimal"/>
+      <w:lvlText w:val="%4."/>
+      <w:lvlJc w:val="left"/>
+      <w:pPr>
+        <w:ind w:left="2880" w:hanging="360"/>
+      </w:pPr>
+    </w:lvl>
+    <w:lvl w:ilvl="4" w:tplc="04090019" w:tentative="1">
+      <w:start w:val="1"/>
+      <w:numFmt w:val="lowerLetter"/>
+      <w:lvlText w:val="%5."/>
+      <w:lvlJc w:val="left"/>
+      <w:pPr>
+        <w:ind w:left="3600" w:hanging="360"/>
+      </w:pPr>
+    </w:lvl>
+    <w:lvl w:ilvl="5" w:tplc="0409001B" w:tentative="1">
+      <w:start w:val="1"/>
+      <w:numFmt w:val="lowerRoman"/>
+      <w:lvlText w:val="%6."/>
+      <w:lvlJc w:val="right"/>
+      <w:pPr>
+        <w:ind w:left="4320" w:hanging="180"/>
+      </w:pPr>
+    </w:lvl>
+    <w:lvl w:ilvl="6" w:tplc="0409000F" w:tentative="1">
+      <w:start w:val="1"/>
+      <w:numFmt w:val="decimal"/>
+      <w:lvlText w:val="%7."/>
+      <w:lvlJc w:val="left"/>
+      <w:pPr>
+        <w:ind w:left="5040" w:hanging="360"/>
+      </w:pPr>
+    </w:lvl>
+    <w:lvl w:ilvl="7" w:tplc="04090019" w:tentative="1">
+      <w:start w:val="1"/>
+      <w:numFmt w:val="lowerLetter"/>
+      <w:lvlText w:val="%8."/>
+      <w:lvlJc w:val="left"/>
+      <w:pPr>
+        <w:ind w:left="5760" w:hanging="360"/>
+      </w:pPr>
+    </w:lvl>
+    <w:lvl w:ilvl="8" w:tplc="0409001B" w:tentative="1">
+      <w:start w:val="1"/>
+      <w:numFmt w:val="lowerRoman"/>
+      <w:lvlText w:val="%9."/>
+      <w:lvlJc w:val="right"/>
+      <w:pPr>
+        <w:ind w:left="6480" w:hanging="180"/>
+      </w:pPr>
+    </w:lvl>
+  </w:abstractNum>
+  <w:abstractNum w:abstractNumId="16" w15:restartNumberingAfterBreak="0">
     <w:nsid w:val="293649D7"/>
     <w:multiLevelType w:val="hybridMultilevel"/>
     <w:tmpl w:val="AD7A9D40"/>
@@ -17344,7 +17833,96 @@
       </w:pPr>
     </w:lvl>
   </w:abstractNum>
-  <w:abstractNum w:abstractNumId="16" w15:restartNumberingAfterBreak="0">
+  <w:abstractNum w:abstractNumId="17" w15:restartNumberingAfterBreak="0">
+    <w:nsid w:val="306D110C"/>
+    <w:multiLevelType w:val="hybridMultilevel"/>
+    <w:tmpl w:val="45125050"/>
+    <w:lvl w:ilvl="0" w:tplc="DEBC61BE">
+      <w:start w:val="1"/>
+      <w:numFmt w:val="decimal"/>
+      <w:lvlText w:val="%1."/>
+      <w:lvlJc w:val="left"/>
+      <w:pPr>
+        <w:ind w:left="720" w:hanging="360"/>
+      </w:pPr>
+      <w:rPr>
+        <w:rFonts w:hint="default"/>
+      </w:rPr>
+    </w:lvl>
+    <w:lvl w:ilvl="1" w:tplc="04090019" w:tentative="1">
+      <w:start w:val="1"/>
+      <w:numFmt w:val="lowerLetter"/>
+      <w:lvlText w:val="%2."/>
+      <w:lvlJc w:val="left"/>
+      <w:pPr>
+        <w:ind w:left="1440" w:hanging="360"/>
+      </w:pPr>
+    </w:lvl>
+    <w:lvl w:ilvl="2" w:tplc="0409001B" w:tentative="1">
+      <w:start w:val="1"/>
+      <w:numFmt w:val="lowerRoman"/>
+      <w:lvlText w:val="%3."/>
+      <w:lvlJc w:val="right"/>
+      <w:pPr>
+        <w:ind w:left="2160" w:hanging="180"/>
+      </w:pPr>
+    </w:lvl>
+    <w:lvl w:ilvl="3" w:tplc="0409000F" w:tentative="1">
+      <w:start w:val="1"/>
+      <w:numFmt w:val="decimal"/>
+      <w:lvlText w:val="%4."/>
+      <w:lvlJc w:val="left"/>
+      <w:pPr>
+        <w:ind w:left="2880" w:hanging="360"/>
+      </w:pPr>
+    </w:lvl>
+    <w:lvl w:ilvl="4" w:tplc="04090019" w:tentative="1">
+      <w:start w:val="1"/>
+      <w:numFmt w:val="lowerLetter"/>
+      <w:lvlText w:val="%5."/>
+      <w:lvlJc w:val="left"/>
+      <w:pPr>
+        <w:ind w:left="3600" w:hanging="360"/>
+      </w:pPr>
+    </w:lvl>
+    <w:lvl w:ilvl="5" w:tplc="0409001B" w:tentative="1">
+      <w:start w:val="1"/>
+      <w:numFmt w:val="lowerRoman"/>
+      <w:lvlText w:val="%6."/>
+      <w:lvlJc w:val="right"/>
+      <w:pPr>
+        <w:ind w:left="4320" w:hanging="180"/>
+      </w:pPr>
+    </w:lvl>
+    <w:lvl w:ilvl="6" w:tplc="0409000F" w:tentative="1">
+      <w:start w:val="1"/>
+      <w:numFmt w:val="decimal"/>
+      <w:lvlText w:val="%7."/>
+      <w:lvlJc w:val="left"/>
+      <w:pPr>
+        <w:ind w:left="5040" w:hanging="360"/>
+      </w:pPr>
+    </w:lvl>
+    <w:lvl w:ilvl="7" w:tplc="04090019" w:tentative="1">
+      <w:start w:val="1"/>
+      <w:numFmt w:val="lowerLetter"/>
+      <w:lvlText w:val="%8."/>
+      <w:lvlJc w:val="left"/>
+      <w:pPr>
+        <w:ind w:left="5760" w:hanging="360"/>
+      </w:pPr>
+    </w:lvl>
+    <w:lvl w:ilvl="8" w:tplc="0409001B" w:tentative="1">
+      <w:start w:val="1"/>
+      <w:numFmt w:val="lowerRoman"/>
+      <w:lvlText w:val="%9."/>
+      <w:lvlJc w:val="right"/>
+      <w:pPr>
+        <w:ind w:left="6480" w:hanging="180"/>
+      </w:pPr>
+    </w:lvl>
+  </w:abstractNum>
+  <w:abstractNum w:abstractNumId="18" w15:restartNumberingAfterBreak="0">
     <w:nsid w:val="34643058"/>
     <w:multiLevelType w:val="hybridMultilevel"/>
     <w:tmpl w:val="0F6AACCA"/>
@@ -17433,7 +18011,7 @@
       </w:pPr>
     </w:lvl>
   </w:abstractNum>
-  <w:abstractNum w:abstractNumId="17" w15:restartNumberingAfterBreak="0">
+  <w:abstractNum w:abstractNumId="19" w15:restartNumberingAfterBreak="0">
     <w:nsid w:val="373948F8"/>
     <w:multiLevelType w:val="hybridMultilevel"/>
     <w:tmpl w:val="5A641DB2"/>
@@ -17522,7 +18100,7 @@
       </w:pPr>
     </w:lvl>
   </w:abstractNum>
-  <w:abstractNum w:abstractNumId="18" w15:restartNumberingAfterBreak="0">
+  <w:abstractNum w:abstractNumId="20" w15:restartNumberingAfterBreak="0">
     <w:nsid w:val="3A91034D"/>
     <w:multiLevelType w:val="hybridMultilevel"/>
     <w:tmpl w:val="34D06988"/>
@@ -17611,7 +18189,7 @@
       </w:pPr>
     </w:lvl>
   </w:abstractNum>
-  <w:abstractNum w:abstractNumId="19" w15:restartNumberingAfterBreak="0">
+  <w:abstractNum w:abstractNumId="21" w15:restartNumberingAfterBreak="0">
     <w:nsid w:val="3BBA1FB7"/>
     <w:multiLevelType w:val="hybridMultilevel"/>
     <w:tmpl w:val="F16C578A"/>
@@ -17702,7 +18280,7 @@
       </w:pPr>
     </w:lvl>
   </w:abstractNum>
-  <w:abstractNum w:abstractNumId="20" w15:restartNumberingAfterBreak="0">
+  <w:abstractNum w:abstractNumId="22" w15:restartNumberingAfterBreak="0">
     <w:nsid w:val="3FD80ED5"/>
     <w:multiLevelType w:val="hybridMultilevel"/>
     <w:tmpl w:val="0AFE1C2C"/>
@@ -17791,7 +18369,7 @@
       </w:pPr>
     </w:lvl>
   </w:abstractNum>
-  <w:abstractNum w:abstractNumId="21" w15:restartNumberingAfterBreak="0">
+  <w:abstractNum w:abstractNumId="23" w15:restartNumberingAfterBreak="0">
     <w:nsid w:val="40BF179B"/>
     <w:multiLevelType w:val="hybridMultilevel"/>
     <w:tmpl w:val="2174A6CA"/>
@@ -17881,7 +18459,7 @@
       </w:pPr>
     </w:lvl>
   </w:abstractNum>
-  <w:abstractNum w:abstractNumId="22" w15:restartNumberingAfterBreak="0">
+  <w:abstractNum w:abstractNumId="24" w15:restartNumberingAfterBreak="0">
     <w:nsid w:val="4156338B"/>
     <w:multiLevelType w:val="hybridMultilevel"/>
     <w:tmpl w:val="ED0446EA"/>
@@ -17970,7 +18548,7 @@
       </w:pPr>
     </w:lvl>
   </w:abstractNum>
-  <w:abstractNum w:abstractNumId="23" w15:restartNumberingAfterBreak="0">
+  <w:abstractNum w:abstractNumId="25" w15:restartNumberingAfterBreak="0">
     <w:nsid w:val="434734A5"/>
     <w:multiLevelType w:val="hybridMultilevel"/>
     <w:tmpl w:val="2C9810D4"/>
@@ -18059,7 +18637,7 @@
       </w:pPr>
     </w:lvl>
   </w:abstractNum>
-  <w:abstractNum w:abstractNumId="24" w15:restartNumberingAfterBreak="0">
+  <w:abstractNum w:abstractNumId="26" w15:restartNumberingAfterBreak="0">
     <w:nsid w:val="47204A16"/>
     <w:multiLevelType w:val="hybridMultilevel"/>
     <w:tmpl w:val="E1B2EF2C"/>
@@ -18148,7 +18726,7 @@
       </w:pPr>
     </w:lvl>
   </w:abstractNum>
-  <w:abstractNum w:abstractNumId="25" w15:restartNumberingAfterBreak="0">
+  <w:abstractNum w:abstractNumId="27" w15:restartNumberingAfterBreak="0">
     <w:nsid w:val="488D1E01"/>
     <w:multiLevelType w:val="hybridMultilevel"/>
     <w:tmpl w:val="306E4BC8"/>
@@ -18237,7 +18815,7 @@
       </w:pPr>
     </w:lvl>
   </w:abstractNum>
-  <w:abstractNum w:abstractNumId="26" w15:restartNumberingAfterBreak="0">
+  <w:abstractNum w:abstractNumId="28" w15:restartNumberingAfterBreak="0">
     <w:nsid w:val="4A2703A1"/>
     <w:multiLevelType w:val="hybridMultilevel"/>
     <w:tmpl w:val="40EE3934"/>
@@ -18326,7 +18904,7 @@
       </w:pPr>
     </w:lvl>
   </w:abstractNum>
-  <w:abstractNum w:abstractNumId="27" w15:restartNumberingAfterBreak="0">
+  <w:abstractNum w:abstractNumId="29" w15:restartNumberingAfterBreak="0">
     <w:nsid w:val="4B606594"/>
     <w:multiLevelType w:val="hybridMultilevel"/>
     <w:tmpl w:val="792AC3BA"/>
@@ -18415,7 +18993,7 @@
       </w:pPr>
     </w:lvl>
   </w:abstractNum>
-  <w:abstractNum w:abstractNumId="28" w15:restartNumberingAfterBreak="0">
+  <w:abstractNum w:abstractNumId="30" w15:restartNumberingAfterBreak="0">
     <w:nsid w:val="4CB32C88"/>
     <w:multiLevelType w:val="hybridMultilevel"/>
     <w:tmpl w:val="1474EA28"/>
@@ -18504,7 +19082,7 @@
       </w:pPr>
     </w:lvl>
   </w:abstractNum>
-  <w:abstractNum w:abstractNumId="29" w15:restartNumberingAfterBreak="0">
+  <w:abstractNum w:abstractNumId="31" w15:restartNumberingAfterBreak="0">
     <w:nsid w:val="4CE41C62"/>
     <w:multiLevelType w:val="hybridMultilevel"/>
     <w:tmpl w:val="FEBACEF4"/>
@@ -18593,7 +19171,7 @@
       </w:pPr>
     </w:lvl>
   </w:abstractNum>
-  <w:abstractNum w:abstractNumId="30" w15:restartNumberingAfterBreak="0">
+  <w:abstractNum w:abstractNumId="32" w15:restartNumberingAfterBreak="0">
     <w:nsid w:val="4E183414"/>
     <w:multiLevelType w:val="hybridMultilevel"/>
     <w:tmpl w:val="2E5E19AE"/>
@@ -18685,7 +19263,7 @@
       </w:pPr>
     </w:lvl>
   </w:abstractNum>
-  <w:abstractNum w:abstractNumId="31" w15:restartNumberingAfterBreak="0">
+  <w:abstractNum w:abstractNumId="33" w15:restartNumberingAfterBreak="0">
     <w:nsid w:val="4F03590E"/>
     <w:multiLevelType w:val="hybridMultilevel"/>
     <w:tmpl w:val="3A4E49F6"/>
@@ -18774,7 +19352,7 @@
       </w:pPr>
     </w:lvl>
   </w:abstractNum>
-  <w:abstractNum w:abstractNumId="32" w15:restartNumberingAfterBreak="0">
+  <w:abstractNum w:abstractNumId="34" w15:restartNumberingAfterBreak="0">
     <w:nsid w:val="4FDF54E3"/>
     <w:multiLevelType w:val="hybridMultilevel"/>
     <w:tmpl w:val="65DC19CC"/>
@@ -18863,7 +19441,7 @@
       </w:pPr>
     </w:lvl>
   </w:abstractNum>
-  <w:abstractNum w:abstractNumId="33" w15:restartNumberingAfterBreak="0">
+  <w:abstractNum w:abstractNumId="35" w15:restartNumberingAfterBreak="0">
     <w:nsid w:val="537335BD"/>
     <w:multiLevelType w:val="hybridMultilevel"/>
     <w:tmpl w:val="3FF8A094"/>
@@ -18952,7 +19530,7 @@
       </w:pPr>
     </w:lvl>
   </w:abstractNum>
-  <w:abstractNum w:abstractNumId="34" w15:restartNumberingAfterBreak="0">
+  <w:abstractNum w:abstractNumId="36" w15:restartNumberingAfterBreak="0">
     <w:nsid w:val="57477FBA"/>
     <w:multiLevelType w:val="hybridMultilevel"/>
     <w:tmpl w:val="BFF83584"/>
@@ -19041,7 +19619,7 @@
       </w:pPr>
     </w:lvl>
   </w:abstractNum>
-  <w:abstractNum w:abstractNumId="35" w15:restartNumberingAfterBreak="0">
+  <w:abstractNum w:abstractNumId="37" w15:restartNumberingAfterBreak="0">
     <w:nsid w:val="59E57F81"/>
     <w:multiLevelType w:val="hybridMultilevel"/>
     <w:tmpl w:val="1EEEFF98"/>
@@ -19130,7 +19708,7 @@
       </w:pPr>
     </w:lvl>
   </w:abstractNum>
-  <w:abstractNum w:abstractNumId="36" w15:restartNumberingAfterBreak="0">
+  <w:abstractNum w:abstractNumId="38" w15:restartNumberingAfterBreak="0">
     <w:nsid w:val="5DA67F47"/>
     <w:multiLevelType w:val="hybridMultilevel"/>
     <w:tmpl w:val="6B9E1D96"/>
@@ -19221,7 +19799,7 @@
       </w:pPr>
     </w:lvl>
   </w:abstractNum>
-  <w:abstractNum w:abstractNumId="37" w15:restartNumberingAfterBreak="0">
+  <w:abstractNum w:abstractNumId="39" w15:restartNumberingAfterBreak="0">
     <w:nsid w:val="5ECD2D13"/>
     <w:multiLevelType w:val="hybridMultilevel"/>
     <w:tmpl w:val="A6AED13A"/>
@@ -19310,7 +19888,96 @@
       </w:pPr>
     </w:lvl>
   </w:abstractNum>
-  <w:abstractNum w:abstractNumId="38" w15:restartNumberingAfterBreak="0">
+  <w:abstractNum w:abstractNumId="40" w15:restartNumberingAfterBreak="0">
+    <w:nsid w:val="621F1B82"/>
+    <w:multiLevelType w:val="hybridMultilevel"/>
+    <w:tmpl w:val="E9C61190"/>
+    <w:lvl w:ilvl="0" w:tplc="39C2160A">
+      <w:start w:val="1"/>
+      <w:numFmt w:val="decimal"/>
+      <w:lvlText w:val="%1."/>
+      <w:lvlJc w:val="left"/>
+      <w:pPr>
+        <w:ind w:left="720" w:hanging="360"/>
+      </w:pPr>
+      <w:rPr>
+        <w:rFonts w:hint="default"/>
+      </w:rPr>
+    </w:lvl>
+    <w:lvl w:ilvl="1" w:tplc="04090019" w:tentative="1">
+      <w:start w:val="1"/>
+      <w:numFmt w:val="lowerLetter"/>
+      <w:lvlText w:val="%2."/>
+      <w:lvlJc w:val="left"/>
+      <w:pPr>
+        <w:ind w:left="1440" w:hanging="360"/>
+      </w:pPr>
+    </w:lvl>
+    <w:lvl w:ilvl="2" w:tplc="0409001B" w:tentative="1">
+      <w:start w:val="1"/>
+      <w:numFmt w:val="lowerRoman"/>
+      <w:lvlText w:val="%3."/>
+      <w:lvlJc w:val="right"/>
+      <w:pPr>
+        <w:ind w:left="2160" w:hanging="180"/>
+      </w:pPr>
+    </w:lvl>
+    <w:lvl w:ilvl="3" w:tplc="0409000F" w:tentative="1">
+      <w:start w:val="1"/>
+      <w:numFmt w:val="decimal"/>
+      <w:lvlText w:val="%4."/>
+      <w:lvlJc w:val="left"/>
+      <w:pPr>
+        <w:ind w:left="2880" w:hanging="360"/>
+      </w:pPr>
+    </w:lvl>
+    <w:lvl w:ilvl="4" w:tplc="04090019" w:tentative="1">
+      <w:start w:val="1"/>
+      <w:numFmt w:val="lowerLetter"/>
+      <w:lvlText w:val="%5."/>
+      <w:lvlJc w:val="left"/>
+      <w:pPr>
+        <w:ind w:left="3600" w:hanging="360"/>
+      </w:pPr>
+    </w:lvl>
+    <w:lvl w:ilvl="5" w:tplc="0409001B" w:tentative="1">
+      <w:start w:val="1"/>
+      <w:numFmt w:val="lowerRoman"/>
+      <w:lvlText w:val="%6."/>
+      <w:lvlJc w:val="right"/>
+      <w:pPr>
+        <w:ind w:left="4320" w:hanging="180"/>
+      </w:pPr>
+    </w:lvl>
+    <w:lvl w:ilvl="6" w:tplc="0409000F" w:tentative="1">
+      <w:start w:val="1"/>
+      <w:numFmt w:val="decimal"/>
+      <w:lvlText w:val="%7."/>
+      <w:lvlJc w:val="left"/>
+      <w:pPr>
+        <w:ind w:left="5040" w:hanging="360"/>
+      </w:pPr>
+    </w:lvl>
+    <w:lvl w:ilvl="7" w:tplc="04090019" w:tentative="1">
+      <w:start w:val="1"/>
+      <w:numFmt w:val="lowerLetter"/>
+      <w:lvlText w:val="%8."/>
+      <w:lvlJc w:val="left"/>
+      <w:pPr>
+        <w:ind w:left="5760" w:hanging="360"/>
+      </w:pPr>
+    </w:lvl>
+    <w:lvl w:ilvl="8" w:tplc="0409001B" w:tentative="1">
+      <w:start w:val="1"/>
+      <w:numFmt w:val="lowerRoman"/>
+      <w:lvlText w:val="%9."/>
+      <w:lvlJc w:val="right"/>
+      <w:pPr>
+        <w:ind w:left="6480" w:hanging="180"/>
+      </w:pPr>
+    </w:lvl>
+  </w:abstractNum>
+  <w:abstractNum w:abstractNumId="41" w15:restartNumberingAfterBreak="0">
     <w:nsid w:val="626F100B"/>
     <w:multiLevelType w:val="hybridMultilevel"/>
     <w:tmpl w:val="4F586AD4"/>
@@ -19399,7 +20066,7 @@
       </w:pPr>
     </w:lvl>
   </w:abstractNum>
-  <w:abstractNum w:abstractNumId="39" w15:restartNumberingAfterBreak="0">
+  <w:abstractNum w:abstractNumId="42" w15:restartNumberingAfterBreak="0">
     <w:nsid w:val="65455F61"/>
     <w:multiLevelType w:val="hybridMultilevel"/>
     <w:tmpl w:val="C15EC74C"/>
@@ -19489,7 +20156,7 @@
       </w:pPr>
     </w:lvl>
   </w:abstractNum>
-  <w:abstractNum w:abstractNumId="40" w15:restartNumberingAfterBreak="0">
+  <w:abstractNum w:abstractNumId="43" w15:restartNumberingAfterBreak="0">
     <w:nsid w:val="6AD37CB8"/>
     <w:multiLevelType w:val="hybridMultilevel"/>
     <w:tmpl w:val="298C5DDA"/>
@@ -19578,7 +20245,7 @@
       </w:pPr>
     </w:lvl>
   </w:abstractNum>
-  <w:abstractNum w:abstractNumId="41" w15:restartNumberingAfterBreak="0">
+  <w:abstractNum w:abstractNumId="44" w15:restartNumberingAfterBreak="0">
     <w:nsid w:val="6C8876AA"/>
     <w:multiLevelType w:val="hybridMultilevel"/>
     <w:tmpl w:val="7570BCB4"/>
@@ -19667,7 +20334,7 @@
       </w:pPr>
     </w:lvl>
   </w:abstractNum>
-  <w:abstractNum w:abstractNumId="42" w15:restartNumberingAfterBreak="0">
+  <w:abstractNum w:abstractNumId="45" w15:restartNumberingAfterBreak="0">
     <w:nsid w:val="6D8C5C6C"/>
     <w:multiLevelType w:val="hybridMultilevel"/>
     <w:tmpl w:val="AD1A57EA"/>
@@ -19756,7 +20423,7 @@
       </w:pPr>
     </w:lvl>
   </w:abstractNum>
-  <w:abstractNum w:abstractNumId="43" w15:restartNumberingAfterBreak="0">
+  <w:abstractNum w:abstractNumId="46" w15:restartNumberingAfterBreak="0">
     <w:nsid w:val="704A2683"/>
     <w:multiLevelType w:val="hybridMultilevel"/>
     <w:tmpl w:val="F1DC3762"/>
@@ -19845,7 +20512,7 @@
       </w:pPr>
     </w:lvl>
   </w:abstractNum>
-  <w:abstractNum w:abstractNumId="44" w15:restartNumberingAfterBreak="0">
+  <w:abstractNum w:abstractNumId="47" w15:restartNumberingAfterBreak="0">
     <w:nsid w:val="71657772"/>
     <w:multiLevelType w:val="hybridMultilevel"/>
     <w:tmpl w:val="45761BDC"/>
@@ -19934,7 +20601,7 @@
       </w:pPr>
     </w:lvl>
   </w:abstractNum>
-  <w:abstractNum w:abstractNumId="45" w15:restartNumberingAfterBreak="0">
+  <w:abstractNum w:abstractNumId="48" w15:restartNumberingAfterBreak="0">
     <w:nsid w:val="74471078"/>
     <w:multiLevelType w:val="hybridMultilevel"/>
     <w:tmpl w:val="7DE07DDC"/>
@@ -20023,7 +20690,7 @@
       </w:pPr>
     </w:lvl>
   </w:abstractNum>
-  <w:abstractNum w:abstractNumId="46" w15:restartNumberingAfterBreak="0">
+  <w:abstractNum w:abstractNumId="49" w15:restartNumberingAfterBreak="0">
     <w:nsid w:val="74813888"/>
     <w:multiLevelType w:val="hybridMultilevel"/>
     <w:tmpl w:val="339EB75E"/>
@@ -20112,7 +20779,7 @@
       </w:pPr>
     </w:lvl>
   </w:abstractNum>
-  <w:abstractNum w:abstractNumId="47" w15:restartNumberingAfterBreak="0">
+  <w:abstractNum w:abstractNumId="50" w15:restartNumberingAfterBreak="0">
     <w:nsid w:val="75411341"/>
     <w:multiLevelType w:val="hybridMultilevel"/>
     <w:tmpl w:val="26C6EC52"/>
@@ -20201,7 +20868,7 @@
       </w:pPr>
     </w:lvl>
   </w:abstractNum>
-  <w:abstractNum w:abstractNumId="48" w15:restartNumberingAfterBreak="0">
+  <w:abstractNum w:abstractNumId="51" w15:restartNumberingAfterBreak="0">
     <w:nsid w:val="7572553F"/>
     <w:multiLevelType w:val="hybridMultilevel"/>
     <w:tmpl w:val="D8AC00E0"/>
@@ -20290,7 +20957,7 @@
       </w:pPr>
     </w:lvl>
   </w:abstractNum>
-  <w:abstractNum w:abstractNumId="49" w15:restartNumberingAfterBreak="0">
+  <w:abstractNum w:abstractNumId="52" w15:restartNumberingAfterBreak="0">
     <w:nsid w:val="79702110"/>
     <w:multiLevelType w:val="hybridMultilevel"/>
     <w:tmpl w:val="4288BDB0"/>
@@ -20379,7 +21046,7 @@
       </w:pPr>
     </w:lvl>
   </w:abstractNum>
-  <w:abstractNum w:abstractNumId="50" w15:restartNumberingAfterBreak="0">
+  <w:abstractNum w:abstractNumId="53" w15:restartNumberingAfterBreak="0">
     <w:nsid w:val="79EB6EC9"/>
     <w:multiLevelType w:val="hybridMultilevel"/>
     <w:tmpl w:val="33A216EA"/>
@@ -20468,7 +21135,7 @@
       </w:pPr>
     </w:lvl>
   </w:abstractNum>
-  <w:abstractNum w:abstractNumId="51" w15:restartNumberingAfterBreak="0">
+  <w:abstractNum w:abstractNumId="54" w15:restartNumberingAfterBreak="0">
     <w:nsid w:val="7B0543D5"/>
     <w:multiLevelType w:val="hybridMultilevel"/>
     <w:tmpl w:val="A6ACBE7C"/>
@@ -20557,7 +21224,7 @@
       </w:pPr>
     </w:lvl>
   </w:abstractNum>
-  <w:abstractNum w:abstractNumId="52" w15:restartNumberingAfterBreak="0">
+  <w:abstractNum w:abstractNumId="55" w15:restartNumberingAfterBreak="0">
     <w:nsid w:val="7B861EE5"/>
     <w:multiLevelType w:val="hybridMultilevel"/>
     <w:tmpl w:val="58FADA80"/>
@@ -20646,7 +21313,7 @@
       </w:pPr>
     </w:lvl>
   </w:abstractNum>
-  <w:abstractNum w:abstractNumId="53" w15:restartNumberingAfterBreak="0">
+  <w:abstractNum w:abstractNumId="56" w15:restartNumberingAfterBreak="0">
     <w:nsid w:val="7CD958F1"/>
     <w:multiLevelType w:val="hybridMultilevel"/>
     <w:tmpl w:val="8536C98A"/>
@@ -20735,7 +21402,7 @@
       </w:pPr>
     </w:lvl>
   </w:abstractNum>
-  <w:abstractNum w:abstractNumId="54" w15:restartNumberingAfterBreak="0">
+  <w:abstractNum w:abstractNumId="57" w15:restartNumberingAfterBreak="0">
     <w:nsid w:val="7D160802"/>
     <w:multiLevelType w:val="hybridMultilevel"/>
     <w:tmpl w:val="310C1FF4"/>
@@ -20824,7 +21491,7 @@
       </w:pPr>
     </w:lvl>
   </w:abstractNum>
-  <w:abstractNum w:abstractNumId="55" w15:restartNumberingAfterBreak="0">
+  <w:abstractNum w:abstractNumId="58" w15:restartNumberingAfterBreak="0">
     <w:nsid w:val="7F0B1E80"/>
     <w:multiLevelType w:val="hybridMultilevel"/>
     <w:tmpl w:val="9BF21E4E"/>
@@ -20913,7 +21580,7 @@
       </w:pPr>
     </w:lvl>
   </w:abstractNum>
-  <w:abstractNum w:abstractNumId="56" w15:restartNumberingAfterBreak="0">
+  <w:abstractNum w:abstractNumId="59" w15:restartNumberingAfterBreak="0">
     <w:nsid w:val="7F3607A9"/>
     <w:multiLevelType w:val="hybridMultilevel"/>
     <w:tmpl w:val="D108B9B4"/>
@@ -21003,58 +21670,58 @@
     </w:lvl>
   </w:abstractNum>
   <w:num w:numId="1" w16cid:durableId="236596149">
-    <w:abstractNumId w:val="40"/>
+    <w:abstractNumId w:val="43"/>
   </w:num>
   <w:num w:numId="2" w16cid:durableId="1163812318">
     <w:abstractNumId w:val="2"/>
   </w:num>
   <w:num w:numId="3" w16cid:durableId="1758360612">
-    <w:abstractNumId w:val="16"/>
+    <w:abstractNumId w:val="18"/>
   </w:num>
   <w:num w:numId="4" w16cid:durableId="1996910989">
-    <w:abstractNumId w:val="31"/>
+    <w:abstractNumId w:val="33"/>
   </w:num>
   <w:num w:numId="5" w16cid:durableId="347605633">
-    <w:abstractNumId w:val="25"/>
+    <w:abstractNumId w:val="27"/>
   </w:num>
   <w:num w:numId="6" w16cid:durableId="1171018684">
-    <w:abstractNumId w:val="50"/>
+    <w:abstractNumId w:val="53"/>
   </w:num>
   <w:num w:numId="7" w16cid:durableId="686060806">
     <w:abstractNumId w:val="10"/>
   </w:num>
   <w:num w:numId="8" w16cid:durableId="985083749">
-    <w:abstractNumId w:val="49"/>
+    <w:abstractNumId w:val="52"/>
   </w:num>
   <w:num w:numId="9" w16cid:durableId="236012251">
-    <w:abstractNumId w:val="21"/>
+    <w:abstractNumId w:val="23"/>
   </w:num>
   <w:num w:numId="10" w16cid:durableId="1399474309">
-    <w:abstractNumId w:val="38"/>
+    <w:abstractNumId w:val="41"/>
   </w:num>
   <w:num w:numId="11" w16cid:durableId="1484271633">
     <w:abstractNumId w:val="13"/>
   </w:num>
   <w:num w:numId="12" w16cid:durableId="1757172962">
-    <w:abstractNumId w:val="51"/>
+    <w:abstractNumId w:val="54"/>
   </w:num>
   <w:num w:numId="13" w16cid:durableId="1728917833">
-    <w:abstractNumId w:val="53"/>
+    <w:abstractNumId w:val="56"/>
   </w:num>
   <w:num w:numId="14" w16cid:durableId="782268015">
-    <w:abstractNumId w:val="39"/>
+    <w:abstractNumId w:val="42"/>
   </w:num>
   <w:num w:numId="15" w16cid:durableId="77488018">
-    <w:abstractNumId w:val="23"/>
+    <w:abstractNumId w:val="25"/>
   </w:num>
   <w:num w:numId="16" w16cid:durableId="1885171671">
-    <w:abstractNumId w:val="17"/>
+    <w:abstractNumId w:val="19"/>
   </w:num>
   <w:num w:numId="17" w16cid:durableId="273559013">
-    <w:abstractNumId w:val="45"/>
+    <w:abstractNumId w:val="48"/>
   </w:num>
   <w:num w:numId="18" w16cid:durableId="775246182">
-    <w:abstractNumId w:val="35"/>
+    <w:abstractNumId w:val="37"/>
   </w:num>
   <w:num w:numId="19" w16cid:durableId="1418601163">
     <w:abstractNumId w:val="0"/>
@@ -21063,40 +21730,40 @@
     <w:abstractNumId w:val="11"/>
   </w:num>
   <w:num w:numId="21" w16cid:durableId="263926970">
-    <w:abstractNumId w:val="44"/>
+    <w:abstractNumId w:val="47"/>
   </w:num>
   <w:num w:numId="22" w16cid:durableId="1391726588">
+    <w:abstractNumId w:val="38"/>
+  </w:num>
+  <w:num w:numId="23" w16cid:durableId="373620917">
+    <w:abstractNumId w:val="34"/>
+  </w:num>
+  <w:num w:numId="24" w16cid:durableId="840510600">
     <w:abstractNumId w:val="36"/>
   </w:num>
-  <w:num w:numId="23" w16cid:durableId="373620917">
-    <w:abstractNumId w:val="32"/>
-  </w:num>
-  <w:num w:numId="24" w16cid:durableId="840510600">
-    <w:abstractNumId w:val="34"/>
-  </w:num>
   <w:num w:numId="25" w16cid:durableId="1685935131">
-    <w:abstractNumId w:val="22"/>
+    <w:abstractNumId w:val="24"/>
   </w:num>
   <w:num w:numId="26" w16cid:durableId="1712916982">
     <w:abstractNumId w:val="3"/>
   </w:num>
   <w:num w:numId="27" w16cid:durableId="267667478">
-    <w:abstractNumId w:val="47"/>
+    <w:abstractNumId w:val="50"/>
   </w:num>
   <w:num w:numId="28" w16cid:durableId="1854999671">
     <w:abstractNumId w:val="6"/>
   </w:num>
   <w:num w:numId="29" w16cid:durableId="45570064">
-    <w:abstractNumId w:val="46"/>
+    <w:abstractNumId w:val="49"/>
   </w:num>
   <w:num w:numId="30" w16cid:durableId="1952317862">
-    <w:abstractNumId w:val="30"/>
+    <w:abstractNumId w:val="32"/>
   </w:num>
   <w:num w:numId="31" w16cid:durableId="1102535952">
-    <w:abstractNumId w:val="48"/>
+    <w:abstractNumId w:val="51"/>
   </w:num>
   <w:num w:numId="32" w16cid:durableId="826629699">
-    <w:abstractNumId w:val="27"/>
+    <w:abstractNumId w:val="29"/>
   </w:num>
   <w:num w:numId="33" w16cid:durableId="248270966">
     <w:abstractNumId w:val="8"/>
@@ -21105,73 +21772,82 @@
     <w:abstractNumId w:val="4"/>
   </w:num>
   <w:num w:numId="35" w16cid:durableId="809978689">
-    <w:abstractNumId w:val="41"/>
+    <w:abstractNumId w:val="44"/>
   </w:num>
   <w:num w:numId="36" w16cid:durableId="2108311602">
-    <w:abstractNumId w:val="24"/>
+    <w:abstractNumId w:val="26"/>
   </w:num>
   <w:num w:numId="37" w16cid:durableId="261454530">
-    <w:abstractNumId w:val="42"/>
+    <w:abstractNumId w:val="45"/>
   </w:num>
   <w:num w:numId="38" w16cid:durableId="182207802">
-    <w:abstractNumId w:val="20"/>
+    <w:abstractNumId w:val="22"/>
   </w:num>
   <w:num w:numId="39" w16cid:durableId="686374992">
     <w:abstractNumId w:val="9"/>
   </w:num>
   <w:num w:numId="40" w16cid:durableId="879780251">
-    <w:abstractNumId w:val="54"/>
+    <w:abstractNumId w:val="57"/>
   </w:num>
   <w:num w:numId="41" w16cid:durableId="1657369251">
     <w:abstractNumId w:val="1"/>
   </w:num>
   <w:num w:numId="42" w16cid:durableId="662859658">
-    <w:abstractNumId w:val="29"/>
+    <w:abstractNumId w:val="31"/>
   </w:num>
   <w:num w:numId="43" w16cid:durableId="381563558">
     <w:abstractNumId w:val="12"/>
   </w:num>
   <w:num w:numId="44" w16cid:durableId="1670059470">
-    <w:abstractNumId w:val="18"/>
+    <w:abstractNumId w:val="20"/>
   </w:num>
   <w:num w:numId="45" w16cid:durableId="558176948">
-    <w:abstractNumId w:val="37"/>
+    <w:abstractNumId w:val="39"/>
   </w:num>
   <w:num w:numId="46" w16cid:durableId="348221221">
-    <w:abstractNumId w:val="33"/>
+    <w:abstractNumId w:val="35"/>
   </w:num>
   <w:num w:numId="47" w16cid:durableId="1336029964">
     <w:abstractNumId w:val="14"/>
   </w:num>
   <w:num w:numId="48" w16cid:durableId="1601376425">
-    <w:abstractNumId w:val="28"/>
+    <w:abstractNumId w:val="30"/>
   </w:num>
   <w:num w:numId="49" w16cid:durableId="316500541">
-    <w:abstractNumId w:val="19"/>
+    <w:abstractNumId w:val="21"/>
   </w:num>
   <w:num w:numId="50" w16cid:durableId="1507554717">
     <w:abstractNumId w:val="5"/>
   </w:num>
   <w:num w:numId="51" w16cid:durableId="1983149307">
+    <w:abstractNumId w:val="58"/>
+  </w:num>
+  <w:num w:numId="52" w16cid:durableId="1256941520">
+    <w:abstractNumId w:val="28"/>
+  </w:num>
+  <w:num w:numId="53" w16cid:durableId="362556450">
     <w:abstractNumId w:val="55"/>
   </w:num>
-  <w:num w:numId="52" w16cid:durableId="1256941520">
-    <w:abstractNumId w:val="26"/>
-  </w:num>
-  <w:num w:numId="53" w16cid:durableId="362556450">
-    <w:abstractNumId w:val="52"/>
-  </w:num>
   <w:num w:numId="54" w16cid:durableId="1559432936">
-    <w:abstractNumId w:val="15"/>
+    <w:abstractNumId w:val="16"/>
   </w:num>
   <w:num w:numId="55" w16cid:durableId="1791508173">
-    <w:abstractNumId w:val="43"/>
+    <w:abstractNumId w:val="46"/>
   </w:num>
   <w:num w:numId="56" w16cid:durableId="628586880">
     <w:abstractNumId w:val="7"/>
   </w:num>
   <w:num w:numId="57" w16cid:durableId="611210168">
-    <w:abstractNumId w:val="56"/>
+    <w:abstractNumId w:val="59"/>
+  </w:num>
+  <w:num w:numId="58" w16cid:durableId="286203792">
+    <w:abstractNumId w:val="40"/>
+  </w:num>
+  <w:num w:numId="59" w16cid:durableId="982808226">
+    <w:abstractNumId w:val="17"/>
+  </w:num>
+  <w:num w:numId="60" w16cid:durableId="144516556">
+    <w:abstractNumId w:val="15"/>
   </w:num>
   <w:numIdMacAtCleanup w:val="56"/>
 </w:numbering>

</xml_diff>

<commit_message>
Package and Access modifier
Package and Access modifier
</commit_message>
<xml_diff>
--- a/docs/CoreJava.docx
+++ b/docs/CoreJava.docx
@@ -1175,10 +1175,10 @@
             <v:path o:extrusionok="f" gradientshapeok="t" o:connecttype="rect"/>
             <o:lock v:ext="edit" aspectratio="t"/>
           </v:shapetype>
-          <v:shape id="_x0000_i1032" type="#_x0000_t75" style="width:309.05pt;height:98.4pt" o:ole="">
+          <v:shape id="_x0000_i1025" type="#_x0000_t75" style="width:309pt;height:98.35pt" o:ole="">
             <v:imagedata r:id="rId12" o:title=""/>
           </v:shape>
-          <o:OLEObject Type="Embed" ProgID="Paint.Picture" ShapeID="_x0000_i1032" DrawAspect="Content" ObjectID="_1718428287" r:id="rId13"/>
+          <o:OLEObject Type="Embed" ProgID="Paint.Picture" ShapeID="_x0000_i1025" DrawAspect="Content" ObjectID="_1718514434" r:id="rId13"/>
         </w:object>
       </w:r>
     </w:p>
@@ -9632,10 +9632,10 @@
       </w:pPr>
       <w:r>
         <w:object w:dxaOrig="14370" w:dyaOrig="4450" w14:anchorId="7953E2A4">
-          <v:shape id="_x0000_i1025" type="#_x0000_t75" style="width:467.65pt;height:145.05pt" o:ole="">
+          <v:shape id="_x0000_i1026" type="#_x0000_t75" style="width:467.65pt;height:145pt" o:ole="">
             <v:imagedata r:id="rId23" o:title=""/>
           </v:shape>
-          <o:OLEObject Type="Embed" ProgID="Paint.Picture" ShapeID="_x0000_i1025" DrawAspect="Content" ObjectID="_1718428288" r:id="rId24"/>
+          <o:OLEObject Type="Embed" ProgID="Paint.Picture" ShapeID="_x0000_i1026" DrawAspect="Content" ObjectID="_1718514435" r:id="rId24"/>
         </w:object>
       </w:r>
     </w:p>
@@ -9911,10 +9911,10 @@
       </w:r>
       <w:r>
         <w:object w:dxaOrig="17250" w:dyaOrig="4340" w14:anchorId="2A55889B">
-          <v:shape id="_x0000_i1026" type="#_x0000_t75" style="width:467.65pt;height:117.25pt" o:ole="">
+          <v:shape id="_x0000_i1027" type="#_x0000_t75" style="width:467.35pt;height:117.35pt" o:ole="">
             <v:imagedata r:id="rId25" o:title=""/>
           </v:shape>
-          <o:OLEObject Type="Embed" ProgID="Paint.Picture" ShapeID="_x0000_i1026" DrawAspect="Content" ObjectID="_1718428289" r:id="rId26"/>
+          <o:OLEObject Type="Embed" ProgID="Paint.Picture" ShapeID="_x0000_i1027" DrawAspect="Content" ObjectID="_1718514436" r:id="rId26"/>
         </w:object>
       </w:r>
     </w:p>
@@ -10648,10 +10648,10 @@
       </w:pPr>
       <w:r>
         <w:object w:dxaOrig="14290" w:dyaOrig="6430" w14:anchorId="42EE940E">
-          <v:shape id="_x0000_i1027" type="#_x0000_t75" style="width:319.35pt;height:143.65pt" o:ole="">
+          <v:shape id="_x0000_i1028" type="#_x0000_t75" style="width:319.35pt;height:143.65pt" o:ole="">
             <v:imagedata r:id="rId27" o:title=""/>
           </v:shape>
-          <o:OLEObject Type="Embed" ProgID="Paint.Picture" ShapeID="_x0000_i1027" DrawAspect="Content" ObjectID="_1718428290" r:id="rId28"/>
+          <o:OLEObject Type="Embed" ProgID="Paint.Picture" ShapeID="_x0000_i1028" DrawAspect="Content" ObjectID="_1718514437" r:id="rId28"/>
         </w:object>
       </w:r>
     </w:p>
@@ -11545,10 +11545,10 @@
       </w:pPr>
       <w:r>
         <w:object w:dxaOrig="13410" w:dyaOrig="5910" w14:anchorId="287419C4">
-          <v:shape id="_x0000_i1028" type="#_x0000_t75" style="width:331.85pt;height:146.15pt" o:ole="">
+          <v:shape id="_x0000_i1029" type="#_x0000_t75" style="width:332pt;height:146.35pt" o:ole="">
             <v:imagedata r:id="rId29" o:title=""/>
           </v:shape>
-          <o:OLEObject Type="Embed" ProgID="Paint.Picture" ShapeID="_x0000_i1028" DrawAspect="Content" ObjectID="_1718428291" r:id="rId30"/>
+          <o:OLEObject Type="Embed" ProgID="Paint.Picture" ShapeID="_x0000_i1029" DrawAspect="Content" ObjectID="_1718514438" r:id="rId30"/>
         </w:object>
       </w:r>
     </w:p>
@@ -13034,10 +13034,10 @@
       </w:r>
       <w:r>
         <w:object w:dxaOrig="4320" w:dyaOrig="1621" w14:anchorId="5B843704">
-          <v:shape id="_x0000_i1029" type="#_x0000_t75" style="width:497.95pt;height:187.15pt" o:ole="">
+          <v:shape id="_x0000_i1030" type="#_x0000_t75" style="width:498pt;height:187pt" o:ole="">
             <v:imagedata r:id="rId38" o:title=""/>
           </v:shape>
-          <o:OLEObject Type="Embed" ProgID="Paint.Picture" ShapeID="_x0000_i1029" DrawAspect="Content" ObjectID="_1718428292" r:id="rId39"/>
+          <o:OLEObject Type="Embed" ProgID="Paint.Picture" ShapeID="_x0000_i1030" DrawAspect="Content" ObjectID="_1718514439" r:id="rId39"/>
         </w:object>
       </w:r>
     </w:p>
@@ -13810,10 +13810,10 @@
       </w:pPr>
       <w:r>
         <w:object w:dxaOrig="9810" w:dyaOrig="3320" w14:anchorId="538CACDF">
-          <v:shape id="_x0000_i1030" type="#_x0000_t75" style="width:209.6pt;height:70.95pt" o:ole="">
+          <v:shape id="_x0000_i1031" type="#_x0000_t75" style="width:209.35pt;height:71pt" o:ole="">
             <v:imagedata r:id="rId40" o:title=""/>
           </v:shape>
-          <o:OLEObject Type="Embed" ProgID="Paint.Picture" ShapeID="_x0000_i1030" DrawAspect="Content" ObjectID="_1718428293" r:id="rId41"/>
+          <o:OLEObject Type="Embed" ProgID="Paint.Picture" ShapeID="_x0000_i1031" DrawAspect="Content" ObjectID="_1718514440" r:id="rId41"/>
         </w:object>
       </w:r>
     </w:p>
@@ -13881,10 +13881,10 @@
       </w:pPr>
       <w:r>
         <w:object w:dxaOrig="16550" w:dyaOrig="6310" w14:anchorId="5802981F">
-          <v:shape id="_x0000_i1031" type="#_x0000_t75" style="width:281.25pt;height:106.95pt" o:ole="">
+          <v:shape id="_x0000_i1032" type="#_x0000_t75" style="width:281.35pt;height:107pt" o:ole="">
             <v:imagedata r:id="rId42" o:title=""/>
           </v:shape>
-          <o:OLEObject Type="Embed" ProgID="Paint.Picture" ShapeID="_x0000_i1031" DrawAspect="Content" ObjectID="_1718428294" r:id="rId43"/>
+          <o:OLEObject Type="Embed" ProgID="Paint.Picture" ShapeID="_x0000_i1032" DrawAspect="Content" ObjectID="_1718514441" r:id="rId43"/>
         </w:object>
       </w:r>
     </w:p>
@@ -18254,6 +18254,1794 @@
         <w:t xml:space="preserve">In a package the classes of the similar functionalities will be placed. </w:t>
       </w:r>
     </w:p>
+    <w:p>
+      <w:pPr>
+        <w:pStyle w:val="NoSpacing"/>
+        <w:numPr>
+          <w:ilvl w:val="0"/>
+          <w:numId w:val="62"/>
+        </w:numPr>
+        <w:tabs>
+          <w:tab w:val="left" w:pos="3757"/>
+        </w:tabs>
+        <w:rPr>
+          <w:sz w:val="28"/>
+          <w:szCs w:val="28"/>
+        </w:rPr>
+      </w:pPr>
+      <w:r>
+        <w:rPr>
+          <w:sz w:val="28"/>
+          <w:szCs w:val="28"/>
+        </w:rPr>
+        <w:t>In the file system packages are nothing but the folder.</w:t>
+      </w:r>
+    </w:p>
+    <w:p>
+      <w:pPr>
+        <w:pStyle w:val="NoSpacing"/>
+        <w:numPr>
+          <w:ilvl w:val="0"/>
+          <w:numId w:val="62"/>
+        </w:numPr>
+        <w:tabs>
+          <w:tab w:val="left" w:pos="3757"/>
+        </w:tabs>
+        <w:rPr>
+          <w:sz w:val="28"/>
+          <w:szCs w:val="28"/>
+        </w:rPr>
+      </w:pPr>
+      <w:r>
+        <w:rPr>
+          <w:sz w:val="28"/>
+          <w:szCs w:val="28"/>
+        </w:rPr>
+        <w:t>To create any class inside package you have to use package statement inside class.</w:t>
+      </w:r>
+    </w:p>
+    <w:p>
+      <w:pPr>
+        <w:pStyle w:val="NoSpacing"/>
+        <w:numPr>
+          <w:ilvl w:val="0"/>
+          <w:numId w:val="62"/>
+        </w:numPr>
+        <w:tabs>
+          <w:tab w:val="left" w:pos="3757"/>
+        </w:tabs>
+        <w:rPr>
+          <w:sz w:val="28"/>
+          <w:szCs w:val="28"/>
+        </w:rPr>
+      </w:pPr>
+      <w:r>
+        <w:rPr>
+          <w:sz w:val="28"/>
+          <w:szCs w:val="28"/>
+        </w:rPr>
+        <w:t>Rules to use package statement</w:t>
+      </w:r>
+    </w:p>
+    <w:p>
+      <w:pPr>
+        <w:pStyle w:val="NoSpacing"/>
+        <w:numPr>
+          <w:ilvl w:val="1"/>
+          <w:numId w:val="62"/>
+        </w:numPr>
+        <w:tabs>
+          <w:tab w:val="left" w:pos="3757"/>
+        </w:tabs>
+        <w:rPr>
+          <w:sz w:val="28"/>
+          <w:szCs w:val="28"/>
+        </w:rPr>
+      </w:pPr>
+      <w:r>
+        <w:rPr>
+          <w:sz w:val="28"/>
+          <w:szCs w:val="28"/>
+        </w:rPr>
+        <w:t xml:space="preserve">Package statement must be present as a first line of the java </w:t>
+      </w:r>
+      <w:r>
+        <w:rPr>
+          <w:sz w:val="28"/>
+          <w:szCs w:val="28"/>
+        </w:rPr>
+        <w:t>file</w:t>
+      </w:r>
+      <w:r>
+        <w:rPr>
+          <w:sz w:val="28"/>
+          <w:szCs w:val="28"/>
+        </w:rPr>
+        <w:t>.</w:t>
+      </w:r>
+    </w:p>
+    <w:p>
+      <w:pPr>
+        <w:pStyle w:val="NoSpacing"/>
+        <w:numPr>
+          <w:ilvl w:val="1"/>
+          <w:numId w:val="62"/>
+        </w:numPr>
+        <w:tabs>
+          <w:tab w:val="left" w:pos="3757"/>
+        </w:tabs>
+        <w:rPr>
+          <w:sz w:val="28"/>
+          <w:szCs w:val="28"/>
+        </w:rPr>
+      </w:pPr>
+      <w:r>
+        <w:rPr>
+          <w:sz w:val="28"/>
+          <w:szCs w:val="28"/>
+        </w:rPr>
+        <w:t>There can be only one package statement for a one java file.</w:t>
+      </w:r>
+    </w:p>
+    <w:p>
+      <w:pPr>
+        <w:pStyle w:val="NoSpacing"/>
+        <w:numPr>
+          <w:ilvl w:val="1"/>
+          <w:numId w:val="62"/>
+        </w:numPr>
+        <w:tabs>
+          <w:tab w:val="left" w:pos="3757"/>
+        </w:tabs>
+        <w:rPr>
+          <w:sz w:val="28"/>
+          <w:szCs w:val="28"/>
+        </w:rPr>
+      </w:pPr>
+      <w:r>
+        <w:rPr>
+          <w:sz w:val="28"/>
+          <w:szCs w:val="28"/>
+        </w:rPr>
+        <w:t>Package statement is applicable for all the classes in the source file.</w:t>
+      </w:r>
+    </w:p>
+    <w:p>
+      <w:pPr>
+        <w:pStyle w:val="NoSpacing"/>
+        <w:numPr>
+          <w:ilvl w:val="1"/>
+          <w:numId w:val="62"/>
+        </w:numPr>
+        <w:tabs>
+          <w:tab w:val="left" w:pos="3757"/>
+        </w:tabs>
+        <w:rPr>
+          <w:sz w:val="28"/>
+          <w:szCs w:val="28"/>
+        </w:rPr>
+      </w:pPr>
+      <w:r>
+        <w:rPr>
+          <w:sz w:val="28"/>
+          <w:szCs w:val="28"/>
+        </w:rPr>
+        <w:t xml:space="preserve">You can create a package and also use a </w:t>
+      </w:r>
+      <w:proofErr w:type="gramStart"/>
+      <w:r>
+        <w:rPr>
+          <w:sz w:val="28"/>
+          <w:szCs w:val="28"/>
+        </w:rPr>
+        <w:t>sub packages</w:t>
+      </w:r>
+      <w:proofErr w:type="gramEnd"/>
+      <w:r>
+        <w:rPr>
+          <w:sz w:val="28"/>
+          <w:szCs w:val="28"/>
+        </w:rPr>
+        <w:t xml:space="preserve"> in the package statement.</w:t>
+      </w:r>
+    </w:p>
+    <w:p>
+      <w:pPr>
+        <w:pStyle w:val="NoSpacing"/>
+        <w:numPr>
+          <w:ilvl w:val="1"/>
+          <w:numId w:val="62"/>
+        </w:numPr>
+        <w:tabs>
+          <w:tab w:val="left" w:pos="3757"/>
+        </w:tabs>
+        <w:rPr>
+          <w:sz w:val="28"/>
+          <w:szCs w:val="28"/>
+        </w:rPr>
+      </w:pPr>
+      <w:r>
+        <w:rPr>
+          <w:sz w:val="28"/>
+          <w:szCs w:val="28"/>
+        </w:rPr>
+        <w:t>Syntax:</w:t>
+      </w:r>
+    </w:p>
+    <w:p>
+      <w:pPr>
+        <w:pStyle w:val="NoSpacing"/>
+        <w:tabs>
+          <w:tab w:val="left" w:pos="3757"/>
+        </w:tabs>
+        <w:ind w:left="1350"/>
+        <w:rPr>
+          <w:b/>
+          <w:bCs/>
+          <w:sz w:val="28"/>
+          <w:szCs w:val="28"/>
+        </w:rPr>
+      </w:pPr>
+      <w:r>
+        <w:rPr>
+          <w:b/>
+          <w:bCs/>
+          <w:sz w:val="28"/>
+          <w:szCs w:val="28"/>
+        </w:rPr>
+        <w:t>package pack1.pack</w:t>
+      </w:r>
+      <w:proofErr w:type="gramStart"/>
+      <w:r>
+        <w:rPr>
+          <w:b/>
+          <w:bCs/>
+          <w:sz w:val="28"/>
+          <w:szCs w:val="28"/>
+        </w:rPr>
+        <w:t>2.pack</w:t>
+      </w:r>
+      <w:proofErr w:type="gramEnd"/>
+      <w:r>
+        <w:rPr>
+          <w:b/>
+          <w:bCs/>
+          <w:sz w:val="28"/>
+          <w:szCs w:val="28"/>
+        </w:rPr>
+        <w:t xml:space="preserve">3; </w:t>
+      </w:r>
+    </w:p>
+    <w:p>
+      <w:pPr>
+        <w:pStyle w:val="NoSpacing"/>
+        <w:tabs>
+          <w:tab w:val="left" w:pos="3757"/>
+        </w:tabs>
+        <w:rPr>
+          <w:sz w:val="28"/>
+          <w:szCs w:val="28"/>
+        </w:rPr>
+      </w:pPr>
+    </w:p>
+    <w:p>
+      <w:pPr>
+        <w:pStyle w:val="NoSpacing"/>
+        <w:tabs>
+          <w:tab w:val="left" w:pos="3757"/>
+        </w:tabs>
+        <w:rPr>
+          <w:sz w:val="28"/>
+          <w:szCs w:val="28"/>
+        </w:rPr>
+      </w:pPr>
+      <w:r>
+        <w:rPr>
+          <w:sz w:val="28"/>
+          <w:szCs w:val="28"/>
+        </w:rPr>
+        <w:t>Import:</w:t>
+      </w:r>
+    </w:p>
+    <w:p>
+      <w:pPr>
+        <w:pStyle w:val="NoSpacing"/>
+        <w:numPr>
+          <w:ilvl w:val="0"/>
+          <w:numId w:val="63"/>
+        </w:numPr>
+        <w:tabs>
+          <w:tab w:val="left" w:pos="3757"/>
+        </w:tabs>
+        <w:rPr>
+          <w:sz w:val="28"/>
+          <w:szCs w:val="28"/>
+        </w:rPr>
+      </w:pPr>
+      <w:r>
+        <w:rPr>
+          <w:sz w:val="28"/>
+          <w:szCs w:val="28"/>
+        </w:rPr>
+        <w:t>Import statement is use to import a java class from one package to another package.</w:t>
+      </w:r>
+    </w:p>
+    <w:p>
+      <w:pPr>
+        <w:pStyle w:val="NoSpacing"/>
+        <w:numPr>
+          <w:ilvl w:val="0"/>
+          <w:numId w:val="63"/>
+        </w:numPr>
+        <w:tabs>
+          <w:tab w:val="left" w:pos="3757"/>
+        </w:tabs>
+        <w:rPr>
+          <w:sz w:val="28"/>
+          <w:szCs w:val="28"/>
+        </w:rPr>
+      </w:pPr>
+      <w:r>
+        <w:rPr>
+          <w:sz w:val="28"/>
+          <w:szCs w:val="28"/>
+        </w:rPr>
+        <w:t xml:space="preserve">Using import </w:t>
+      </w:r>
+      <w:proofErr w:type="gramStart"/>
+      <w:r>
+        <w:rPr>
+          <w:sz w:val="28"/>
+          <w:szCs w:val="28"/>
+        </w:rPr>
+        <w:t>statement</w:t>
+      </w:r>
+      <w:proofErr w:type="gramEnd"/>
+      <w:r>
+        <w:rPr>
+          <w:sz w:val="28"/>
+          <w:szCs w:val="28"/>
+        </w:rPr>
+        <w:t xml:space="preserve"> the class form one package is accessible inside another class from another package.</w:t>
+      </w:r>
+    </w:p>
+    <w:p>
+      <w:pPr>
+        <w:pStyle w:val="NoSpacing"/>
+        <w:numPr>
+          <w:ilvl w:val="0"/>
+          <w:numId w:val="63"/>
+        </w:numPr>
+        <w:tabs>
+          <w:tab w:val="left" w:pos="3757"/>
+        </w:tabs>
+        <w:rPr>
+          <w:sz w:val="28"/>
+          <w:szCs w:val="28"/>
+        </w:rPr>
+      </w:pPr>
+      <w:r>
+        <w:rPr>
+          <w:sz w:val="28"/>
+          <w:szCs w:val="28"/>
+        </w:rPr>
+        <w:t>Rules to use import statement</w:t>
+      </w:r>
+    </w:p>
+    <w:p>
+      <w:pPr>
+        <w:pStyle w:val="NoSpacing"/>
+        <w:numPr>
+          <w:ilvl w:val="1"/>
+          <w:numId w:val="63"/>
+        </w:numPr>
+        <w:tabs>
+          <w:tab w:val="left" w:pos="3757"/>
+        </w:tabs>
+        <w:rPr>
+          <w:sz w:val="28"/>
+          <w:szCs w:val="28"/>
+        </w:rPr>
+      </w:pPr>
+      <w:r>
+        <w:rPr>
+          <w:sz w:val="28"/>
+          <w:szCs w:val="28"/>
+        </w:rPr>
+        <w:t>Import statement must be write after the package statement (if package statement is available)</w:t>
+      </w:r>
+    </w:p>
+    <w:p>
+      <w:pPr>
+        <w:pStyle w:val="NoSpacing"/>
+        <w:numPr>
+          <w:ilvl w:val="1"/>
+          <w:numId w:val="63"/>
+        </w:numPr>
+        <w:tabs>
+          <w:tab w:val="left" w:pos="3757"/>
+        </w:tabs>
+        <w:rPr>
+          <w:sz w:val="28"/>
+          <w:szCs w:val="28"/>
+        </w:rPr>
+      </w:pPr>
+      <w:r>
+        <w:rPr>
+          <w:sz w:val="28"/>
+          <w:szCs w:val="28"/>
+        </w:rPr>
+        <w:t>There can be</w:t>
+      </w:r>
+      <w:r>
+        <w:rPr>
+          <w:sz w:val="28"/>
+          <w:szCs w:val="28"/>
+        </w:rPr>
+        <w:t xml:space="preserve"> </w:t>
+      </w:r>
+      <w:r>
+        <w:rPr>
+          <w:sz w:val="28"/>
+          <w:szCs w:val="28"/>
+        </w:rPr>
+        <w:t>a multiple import statement in a class.</w:t>
+      </w:r>
+    </w:p>
+    <w:p>
+      <w:pPr>
+        <w:pStyle w:val="NoSpacing"/>
+        <w:numPr>
+          <w:ilvl w:val="1"/>
+          <w:numId w:val="63"/>
+        </w:numPr>
+        <w:tabs>
+          <w:tab w:val="left" w:pos="3757"/>
+        </w:tabs>
+        <w:rPr>
+          <w:sz w:val="28"/>
+          <w:szCs w:val="28"/>
+        </w:rPr>
+      </w:pPr>
+      <w:r>
+        <w:rPr>
+          <w:sz w:val="28"/>
+          <w:szCs w:val="28"/>
+        </w:rPr>
+        <w:t xml:space="preserve">By Using </w:t>
+      </w:r>
+      <w:proofErr w:type="spellStart"/>
+      <w:proofErr w:type="gramStart"/>
+      <w:r>
+        <w:rPr>
+          <w:sz w:val="28"/>
+          <w:szCs w:val="28"/>
+        </w:rPr>
+        <w:t>a</w:t>
+      </w:r>
+      <w:proofErr w:type="spellEnd"/>
+      <w:proofErr w:type="gramEnd"/>
+      <w:r>
+        <w:rPr>
+          <w:sz w:val="28"/>
+          <w:szCs w:val="28"/>
+        </w:rPr>
+        <w:t xml:space="preserve"> import statement you allow to use the external class in the current java files.</w:t>
+      </w:r>
+    </w:p>
+    <w:p>
+      <w:pPr>
+        <w:pStyle w:val="NoSpacing"/>
+        <w:numPr>
+          <w:ilvl w:val="1"/>
+          <w:numId w:val="63"/>
+        </w:numPr>
+        <w:tabs>
+          <w:tab w:val="left" w:pos="3757"/>
+        </w:tabs>
+        <w:rPr>
+          <w:sz w:val="28"/>
+          <w:szCs w:val="28"/>
+        </w:rPr>
+      </w:pPr>
+      <w:r>
+        <w:rPr>
+          <w:sz w:val="28"/>
+          <w:szCs w:val="28"/>
+        </w:rPr>
+        <w:t>Syntax:</w:t>
+      </w:r>
+    </w:p>
+    <w:p>
+      <w:pPr>
+        <w:pStyle w:val="NoSpacing"/>
+        <w:tabs>
+          <w:tab w:val="left" w:pos="3757"/>
+        </w:tabs>
+        <w:ind w:left="1440"/>
+        <w:rPr>
+          <w:b/>
+          <w:bCs/>
+          <w:sz w:val="28"/>
+          <w:szCs w:val="28"/>
+        </w:rPr>
+      </w:pPr>
+      <w:r>
+        <w:rPr>
+          <w:b/>
+          <w:bCs/>
+          <w:sz w:val="28"/>
+          <w:szCs w:val="28"/>
+        </w:rPr>
+        <w:t>import pack1.pack</w:t>
+      </w:r>
+      <w:proofErr w:type="gramStart"/>
+      <w:r>
+        <w:rPr>
+          <w:b/>
+          <w:bCs/>
+          <w:sz w:val="28"/>
+          <w:szCs w:val="28"/>
+        </w:rPr>
+        <w:t>2.pack3.ClassName</w:t>
+      </w:r>
+      <w:proofErr w:type="gramEnd"/>
+      <w:r>
+        <w:rPr>
+          <w:b/>
+          <w:bCs/>
+          <w:sz w:val="28"/>
+          <w:szCs w:val="28"/>
+        </w:rPr>
+        <w:t xml:space="preserve"> </w:t>
+      </w:r>
+    </w:p>
+    <w:p>
+      <w:pPr>
+        <w:pStyle w:val="NoSpacing"/>
+        <w:tabs>
+          <w:tab w:val="left" w:pos="3757"/>
+        </w:tabs>
+        <w:ind w:left="1440"/>
+        <w:rPr>
+          <w:sz w:val="28"/>
+          <w:szCs w:val="28"/>
+        </w:rPr>
+      </w:pPr>
+      <w:r>
+        <w:rPr>
+          <w:sz w:val="28"/>
+          <w:szCs w:val="28"/>
+        </w:rPr>
+        <w:t>Above syntax import a single class from the package</w:t>
+      </w:r>
+    </w:p>
+    <w:p>
+      <w:pPr>
+        <w:pStyle w:val="NoSpacing"/>
+        <w:tabs>
+          <w:tab w:val="left" w:pos="3757"/>
+        </w:tabs>
+        <w:ind w:left="1440"/>
+        <w:rPr>
+          <w:b/>
+          <w:bCs/>
+          <w:sz w:val="28"/>
+          <w:szCs w:val="28"/>
+        </w:rPr>
+      </w:pPr>
+      <w:r>
+        <w:rPr>
+          <w:b/>
+          <w:bCs/>
+          <w:sz w:val="28"/>
+          <w:szCs w:val="28"/>
+        </w:rPr>
+        <w:t>import pack1.pack</w:t>
+      </w:r>
+      <w:proofErr w:type="gramStart"/>
+      <w:r>
+        <w:rPr>
+          <w:b/>
+          <w:bCs/>
+          <w:sz w:val="28"/>
+          <w:szCs w:val="28"/>
+        </w:rPr>
+        <w:t>2.pack</w:t>
+      </w:r>
+      <w:proofErr w:type="gramEnd"/>
+      <w:r>
+        <w:rPr>
+          <w:b/>
+          <w:bCs/>
+          <w:sz w:val="28"/>
+          <w:szCs w:val="28"/>
+        </w:rPr>
+        <w:t>3.</w:t>
+      </w:r>
+      <w:r>
+        <w:rPr>
+          <w:b/>
+          <w:bCs/>
+          <w:sz w:val="28"/>
+          <w:szCs w:val="28"/>
+        </w:rPr>
+        <w:t>*</w:t>
+      </w:r>
+    </w:p>
+    <w:p>
+      <w:pPr>
+        <w:pStyle w:val="NoSpacing"/>
+        <w:tabs>
+          <w:tab w:val="left" w:pos="3757"/>
+        </w:tabs>
+        <w:ind w:left="1440"/>
+        <w:rPr>
+          <w:sz w:val="28"/>
+          <w:szCs w:val="28"/>
+        </w:rPr>
+      </w:pPr>
+      <w:r>
+        <w:rPr>
+          <w:sz w:val="28"/>
+          <w:szCs w:val="28"/>
+        </w:rPr>
+        <w:t>Above syntax imports all the classes from the package.</w:t>
+      </w:r>
+    </w:p>
+    <w:p>
+      <w:pPr>
+        <w:rPr>
+          <w:sz w:val="28"/>
+          <w:szCs w:val="28"/>
+        </w:rPr>
+      </w:pPr>
+      <w:r>
+        <w:rPr>
+          <w:sz w:val="28"/>
+          <w:szCs w:val="28"/>
+        </w:rPr>
+        <w:br w:type="page"/>
+      </w:r>
+    </w:p>
+    <w:p>
+      <w:pPr>
+        <w:pStyle w:val="NoSpacing"/>
+        <w:tabs>
+          <w:tab w:val="left" w:pos="3757"/>
+        </w:tabs>
+        <w:rPr>
+          <w:sz w:val="28"/>
+          <w:szCs w:val="28"/>
+          <w:u w:val="single"/>
+        </w:rPr>
+      </w:pPr>
+      <w:r>
+        <w:rPr>
+          <w:sz w:val="28"/>
+          <w:szCs w:val="28"/>
+          <w:u w:val="single"/>
+        </w:rPr>
+        <w:lastRenderedPageBreak/>
+        <w:t xml:space="preserve">Access Modifiers </w:t>
+      </w:r>
+    </w:p>
+    <w:p>
+      <w:pPr>
+        <w:pStyle w:val="NoSpacing"/>
+        <w:numPr>
+          <w:ilvl w:val="0"/>
+          <w:numId w:val="64"/>
+        </w:numPr>
+        <w:tabs>
+          <w:tab w:val="left" w:pos="3757"/>
+        </w:tabs>
+        <w:rPr>
+          <w:sz w:val="28"/>
+          <w:szCs w:val="28"/>
+        </w:rPr>
+      </w:pPr>
+      <w:r>
+        <w:rPr>
+          <w:sz w:val="28"/>
+          <w:szCs w:val="28"/>
+        </w:rPr>
+        <w:t>Access Modifiers are used to manage the access of variables, methods, classes.</w:t>
+      </w:r>
+    </w:p>
+    <w:p>
+      <w:pPr>
+        <w:pStyle w:val="NoSpacing"/>
+        <w:numPr>
+          <w:ilvl w:val="0"/>
+          <w:numId w:val="64"/>
+        </w:numPr>
+        <w:tabs>
+          <w:tab w:val="left" w:pos="3757"/>
+        </w:tabs>
+        <w:rPr>
+          <w:sz w:val="28"/>
+          <w:szCs w:val="28"/>
+        </w:rPr>
+      </w:pPr>
+      <w:r>
+        <w:rPr>
+          <w:sz w:val="28"/>
+          <w:szCs w:val="28"/>
+        </w:rPr>
+        <w:t xml:space="preserve">There </w:t>
+      </w:r>
+      <w:proofErr w:type="gramStart"/>
+      <w:r>
+        <w:rPr>
+          <w:sz w:val="28"/>
+          <w:szCs w:val="28"/>
+        </w:rPr>
+        <w:t>are</w:t>
+      </w:r>
+      <w:proofErr w:type="gramEnd"/>
+      <w:r>
+        <w:rPr>
+          <w:sz w:val="28"/>
+          <w:szCs w:val="28"/>
+        </w:rPr>
+        <w:t xml:space="preserve"> total 4 access modif</w:t>
+      </w:r>
+      <w:r>
+        <w:rPr>
+          <w:sz w:val="28"/>
+          <w:szCs w:val="28"/>
+        </w:rPr>
+        <w:t>i</w:t>
+      </w:r>
+      <w:r>
+        <w:rPr>
+          <w:sz w:val="28"/>
+          <w:szCs w:val="28"/>
+        </w:rPr>
+        <w:t xml:space="preserve">ers </w:t>
+      </w:r>
+      <w:r>
+        <w:rPr>
+          <w:sz w:val="28"/>
+          <w:szCs w:val="28"/>
+        </w:rPr>
+        <w:t>present in java</w:t>
+      </w:r>
+    </w:p>
+    <w:p>
+      <w:pPr>
+        <w:pStyle w:val="NoSpacing"/>
+        <w:numPr>
+          <w:ilvl w:val="1"/>
+          <w:numId w:val="64"/>
+        </w:numPr>
+        <w:tabs>
+          <w:tab w:val="left" w:pos="3757"/>
+        </w:tabs>
+        <w:rPr>
+          <w:sz w:val="28"/>
+          <w:szCs w:val="28"/>
+        </w:rPr>
+      </w:pPr>
+      <w:r>
+        <w:rPr>
+          <w:sz w:val="28"/>
+          <w:szCs w:val="28"/>
+        </w:rPr>
+        <w:t>public</w:t>
+      </w:r>
+    </w:p>
+    <w:p>
+      <w:pPr>
+        <w:pStyle w:val="NoSpacing"/>
+        <w:numPr>
+          <w:ilvl w:val="1"/>
+          <w:numId w:val="64"/>
+        </w:numPr>
+        <w:tabs>
+          <w:tab w:val="left" w:pos="3757"/>
+        </w:tabs>
+        <w:rPr>
+          <w:sz w:val="28"/>
+          <w:szCs w:val="28"/>
+        </w:rPr>
+      </w:pPr>
+      <w:r>
+        <w:rPr>
+          <w:sz w:val="28"/>
+          <w:szCs w:val="28"/>
+        </w:rPr>
+        <w:t xml:space="preserve"> </w:t>
+      </w:r>
+      <w:r>
+        <w:rPr>
+          <w:sz w:val="28"/>
+          <w:szCs w:val="28"/>
+        </w:rPr>
+        <w:t>protected</w:t>
+      </w:r>
+    </w:p>
+    <w:p>
+      <w:pPr>
+        <w:pStyle w:val="NoSpacing"/>
+        <w:numPr>
+          <w:ilvl w:val="1"/>
+          <w:numId w:val="64"/>
+        </w:numPr>
+        <w:tabs>
+          <w:tab w:val="left" w:pos="3757"/>
+        </w:tabs>
+        <w:rPr>
+          <w:sz w:val="28"/>
+          <w:szCs w:val="28"/>
+        </w:rPr>
+      </w:pPr>
+      <w:r>
+        <w:rPr>
+          <w:sz w:val="28"/>
+          <w:szCs w:val="28"/>
+        </w:rPr>
+        <w:t>default/package</w:t>
+      </w:r>
+    </w:p>
+    <w:p>
+      <w:pPr>
+        <w:pStyle w:val="NoSpacing"/>
+        <w:numPr>
+          <w:ilvl w:val="1"/>
+          <w:numId w:val="64"/>
+        </w:numPr>
+        <w:tabs>
+          <w:tab w:val="left" w:pos="3757"/>
+        </w:tabs>
+        <w:rPr>
+          <w:sz w:val="28"/>
+          <w:szCs w:val="28"/>
+        </w:rPr>
+      </w:pPr>
+      <w:r>
+        <w:rPr>
+          <w:sz w:val="28"/>
+          <w:szCs w:val="28"/>
+        </w:rPr>
+        <w:t>private</w:t>
+      </w:r>
+    </w:p>
+    <w:p>
+      <w:pPr>
+        <w:pStyle w:val="NoSpacing"/>
+        <w:tabs>
+          <w:tab w:val="left" w:pos="3757"/>
+        </w:tabs>
+        <w:rPr>
+          <w:sz w:val="28"/>
+          <w:szCs w:val="28"/>
+        </w:rPr>
+      </w:pPr>
+    </w:p>
+    <w:tbl>
+      <w:tblPr>
+        <w:tblStyle w:val="TableGrid"/>
+        <w:tblW w:w="0" w:type="auto"/>
+        <w:tblLook w:val="04A0" w:firstRow="1" w:lastRow="0" w:firstColumn="1" w:lastColumn="0" w:noHBand="0" w:noVBand="1"/>
+      </w:tblPr>
+      <w:tblGrid>
+        <w:gridCol w:w="2069"/>
+        <w:gridCol w:w="1387"/>
+        <w:gridCol w:w="1449"/>
+        <w:gridCol w:w="1497"/>
+        <w:gridCol w:w="1498"/>
+        <w:gridCol w:w="1450"/>
+      </w:tblGrid>
+      <w:tr>
+        <w:tc>
+          <w:tcPr>
+            <w:tcW w:w="1558" w:type="dxa"/>
+            <w:shd w:val="clear" w:color="auto" w:fill="D9D9D9" w:themeFill="background1" w:themeFillShade="D9"/>
+          </w:tcPr>
+          <w:p>
+            <w:pPr>
+              <w:pStyle w:val="NoSpacing"/>
+              <w:tabs>
+                <w:tab w:val="left" w:pos="3757"/>
+              </w:tabs>
+              <w:rPr>
+                <w:b/>
+                <w:bCs/>
+                <w:sz w:val="28"/>
+                <w:szCs w:val="28"/>
+              </w:rPr>
+            </w:pPr>
+            <w:r>
+              <w:rPr>
+                <w:b/>
+                <w:bCs/>
+                <w:sz w:val="28"/>
+                <w:szCs w:val="28"/>
+              </w:rPr>
+              <w:t>Access Modifier</w:t>
+            </w:r>
+          </w:p>
+        </w:tc>
+        <w:tc>
+          <w:tcPr>
+            <w:tcW w:w="1558" w:type="dxa"/>
+            <w:shd w:val="clear" w:color="auto" w:fill="D9D9D9" w:themeFill="background1" w:themeFillShade="D9"/>
+          </w:tcPr>
+          <w:p>
+            <w:pPr>
+              <w:pStyle w:val="NoSpacing"/>
+              <w:tabs>
+                <w:tab w:val="left" w:pos="3757"/>
+              </w:tabs>
+              <w:rPr>
+                <w:b/>
+                <w:bCs/>
+              </w:rPr>
+            </w:pPr>
+            <w:r>
+              <w:rPr>
+                <w:b/>
+                <w:bCs/>
+              </w:rPr>
+              <w:t>Same Class</w:t>
+            </w:r>
+          </w:p>
+        </w:tc>
+        <w:tc>
+          <w:tcPr>
+            <w:tcW w:w="1558" w:type="dxa"/>
+            <w:shd w:val="clear" w:color="auto" w:fill="D9D9D9" w:themeFill="background1" w:themeFillShade="D9"/>
+          </w:tcPr>
+          <w:p>
+            <w:pPr>
+              <w:pStyle w:val="NoSpacing"/>
+              <w:tabs>
+                <w:tab w:val="left" w:pos="3757"/>
+              </w:tabs>
+              <w:rPr>
+                <w:b/>
+                <w:bCs/>
+              </w:rPr>
+            </w:pPr>
+            <w:r>
+              <w:rPr>
+                <w:b/>
+                <w:bCs/>
+              </w:rPr>
+              <w:t>Same package different class using object</w:t>
+            </w:r>
+          </w:p>
+        </w:tc>
+        <w:tc>
+          <w:tcPr>
+            <w:tcW w:w="1558" w:type="dxa"/>
+            <w:shd w:val="clear" w:color="auto" w:fill="D9D9D9" w:themeFill="background1" w:themeFillShade="D9"/>
+          </w:tcPr>
+          <w:p>
+            <w:pPr>
+              <w:pStyle w:val="NoSpacing"/>
+              <w:tabs>
+                <w:tab w:val="left" w:pos="3757"/>
+              </w:tabs>
+              <w:rPr>
+                <w:b/>
+                <w:bCs/>
+                <w:sz w:val="28"/>
+                <w:szCs w:val="28"/>
+              </w:rPr>
+            </w:pPr>
+            <w:r>
+              <w:rPr>
+                <w:b/>
+                <w:bCs/>
+              </w:rPr>
+              <w:t xml:space="preserve">Same package different class using </w:t>
+            </w:r>
+            <w:r>
+              <w:rPr>
+                <w:b/>
+                <w:bCs/>
+              </w:rPr>
+              <w:t>Inheritance</w:t>
+            </w:r>
+          </w:p>
+        </w:tc>
+        <w:tc>
+          <w:tcPr>
+            <w:tcW w:w="1559" w:type="dxa"/>
+            <w:shd w:val="clear" w:color="auto" w:fill="D9D9D9" w:themeFill="background1" w:themeFillShade="D9"/>
+          </w:tcPr>
+          <w:p>
+            <w:pPr>
+              <w:pStyle w:val="NoSpacing"/>
+              <w:tabs>
+                <w:tab w:val="left" w:pos="3757"/>
+              </w:tabs>
+              <w:rPr>
+                <w:b/>
+                <w:bCs/>
+                <w:sz w:val="28"/>
+                <w:szCs w:val="28"/>
+              </w:rPr>
+            </w:pPr>
+            <w:r>
+              <w:rPr>
+                <w:b/>
+                <w:bCs/>
+              </w:rPr>
+              <w:t>different</w:t>
+            </w:r>
+            <w:r>
+              <w:rPr>
+                <w:b/>
+                <w:bCs/>
+              </w:rPr>
+              <w:t xml:space="preserve"> package different class using Inheritance</w:t>
+            </w:r>
+          </w:p>
+        </w:tc>
+        <w:tc>
+          <w:tcPr>
+            <w:tcW w:w="1559" w:type="dxa"/>
+            <w:shd w:val="clear" w:color="auto" w:fill="D9D9D9" w:themeFill="background1" w:themeFillShade="D9"/>
+          </w:tcPr>
+          <w:p>
+            <w:pPr>
+              <w:pStyle w:val="NoSpacing"/>
+              <w:tabs>
+                <w:tab w:val="left" w:pos="3757"/>
+              </w:tabs>
+              <w:rPr>
+                <w:b/>
+                <w:bCs/>
+                <w:sz w:val="28"/>
+                <w:szCs w:val="28"/>
+              </w:rPr>
+            </w:pPr>
+            <w:r>
+              <w:rPr>
+                <w:b/>
+                <w:bCs/>
+              </w:rPr>
+              <w:t>different</w:t>
+            </w:r>
+            <w:r>
+              <w:rPr>
+                <w:b/>
+                <w:bCs/>
+              </w:rPr>
+              <w:t xml:space="preserve"> package different class using object</w:t>
+            </w:r>
+          </w:p>
+        </w:tc>
+      </w:tr>
+      <w:tr>
+        <w:tc>
+          <w:tcPr>
+            <w:tcW w:w="1558" w:type="dxa"/>
+          </w:tcPr>
+          <w:p>
+            <w:pPr>
+              <w:pStyle w:val="NoSpacing"/>
+              <w:tabs>
+                <w:tab w:val="left" w:pos="3757"/>
+              </w:tabs>
+              <w:rPr>
+                <w:sz w:val="28"/>
+                <w:szCs w:val="28"/>
+              </w:rPr>
+            </w:pPr>
+            <w:r>
+              <w:rPr>
+                <w:sz w:val="28"/>
+                <w:szCs w:val="28"/>
+              </w:rPr>
+              <w:t>public</w:t>
+            </w:r>
+          </w:p>
+        </w:tc>
+        <w:tc>
+          <w:tcPr>
+            <w:tcW w:w="1558" w:type="dxa"/>
+          </w:tcPr>
+          <w:p>
+            <w:pPr>
+              <w:pStyle w:val="NoSpacing"/>
+              <w:tabs>
+                <w:tab w:val="left" w:pos="3757"/>
+              </w:tabs>
+              <w:rPr>
+                <w:b/>
+                <w:bCs/>
+                <w:color w:val="00B050"/>
+                <w:sz w:val="28"/>
+                <w:szCs w:val="28"/>
+              </w:rPr>
+            </w:pPr>
+            <w:r>
+              <w:rPr>
+                <w:b/>
+                <w:bCs/>
+                <w:color w:val="00B050"/>
+                <w:sz w:val="28"/>
+                <w:szCs w:val="28"/>
+              </w:rPr>
+              <w:t>Yes</w:t>
+            </w:r>
+          </w:p>
+        </w:tc>
+        <w:tc>
+          <w:tcPr>
+            <w:tcW w:w="1558" w:type="dxa"/>
+          </w:tcPr>
+          <w:p>
+            <w:pPr>
+              <w:pStyle w:val="NoSpacing"/>
+              <w:tabs>
+                <w:tab w:val="left" w:pos="3757"/>
+              </w:tabs>
+              <w:rPr>
+                <w:b/>
+                <w:bCs/>
+                <w:color w:val="00B050"/>
+                <w:sz w:val="28"/>
+                <w:szCs w:val="28"/>
+              </w:rPr>
+            </w:pPr>
+            <w:r>
+              <w:rPr>
+                <w:b/>
+                <w:bCs/>
+                <w:color w:val="00B050"/>
+                <w:sz w:val="28"/>
+                <w:szCs w:val="28"/>
+              </w:rPr>
+              <w:t>Yes</w:t>
+            </w:r>
+          </w:p>
+        </w:tc>
+        <w:tc>
+          <w:tcPr>
+            <w:tcW w:w="1558" w:type="dxa"/>
+          </w:tcPr>
+          <w:p>
+            <w:pPr>
+              <w:pStyle w:val="NoSpacing"/>
+              <w:tabs>
+                <w:tab w:val="left" w:pos="3757"/>
+              </w:tabs>
+              <w:rPr>
+                <w:b/>
+                <w:bCs/>
+                <w:color w:val="00B050"/>
+                <w:sz w:val="28"/>
+                <w:szCs w:val="28"/>
+              </w:rPr>
+            </w:pPr>
+            <w:r>
+              <w:rPr>
+                <w:b/>
+                <w:bCs/>
+                <w:color w:val="00B050"/>
+                <w:sz w:val="28"/>
+                <w:szCs w:val="28"/>
+              </w:rPr>
+              <w:t>Yes</w:t>
+            </w:r>
+          </w:p>
+        </w:tc>
+        <w:tc>
+          <w:tcPr>
+            <w:tcW w:w="1559" w:type="dxa"/>
+          </w:tcPr>
+          <w:p>
+            <w:pPr>
+              <w:pStyle w:val="NoSpacing"/>
+              <w:tabs>
+                <w:tab w:val="left" w:pos="3757"/>
+              </w:tabs>
+              <w:rPr>
+                <w:b/>
+                <w:bCs/>
+                <w:color w:val="00B050"/>
+                <w:sz w:val="28"/>
+                <w:szCs w:val="28"/>
+              </w:rPr>
+            </w:pPr>
+            <w:r>
+              <w:rPr>
+                <w:b/>
+                <w:bCs/>
+                <w:color w:val="00B050"/>
+                <w:sz w:val="28"/>
+                <w:szCs w:val="28"/>
+              </w:rPr>
+              <w:t>Yes</w:t>
+            </w:r>
+          </w:p>
+        </w:tc>
+        <w:tc>
+          <w:tcPr>
+            <w:tcW w:w="1559" w:type="dxa"/>
+          </w:tcPr>
+          <w:p>
+            <w:pPr>
+              <w:pStyle w:val="NoSpacing"/>
+              <w:tabs>
+                <w:tab w:val="left" w:pos="3757"/>
+              </w:tabs>
+              <w:rPr>
+                <w:b/>
+                <w:bCs/>
+                <w:sz w:val="28"/>
+                <w:szCs w:val="28"/>
+              </w:rPr>
+            </w:pPr>
+            <w:r>
+              <w:rPr>
+                <w:b/>
+                <w:bCs/>
+                <w:color w:val="00B050"/>
+                <w:sz w:val="28"/>
+                <w:szCs w:val="28"/>
+              </w:rPr>
+              <w:t>Yes</w:t>
+            </w:r>
+          </w:p>
+        </w:tc>
+      </w:tr>
+      <w:tr>
+        <w:tc>
+          <w:tcPr>
+            <w:tcW w:w="1558" w:type="dxa"/>
+          </w:tcPr>
+          <w:p>
+            <w:pPr>
+              <w:pStyle w:val="NoSpacing"/>
+              <w:tabs>
+                <w:tab w:val="left" w:pos="3757"/>
+              </w:tabs>
+              <w:rPr>
+                <w:sz w:val="28"/>
+                <w:szCs w:val="28"/>
+              </w:rPr>
+            </w:pPr>
+            <w:r>
+              <w:rPr>
+                <w:sz w:val="28"/>
+                <w:szCs w:val="28"/>
+              </w:rPr>
+              <w:t>protected</w:t>
+            </w:r>
+          </w:p>
+        </w:tc>
+        <w:tc>
+          <w:tcPr>
+            <w:tcW w:w="1558" w:type="dxa"/>
+          </w:tcPr>
+          <w:p>
+            <w:pPr>
+              <w:pStyle w:val="NoSpacing"/>
+              <w:tabs>
+                <w:tab w:val="left" w:pos="3757"/>
+              </w:tabs>
+              <w:rPr>
+                <w:b/>
+                <w:bCs/>
+                <w:color w:val="00B050"/>
+                <w:sz w:val="28"/>
+                <w:szCs w:val="28"/>
+              </w:rPr>
+            </w:pPr>
+            <w:r>
+              <w:rPr>
+                <w:b/>
+                <w:bCs/>
+                <w:color w:val="00B050"/>
+                <w:sz w:val="28"/>
+                <w:szCs w:val="28"/>
+              </w:rPr>
+              <w:t>Yes</w:t>
+            </w:r>
+          </w:p>
+        </w:tc>
+        <w:tc>
+          <w:tcPr>
+            <w:tcW w:w="1558" w:type="dxa"/>
+          </w:tcPr>
+          <w:p>
+            <w:pPr>
+              <w:pStyle w:val="NoSpacing"/>
+              <w:tabs>
+                <w:tab w:val="left" w:pos="3757"/>
+              </w:tabs>
+              <w:rPr>
+                <w:b/>
+                <w:bCs/>
+                <w:color w:val="00B050"/>
+                <w:sz w:val="28"/>
+                <w:szCs w:val="28"/>
+              </w:rPr>
+            </w:pPr>
+            <w:r>
+              <w:rPr>
+                <w:b/>
+                <w:bCs/>
+                <w:color w:val="00B050"/>
+                <w:sz w:val="28"/>
+                <w:szCs w:val="28"/>
+              </w:rPr>
+              <w:t>Yes</w:t>
+            </w:r>
+          </w:p>
+        </w:tc>
+        <w:tc>
+          <w:tcPr>
+            <w:tcW w:w="1558" w:type="dxa"/>
+          </w:tcPr>
+          <w:p>
+            <w:pPr>
+              <w:pStyle w:val="NoSpacing"/>
+              <w:tabs>
+                <w:tab w:val="left" w:pos="3757"/>
+              </w:tabs>
+              <w:rPr>
+                <w:b/>
+                <w:bCs/>
+                <w:color w:val="00B050"/>
+                <w:sz w:val="28"/>
+                <w:szCs w:val="28"/>
+              </w:rPr>
+            </w:pPr>
+            <w:r>
+              <w:rPr>
+                <w:b/>
+                <w:bCs/>
+                <w:color w:val="00B050"/>
+                <w:sz w:val="28"/>
+                <w:szCs w:val="28"/>
+              </w:rPr>
+              <w:t>Yes</w:t>
+            </w:r>
+          </w:p>
+        </w:tc>
+        <w:tc>
+          <w:tcPr>
+            <w:tcW w:w="1559" w:type="dxa"/>
+          </w:tcPr>
+          <w:p>
+            <w:pPr>
+              <w:pStyle w:val="NoSpacing"/>
+              <w:tabs>
+                <w:tab w:val="left" w:pos="3757"/>
+              </w:tabs>
+              <w:rPr>
+                <w:b/>
+                <w:bCs/>
+                <w:color w:val="00B050"/>
+                <w:sz w:val="28"/>
+                <w:szCs w:val="28"/>
+              </w:rPr>
+            </w:pPr>
+            <w:r>
+              <w:rPr>
+                <w:b/>
+                <w:bCs/>
+                <w:color w:val="00B050"/>
+                <w:sz w:val="28"/>
+                <w:szCs w:val="28"/>
+              </w:rPr>
+              <w:t>Yes</w:t>
+            </w:r>
+          </w:p>
+        </w:tc>
+        <w:tc>
+          <w:tcPr>
+            <w:tcW w:w="1559" w:type="dxa"/>
+          </w:tcPr>
+          <w:p>
+            <w:pPr>
+              <w:pStyle w:val="NoSpacing"/>
+              <w:tabs>
+                <w:tab w:val="left" w:pos="3757"/>
+              </w:tabs>
+              <w:rPr>
+                <w:b/>
+                <w:bCs/>
+                <w:color w:val="FF0000"/>
+                <w:sz w:val="28"/>
+                <w:szCs w:val="28"/>
+              </w:rPr>
+            </w:pPr>
+            <w:r>
+              <w:rPr>
+                <w:b/>
+                <w:bCs/>
+                <w:color w:val="FF0000"/>
+                <w:sz w:val="28"/>
+                <w:szCs w:val="28"/>
+              </w:rPr>
+              <w:t>N</w:t>
+            </w:r>
+            <w:r>
+              <w:rPr>
+                <w:b/>
+                <w:bCs/>
+                <w:color w:val="FF0000"/>
+                <w:sz w:val="28"/>
+                <w:szCs w:val="28"/>
+              </w:rPr>
+              <w:t>o</w:t>
+            </w:r>
+          </w:p>
+        </w:tc>
+      </w:tr>
+      <w:tr>
+        <w:tc>
+          <w:tcPr>
+            <w:tcW w:w="1558" w:type="dxa"/>
+          </w:tcPr>
+          <w:p>
+            <w:pPr>
+              <w:pStyle w:val="NoSpacing"/>
+              <w:tabs>
+                <w:tab w:val="left" w:pos="3757"/>
+              </w:tabs>
+              <w:rPr>
+                <w:sz w:val="28"/>
+                <w:szCs w:val="28"/>
+              </w:rPr>
+            </w:pPr>
+            <w:r>
+              <w:rPr>
+                <w:sz w:val="28"/>
+                <w:szCs w:val="28"/>
+              </w:rPr>
+              <w:t>default/package</w:t>
+            </w:r>
+          </w:p>
+        </w:tc>
+        <w:tc>
+          <w:tcPr>
+            <w:tcW w:w="1558" w:type="dxa"/>
+          </w:tcPr>
+          <w:p>
+            <w:pPr>
+              <w:pStyle w:val="NoSpacing"/>
+              <w:tabs>
+                <w:tab w:val="left" w:pos="3757"/>
+              </w:tabs>
+              <w:rPr>
+                <w:b/>
+                <w:bCs/>
+                <w:color w:val="00B050"/>
+                <w:sz w:val="28"/>
+                <w:szCs w:val="28"/>
+              </w:rPr>
+            </w:pPr>
+            <w:r>
+              <w:rPr>
+                <w:b/>
+                <w:bCs/>
+                <w:color w:val="00B050"/>
+                <w:sz w:val="28"/>
+                <w:szCs w:val="28"/>
+              </w:rPr>
+              <w:t>Yes</w:t>
+            </w:r>
+          </w:p>
+        </w:tc>
+        <w:tc>
+          <w:tcPr>
+            <w:tcW w:w="1558" w:type="dxa"/>
+          </w:tcPr>
+          <w:p>
+            <w:pPr>
+              <w:pStyle w:val="NoSpacing"/>
+              <w:tabs>
+                <w:tab w:val="left" w:pos="3757"/>
+              </w:tabs>
+              <w:rPr>
+                <w:b/>
+                <w:bCs/>
+                <w:color w:val="00B050"/>
+                <w:sz w:val="28"/>
+                <w:szCs w:val="28"/>
+              </w:rPr>
+            </w:pPr>
+            <w:r>
+              <w:rPr>
+                <w:b/>
+                <w:bCs/>
+                <w:color w:val="00B050"/>
+                <w:sz w:val="28"/>
+                <w:szCs w:val="28"/>
+              </w:rPr>
+              <w:t>Yes</w:t>
+            </w:r>
+          </w:p>
+        </w:tc>
+        <w:tc>
+          <w:tcPr>
+            <w:tcW w:w="1558" w:type="dxa"/>
+          </w:tcPr>
+          <w:p>
+            <w:pPr>
+              <w:pStyle w:val="NoSpacing"/>
+              <w:tabs>
+                <w:tab w:val="left" w:pos="3757"/>
+              </w:tabs>
+              <w:rPr>
+                <w:b/>
+                <w:bCs/>
+                <w:color w:val="00B050"/>
+                <w:sz w:val="28"/>
+                <w:szCs w:val="28"/>
+              </w:rPr>
+            </w:pPr>
+            <w:r>
+              <w:rPr>
+                <w:b/>
+                <w:bCs/>
+                <w:color w:val="00B050"/>
+                <w:sz w:val="28"/>
+                <w:szCs w:val="28"/>
+              </w:rPr>
+              <w:t>Yes</w:t>
+            </w:r>
+          </w:p>
+        </w:tc>
+        <w:tc>
+          <w:tcPr>
+            <w:tcW w:w="1559" w:type="dxa"/>
+          </w:tcPr>
+          <w:p>
+            <w:pPr>
+              <w:pStyle w:val="NoSpacing"/>
+              <w:tabs>
+                <w:tab w:val="left" w:pos="3757"/>
+              </w:tabs>
+              <w:rPr>
+                <w:b/>
+                <w:bCs/>
+                <w:color w:val="FF0000"/>
+                <w:sz w:val="28"/>
+                <w:szCs w:val="28"/>
+              </w:rPr>
+            </w:pPr>
+            <w:r>
+              <w:rPr>
+                <w:b/>
+                <w:bCs/>
+                <w:color w:val="FF0000"/>
+                <w:sz w:val="28"/>
+                <w:szCs w:val="28"/>
+              </w:rPr>
+              <w:t>No</w:t>
+            </w:r>
+          </w:p>
+        </w:tc>
+        <w:tc>
+          <w:tcPr>
+            <w:tcW w:w="1559" w:type="dxa"/>
+          </w:tcPr>
+          <w:p>
+            <w:pPr>
+              <w:pStyle w:val="NoSpacing"/>
+              <w:tabs>
+                <w:tab w:val="left" w:pos="3757"/>
+              </w:tabs>
+              <w:rPr>
+                <w:b/>
+                <w:bCs/>
+                <w:color w:val="FF0000"/>
+                <w:sz w:val="28"/>
+                <w:szCs w:val="28"/>
+              </w:rPr>
+            </w:pPr>
+            <w:r>
+              <w:rPr>
+                <w:b/>
+                <w:bCs/>
+                <w:color w:val="FF0000"/>
+                <w:sz w:val="28"/>
+                <w:szCs w:val="28"/>
+              </w:rPr>
+              <w:t>No</w:t>
+            </w:r>
+          </w:p>
+        </w:tc>
+      </w:tr>
+      <w:tr>
+        <w:tc>
+          <w:tcPr>
+            <w:tcW w:w="1558" w:type="dxa"/>
+          </w:tcPr>
+          <w:p>
+            <w:pPr>
+              <w:pStyle w:val="NoSpacing"/>
+              <w:tabs>
+                <w:tab w:val="left" w:pos="3757"/>
+              </w:tabs>
+              <w:rPr>
+                <w:sz w:val="28"/>
+                <w:szCs w:val="28"/>
+              </w:rPr>
+            </w:pPr>
+            <w:r>
+              <w:rPr>
+                <w:sz w:val="28"/>
+                <w:szCs w:val="28"/>
+              </w:rPr>
+              <w:t>private</w:t>
+            </w:r>
+          </w:p>
+        </w:tc>
+        <w:tc>
+          <w:tcPr>
+            <w:tcW w:w="1558" w:type="dxa"/>
+          </w:tcPr>
+          <w:p>
+            <w:pPr>
+              <w:pStyle w:val="NoSpacing"/>
+              <w:tabs>
+                <w:tab w:val="left" w:pos="3757"/>
+              </w:tabs>
+              <w:rPr>
+                <w:b/>
+                <w:bCs/>
+                <w:sz w:val="28"/>
+                <w:szCs w:val="28"/>
+              </w:rPr>
+            </w:pPr>
+            <w:r>
+              <w:rPr>
+                <w:b/>
+                <w:bCs/>
+                <w:color w:val="00B050"/>
+                <w:sz w:val="28"/>
+                <w:szCs w:val="28"/>
+              </w:rPr>
+              <w:t>Yes</w:t>
+            </w:r>
+          </w:p>
+        </w:tc>
+        <w:tc>
+          <w:tcPr>
+            <w:tcW w:w="1558" w:type="dxa"/>
+          </w:tcPr>
+          <w:p>
+            <w:pPr>
+              <w:pStyle w:val="NoSpacing"/>
+              <w:tabs>
+                <w:tab w:val="left" w:pos="3757"/>
+              </w:tabs>
+              <w:rPr>
+                <w:b/>
+                <w:bCs/>
+                <w:color w:val="FF0000"/>
+                <w:sz w:val="28"/>
+                <w:szCs w:val="28"/>
+              </w:rPr>
+            </w:pPr>
+            <w:r>
+              <w:rPr>
+                <w:b/>
+                <w:bCs/>
+                <w:color w:val="FF0000"/>
+                <w:sz w:val="28"/>
+                <w:szCs w:val="28"/>
+              </w:rPr>
+              <w:t>No</w:t>
+            </w:r>
+          </w:p>
+        </w:tc>
+        <w:tc>
+          <w:tcPr>
+            <w:tcW w:w="1558" w:type="dxa"/>
+          </w:tcPr>
+          <w:p>
+            <w:pPr>
+              <w:pStyle w:val="NoSpacing"/>
+              <w:tabs>
+                <w:tab w:val="left" w:pos="3757"/>
+              </w:tabs>
+              <w:rPr>
+                <w:b/>
+                <w:bCs/>
+                <w:color w:val="FF0000"/>
+                <w:sz w:val="28"/>
+                <w:szCs w:val="28"/>
+              </w:rPr>
+            </w:pPr>
+            <w:r>
+              <w:rPr>
+                <w:b/>
+                <w:bCs/>
+                <w:color w:val="FF0000"/>
+                <w:sz w:val="28"/>
+                <w:szCs w:val="28"/>
+              </w:rPr>
+              <w:t>No</w:t>
+            </w:r>
+          </w:p>
+        </w:tc>
+        <w:tc>
+          <w:tcPr>
+            <w:tcW w:w="1559" w:type="dxa"/>
+          </w:tcPr>
+          <w:p>
+            <w:pPr>
+              <w:pStyle w:val="NoSpacing"/>
+              <w:tabs>
+                <w:tab w:val="left" w:pos="3757"/>
+              </w:tabs>
+              <w:rPr>
+                <w:b/>
+                <w:bCs/>
+                <w:color w:val="FF0000"/>
+                <w:sz w:val="28"/>
+                <w:szCs w:val="28"/>
+              </w:rPr>
+            </w:pPr>
+            <w:r>
+              <w:rPr>
+                <w:b/>
+                <w:bCs/>
+                <w:color w:val="FF0000"/>
+                <w:sz w:val="28"/>
+                <w:szCs w:val="28"/>
+              </w:rPr>
+              <w:t>No</w:t>
+            </w:r>
+          </w:p>
+        </w:tc>
+        <w:tc>
+          <w:tcPr>
+            <w:tcW w:w="1559" w:type="dxa"/>
+          </w:tcPr>
+          <w:p>
+            <w:pPr>
+              <w:pStyle w:val="NoSpacing"/>
+              <w:tabs>
+                <w:tab w:val="left" w:pos="3757"/>
+              </w:tabs>
+              <w:rPr>
+                <w:b/>
+                <w:bCs/>
+                <w:color w:val="FF0000"/>
+                <w:sz w:val="28"/>
+                <w:szCs w:val="28"/>
+              </w:rPr>
+            </w:pPr>
+            <w:r>
+              <w:rPr>
+                <w:b/>
+                <w:bCs/>
+                <w:color w:val="FF0000"/>
+                <w:sz w:val="28"/>
+                <w:szCs w:val="28"/>
+              </w:rPr>
+              <w:t>No</w:t>
+            </w:r>
+          </w:p>
+        </w:tc>
+      </w:tr>
+    </w:tbl>
+    <w:p>
+      <w:pPr>
+        <w:pStyle w:val="NoSpacing"/>
+        <w:tabs>
+          <w:tab w:val="left" w:pos="3757"/>
+        </w:tabs>
+        <w:rPr>
+          <w:sz w:val="28"/>
+          <w:szCs w:val="28"/>
+        </w:rPr>
+      </w:pPr>
+    </w:p>
     <w:sectPr>
       <w:pgSz w:w="12240" w:h="15840"/>
       <w:pgMar w:top="1440" w:right="1440" w:bottom="1440" w:left="1440" w:header="720" w:footer="720" w:gutter="0"/>
@@ -18957,7 +20745,7 @@
         <w:rFonts w:hint="default"/>
       </w:rPr>
     </w:lvl>
-    <w:lvl w:ilvl="1" w:tplc="04090019" w:tentative="1">
+    <w:lvl w:ilvl="1" w:tplc="04090019">
       <w:start w:val="1"/>
       <w:numFmt w:val="lowerLetter"/>
       <w:lvlText w:val="%2."/>
@@ -19927,6 +21715,95 @@
     </w:lvl>
   </w:abstractNum>
   <w:abstractNum w:abstractNumId="18" w15:restartNumberingAfterBreak="0">
+    <w:nsid w:val="2D3A44EF"/>
+    <w:multiLevelType w:val="hybridMultilevel"/>
+    <w:tmpl w:val="FD9277BC"/>
+    <w:lvl w:ilvl="0" w:tplc="631E0A1A">
+      <w:start w:val="1"/>
+      <w:numFmt w:val="decimal"/>
+      <w:lvlText w:val="%1."/>
+      <w:lvlJc w:val="left"/>
+      <w:pPr>
+        <w:ind w:left="720" w:hanging="360"/>
+      </w:pPr>
+      <w:rPr>
+        <w:rFonts w:hint="default"/>
+      </w:rPr>
+    </w:lvl>
+    <w:lvl w:ilvl="1" w:tplc="04090019">
+      <w:start w:val="1"/>
+      <w:numFmt w:val="lowerLetter"/>
+      <w:lvlText w:val="%2."/>
+      <w:lvlJc w:val="left"/>
+      <w:pPr>
+        <w:ind w:left="1440" w:hanging="360"/>
+      </w:pPr>
+    </w:lvl>
+    <w:lvl w:ilvl="2" w:tplc="0409001B" w:tentative="1">
+      <w:start w:val="1"/>
+      <w:numFmt w:val="lowerRoman"/>
+      <w:lvlText w:val="%3."/>
+      <w:lvlJc w:val="right"/>
+      <w:pPr>
+        <w:ind w:left="2160" w:hanging="180"/>
+      </w:pPr>
+    </w:lvl>
+    <w:lvl w:ilvl="3" w:tplc="0409000F" w:tentative="1">
+      <w:start w:val="1"/>
+      <w:numFmt w:val="decimal"/>
+      <w:lvlText w:val="%4."/>
+      <w:lvlJc w:val="left"/>
+      <w:pPr>
+        <w:ind w:left="2880" w:hanging="360"/>
+      </w:pPr>
+    </w:lvl>
+    <w:lvl w:ilvl="4" w:tplc="04090019" w:tentative="1">
+      <w:start w:val="1"/>
+      <w:numFmt w:val="lowerLetter"/>
+      <w:lvlText w:val="%5."/>
+      <w:lvlJc w:val="left"/>
+      <w:pPr>
+        <w:ind w:left="3600" w:hanging="360"/>
+      </w:pPr>
+    </w:lvl>
+    <w:lvl w:ilvl="5" w:tplc="0409001B" w:tentative="1">
+      <w:start w:val="1"/>
+      <w:numFmt w:val="lowerRoman"/>
+      <w:lvlText w:val="%6."/>
+      <w:lvlJc w:val="right"/>
+      <w:pPr>
+        <w:ind w:left="4320" w:hanging="180"/>
+      </w:pPr>
+    </w:lvl>
+    <w:lvl w:ilvl="6" w:tplc="0409000F" w:tentative="1">
+      <w:start w:val="1"/>
+      <w:numFmt w:val="decimal"/>
+      <w:lvlText w:val="%7."/>
+      <w:lvlJc w:val="left"/>
+      <w:pPr>
+        <w:ind w:left="5040" w:hanging="360"/>
+      </w:pPr>
+    </w:lvl>
+    <w:lvl w:ilvl="7" w:tplc="04090019" w:tentative="1">
+      <w:start w:val="1"/>
+      <w:numFmt w:val="lowerLetter"/>
+      <w:lvlText w:val="%8."/>
+      <w:lvlJc w:val="left"/>
+      <w:pPr>
+        <w:ind w:left="5760" w:hanging="360"/>
+      </w:pPr>
+    </w:lvl>
+    <w:lvl w:ilvl="8" w:tplc="0409001B" w:tentative="1">
+      <w:start w:val="1"/>
+      <w:numFmt w:val="lowerRoman"/>
+      <w:lvlText w:val="%9."/>
+      <w:lvlJc w:val="right"/>
+      <w:pPr>
+        <w:ind w:left="6480" w:hanging="180"/>
+      </w:pPr>
+    </w:lvl>
+  </w:abstractNum>
+  <w:abstractNum w:abstractNumId="19" w15:restartNumberingAfterBreak="0">
     <w:nsid w:val="306D110C"/>
     <w:multiLevelType w:val="hybridMultilevel"/>
     <w:tmpl w:val="45125050"/>
@@ -20015,7 +21892,7 @@
       </w:pPr>
     </w:lvl>
   </w:abstractNum>
-  <w:abstractNum w:abstractNumId="19" w15:restartNumberingAfterBreak="0">
+  <w:abstractNum w:abstractNumId="20" w15:restartNumberingAfterBreak="0">
     <w:nsid w:val="34643058"/>
     <w:multiLevelType w:val="hybridMultilevel"/>
     <w:tmpl w:val="0F6AACCA"/>
@@ -20104,7 +21981,7 @@
       </w:pPr>
     </w:lvl>
   </w:abstractNum>
-  <w:abstractNum w:abstractNumId="20" w15:restartNumberingAfterBreak="0">
+  <w:abstractNum w:abstractNumId="21" w15:restartNumberingAfterBreak="0">
     <w:nsid w:val="373948F8"/>
     <w:multiLevelType w:val="hybridMultilevel"/>
     <w:tmpl w:val="5A641DB2"/>
@@ -20193,7 +22070,7 @@
       </w:pPr>
     </w:lvl>
   </w:abstractNum>
-  <w:abstractNum w:abstractNumId="21" w15:restartNumberingAfterBreak="0">
+  <w:abstractNum w:abstractNumId="22" w15:restartNumberingAfterBreak="0">
     <w:nsid w:val="3A91034D"/>
     <w:multiLevelType w:val="hybridMultilevel"/>
     <w:tmpl w:val="34D06988"/>
@@ -20282,7 +22159,7 @@
       </w:pPr>
     </w:lvl>
   </w:abstractNum>
-  <w:abstractNum w:abstractNumId="22" w15:restartNumberingAfterBreak="0">
+  <w:abstractNum w:abstractNumId="23" w15:restartNumberingAfterBreak="0">
     <w:nsid w:val="3BBA1FB7"/>
     <w:multiLevelType w:val="hybridMultilevel"/>
     <w:tmpl w:val="F16C578A"/>
@@ -20373,7 +22250,7 @@
       </w:pPr>
     </w:lvl>
   </w:abstractNum>
-  <w:abstractNum w:abstractNumId="23" w15:restartNumberingAfterBreak="0">
+  <w:abstractNum w:abstractNumId="24" w15:restartNumberingAfterBreak="0">
     <w:nsid w:val="3FD80ED5"/>
     <w:multiLevelType w:val="hybridMultilevel"/>
     <w:tmpl w:val="0AFE1C2C"/>
@@ -20462,7 +22339,7 @@
       </w:pPr>
     </w:lvl>
   </w:abstractNum>
-  <w:abstractNum w:abstractNumId="24" w15:restartNumberingAfterBreak="0">
+  <w:abstractNum w:abstractNumId="25" w15:restartNumberingAfterBreak="0">
     <w:nsid w:val="40BF179B"/>
     <w:multiLevelType w:val="hybridMultilevel"/>
     <w:tmpl w:val="2174A6CA"/>
@@ -20552,7 +22429,7 @@
       </w:pPr>
     </w:lvl>
   </w:abstractNum>
-  <w:abstractNum w:abstractNumId="25" w15:restartNumberingAfterBreak="0">
+  <w:abstractNum w:abstractNumId="26" w15:restartNumberingAfterBreak="0">
     <w:nsid w:val="4156338B"/>
     <w:multiLevelType w:val="hybridMultilevel"/>
     <w:tmpl w:val="ED0446EA"/>
@@ -20641,7 +22518,7 @@
       </w:pPr>
     </w:lvl>
   </w:abstractNum>
-  <w:abstractNum w:abstractNumId="26" w15:restartNumberingAfterBreak="0">
+  <w:abstractNum w:abstractNumId="27" w15:restartNumberingAfterBreak="0">
     <w:nsid w:val="434734A5"/>
     <w:multiLevelType w:val="hybridMultilevel"/>
     <w:tmpl w:val="2C9810D4"/>
@@ -20730,7 +22607,7 @@
       </w:pPr>
     </w:lvl>
   </w:abstractNum>
-  <w:abstractNum w:abstractNumId="27" w15:restartNumberingAfterBreak="0">
+  <w:abstractNum w:abstractNumId="28" w15:restartNumberingAfterBreak="0">
     <w:nsid w:val="47204A16"/>
     <w:multiLevelType w:val="hybridMultilevel"/>
     <w:tmpl w:val="E1B2EF2C"/>
@@ -20819,7 +22696,7 @@
       </w:pPr>
     </w:lvl>
   </w:abstractNum>
-  <w:abstractNum w:abstractNumId="28" w15:restartNumberingAfterBreak="0">
+  <w:abstractNum w:abstractNumId="29" w15:restartNumberingAfterBreak="0">
     <w:nsid w:val="488D1E01"/>
     <w:multiLevelType w:val="hybridMultilevel"/>
     <w:tmpl w:val="306E4BC8"/>
@@ -20908,7 +22785,7 @@
       </w:pPr>
     </w:lvl>
   </w:abstractNum>
-  <w:abstractNum w:abstractNumId="29" w15:restartNumberingAfterBreak="0">
+  <w:abstractNum w:abstractNumId="30" w15:restartNumberingAfterBreak="0">
     <w:nsid w:val="4A2703A1"/>
     <w:multiLevelType w:val="hybridMultilevel"/>
     <w:tmpl w:val="40EE3934"/>
@@ -20997,7 +22874,7 @@
       </w:pPr>
     </w:lvl>
   </w:abstractNum>
-  <w:abstractNum w:abstractNumId="30" w15:restartNumberingAfterBreak="0">
+  <w:abstractNum w:abstractNumId="31" w15:restartNumberingAfterBreak="0">
     <w:nsid w:val="4B606594"/>
     <w:multiLevelType w:val="hybridMultilevel"/>
     <w:tmpl w:val="792AC3BA"/>
@@ -21086,7 +22963,7 @@
       </w:pPr>
     </w:lvl>
   </w:abstractNum>
-  <w:abstractNum w:abstractNumId="31" w15:restartNumberingAfterBreak="0">
+  <w:abstractNum w:abstractNumId="32" w15:restartNumberingAfterBreak="0">
     <w:nsid w:val="4CB32C88"/>
     <w:multiLevelType w:val="hybridMultilevel"/>
     <w:tmpl w:val="1474EA28"/>
@@ -21175,7 +23052,7 @@
       </w:pPr>
     </w:lvl>
   </w:abstractNum>
-  <w:abstractNum w:abstractNumId="32" w15:restartNumberingAfterBreak="0">
+  <w:abstractNum w:abstractNumId="33" w15:restartNumberingAfterBreak="0">
     <w:nsid w:val="4CE41C62"/>
     <w:multiLevelType w:val="hybridMultilevel"/>
     <w:tmpl w:val="FEBACEF4"/>
@@ -21264,7 +23141,7 @@
       </w:pPr>
     </w:lvl>
   </w:abstractNum>
-  <w:abstractNum w:abstractNumId="33" w15:restartNumberingAfterBreak="0">
+  <w:abstractNum w:abstractNumId="34" w15:restartNumberingAfterBreak="0">
     <w:nsid w:val="4E183414"/>
     <w:multiLevelType w:val="hybridMultilevel"/>
     <w:tmpl w:val="2E5E19AE"/>
@@ -21356,7 +23233,7 @@
       </w:pPr>
     </w:lvl>
   </w:abstractNum>
-  <w:abstractNum w:abstractNumId="34" w15:restartNumberingAfterBreak="0">
+  <w:abstractNum w:abstractNumId="35" w15:restartNumberingAfterBreak="0">
     <w:nsid w:val="4F03590E"/>
     <w:multiLevelType w:val="hybridMultilevel"/>
     <w:tmpl w:val="3A4E49F6"/>
@@ -21445,7 +23322,7 @@
       </w:pPr>
     </w:lvl>
   </w:abstractNum>
-  <w:abstractNum w:abstractNumId="35" w15:restartNumberingAfterBreak="0">
+  <w:abstractNum w:abstractNumId="36" w15:restartNumberingAfterBreak="0">
     <w:nsid w:val="4FDF54E3"/>
     <w:multiLevelType w:val="hybridMultilevel"/>
     <w:tmpl w:val="65DC19CC"/>
@@ -21534,7 +23411,96 @@
       </w:pPr>
     </w:lvl>
   </w:abstractNum>
-  <w:abstractNum w:abstractNumId="36" w15:restartNumberingAfterBreak="0">
+  <w:abstractNum w:abstractNumId="37" w15:restartNumberingAfterBreak="0">
+    <w:nsid w:val="515A2E65"/>
+    <w:multiLevelType w:val="hybridMultilevel"/>
+    <w:tmpl w:val="1DFCD2FC"/>
+    <w:lvl w:ilvl="0" w:tplc="66EA75B4">
+      <w:start w:val="1"/>
+      <w:numFmt w:val="decimal"/>
+      <w:lvlText w:val="%1."/>
+      <w:lvlJc w:val="left"/>
+      <w:pPr>
+        <w:ind w:left="720" w:hanging="360"/>
+      </w:pPr>
+      <w:rPr>
+        <w:rFonts w:hint="default"/>
+      </w:rPr>
+    </w:lvl>
+    <w:lvl w:ilvl="1" w:tplc="04090019">
+      <w:start w:val="1"/>
+      <w:numFmt w:val="lowerLetter"/>
+      <w:lvlText w:val="%2."/>
+      <w:lvlJc w:val="left"/>
+      <w:pPr>
+        <w:ind w:left="1440" w:hanging="360"/>
+      </w:pPr>
+    </w:lvl>
+    <w:lvl w:ilvl="2" w:tplc="0409001B" w:tentative="1">
+      <w:start w:val="1"/>
+      <w:numFmt w:val="lowerRoman"/>
+      <w:lvlText w:val="%3."/>
+      <w:lvlJc w:val="right"/>
+      <w:pPr>
+        <w:ind w:left="2160" w:hanging="180"/>
+      </w:pPr>
+    </w:lvl>
+    <w:lvl w:ilvl="3" w:tplc="0409000F" w:tentative="1">
+      <w:start w:val="1"/>
+      <w:numFmt w:val="decimal"/>
+      <w:lvlText w:val="%4."/>
+      <w:lvlJc w:val="left"/>
+      <w:pPr>
+        <w:ind w:left="2880" w:hanging="360"/>
+      </w:pPr>
+    </w:lvl>
+    <w:lvl w:ilvl="4" w:tplc="04090019" w:tentative="1">
+      <w:start w:val="1"/>
+      <w:numFmt w:val="lowerLetter"/>
+      <w:lvlText w:val="%5."/>
+      <w:lvlJc w:val="left"/>
+      <w:pPr>
+        <w:ind w:left="3600" w:hanging="360"/>
+      </w:pPr>
+    </w:lvl>
+    <w:lvl w:ilvl="5" w:tplc="0409001B" w:tentative="1">
+      <w:start w:val="1"/>
+      <w:numFmt w:val="lowerRoman"/>
+      <w:lvlText w:val="%6."/>
+      <w:lvlJc w:val="right"/>
+      <w:pPr>
+        <w:ind w:left="4320" w:hanging="180"/>
+      </w:pPr>
+    </w:lvl>
+    <w:lvl w:ilvl="6" w:tplc="0409000F" w:tentative="1">
+      <w:start w:val="1"/>
+      <w:numFmt w:val="decimal"/>
+      <w:lvlText w:val="%7."/>
+      <w:lvlJc w:val="left"/>
+      <w:pPr>
+        <w:ind w:left="5040" w:hanging="360"/>
+      </w:pPr>
+    </w:lvl>
+    <w:lvl w:ilvl="7" w:tplc="04090019" w:tentative="1">
+      <w:start w:val="1"/>
+      <w:numFmt w:val="lowerLetter"/>
+      <w:lvlText w:val="%8."/>
+      <w:lvlJc w:val="left"/>
+      <w:pPr>
+        <w:ind w:left="5760" w:hanging="360"/>
+      </w:pPr>
+    </w:lvl>
+    <w:lvl w:ilvl="8" w:tplc="0409001B" w:tentative="1">
+      <w:start w:val="1"/>
+      <w:numFmt w:val="lowerRoman"/>
+      <w:lvlText w:val="%9."/>
+      <w:lvlJc w:val="right"/>
+      <w:pPr>
+        <w:ind w:left="6480" w:hanging="180"/>
+      </w:pPr>
+    </w:lvl>
+  </w:abstractNum>
+  <w:abstractNum w:abstractNumId="38" w15:restartNumberingAfterBreak="0">
     <w:nsid w:val="537335BD"/>
     <w:multiLevelType w:val="hybridMultilevel"/>
     <w:tmpl w:val="3FF8A094"/>
@@ -21623,7 +23589,7 @@
       </w:pPr>
     </w:lvl>
   </w:abstractNum>
-  <w:abstractNum w:abstractNumId="37" w15:restartNumberingAfterBreak="0">
+  <w:abstractNum w:abstractNumId="39" w15:restartNumberingAfterBreak="0">
     <w:nsid w:val="57477FBA"/>
     <w:multiLevelType w:val="hybridMultilevel"/>
     <w:tmpl w:val="BFF83584"/>
@@ -21712,7 +23678,7 @@
       </w:pPr>
     </w:lvl>
   </w:abstractNum>
-  <w:abstractNum w:abstractNumId="38" w15:restartNumberingAfterBreak="0">
+  <w:abstractNum w:abstractNumId="40" w15:restartNumberingAfterBreak="0">
     <w:nsid w:val="59E57F81"/>
     <w:multiLevelType w:val="hybridMultilevel"/>
     <w:tmpl w:val="1EEEFF98"/>
@@ -21801,7 +23767,7 @@
       </w:pPr>
     </w:lvl>
   </w:abstractNum>
-  <w:abstractNum w:abstractNumId="39" w15:restartNumberingAfterBreak="0">
+  <w:abstractNum w:abstractNumId="41" w15:restartNumberingAfterBreak="0">
     <w:nsid w:val="5DA67F47"/>
     <w:multiLevelType w:val="hybridMultilevel"/>
     <w:tmpl w:val="6B9E1D96"/>
@@ -21892,7 +23858,7 @@
       </w:pPr>
     </w:lvl>
   </w:abstractNum>
-  <w:abstractNum w:abstractNumId="40" w15:restartNumberingAfterBreak="0">
+  <w:abstractNum w:abstractNumId="42" w15:restartNumberingAfterBreak="0">
     <w:nsid w:val="5ECD2D13"/>
     <w:multiLevelType w:val="hybridMultilevel"/>
     <w:tmpl w:val="A6AED13A"/>
@@ -21981,7 +23947,7 @@
       </w:pPr>
     </w:lvl>
   </w:abstractNum>
-  <w:abstractNum w:abstractNumId="41" w15:restartNumberingAfterBreak="0">
+  <w:abstractNum w:abstractNumId="43" w15:restartNumberingAfterBreak="0">
     <w:nsid w:val="621F1B82"/>
     <w:multiLevelType w:val="hybridMultilevel"/>
     <w:tmpl w:val="E9C61190"/>
@@ -22070,7 +24036,7 @@
       </w:pPr>
     </w:lvl>
   </w:abstractNum>
-  <w:abstractNum w:abstractNumId="42" w15:restartNumberingAfterBreak="0">
+  <w:abstractNum w:abstractNumId="44" w15:restartNumberingAfterBreak="0">
     <w:nsid w:val="626F100B"/>
     <w:multiLevelType w:val="hybridMultilevel"/>
     <w:tmpl w:val="4F586AD4"/>
@@ -22159,7 +24125,7 @@
       </w:pPr>
     </w:lvl>
   </w:abstractNum>
-  <w:abstractNum w:abstractNumId="43" w15:restartNumberingAfterBreak="0">
+  <w:abstractNum w:abstractNumId="45" w15:restartNumberingAfterBreak="0">
     <w:nsid w:val="65455F61"/>
     <w:multiLevelType w:val="hybridMultilevel"/>
     <w:tmpl w:val="C15EC74C"/>
@@ -22249,7 +24215,7 @@
       </w:pPr>
     </w:lvl>
   </w:abstractNum>
-  <w:abstractNum w:abstractNumId="44" w15:restartNumberingAfterBreak="0">
+  <w:abstractNum w:abstractNumId="46" w15:restartNumberingAfterBreak="0">
     <w:nsid w:val="6AD37CB8"/>
     <w:multiLevelType w:val="hybridMultilevel"/>
     <w:tmpl w:val="298C5DDA"/>
@@ -22338,7 +24304,7 @@
       </w:pPr>
     </w:lvl>
   </w:abstractNum>
-  <w:abstractNum w:abstractNumId="45" w15:restartNumberingAfterBreak="0">
+  <w:abstractNum w:abstractNumId="47" w15:restartNumberingAfterBreak="0">
     <w:nsid w:val="6C8876AA"/>
     <w:multiLevelType w:val="hybridMultilevel"/>
     <w:tmpl w:val="7570BCB4"/>
@@ -22427,7 +24393,7 @@
       </w:pPr>
     </w:lvl>
   </w:abstractNum>
-  <w:abstractNum w:abstractNumId="46" w15:restartNumberingAfterBreak="0">
+  <w:abstractNum w:abstractNumId="48" w15:restartNumberingAfterBreak="0">
     <w:nsid w:val="6D8C5C6C"/>
     <w:multiLevelType w:val="hybridMultilevel"/>
     <w:tmpl w:val="AD1A57EA"/>
@@ -22516,7 +24482,7 @@
       </w:pPr>
     </w:lvl>
   </w:abstractNum>
-  <w:abstractNum w:abstractNumId="47" w15:restartNumberingAfterBreak="0">
+  <w:abstractNum w:abstractNumId="49" w15:restartNumberingAfterBreak="0">
     <w:nsid w:val="704A2683"/>
     <w:multiLevelType w:val="hybridMultilevel"/>
     <w:tmpl w:val="F1DC3762"/>
@@ -22605,7 +24571,7 @@
       </w:pPr>
     </w:lvl>
   </w:abstractNum>
-  <w:abstractNum w:abstractNumId="48" w15:restartNumberingAfterBreak="0">
+  <w:abstractNum w:abstractNumId="50" w15:restartNumberingAfterBreak="0">
     <w:nsid w:val="71657772"/>
     <w:multiLevelType w:val="hybridMultilevel"/>
     <w:tmpl w:val="45761BDC"/>
@@ -22694,7 +24660,7 @@
       </w:pPr>
     </w:lvl>
   </w:abstractNum>
-  <w:abstractNum w:abstractNumId="49" w15:restartNumberingAfterBreak="0">
+  <w:abstractNum w:abstractNumId="51" w15:restartNumberingAfterBreak="0">
     <w:nsid w:val="732F2D10"/>
     <w:multiLevelType w:val="hybridMultilevel"/>
     <w:tmpl w:val="3D4CED9E"/>
@@ -22784,7 +24750,7 @@
       </w:pPr>
     </w:lvl>
   </w:abstractNum>
-  <w:abstractNum w:abstractNumId="50" w15:restartNumberingAfterBreak="0">
+  <w:abstractNum w:abstractNumId="52" w15:restartNumberingAfterBreak="0">
     <w:nsid w:val="74471078"/>
     <w:multiLevelType w:val="hybridMultilevel"/>
     <w:tmpl w:val="7DE07DDC"/>
@@ -22873,7 +24839,7 @@
       </w:pPr>
     </w:lvl>
   </w:abstractNum>
-  <w:abstractNum w:abstractNumId="51" w15:restartNumberingAfterBreak="0">
+  <w:abstractNum w:abstractNumId="53" w15:restartNumberingAfterBreak="0">
     <w:nsid w:val="74813888"/>
     <w:multiLevelType w:val="hybridMultilevel"/>
     <w:tmpl w:val="339EB75E"/>
@@ -22962,7 +24928,7 @@
       </w:pPr>
     </w:lvl>
   </w:abstractNum>
-  <w:abstractNum w:abstractNumId="52" w15:restartNumberingAfterBreak="0">
+  <w:abstractNum w:abstractNumId="54" w15:restartNumberingAfterBreak="0">
     <w:nsid w:val="75411341"/>
     <w:multiLevelType w:val="hybridMultilevel"/>
     <w:tmpl w:val="26C6EC52"/>
@@ -23051,7 +25017,7 @@
       </w:pPr>
     </w:lvl>
   </w:abstractNum>
-  <w:abstractNum w:abstractNumId="53" w15:restartNumberingAfterBreak="0">
+  <w:abstractNum w:abstractNumId="55" w15:restartNumberingAfterBreak="0">
     <w:nsid w:val="7572553F"/>
     <w:multiLevelType w:val="hybridMultilevel"/>
     <w:tmpl w:val="D8AC00E0"/>
@@ -23140,7 +25106,7 @@
       </w:pPr>
     </w:lvl>
   </w:abstractNum>
-  <w:abstractNum w:abstractNumId="54" w15:restartNumberingAfterBreak="0">
+  <w:abstractNum w:abstractNumId="56" w15:restartNumberingAfterBreak="0">
     <w:nsid w:val="79702110"/>
     <w:multiLevelType w:val="hybridMultilevel"/>
     <w:tmpl w:val="4288BDB0"/>
@@ -23229,7 +25195,7 @@
       </w:pPr>
     </w:lvl>
   </w:abstractNum>
-  <w:abstractNum w:abstractNumId="55" w15:restartNumberingAfterBreak="0">
+  <w:abstractNum w:abstractNumId="57" w15:restartNumberingAfterBreak="0">
     <w:nsid w:val="79EB6EC9"/>
     <w:multiLevelType w:val="hybridMultilevel"/>
     <w:tmpl w:val="33A216EA"/>
@@ -23318,7 +25284,7 @@
       </w:pPr>
     </w:lvl>
   </w:abstractNum>
-  <w:abstractNum w:abstractNumId="56" w15:restartNumberingAfterBreak="0">
+  <w:abstractNum w:abstractNumId="58" w15:restartNumberingAfterBreak="0">
     <w:nsid w:val="7B0543D5"/>
     <w:multiLevelType w:val="hybridMultilevel"/>
     <w:tmpl w:val="A6ACBE7C"/>
@@ -23407,7 +25373,7 @@
       </w:pPr>
     </w:lvl>
   </w:abstractNum>
-  <w:abstractNum w:abstractNumId="57" w15:restartNumberingAfterBreak="0">
+  <w:abstractNum w:abstractNumId="59" w15:restartNumberingAfterBreak="0">
     <w:nsid w:val="7B861EE5"/>
     <w:multiLevelType w:val="hybridMultilevel"/>
     <w:tmpl w:val="58FADA80"/>
@@ -23496,7 +25462,7 @@
       </w:pPr>
     </w:lvl>
   </w:abstractNum>
-  <w:abstractNum w:abstractNumId="58" w15:restartNumberingAfterBreak="0">
+  <w:abstractNum w:abstractNumId="60" w15:restartNumberingAfterBreak="0">
     <w:nsid w:val="7CD958F1"/>
     <w:multiLevelType w:val="hybridMultilevel"/>
     <w:tmpl w:val="8536C98A"/>
@@ -23585,7 +25551,7 @@
       </w:pPr>
     </w:lvl>
   </w:abstractNum>
-  <w:abstractNum w:abstractNumId="59" w15:restartNumberingAfterBreak="0">
+  <w:abstractNum w:abstractNumId="61" w15:restartNumberingAfterBreak="0">
     <w:nsid w:val="7D160802"/>
     <w:multiLevelType w:val="hybridMultilevel"/>
     <w:tmpl w:val="310C1FF4"/>
@@ -23674,7 +25640,7 @@
       </w:pPr>
     </w:lvl>
   </w:abstractNum>
-  <w:abstractNum w:abstractNumId="60" w15:restartNumberingAfterBreak="0">
+  <w:abstractNum w:abstractNumId="62" w15:restartNumberingAfterBreak="0">
     <w:nsid w:val="7F0B1E80"/>
     <w:multiLevelType w:val="hybridMultilevel"/>
     <w:tmpl w:val="9BF21E4E"/>
@@ -23763,7 +25729,7 @@
       </w:pPr>
     </w:lvl>
   </w:abstractNum>
-  <w:abstractNum w:abstractNumId="61" w15:restartNumberingAfterBreak="0">
+  <w:abstractNum w:abstractNumId="63" w15:restartNumberingAfterBreak="0">
     <w:nsid w:val="7F3607A9"/>
     <w:multiLevelType w:val="hybridMultilevel"/>
     <w:tmpl w:val="D108B9B4"/>
@@ -23853,58 +25819,58 @@
     </w:lvl>
   </w:abstractNum>
   <w:num w:numId="1" w16cid:durableId="236596149">
-    <w:abstractNumId w:val="44"/>
+    <w:abstractNumId w:val="46"/>
   </w:num>
   <w:num w:numId="2" w16cid:durableId="1163812318">
     <w:abstractNumId w:val="2"/>
   </w:num>
   <w:num w:numId="3" w16cid:durableId="1758360612">
-    <w:abstractNumId w:val="19"/>
+    <w:abstractNumId w:val="20"/>
   </w:num>
   <w:num w:numId="4" w16cid:durableId="1996910989">
-    <w:abstractNumId w:val="34"/>
+    <w:abstractNumId w:val="35"/>
   </w:num>
   <w:num w:numId="5" w16cid:durableId="347605633">
-    <w:abstractNumId w:val="28"/>
+    <w:abstractNumId w:val="29"/>
   </w:num>
   <w:num w:numId="6" w16cid:durableId="1171018684">
-    <w:abstractNumId w:val="55"/>
+    <w:abstractNumId w:val="57"/>
   </w:num>
   <w:num w:numId="7" w16cid:durableId="686060806">
     <w:abstractNumId w:val="11"/>
   </w:num>
   <w:num w:numId="8" w16cid:durableId="985083749">
-    <w:abstractNumId w:val="54"/>
+    <w:abstractNumId w:val="56"/>
   </w:num>
   <w:num w:numId="9" w16cid:durableId="236012251">
-    <w:abstractNumId w:val="24"/>
+    <w:abstractNumId w:val="25"/>
   </w:num>
   <w:num w:numId="10" w16cid:durableId="1399474309">
-    <w:abstractNumId w:val="42"/>
+    <w:abstractNumId w:val="44"/>
   </w:num>
   <w:num w:numId="11" w16cid:durableId="1484271633">
     <w:abstractNumId w:val="14"/>
   </w:num>
   <w:num w:numId="12" w16cid:durableId="1757172962">
-    <w:abstractNumId w:val="56"/>
+    <w:abstractNumId w:val="58"/>
   </w:num>
   <w:num w:numId="13" w16cid:durableId="1728917833">
-    <w:abstractNumId w:val="58"/>
+    <w:abstractNumId w:val="60"/>
   </w:num>
   <w:num w:numId="14" w16cid:durableId="782268015">
-    <w:abstractNumId w:val="43"/>
+    <w:abstractNumId w:val="45"/>
   </w:num>
   <w:num w:numId="15" w16cid:durableId="77488018">
-    <w:abstractNumId w:val="26"/>
+    <w:abstractNumId w:val="27"/>
   </w:num>
   <w:num w:numId="16" w16cid:durableId="1885171671">
-    <w:abstractNumId w:val="20"/>
+    <w:abstractNumId w:val="21"/>
   </w:num>
   <w:num w:numId="17" w16cid:durableId="273559013">
-    <w:abstractNumId w:val="50"/>
+    <w:abstractNumId w:val="52"/>
   </w:num>
   <w:num w:numId="18" w16cid:durableId="775246182">
-    <w:abstractNumId w:val="38"/>
+    <w:abstractNumId w:val="40"/>
   </w:num>
   <w:num w:numId="19" w16cid:durableId="1418601163">
     <w:abstractNumId w:val="0"/>
@@ -23913,40 +25879,40 @@
     <w:abstractNumId w:val="12"/>
   </w:num>
   <w:num w:numId="21" w16cid:durableId="263926970">
-    <w:abstractNumId w:val="48"/>
+    <w:abstractNumId w:val="50"/>
   </w:num>
   <w:num w:numId="22" w16cid:durableId="1391726588">
+    <w:abstractNumId w:val="41"/>
+  </w:num>
+  <w:num w:numId="23" w16cid:durableId="373620917">
+    <w:abstractNumId w:val="36"/>
+  </w:num>
+  <w:num w:numId="24" w16cid:durableId="840510600">
     <w:abstractNumId w:val="39"/>
   </w:num>
-  <w:num w:numId="23" w16cid:durableId="373620917">
-    <w:abstractNumId w:val="35"/>
-  </w:num>
-  <w:num w:numId="24" w16cid:durableId="840510600">
-    <w:abstractNumId w:val="37"/>
-  </w:num>
   <w:num w:numId="25" w16cid:durableId="1685935131">
-    <w:abstractNumId w:val="25"/>
+    <w:abstractNumId w:val="26"/>
   </w:num>
   <w:num w:numId="26" w16cid:durableId="1712916982">
     <w:abstractNumId w:val="3"/>
   </w:num>
   <w:num w:numId="27" w16cid:durableId="267667478">
-    <w:abstractNumId w:val="52"/>
+    <w:abstractNumId w:val="54"/>
   </w:num>
   <w:num w:numId="28" w16cid:durableId="1854999671">
     <w:abstractNumId w:val="6"/>
   </w:num>
   <w:num w:numId="29" w16cid:durableId="45570064">
-    <w:abstractNumId w:val="51"/>
+    <w:abstractNumId w:val="53"/>
   </w:num>
   <w:num w:numId="30" w16cid:durableId="1952317862">
-    <w:abstractNumId w:val="33"/>
+    <w:abstractNumId w:val="34"/>
   </w:num>
   <w:num w:numId="31" w16cid:durableId="1102535952">
-    <w:abstractNumId w:val="53"/>
+    <w:abstractNumId w:val="55"/>
   </w:num>
   <w:num w:numId="32" w16cid:durableId="826629699">
-    <w:abstractNumId w:val="30"/>
+    <w:abstractNumId w:val="31"/>
   </w:num>
   <w:num w:numId="33" w16cid:durableId="248270966">
     <w:abstractNumId w:val="9"/>
@@ -23955,88 +25921,94 @@
     <w:abstractNumId w:val="4"/>
   </w:num>
   <w:num w:numId="35" w16cid:durableId="809978689">
-    <w:abstractNumId w:val="45"/>
+    <w:abstractNumId w:val="47"/>
   </w:num>
   <w:num w:numId="36" w16cid:durableId="2108311602">
-    <w:abstractNumId w:val="27"/>
+    <w:abstractNumId w:val="28"/>
   </w:num>
   <w:num w:numId="37" w16cid:durableId="261454530">
-    <w:abstractNumId w:val="46"/>
+    <w:abstractNumId w:val="48"/>
   </w:num>
   <w:num w:numId="38" w16cid:durableId="182207802">
-    <w:abstractNumId w:val="23"/>
+    <w:abstractNumId w:val="24"/>
   </w:num>
   <w:num w:numId="39" w16cid:durableId="686374992">
     <w:abstractNumId w:val="10"/>
   </w:num>
   <w:num w:numId="40" w16cid:durableId="879780251">
-    <w:abstractNumId w:val="59"/>
+    <w:abstractNumId w:val="61"/>
   </w:num>
   <w:num w:numId="41" w16cid:durableId="1657369251">
     <w:abstractNumId w:val="1"/>
   </w:num>
   <w:num w:numId="42" w16cid:durableId="662859658">
-    <w:abstractNumId w:val="32"/>
+    <w:abstractNumId w:val="33"/>
   </w:num>
   <w:num w:numId="43" w16cid:durableId="381563558">
     <w:abstractNumId w:val="13"/>
   </w:num>
   <w:num w:numId="44" w16cid:durableId="1670059470">
-    <w:abstractNumId w:val="21"/>
+    <w:abstractNumId w:val="22"/>
   </w:num>
   <w:num w:numId="45" w16cid:durableId="558176948">
-    <w:abstractNumId w:val="40"/>
+    <w:abstractNumId w:val="42"/>
   </w:num>
   <w:num w:numId="46" w16cid:durableId="348221221">
-    <w:abstractNumId w:val="36"/>
+    <w:abstractNumId w:val="38"/>
   </w:num>
   <w:num w:numId="47" w16cid:durableId="1336029964">
     <w:abstractNumId w:val="15"/>
   </w:num>
   <w:num w:numId="48" w16cid:durableId="1601376425">
-    <w:abstractNumId w:val="31"/>
+    <w:abstractNumId w:val="32"/>
   </w:num>
   <w:num w:numId="49" w16cid:durableId="316500541">
-    <w:abstractNumId w:val="22"/>
+    <w:abstractNumId w:val="23"/>
   </w:num>
   <w:num w:numId="50" w16cid:durableId="1507554717">
     <w:abstractNumId w:val="5"/>
   </w:num>
   <w:num w:numId="51" w16cid:durableId="1983149307">
-    <w:abstractNumId w:val="60"/>
+    <w:abstractNumId w:val="62"/>
   </w:num>
   <w:num w:numId="52" w16cid:durableId="1256941520">
-    <w:abstractNumId w:val="29"/>
+    <w:abstractNumId w:val="30"/>
   </w:num>
   <w:num w:numId="53" w16cid:durableId="362556450">
-    <w:abstractNumId w:val="57"/>
+    <w:abstractNumId w:val="59"/>
   </w:num>
   <w:num w:numId="54" w16cid:durableId="1559432936">
     <w:abstractNumId w:val="17"/>
   </w:num>
   <w:num w:numId="55" w16cid:durableId="1791508173">
-    <w:abstractNumId w:val="47"/>
+    <w:abstractNumId w:val="49"/>
   </w:num>
   <w:num w:numId="56" w16cid:durableId="628586880">
     <w:abstractNumId w:val="8"/>
   </w:num>
   <w:num w:numId="57" w16cid:durableId="611210168">
-    <w:abstractNumId w:val="61"/>
+    <w:abstractNumId w:val="63"/>
   </w:num>
   <w:num w:numId="58" w16cid:durableId="286203792">
-    <w:abstractNumId w:val="41"/>
+    <w:abstractNumId w:val="43"/>
   </w:num>
   <w:num w:numId="59" w16cid:durableId="982808226">
-    <w:abstractNumId w:val="18"/>
+    <w:abstractNumId w:val="19"/>
   </w:num>
   <w:num w:numId="60" w16cid:durableId="144516556">
     <w:abstractNumId w:val="16"/>
   </w:num>
   <w:num w:numId="61" w16cid:durableId="42563289">
-    <w:abstractNumId w:val="49"/>
+    <w:abstractNumId w:val="51"/>
   </w:num>
   <w:num w:numId="62" w16cid:durableId="140929421">
     <w:abstractNumId w:val="7"/>
+  </w:num>
+  <w:num w:numId="63" w16cid:durableId="1706562852">
+    <w:abstractNumId w:val="18"/>
+  </w:num>
+  <w:num w:numId="64" w16cid:durableId="94063108">
+    <w:abstractNumId w:val="37"/>
   </w:num>
   <w:numIdMacAtCleanup w:val="56"/>
 </w:numbering>
@@ -24574,6 +26546,74 @@
       <w:contextualSpacing/>
     </w:pPr>
   </w:style>
+  <w:style w:type="character" w:styleId="CommentReference">
+    <w:name w:val="annotation reference"/>
+    <w:basedOn w:val="DefaultParagraphFont"/>
+    <w:uiPriority w:val="99"/>
+    <w:semiHidden/>
+    <w:unhideWhenUsed/>
+    <w:rsid w:val="007643E0"/>
+    <w:rPr>
+      <w:sz w:val="16"/>
+      <w:szCs w:val="16"/>
+    </w:rPr>
+  </w:style>
+  <w:style w:type="paragraph" w:styleId="CommentText">
+    <w:name w:val="annotation text"/>
+    <w:basedOn w:val="Normal"/>
+    <w:link w:val="CommentTextChar"/>
+    <w:uiPriority w:val="99"/>
+    <w:semiHidden/>
+    <w:unhideWhenUsed/>
+    <w:rsid w:val="007643E0"/>
+    <w:pPr>
+      <w:spacing w:line="240" w:lineRule="auto"/>
+    </w:pPr>
+    <w:rPr>
+      <w:sz w:val="20"/>
+      <w:szCs w:val="20"/>
+    </w:rPr>
+  </w:style>
+  <w:style w:type="character" w:customStyle="1" w:styleId="CommentTextChar">
+    <w:name w:val="Comment Text Char"/>
+    <w:basedOn w:val="DefaultParagraphFont"/>
+    <w:link w:val="CommentText"/>
+    <w:uiPriority w:val="99"/>
+    <w:semiHidden/>
+    <w:rsid w:val="007643E0"/>
+    <w:rPr>
+      <w:sz w:val="20"/>
+      <w:szCs w:val="20"/>
+    </w:rPr>
+  </w:style>
+  <w:style w:type="paragraph" w:styleId="CommentSubject">
+    <w:name w:val="annotation subject"/>
+    <w:basedOn w:val="CommentText"/>
+    <w:next w:val="CommentText"/>
+    <w:link w:val="CommentSubjectChar"/>
+    <w:uiPriority w:val="99"/>
+    <w:semiHidden/>
+    <w:unhideWhenUsed/>
+    <w:rsid w:val="007643E0"/>
+    <w:rPr>
+      <w:b/>
+      <w:bCs/>
+    </w:rPr>
+  </w:style>
+  <w:style w:type="character" w:customStyle="1" w:styleId="CommentSubjectChar">
+    <w:name w:val="Comment Subject Char"/>
+    <w:basedOn w:val="CommentTextChar"/>
+    <w:link w:val="CommentSubject"/>
+    <w:uiPriority w:val="99"/>
+    <w:semiHidden/>
+    <w:rsid w:val="007643E0"/>
+    <w:rPr>
+      <w:b/>
+      <w:bCs/>
+      <w:sz w:val="20"/>
+      <w:szCs w:val="20"/>
+    </w:rPr>
+  </w:style>
 </w:styles>
 </file>
 

</xml_diff>

<commit_message>
Abstraction Intro and Abstract Class
Abstraction Intro and Abstract Class
</commit_message>
<xml_diff>
--- a/docs/CoreJava.docx
+++ b/docs/CoreJava.docx
@@ -45,14 +45,7 @@
       </w:r>
       <w:r>
         <w:tab/>
-      </w:r>
-      <w:proofErr w:type="spellStart"/>
-      <w:r>
-        <w:t>Serlvet</w:t>
-      </w:r>
-      <w:proofErr w:type="spellEnd"/>
-      <w:r>
-        <w:t>, JSP</w:t>
+        <w:t>Serlvet, JSP</w:t>
       </w:r>
     </w:p>
     <w:p>
@@ -101,13 +94,8 @@
       </w:pPr>
       <w:r>
         <w:tab/>
-        <w:t xml:space="preserve">Oracle, </w:t>
-      </w:r>
-      <w:proofErr w:type="spellStart"/>
-      <w:r>
-        <w:t>MySql</w:t>
-      </w:r>
-      <w:proofErr w:type="spellEnd"/>
+        <w:t>Oracle, MySql</w:t>
+      </w:r>
     </w:p>
     <w:p>
       <w:pPr>
@@ -545,15 +533,7 @@
         </w:numPr>
       </w:pPr>
       <w:r>
-        <w:t>You can verify the installation file into C:\Program File\java\&lt;</w:t>
-      </w:r>
-      <w:proofErr w:type="spellStart"/>
-      <w:r>
-        <w:t>jdk</w:t>
-      </w:r>
-      <w:proofErr w:type="spellEnd"/>
-      <w:r>
-        <w:t>-version-folder&gt;</w:t>
+        <w:t>You can verify the installation file into C:\Program File\java\&lt;jdk-version-folder&gt;</w:t>
       </w:r>
     </w:p>
     <w:p>
@@ -873,17 +853,8 @@
           <w:b/>
           <w:bCs/>
         </w:rPr>
-        <w:t>%</w:t>
-      </w:r>
-      <w:proofErr w:type="spellStart"/>
-      <w:r>
-        <w:rPr>
-          <w:b/>
-          <w:bCs/>
-        </w:rPr>
-        <w:t>JAVA_HOME%bin</w:t>
-      </w:r>
-      <w:proofErr w:type="spellEnd"/>
+        <w:t>%JAVA_HOME%bin</w:t>
+      </w:r>
     </w:p>
     <w:p>
       <w:pPr>
@@ -1013,7 +984,6 @@
       <w:r>
         <w:t>“</w:t>
       </w:r>
-      <w:proofErr w:type="spellStart"/>
       <w:r>
         <w:rPr>
           <w:b/>
@@ -1028,7 +998,6 @@
         </w:rPr>
         <w:t>avac</w:t>
       </w:r>
-      <w:proofErr w:type="spellEnd"/>
       <w:r>
         <w:t>”</w:t>
       </w:r>
@@ -1169,7 +1138,7 @@
           <v:shape id="_x0000_i1025" type="#_x0000_t75" style="width:309.05pt;height:98pt" o:ole="">
             <v:imagedata r:id="rId12" o:title=""/>
           </v:shape>
-          <o:OLEObject Type="Embed" ProgID="Paint.Picture" ShapeID="_x0000_i1025" DrawAspect="Content" ObjectID="_1718684187" r:id="rId13"/>
+          <o:OLEObject Type="Embed" ProgID="PBrush" ShapeID="_x0000_i1025" DrawAspect="Content" ObjectID="_1718772301" r:id="rId13"/>
         </w:object>
       </w:r>
     </w:p>
@@ -1206,23 +1175,7 @@
         </w:numPr>
       </w:pPr>
       <w:r>
-        <w:t xml:space="preserve">This is useful for the developer, it consists of all development tools like </w:t>
-      </w:r>
-      <w:proofErr w:type="spellStart"/>
-      <w:r>
-        <w:t>javac</w:t>
-      </w:r>
-      <w:proofErr w:type="spellEnd"/>
-      <w:r>
-        <w:t xml:space="preserve">, </w:t>
-      </w:r>
-      <w:proofErr w:type="spellStart"/>
-      <w:r>
-        <w:t>javap</w:t>
-      </w:r>
-      <w:proofErr w:type="spellEnd"/>
-      <w:r>
-        <w:t>, Javadoc, java</w:t>
+        <w:t>This is useful for the developer, it consists of all development tools like javac, javap, Javadoc, java</w:t>
       </w:r>
     </w:p>
     <w:p>
@@ -1438,23 +1391,7 @@
           <w:b/>
           <w:bCs/>
         </w:rPr>
-        <w:t>public class &lt;</w:t>
-      </w:r>
-      <w:proofErr w:type="spellStart"/>
-      <w:r>
-        <w:rPr>
-          <w:b/>
-          <w:bCs/>
-        </w:rPr>
-        <w:t>Class_Name</w:t>
-      </w:r>
-      <w:proofErr w:type="spellEnd"/>
-      <w:r>
-        <w:rPr>
-          <w:b/>
-          <w:bCs/>
-        </w:rPr>
-        <w:t>&gt;</w:t>
+        <w:t>public class &lt;Class_Name&gt;</w:t>
       </w:r>
     </w:p>
     <w:p>
@@ -1574,23 +1511,7 @@
           <w:b/>
           <w:bCs/>
         </w:rPr>
-        <w:t xml:space="preserve">public static void main(String </w:t>
-      </w:r>
-      <w:proofErr w:type="spellStart"/>
-      <w:r>
-        <w:rPr>
-          <w:b/>
-          <w:bCs/>
-        </w:rPr>
-        <w:t>args</w:t>
-      </w:r>
-      <w:proofErr w:type="spellEnd"/>
-      <w:r>
-        <w:rPr>
-          <w:b/>
-          <w:bCs/>
-        </w:rPr>
-        <w:t>[])</w:t>
+        <w:t>public static void main(String args[])</w:t>
       </w:r>
     </w:p>
     <w:p>
@@ -1658,21 +1579,12 @@
           <w:bCs/>
         </w:rPr>
       </w:pPr>
-      <w:proofErr w:type="spellStart"/>
-      <w:r>
-        <w:rPr>
-          <w:b/>
-          <w:bCs/>
-        </w:rPr>
-        <w:t>System.out.println</w:t>
-      </w:r>
-      <w:proofErr w:type="spellEnd"/>
-      <w:r>
-        <w:rPr>
-          <w:b/>
-          <w:bCs/>
-        </w:rPr>
-        <w:t>(“Hello, Welcome to first java program”);</w:t>
+      <w:r>
+        <w:rPr>
+          <w:b/>
+          <w:bCs/>
+        </w:rPr>
+        <w:t>System.out.println(“Hello, Welcome to first java program”);</w:t>
       </w:r>
     </w:p>
     <w:p>
@@ -1790,15 +1702,7 @@
         </w:numPr>
       </w:pPr>
       <w:r>
-        <w:t>The path of the CMD must be pointing to a location where you save your java class. (to do this you can go to a folder where you save your java class, click on the address bar and type “</w:t>
-      </w:r>
-      <w:proofErr w:type="spellStart"/>
-      <w:r>
-        <w:t>cmd</w:t>
-      </w:r>
-      <w:proofErr w:type="spellEnd"/>
-      <w:r>
-        <w:t>” and hit enter)</w:t>
+        <w:t>The path of the CMD must be pointing to a location where you save your java class. (to do this you can go to a folder where you save your java class, click on the address bar and type “cmd” and hit enter)</w:t>
       </w:r>
     </w:p>
     <w:p>
@@ -1822,23 +1726,13 @@
           <w:bCs/>
         </w:rPr>
       </w:pPr>
-      <w:proofErr w:type="spellStart"/>
       <w:r>
         <w:rPr>
           <w:b/>
           <w:bCs/>
           <w:highlight w:val="yellow"/>
         </w:rPr>
-        <w:t>javac</w:t>
-      </w:r>
-      <w:proofErr w:type="spellEnd"/>
-      <w:r>
-        <w:rPr>
-          <w:b/>
-          <w:bCs/>
-          <w:highlight w:val="yellow"/>
-        </w:rPr>
-        <w:t xml:space="preserve"> FileName.java</w:t>
+        <w:t>javac FileName.java</w:t>
       </w:r>
     </w:p>
     <w:p>
@@ -1892,18 +1786,8 @@
           <w:bCs/>
           <w:highlight w:val="yellow"/>
         </w:rPr>
-        <w:t xml:space="preserve">java </w:t>
-      </w:r>
-      <w:proofErr w:type="spellStart"/>
-      <w:r>
-        <w:rPr>
-          <w:b/>
-          <w:bCs/>
-          <w:highlight w:val="yellow"/>
-        </w:rPr>
-        <w:t>className</w:t>
-      </w:r>
-      <w:proofErr w:type="spellEnd"/>
+        <w:t>java className</w:t>
+      </w:r>
     </w:p>
     <w:p>
       <w:pPr>
@@ -2546,11 +2430,9 @@
             <w:pPr>
               <w:pStyle w:val="NoSpacing"/>
             </w:pPr>
-            <w:proofErr w:type="spellStart"/>
             <w:r>
               <w:t>firstName</w:t>
             </w:r>
-            <w:proofErr w:type="spellEnd"/>
           </w:p>
         </w:tc>
         <w:tc>
@@ -2672,11 +2554,9 @@
             <w:pPr>
               <w:pStyle w:val="NoSpacing"/>
             </w:pPr>
-            <w:proofErr w:type="spellStart"/>
             <w:r>
               <w:t>Employee_Details</w:t>
             </w:r>
-            <w:proofErr w:type="spellEnd"/>
           </w:p>
         </w:tc>
         <w:tc>
@@ -2968,13 +2848,8 @@
         <w:pStyle w:val="NoSpacing"/>
         <w:ind w:left="720"/>
       </w:pPr>
-      <w:proofErr w:type="spellStart"/>
-      <w:r>
-        <w:t>ProductDetails</w:t>
-      </w:r>
-      <w:proofErr w:type="spellEnd"/>
-      <w:r>
-        <w:t>, Employee</w:t>
+      <w:r>
+        <w:t>ProductDetails, Employee</w:t>
       </w:r>
     </w:p>
     <w:p>
@@ -3076,11 +2951,9 @@
       <w:r>
         <w:t xml:space="preserve">main, </w:t>
       </w:r>
-      <w:proofErr w:type="spellStart"/>
       <w:r>
         <w:t>printEmployeeDetails</w:t>
       </w:r>
-      <w:proofErr w:type="spellEnd"/>
       <w:r>
         <w:tab/>
       </w:r>
@@ -3250,15 +3123,7 @@
         </w:tabs>
       </w:pPr>
       <w:r>
-        <w:t xml:space="preserve">Comments are </w:t>
-      </w:r>
-      <w:proofErr w:type="spellStart"/>
-      <w:r>
-        <w:t>use</w:t>
-      </w:r>
-      <w:proofErr w:type="spellEnd"/>
-      <w:r>
-        <w:t xml:space="preserve"> to skip the line from the execution process.</w:t>
+        <w:t>Comments are use to skip the line from the execution process.</w:t>
       </w:r>
     </w:p>
     <w:p>
@@ -3519,15 +3384,7 @@
         </w:tabs>
       </w:pPr>
       <w:r>
-        <w:t xml:space="preserve">This is also use to comment out more </w:t>
-      </w:r>
-      <w:proofErr w:type="spellStart"/>
-      <w:r>
-        <w:t>that</w:t>
-      </w:r>
-      <w:proofErr w:type="spellEnd"/>
-      <w:r>
-        <w:t xml:space="preserve"> one line at a time.</w:t>
+        <w:t>This is also use to comment out more that one line at a time.</w:t>
       </w:r>
     </w:p>
     <w:p>
@@ -6240,14 +6097,12 @@
                 <w:tab w:val="left" w:pos="3757"/>
               </w:tabs>
             </w:pPr>
-            <w:proofErr w:type="spellStart"/>
             <w:r>
               <w:t>b</w:t>
             </w:r>
             <w:r>
               <w:t>oolean</w:t>
             </w:r>
-            <w:proofErr w:type="spellEnd"/>
           </w:p>
         </w:tc>
         <w:tc>
@@ -6681,15 +6536,7 @@
         </w:tabs>
       </w:pPr>
       <w:r>
-        <w:t xml:space="preserve">Equal to (=) operator is use to assign the value, and it can be </w:t>
-      </w:r>
-      <w:proofErr w:type="spellStart"/>
-      <w:r>
-        <w:t>use</w:t>
-      </w:r>
-      <w:proofErr w:type="spellEnd"/>
-      <w:r>
-        <w:t xml:space="preserve"> for any type of values.</w:t>
+        <w:t>Equal to (=) operator is use to assign the value, and it can be use for any type of values.</w:t>
       </w:r>
     </w:p>
     <w:p>
@@ -8171,15 +8018,7 @@
         </w:tabs>
       </w:pPr>
       <w:r>
-        <w:t xml:space="preserve">It is also used to </w:t>
-      </w:r>
-      <w:proofErr w:type="spellStart"/>
-      <w:r>
-        <w:t>relace</w:t>
-      </w:r>
-      <w:proofErr w:type="spellEnd"/>
-      <w:r>
-        <w:t xml:space="preserve"> the else-if conditions.</w:t>
+        <w:t>It is also used to relace the else-if conditions.</w:t>
       </w:r>
     </w:p>
     <w:p>
@@ -8550,23 +8389,7 @@
           <w:b/>
           <w:bCs/>
         </w:rPr>
-        <w:t xml:space="preserve">byte, short, int, char, </w:t>
-      </w:r>
-      <w:proofErr w:type="spellStart"/>
-      <w:r>
-        <w:rPr>
-          <w:b/>
-          <w:bCs/>
-        </w:rPr>
-        <w:t>enum</w:t>
-      </w:r>
-      <w:proofErr w:type="spellEnd"/>
-      <w:r>
-        <w:rPr>
-          <w:b/>
-          <w:bCs/>
-        </w:rPr>
-        <w:t xml:space="preserve"> (jdk1.5), String (Jdk1.7) </w:t>
+        <w:t xml:space="preserve">byte, short, int, char, enum (jdk1.5), String (Jdk1.7) </w:t>
       </w:r>
     </w:p>
     <w:p>
@@ -9407,7 +9230,7 @@
           <v:shape id="_x0000_i1026" type="#_x0000_t75" style="width:467.65pt;height:145.05pt" o:ole="">
             <v:imagedata r:id="rId23" o:title=""/>
           </v:shape>
-          <o:OLEObject Type="Embed" ProgID="Paint.Picture" ShapeID="_x0000_i1026" DrawAspect="Content" ObjectID="_1718684188" r:id="rId24"/>
+          <o:OLEObject Type="Embed" ProgID="PBrush" ShapeID="_x0000_i1026" DrawAspect="Content" ObjectID="_1718772302" r:id="rId24"/>
         </w:object>
       </w:r>
     </w:p>
@@ -9673,7 +9496,7 @@
           <v:shape id="_x0000_i1027" type="#_x0000_t75" style="width:467.65pt;height:117.25pt" o:ole="">
             <v:imagedata r:id="rId25" o:title=""/>
           </v:shape>
-          <o:OLEObject Type="Embed" ProgID="Paint.Picture" ShapeID="_x0000_i1027" DrawAspect="Content" ObjectID="_1718684189" r:id="rId26"/>
+          <o:OLEObject Type="Embed" ProgID="PBrush" ShapeID="_x0000_i1027" DrawAspect="Content" ObjectID="_1718772303" r:id="rId26"/>
         </w:object>
       </w:r>
     </w:p>
@@ -10183,23 +10006,13 @@
           <w:bCs/>
         </w:rPr>
       </w:pPr>
-      <w:proofErr w:type="spellStart"/>
       <w:r>
         <w:rPr>
           <w:b/>
           <w:bCs/>
           <w:highlight w:val="yellow"/>
         </w:rPr>
-        <w:t>DataType</w:t>
-      </w:r>
-      <w:proofErr w:type="spellEnd"/>
-      <w:r>
-        <w:rPr>
-          <w:b/>
-          <w:bCs/>
-          <w:highlight w:val="yellow"/>
-        </w:rPr>
-        <w:t xml:space="preserve">  identifier[];</w:t>
+        <w:t>DataType  identifier[];</w:t>
       </w:r>
       <w:r>
         <w:rPr>
@@ -10276,23 +10089,13 @@
         </w:rPr>
         <w:t xml:space="preserve">new </w:t>
       </w:r>
-      <w:proofErr w:type="spellStart"/>
       <w:r>
         <w:rPr>
           <w:b/>
           <w:bCs/>
           <w:highlight w:val="yellow"/>
         </w:rPr>
-        <w:t>DataType</w:t>
-      </w:r>
-      <w:proofErr w:type="spellEnd"/>
-      <w:r>
-        <w:rPr>
-          <w:b/>
-          <w:bCs/>
-          <w:highlight w:val="yellow"/>
-        </w:rPr>
-        <w:t>[Size];</w:t>
+        <w:t>DataType[Size];</w:t>
       </w:r>
     </w:p>
     <w:p>
@@ -10382,7 +10185,7 @@
           <v:shape id="_x0000_i1028" type="#_x0000_t75" style="width:319.35pt;height:143.65pt" o:ole="">
             <v:imagedata r:id="rId27" o:title=""/>
           </v:shape>
-          <o:OLEObject Type="Embed" ProgID="Paint.Picture" ShapeID="_x0000_i1028" DrawAspect="Content" ObjectID="_1718684190" r:id="rId28"/>
+          <o:OLEObject Type="Embed" ProgID="PBrush" ShapeID="_x0000_i1028" DrawAspect="Content" ObjectID="_1718772304" r:id="rId28"/>
         </w:object>
       </w:r>
     </w:p>
@@ -10457,7 +10260,6 @@
           <w:tab w:val="left" w:pos="3757"/>
         </w:tabs>
       </w:pPr>
-      <w:proofErr w:type="spellStart"/>
       <w:r>
         <w:rPr>
           <w:b/>
@@ -10466,7 +10268,6 @@
         </w:rPr>
         <w:t>Array.length</w:t>
       </w:r>
-      <w:proofErr w:type="spellEnd"/>
       <w:r>
         <w:t xml:space="preserve"> will return the total number of values present inside array</w:t>
       </w:r>
@@ -10899,23 +10700,13 @@
         </w:rPr>
         <w:t xml:space="preserve">              </w:t>
       </w:r>
-      <w:proofErr w:type="spellStart"/>
       <w:r>
         <w:rPr>
           <w:b/>
           <w:bCs/>
           <w:highlight w:val="yellow"/>
         </w:rPr>
-        <w:t>DataType</w:t>
-      </w:r>
-      <w:proofErr w:type="spellEnd"/>
-      <w:r>
-        <w:rPr>
-          <w:b/>
-          <w:bCs/>
-          <w:highlight w:val="yellow"/>
-        </w:rPr>
-        <w:t xml:space="preserve"> identifier[][];</w:t>
+        <w:t>DataType identifier[][];</w:t>
       </w:r>
     </w:p>
     <w:p>
@@ -10974,23 +10765,13 @@
         </w:rPr>
         <w:t xml:space="preserve">new </w:t>
       </w:r>
-      <w:proofErr w:type="spellStart"/>
       <w:r>
         <w:rPr>
           <w:b/>
           <w:bCs/>
           <w:highlight w:val="yellow"/>
         </w:rPr>
-        <w:t>DataType</w:t>
-      </w:r>
-      <w:proofErr w:type="spellEnd"/>
-      <w:r>
-        <w:rPr>
-          <w:b/>
-          <w:bCs/>
-          <w:highlight w:val="yellow"/>
-        </w:rPr>
-        <w:t>[Row-Size][Column-Size];</w:t>
+        <w:t>DataType[Row-Size][Column-Size];</w:t>
       </w:r>
     </w:p>
     <w:p>
@@ -11097,7 +10878,7 @@
           <v:shape id="_x0000_i1029" type="#_x0000_t75" style="width:331.85pt;height:146.15pt" o:ole="">
             <v:imagedata r:id="rId29" o:title=""/>
           </v:shape>
-          <o:OLEObject Type="Embed" ProgID="Paint.Picture" ShapeID="_x0000_i1029" DrawAspect="Content" ObjectID="_1718684191" r:id="rId30"/>
+          <o:OLEObject Type="Embed" ProgID="PBrush" ShapeID="_x0000_i1029" DrawAspect="Content" ObjectID="_1718772305" r:id="rId30"/>
         </w:object>
       </w:r>
     </w:p>
@@ -11128,13 +10909,8 @@
         </w:tabs>
         <w:ind w:left="720"/>
       </w:pPr>
-      <w:proofErr w:type="spellStart"/>
-      <w:r>
-        <w:t>array.length</w:t>
-      </w:r>
-      <w:proofErr w:type="spellEnd"/>
-      <w:r>
-        <w:t xml:space="preserve"> = returns the total number of rows in array</w:t>
+      <w:r>
+        <w:t>array.length = returns the total number of rows in array</w:t>
       </w:r>
     </w:p>
     <w:p>
@@ -11419,7 +11195,6 @@
           <w:u w:val="single"/>
         </w:rPr>
       </w:pPr>
-      <w:proofErr w:type="spellStart"/>
       <w:r>
         <w:rPr>
           <w:b/>
@@ -11427,16 +11202,27 @@
           <w:u w:val="single"/>
         </w:rPr>
         <w:lastRenderedPageBreak/>
-        <w:t>Multi Dimensional</w:t>
-      </w:r>
-      <w:proofErr w:type="spellEnd"/>
-      <w:r>
+        <w:t xml:space="preserve">Multi Dimensional Array (Jagged Array)  </w:t>
+      </w:r>
+    </w:p>
+    <w:p>
+      <w:pPr>
+        <w:pStyle w:val="NoSpacing"/>
+        <w:numPr>
+          <w:ilvl w:val="0"/>
+          <w:numId w:val="41"/>
+        </w:numPr>
+        <w:tabs>
+          <w:tab w:val="left" w:pos="3757"/>
+        </w:tabs>
         <w:rPr>
           <w:b/>
           <w:bCs/>
           <w:u w:val="single"/>
         </w:rPr>
-        <w:t xml:space="preserve"> Array (Jagged Array)  </w:t>
+      </w:pPr>
+      <w:r>
+        <w:t>In the Multi-D array the number of rows will be fixed and the column number can be different for every row.</w:t>
       </w:r>
     </w:p>
     <w:p>
@@ -11456,26 +11242,6 @@
         </w:rPr>
       </w:pPr>
       <w:r>
-        <w:t>In the Multi-D array the number of rows will be fixed and the column number can be different for every row.</w:t>
-      </w:r>
-    </w:p>
-    <w:p>
-      <w:pPr>
-        <w:pStyle w:val="NoSpacing"/>
-        <w:numPr>
-          <w:ilvl w:val="0"/>
-          <w:numId w:val="41"/>
-        </w:numPr>
-        <w:tabs>
-          <w:tab w:val="left" w:pos="3757"/>
-        </w:tabs>
-        <w:rPr>
-          <w:b/>
-          <w:bCs/>
-          <w:u w:val="single"/>
-        </w:rPr>
-      </w:pPr>
-      <w:r>
         <w:t>Syntax:</w:t>
       </w:r>
     </w:p>
@@ -11500,15 +11266,7 @@
         <w:t>int</w:t>
       </w:r>
       <w:r>
-        <w:t xml:space="preserve"> </w:t>
-      </w:r>
-      <w:proofErr w:type="spellStart"/>
-      <w:r>
-        <w:t>studentId</w:t>
-      </w:r>
-      <w:proofErr w:type="spellEnd"/>
-      <w:r>
-        <w:t>[][] = {</w:t>
+        <w:t xml:space="preserve"> studentId[][] = {</w:t>
       </w:r>
     </w:p>
     <w:p>
@@ -12021,15 +11779,7 @@
         <w:t xml:space="preserve"> is used to accept the values from the caller of the method. The input parameter are the local variables.</w:t>
       </w:r>
       <w:r>
-        <w:t xml:space="preserve"> You can accept more </w:t>
-      </w:r>
-      <w:proofErr w:type="spellStart"/>
-      <w:r>
-        <w:t>that</w:t>
-      </w:r>
-      <w:proofErr w:type="spellEnd"/>
-      <w:r>
-        <w:t xml:space="preserve"> one values of different data type at a time.</w:t>
+        <w:t xml:space="preserve"> You can accept more that one values of different data type at a time.</w:t>
       </w:r>
     </w:p>
     <w:p>
@@ -12480,7 +12230,7 @@
           <v:shape id="_x0000_i1030" type="#_x0000_t75" style="width:497.95pt;height:187.15pt" o:ole="">
             <v:imagedata r:id="rId38" o:title=""/>
           </v:shape>
-          <o:OLEObject Type="Embed" ProgID="Paint.Picture" ShapeID="_x0000_i1030" DrawAspect="Content" ObjectID="_1718684192" r:id="rId39"/>
+          <o:OLEObject Type="Embed" ProgID="PBrush" ShapeID="_x0000_i1030" DrawAspect="Content" ObjectID="_1718772306" r:id="rId39"/>
         </w:object>
       </w:r>
     </w:p>
@@ -12827,11 +12577,9 @@
           <w:tab w:val="left" w:pos="3757"/>
         </w:tabs>
       </w:pPr>
-      <w:proofErr w:type="spellStart"/>
       <w:r>
         <w:t>StringBuffer</w:t>
       </w:r>
-      <w:proofErr w:type="spellEnd"/>
     </w:p>
     <w:p>
       <w:pPr>
@@ -12859,13 +12607,8 @@
           <w:tab w:val="left" w:pos="3757"/>
         </w:tabs>
       </w:pPr>
-      <w:proofErr w:type="spellStart"/>
-      <w:r>
-        <w:t>StringTokenizer</w:t>
-      </w:r>
-      <w:proofErr w:type="spellEnd"/>
-      <w:r>
-        <w:t xml:space="preserve"> </w:t>
+      <w:r>
+        <w:t xml:space="preserve">StringTokenizer </w:t>
       </w:r>
     </w:p>
     <w:p>
@@ -12959,19 +12702,11 @@
       <w:r>
         <w:t xml:space="preserve">String class is present inside </w:t>
       </w:r>
-      <w:proofErr w:type="spellStart"/>
       <w:r>
         <w:rPr>
           <w:highlight w:val="yellow"/>
         </w:rPr>
-        <w:t>java.lang</w:t>
-      </w:r>
-      <w:proofErr w:type="spellEnd"/>
-      <w:r>
-        <w:rPr>
-          <w:highlight w:val="yellow"/>
-        </w:rPr>
-        <w:t xml:space="preserve"> package</w:t>
+        <w:t>java.lang package</w:t>
       </w:r>
       <w:r>
         <w:t>.</w:t>
@@ -13220,7 +12955,7 @@
           <v:shape id="_x0000_i1031" type="#_x0000_t75" style="width:209.6pt;height:71.3pt" o:ole="">
             <v:imagedata r:id="rId40" o:title=""/>
           </v:shape>
-          <o:OLEObject Type="Embed" ProgID="Paint.Picture" ShapeID="_x0000_i1031" DrawAspect="Content" ObjectID="_1718684193" r:id="rId41"/>
+          <o:OLEObject Type="Embed" ProgID="PBrush" ShapeID="_x0000_i1031" DrawAspect="Content" ObjectID="_1718772307" r:id="rId41"/>
         </w:object>
       </w:r>
     </w:p>
@@ -13236,15 +12971,7 @@
         </w:tabs>
       </w:pPr>
       <w:r>
-        <w:t xml:space="preserve">SCP is a String Constant Pool. This is </w:t>
-      </w:r>
-      <w:proofErr w:type="spellStart"/>
-      <w:r>
-        <w:t>use</w:t>
-      </w:r>
-      <w:proofErr w:type="spellEnd"/>
-      <w:r>
-        <w:t xml:space="preserve"> to store the String objects created without new operator.</w:t>
+        <w:t>SCP is a String Constant Pool. This is use to store the String objects created without new operator.</w:t>
       </w:r>
     </w:p>
     <w:p>
@@ -13259,15 +12986,7 @@
         </w:tabs>
       </w:pPr>
       <w:r>
-        <w:t xml:space="preserve"> In SCP before creating an object it will first check if same value is present inside the SCP or not, If same value is present then it will not create new object </w:t>
-      </w:r>
-      <w:proofErr w:type="spellStart"/>
-      <w:r>
-        <w:t>other wise</w:t>
-      </w:r>
-      <w:proofErr w:type="spellEnd"/>
-      <w:r>
-        <w:t xml:space="preserve"> it will create a new Object.</w:t>
+        <w:t xml:space="preserve"> In SCP before creating an object it will first check if same value is present inside the SCP or not, If same value is present then it will not create new object other wise it will create a new Object.</w:t>
       </w:r>
     </w:p>
     <w:p>
@@ -13283,7 +13002,7 @@
           <v:shape id="_x0000_i1032" type="#_x0000_t75" style="width:281.25pt;height:106.95pt" o:ole="">
             <v:imagedata r:id="rId42" o:title=""/>
           </v:shape>
-          <o:OLEObject Type="Embed" ProgID="Paint.Picture" ShapeID="_x0000_i1032" DrawAspect="Content" ObjectID="_1718684194" r:id="rId43"/>
+          <o:OLEObject Type="Embed" ProgID="PBrush" ShapeID="_x0000_i1032" DrawAspect="Content" ObjectID="_1718772308" r:id="rId43"/>
         </w:object>
       </w:r>
     </w:p>
@@ -13330,14 +13049,12 @@
       <w:r>
         <w:t xml:space="preserve">This class is present inside </w:t>
       </w:r>
-      <w:proofErr w:type="spellStart"/>
       <w:r>
         <w:rPr>
           <w:highlight w:val="yellow"/>
         </w:rPr>
         <w:t>java.lang</w:t>
       </w:r>
-      <w:proofErr w:type="spellEnd"/>
       <w:r>
         <w:rPr>
           <w:highlight w:val="yellow"/>
@@ -13446,7 +13163,6 @@
           <w:u w:val="single"/>
         </w:rPr>
       </w:pPr>
-      <w:proofErr w:type="spellStart"/>
       <w:r>
         <w:rPr>
           <w:b/>
@@ -13471,7 +13187,6 @@
         </w:rPr>
         <w:t>er</w:t>
       </w:r>
-      <w:proofErr w:type="spellEnd"/>
     </w:p>
     <w:p>
       <w:pPr>
@@ -13481,7 +13196,6 @@
           <w:numId w:val="50"/>
         </w:numPr>
       </w:pPr>
-      <w:proofErr w:type="spellStart"/>
       <w:r>
         <w:t>StringBu</w:t>
       </w:r>
@@ -13489,11 +13203,7 @@
         <w:t>ff</w:t>
       </w:r>
       <w:r>
-        <w:t>er</w:t>
-      </w:r>
-      <w:proofErr w:type="spellEnd"/>
-      <w:r>
-        <w:t xml:space="preserve"> class is also used to store String value in java </w:t>
+        <w:t xml:space="preserve">er class is also used to store String value in java </w:t>
       </w:r>
     </w:p>
     <w:p>
@@ -13507,22 +13217,35 @@
       <w:r>
         <w:t xml:space="preserve">This class is present inside </w:t>
       </w:r>
-      <w:proofErr w:type="spellStart"/>
       <w:r>
         <w:rPr>
           <w:highlight w:val="yellow"/>
         </w:rPr>
-        <w:t>java.lang</w:t>
-      </w:r>
-      <w:proofErr w:type="spellEnd"/>
+        <w:t>java.lang package</w:t>
+      </w:r>
+      <w:r>
+        <w:t>.</w:t>
+      </w:r>
+    </w:p>
+    <w:p>
+      <w:pPr>
+        <w:pStyle w:val="ListParagraph"/>
+        <w:numPr>
+          <w:ilvl w:val="0"/>
+          <w:numId w:val="50"/>
+        </w:numPr>
+      </w:pPr>
+      <w:r>
+        <w:t xml:space="preserve">This is a </w:t>
+      </w:r>
       <w:r>
         <w:rPr>
           <w:highlight w:val="yellow"/>
         </w:rPr>
-        <w:t xml:space="preserve"> package</w:t>
-      </w:r>
-      <w:r>
-        <w:t>.</w:t>
+        <w:t>build-in class</w:t>
+      </w:r>
+      <w:r>
+        <w:t xml:space="preserve"> provided by java.</w:t>
       </w:r>
     </w:p>
     <w:p>
@@ -13534,16 +13257,28 @@
         </w:numPr>
       </w:pPr>
       <w:r>
-        <w:t xml:space="preserve">This is a </w:t>
+        <w:t>To store the string value and to perform operations on the string you can create object of StringBuffer and can set the value.</w:t>
+      </w:r>
+    </w:p>
+    <w:p>
+      <w:pPr>
+        <w:pStyle w:val="ListParagraph"/>
+        <w:numPr>
+          <w:ilvl w:val="0"/>
+          <w:numId w:val="50"/>
+        </w:numPr>
+      </w:pPr>
+      <w:r>
+        <w:t xml:space="preserve">StringBuffer objects are created inside Heap and </w:t>
       </w:r>
       <w:r>
         <w:rPr>
           <w:highlight w:val="yellow"/>
         </w:rPr>
-        <w:t>build-in class</w:t>
-      </w:r>
-      <w:r>
-        <w:t xml:space="preserve"> provided by java.</w:t>
+        <w:t>SCP is not applicable</w:t>
+      </w:r>
+      <w:r>
+        <w:t xml:space="preserve"> for StringBuffer.</w:t>
       </w:r>
     </w:p>
     <w:p>
@@ -13555,15 +13290,34 @@
         </w:numPr>
       </w:pPr>
       <w:r>
-        <w:t xml:space="preserve">To store the string value and to perform operations on the string you can create object of </w:t>
-      </w:r>
-      <w:proofErr w:type="spellStart"/>
-      <w:r>
-        <w:t>StringBuffer</w:t>
-      </w:r>
-      <w:proofErr w:type="spellEnd"/>
-      <w:r>
-        <w:t xml:space="preserve"> and can set the value.</w:t>
+        <w:t>The Object</w:t>
+      </w:r>
+      <w:r>
+        <w:t xml:space="preserve"> </w:t>
+      </w:r>
+      <w:r>
+        <w:t>of StringBu</w:t>
+      </w:r>
+      <w:r>
+        <w:t>ff</w:t>
+      </w:r>
+      <w:r>
+        <w:t xml:space="preserve">er is </w:t>
+      </w:r>
+      <w:r>
+        <w:rPr>
+          <w:highlight w:val="yellow"/>
+        </w:rPr>
+        <w:t>mutable</w:t>
+      </w:r>
+      <w:r>
+        <w:t>.  Mutable means the original value changes by applying the method of StringBu</w:t>
+      </w:r>
+      <w:r>
+        <w:t>ff</w:t>
+      </w:r>
+      <w:r>
+        <w:t>er.</w:t>
       </w:r>
     </w:p>
     <w:p>
@@ -13574,30 +13328,8 @@
           <w:numId w:val="50"/>
         </w:numPr>
       </w:pPr>
-      <w:proofErr w:type="spellStart"/>
-      <w:r>
-        <w:t>StringBuffer</w:t>
-      </w:r>
-      <w:proofErr w:type="spellEnd"/>
-      <w:r>
-        <w:t xml:space="preserve"> objects are created inside Heap and </w:t>
-      </w:r>
-      <w:r>
-        <w:rPr>
-          <w:highlight w:val="yellow"/>
-        </w:rPr>
-        <w:t>SCP is not applicable</w:t>
-      </w:r>
-      <w:r>
-        <w:t xml:space="preserve"> for </w:t>
-      </w:r>
-      <w:proofErr w:type="spellStart"/>
-      <w:r>
-        <w:t>StringBuffer</w:t>
-      </w:r>
-      <w:proofErr w:type="spellEnd"/>
-      <w:r>
-        <w:t>.</w:t>
+      <w:r>
+        <w:t>StringBuffer Objects are thread safe. Methods of StringBuffer are synchronized.</w:t>
       </w:r>
     </w:p>
     <w:p>
@@ -13609,50 +13341,7 @@
         </w:numPr>
       </w:pPr>
       <w:r>
-        <w:t>The Object</w:t>
-      </w:r>
-      <w:r>
-        <w:t xml:space="preserve"> </w:t>
-      </w:r>
-      <w:r>
-        <w:t xml:space="preserve">of </w:t>
-      </w:r>
-      <w:proofErr w:type="spellStart"/>
-      <w:r>
-        <w:t>StringBu</w:t>
-      </w:r>
-      <w:r>
-        <w:t>ff</w:t>
-      </w:r>
-      <w:r>
-        <w:t>er</w:t>
-      </w:r>
-      <w:proofErr w:type="spellEnd"/>
-      <w:r>
-        <w:t xml:space="preserve"> is </w:t>
-      </w:r>
-      <w:r>
-        <w:rPr>
-          <w:highlight w:val="yellow"/>
-        </w:rPr>
-        <w:t>mutable</w:t>
-      </w:r>
-      <w:r>
-        <w:t xml:space="preserve">.  Mutable means the original value changes by applying the method of </w:t>
-      </w:r>
-      <w:proofErr w:type="spellStart"/>
-      <w:r>
-        <w:t>StringBu</w:t>
-      </w:r>
-      <w:r>
-        <w:t>ff</w:t>
-      </w:r>
-      <w:r>
-        <w:t>er</w:t>
-      </w:r>
-      <w:proofErr w:type="spellEnd"/>
-      <w:r>
-        <w:t>.</w:t>
+        <w:t>That is StringBuffer object can be access by one thread at a time only and if one thread performing any operation then other threads has to wait.</w:t>
       </w:r>
     </w:p>
     <w:p>
@@ -13663,21 +13352,25 @@
           <w:numId w:val="50"/>
         </w:numPr>
       </w:pPr>
-      <w:proofErr w:type="spellStart"/>
-      <w:r>
-        <w:t>StringBuffer</w:t>
-      </w:r>
-      <w:proofErr w:type="spellEnd"/>
-      <w:r>
-        <w:t xml:space="preserve"> Objects are thread safe. Methods of </w:t>
-      </w:r>
-      <w:proofErr w:type="spellStart"/>
-      <w:r>
-        <w:t>StringBuffer</w:t>
-      </w:r>
-      <w:proofErr w:type="spellEnd"/>
-      <w:r>
-        <w:t xml:space="preserve"> are synchronized.</w:t>
+      <w:r>
+        <w:t>Due to this the execution of the StringBuffer is slower than the StringBuilder.</w:t>
+      </w:r>
+    </w:p>
+    <w:p>
+      <w:pPr>
+        <w:rPr>
+          <w:b/>
+          <w:bCs/>
+          <w:u w:val="single"/>
+        </w:rPr>
+      </w:pPr>
+      <w:r>
+        <w:rPr>
+          <w:b/>
+          <w:bCs/>
+          <w:u w:val="single"/>
+        </w:rPr>
+        <w:t xml:space="preserve">StringTokenizer </w:t>
       </w:r>
     </w:p>
     <w:p>
@@ -13685,19 +13378,11 @@
         <w:pStyle w:val="ListParagraph"/>
         <w:numPr>
           <w:ilvl w:val="0"/>
-          <w:numId w:val="50"/>
-        </w:numPr>
-      </w:pPr>
-      <w:r>
-        <w:t xml:space="preserve">That is </w:t>
-      </w:r>
-      <w:proofErr w:type="spellStart"/>
-      <w:r>
-        <w:t>StringBuffer</w:t>
-      </w:r>
-      <w:proofErr w:type="spellEnd"/>
-      <w:r>
-        <w:t xml:space="preserve"> object can be access by one thread at a time only and if one thread performing any operation then other threads has to wait.</w:t>
+          <w:numId w:val="51"/>
+        </w:numPr>
+      </w:pPr>
+      <w:r>
+        <w:t>Using this class you can convert your string values into a tokens.</w:t>
       </w:r>
     </w:p>
     <w:p>
@@ -13705,46 +13390,11 @@
         <w:pStyle w:val="ListParagraph"/>
         <w:numPr>
           <w:ilvl w:val="0"/>
-          <w:numId w:val="50"/>
-        </w:numPr>
-      </w:pPr>
-      <w:r>
-        <w:t xml:space="preserve">Due to this the execution of the </w:t>
-      </w:r>
-      <w:proofErr w:type="spellStart"/>
-      <w:r>
-        <w:t>StringBuffer</w:t>
-      </w:r>
-      <w:proofErr w:type="spellEnd"/>
-      <w:r>
-        <w:t xml:space="preserve"> is slower than the StringBuilder.</w:t>
-      </w:r>
-    </w:p>
-    <w:p>
-      <w:pPr>
-        <w:rPr>
-          <w:b/>
-          <w:bCs/>
-          <w:u w:val="single"/>
-        </w:rPr>
-      </w:pPr>
-      <w:proofErr w:type="spellStart"/>
-      <w:r>
-        <w:rPr>
-          <w:b/>
-          <w:bCs/>
-          <w:u w:val="single"/>
-        </w:rPr>
-        <w:t>StringTokenizer</w:t>
-      </w:r>
-      <w:proofErr w:type="spellEnd"/>
-      <w:r>
-        <w:rPr>
-          <w:b/>
-          <w:bCs/>
-          <w:u w:val="single"/>
-        </w:rPr>
-        <w:t xml:space="preserve"> </w:t>
+          <w:numId w:val="51"/>
+        </w:numPr>
+      </w:pPr>
+      <w:r>
+        <w:t>This class is present inside java.util package.</w:t>
       </w:r>
     </w:p>
     <w:p>
@@ -13756,7 +13406,7 @@
         </w:numPr>
       </w:pPr>
       <w:r>
-        <w:t>Using this class you can convert your string values into a tokens.</w:t>
+        <w:t>You can provide a string into the object and the Delimiter using which you can tokenize the string.</w:t>
       </w:r>
     </w:p>
     <w:p>
@@ -13768,55 +13418,15 @@
         </w:numPr>
       </w:pPr>
       <w:r>
-        <w:t xml:space="preserve">This class is present inside </w:t>
-      </w:r>
-      <w:proofErr w:type="spellStart"/>
-      <w:r>
-        <w:t>java.util</w:t>
-      </w:r>
-      <w:proofErr w:type="spellEnd"/>
-      <w:r>
-        <w:t xml:space="preserve"> package.</w:t>
+        <w:t>Example</w:t>
       </w:r>
     </w:p>
     <w:p>
       <w:pPr>
         <w:pStyle w:val="ListParagraph"/>
-        <w:numPr>
-          <w:ilvl w:val="0"/>
-          <w:numId w:val="51"/>
-        </w:numPr>
-      </w:pPr>
-      <w:r>
-        <w:t>You can provide a string into the object and the Delimiter using which you can tokenize the string.</w:t>
-      </w:r>
-    </w:p>
-    <w:p>
-      <w:pPr>
-        <w:pStyle w:val="ListParagraph"/>
-        <w:numPr>
-          <w:ilvl w:val="0"/>
-          <w:numId w:val="51"/>
-        </w:numPr>
-      </w:pPr>
-      <w:r>
-        <w:t>Example</w:t>
-      </w:r>
-    </w:p>
-    <w:p>
-      <w:pPr>
-        <w:pStyle w:val="ListParagraph"/>
-      </w:pPr>
-      <w:r>
-        <w:t>String: “</w:t>
-      </w:r>
-      <w:proofErr w:type="spellStart"/>
-      <w:r>
-        <w:t>This_is_Java_Program</w:t>
-      </w:r>
-      <w:proofErr w:type="spellEnd"/>
-      <w:r>
-        <w:t xml:space="preserve">” </w:t>
+      </w:pPr>
+      <w:r>
+        <w:t xml:space="preserve">String: “This_is_Java_Program” </w:t>
       </w:r>
     </w:p>
     <w:p>
@@ -14263,23 +13873,7 @@
           <w:sz w:val="28"/>
           <w:szCs w:val="28"/>
         </w:rPr>
-        <w:t xml:space="preserve">Scanner is present inside </w:t>
-      </w:r>
-      <w:proofErr w:type="spellStart"/>
-      <w:r>
-        <w:rPr>
-          <w:sz w:val="28"/>
-          <w:szCs w:val="28"/>
-        </w:rPr>
-        <w:t>java.util</w:t>
-      </w:r>
-      <w:proofErr w:type="spellEnd"/>
-      <w:r>
-        <w:rPr>
-          <w:sz w:val="28"/>
-          <w:szCs w:val="28"/>
-        </w:rPr>
-        <w:t xml:space="preserve"> package.</w:t>
+        <w:t>Scanner is present inside java.util package.</w:t>
       </w:r>
     </w:p>
     <w:p>
@@ -14375,7 +13969,6 @@
         </w:rPr>
         <w:t xml:space="preserve">There are method with name </w:t>
       </w:r>
-      <w:proofErr w:type="spellStart"/>
       <w:r>
         <w:rPr>
           <w:b/>
@@ -14394,7 +13987,6 @@
         </w:rPr>
         <w:t>XXX</w:t>
       </w:r>
-      <w:proofErr w:type="spellEnd"/>
       <w:r>
         <w:rPr>
           <w:b/>
@@ -15208,23 +14800,7 @@
           <w:sz w:val="28"/>
           <w:szCs w:val="28"/>
         </w:rPr>
-        <w:t xml:space="preserve">Code is flexible so that if you change one part of code it will not </w:t>
-      </w:r>
-      <w:proofErr w:type="spellStart"/>
-      <w:r>
-        <w:rPr>
-          <w:sz w:val="28"/>
-          <w:szCs w:val="28"/>
-        </w:rPr>
-        <w:t>affect</w:t>
-      </w:r>
-      <w:proofErr w:type="spellEnd"/>
-      <w:r>
-        <w:rPr>
-          <w:sz w:val="28"/>
-          <w:szCs w:val="28"/>
-        </w:rPr>
-        <w:t xml:space="preserve"> on another part.</w:t>
+        <w:t>Code is flexible so that if you change one part of code it will not affect on another part.</w:t>
       </w:r>
     </w:p>
     <w:p>
@@ -15679,44 +15255,19 @@
           <w:szCs w:val="28"/>
         </w:rPr>
       </w:pPr>
-      <w:proofErr w:type="spellStart"/>
-      <w:r>
-        <w:rPr>
-          <w:sz w:val="28"/>
-          <w:szCs w:val="28"/>
-        </w:rPr>
-        <w:t>toString</w:t>
-      </w:r>
-      <w:proofErr w:type="spellEnd"/>
-      <w:r>
-        <w:rPr>
-          <w:sz w:val="28"/>
-          <w:szCs w:val="28"/>
-        </w:rPr>
-        <w:t>()</w:t>
-      </w:r>
-      <w:r>
-        <w:rPr>
-          <w:sz w:val="28"/>
-          <w:szCs w:val="28"/>
-        </w:rPr>
-        <w:t xml:space="preserve"> : This method gets called whenever you try to print the Object of class. By default this method return String “</w:t>
-      </w:r>
-      <w:proofErr w:type="spellStart"/>
-      <w:r>
-        <w:rPr>
-          <w:sz w:val="28"/>
-          <w:szCs w:val="28"/>
-        </w:rPr>
-        <w:t>ClassName@HashCode</w:t>
-      </w:r>
-      <w:proofErr w:type="spellEnd"/>
-      <w:r>
-        <w:rPr>
-          <w:sz w:val="28"/>
-          <w:szCs w:val="28"/>
-        </w:rPr>
-        <w:t>”</w:t>
+      <w:r>
+        <w:rPr>
+          <w:sz w:val="28"/>
+          <w:szCs w:val="28"/>
+        </w:rPr>
+        <w:t>toString()</w:t>
+      </w:r>
+      <w:r>
+        <w:rPr>
+          <w:sz w:val="28"/>
+          <w:szCs w:val="28"/>
+        </w:rPr>
+        <w:t xml:space="preserve"> : This method gets called whenever you try to print the Object of class. By default this method return String “ClassName@HashCode”</w:t>
       </w:r>
     </w:p>
     <w:p>
@@ -15734,21 +15285,12 @@
           <w:szCs w:val="28"/>
         </w:rPr>
       </w:pPr>
-      <w:proofErr w:type="spellStart"/>
-      <w:r>
-        <w:rPr>
-          <w:sz w:val="28"/>
-          <w:szCs w:val="28"/>
-        </w:rPr>
-        <w:t>hashCode</w:t>
-      </w:r>
-      <w:proofErr w:type="spellEnd"/>
-      <w:r>
-        <w:rPr>
-          <w:sz w:val="28"/>
-          <w:szCs w:val="28"/>
-        </w:rPr>
-        <w:t>()</w:t>
+      <w:r>
+        <w:rPr>
+          <w:sz w:val="28"/>
+          <w:szCs w:val="28"/>
+        </w:rPr>
+        <w:t>hashCode()</w:t>
       </w:r>
       <w:r>
         <w:rPr>
@@ -15895,21 +15437,12 @@
           <w:szCs w:val="28"/>
         </w:rPr>
       </w:pPr>
-      <w:proofErr w:type="spellStart"/>
-      <w:r>
-        <w:rPr>
-          <w:sz w:val="28"/>
-          <w:szCs w:val="28"/>
-        </w:rPr>
-        <w:t>notifyAll</w:t>
-      </w:r>
-      <w:proofErr w:type="spellEnd"/>
-      <w:r>
-        <w:rPr>
-          <w:sz w:val="28"/>
-          <w:szCs w:val="28"/>
-        </w:rPr>
-        <w:t>()</w:t>
+      <w:r>
+        <w:rPr>
+          <w:sz w:val="28"/>
+          <w:szCs w:val="28"/>
+        </w:rPr>
+        <w:t>notifyAll()</w:t>
       </w:r>
     </w:p>
     <w:p>
@@ -17159,23 +16692,7 @@
           <w:sz w:val="28"/>
           <w:szCs w:val="28"/>
         </w:rPr>
-        <w:t xml:space="preserve">Classes can static but it must </w:t>
-      </w:r>
-      <w:proofErr w:type="spellStart"/>
-      <w:r>
-        <w:rPr>
-          <w:sz w:val="28"/>
-          <w:szCs w:val="28"/>
-        </w:rPr>
-        <w:t>a</w:t>
-      </w:r>
-      <w:proofErr w:type="spellEnd"/>
-      <w:r>
-        <w:rPr>
-          <w:sz w:val="28"/>
-          <w:szCs w:val="28"/>
-        </w:rPr>
-        <w:t xml:space="preserve"> inner class (one class inside another class).</w:t>
+        <w:t>Classes can static but it must a inner class (one class inside another class).</w:t>
       </w:r>
     </w:p>
     <w:p>
@@ -17809,23 +17326,7 @@
           <w:sz w:val="28"/>
           <w:szCs w:val="28"/>
         </w:rPr>
-        <w:t xml:space="preserve">By Using </w:t>
-      </w:r>
-      <w:proofErr w:type="spellStart"/>
-      <w:r>
-        <w:rPr>
-          <w:sz w:val="28"/>
-          <w:szCs w:val="28"/>
-        </w:rPr>
-        <w:t>a</w:t>
-      </w:r>
-      <w:proofErr w:type="spellEnd"/>
-      <w:r>
-        <w:rPr>
-          <w:sz w:val="28"/>
-          <w:szCs w:val="28"/>
-        </w:rPr>
-        <w:t xml:space="preserve"> import statement you allow to use the external class in the current java files.</w:t>
+        <w:t>By Using a import statement you allow to use the external class in the current java files.</w:t>
       </w:r>
     </w:p>
     <w:p>
@@ -19691,23 +19192,7 @@
           <w:sz w:val="28"/>
           <w:szCs w:val="28"/>
         </w:rPr>
-        <w:t xml:space="preserve">In Java </w:t>
-      </w:r>
-      <w:proofErr w:type="spellStart"/>
-      <w:r>
-        <w:rPr>
-          <w:sz w:val="28"/>
-          <w:szCs w:val="28"/>
-        </w:rPr>
-        <w:t>StringBuffer</w:t>
-      </w:r>
-      <w:proofErr w:type="spellEnd"/>
-      <w:r>
-        <w:rPr>
-          <w:sz w:val="28"/>
-          <w:szCs w:val="28"/>
-        </w:rPr>
-        <w:t xml:space="preserve"> and StringBuilder is an example if </w:t>
+        <w:t xml:space="preserve">In Java StringBuffer and StringBuilder is an example if </w:t>
       </w:r>
       <w:r>
         <w:rPr>
@@ -20406,57 +19891,539 @@
           <w:szCs w:val="28"/>
         </w:rPr>
       </w:pPr>
-      <w:proofErr w:type="spellStart"/>
       <w:r>
         <w:rPr>
           <w:color w:val="000000" w:themeColor="text1"/>
           <w:sz w:val="28"/>
           <w:szCs w:val="28"/>
         </w:rPr>
-        <w:t>SuperClass</w:t>
-      </w:r>
-      <w:proofErr w:type="spellEnd"/>
+        <w:t>SuperClass ref  = new Su</w:t>
+      </w:r>
       <w:r>
         <w:rPr>
           <w:color w:val="000000" w:themeColor="text1"/>
           <w:sz w:val="28"/>
           <w:szCs w:val="28"/>
         </w:rPr>
-        <w:t xml:space="preserve"> ref  = new </w:t>
-      </w:r>
-      <w:proofErr w:type="spellStart"/>
+        <w:t>b</w:t>
+      </w:r>
       <w:r>
         <w:rPr>
           <w:color w:val="000000" w:themeColor="text1"/>
           <w:sz w:val="28"/>
           <w:szCs w:val="28"/>
         </w:rPr>
-        <w:t>Su</w:t>
-      </w:r>
-      <w:r>
+        <w:t>Class();</w:t>
+      </w:r>
+    </w:p>
+    <w:p>
+      <w:pPr>
         <w:rPr>
           <w:color w:val="000000" w:themeColor="text1"/>
           <w:sz w:val="28"/>
           <w:szCs w:val="28"/>
         </w:rPr>
-        <w:t>b</w:t>
-      </w:r>
+      </w:pPr>
       <w:r>
         <w:rPr>
           <w:color w:val="000000" w:themeColor="text1"/>
           <w:sz w:val="28"/>
           <w:szCs w:val="28"/>
         </w:rPr>
-        <w:t>Class</w:t>
-      </w:r>
-      <w:proofErr w:type="spellEnd"/>
-      <w:r>
-        <w:rPr>
+        <w:br w:type="page"/>
+      </w:r>
+    </w:p>
+    <w:p>
+      <w:pPr>
+        <w:pStyle w:val="NoSpacing"/>
+        <w:tabs>
+          <w:tab w:val="left" w:pos="3757"/>
+        </w:tabs>
+        <w:rPr>
+          <w:b/>
+          <w:bCs/>
           <w:color w:val="000000" w:themeColor="text1"/>
           <w:sz w:val="28"/>
           <w:szCs w:val="28"/>
         </w:rPr>
-        <w:t>();</w:t>
+      </w:pPr>
+      <w:r>
+        <w:rPr>
+          <w:b/>
+          <w:bCs/>
+          <w:color w:val="000000" w:themeColor="text1"/>
+          <w:sz w:val="28"/>
+          <w:szCs w:val="28"/>
+        </w:rPr>
+        <w:lastRenderedPageBreak/>
+        <w:t>Abstraction</w:t>
+      </w:r>
+    </w:p>
+    <w:p>
+      <w:pPr>
+        <w:pStyle w:val="NoSpacing"/>
+        <w:numPr>
+          <w:ilvl w:val="0"/>
+          <w:numId w:val="69"/>
+        </w:numPr>
+        <w:tabs>
+          <w:tab w:val="left" w:pos="3757"/>
+        </w:tabs>
+        <w:rPr>
+          <w:b/>
+          <w:bCs/>
+          <w:color w:val="000000" w:themeColor="text1"/>
+          <w:sz w:val="28"/>
+          <w:szCs w:val="28"/>
+        </w:rPr>
+      </w:pPr>
+      <w:r>
+        <w:rPr>
+          <w:color w:val="000000" w:themeColor="text1"/>
+          <w:sz w:val="28"/>
+          <w:szCs w:val="28"/>
+        </w:rPr>
+        <w:t xml:space="preserve">Hiding the </w:t>
+      </w:r>
+      <w:r>
+        <w:rPr>
+          <w:color w:val="000000" w:themeColor="text1"/>
+          <w:sz w:val="28"/>
+          <w:szCs w:val="28"/>
+        </w:rPr>
+        <w:t>comple</w:t>
+      </w:r>
+      <w:r>
+        <w:rPr>
+          <w:color w:val="000000" w:themeColor="text1"/>
+          <w:sz w:val="28"/>
+          <w:szCs w:val="28"/>
+        </w:rPr>
+        <w:t>x</w:t>
+      </w:r>
+      <w:r>
+        <w:rPr>
+          <w:color w:val="000000" w:themeColor="text1"/>
+          <w:sz w:val="28"/>
+          <w:szCs w:val="28"/>
+        </w:rPr>
+        <w:t xml:space="preserve"> implementation from the user and display only </w:t>
+      </w:r>
+      <w:r>
+        <w:rPr>
+          <w:color w:val="000000" w:themeColor="text1"/>
+          <w:sz w:val="28"/>
+          <w:szCs w:val="28"/>
+        </w:rPr>
+        <w:t>t</w:t>
+      </w:r>
+      <w:r>
+        <w:rPr>
+          <w:color w:val="000000" w:themeColor="text1"/>
+          <w:sz w:val="28"/>
+          <w:szCs w:val="28"/>
+        </w:rPr>
+        <w:t>he required functionality.</w:t>
+      </w:r>
+    </w:p>
+    <w:p>
+      <w:pPr>
+        <w:pStyle w:val="NoSpacing"/>
+        <w:numPr>
+          <w:ilvl w:val="0"/>
+          <w:numId w:val="69"/>
+        </w:numPr>
+        <w:tabs>
+          <w:tab w:val="left" w:pos="3757"/>
+        </w:tabs>
+        <w:rPr>
+          <w:b/>
+          <w:bCs/>
+          <w:color w:val="000000" w:themeColor="text1"/>
+          <w:sz w:val="28"/>
+          <w:szCs w:val="28"/>
+        </w:rPr>
+      </w:pPr>
+      <w:r>
+        <w:rPr>
+          <w:color w:val="000000" w:themeColor="text1"/>
+          <w:sz w:val="28"/>
+          <w:szCs w:val="28"/>
+        </w:rPr>
+        <w:t>To achieve abstraction you can used 2 ways.</w:t>
+      </w:r>
+    </w:p>
+    <w:p>
+      <w:pPr>
+        <w:pStyle w:val="NoSpacing"/>
+        <w:numPr>
+          <w:ilvl w:val="1"/>
+          <w:numId w:val="69"/>
+        </w:numPr>
+        <w:tabs>
+          <w:tab w:val="left" w:pos="3757"/>
+        </w:tabs>
+        <w:rPr>
+          <w:b/>
+          <w:bCs/>
+          <w:color w:val="000000" w:themeColor="text1"/>
+          <w:sz w:val="28"/>
+          <w:szCs w:val="28"/>
+        </w:rPr>
+      </w:pPr>
+      <w:r>
+        <w:rPr>
+          <w:color w:val="000000" w:themeColor="text1"/>
+          <w:sz w:val="28"/>
+          <w:szCs w:val="28"/>
+        </w:rPr>
+        <w:t>Interface</w:t>
+      </w:r>
+      <w:r>
+        <w:rPr>
+          <w:color w:val="000000" w:themeColor="text1"/>
+          <w:sz w:val="28"/>
+          <w:szCs w:val="28"/>
+        </w:rPr>
+        <w:t>: you can achieve 100% abstraction. Full abstraction can be achieved.</w:t>
+      </w:r>
+    </w:p>
+    <w:p>
+      <w:pPr>
+        <w:pStyle w:val="NoSpacing"/>
+        <w:numPr>
+          <w:ilvl w:val="1"/>
+          <w:numId w:val="69"/>
+        </w:numPr>
+        <w:tabs>
+          <w:tab w:val="left" w:pos="3757"/>
+        </w:tabs>
+        <w:rPr>
+          <w:b/>
+          <w:bCs/>
+          <w:color w:val="000000" w:themeColor="text1"/>
+          <w:sz w:val="28"/>
+          <w:szCs w:val="28"/>
+        </w:rPr>
+      </w:pPr>
+      <w:r>
+        <w:rPr>
+          <w:color w:val="000000" w:themeColor="text1"/>
+          <w:sz w:val="28"/>
+          <w:szCs w:val="28"/>
+        </w:rPr>
+        <w:t>Abstract class</w:t>
+      </w:r>
+      <w:r>
+        <w:rPr>
+          <w:color w:val="000000" w:themeColor="text1"/>
+          <w:sz w:val="28"/>
+          <w:szCs w:val="28"/>
+        </w:rPr>
+        <w:t>: You can achieve 0-100% abstraction, Partial abstraction can be achieve.</w:t>
+      </w:r>
+    </w:p>
+    <w:p>
+      <w:pPr>
+        <w:pStyle w:val="NoSpacing"/>
+        <w:tabs>
+          <w:tab w:val="left" w:pos="3757"/>
+        </w:tabs>
+        <w:rPr>
+          <w:color w:val="000000" w:themeColor="text1"/>
+          <w:sz w:val="28"/>
+          <w:szCs w:val="28"/>
+        </w:rPr>
+      </w:pPr>
+    </w:p>
+    <w:p>
+      <w:pPr>
+        <w:pStyle w:val="NoSpacing"/>
+        <w:tabs>
+          <w:tab w:val="left" w:pos="3757"/>
+        </w:tabs>
+        <w:rPr>
+          <w:b/>
+          <w:bCs/>
+          <w:color w:val="000000" w:themeColor="text1"/>
+          <w:sz w:val="28"/>
+          <w:szCs w:val="28"/>
+          <w:u w:val="single"/>
+        </w:rPr>
+      </w:pPr>
+      <w:r>
+        <w:rPr>
+          <w:b/>
+          <w:bCs/>
+          <w:color w:val="000000" w:themeColor="text1"/>
+          <w:sz w:val="28"/>
+          <w:szCs w:val="28"/>
+          <w:u w:val="single"/>
+        </w:rPr>
+        <w:t>Abstract Class</w:t>
+      </w:r>
+    </w:p>
+    <w:p>
+      <w:pPr>
+        <w:pStyle w:val="NoSpacing"/>
+        <w:numPr>
+          <w:ilvl w:val="0"/>
+          <w:numId w:val="71"/>
+        </w:numPr>
+        <w:tabs>
+          <w:tab w:val="left" w:pos="3757"/>
+        </w:tabs>
+        <w:rPr>
+          <w:color w:val="000000" w:themeColor="text1"/>
+          <w:sz w:val="28"/>
+          <w:szCs w:val="28"/>
+        </w:rPr>
+      </w:pPr>
+      <w:r>
+        <w:rPr>
+          <w:color w:val="000000" w:themeColor="text1"/>
+          <w:sz w:val="28"/>
+          <w:szCs w:val="28"/>
+        </w:rPr>
+        <w:t>It is used to achieve 0-100% abstraction.</w:t>
+      </w:r>
+    </w:p>
+    <w:p>
+      <w:pPr>
+        <w:pStyle w:val="NoSpacing"/>
+        <w:numPr>
+          <w:ilvl w:val="0"/>
+          <w:numId w:val="71"/>
+        </w:numPr>
+        <w:tabs>
+          <w:tab w:val="left" w:pos="3757"/>
+        </w:tabs>
+        <w:rPr>
+          <w:color w:val="000000" w:themeColor="text1"/>
+          <w:sz w:val="28"/>
+          <w:szCs w:val="28"/>
+        </w:rPr>
+      </w:pPr>
+      <w:r>
+        <w:rPr>
+          <w:color w:val="000000" w:themeColor="text1"/>
+          <w:sz w:val="28"/>
+          <w:szCs w:val="28"/>
+        </w:rPr>
+        <w:t>Abstract classes are created using an abstract keyword.</w:t>
+      </w:r>
+    </w:p>
+    <w:p>
+      <w:pPr>
+        <w:pStyle w:val="NoSpacing"/>
+        <w:numPr>
+          <w:ilvl w:val="0"/>
+          <w:numId w:val="71"/>
+        </w:numPr>
+        <w:tabs>
+          <w:tab w:val="left" w:pos="3757"/>
+        </w:tabs>
+        <w:rPr>
+          <w:color w:val="000000" w:themeColor="text1"/>
+          <w:sz w:val="28"/>
+          <w:szCs w:val="28"/>
+        </w:rPr>
+      </w:pPr>
+      <w:r>
+        <w:rPr>
+          <w:color w:val="000000" w:themeColor="text1"/>
+          <w:sz w:val="28"/>
+          <w:szCs w:val="28"/>
+        </w:rPr>
+        <w:t>Abstract classes can have a</w:t>
+      </w:r>
+      <w:r>
+        <w:rPr>
+          <w:color w:val="000000" w:themeColor="text1"/>
+          <w:sz w:val="28"/>
+          <w:szCs w:val="28"/>
+        </w:rPr>
+        <w:t>n</w:t>
+      </w:r>
+      <w:r>
+        <w:rPr>
+          <w:color w:val="000000" w:themeColor="text1"/>
+          <w:sz w:val="28"/>
+          <w:szCs w:val="28"/>
+        </w:rPr>
+        <w:t xml:space="preserve"> abstract method</w:t>
+      </w:r>
+      <w:r>
+        <w:rPr>
+          <w:color w:val="000000" w:themeColor="text1"/>
+          <w:sz w:val="28"/>
+          <w:szCs w:val="28"/>
+        </w:rPr>
+        <w:t xml:space="preserve"> and non abstract method also</w:t>
+      </w:r>
+      <w:r>
+        <w:rPr>
+          <w:color w:val="000000" w:themeColor="text1"/>
+          <w:sz w:val="28"/>
+          <w:szCs w:val="28"/>
+        </w:rPr>
+        <w:t>.</w:t>
+      </w:r>
+    </w:p>
+    <w:p>
+      <w:pPr>
+        <w:pStyle w:val="NoSpacing"/>
+        <w:numPr>
+          <w:ilvl w:val="0"/>
+          <w:numId w:val="71"/>
+        </w:numPr>
+        <w:tabs>
+          <w:tab w:val="left" w:pos="3757"/>
+        </w:tabs>
+        <w:rPr>
+          <w:color w:val="000000" w:themeColor="text1"/>
+          <w:sz w:val="28"/>
+          <w:szCs w:val="28"/>
+        </w:rPr>
+      </w:pPr>
+      <w:r>
+        <w:rPr>
+          <w:color w:val="000000" w:themeColor="text1"/>
+          <w:sz w:val="28"/>
+          <w:szCs w:val="28"/>
+        </w:rPr>
+        <w:t>The method which do not have any implementation, and just the declaration of the method is in the class.</w:t>
+      </w:r>
+    </w:p>
+    <w:p>
+      <w:pPr>
+        <w:pStyle w:val="NoSpacing"/>
+        <w:numPr>
+          <w:ilvl w:val="0"/>
+          <w:numId w:val="71"/>
+        </w:numPr>
+        <w:tabs>
+          <w:tab w:val="left" w:pos="3757"/>
+        </w:tabs>
+        <w:rPr>
+          <w:color w:val="000000" w:themeColor="text1"/>
+          <w:sz w:val="28"/>
+          <w:szCs w:val="28"/>
+        </w:rPr>
+      </w:pPr>
+      <w:r>
+        <w:rPr>
+          <w:color w:val="000000" w:themeColor="text1"/>
+          <w:sz w:val="28"/>
+          <w:szCs w:val="28"/>
+        </w:rPr>
+        <w:t xml:space="preserve"> </w:t>
+      </w:r>
+      <w:r>
+        <w:rPr>
+          <w:color w:val="000000" w:themeColor="text1"/>
+          <w:sz w:val="28"/>
+          <w:szCs w:val="28"/>
+        </w:rPr>
+        <w:t xml:space="preserve">Abstract classes are mostly used as a </w:t>
+      </w:r>
+      <w:r>
+        <w:rPr>
+          <w:color w:val="000000" w:themeColor="text1"/>
+          <w:sz w:val="28"/>
+          <w:szCs w:val="28"/>
+        </w:rPr>
+        <w:t>top-level</w:t>
+      </w:r>
+      <w:r>
+        <w:rPr>
+          <w:color w:val="000000" w:themeColor="text1"/>
+          <w:sz w:val="28"/>
+          <w:szCs w:val="28"/>
+        </w:rPr>
+        <w:t xml:space="preserve"> class in the hierarchy.</w:t>
+      </w:r>
+    </w:p>
+    <w:p>
+      <w:pPr>
+        <w:pStyle w:val="NoSpacing"/>
+        <w:numPr>
+          <w:ilvl w:val="0"/>
+          <w:numId w:val="71"/>
+        </w:numPr>
+        <w:tabs>
+          <w:tab w:val="left" w:pos="3757"/>
+        </w:tabs>
+        <w:rPr>
+          <w:color w:val="000000" w:themeColor="text1"/>
+          <w:sz w:val="28"/>
+          <w:szCs w:val="28"/>
+        </w:rPr>
+      </w:pPr>
+      <w:r>
+        <w:rPr>
+          <w:color w:val="000000" w:themeColor="text1"/>
+          <w:sz w:val="28"/>
+          <w:szCs w:val="28"/>
+        </w:rPr>
+        <w:t xml:space="preserve"> </w:t>
+      </w:r>
+      <w:r>
+        <w:rPr>
+          <w:color w:val="000000" w:themeColor="text1"/>
+          <w:sz w:val="28"/>
+          <w:szCs w:val="28"/>
+        </w:rPr>
+        <w:t>Abstract class can be inherited by non-abstract</w:t>
+      </w:r>
+      <w:r>
+        <w:rPr>
+          <w:color w:val="000000" w:themeColor="text1"/>
+          <w:sz w:val="28"/>
+          <w:szCs w:val="28"/>
+        </w:rPr>
+        <w:t>(concrete)</w:t>
+      </w:r>
+      <w:r>
+        <w:rPr>
+          <w:color w:val="000000" w:themeColor="text1"/>
+          <w:sz w:val="28"/>
+          <w:szCs w:val="28"/>
+        </w:rPr>
+        <w:t xml:space="preserve"> class, and the child class has to provide implementation for all the abstract methods.</w:t>
+      </w:r>
+    </w:p>
+    <w:p>
+      <w:pPr>
+        <w:pStyle w:val="NoSpacing"/>
+        <w:numPr>
+          <w:ilvl w:val="0"/>
+          <w:numId w:val="71"/>
+        </w:numPr>
+        <w:tabs>
+          <w:tab w:val="left" w:pos="3757"/>
+        </w:tabs>
+        <w:rPr>
+          <w:color w:val="000000" w:themeColor="text1"/>
+          <w:sz w:val="28"/>
+          <w:szCs w:val="28"/>
+        </w:rPr>
+      </w:pPr>
+      <w:r>
+        <w:rPr>
+          <w:color w:val="000000" w:themeColor="text1"/>
+          <w:sz w:val="28"/>
+          <w:szCs w:val="28"/>
+        </w:rPr>
+        <w:t>You can also inherit one abstract on another abstract class, in this case it is not necessary to implement all abstract methods.</w:t>
+      </w:r>
+      <w:r>
+        <w:rPr>
+          <w:color w:val="000000" w:themeColor="text1"/>
+          <w:sz w:val="28"/>
+          <w:szCs w:val="28"/>
+        </w:rPr>
+        <w:t xml:space="preserve"> </w:t>
       </w:r>
     </w:p>
     <w:sectPr>
@@ -21147,6 +21114,96 @@
     </w:lvl>
   </w:abstractNum>
   <w:abstractNum w:abstractNumId="7" w15:restartNumberingAfterBreak="0">
+    <w:nsid w:val="0F015CBB"/>
+    <w:multiLevelType w:val="hybridMultilevel"/>
+    <w:tmpl w:val="DAACAAD2"/>
+    <w:lvl w:ilvl="0" w:tplc="589AA5BE">
+      <w:start w:val="1"/>
+      <w:numFmt w:val="decimal"/>
+      <w:lvlText w:val="%1."/>
+      <w:lvlJc w:val="left"/>
+      <w:pPr>
+        <w:ind w:left="720" w:hanging="360"/>
+      </w:pPr>
+      <w:rPr>
+        <w:rFonts w:hint="default"/>
+        <w:b w:val="0"/>
+      </w:rPr>
+    </w:lvl>
+    <w:lvl w:ilvl="1" w:tplc="04090019" w:tentative="1">
+      <w:start w:val="1"/>
+      <w:numFmt w:val="lowerLetter"/>
+      <w:lvlText w:val="%2."/>
+      <w:lvlJc w:val="left"/>
+      <w:pPr>
+        <w:ind w:left="1440" w:hanging="360"/>
+      </w:pPr>
+    </w:lvl>
+    <w:lvl w:ilvl="2" w:tplc="0409001B" w:tentative="1">
+      <w:start w:val="1"/>
+      <w:numFmt w:val="lowerRoman"/>
+      <w:lvlText w:val="%3."/>
+      <w:lvlJc w:val="right"/>
+      <w:pPr>
+        <w:ind w:left="2160" w:hanging="180"/>
+      </w:pPr>
+    </w:lvl>
+    <w:lvl w:ilvl="3" w:tplc="0409000F" w:tentative="1">
+      <w:start w:val="1"/>
+      <w:numFmt w:val="decimal"/>
+      <w:lvlText w:val="%4."/>
+      <w:lvlJc w:val="left"/>
+      <w:pPr>
+        <w:ind w:left="2880" w:hanging="360"/>
+      </w:pPr>
+    </w:lvl>
+    <w:lvl w:ilvl="4" w:tplc="04090019" w:tentative="1">
+      <w:start w:val="1"/>
+      <w:numFmt w:val="lowerLetter"/>
+      <w:lvlText w:val="%5."/>
+      <w:lvlJc w:val="left"/>
+      <w:pPr>
+        <w:ind w:left="3600" w:hanging="360"/>
+      </w:pPr>
+    </w:lvl>
+    <w:lvl w:ilvl="5" w:tplc="0409001B" w:tentative="1">
+      <w:start w:val="1"/>
+      <w:numFmt w:val="lowerRoman"/>
+      <w:lvlText w:val="%6."/>
+      <w:lvlJc w:val="right"/>
+      <w:pPr>
+        <w:ind w:left="4320" w:hanging="180"/>
+      </w:pPr>
+    </w:lvl>
+    <w:lvl w:ilvl="6" w:tplc="0409000F" w:tentative="1">
+      <w:start w:val="1"/>
+      <w:numFmt w:val="decimal"/>
+      <w:lvlText w:val="%7."/>
+      <w:lvlJc w:val="left"/>
+      <w:pPr>
+        <w:ind w:left="5040" w:hanging="360"/>
+      </w:pPr>
+    </w:lvl>
+    <w:lvl w:ilvl="7" w:tplc="04090019" w:tentative="1">
+      <w:start w:val="1"/>
+      <w:numFmt w:val="lowerLetter"/>
+      <w:lvlText w:val="%8."/>
+      <w:lvlJc w:val="left"/>
+      <w:pPr>
+        <w:ind w:left="5760" w:hanging="360"/>
+      </w:pPr>
+    </w:lvl>
+    <w:lvl w:ilvl="8" w:tplc="0409001B" w:tentative="1">
+      <w:start w:val="1"/>
+      <w:numFmt w:val="lowerRoman"/>
+      <w:lvlText w:val="%9."/>
+      <w:lvlJc w:val="right"/>
+      <w:pPr>
+        <w:ind w:left="6480" w:hanging="180"/>
+      </w:pPr>
+    </w:lvl>
+  </w:abstractNum>
+  <w:abstractNum w:abstractNumId="8" w15:restartNumberingAfterBreak="0">
     <w:nsid w:val="1070487E"/>
     <w:multiLevelType w:val="hybridMultilevel"/>
     <w:tmpl w:val="759C527A"/>
@@ -21235,7 +21292,7 @@
       </w:pPr>
     </w:lvl>
   </w:abstractNum>
-  <w:abstractNum w:abstractNumId="8" w15:restartNumberingAfterBreak="0">
+  <w:abstractNum w:abstractNumId="9" w15:restartNumberingAfterBreak="0">
     <w:nsid w:val="11396C3E"/>
     <w:multiLevelType w:val="hybridMultilevel"/>
     <w:tmpl w:val="4F560D1C"/>
@@ -21326,7 +21383,7 @@
       </w:pPr>
     </w:lvl>
   </w:abstractNum>
-  <w:abstractNum w:abstractNumId="9" w15:restartNumberingAfterBreak="0">
+  <w:abstractNum w:abstractNumId="10" w15:restartNumberingAfterBreak="0">
     <w:nsid w:val="11907B92"/>
     <w:multiLevelType w:val="hybridMultilevel"/>
     <w:tmpl w:val="A386CF86"/>
@@ -21415,7 +21472,7 @@
       </w:pPr>
     </w:lvl>
   </w:abstractNum>
-  <w:abstractNum w:abstractNumId="10" w15:restartNumberingAfterBreak="0">
+  <w:abstractNum w:abstractNumId="11" w15:restartNumberingAfterBreak="0">
     <w:nsid w:val="15E17F00"/>
     <w:multiLevelType w:val="hybridMultilevel"/>
     <w:tmpl w:val="4768CC9A"/>
@@ -21504,7 +21561,7 @@
       </w:pPr>
     </w:lvl>
   </w:abstractNum>
-  <w:abstractNum w:abstractNumId="11" w15:restartNumberingAfterBreak="0">
+  <w:abstractNum w:abstractNumId="12" w15:restartNumberingAfterBreak="0">
     <w:nsid w:val="183F5A98"/>
     <w:multiLevelType w:val="hybridMultilevel"/>
     <w:tmpl w:val="37F8ABCE"/>
@@ -21595,7 +21652,7 @@
       </w:pPr>
     </w:lvl>
   </w:abstractNum>
-  <w:abstractNum w:abstractNumId="12" w15:restartNumberingAfterBreak="0">
+  <w:abstractNum w:abstractNumId="13" w15:restartNumberingAfterBreak="0">
     <w:nsid w:val="229F6C2D"/>
     <w:multiLevelType w:val="hybridMultilevel"/>
     <w:tmpl w:val="E4A2BDA0"/>
@@ -21684,7 +21741,7 @@
       </w:pPr>
     </w:lvl>
   </w:abstractNum>
-  <w:abstractNum w:abstractNumId="13" w15:restartNumberingAfterBreak="0">
+  <w:abstractNum w:abstractNumId="14" w15:restartNumberingAfterBreak="0">
     <w:nsid w:val="239F4560"/>
     <w:multiLevelType w:val="hybridMultilevel"/>
     <w:tmpl w:val="305C91D6"/>
@@ -21773,7 +21830,7 @@
       </w:pPr>
     </w:lvl>
   </w:abstractNum>
-  <w:abstractNum w:abstractNumId="14" w15:restartNumberingAfterBreak="0">
+  <w:abstractNum w:abstractNumId="15" w15:restartNumberingAfterBreak="0">
     <w:nsid w:val="23F766AB"/>
     <w:multiLevelType w:val="hybridMultilevel"/>
     <w:tmpl w:val="6F5690BA"/>
@@ -21862,7 +21919,7 @@
       </w:pPr>
     </w:lvl>
   </w:abstractNum>
-  <w:abstractNum w:abstractNumId="15" w15:restartNumberingAfterBreak="0">
+  <w:abstractNum w:abstractNumId="16" w15:restartNumberingAfterBreak="0">
     <w:nsid w:val="256B3B24"/>
     <w:multiLevelType w:val="hybridMultilevel"/>
     <w:tmpl w:val="AD342A32"/>
@@ -21951,7 +22008,7 @@
       </w:pPr>
     </w:lvl>
   </w:abstractNum>
-  <w:abstractNum w:abstractNumId="16" w15:restartNumberingAfterBreak="0">
+  <w:abstractNum w:abstractNumId="17" w15:restartNumberingAfterBreak="0">
     <w:nsid w:val="28730955"/>
     <w:multiLevelType w:val="hybridMultilevel"/>
     <w:tmpl w:val="FF805910"/>
@@ -22040,7 +22097,7 @@
       </w:pPr>
     </w:lvl>
   </w:abstractNum>
-  <w:abstractNum w:abstractNumId="17" w15:restartNumberingAfterBreak="0">
+  <w:abstractNum w:abstractNumId="18" w15:restartNumberingAfterBreak="0">
     <w:nsid w:val="293649D7"/>
     <w:multiLevelType w:val="hybridMultilevel"/>
     <w:tmpl w:val="AD7A9D40"/>
@@ -22131,7 +22188,7 @@
       </w:pPr>
     </w:lvl>
   </w:abstractNum>
-  <w:abstractNum w:abstractNumId="18" w15:restartNumberingAfterBreak="0">
+  <w:abstractNum w:abstractNumId="19" w15:restartNumberingAfterBreak="0">
     <w:nsid w:val="2D3A44EF"/>
     <w:multiLevelType w:val="hybridMultilevel"/>
     <w:tmpl w:val="FD9277BC"/>
@@ -22220,7 +22277,7 @@
       </w:pPr>
     </w:lvl>
   </w:abstractNum>
-  <w:abstractNum w:abstractNumId="19" w15:restartNumberingAfterBreak="0">
+  <w:abstractNum w:abstractNumId="20" w15:restartNumberingAfterBreak="0">
     <w:nsid w:val="306D110C"/>
     <w:multiLevelType w:val="hybridMultilevel"/>
     <w:tmpl w:val="45125050"/>
@@ -22309,7 +22366,187 @@
       </w:pPr>
     </w:lvl>
   </w:abstractNum>
-  <w:abstractNum w:abstractNumId="20" w15:restartNumberingAfterBreak="0">
+  <w:abstractNum w:abstractNumId="21" w15:restartNumberingAfterBreak="0">
+    <w:nsid w:val="31217847"/>
+    <w:multiLevelType w:val="hybridMultilevel"/>
+    <w:tmpl w:val="3AAE73D2"/>
+    <w:lvl w:ilvl="0" w:tplc="5B483672">
+      <w:start w:val="1"/>
+      <w:numFmt w:val="decimal"/>
+      <w:lvlText w:val="%1."/>
+      <w:lvlJc w:val="left"/>
+      <w:pPr>
+        <w:ind w:left="720" w:hanging="360"/>
+      </w:pPr>
+      <w:rPr>
+        <w:rFonts w:hint="default"/>
+        <w:b w:val="0"/>
+      </w:rPr>
+    </w:lvl>
+    <w:lvl w:ilvl="1" w:tplc="04090019">
+      <w:start w:val="1"/>
+      <w:numFmt w:val="lowerLetter"/>
+      <w:lvlText w:val="%2."/>
+      <w:lvlJc w:val="left"/>
+      <w:pPr>
+        <w:ind w:left="1440" w:hanging="360"/>
+      </w:pPr>
+    </w:lvl>
+    <w:lvl w:ilvl="2" w:tplc="0409001B" w:tentative="1">
+      <w:start w:val="1"/>
+      <w:numFmt w:val="lowerRoman"/>
+      <w:lvlText w:val="%3."/>
+      <w:lvlJc w:val="right"/>
+      <w:pPr>
+        <w:ind w:left="2160" w:hanging="180"/>
+      </w:pPr>
+    </w:lvl>
+    <w:lvl w:ilvl="3" w:tplc="0409000F" w:tentative="1">
+      <w:start w:val="1"/>
+      <w:numFmt w:val="decimal"/>
+      <w:lvlText w:val="%4."/>
+      <w:lvlJc w:val="left"/>
+      <w:pPr>
+        <w:ind w:left="2880" w:hanging="360"/>
+      </w:pPr>
+    </w:lvl>
+    <w:lvl w:ilvl="4" w:tplc="04090019" w:tentative="1">
+      <w:start w:val="1"/>
+      <w:numFmt w:val="lowerLetter"/>
+      <w:lvlText w:val="%5."/>
+      <w:lvlJc w:val="left"/>
+      <w:pPr>
+        <w:ind w:left="3600" w:hanging="360"/>
+      </w:pPr>
+    </w:lvl>
+    <w:lvl w:ilvl="5" w:tplc="0409001B" w:tentative="1">
+      <w:start w:val="1"/>
+      <w:numFmt w:val="lowerRoman"/>
+      <w:lvlText w:val="%6."/>
+      <w:lvlJc w:val="right"/>
+      <w:pPr>
+        <w:ind w:left="4320" w:hanging="180"/>
+      </w:pPr>
+    </w:lvl>
+    <w:lvl w:ilvl="6" w:tplc="0409000F" w:tentative="1">
+      <w:start w:val="1"/>
+      <w:numFmt w:val="decimal"/>
+      <w:lvlText w:val="%7."/>
+      <w:lvlJc w:val="left"/>
+      <w:pPr>
+        <w:ind w:left="5040" w:hanging="360"/>
+      </w:pPr>
+    </w:lvl>
+    <w:lvl w:ilvl="7" w:tplc="04090019" w:tentative="1">
+      <w:start w:val="1"/>
+      <w:numFmt w:val="lowerLetter"/>
+      <w:lvlText w:val="%8."/>
+      <w:lvlJc w:val="left"/>
+      <w:pPr>
+        <w:ind w:left="5760" w:hanging="360"/>
+      </w:pPr>
+    </w:lvl>
+    <w:lvl w:ilvl="8" w:tplc="0409001B" w:tentative="1">
+      <w:start w:val="1"/>
+      <w:numFmt w:val="lowerRoman"/>
+      <w:lvlText w:val="%9."/>
+      <w:lvlJc w:val="right"/>
+      <w:pPr>
+        <w:ind w:left="6480" w:hanging="180"/>
+      </w:pPr>
+    </w:lvl>
+  </w:abstractNum>
+  <w:abstractNum w:abstractNumId="22" w15:restartNumberingAfterBreak="0">
+    <w:nsid w:val="32EB1B6C"/>
+    <w:multiLevelType w:val="hybridMultilevel"/>
+    <w:tmpl w:val="90465AF2"/>
+    <w:lvl w:ilvl="0" w:tplc="60C0FA22">
+      <w:start w:val="1"/>
+      <w:numFmt w:val="decimal"/>
+      <w:lvlText w:val="%1."/>
+      <w:lvlJc w:val="left"/>
+      <w:pPr>
+        <w:ind w:left="720" w:hanging="360"/>
+      </w:pPr>
+      <w:rPr>
+        <w:rFonts w:hint="default"/>
+        <w:u w:val="none"/>
+      </w:rPr>
+    </w:lvl>
+    <w:lvl w:ilvl="1" w:tplc="04090019" w:tentative="1">
+      <w:start w:val="1"/>
+      <w:numFmt w:val="lowerLetter"/>
+      <w:lvlText w:val="%2."/>
+      <w:lvlJc w:val="left"/>
+      <w:pPr>
+        <w:ind w:left="1440" w:hanging="360"/>
+      </w:pPr>
+    </w:lvl>
+    <w:lvl w:ilvl="2" w:tplc="0409001B" w:tentative="1">
+      <w:start w:val="1"/>
+      <w:numFmt w:val="lowerRoman"/>
+      <w:lvlText w:val="%3."/>
+      <w:lvlJc w:val="right"/>
+      <w:pPr>
+        <w:ind w:left="2160" w:hanging="180"/>
+      </w:pPr>
+    </w:lvl>
+    <w:lvl w:ilvl="3" w:tplc="0409000F" w:tentative="1">
+      <w:start w:val="1"/>
+      <w:numFmt w:val="decimal"/>
+      <w:lvlText w:val="%4."/>
+      <w:lvlJc w:val="left"/>
+      <w:pPr>
+        <w:ind w:left="2880" w:hanging="360"/>
+      </w:pPr>
+    </w:lvl>
+    <w:lvl w:ilvl="4" w:tplc="04090019" w:tentative="1">
+      <w:start w:val="1"/>
+      <w:numFmt w:val="lowerLetter"/>
+      <w:lvlText w:val="%5."/>
+      <w:lvlJc w:val="left"/>
+      <w:pPr>
+        <w:ind w:left="3600" w:hanging="360"/>
+      </w:pPr>
+    </w:lvl>
+    <w:lvl w:ilvl="5" w:tplc="0409001B" w:tentative="1">
+      <w:start w:val="1"/>
+      <w:numFmt w:val="lowerRoman"/>
+      <w:lvlText w:val="%6."/>
+      <w:lvlJc w:val="right"/>
+      <w:pPr>
+        <w:ind w:left="4320" w:hanging="180"/>
+      </w:pPr>
+    </w:lvl>
+    <w:lvl w:ilvl="6" w:tplc="0409000F" w:tentative="1">
+      <w:start w:val="1"/>
+      <w:numFmt w:val="decimal"/>
+      <w:lvlText w:val="%7."/>
+      <w:lvlJc w:val="left"/>
+      <w:pPr>
+        <w:ind w:left="5040" w:hanging="360"/>
+      </w:pPr>
+    </w:lvl>
+    <w:lvl w:ilvl="7" w:tplc="04090019" w:tentative="1">
+      <w:start w:val="1"/>
+      <w:numFmt w:val="lowerLetter"/>
+      <w:lvlText w:val="%8."/>
+      <w:lvlJc w:val="left"/>
+      <w:pPr>
+        <w:ind w:left="5760" w:hanging="360"/>
+      </w:pPr>
+    </w:lvl>
+    <w:lvl w:ilvl="8" w:tplc="0409001B" w:tentative="1">
+      <w:start w:val="1"/>
+      <w:numFmt w:val="lowerRoman"/>
+      <w:lvlText w:val="%9."/>
+      <w:lvlJc w:val="right"/>
+      <w:pPr>
+        <w:ind w:left="6480" w:hanging="180"/>
+      </w:pPr>
+    </w:lvl>
+  </w:abstractNum>
+  <w:abstractNum w:abstractNumId="23" w15:restartNumberingAfterBreak="0">
     <w:nsid w:val="34643058"/>
     <w:multiLevelType w:val="hybridMultilevel"/>
     <w:tmpl w:val="0F6AACCA"/>
@@ -22398,7 +22635,7 @@
       </w:pPr>
     </w:lvl>
   </w:abstractNum>
-  <w:abstractNum w:abstractNumId="21" w15:restartNumberingAfterBreak="0">
+  <w:abstractNum w:abstractNumId="24" w15:restartNumberingAfterBreak="0">
     <w:nsid w:val="36395DA3"/>
     <w:multiLevelType w:val="hybridMultilevel"/>
     <w:tmpl w:val="9864D0EC"/>
@@ -22487,7 +22724,7 @@
       </w:pPr>
     </w:lvl>
   </w:abstractNum>
-  <w:abstractNum w:abstractNumId="22" w15:restartNumberingAfterBreak="0">
+  <w:abstractNum w:abstractNumId="25" w15:restartNumberingAfterBreak="0">
     <w:nsid w:val="373948F8"/>
     <w:multiLevelType w:val="hybridMultilevel"/>
     <w:tmpl w:val="5A641DB2"/>
@@ -22576,7 +22813,7 @@
       </w:pPr>
     </w:lvl>
   </w:abstractNum>
-  <w:abstractNum w:abstractNumId="23" w15:restartNumberingAfterBreak="0">
+  <w:abstractNum w:abstractNumId="26" w15:restartNumberingAfterBreak="0">
     <w:nsid w:val="3A91034D"/>
     <w:multiLevelType w:val="hybridMultilevel"/>
     <w:tmpl w:val="34D06988"/>
@@ -22665,7 +22902,7 @@
       </w:pPr>
     </w:lvl>
   </w:abstractNum>
-  <w:abstractNum w:abstractNumId="24" w15:restartNumberingAfterBreak="0">
+  <w:abstractNum w:abstractNumId="27" w15:restartNumberingAfterBreak="0">
     <w:nsid w:val="3BBA1FB7"/>
     <w:multiLevelType w:val="hybridMultilevel"/>
     <w:tmpl w:val="F16C578A"/>
@@ -22756,7 +22993,7 @@
       </w:pPr>
     </w:lvl>
   </w:abstractNum>
-  <w:abstractNum w:abstractNumId="25" w15:restartNumberingAfterBreak="0">
+  <w:abstractNum w:abstractNumId="28" w15:restartNumberingAfterBreak="0">
     <w:nsid w:val="3FD80ED5"/>
     <w:multiLevelType w:val="hybridMultilevel"/>
     <w:tmpl w:val="0AFE1C2C"/>
@@ -22845,7 +23082,7 @@
       </w:pPr>
     </w:lvl>
   </w:abstractNum>
-  <w:abstractNum w:abstractNumId="26" w15:restartNumberingAfterBreak="0">
+  <w:abstractNum w:abstractNumId="29" w15:restartNumberingAfterBreak="0">
     <w:nsid w:val="40BF179B"/>
     <w:multiLevelType w:val="hybridMultilevel"/>
     <w:tmpl w:val="2174A6CA"/>
@@ -22935,7 +23172,7 @@
       </w:pPr>
     </w:lvl>
   </w:abstractNum>
-  <w:abstractNum w:abstractNumId="27" w15:restartNumberingAfterBreak="0">
+  <w:abstractNum w:abstractNumId="30" w15:restartNumberingAfterBreak="0">
     <w:nsid w:val="4156338B"/>
     <w:multiLevelType w:val="hybridMultilevel"/>
     <w:tmpl w:val="ED0446EA"/>
@@ -23024,7 +23261,7 @@
       </w:pPr>
     </w:lvl>
   </w:abstractNum>
-  <w:abstractNum w:abstractNumId="28" w15:restartNumberingAfterBreak="0">
+  <w:abstractNum w:abstractNumId="31" w15:restartNumberingAfterBreak="0">
     <w:nsid w:val="42027D87"/>
     <w:multiLevelType w:val="hybridMultilevel"/>
     <w:tmpl w:val="E69EC618"/>
@@ -23113,7 +23350,7 @@
       </w:pPr>
     </w:lvl>
   </w:abstractNum>
-  <w:abstractNum w:abstractNumId="29" w15:restartNumberingAfterBreak="0">
+  <w:abstractNum w:abstractNumId="32" w15:restartNumberingAfterBreak="0">
     <w:nsid w:val="434734A5"/>
     <w:multiLevelType w:val="hybridMultilevel"/>
     <w:tmpl w:val="2C9810D4"/>
@@ -23202,7 +23439,7 @@
       </w:pPr>
     </w:lvl>
   </w:abstractNum>
-  <w:abstractNum w:abstractNumId="30" w15:restartNumberingAfterBreak="0">
+  <w:abstractNum w:abstractNumId="33" w15:restartNumberingAfterBreak="0">
     <w:nsid w:val="47204A16"/>
     <w:multiLevelType w:val="hybridMultilevel"/>
     <w:tmpl w:val="E1B2EF2C"/>
@@ -23291,7 +23528,7 @@
       </w:pPr>
     </w:lvl>
   </w:abstractNum>
-  <w:abstractNum w:abstractNumId="31" w15:restartNumberingAfterBreak="0">
+  <w:abstractNum w:abstractNumId="34" w15:restartNumberingAfterBreak="0">
     <w:nsid w:val="488D1E01"/>
     <w:multiLevelType w:val="hybridMultilevel"/>
     <w:tmpl w:val="306E4BC8"/>
@@ -23380,7 +23617,7 @@
       </w:pPr>
     </w:lvl>
   </w:abstractNum>
-  <w:abstractNum w:abstractNumId="32" w15:restartNumberingAfterBreak="0">
+  <w:abstractNum w:abstractNumId="35" w15:restartNumberingAfterBreak="0">
     <w:nsid w:val="4A2703A1"/>
     <w:multiLevelType w:val="hybridMultilevel"/>
     <w:tmpl w:val="40EE3934"/>
@@ -23469,7 +23706,7 @@
       </w:pPr>
     </w:lvl>
   </w:abstractNum>
-  <w:abstractNum w:abstractNumId="33" w15:restartNumberingAfterBreak="0">
+  <w:abstractNum w:abstractNumId="36" w15:restartNumberingAfterBreak="0">
     <w:nsid w:val="4B606594"/>
     <w:multiLevelType w:val="hybridMultilevel"/>
     <w:tmpl w:val="792AC3BA"/>
@@ -23558,7 +23795,7 @@
       </w:pPr>
     </w:lvl>
   </w:abstractNum>
-  <w:abstractNum w:abstractNumId="34" w15:restartNumberingAfterBreak="0">
+  <w:abstractNum w:abstractNumId="37" w15:restartNumberingAfterBreak="0">
     <w:nsid w:val="4CB32C88"/>
     <w:multiLevelType w:val="hybridMultilevel"/>
     <w:tmpl w:val="1474EA28"/>
@@ -23647,7 +23884,7 @@
       </w:pPr>
     </w:lvl>
   </w:abstractNum>
-  <w:abstractNum w:abstractNumId="35" w15:restartNumberingAfterBreak="0">
+  <w:abstractNum w:abstractNumId="38" w15:restartNumberingAfterBreak="0">
     <w:nsid w:val="4CE41C62"/>
     <w:multiLevelType w:val="hybridMultilevel"/>
     <w:tmpl w:val="FEBACEF4"/>
@@ -23736,7 +23973,7 @@
       </w:pPr>
     </w:lvl>
   </w:abstractNum>
-  <w:abstractNum w:abstractNumId="36" w15:restartNumberingAfterBreak="0">
+  <w:abstractNum w:abstractNumId="39" w15:restartNumberingAfterBreak="0">
     <w:nsid w:val="4E183414"/>
     <w:multiLevelType w:val="hybridMultilevel"/>
     <w:tmpl w:val="2E5E19AE"/>
@@ -23828,7 +24065,7 @@
       </w:pPr>
     </w:lvl>
   </w:abstractNum>
-  <w:abstractNum w:abstractNumId="37" w15:restartNumberingAfterBreak="0">
+  <w:abstractNum w:abstractNumId="40" w15:restartNumberingAfterBreak="0">
     <w:nsid w:val="4F03590E"/>
     <w:multiLevelType w:val="hybridMultilevel"/>
     <w:tmpl w:val="3A4E49F6"/>
@@ -23917,7 +24154,7 @@
       </w:pPr>
     </w:lvl>
   </w:abstractNum>
-  <w:abstractNum w:abstractNumId="38" w15:restartNumberingAfterBreak="0">
+  <w:abstractNum w:abstractNumId="41" w15:restartNumberingAfterBreak="0">
     <w:nsid w:val="4FDF54E3"/>
     <w:multiLevelType w:val="hybridMultilevel"/>
     <w:tmpl w:val="65DC19CC"/>
@@ -24006,7 +24243,7 @@
       </w:pPr>
     </w:lvl>
   </w:abstractNum>
-  <w:abstractNum w:abstractNumId="39" w15:restartNumberingAfterBreak="0">
+  <w:abstractNum w:abstractNumId="42" w15:restartNumberingAfterBreak="0">
     <w:nsid w:val="515A2E65"/>
     <w:multiLevelType w:val="hybridMultilevel"/>
     <w:tmpl w:val="1DFCD2FC"/>
@@ -24095,7 +24332,7 @@
       </w:pPr>
     </w:lvl>
   </w:abstractNum>
-  <w:abstractNum w:abstractNumId="40" w15:restartNumberingAfterBreak="0">
+  <w:abstractNum w:abstractNumId="43" w15:restartNumberingAfterBreak="0">
     <w:nsid w:val="537335BD"/>
     <w:multiLevelType w:val="hybridMultilevel"/>
     <w:tmpl w:val="3FF8A094"/>
@@ -24184,7 +24421,7 @@
       </w:pPr>
     </w:lvl>
   </w:abstractNum>
-  <w:abstractNum w:abstractNumId="41" w15:restartNumberingAfterBreak="0">
+  <w:abstractNum w:abstractNumId="44" w15:restartNumberingAfterBreak="0">
     <w:nsid w:val="57477FBA"/>
     <w:multiLevelType w:val="hybridMultilevel"/>
     <w:tmpl w:val="BFF83584"/>
@@ -24273,7 +24510,7 @@
       </w:pPr>
     </w:lvl>
   </w:abstractNum>
-  <w:abstractNum w:abstractNumId="42" w15:restartNumberingAfterBreak="0">
+  <w:abstractNum w:abstractNumId="45" w15:restartNumberingAfterBreak="0">
     <w:nsid w:val="59E57F81"/>
     <w:multiLevelType w:val="hybridMultilevel"/>
     <w:tmpl w:val="1EEEFF98"/>
@@ -24362,7 +24599,7 @@
       </w:pPr>
     </w:lvl>
   </w:abstractNum>
-  <w:abstractNum w:abstractNumId="43" w15:restartNumberingAfterBreak="0">
+  <w:abstractNum w:abstractNumId="46" w15:restartNumberingAfterBreak="0">
     <w:nsid w:val="5DA67F47"/>
     <w:multiLevelType w:val="hybridMultilevel"/>
     <w:tmpl w:val="6B9E1D96"/>
@@ -24453,7 +24690,7 @@
       </w:pPr>
     </w:lvl>
   </w:abstractNum>
-  <w:abstractNum w:abstractNumId="44" w15:restartNumberingAfterBreak="0">
+  <w:abstractNum w:abstractNumId="47" w15:restartNumberingAfterBreak="0">
     <w:nsid w:val="5ECD2D13"/>
     <w:multiLevelType w:val="hybridMultilevel"/>
     <w:tmpl w:val="A6AED13A"/>
@@ -24542,7 +24779,7 @@
       </w:pPr>
     </w:lvl>
   </w:abstractNum>
-  <w:abstractNum w:abstractNumId="45" w15:restartNumberingAfterBreak="0">
+  <w:abstractNum w:abstractNumId="48" w15:restartNumberingAfterBreak="0">
     <w:nsid w:val="621F1B82"/>
     <w:multiLevelType w:val="hybridMultilevel"/>
     <w:tmpl w:val="E9C61190"/>
@@ -24631,7 +24868,7 @@
       </w:pPr>
     </w:lvl>
   </w:abstractNum>
-  <w:abstractNum w:abstractNumId="46" w15:restartNumberingAfterBreak="0">
+  <w:abstractNum w:abstractNumId="49" w15:restartNumberingAfterBreak="0">
     <w:nsid w:val="626F100B"/>
     <w:multiLevelType w:val="hybridMultilevel"/>
     <w:tmpl w:val="4F586AD4"/>
@@ -24720,7 +24957,7 @@
       </w:pPr>
     </w:lvl>
   </w:abstractNum>
-  <w:abstractNum w:abstractNumId="47" w15:restartNumberingAfterBreak="0">
+  <w:abstractNum w:abstractNumId="50" w15:restartNumberingAfterBreak="0">
     <w:nsid w:val="65455F61"/>
     <w:multiLevelType w:val="hybridMultilevel"/>
     <w:tmpl w:val="C15EC74C"/>
@@ -24810,7 +25047,7 @@
       </w:pPr>
     </w:lvl>
   </w:abstractNum>
-  <w:abstractNum w:abstractNumId="48" w15:restartNumberingAfterBreak="0">
+  <w:abstractNum w:abstractNumId="51" w15:restartNumberingAfterBreak="0">
     <w:nsid w:val="6AD37CB8"/>
     <w:multiLevelType w:val="hybridMultilevel"/>
     <w:tmpl w:val="298C5DDA"/>
@@ -24899,7 +25136,7 @@
       </w:pPr>
     </w:lvl>
   </w:abstractNum>
-  <w:abstractNum w:abstractNumId="49" w15:restartNumberingAfterBreak="0">
+  <w:abstractNum w:abstractNumId="52" w15:restartNumberingAfterBreak="0">
     <w:nsid w:val="6C8876AA"/>
     <w:multiLevelType w:val="hybridMultilevel"/>
     <w:tmpl w:val="7570BCB4"/>
@@ -24988,7 +25225,7 @@
       </w:pPr>
     </w:lvl>
   </w:abstractNum>
-  <w:abstractNum w:abstractNumId="50" w15:restartNumberingAfterBreak="0">
+  <w:abstractNum w:abstractNumId="53" w15:restartNumberingAfterBreak="0">
     <w:nsid w:val="6D8C5C6C"/>
     <w:multiLevelType w:val="hybridMultilevel"/>
     <w:tmpl w:val="AD1A57EA"/>
@@ -25077,7 +25314,7 @@
       </w:pPr>
     </w:lvl>
   </w:abstractNum>
-  <w:abstractNum w:abstractNumId="51" w15:restartNumberingAfterBreak="0">
+  <w:abstractNum w:abstractNumId="54" w15:restartNumberingAfterBreak="0">
     <w:nsid w:val="704A2683"/>
     <w:multiLevelType w:val="hybridMultilevel"/>
     <w:tmpl w:val="F1DC3762"/>
@@ -25166,7 +25403,7 @@
       </w:pPr>
     </w:lvl>
   </w:abstractNum>
-  <w:abstractNum w:abstractNumId="52" w15:restartNumberingAfterBreak="0">
+  <w:abstractNum w:abstractNumId="55" w15:restartNumberingAfterBreak="0">
     <w:nsid w:val="71657772"/>
     <w:multiLevelType w:val="hybridMultilevel"/>
     <w:tmpl w:val="45761BDC"/>
@@ -25255,7 +25492,7 @@
       </w:pPr>
     </w:lvl>
   </w:abstractNum>
-  <w:abstractNum w:abstractNumId="53" w15:restartNumberingAfterBreak="0">
+  <w:abstractNum w:abstractNumId="56" w15:restartNumberingAfterBreak="0">
     <w:nsid w:val="732F2D10"/>
     <w:multiLevelType w:val="hybridMultilevel"/>
     <w:tmpl w:val="3D4CED9E"/>
@@ -25345,7 +25582,7 @@
       </w:pPr>
     </w:lvl>
   </w:abstractNum>
-  <w:abstractNum w:abstractNumId="54" w15:restartNumberingAfterBreak="0">
+  <w:abstractNum w:abstractNumId="57" w15:restartNumberingAfterBreak="0">
     <w:nsid w:val="74471078"/>
     <w:multiLevelType w:val="hybridMultilevel"/>
     <w:tmpl w:val="7DE07DDC"/>
@@ -25434,7 +25671,7 @@
       </w:pPr>
     </w:lvl>
   </w:abstractNum>
-  <w:abstractNum w:abstractNumId="55" w15:restartNumberingAfterBreak="0">
+  <w:abstractNum w:abstractNumId="58" w15:restartNumberingAfterBreak="0">
     <w:nsid w:val="74813888"/>
     <w:multiLevelType w:val="hybridMultilevel"/>
     <w:tmpl w:val="339EB75E"/>
@@ -25523,7 +25760,7 @@
       </w:pPr>
     </w:lvl>
   </w:abstractNum>
-  <w:abstractNum w:abstractNumId="56" w15:restartNumberingAfterBreak="0">
+  <w:abstractNum w:abstractNumId="59" w15:restartNumberingAfterBreak="0">
     <w:nsid w:val="75411341"/>
     <w:multiLevelType w:val="hybridMultilevel"/>
     <w:tmpl w:val="26C6EC52"/>
@@ -25612,7 +25849,7 @@
       </w:pPr>
     </w:lvl>
   </w:abstractNum>
-  <w:abstractNum w:abstractNumId="57" w15:restartNumberingAfterBreak="0">
+  <w:abstractNum w:abstractNumId="60" w15:restartNumberingAfterBreak="0">
     <w:nsid w:val="7572553F"/>
     <w:multiLevelType w:val="hybridMultilevel"/>
     <w:tmpl w:val="D8AC00E0"/>
@@ -25701,7 +25938,7 @@
       </w:pPr>
     </w:lvl>
   </w:abstractNum>
-  <w:abstractNum w:abstractNumId="58" w15:restartNumberingAfterBreak="0">
+  <w:abstractNum w:abstractNumId="61" w15:restartNumberingAfterBreak="0">
     <w:nsid w:val="79702110"/>
     <w:multiLevelType w:val="hybridMultilevel"/>
     <w:tmpl w:val="4288BDB0"/>
@@ -25790,7 +26027,7 @@
       </w:pPr>
     </w:lvl>
   </w:abstractNum>
-  <w:abstractNum w:abstractNumId="59" w15:restartNumberingAfterBreak="0">
+  <w:abstractNum w:abstractNumId="62" w15:restartNumberingAfterBreak="0">
     <w:nsid w:val="79EB6EC9"/>
     <w:multiLevelType w:val="hybridMultilevel"/>
     <w:tmpl w:val="33A216EA"/>
@@ -25879,7 +26116,7 @@
       </w:pPr>
     </w:lvl>
   </w:abstractNum>
-  <w:abstractNum w:abstractNumId="60" w15:restartNumberingAfterBreak="0">
+  <w:abstractNum w:abstractNumId="63" w15:restartNumberingAfterBreak="0">
     <w:nsid w:val="7B0543D5"/>
     <w:multiLevelType w:val="hybridMultilevel"/>
     <w:tmpl w:val="A6ACBE7C"/>
@@ -25968,7 +26205,7 @@
       </w:pPr>
     </w:lvl>
   </w:abstractNum>
-  <w:abstractNum w:abstractNumId="61" w15:restartNumberingAfterBreak="0">
+  <w:abstractNum w:abstractNumId="64" w15:restartNumberingAfterBreak="0">
     <w:nsid w:val="7B861EE5"/>
     <w:multiLevelType w:val="hybridMultilevel"/>
     <w:tmpl w:val="58FADA80"/>
@@ -26057,7 +26294,7 @@
       </w:pPr>
     </w:lvl>
   </w:abstractNum>
-  <w:abstractNum w:abstractNumId="62" w15:restartNumberingAfterBreak="0">
+  <w:abstractNum w:abstractNumId="65" w15:restartNumberingAfterBreak="0">
     <w:nsid w:val="7CD958F1"/>
     <w:multiLevelType w:val="hybridMultilevel"/>
     <w:tmpl w:val="8536C98A"/>
@@ -26146,7 +26383,7 @@
       </w:pPr>
     </w:lvl>
   </w:abstractNum>
-  <w:abstractNum w:abstractNumId="63" w15:restartNumberingAfterBreak="0">
+  <w:abstractNum w:abstractNumId="66" w15:restartNumberingAfterBreak="0">
     <w:nsid w:val="7D160802"/>
     <w:multiLevelType w:val="hybridMultilevel"/>
     <w:tmpl w:val="310C1FF4"/>
@@ -26235,7 +26472,7 @@
       </w:pPr>
     </w:lvl>
   </w:abstractNum>
-  <w:abstractNum w:abstractNumId="64" w15:restartNumberingAfterBreak="0">
+  <w:abstractNum w:abstractNumId="67" w15:restartNumberingAfterBreak="0">
     <w:nsid w:val="7DC55420"/>
     <w:multiLevelType w:val="hybridMultilevel"/>
     <w:tmpl w:val="505AEFAA"/>
@@ -26326,7 +26563,7 @@
       </w:pPr>
     </w:lvl>
   </w:abstractNum>
-  <w:abstractNum w:abstractNumId="65" w15:restartNumberingAfterBreak="0">
+  <w:abstractNum w:abstractNumId="68" w15:restartNumberingAfterBreak="0">
     <w:nsid w:val="7F0B1E80"/>
     <w:multiLevelType w:val="hybridMultilevel"/>
     <w:tmpl w:val="9BF21E4E"/>
@@ -26415,7 +26652,7 @@
       </w:pPr>
     </w:lvl>
   </w:abstractNum>
-  <w:abstractNum w:abstractNumId="66" w15:restartNumberingAfterBreak="0">
+  <w:abstractNum w:abstractNumId="69" w15:restartNumberingAfterBreak="0">
     <w:nsid w:val="7F3607A9"/>
     <w:multiLevelType w:val="hybridMultilevel"/>
     <w:tmpl w:val="D108B9B4"/>
@@ -26504,7 +26741,7 @@
       </w:pPr>
     </w:lvl>
   </w:abstractNum>
-  <w:abstractNum w:abstractNumId="67" w15:restartNumberingAfterBreak="0">
+  <w:abstractNum w:abstractNumId="70" w15:restartNumberingAfterBreak="0">
     <w:nsid w:val="7F7F6CD1"/>
     <w:multiLevelType w:val="hybridMultilevel"/>
     <w:tmpl w:val="52284270"/>
@@ -26595,208 +26832,217 @@
     </w:lvl>
   </w:abstractNum>
   <w:num w:numId="1" w16cid:durableId="236596149">
-    <w:abstractNumId w:val="48"/>
+    <w:abstractNumId w:val="51"/>
   </w:num>
   <w:num w:numId="2" w16cid:durableId="1163812318">
     <w:abstractNumId w:val="2"/>
   </w:num>
   <w:num w:numId="3" w16cid:durableId="1758360612">
-    <w:abstractNumId w:val="20"/>
+    <w:abstractNumId w:val="23"/>
   </w:num>
   <w:num w:numId="4" w16cid:durableId="1996910989">
-    <w:abstractNumId w:val="37"/>
+    <w:abstractNumId w:val="40"/>
   </w:num>
   <w:num w:numId="5" w16cid:durableId="347605633">
-    <w:abstractNumId w:val="31"/>
+    <w:abstractNumId w:val="34"/>
   </w:num>
   <w:num w:numId="6" w16cid:durableId="1171018684">
-    <w:abstractNumId w:val="59"/>
+    <w:abstractNumId w:val="62"/>
   </w:num>
   <w:num w:numId="7" w16cid:durableId="686060806">
-    <w:abstractNumId w:val="11"/>
+    <w:abstractNumId w:val="12"/>
   </w:num>
   <w:num w:numId="8" w16cid:durableId="985083749">
-    <w:abstractNumId w:val="58"/>
+    <w:abstractNumId w:val="61"/>
   </w:num>
   <w:num w:numId="9" w16cid:durableId="236012251">
-    <w:abstractNumId w:val="26"/>
+    <w:abstractNumId w:val="29"/>
   </w:num>
   <w:num w:numId="10" w16cid:durableId="1399474309">
-    <w:abstractNumId w:val="46"/>
+    <w:abstractNumId w:val="49"/>
   </w:num>
   <w:num w:numId="11" w16cid:durableId="1484271633">
-    <w:abstractNumId w:val="14"/>
+    <w:abstractNumId w:val="15"/>
   </w:num>
   <w:num w:numId="12" w16cid:durableId="1757172962">
-    <w:abstractNumId w:val="60"/>
+    <w:abstractNumId w:val="63"/>
   </w:num>
   <w:num w:numId="13" w16cid:durableId="1728917833">
-    <w:abstractNumId w:val="62"/>
+    <w:abstractNumId w:val="65"/>
   </w:num>
   <w:num w:numId="14" w16cid:durableId="782268015">
-    <w:abstractNumId w:val="47"/>
+    <w:abstractNumId w:val="50"/>
   </w:num>
   <w:num w:numId="15" w16cid:durableId="77488018">
-    <w:abstractNumId w:val="29"/>
+    <w:abstractNumId w:val="32"/>
   </w:num>
   <w:num w:numId="16" w16cid:durableId="1885171671">
-    <w:abstractNumId w:val="22"/>
+    <w:abstractNumId w:val="25"/>
   </w:num>
   <w:num w:numId="17" w16cid:durableId="273559013">
-    <w:abstractNumId w:val="54"/>
+    <w:abstractNumId w:val="57"/>
   </w:num>
   <w:num w:numId="18" w16cid:durableId="775246182">
-    <w:abstractNumId w:val="42"/>
+    <w:abstractNumId w:val="45"/>
   </w:num>
   <w:num w:numId="19" w16cid:durableId="1418601163">
     <w:abstractNumId w:val="0"/>
   </w:num>
   <w:num w:numId="20" w16cid:durableId="941456857">
-    <w:abstractNumId w:val="12"/>
+    <w:abstractNumId w:val="13"/>
   </w:num>
   <w:num w:numId="21" w16cid:durableId="263926970">
-    <w:abstractNumId w:val="52"/>
+    <w:abstractNumId w:val="55"/>
   </w:num>
   <w:num w:numId="22" w16cid:durableId="1391726588">
-    <w:abstractNumId w:val="43"/>
+    <w:abstractNumId w:val="46"/>
   </w:num>
   <w:num w:numId="23" w16cid:durableId="373620917">
-    <w:abstractNumId w:val="38"/>
+    <w:abstractNumId w:val="41"/>
   </w:num>
   <w:num w:numId="24" w16cid:durableId="840510600">
-    <w:abstractNumId w:val="41"/>
+    <w:abstractNumId w:val="44"/>
   </w:num>
   <w:num w:numId="25" w16cid:durableId="1685935131">
-    <w:abstractNumId w:val="27"/>
+    <w:abstractNumId w:val="30"/>
   </w:num>
   <w:num w:numId="26" w16cid:durableId="1712916982">
     <w:abstractNumId w:val="3"/>
   </w:num>
   <w:num w:numId="27" w16cid:durableId="267667478">
-    <w:abstractNumId w:val="56"/>
+    <w:abstractNumId w:val="59"/>
   </w:num>
   <w:num w:numId="28" w16cid:durableId="1854999671">
     <w:abstractNumId w:val="6"/>
   </w:num>
   <w:num w:numId="29" w16cid:durableId="45570064">
-    <w:abstractNumId w:val="55"/>
+    <w:abstractNumId w:val="58"/>
   </w:num>
   <w:num w:numId="30" w16cid:durableId="1952317862">
+    <w:abstractNumId w:val="39"/>
+  </w:num>
+  <w:num w:numId="31" w16cid:durableId="1102535952">
+    <w:abstractNumId w:val="60"/>
+  </w:num>
+  <w:num w:numId="32" w16cid:durableId="826629699">
     <w:abstractNumId w:val="36"/>
   </w:num>
-  <w:num w:numId="31" w16cid:durableId="1102535952">
-    <w:abstractNumId w:val="57"/>
-  </w:num>
-  <w:num w:numId="32" w16cid:durableId="826629699">
-    <w:abstractNumId w:val="33"/>
-  </w:num>
   <w:num w:numId="33" w16cid:durableId="248270966">
-    <w:abstractNumId w:val="9"/>
+    <w:abstractNumId w:val="10"/>
   </w:num>
   <w:num w:numId="34" w16cid:durableId="1954897454">
     <w:abstractNumId w:val="4"/>
   </w:num>
   <w:num w:numId="35" w16cid:durableId="809978689">
-    <w:abstractNumId w:val="49"/>
+    <w:abstractNumId w:val="52"/>
   </w:num>
   <w:num w:numId="36" w16cid:durableId="2108311602">
-    <w:abstractNumId w:val="30"/>
+    <w:abstractNumId w:val="33"/>
   </w:num>
   <w:num w:numId="37" w16cid:durableId="261454530">
-    <w:abstractNumId w:val="50"/>
+    <w:abstractNumId w:val="53"/>
   </w:num>
   <w:num w:numId="38" w16cid:durableId="182207802">
-    <w:abstractNumId w:val="25"/>
+    <w:abstractNumId w:val="28"/>
   </w:num>
   <w:num w:numId="39" w16cid:durableId="686374992">
-    <w:abstractNumId w:val="10"/>
+    <w:abstractNumId w:val="11"/>
   </w:num>
   <w:num w:numId="40" w16cid:durableId="879780251">
-    <w:abstractNumId w:val="63"/>
+    <w:abstractNumId w:val="66"/>
   </w:num>
   <w:num w:numId="41" w16cid:durableId="1657369251">
     <w:abstractNumId w:val="1"/>
   </w:num>
   <w:num w:numId="42" w16cid:durableId="662859658">
-    <w:abstractNumId w:val="35"/>
+    <w:abstractNumId w:val="38"/>
   </w:num>
   <w:num w:numId="43" w16cid:durableId="381563558">
-    <w:abstractNumId w:val="13"/>
+    <w:abstractNumId w:val="14"/>
   </w:num>
   <w:num w:numId="44" w16cid:durableId="1670059470">
-    <w:abstractNumId w:val="23"/>
+    <w:abstractNumId w:val="26"/>
   </w:num>
   <w:num w:numId="45" w16cid:durableId="558176948">
-    <w:abstractNumId w:val="44"/>
+    <w:abstractNumId w:val="47"/>
   </w:num>
   <w:num w:numId="46" w16cid:durableId="348221221">
-    <w:abstractNumId w:val="40"/>
+    <w:abstractNumId w:val="43"/>
   </w:num>
   <w:num w:numId="47" w16cid:durableId="1336029964">
-    <w:abstractNumId w:val="15"/>
+    <w:abstractNumId w:val="16"/>
   </w:num>
   <w:num w:numId="48" w16cid:durableId="1601376425">
-    <w:abstractNumId w:val="34"/>
+    <w:abstractNumId w:val="37"/>
   </w:num>
   <w:num w:numId="49" w16cid:durableId="316500541">
-    <w:abstractNumId w:val="24"/>
+    <w:abstractNumId w:val="27"/>
   </w:num>
   <w:num w:numId="50" w16cid:durableId="1507554717">
     <w:abstractNumId w:val="5"/>
   </w:num>
   <w:num w:numId="51" w16cid:durableId="1983149307">
-    <w:abstractNumId w:val="65"/>
+    <w:abstractNumId w:val="68"/>
   </w:num>
   <w:num w:numId="52" w16cid:durableId="1256941520">
-    <w:abstractNumId w:val="32"/>
+    <w:abstractNumId w:val="35"/>
   </w:num>
   <w:num w:numId="53" w16cid:durableId="362556450">
-    <w:abstractNumId w:val="61"/>
+    <w:abstractNumId w:val="64"/>
   </w:num>
   <w:num w:numId="54" w16cid:durableId="1559432936">
+    <w:abstractNumId w:val="18"/>
+  </w:num>
+  <w:num w:numId="55" w16cid:durableId="1791508173">
+    <w:abstractNumId w:val="54"/>
+  </w:num>
+  <w:num w:numId="56" w16cid:durableId="628586880">
+    <w:abstractNumId w:val="9"/>
+  </w:num>
+  <w:num w:numId="57" w16cid:durableId="611210168">
+    <w:abstractNumId w:val="69"/>
+  </w:num>
+  <w:num w:numId="58" w16cid:durableId="286203792">
+    <w:abstractNumId w:val="48"/>
+  </w:num>
+  <w:num w:numId="59" w16cid:durableId="982808226">
+    <w:abstractNumId w:val="20"/>
+  </w:num>
+  <w:num w:numId="60" w16cid:durableId="144516556">
     <w:abstractNumId w:val="17"/>
   </w:num>
-  <w:num w:numId="55" w16cid:durableId="1791508173">
-    <w:abstractNumId w:val="51"/>
+  <w:num w:numId="61" w16cid:durableId="42563289">
+    <w:abstractNumId w:val="56"/>
   </w:num>
-  <w:num w:numId="56" w16cid:durableId="628586880">
+  <w:num w:numId="62" w16cid:durableId="140929421">
     <w:abstractNumId w:val="8"/>
   </w:num>
-  <w:num w:numId="57" w16cid:durableId="611210168">
-    <w:abstractNumId w:val="66"/>
-  </w:num>
-  <w:num w:numId="58" w16cid:durableId="286203792">
-    <w:abstractNumId w:val="45"/>
-  </w:num>
-  <w:num w:numId="59" w16cid:durableId="982808226">
+  <w:num w:numId="63" w16cid:durableId="1706562852">
     <w:abstractNumId w:val="19"/>
   </w:num>
-  <w:num w:numId="60" w16cid:durableId="144516556">
-    <w:abstractNumId w:val="16"/>
+  <w:num w:numId="64" w16cid:durableId="94063108">
+    <w:abstractNumId w:val="42"/>
   </w:num>
-  <w:num w:numId="61" w16cid:durableId="42563289">
-    <w:abstractNumId w:val="53"/>
+  <w:num w:numId="65" w16cid:durableId="1150561589">
+    <w:abstractNumId w:val="31"/>
   </w:num>
-  <w:num w:numId="62" w16cid:durableId="140929421">
+  <w:num w:numId="66" w16cid:durableId="677730682">
+    <w:abstractNumId w:val="70"/>
+  </w:num>
+  <w:num w:numId="67" w16cid:durableId="1199708792">
+    <w:abstractNumId w:val="24"/>
+  </w:num>
+  <w:num w:numId="68" w16cid:durableId="1436628659">
+    <w:abstractNumId w:val="67"/>
+  </w:num>
+  <w:num w:numId="69" w16cid:durableId="41903728">
+    <w:abstractNumId w:val="21"/>
+  </w:num>
+  <w:num w:numId="70" w16cid:durableId="733234791">
     <w:abstractNumId w:val="7"/>
   </w:num>
-  <w:num w:numId="63" w16cid:durableId="1706562852">
-    <w:abstractNumId w:val="18"/>
-  </w:num>
-  <w:num w:numId="64" w16cid:durableId="94063108">
-    <w:abstractNumId w:val="39"/>
-  </w:num>
-  <w:num w:numId="65" w16cid:durableId="1150561589">
-    <w:abstractNumId w:val="28"/>
-  </w:num>
-  <w:num w:numId="66" w16cid:durableId="677730682">
-    <w:abstractNumId w:val="67"/>
-  </w:num>
-  <w:num w:numId="67" w16cid:durableId="1199708792">
-    <w:abstractNumId w:val="21"/>
-  </w:num>
-  <w:num w:numId="68" w16cid:durableId="1436628659">
-    <w:abstractNumId w:val="64"/>
+  <w:num w:numId="71" w16cid:durableId="806630080">
+    <w:abstractNumId w:val="22"/>
   </w:num>
   <w:numIdMacAtCleanup w:val="66"/>
 </w:numbering>

</xml_diff>